<commit_message>
add coeff table excel
</commit_message>
<xml_diff>
--- a/docs/MainReport.docx
+++ b/docs/MainReport.docx
@@ -2871,7 +2871,7 @@
                     <a:blip r:embed="rId11">
                       <a:extLst>
                         <a:ext uri="{28A0092B-C50C-407E-A947-70E740481C1C}">
-                          <a14:useLocalDpi xmlns="" xmlns:wpc="http://schemas.microsoft.com/office/word/2010/wordprocessingCanvas" xmlns:cx="http://schemas.microsoft.com/office/drawing/2014/chartex" xmlns:cx1="http://schemas.microsoft.com/office/drawing/2015/9/8/chartex" xmlns:cx2="http://schemas.microsoft.com/office/drawing/2015/10/21/chartex" xmlns:cx3="http://schemas.microsoft.com/office/drawing/2016/5/9/chartex" xmlns:cx4="http://schemas.microsoft.com/office/drawing/2016/5/10/chartex" xmlns:cx5="http://schemas.microsoft.com/office/drawing/2016/5/11/chartex" xmlns:cx6="http://schemas.microsoft.com/office/drawing/2016/5/12/chartex" xmlns:cx7="http://schemas.microsoft.com/office/drawing/2016/5/13/chartex" xmlns:cx8="http://schemas.microsoft.com/office/drawing/2016/5/14/chartex" xmlns:mc="http://schemas.openxmlformats.org/markup-compatibility/2006" xmlns:aink="http://schemas.microsoft.com/office/drawing/2016/ink" xmlns:am3d="http://schemas.microsoft.com/office/drawing/2017/model3d" xmlns:o="urn:schemas-microsoft-com:office:office" xmlns:v="urn:schemas-microsoft-com:vml" xmlns:wp14="http://schemas.microsoft.com/office/word/2010/wordprocessingDrawing" xmlns:w10="urn:schemas-microsoft-com:office:word" xmlns:w="http://schemas.openxmlformats.org/wordprocessingml/2006/main" xmlns:w14="http://schemas.microsoft.com/office/word/2010/wordml" xmlns:w15="http://schemas.microsoft.com/office/word/2012/wordml" xmlns:w16cid="http://schemas.microsoft.com/office/word/2016/wordml/cid" xmlns:w16se="http://schemas.microsoft.com/office/word/2015/wordml/symex" xmlns:wpg="http://schemas.microsoft.com/office/word/2010/wordprocessingGroup" xmlns:wpi="http://schemas.microsoft.com/office/word/2010/wordprocessingInk" xmlns:wps="http://schemas.microsoft.com/office/word/2010/wordprocessingShape" xmlns:a14="http://schemas.microsoft.com/office/drawing/2010/main" val="0"/>
+                          <a14:useLocalDpi xmlns:a14="http://schemas.microsoft.com/office/drawing/2010/main" xmlns:wps="http://schemas.microsoft.com/office/word/2010/wordprocessingShape" xmlns:wpi="http://schemas.microsoft.com/office/word/2010/wordprocessingInk" xmlns:wpg="http://schemas.microsoft.com/office/word/2010/wordprocessingGroup" xmlns:w16se="http://schemas.microsoft.com/office/word/2015/wordml/symex" xmlns:w16cid="http://schemas.microsoft.com/office/word/2016/wordml/cid" xmlns:w15="http://schemas.microsoft.com/office/word/2012/wordml" xmlns:w14="http://schemas.microsoft.com/office/word/2010/wordml" xmlns:w="http://schemas.openxmlformats.org/wordprocessingml/2006/main" xmlns:w10="urn:schemas-microsoft-com:office:word" xmlns:wp14="http://schemas.microsoft.com/office/word/2010/wordprocessingDrawing" xmlns:v="urn:schemas-microsoft-com:vml" xmlns:o="urn:schemas-microsoft-com:office:office" xmlns:am3d="http://schemas.microsoft.com/office/drawing/2017/model3d" xmlns:aink="http://schemas.microsoft.com/office/drawing/2016/ink" xmlns:mc="http://schemas.openxmlformats.org/markup-compatibility/2006" xmlns:cx8="http://schemas.microsoft.com/office/drawing/2016/5/14/chartex" xmlns:cx7="http://schemas.microsoft.com/office/drawing/2016/5/13/chartex" xmlns:cx6="http://schemas.microsoft.com/office/drawing/2016/5/12/chartex" xmlns:cx5="http://schemas.microsoft.com/office/drawing/2016/5/11/chartex" xmlns:cx4="http://schemas.microsoft.com/office/drawing/2016/5/10/chartex" xmlns:cx3="http://schemas.microsoft.com/office/drawing/2016/5/9/chartex" xmlns:cx2="http://schemas.microsoft.com/office/drawing/2015/10/21/chartex" xmlns:cx1="http://schemas.microsoft.com/office/drawing/2015/9/8/chartex" xmlns:cx="http://schemas.microsoft.com/office/drawing/2014/chartex" xmlns:wpc="http://schemas.microsoft.com/office/word/2010/wordprocessingCanvas" xmlns="" val="0"/>
                         </a:ext>
                       </a:extLst>
                     </a:blip>
@@ -3897,7 +3897,7 @@
                     <a:blip r:embed="rId12">
                       <a:extLst>
                         <a:ext uri="{28A0092B-C50C-407E-A947-70E740481C1C}">
-                          <a14:useLocalDpi xmlns="" xmlns:wpc="http://schemas.microsoft.com/office/word/2010/wordprocessingCanvas" xmlns:cx="http://schemas.microsoft.com/office/drawing/2014/chartex" xmlns:cx1="http://schemas.microsoft.com/office/drawing/2015/9/8/chartex" xmlns:cx2="http://schemas.microsoft.com/office/drawing/2015/10/21/chartex" xmlns:cx3="http://schemas.microsoft.com/office/drawing/2016/5/9/chartex" xmlns:cx4="http://schemas.microsoft.com/office/drawing/2016/5/10/chartex" xmlns:cx5="http://schemas.microsoft.com/office/drawing/2016/5/11/chartex" xmlns:cx6="http://schemas.microsoft.com/office/drawing/2016/5/12/chartex" xmlns:cx7="http://schemas.microsoft.com/office/drawing/2016/5/13/chartex" xmlns:cx8="http://schemas.microsoft.com/office/drawing/2016/5/14/chartex" xmlns:mc="http://schemas.openxmlformats.org/markup-compatibility/2006" xmlns:aink="http://schemas.microsoft.com/office/drawing/2016/ink" xmlns:am3d="http://schemas.microsoft.com/office/drawing/2017/model3d" xmlns:o="urn:schemas-microsoft-com:office:office" xmlns:v="urn:schemas-microsoft-com:vml" xmlns:wp14="http://schemas.microsoft.com/office/word/2010/wordprocessingDrawing" xmlns:w10="urn:schemas-microsoft-com:office:word" xmlns:w="http://schemas.openxmlformats.org/wordprocessingml/2006/main" xmlns:w14="http://schemas.microsoft.com/office/word/2010/wordml" xmlns:w15="http://schemas.microsoft.com/office/word/2012/wordml" xmlns:w16cid="http://schemas.microsoft.com/office/word/2016/wordml/cid" xmlns:w16se="http://schemas.microsoft.com/office/word/2015/wordml/symex" xmlns:wpg="http://schemas.microsoft.com/office/word/2010/wordprocessingGroup" xmlns:wpi="http://schemas.microsoft.com/office/word/2010/wordprocessingInk" xmlns:wps="http://schemas.microsoft.com/office/word/2010/wordprocessingShape" xmlns:a14="http://schemas.microsoft.com/office/drawing/2010/main" val="0"/>
+                          <a14:useLocalDpi xmlns:a14="http://schemas.microsoft.com/office/drawing/2010/main" xmlns:wps="http://schemas.microsoft.com/office/word/2010/wordprocessingShape" xmlns:wpi="http://schemas.microsoft.com/office/word/2010/wordprocessingInk" xmlns:wpg="http://schemas.microsoft.com/office/word/2010/wordprocessingGroup" xmlns:w16se="http://schemas.microsoft.com/office/word/2015/wordml/symex" xmlns:w16cid="http://schemas.microsoft.com/office/word/2016/wordml/cid" xmlns:w15="http://schemas.microsoft.com/office/word/2012/wordml" xmlns:w14="http://schemas.microsoft.com/office/word/2010/wordml" xmlns:w="http://schemas.openxmlformats.org/wordprocessingml/2006/main" xmlns:w10="urn:schemas-microsoft-com:office:word" xmlns:wp14="http://schemas.microsoft.com/office/word/2010/wordprocessingDrawing" xmlns:v="urn:schemas-microsoft-com:vml" xmlns:o="urn:schemas-microsoft-com:office:office" xmlns:am3d="http://schemas.microsoft.com/office/drawing/2017/model3d" xmlns:aink="http://schemas.microsoft.com/office/drawing/2016/ink" xmlns:mc="http://schemas.openxmlformats.org/markup-compatibility/2006" xmlns:cx8="http://schemas.microsoft.com/office/drawing/2016/5/14/chartex" xmlns:cx7="http://schemas.microsoft.com/office/drawing/2016/5/13/chartex" xmlns:cx6="http://schemas.microsoft.com/office/drawing/2016/5/12/chartex" xmlns:cx5="http://schemas.microsoft.com/office/drawing/2016/5/11/chartex" xmlns:cx4="http://schemas.microsoft.com/office/drawing/2016/5/10/chartex" xmlns:cx3="http://schemas.microsoft.com/office/drawing/2016/5/9/chartex" xmlns:cx2="http://schemas.microsoft.com/office/drawing/2015/10/21/chartex" xmlns:cx1="http://schemas.microsoft.com/office/drawing/2015/9/8/chartex" xmlns:cx="http://schemas.microsoft.com/office/drawing/2014/chartex" xmlns:wpc="http://schemas.microsoft.com/office/word/2010/wordprocessingCanvas" xmlns="" val="0"/>
                         </a:ext>
                       </a:extLst>
                     </a:blip>
@@ -4509,7 +4509,7 @@
                     <a:blip r:embed="rId13">
                       <a:extLst>
                         <a:ext uri="{28A0092B-C50C-407E-A947-70E740481C1C}">
-                          <a14:useLocalDpi xmlns="" xmlns:wpc="http://schemas.microsoft.com/office/word/2010/wordprocessingCanvas" xmlns:cx="http://schemas.microsoft.com/office/drawing/2014/chartex" xmlns:cx1="http://schemas.microsoft.com/office/drawing/2015/9/8/chartex" xmlns:cx2="http://schemas.microsoft.com/office/drawing/2015/10/21/chartex" xmlns:cx3="http://schemas.microsoft.com/office/drawing/2016/5/9/chartex" xmlns:cx4="http://schemas.microsoft.com/office/drawing/2016/5/10/chartex" xmlns:cx5="http://schemas.microsoft.com/office/drawing/2016/5/11/chartex" xmlns:cx6="http://schemas.microsoft.com/office/drawing/2016/5/12/chartex" xmlns:cx7="http://schemas.microsoft.com/office/drawing/2016/5/13/chartex" xmlns:cx8="http://schemas.microsoft.com/office/drawing/2016/5/14/chartex" xmlns:mc="http://schemas.openxmlformats.org/markup-compatibility/2006" xmlns:aink="http://schemas.microsoft.com/office/drawing/2016/ink" xmlns:am3d="http://schemas.microsoft.com/office/drawing/2017/model3d" xmlns:o="urn:schemas-microsoft-com:office:office" xmlns:v="urn:schemas-microsoft-com:vml" xmlns:wp14="http://schemas.microsoft.com/office/word/2010/wordprocessingDrawing" xmlns:w10="urn:schemas-microsoft-com:office:word" xmlns:w="http://schemas.openxmlformats.org/wordprocessingml/2006/main" xmlns:w14="http://schemas.microsoft.com/office/word/2010/wordml" xmlns:w15="http://schemas.microsoft.com/office/word/2012/wordml" xmlns:w16cid="http://schemas.microsoft.com/office/word/2016/wordml/cid" xmlns:w16se="http://schemas.microsoft.com/office/word/2015/wordml/symex" xmlns:wpg="http://schemas.microsoft.com/office/word/2010/wordprocessingGroup" xmlns:wpi="http://schemas.microsoft.com/office/word/2010/wordprocessingInk" xmlns:wps="http://schemas.microsoft.com/office/word/2010/wordprocessingShape" xmlns:a14="http://schemas.microsoft.com/office/drawing/2010/main" val="0"/>
+                          <a14:useLocalDpi xmlns:a14="http://schemas.microsoft.com/office/drawing/2010/main" xmlns:wps="http://schemas.microsoft.com/office/word/2010/wordprocessingShape" xmlns:wpi="http://schemas.microsoft.com/office/word/2010/wordprocessingInk" xmlns:wpg="http://schemas.microsoft.com/office/word/2010/wordprocessingGroup" xmlns:w16se="http://schemas.microsoft.com/office/word/2015/wordml/symex" xmlns:w16cid="http://schemas.microsoft.com/office/word/2016/wordml/cid" xmlns:w15="http://schemas.microsoft.com/office/word/2012/wordml" xmlns:w14="http://schemas.microsoft.com/office/word/2010/wordml" xmlns:w="http://schemas.openxmlformats.org/wordprocessingml/2006/main" xmlns:w10="urn:schemas-microsoft-com:office:word" xmlns:wp14="http://schemas.microsoft.com/office/word/2010/wordprocessingDrawing" xmlns:v="urn:schemas-microsoft-com:vml" xmlns:o="urn:schemas-microsoft-com:office:office" xmlns:am3d="http://schemas.microsoft.com/office/drawing/2017/model3d" xmlns:aink="http://schemas.microsoft.com/office/drawing/2016/ink" xmlns:mc="http://schemas.openxmlformats.org/markup-compatibility/2006" xmlns:cx8="http://schemas.microsoft.com/office/drawing/2016/5/14/chartex" xmlns:cx7="http://schemas.microsoft.com/office/drawing/2016/5/13/chartex" xmlns:cx6="http://schemas.microsoft.com/office/drawing/2016/5/12/chartex" xmlns:cx5="http://schemas.microsoft.com/office/drawing/2016/5/11/chartex" xmlns:cx4="http://schemas.microsoft.com/office/drawing/2016/5/10/chartex" xmlns:cx3="http://schemas.microsoft.com/office/drawing/2016/5/9/chartex" xmlns:cx2="http://schemas.microsoft.com/office/drawing/2015/10/21/chartex" xmlns:cx1="http://schemas.microsoft.com/office/drawing/2015/9/8/chartex" xmlns:cx="http://schemas.microsoft.com/office/drawing/2014/chartex" xmlns:wpc="http://schemas.microsoft.com/office/word/2010/wordprocessingCanvas" xmlns="" val="0"/>
                         </a:ext>
                       </a:extLst>
                     </a:blip>
@@ -4753,7 +4753,7 @@
                     <a:blip r:embed="rId14">
                       <a:extLst>
                         <a:ext uri="{28A0092B-C50C-407E-A947-70E740481C1C}">
-                          <a14:useLocalDpi xmlns="" xmlns:wpc="http://schemas.microsoft.com/office/word/2010/wordprocessingCanvas" xmlns:cx="http://schemas.microsoft.com/office/drawing/2014/chartex" xmlns:cx1="http://schemas.microsoft.com/office/drawing/2015/9/8/chartex" xmlns:cx2="http://schemas.microsoft.com/office/drawing/2015/10/21/chartex" xmlns:cx3="http://schemas.microsoft.com/office/drawing/2016/5/9/chartex" xmlns:cx4="http://schemas.microsoft.com/office/drawing/2016/5/10/chartex" xmlns:cx5="http://schemas.microsoft.com/office/drawing/2016/5/11/chartex" xmlns:cx6="http://schemas.microsoft.com/office/drawing/2016/5/12/chartex" xmlns:cx7="http://schemas.microsoft.com/office/drawing/2016/5/13/chartex" xmlns:cx8="http://schemas.microsoft.com/office/drawing/2016/5/14/chartex" xmlns:mc="http://schemas.openxmlformats.org/markup-compatibility/2006" xmlns:aink="http://schemas.microsoft.com/office/drawing/2016/ink" xmlns:am3d="http://schemas.microsoft.com/office/drawing/2017/model3d" xmlns:o="urn:schemas-microsoft-com:office:office" xmlns:v="urn:schemas-microsoft-com:vml" xmlns:wp14="http://schemas.microsoft.com/office/word/2010/wordprocessingDrawing" xmlns:w10="urn:schemas-microsoft-com:office:word" xmlns:w="http://schemas.openxmlformats.org/wordprocessingml/2006/main" xmlns:w14="http://schemas.microsoft.com/office/word/2010/wordml" xmlns:w15="http://schemas.microsoft.com/office/word/2012/wordml" xmlns:w16cid="http://schemas.microsoft.com/office/word/2016/wordml/cid" xmlns:w16se="http://schemas.microsoft.com/office/word/2015/wordml/symex" xmlns:wpg="http://schemas.microsoft.com/office/word/2010/wordprocessingGroup" xmlns:wpi="http://schemas.microsoft.com/office/word/2010/wordprocessingInk" xmlns:wps="http://schemas.microsoft.com/office/word/2010/wordprocessingShape" xmlns:a14="http://schemas.microsoft.com/office/drawing/2010/main" val="0"/>
+                          <a14:useLocalDpi xmlns:a14="http://schemas.microsoft.com/office/drawing/2010/main" xmlns:wps="http://schemas.microsoft.com/office/word/2010/wordprocessingShape" xmlns:wpi="http://schemas.microsoft.com/office/word/2010/wordprocessingInk" xmlns:wpg="http://schemas.microsoft.com/office/word/2010/wordprocessingGroup" xmlns:w16se="http://schemas.microsoft.com/office/word/2015/wordml/symex" xmlns:w16cid="http://schemas.microsoft.com/office/word/2016/wordml/cid" xmlns:w15="http://schemas.microsoft.com/office/word/2012/wordml" xmlns:w14="http://schemas.microsoft.com/office/word/2010/wordml" xmlns:w="http://schemas.openxmlformats.org/wordprocessingml/2006/main" xmlns:w10="urn:schemas-microsoft-com:office:word" xmlns:wp14="http://schemas.microsoft.com/office/word/2010/wordprocessingDrawing" xmlns:v="urn:schemas-microsoft-com:vml" xmlns:o="urn:schemas-microsoft-com:office:office" xmlns:am3d="http://schemas.microsoft.com/office/drawing/2017/model3d" xmlns:aink="http://schemas.microsoft.com/office/drawing/2016/ink" xmlns:mc="http://schemas.openxmlformats.org/markup-compatibility/2006" xmlns:cx8="http://schemas.microsoft.com/office/drawing/2016/5/14/chartex" xmlns:cx7="http://schemas.microsoft.com/office/drawing/2016/5/13/chartex" xmlns:cx6="http://schemas.microsoft.com/office/drawing/2016/5/12/chartex" xmlns:cx5="http://schemas.microsoft.com/office/drawing/2016/5/11/chartex" xmlns:cx4="http://schemas.microsoft.com/office/drawing/2016/5/10/chartex" xmlns:cx3="http://schemas.microsoft.com/office/drawing/2016/5/9/chartex" xmlns:cx2="http://schemas.microsoft.com/office/drawing/2015/10/21/chartex" xmlns:cx1="http://schemas.microsoft.com/office/drawing/2015/9/8/chartex" xmlns:cx="http://schemas.microsoft.com/office/drawing/2014/chartex" xmlns:wpc="http://schemas.microsoft.com/office/word/2010/wordprocessingCanvas" xmlns="" val="0"/>
                         </a:ext>
                       </a:extLst>
                     </a:blip>
@@ -6494,7 +6494,6 @@
               <w:jc w:val="both"/>
               <w:rPr>
                 <w:szCs w:val="28"/>
-                <w:lang w:val="en-US"/>
               </w:rPr>
             </w:pPr>
             <w:r>
@@ -10130,7 +10129,7 @@
                     <a:blip r:embed="rId15" cstate="print">
                       <a:extLst>
                         <a:ext uri="{28A0092B-C50C-407E-A947-70E740481C1C}">
-                          <a14:useLocalDpi xmlns="" xmlns:wpc="http://schemas.microsoft.com/office/word/2010/wordprocessingCanvas" xmlns:cx="http://schemas.microsoft.com/office/drawing/2014/chartex" xmlns:cx1="http://schemas.microsoft.com/office/drawing/2015/9/8/chartex" xmlns:cx2="http://schemas.microsoft.com/office/drawing/2015/10/21/chartex" xmlns:cx3="http://schemas.microsoft.com/office/drawing/2016/5/9/chartex" xmlns:cx4="http://schemas.microsoft.com/office/drawing/2016/5/10/chartex" xmlns:cx5="http://schemas.microsoft.com/office/drawing/2016/5/11/chartex" xmlns:cx6="http://schemas.microsoft.com/office/drawing/2016/5/12/chartex" xmlns:cx7="http://schemas.microsoft.com/office/drawing/2016/5/13/chartex" xmlns:cx8="http://schemas.microsoft.com/office/drawing/2016/5/14/chartex" xmlns:mc="http://schemas.openxmlformats.org/markup-compatibility/2006" xmlns:aink="http://schemas.microsoft.com/office/drawing/2016/ink" xmlns:am3d="http://schemas.microsoft.com/office/drawing/2017/model3d" xmlns:o="urn:schemas-microsoft-com:office:office" xmlns:v="urn:schemas-microsoft-com:vml" xmlns:wp14="http://schemas.microsoft.com/office/word/2010/wordprocessingDrawing" xmlns:w10="urn:schemas-microsoft-com:office:word" xmlns:w="http://schemas.openxmlformats.org/wordprocessingml/2006/main" xmlns:w14="http://schemas.microsoft.com/office/word/2010/wordml" xmlns:w15="http://schemas.microsoft.com/office/word/2012/wordml" xmlns:w16cid="http://schemas.microsoft.com/office/word/2016/wordml/cid" xmlns:w16se="http://schemas.microsoft.com/office/word/2015/wordml/symex" xmlns:wpg="http://schemas.microsoft.com/office/word/2010/wordprocessingGroup" xmlns:wpi="http://schemas.microsoft.com/office/word/2010/wordprocessingInk" xmlns:wps="http://schemas.microsoft.com/office/word/2010/wordprocessingShape" xmlns:a14="http://schemas.microsoft.com/office/drawing/2010/main" val="0"/>
+                          <a14:useLocalDpi xmlns:a14="http://schemas.microsoft.com/office/drawing/2010/main" xmlns:wps="http://schemas.microsoft.com/office/word/2010/wordprocessingShape" xmlns:wpi="http://schemas.microsoft.com/office/word/2010/wordprocessingInk" xmlns:wpg="http://schemas.microsoft.com/office/word/2010/wordprocessingGroup" xmlns:w16se="http://schemas.microsoft.com/office/word/2015/wordml/symex" xmlns:w16cid="http://schemas.microsoft.com/office/word/2016/wordml/cid" xmlns:w15="http://schemas.microsoft.com/office/word/2012/wordml" xmlns:w14="http://schemas.microsoft.com/office/word/2010/wordml" xmlns:w="http://schemas.openxmlformats.org/wordprocessingml/2006/main" xmlns:w10="urn:schemas-microsoft-com:office:word" xmlns:wp14="http://schemas.microsoft.com/office/word/2010/wordprocessingDrawing" xmlns:v="urn:schemas-microsoft-com:vml" xmlns:o="urn:schemas-microsoft-com:office:office" xmlns:am3d="http://schemas.microsoft.com/office/drawing/2017/model3d" xmlns:aink="http://schemas.microsoft.com/office/drawing/2016/ink" xmlns:mc="http://schemas.openxmlformats.org/markup-compatibility/2006" xmlns:cx8="http://schemas.microsoft.com/office/drawing/2016/5/14/chartex" xmlns:cx7="http://schemas.microsoft.com/office/drawing/2016/5/13/chartex" xmlns:cx6="http://schemas.microsoft.com/office/drawing/2016/5/12/chartex" xmlns:cx5="http://schemas.microsoft.com/office/drawing/2016/5/11/chartex" xmlns:cx4="http://schemas.microsoft.com/office/drawing/2016/5/10/chartex" xmlns:cx3="http://schemas.microsoft.com/office/drawing/2016/5/9/chartex" xmlns:cx2="http://schemas.microsoft.com/office/drawing/2015/10/21/chartex" xmlns:cx1="http://schemas.microsoft.com/office/drawing/2015/9/8/chartex" xmlns:cx="http://schemas.microsoft.com/office/drawing/2014/chartex" xmlns:wpc="http://schemas.microsoft.com/office/word/2010/wordprocessingCanvas" xmlns="" val="0"/>
                         </a:ext>
                       </a:extLst>
                     </a:blip>
@@ -10206,21 +10205,49 @@
           <w:rFonts w:cs="Times New Roman"/>
           <w:szCs w:val="28"/>
         </w:rPr>
-        <w:t xml:space="preserve"> Принципиальная тепловая схема РУ </w:t>
-      </w:r>
-      <w:r>
-        <w:rPr>
-          <w:rFonts w:cs="Times New Roman"/>
-          <w:szCs w:val="28"/>
-        </w:rPr>
-        <w:t>ПЭБ</w:t>
-      </w:r>
-      <w:r>
-        <w:rPr>
-          <w:rFonts w:cs="Times New Roman"/>
-          <w:szCs w:val="28"/>
-        </w:rPr>
-        <w:t xml:space="preserve"> для ПЭБ: 1-ЦНПК; 2 - ПГБ; 3 – активная зона реактора; 4 – ПГ; 5 – паровая турбина; 6 – электрогенератор; 7 – конденсатор; 8 – конденсатный насос; 9 – деаэратор; 10 - питательный насос</w:t>
+        <w:t xml:space="preserve"> П</w:t>
+      </w:r>
+      <w:r>
+        <w:rPr>
+          <w:rFonts w:cs="Times New Roman"/>
+          <w:szCs w:val="28"/>
+        </w:rPr>
+        <w:t>ринципиальная тепловая схема РУ</w:t>
+      </w:r>
+      <w:r>
+        <w:rPr>
+          <w:rFonts w:cs="Times New Roman"/>
+          <w:szCs w:val="28"/>
+        </w:rPr>
+        <w:t xml:space="preserve"> для ПЭБ: 1</w:t>
+      </w:r>
+      <w:r>
+        <w:rPr>
+          <w:rFonts w:cs="Times New Roman"/>
+          <w:szCs w:val="28"/>
+        </w:rPr>
+        <w:t xml:space="preserve"> </w:t>
+      </w:r>
+      <w:r>
+        <w:rPr>
+          <w:rFonts w:cs="Times New Roman"/>
+          <w:szCs w:val="28"/>
+        </w:rPr>
+        <w:t>-</w:t>
+      </w:r>
+      <w:r>
+        <w:rPr>
+          <w:rFonts w:cs="Times New Roman"/>
+          <w:szCs w:val="28"/>
+        </w:rPr>
+        <w:t xml:space="preserve"> </w:t>
+      </w:r>
+      <w:r>
+        <w:rPr>
+          <w:rFonts w:cs="Times New Roman"/>
+          <w:szCs w:val="28"/>
+        </w:rPr>
+        <w:t>ЦНПК; 2 - ПГБ; 3 – активная зона реактора; 4 – ПГ; 5 – паровая турбина; 6 – электрогенератор; 7 – конденсатор; 8 – конденсатный насос; 9 – деаэратор; 10 - питательный насос</w:t>
       </w:r>
     </w:p>
     <w:p>
@@ -11764,7 +11791,7 @@
                     <a:blip r:embed="rId16">
                       <a:extLst>
                         <a:ext uri="{28A0092B-C50C-407E-A947-70E740481C1C}">
-                          <a14:useLocalDpi xmlns="" xmlns:wpc="http://schemas.microsoft.com/office/word/2010/wordprocessingCanvas" xmlns:cx="http://schemas.microsoft.com/office/drawing/2014/chartex" xmlns:cx1="http://schemas.microsoft.com/office/drawing/2015/9/8/chartex" xmlns:cx2="http://schemas.microsoft.com/office/drawing/2015/10/21/chartex" xmlns:cx3="http://schemas.microsoft.com/office/drawing/2016/5/9/chartex" xmlns:cx4="http://schemas.microsoft.com/office/drawing/2016/5/10/chartex" xmlns:cx5="http://schemas.microsoft.com/office/drawing/2016/5/11/chartex" xmlns:cx6="http://schemas.microsoft.com/office/drawing/2016/5/12/chartex" xmlns:cx7="http://schemas.microsoft.com/office/drawing/2016/5/13/chartex" xmlns:cx8="http://schemas.microsoft.com/office/drawing/2016/5/14/chartex" xmlns:mc="http://schemas.openxmlformats.org/markup-compatibility/2006" xmlns:aink="http://schemas.microsoft.com/office/drawing/2016/ink" xmlns:am3d="http://schemas.microsoft.com/office/drawing/2017/model3d" xmlns:o="urn:schemas-microsoft-com:office:office" xmlns:v="urn:schemas-microsoft-com:vml" xmlns:wp14="http://schemas.microsoft.com/office/word/2010/wordprocessingDrawing" xmlns:w10="urn:schemas-microsoft-com:office:word" xmlns:w="http://schemas.openxmlformats.org/wordprocessingml/2006/main" xmlns:w14="http://schemas.microsoft.com/office/word/2010/wordml" xmlns:w15="http://schemas.microsoft.com/office/word/2012/wordml" xmlns:w16cid="http://schemas.microsoft.com/office/word/2016/wordml/cid" xmlns:w16se="http://schemas.microsoft.com/office/word/2015/wordml/symex" xmlns:wpg="http://schemas.microsoft.com/office/word/2010/wordprocessingGroup" xmlns:wpi="http://schemas.microsoft.com/office/word/2010/wordprocessingInk" xmlns:wps="http://schemas.microsoft.com/office/word/2010/wordprocessingShape" xmlns:a14="http://schemas.microsoft.com/office/drawing/2010/main" val="0"/>
+                          <a14:useLocalDpi xmlns:a14="http://schemas.microsoft.com/office/drawing/2010/main" xmlns:wps="http://schemas.microsoft.com/office/word/2010/wordprocessingShape" xmlns:wpi="http://schemas.microsoft.com/office/word/2010/wordprocessingInk" xmlns:wpg="http://schemas.microsoft.com/office/word/2010/wordprocessingGroup" xmlns:w16se="http://schemas.microsoft.com/office/word/2015/wordml/symex" xmlns:w16cid="http://schemas.microsoft.com/office/word/2016/wordml/cid" xmlns:w15="http://schemas.microsoft.com/office/word/2012/wordml" xmlns:w14="http://schemas.microsoft.com/office/word/2010/wordml" xmlns:w="http://schemas.openxmlformats.org/wordprocessingml/2006/main" xmlns:w10="urn:schemas-microsoft-com:office:word" xmlns:wp14="http://schemas.microsoft.com/office/word/2010/wordprocessingDrawing" xmlns:v="urn:schemas-microsoft-com:vml" xmlns:o="urn:schemas-microsoft-com:office:office" xmlns:am3d="http://schemas.microsoft.com/office/drawing/2017/model3d" xmlns:aink="http://schemas.microsoft.com/office/drawing/2016/ink" xmlns:mc="http://schemas.openxmlformats.org/markup-compatibility/2006" xmlns:cx8="http://schemas.microsoft.com/office/drawing/2016/5/14/chartex" xmlns:cx7="http://schemas.microsoft.com/office/drawing/2016/5/13/chartex" xmlns:cx6="http://schemas.microsoft.com/office/drawing/2016/5/12/chartex" xmlns:cx5="http://schemas.microsoft.com/office/drawing/2016/5/11/chartex" xmlns:cx4="http://schemas.microsoft.com/office/drawing/2016/5/10/chartex" xmlns:cx3="http://schemas.microsoft.com/office/drawing/2016/5/9/chartex" xmlns:cx2="http://schemas.microsoft.com/office/drawing/2015/10/21/chartex" xmlns:cx1="http://schemas.microsoft.com/office/drawing/2015/9/8/chartex" xmlns:cx="http://schemas.microsoft.com/office/drawing/2014/chartex" xmlns:wpc="http://schemas.microsoft.com/office/word/2010/wordprocessingCanvas" xmlns="" val="0"/>
                         </a:ext>
                       </a:extLst>
                     </a:blip>
@@ -22213,7 +22240,7 @@
                     <a:blip r:embed="rId18">
                       <a:extLst>
                         <a:ext uri="{28A0092B-C50C-407E-A947-70E740481C1C}">
-                          <a14:useLocalDpi xmlns="" xmlns:wpc="http://schemas.microsoft.com/office/word/2010/wordprocessingCanvas" xmlns:cx="http://schemas.microsoft.com/office/drawing/2014/chartex" xmlns:cx1="http://schemas.microsoft.com/office/drawing/2015/9/8/chartex" xmlns:cx2="http://schemas.microsoft.com/office/drawing/2015/10/21/chartex" xmlns:cx3="http://schemas.microsoft.com/office/drawing/2016/5/9/chartex" xmlns:cx4="http://schemas.microsoft.com/office/drawing/2016/5/10/chartex" xmlns:cx5="http://schemas.microsoft.com/office/drawing/2016/5/11/chartex" xmlns:cx6="http://schemas.microsoft.com/office/drawing/2016/5/12/chartex" xmlns:cx7="http://schemas.microsoft.com/office/drawing/2016/5/13/chartex" xmlns:cx8="http://schemas.microsoft.com/office/drawing/2016/5/14/chartex" xmlns:mc="http://schemas.openxmlformats.org/markup-compatibility/2006" xmlns:aink="http://schemas.microsoft.com/office/drawing/2016/ink" xmlns:am3d="http://schemas.microsoft.com/office/drawing/2017/model3d" xmlns:o="urn:schemas-microsoft-com:office:office" xmlns:v="urn:schemas-microsoft-com:vml" xmlns:wp14="http://schemas.microsoft.com/office/word/2010/wordprocessingDrawing" xmlns:w10="urn:schemas-microsoft-com:office:word" xmlns:w="http://schemas.openxmlformats.org/wordprocessingml/2006/main" xmlns:w14="http://schemas.microsoft.com/office/word/2010/wordml" xmlns:w15="http://schemas.microsoft.com/office/word/2012/wordml" xmlns:w16cid="http://schemas.microsoft.com/office/word/2016/wordml/cid" xmlns:w16se="http://schemas.microsoft.com/office/word/2015/wordml/symex" xmlns:wpg="http://schemas.microsoft.com/office/word/2010/wordprocessingGroup" xmlns:wpi="http://schemas.microsoft.com/office/word/2010/wordprocessingInk" xmlns:wps="http://schemas.microsoft.com/office/word/2010/wordprocessingShape" xmlns:a14="http://schemas.microsoft.com/office/drawing/2010/main" val="0"/>
+                          <a14:useLocalDpi xmlns:a14="http://schemas.microsoft.com/office/drawing/2010/main" xmlns:wps="http://schemas.microsoft.com/office/word/2010/wordprocessingShape" xmlns:wpi="http://schemas.microsoft.com/office/word/2010/wordprocessingInk" xmlns:wpg="http://schemas.microsoft.com/office/word/2010/wordprocessingGroup" xmlns:w16se="http://schemas.microsoft.com/office/word/2015/wordml/symex" xmlns:w16cid="http://schemas.microsoft.com/office/word/2016/wordml/cid" xmlns:w15="http://schemas.microsoft.com/office/word/2012/wordml" xmlns:w14="http://schemas.microsoft.com/office/word/2010/wordml" xmlns:w="http://schemas.openxmlformats.org/wordprocessingml/2006/main" xmlns:w10="urn:schemas-microsoft-com:office:word" xmlns:wp14="http://schemas.microsoft.com/office/word/2010/wordprocessingDrawing" xmlns:v="urn:schemas-microsoft-com:vml" xmlns:o="urn:schemas-microsoft-com:office:office" xmlns:am3d="http://schemas.microsoft.com/office/drawing/2017/model3d" xmlns:aink="http://schemas.microsoft.com/office/drawing/2016/ink" xmlns:mc="http://schemas.openxmlformats.org/markup-compatibility/2006" xmlns:cx8="http://schemas.microsoft.com/office/drawing/2016/5/14/chartex" xmlns:cx7="http://schemas.microsoft.com/office/drawing/2016/5/13/chartex" xmlns:cx6="http://schemas.microsoft.com/office/drawing/2016/5/12/chartex" xmlns:cx5="http://schemas.microsoft.com/office/drawing/2016/5/11/chartex" xmlns:cx4="http://schemas.microsoft.com/office/drawing/2016/5/10/chartex" xmlns:cx3="http://schemas.microsoft.com/office/drawing/2016/5/9/chartex" xmlns:cx2="http://schemas.microsoft.com/office/drawing/2015/10/21/chartex" xmlns:cx1="http://schemas.microsoft.com/office/drawing/2015/9/8/chartex" xmlns:cx="http://schemas.microsoft.com/office/drawing/2014/chartex" xmlns:wpc="http://schemas.microsoft.com/office/word/2010/wordprocessingCanvas" xmlns="" val="0"/>
                         </a:ext>
                       </a:extLst>
                     </a:blip>
@@ -22508,7 +22535,7 @@
                     <a:blip r:embed="rId19">
                       <a:extLst>
                         <a:ext uri="{28A0092B-C50C-407E-A947-70E740481C1C}">
-                          <a14:useLocalDpi xmlns="" xmlns:wpc="http://schemas.microsoft.com/office/word/2010/wordprocessingCanvas" xmlns:cx="http://schemas.microsoft.com/office/drawing/2014/chartex" xmlns:cx1="http://schemas.microsoft.com/office/drawing/2015/9/8/chartex" xmlns:cx2="http://schemas.microsoft.com/office/drawing/2015/10/21/chartex" xmlns:cx3="http://schemas.microsoft.com/office/drawing/2016/5/9/chartex" xmlns:cx4="http://schemas.microsoft.com/office/drawing/2016/5/10/chartex" xmlns:cx5="http://schemas.microsoft.com/office/drawing/2016/5/11/chartex" xmlns:cx6="http://schemas.microsoft.com/office/drawing/2016/5/12/chartex" xmlns:cx7="http://schemas.microsoft.com/office/drawing/2016/5/13/chartex" xmlns:cx8="http://schemas.microsoft.com/office/drawing/2016/5/14/chartex" xmlns:mc="http://schemas.openxmlformats.org/markup-compatibility/2006" xmlns:aink="http://schemas.microsoft.com/office/drawing/2016/ink" xmlns:am3d="http://schemas.microsoft.com/office/drawing/2017/model3d" xmlns:o="urn:schemas-microsoft-com:office:office" xmlns:v="urn:schemas-microsoft-com:vml" xmlns:wp14="http://schemas.microsoft.com/office/word/2010/wordprocessingDrawing" xmlns:w10="urn:schemas-microsoft-com:office:word" xmlns:w="http://schemas.openxmlformats.org/wordprocessingml/2006/main" xmlns:w14="http://schemas.microsoft.com/office/word/2010/wordml" xmlns:w15="http://schemas.microsoft.com/office/word/2012/wordml" xmlns:w16cid="http://schemas.microsoft.com/office/word/2016/wordml/cid" xmlns:w16se="http://schemas.microsoft.com/office/word/2015/wordml/symex" xmlns:wpg="http://schemas.microsoft.com/office/word/2010/wordprocessingGroup" xmlns:wpi="http://schemas.microsoft.com/office/word/2010/wordprocessingInk" xmlns:wps="http://schemas.microsoft.com/office/word/2010/wordprocessingShape" xmlns:a14="http://schemas.microsoft.com/office/drawing/2010/main" val="0"/>
+                          <a14:useLocalDpi xmlns:a14="http://schemas.microsoft.com/office/drawing/2010/main" xmlns:wps="http://schemas.microsoft.com/office/word/2010/wordprocessingShape" xmlns:wpi="http://schemas.microsoft.com/office/word/2010/wordprocessingInk" xmlns:wpg="http://schemas.microsoft.com/office/word/2010/wordprocessingGroup" xmlns:w16se="http://schemas.microsoft.com/office/word/2015/wordml/symex" xmlns:w16cid="http://schemas.microsoft.com/office/word/2016/wordml/cid" xmlns:w15="http://schemas.microsoft.com/office/word/2012/wordml" xmlns:w14="http://schemas.microsoft.com/office/word/2010/wordml" xmlns:w="http://schemas.openxmlformats.org/wordprocessingml/2006/main" xmlns:w10="urn:schemas-microsoft-com:office:word" xmlns:wp14="http://schemas.microsoft.com/office/word/2010/wordprocessingDrawing" xmlns:v="urn:schemas-microsoft-com:vml" xmlns:o="urn:schemas-microsoft-com:office:office" xmlns:am3d="http://schemas.microsoft.com/office/drawing/2017/model3d" xmlns:aink="http://schemas.microsoft.com/office/drawing/2016/ink" xmlns:mc="http://schemas.openxmlformats.org/markup-compatibility/2006" xmlns:cx8="http://schemas.microsoft.com/office/drawing/2016/5/14/chartex" xmlns:cx7="http://schemas.microsoft.com/office/drawing/2016/5/13/chartex" xmlns:cx6="http://schemas.microsoft.com/office/drawing/2016/5/12/chartex" xmlns:cx5="http://schemas.microsoft.com/office/drawing/2016/5/11/chartex" xmlns:cx4="http://schemas.microsoft.com/office/drawing/2016/5/10/chartex" xmlns:cx3="http://schemas.microsoft.com/office/drawing/2016/5/9/chartex" xmlns:cx2="http://schemas.microsoft.com/office/drawing/2015/10/21/chartex" xmlns:cx1="http://schemas.microsoft.com/office/drawing/2015/9/8/chartex" xmlns:cx="http://schemas.microsoft.com/office/drawing/2014/chartex" xmlns:wpc="http://schemas.microsoft.com/office/word/2010/wordprocessingCanvas" xmlns="" val="0"/>
                         </a:ext>
                       </a:extLst>
                     </a:blip>
@@ -22609,7 +22636,7 @@
                     <a:blip r:embed="rId20">
                       <a:extLst>
                         <a:ext uri="{28A0092B-C50C-407E-A947-70E740481C1C}">
-                          <a14:useLocalDpi xmlns="" xmlns:wpc="http://schemas.microsoft.com/office/word/2010/wordprocessingCanvas" xmlns:cx="http://schemas.microsoft.com/office/drawing/2014/chartex" xmlns:cx1="http://schemas.microsoft.com/office/drawing/2015/9/8/chartex" xmlns:cx2="http://schemas.microsoft.com/office/drawing/2015/10/21/chartex" xmlns:cx3="http://schemas.microsoft.com/office/drawing/2016/5/9/chartex" xmlns:cx4="http://schemas.microsoft.com/office/drawing/2016/5/10/chartex" xmlns:cx5="http://schemas.microsoft.com/office/drawing/2016/5/11/chartex" xmlns:cx6="http://schemas.microsoft.com/office/drawing/2016/5/12/chartex" xmlns:cx7="http://schemas.microsoft.com/office/drawing/2016/5/13/chartex" xmlns:cx8="http://schemas.microsoft.com/office/drawing/2016/5/14/chartex" xmlns:mc="http://schemas.openxmlformats.org/markup-compatibility/2006" xmlns:aink="http://schemas.microsoft.com/office/drawing/2016/ink" xmlns:am3d="http://schemas.microsoft.com/office/drawing/2017/model3d" xmlns:o="urn:schemas-microsoft-com:office:office" xmlns:v="urn:schemas-microsoft-com:vml" xmlns:wp14="http://schemas.microsoft.com/office/word/2010/wordprocessingDrawing" xmlns:w10="urn:schemas-microsoft-com:office:word" xmlns:w="http://schemas.openxmlformats.org/wordprocessingml/2006/main" xmlns:w14="http://schemas.microsoft.com/office/word/2010/wordml" xmlns:w15="http://schemas.microsoft.com/office/word/2012/wordml" xmlns:w16cid="http://schemas.microsoft.com/office/word/2016/wordml/cid" xmlns:w16se="http://schemas.microsoft.com/office/word/2015/wordml/symex" xmlns:wpg="http://schemas.microsoft.com/office/word/2010/wordprocessingGroup" xmlns:wpi="http://schemas.microsoft.com/office/word/2010/wordprocessingInk" xmlns:wps="http://schemas.microsoft.com/office/word/2010/wordprocessingShape" xmlns:a14="http://schemas.microsoft.com/office/drawing/2010/main" val="0"/>
+                          <a14:useLocalDpi xmlns:a14="http://schemas.microsoft.com/office/drawing/2010/main" xmlns:wps="http://schemas.microsoft.com/office/word/2010/wordprocessingShape" xmlns:wpi="http://schemas.microsoft.com/office/word/2010/wordprocessingInk" xmlns:wpg="http://schemas.microsoft.com/office/word/2010/wordprocessingGroup" xmlns:w16se="http://schemas.microsoft.com/office/word/2015/wordml/symex" xmlns:w16cid="http://schemas.microsoft.com/office/word/2016/wordml/cid" xmlns:w15="http://schemas.microsoft.com/office/word/2012/wordml" xmlns:w14="http://schemas.microsoft.com/office/word/2010/wordml" xmlns:w="http://schemas.openxmlformats.org/wordprocessingml/2006/main" xmlns:w10="urn:schemas-microsoft-com:office:word" xmlns:wp14="http://schemas.microsoft.com/office/word/2010/wordprocessingDrawing" xmlns:v="urn:schemas-microsoft-com:vml" xmlns:o="urn:schemas-microsoft-com:office:office" xmlns:am3d="http://schemas.microsoft.com/office/drawing/2017/model3d" xmlns:aink="http://schemas.microsoft.com/office/drawing/2016/ink" xmlns:mc="http://schemas.openxmlformats.org/markup-compatibility/2006" xmlns:cx8="http://schemas.microsoft.com/office/drawing/2016/5/14/chartex" xmlns:cx7="http://schemas.microsoft.com/office/drawing/2016/5/13/chartex" xmlns:cx6="http://schemas.microsoft.com/office/drawing/2016/5/12/chartex" xmlns:cx5="http://schemas.microsoft.com/office/drawing/2016/5/11/chartex" xmlns:cx4="http://schemas.microsoft.com/office/drawing/2016/5/10/chartex" xmlns:cx3="http://schemas.microsoft.com/office/drawing/2016/5/9/chartex" xmlns:cx2="http://schemas.microsoft.com/office/drawing/2015/10/21/chartex" xmlns:cx1="http://schemas.microsoft.com/office/drawing/2015/9/8/chartex" xmlns:cx="http://schemas.microsoft.com/office/drawing/2014/chartex" xmlns:wpc="http://schemas.microsoft.com/office/word/2010/wordprocessingCanvas" xmlns="" val="0"/>
                         </a:ext>
                       </a:extLst>
                     </a:blip>
@@ -22711,7 +22738,7 @@
                     <a:blip r:embed="rId21">
                       <a:extLst>
                         <a:ext uri="{28A0092B-C50C-407E-A947-70E740481C1C}">
-                          <a14:useLocalDpi xmlns="" xmlns:wpc="http://schemas.microsoft.com/office/word/2010/wordprocessingCanvas" xmlns:cx="http://schemas.microsoft.com/office/drawing/2014/chartex" xmlns:cx1="http://schemas.microsoft.com/office/drawing/2015/9/8/chartex" xmlns:cx2="http://schemas.microsoft.com/office/drawing/2015/10/21/chartex" xmlns:cx3="http://schemas.microsoft.com/office/drawing/2016/5/9/chartex" xmlns:cx4="http://schemas.microsoft.com/office/drawing/2016/5/10/chartex" xmlns:cx5="http://schemas.microsoft.com/office/drawing/2016/5/11/chartex" xmlns:cx6="http://schemas.microsoft.com/office/drawing/2016/5/12/chartex" xmlns:cx7="http://schemas.microsoft.com/office/drawing/2016/5/13/chartex" xmlns:cx8="http://schemas.microsoft.com/office/drawing/2016/5/14/chartex" xmlns:mc="http://schemas.openxmlformats.org/markup-compatibility/2006" xmlns:aink="http://schemas.microsoft.com/office/drawing/2016/ink" xmlns:am3d="http://schemas.microsoft.com/office/drawing/2017/model3d" xmlns:o="urn:schemas-microsoft-com:office:office" xmlns:v="urn:schemas-microsoft-com:vml" xmlns:wp14="http://schemas.microsoft.com/office/word/2010/wordprocessingDrawing" xmlns:w10="urn:schemas-microsoft-com:office:word" xmlns:w="http://schemas.openxmlformats.org/wordprocessingml/2006/main" xmlns:w14="http://schemas.microsoft.com/office/word/2010/wordml" xmlns:w15="http://schemas.microsoft.com/office/word/2012/wordml" xmlns:w16cid="http://schemas.microsoft.com/office/word/2016/wordml/cid" xmlns:w16se="http://schemas.microsoft.com/office/word/2015/wordml/symex" xmlns:wpg="http://schemas.microsoft.com/office/word/2010/wordprocessingGroup" xmlns:wpi="http://schemas.microsoft.com/office/word/2010/wordprocessingInk" xmlns:wps="http://schemas.microsoft.com/office/word/2010/wordprocessingShape" xmlns:a14="http://schemas.microsoft.com/office/drawing/2010/main" val="0"/>
+                          <a14:useLocalDpi xmlns:a14="http://schemas.microsoft.com/office/drawing/2010/main" xmlns:wps="http://schemas.microsoft.com/office/word/2010/wordprocessingShape" xmlns:wpi="http://schemas.microsoft.com/office/word/2010/wordprocessingInk" xmlns:wpg="http://schemas.microsoft.com/office/word/2010/wordprocessingGroup" xmlns:w16se="http://schemas.microsoft.com/office/word/2015/wordml/symex" xmlns:w16cid="http://schemas.microsoft.com/office/word/2016/wordml/cid" xmlns:w15="http://schemas.microsoft.com/office/word/2012/wordml" xmlns:w14="http://schemas.microsoft.com/office/word/2010/wordml" xmlns:w="http://schemas.openxmlformats.org/wordprocessingml/2006/main" xmlns:w10="urn:schemas-microsoft-com:office:word" xmlns:wp14="http://schemas.microsoft.com/office/word/2010/wordprocessingDrawing" xmlns:v="urn:schemas-microsoft-com:vml" xmlns:o="urn:schemas-microsoft-com:office:office" xmlns:am3d="http://schemas.microsoft.com/office/drawing/2017/model3d" xmlns:aink="http://schemas.microsoft.com/office/drawing/2016/ink" xmlns:mc="http://schemas.openxmlformats.org/markup-compatibility/2006" xmlns:cx8="http://schemas.microsoft.com/office/drawing/2016/5/14/chartex" xmlns:cx7="http://schemas.microsoft.com/office/drawing/2016/5/13/chartex" xmlns:cx6="http://schemas.microsoft.com/office/drawing/2016/5/12/chartex" xmlns:cx5="http://schemas.microsoft.com/office/drawing/2016/5/11/chartex" xmlns:cx4="http://schemas.microsoft.com/office/drawing/2016/5/10/chartex" xmlns:cx3="http://schemas.microsoft.com/office/drawing/2016/5/9/chartex" xmlns:cx2="http://schemas.microsoft.com/office/drawing/2015/10/21/chartex" xmlns:cx1="http://schemas.microsoft.com/office/drawing/2015/9/8/chartex" xmlns:cx="http://schemas.microsoft.com/office/drawing/2014/chartex" xmlns:wpc="http://schemas.microsoft.com/office/word/2010/wordprocessingCanvas" xmlns="" val="0"/>
                         </a:ext>
                       </a:extLst>
                     </a:blip>
@@ -22812,7 +22839,7 @@
                     <a:blip r:embed="rId22">
                       <a:extLst>
                         <a:ext uri="{28A0092B-C50C-407E-A947-70E740481C1C}">
-                          <a14:useLocalDpi xmlns="" xmlns:wpc="http://schemas.microsoft.com/office/word/2010/wordprocessingCanvas" xmlns:cx="http://schemas.microsoft.com/office/drawing/2014/chartex" xmlns:cx1="http://schemas.microsoft.com/office/drawing/2015/9/8/chartex" xmlns:cx2="http://schemas.microsoft.com/office/drawing/2015/10/21/chartex" xmlns:cx3="http://schemas.microsoft.com/office/drawing/2016/5/9/chartex" xmlns:cx4="http://schemas.microsoft.com/office/drawing/2016/5/10/chartex" xmlns:cx5="http://schemas.microsoft.com/office/drawing/2016/5/11/chartex" xmlns:cx6="http://schemas.microsoft.com/office/drawing/2016/5/12/chartex" xmlns:cx7="http://schemas.microsoft.com/office/drawing/2016/5/13/chartex" xmlns:cx8="http://schemas.microsoft.com/office/drawing/2016/5/14/chartex" xmlns:mc="http://schemas.openxmlformats.org/markup-compatibility/2006" xmlns:aink="http://schemas.microsoft.com/office/drawing/2016/ink" xmlns:am3d="http://schemas.microsoft.com/office/drawing/2017/model3d" xmlns:o="urn:schemas-microsoft-com:office:office" xmlns:v="urn:schemas-microsoft-com:vml" xmlns:wp14="http://schemas.microsoft.com/office/word/2010/wordprocessingDrawing" xmlns:w10="urn:schemas-microsoft-com:office:word" xmlns:w="http://schemas.openxmlformats.org/wordprocessingml/2006/main" xmlns:w14="http://schemas.microsoft.com/office/word/2010/wordml" xmlns:w15="http://schemas.microsoft.com/office/word/2012/wordml" xmlns:w16cid="http://schemas.microsoft.com/office/word/2016/wordml/cid" xmlns:w16se="http://schemas.microsoft.com/office/word/2015/wordml/symex" xmlns:wpg="http://schemas.microsoft.com/office/word/2010/wordprocessingGroup" xmlns:wpi="http://schemas.microsoft.com/office/word/2010/wordprocessingInk" xmlns:wps="http://schemas.microsoft.com/office/word/2010/wordprocessingShape" xmlns:a14="http://schemas.microsoft.com/office/drawing/2010/main" val="0"/>
+                          <a14:useLocalDpi xmlns:a14="http://schemas.microsoft.com/office/drawing/2010/main" xmlns:wps="http://schemas.microsoft.com/office/word/2010/wordprocessingShape" xmlns:wpi="http://schemas.microsoft.com/office/word/2010/wordprocessingInk" xmlns:wpg="http://schemas.microsoft.com/office/word/2010/wordprocessingGroup" xmlns:w16se="http://schemas.microsoft.com/office/word/2015/wordml/symex" xmlns:w16cid="http://schemas.microsoft.com/office/word/2016/wordml/cid" xmlns:w15="http://schemas.microsoft.com/office/word/2012/wordml" xmlns:w14="http://schemas.microsoft.com/office/word/2010/wordml" xmlns:w="http://schemas.openxmlformats.org/wordprocessingml/2006/main" xmlns:w10="urn:schemas-microsoft-com:office:word" xmlns:wp14="http://schemas.microsoft.com/office/word/2010/wordprocessingDrawing" xmlns:v="urn:schemas-microsoft-com:vml" xmlns:o="urn:schemas-microsoft-com:office:office" xmlns:am3d="http://schemas.microsoft.com/office/drawing/2017/model3d" xmlns:aink="http://schemas.microsoft.com/office/drawing/2016/ink" xmlns:mc="http://schemas.openxmlformats.org/markup-compatibility/2006" xmlns:cx8="http://schemas.microsoft.com/office/drawing/2016/5/14/chartex" xmlns:cx7="http://schemas.microsoft.com/office/drawing/2016/5/13/chartex" xmlns:cx6="http://schemas.microsoft.com/office/drawing/2016/5/12/chartex" xmlns:cx5="http://schemas.microsoft.com/office/drawing/2016/5/11/chartex" xmlns:cx4="http://schemas.microsoft.com/office/drawing/2016/5/10/chartex" xmlns:cx3="http://schemas.microsoft.com/office/drawing/2016/5/9/chartex" xmlns:cx2="http://schemas.microsoft.com/office/drawing/2015/10/21/chartex" xmlns:cx1="http://schemas.microsoft.com/office/drawing/2015/9/8/chartex" xmlns:cx="http://schemas.microsoft.com/office/drawing/2014/chartex" xmlns:wpc="http://schemas.microsoft.com/office/word/2010/wordprocessingCanvas" xmlns="" val="0"/>
                         </a:ext>
                       </a:extLst>
                     </a:blip>
@@ -22982,7 +23009,7 @@
                     <a:blip r:embed="rId23">
                       <a:extLst>
                         <a:ext uri="{28A0092B-C50C-407E-A947-70E740481C1C}">
-                          <a14:useLocalDpi xmlns="" xmlns:wpc="http://schemas.microsoft.com/office/word/2010/wordprocessingCanvas" xmlns:cx="http://schemas.microsoft.com/office/drawing/2014/chartex" xmlns:cx1="http://schemas.microsoft.com/office/drawing/2015/9/8/chartex" xmlns:cx2="http://schemas.microsoft.com/office/drawing/2015/10/21/chartex" xmlns:cx3="http://schemas.microsoft.com/office/drawing/2016/5/9/chartex" xmlns:cx4="http://schemas.microsoft.com/office/drawing/2016/5/10/chartex" xmlns:cx5="http://schemas.microsoft.com/office/drawing/2016/5/11/chartex" xmlns:cx6="http://schemas.microsoft.com/office/drawing/2016/5/12/chartex" xmlns:cx7="http://schemas.microsoft.com/office/drawing/2016/5/13/chartex" xmlns:cx8="http://schemas.microsoft.com/office/drawing/2016/5/14/chartex" xmlns:mc="http://schemas.openxmlformats.org/markup-compatibility/2006" xmlns:aink="http://schemas.microsoft.com/office/drawing/2016/ink" xmlns:am3d="http://schemas.microsoft.com/office/drawing/2017/model3d" xmlns:o="urn:schemas-microsoft-com:office:office" xmlns:v="urn:schemas-microsoft-com:vml" xmlns:wp14="http://schemas.microsoft.com/office/word/2010/wordprocessingDrawing" xmlns:w10="urn:schemas-microsoft-com:office:word" xmlns:w="http://schemas.openxmlformats.org/wordprocessingml/2006/main" xmlns:w14="http://schemas.microsoft.com/office/word/2010/wordml" xmlns:w15="http://schemas.microsoft.com/office/word/2012/wordml" xmlns:w16cid="http://schemas.microsoft.com/office/word/2016/wordml/cid" xmlns:w16se="http://schemas.microsoft.com/office/word/2015/wordml/symex" xmlns:wpg="http://schemas.microsoft.com/office/word/2010/wordprocessingGroup" xmlns:wpi="http://schemas.microsoft.com/office/word/2010/wordprocessingInk" xmlns:wps="http://schemas.microsoft.com/office/word/2010/wordprocessingShape" xmlns:a14="http://schemas.microsoft.com/office/drawing/2010/main" val="0"/>
+                          <a14:useLocalDpi xmlns:a14="http://schemas.microsoft.com/office/drawing/2010/main" xmlns:wps="http://schemas.microsoft.com/office/word/2010/wordprocessingShape" xmlns:wpi="http://schemas.microsoft.com/office/word/2010/wordprocessingInk" xmlns:wpg="http://schemas.microsoft.com/office/word/2010/wordprocessingGroup" xmlns:w16se="http://schemas.microsoft.com/office/word/2015/wordml/symex" xmlns:w16cid="http://schemas.microsoft.com/office/word/2016/wordml/cid" xmlns:w15="http://schemas.microsoft.com/office/word/2012/wordml" xmlns:w14="http://schemas.microsoft.com/office/word/2010/wordml" xmlns:w="http://schemas.openxmlformats.org/wordprocessingml/2006/main" xmlns:w10="urn:schemas-microsoft-com:office:word" xmlns:wp14="http://schemas.microsoft.com/office/word/2010/wordprocessingDrawing" xmlns:v="urn:schemas-microsoft-com:vml" xmlns:o="urn:schemas-microsoft-com:office:office" xmlns:am3d="http://schemas.microsoft.com/office/drawing/2017/model3d" xmlns:aink="http://schemas.microsoft.com/office/drawing/2016/ink" xmlns:mc="http://schemas.openxmlformats.org/markup-compatibility/2006" xmlns:cx8="http://schemas.microsoft.com/office/drawing/2016/5/14/chartex" xmlns:cx7="http://schemas.microsoft.com/office/drawing/2016/5/13/chartex" xmlns:cx6="http://schemas.microsoft.com/office/drawing/2016/5/12/chartex" xmlns:cx5="http://schemas.microsoft.com/office/drawing/2016/5/11/chartex" xmlns:cx4="http://schemas.microsoft.com/office/drawing/2016/5/10/chartex" xmlns:cx3="http://schemas.microsoft.com/office/drawing/2016/5/9/chartex" xmlns:cx2="http://schemas.microsoft.com/office/drawing/2015/10/21/chartex" xmlns:cx1="http://schemas.microsoft.com/office/drawing/2015/9/8/chartex" xmlns:cx="http://schemas.microsoft.com/office/drawing/2014/chartex" xmlns:wpc="http://schemas.microsoft.com/office/word/2010/wordprocessingCanvas" xmlns="" val="0"/>
                         </a:ext>
                       </a:extLst>
                     </a:blip>
@@ -29418,7 +29445,7 @@
                     <a:blip r:embed="rId24">
                       <a:extLst>
                         <a:ext uri="{28A0092B-C50C-407E-A947-70E740481C1C}">
-                          <a14:useLocalDpi xmlns="" xmlns:wpc="http://schemas.microsoft.com/office/word/2010/wordprocessingCanvas" xmlns:cx="http://schemas.microsoft.com/office/drawing/2014/chartex" xmlns:cx1="http://schemas.microsoft.com/office/drawing/2015/9/8/chartex" xmlns:cx2="http://schemas.microsoft.com/office/drawing/2015/10/21/chartex" xmlns:cx3="http://schemas.microsoft.com/office/drawing/2016/5/9/chartex" xmlns:cx4="http://schemas.microsoft.com/office/drawing/2016/5/10/chartex" xmlns:cx5="http://schemas.microsoft.com/office/drawing/2016/5/11/chartex" xmlns:cx6="http://schemas.microsoft.com/office/drawing/2016/5/12/chartex" xmlns:cx7="http://schemas.microsoft.com/office/drawing/2016/5/13/chartex" xmlns:cx8="http://schemas.microsoft.com/office/drawing/2016/5/14/chartex" xmlns:mc="http://schemas.openxmlformats.org/markup-compatibility/2006" xmlns:aink="http://schemas.microsoft.com/office/drawing/2016/ink" xmlns:am3d="http://schemas.microsoft.com/office/drawing/2017/model3d" xmlns:o="urn:schemas-microsoft-com:office:office" xmlns:v="urn:schemas-microsoft-com:vml" xmlns:wp14="http://schemas.microsoft.com/office/word/2010/wordprocessingDrawing" xmlns:w10="urn:schemas-microsoft-com:office:word" xmlns:w="http://schemas.openxmlformats.org/wordprocessingml/2006/main" xmlns:w14="http://schemas.microsoft.com/office/word/2010/wordml" xmlns:w15="http://schemas.microsoft.com/office/word/2012/wordml" xmlns:w16cid="http://schemas.microsoft.com/office/word/2016/wordml/cid" xmlns:w16se="http://schemas.microsoft.com/office/word/2015/wordml/symex" xmlns:wpg="http://schemas.microsoft.com/office/word/2010/wordprocessingGroup" xmlns:wpi="http://schemas.microsoft.com/office/word/2010/wordprocessingInk" xmlns:wps="http://schemas.microsoft.com/office/word/2010/wordprocessingShape" xmlns:a14="http://schemas.microsoft.com/office/drawing/2010/main" val="0"/>
+                          <a14:useLocalDpi xmlns:a14="http://schemas.microsoft.com/office/drawing/2010/main" xmlns:wps="http://schemas.microsoft.com/office/word/2010/wordprocessingShape" xmlns:wpi="http://schemas.microsoft.com/office/word/2010/wordprocessingInk" xmlns:wpg="http://schemas.microsoft.com/office/word/2010/wordprocessingGroup" xmlns:w16se="http://schemas.microsoft.com/office/word/2015/wordml/symex" xmlns:w16cid="http://schemas.microsoft.com/office/word/2016/wordml/cid" xmlns:w15="http://schemas.microsoft.com/office/word/2012/wordml" xmlns:w14="http://schemas.microsoft.com/office/word/2010/wordml" xmlns:w="http://schemas.openxmlformats.org/wordprocessingml/2006/main" xmlns:w10="urn:schemas-microsoft-com:office:word" xmlns:wp14="http://schemas.microsoft.com/office/word/2010/wordprocessingDrawing" xmlns:v="urn:schemas-microsoft-com:vml" xmlns:o="urn:schemas-microsoft-com:office:office" xmlns:am3d="http://schemas.microsoft.com/office/drawing/2017/model3d" xmlns:aink="http://schemas.microsoft.com/office/drawing/2016/ink" xmlns:mc="http://schemas.openxmlformats.org/markup-compatibility/2006" xmlns:cx8="http://schemas.microsoft.com/office/drawing/2016/5/14/chartex" xmlns:cx7="http://schemas.microsoft.com/office/drawing/2016/5/13/chartex" xmlns:cx6="http://schemas.microsoft.com/office/drawing/2016/5/12/chartex" xmlns:cx5="http://schemas.microsoft.com/office/drawing/2016/5/11/chartex" xmlns:cx4="http://schemas.microsoft.com/office/drawing/2016/5/10/chartex" xmlns:cx3="http://schemas.microsoft.com/office/drawing/2016/5/9/chartex" xmlns:cx2="http://schemas.microsoft.com/office/drawing/2015/10/21/chartex" xmlns:cx1="http://schemas.microsoft.com/office/drawing/2015/9/8/chartex" xmlns:cx="http://schemas.microsoft.com/office/drawing/2014/chartex" xmlns:wpc="http://schemas.microsoft.com/office/word/2010/wordprocessingCanvas" xmlns="" val="0"/>
                         </a:ext>
                       </a:extLst>
                     </a:blip>
@@ -34443,7 +34470,7 @@
                     <a:blip r:embed="rId25">
                       <a:extLst>
                         <a:ext uri="{28A0092B-C50C-407E-A947-70E740481C1C}">
-                          <a14:useLocalDpi xmlns="" xmlns:wpc="http://schemas.microsoft.com/office/word/2010/wordprocessingCanvas" xmlns:cx="http://schemas.microsoft.com/office/drawing/2014/chartex" xmlns:cx1="http://schemas.microsoft.com/office/drawing/2015/9/8/chartex" xmlns:cx2="http://schemas.microsoft.com/office/drawing/2015/10/21/chartex" xmlns:cx3="http://schemas.microsoft.com/office/drawing/2016/5/9/chartex" xmlns:cx4="http://schemas.microsoft.com/office/drawing/2016/5/10/chartex" xmlns:cx5="http://schemas.microsoft.com/office/drawing/2016/5/11/chartex" xmlns:cx6="http://schemas.microsoft.com/office/drawing/2016/5/12/chartex" xmlns:cx7="http://schemas.microsoft.com/office/drawing/2016/5/13/chartex" xmlns:cx8="http://schemas.microsoft.com/office/drawing/2016/5/14/chartex" xmlns:mc="http://schemas.openxmlformats.org/markup-compatibility/2006" xmlns:aink="http://schemas.microsoft.com/office/drawing/2016/ink" xmlns:am3d="http://schemas.microsoft.com/office/drawing/2017/model3d" xmlns:o="urn:schemas-microsoft-com:office:office" xmlns:v="urn:schemas-microsoft-com:vml" xmlns:wp14="http://schemas.microsoft.com/office/word/2010/wordprocessingDrawing" xmlns:w10="urn:schemas-microsoft-com:office:word" xmlns:w="http://schemas.openxmlformats.org/wordprocessingml/2006/main" xmlns:w14="http://schemas.microsoft.com/office/word/2010/wordml" xmlns:w15="http://schemas.microsoft.com/office/word/2012/wordml" xmlns:w16cid="http://schemas.microsoft.com/office/word/2016/wordml/cid" xmlns:w16se="http://schemas.microsoft.com/office/word/2015/wordml/symex" xmlns:wpg="http://schemas.microsoft.com/office/word/2010/wordprocessingGroup" xmlns:wpi="http://schemas.microsoft.com/office/word/2010/wordprocessingInk" xmlns:wps="http://schemas.microsoft.com/office/word/2010/wordprocessingShape" xmlns:a14="http://schemas.microsoft.com/office/drawing/2010/main" val="0"/>
+                          <a14:useLocalDpi xmlns:a14="http://schemas.microsoft.com/office/drawing/2010/main" xmlns:wps="http://schemas.microsoft.com/office/word/2010/wordprocessingShape" xmlns:wpi="http://schemas.microsoft.com/office/word/2010/wordprocessingInk" xmlns:wpg="http://schemas.microsoft.com/office/word/2010/wordprocessingGroup" xmlns:w16se="http://schemas.microsoft.com/office/word/2015/wordml/symex" xmlns:w16cid="http://schemas.microsoft.com/office/word/2016/wordml/cid" xmlns:w15="http://schemas.microsoft.com/office/word/2012/wordml" xmlns:w14="http://schemas.microsoft.com/office/word/2010/wordml" xmlns:w="http://schemas.openxmlformats.org/wordprocessingml/2006/main" xmlns:w10="urn:schemas-microsoft-com:office:word" xmlns:wp14="http://schemas.microsoft.com/office/word/2010/wordprocessingDrawing" xmlns:v="urn:schemas-microsoft-com:vml" xmlns:o="urn:schemas-microsoft-com:office:office" xmlns:am3d="http://schemas.microsoft.com/office/drawing/2017/model3d" xmlns:aink="http://schemas.microsoft.com/office/drawing/2016/ink" xmlns:mc="http://schemas.openxmlformats.org/markup-compatibility/2006" xmlns:cx8="http://schemas.microsoft.com/office/drawing/2016/5/14/chartex" xmlns:cx7="http://schemas.microsoft.com/office/drawing/2016/5/13/chartex" xmlns:cx6="http://schemas.microsoft.com/office/drawing/2016/5/12/chartex" xmlns:cx5="http://schemas.microsoft.com/office/drawing/2016/5/11/chartex" xmlns:cx4="http://schemas.microsoft.com/office/drawing/2016/5/10/chartex" xmlns:cx3="http://schemas.microsoft.com/office/drawing/2016/5/9/chartex" xmlns:cx2="http://schemas.microsoft.com/office/drawing/2015/10/21/chartex" xmlns:cx1="http://schemas.microsoft.com/office/drawing/2015/9/8/chartex" xmlns:cx="http://schemas.microsoft.com/office/drawing/2014/chartex" xmlns:wpc="http://schemas.microsoft.com/office/word/2010/wordprocessingCanvas" xmlns="" val="0"/>
                         </a:ext>
                       </a:extLst>
                     </a:blip>
@@ -34576,7 +34603,7 @@
                     <a:blip r:embed="rId26">
                       <a:extLst>
                         <a:ext uri="{28A0092B-C50C-407E-A947-70E740481C1C}">
-                          <a14:useLocalDpi xmlns="" xmlns:wpc="http://schemas.microsoft.com/office/word/2010/wordprocessingCanvas" xmlns:cx="http://schemas.microsoft.com/office/drawing/2014/chartex" xmlns:cx1="http://schemas.microsoft.com/office/drawing/2015/9/8/chartex" xmlns:cx2="http://schemas.microsoft.com/office/drawing/2015/10/21/chartex" xmlns:cx3="http://schemas.microsoft.com/office/drawing/2016/5/9/chartex" xmlns:cx4="http://schemas.microsoft.com/office/drawing/2016/5/10/chartex" xmlns:cx5="http://schemas.microsoft.com/office/drawing/2016/5/11/chartex" xmlns:cx6="http://schemas.microsoft.com/office/drawing/2016/5/12/chartex" xmlns:cx7="http://schemas.microsoft.com/office/drawing/2016/5/13/chartex" xmlns:cx8="http://schemas.microsoft.com/office/drawing/2016/5/14/chartex" xmlns:mc="http://schemas.openxmlformats.org/markup-compatibility/2006" xmlns:aink="http://schemas.microsoft.com/office/drawing/2016/ink" xmlns:am3d="http://schemas.microsoft.com/office/drawing/2017/model3d" xmlns:o="urn:schemas-microsoft-com:office:office" xmlns:v="urn:schemas-microsoft-com:vml" xmlns:wp14="http://schemas.microsoft.com/office/word/2010/wordprocessingDrawing" xmlns:w10="urn:schemas-microsoft-com:office:word" xmlns:w="http://schemas.openxmlformats.org/wordprocessingml/2006/main" xmlns:w14="http://schemas.microsoft.com/office/word/2010/wordml" xmlns:w15="http://schemas.microsoft.com/office/word/2012/wordml" xmlns:w16cid="http://schemas.microsoft.com/office/word/2016/wordml/cid" xmlns:w16se="http://schemas.microsoft.com/office/word/2015/wordml/symex" xmlns:wpg="http://schemas.microsoft.com/office/word/2010/wordprocessingGroup" xmlns:wpi="http://schemas.microsoft.com/office/word/2010/wordprocessingInk" xmlns:wps="http://schemas.microsoft.com/office/word/2010/wordprocessingShape" xmlns:a14="http://schemas.microsoft.com/office/drawing/2010/main" val="0"/>
+                          <a14:useLocalDpi xmlns:a14="http://schemas.microsoft.com/office/drawing/2010/main" xmlns:wps="http://schemas.microsoft.com/office/word/2010/wordprocessingShape" xmlns:wpi="http://schemas.microsoft.com/office/word/2010/wordprocessingInk" xmlns:wpg="http://schemas.microsoft.com/office/word/2010/wordprocessingGroup" xmlns:w16se="http://schemas.microsoft.com/office/word/2015/wordml/symex" xmlns:w16cid="http://schemas.microsoft.com/office/word/2016/wordml/cid" xmlns:w15="http://schemas.microsoft.com/office/word/2012/wordml" xmlns:w14="http://schemas.microsoft.com/office/word/2010/wordml" xmlns:w="http://schemas.openxmlformats.org/wordprocessingml/2006/main" xmlns:w10="urn:schemas-microsoft-com:office:word" xmlns:wp14="http://schemas.microsoft.com/office/word/2010/wordprocessingDrawing" xmlns:v="urn:schemas-microsoft-com:vml" xmlns:o="urn:schemas-microsoft-com:office:office" xmlns:am3d="http://schemas.microsoft.com/office/drawing/2017/model3d" xmlns:aink="http://schemas.microsoft.com/office/drawing/2016/ink" xmlns:mc="http://schemas.openxmlformats.org/markup-compatibility/2006" xmlns:cx8="http://schemas.microsoft.com/office/drawing/2016/5/14/chartex" xmlns:cx7="http://schemas.microsoft.com/office/drawing/2016/5/13/chartex" xmlns:cx6="http://schemas.microsoft.com/office/drawing/2016/5/12/chartex" xmlns:cx5="http://schemas.microsoft.com/office/drawing/2016/5/11/chartex" xmlns:cx4="http://schemas.microsoft.com/office/drawing/2016/5/10/chartex" xmlns:cx3="http://schemas.microsoft.com/office/drawing/2016/5/9/chartex" xmlns:cx2="http://schemas.microsoft.com/office/drawing/2015/10/21/chartex" xmlns:cx1="http://schemas.microsoft.com/office/drawing/2015/9/8/chartex" xmlns:cx="http://schemas.microsoft.com/office/drawing/2014/chartex" xmlns:wpc="http://schemas.microsoft.com/office/word/2010/wordprocessingCanvas" xmlns="" val="0"/>
                         </a:ext>
                       </a:extLst>
                     </a:blip>
@@ -34700,7 +34727,7 @@
                     <a:blip r:embed="rId27">
                       <a:extLst>
                         <a:ext uri="{28A0092B-C50C-407E-A947-70E740481C1C}">
-                          <a14:useLocalDpi xmlns="" xmlns:wpc="http://schemas.microsoft.com/office/word/2010/wordprocessingCanvas" xmlns:cx="http://schemas.microsoft.com/office/drawing/2014/chartex" xmlns:cx1="http://schemas.microsoft.com/office/drawing/2015/9/8/chartex" xmlns:cx2="http://schemas.microsoft.com/office/drawing/2015/10/21/chartex" xmlns:cx3="http://schemas.microsoft.com/office/drawing/2016/5/9/chartex" xmlns:cx4="http://schemas.microsoft.com/office/drawing/2016/5/10/chartex" xmlns:cx5="http://schemas.microsoft.com/office/drawing/2016/5/11/chartex" xmlns:cx6="http://schemas.microsoft.com/office/drawing/2016/5/12/chartex" xmlns:cx7="http://schemas.microsoft.com/office/drawing/2016/5/13/chartex" xmlns:cx8="http://schemas.microsoft.com/office/drawing/2016/5/14/chartex" xmlns:mc="http://schemas.openxmlformats.org/markup-compatibility/2006" xmlns:aink="http://schemas.microsoft.com/office/drawing/2016/ink" xmlns:am3d="http://schemas.microsoft.com/office/drawing/2017/model3d" xmlns:o="urn:schemas-microsoft-com:office:office" xmlns:v="urn:schemas-microsoft-com:vml" xmlns:wp14="http://schemas.microsoft.com/office/word/2010/wordprocessingDrawing" xmlns:w10="urn:schemas-microsoft-com:office:word" xmlns:w="http://schemas.openxmlformats.org/wordprocessingml/2006/main" xmlns:w14="http://schemas.microsoft.com/office/word/2010/wordml" xmlns:w15="http://schemas.microsoft.com/office/word/2012/wordml" xmlns:w16cid="http://schemas.microsoft.com/office/word/2016/wordml/cid" xmlns:w16se="http://schemas.microsoft.com/office/word/2015/wordml/symex" xmlns:wpg="http://schemas.microsoft.com/office/word/2010/wordprocessingGroup" xmlns:wpi="http://schemas.microsoft.com/office/word/2010/wordprocessingInk" xmlns:wps="http://schemas.microsoft.com/office/word/2010/wordprocessingShape" xmlns:a14="http://schemas.microsoft.com/office/drawing/2010/main" val="0"/>
+                          <a14:useLocalDpi xmlns:a14="http://schemas.microsoft.com/office/drawing/2010/main" xmlns:wps="http://schemas.microsoft.com/office/word/2010/wordprocessingShape" xmlns:wpi="http://schemas.microsoft.com/office/word/2010/wordprocessingInk" xmlns:wpg="http://schemas.microsoft.com/office/word/2010/wordprocessingGroup" xmlns:w16se="http://schemas.microsoft.com/office/word/2015/wordml/symex" xmlns:w16cid="http://schemas.microsoft.com/office/word/2016/wordml/cid" xmlns:w15="http://schemas.microsoft.com/office/word/2012/wordml" xmlns:w14="http://schemas.microsoft.com/office/word/2010/wordml" xmlns:w="http://schemas.openxmlformats.org/wordprocessingml/2006/main" xmlns:w10="urn:schemas-microsoft-com:office:word" xmlns:wp14="http://schemas.microsoft.com/office/word/2010/wordprocessingDrawing" xmlns:v="urn:schemas-microsoft-com:vml" xmlns:o="urn:schemas-microsoft-com:office:office" xmlns:am3d="http://schemas.microsoft.com/office/drawing/2017/model3d" xmlns:aink="http://schemas.microsoft.com/office/drawing/2016/ink" xmlns:mc="http://schemas.openxmlformats.org/markup-compatibility/2006" xmlns:cx8="http://schemas.microsoft.com/office/drawing/2016/5/14/chartex" xmlns:cx7="http://schemas.microsoft.com/office/drawing/2016/5/13/chartex" xmlns:cx6="http://schemas.microsoft.com/office/drawing/2016/5/12/chartex" xmlns:cx5="http://schemas.microsoft.com/office/drawing/2016/5/11/chartex" xmlns:cx4="http://schemas.microsoft.com/office/drawing/2016/5/10/chartex" xmlns:cx3="http://schemas.microsoft.com/office/drawing/2016/5/9/chartex" xmlns:cx2="http://schemas.microsoft.com/office/drawing/2015/10/21/chartex" xmlns:cx1="http://schemas.microsoft.com/office/drawing/2015/9/8/chartex" xmlns:cx="http://schemas.microsoft.com/office/drawing/2014/chartex" xmlns:wpc="http://schemas.microsoft.com/office/word/2010/wordprocessingCanvas" xmlns="" val="0"/>
                         </a:ext>
                       </a:extLst>
                     </a:blip>
@@ -34831,7 +34858,7 @@
                     <a:blip r:embed="rId28">
                       <a:extLst>
                         <a:ext uri="{28A0092B-C50C-407E-A947-70E740481C1C}">
-                          <a14:useLocalDpi xmlns="" xmlns:wpc="http://schemas.microsoft.com/office/word/2010/wordprocessingCanvas" xmlns:cx="http://schemas.microsoft.com/office/drawing/2014/chartex" xmlns:cx1="http://schemas.microsoft.com/office/drawing/2015/9/8/chartex" xmlns:cx2="http://schemas.microsoft.com/office/drawing/2015/10/21/chartex" xmlns:cx3="http://schemas.microsoft.com/office/drawing/2016/5/9/chartex" xmlns:cx4="http://schemas.microsoft.com/office/drawing/2016/5/10/chartex" xmlns:cx5="http://schemas.microsoft.com/office/drawing/2016/5/11/chartex" xmlns:cx6="http://schemas.microsoft.com/office/drawing/2016/5/12/chartex" xmlns:cx7="http://schemas.microsoft.com/office/drawing/2016/5/13/chartex" xmlns:cx8="http://schemas.microsoft.com/office/drawing/2016/5/14/chartex" xmlns:mc="http://schemas.openxmlformats.org/markup-compatibility/2006" xmlns:aink="http://schemas.microsoft.com/office/drawing/2016/ink" xmlns:am3d="http://schemas.microsoft.com/office/drawing/2017/model3d" xmlns:o="urn:schemas-microsoft-com:office:office" xmlns:v="urn:schemas-microsoft-com:vml" xmlns:wp14="http://schemas.microsoft.com/office/word/2010/wordprocessingDrawing" xmlns:w10="urn:schemas-microsoft-com:office:word" xmlns:w="http://schemas.openxmlformats.org/wordprocessingml/2006/main" xmlns:w14="http://schemas.microsoft.com/office/word/2010/wordml" xmlns:w15="http://schemas.microsoft.com/office/word/2012/wordml" xmlns:w16cid="http://schemas.microsoft.com/office/word/2016/wordml/cid" xmlns:w16se="http://schemas.microsoft.com/office/word/2015/wordml/symex" xmlns:wpg="http://schemas.microsoft.com/office/word/2010/wordprocessingGroup" xmlns:wpi="http://schemas.microsoft.com/office/word/2010/wordprocessingInk" xmlns:wps="http://schemas.microsoft.com/office/word/2010/wordprocessingShape" xmlns:a14="http://schemas.microsoft.com/office/drawing/2010/main" val="0"/>
+                          <a14:useLocalDpi xmlns:a14="http://schemas.microsoft.com/office/drawing/2010/main" xmlns:wps="http://schemas.microsoft.com/office/word/2010/wordprocessingShape" xmlns:wpi="http://schemas.microsoft.com/office/word/2010/wordprocessingInk" xmlns:wpg="http://schemas.microsoft.com/office/word/2010/wordprocessingGroup" xmlns:w16se="http://schemas.microsoft.com/office/word/2015/wordml/symex" xmlns:w16cid="http://schemas.microsoft.com/office/word/2016/wordml/cid" xmlns:w15="http://schemas.microsoft.com/office/word/2012/wordml" xmlns:w14="http://schemas.microsoft.com/office/word/2010/wordml" xmlns:w="http://schemas.openxmlformats.org/wordprocessingml/2006/main" xmlns:w10="urn:schemas-microsoft-com:office:word" xmlns:wp14="http://schemas.microsoft.com/office/word/2010/wordprocessingDrawing" xmlns:v="urn:schemas-microsoft-com:vml" xmlns:o="urn:schemas-microsoft-com:office:office" xmlns:am3d="http://schemas.microsoft.com/office/drawing/2017/model3d" xmlns:aink="http://schemas.microsoft.com/office/drawing/2016/ink" xmlns:mc="http://schemas.openxmlformats.org/markup-compatibility/2006" xmlns:cx8="http://schemas.microsoft.com/office/drawing/2016/5/14/chartex" xmlns:cx7="http://schemas.microsoft.com/office/drawing/2016/5/13/chartex" xmlns:cx6="http://schemas.microsoft.com/office/drawing/2016/5/12/chartex" xmlns:cx5="http://schemas.microsoft.com/office/drawing/2016/5/11/chartex" xmlns:cx4="http://schemas.microsoft.com/office/drawing/2016/5/10/chartex" xmlns:cx3="http://schemas.microsoft.com/office/drawing/2016/5/9/chartex" xmlns:cx2="http://schemas.microsoft.com/office/drawing/2015/10/21/chartex" xmlns:cx1="http://schemas.microsoft.com/office/drawing/2015/9/8/chartex" xmlns:cx="http://schemas.microsoft.com/office/drawing/2014/chartex" xmlns:wpc="http://schemas.microsoft.com/office/word/2010/wordprocessingCanvas" xmlns="" val="0"/>
                         </a:ext>
                       </a:extLst>
                     </a:blip>
@@ -37917,7 +37944,7 @@
                     <a:blip r:embed="rId29">
                       <a:extLst>
                         <a:ext uri="{28A0092B-C50C-407E-A947-70E740481C1C}">
-                          <a14:useLocalDpi xmlns="" xmlns:wpc="http://schemas.microsoft.com/office/word/2010/wordprocessingCanvas" xmlns:cx="http://schemas.microsoft.com/office/drawing/2014/chartex" xmlns:cx1="http://schemas.microsoft.com/office/drawing/2015/9/8/chartex" xmlns:cx2="http://schemas.microsoft.com/office/drawing/2015/10/21/chartex" xmlns:cx3="http://schemas.microsoft.com/office/drawing/2016/5/9/chartex" xmlns:cx4="http://schemas.microsoft.com/office/drawing/2016/5/10/chartex" xmlns:cx5="http://schemas.microsoft.com/office/drawing/2016/5/11/chartex" xmlns:cx6="http://schemas.microsoft.com/office/drawing/2016/5/12/chartex" xmlns:cx7="http://schemas.microsoft.com/office/drawing/2016/5/13/chartex" xmlns:cx8="http://schemas.microsoft.com/office/drawing/2016/5/14/chartex" xmlns:mc="http://schemas.openxmlformats.org/markup-compatibility/2006" xmlns:aink="http://schemas.microsoft.com/office/drawing/2016/ink" xmlns:am3d="http://schemas.microsoft.com/office/drawing/2017/model3d" xmlns:o="urn:schemas-microsoft-com:office:office" xmlns:v="urn:schemas-microsoft-com:vml" xmlns:wp14="http://schemas.microsoft.com/office/word/2010/wordprocessingDrawing" xmlns:w10="urn:schemas-microsoft-com:office:word" xmlns:w="http://schemas.openxmlformats.org/wordprocessingml/2006/main" xmlns:w14="http://schemas.microsoft.com/office/word/2010/wordml" xmlns:w15="http://schemas.microsoft.com/office/word/2012/wordml" xmlns:w16cid="http://schemas.microsoft.com/office/word/2016/wordml/cid" xmlns:w16se="http://schemas.microsoft.com/office/word/2015/wordml/symex" xmlns:wpg="http://schemas.microsoft.com/office/word/2010/wordprocessingGroup" xmlns:wpi="http://schemas.microsoft.com/office/word/2010/wordprocessingInk" xmlns:wps="http://schemas.microsoft.com/office/word/2010/wordprocessingShape" xmlns:a14="http://schemas.microsoft.com/office/drawing/2010/main" val="0"/>
+                          <a14:useLocalDpi xmlns:a14="http://schemas.microsoft.com/office/drawing/2010/main" xmlns:wps="http://schemas.microsoft.com/office/word/2010/wordprocessingShape" xmlns:wpi="http://schemas.microsoft.com/office/word/2010/wordprocessingInk" xmlns:wpg="http://schemas.microsoft.com/office/word/2010/wordprocessingGroup" xmlns:w16se="http://schemas.microsoft.com/office/word/2015/wordml/symex" xmlns:w16cid="http://schemas.microsoft.com/office/word/2016/wordml/cid" xmlns:w15="http://schemas.microsoft.com/office/word/2012/wordml" xmlns:w14="http://schemas.microsoft.com/office/word/2010/wordml" xmlns:w="http://schemas.openxmlformats.org/wordprocessingml/2006/main" xmlns:w10="urn:schemas-microsoft-com:office:word" xmlns:wp14="http://schemas.microsoft.com/office/word/2010/wordprocessingDrawing" xmlns:v="urn:schemas-microsoft-com:vml" xmlns:o="urn:schemas-microsoft-com:office:office" xmlns:am3d="http://schemas.microsoft.com/office/drawing/2017/model3d" xmlns:aink="http://schemas.microsoft.com/office/drawing/2016/ink" xmlns:mc="http://schemas.openxmlformats.org/markup-compatibility/2006" xmlns:cx8="http://schemas.microsoft.com/office/drawing/2016/5/14/chartex" xmlns:cx7="http://schemas.microsoft.com/office/drawing/2016/5/13/chartex" xmlns:cx6="http://schemas.microsoft.com/office/drawing/2016/5/12/chartex" xmlns:cx5="http://schemas.microsoft.com/office/drawing/2016/5/11/chartex" xmlns:cx4="http://schemas.microsoft.com/office/drawing/2016/5/10/chartex" xmlns:cx3="http://schemas.microsoft.com/office/drawing/2016/5/9/chartex" xmlns:cx2="http://schemas.microsoft.com/office/drawing/2015/10/21/chartex" xmlns:cx1="http://schemas.microsoft.com/office/drawing/2015/9/8/chartex" xmlns:cx="http://schemas.microsoft.com/office/drawing/2014/chartex" xmlns:wpc="http://schemas.microsoft.com/office/word/2010/wordprocessingCanvas" xmlns="" val="0"/>
                         </a:ext>
                       </a:extLst>
                     </a:blip>
@@ -44981,7 +45008,7 @@
                     <a:blip r:embed="rId30">
                       <a:extLst>
                         <a:ext uri="{28A0092B-C50C-407E-A947-70E740481C1C}">
-                          <a14:useLocalDpi xmlns="" xmlns:wpc="http://schemas.microsoft.com/office/word/2010/wordprocessingCanvas" xmlns:cx="http://schemas.microsoft.com/office/drawing/2014/chartex" xmlns:cx1="http://schemas.microsoft.com/office/drawing/2015/9/8/chartex" xmlns:cx2="http://schemas.microsoft.com/office/drawing/2015/10/21/chartex" xmlns:cx3="http://schemas.microsoft.com/office/drawing/2016/5/9/chartex" xmlns:cx4="http://schemas.microsoft.com/office/drawing/2016/5/10/chartex" xmlns:cx5="http://schemas.microsoft.com/office/drawing/2016/5/11/chartex" xmlns:cx6="http://schemas.microsoft.com/office/drawing/2016/5/12/chartex" xmlns:cx7="http://schemas.microsoft.com/office/drawing/2016/5/13/chartex" xmlns:cx8="http://schemas.microsoft.com/office/drawing/2016/5/14/chartex" xmlns:mc="http://schemas.openxmlformats.org/markup-compatibility/2006" xmlns:aink="http://schemas.microsoft.com/office/drawing/2016/ink" xmlns:am3d="http://schemas.microsoft.com/office/drawing/2017/model3d" xmlns:o="urn:schemas-microsoft-com:office:office" xmlns:v="urn:schemas-microsoft-com:vml" xmlns:wp14="http://schemas.microsoft.com/office/word/2010/wordprocessingDrawing" xmlns:w10="urn:schemas-microsoft-com:office:word" xmlns:w="http://schemas.openxmlformats.org/wordprocessingml/2006/main" xmlns:w14="http://schemas.microsoft.com/office/word/2010/wordml" xmlns:w15="http://schemas.microsoft.com/office/word/2012/wordml" xmlns:w16cid="http://schemas.microsoft.com/office/word/2016/wordml/cid" xmlns:w16se="http://schemas.microsoft.com/office/word/2015/wordml/symex" xmlns:wpg="http://schemas.microsoft.com/office/word/2010/wordprocessingGroup" xmlns:wpi="http://schemas.microsoft.com/office/word/2010/wordprocessingInk" xmlns:wps="http://schemas.microsoft.com/office/word/2010/wordprocessingShape" xmlns:a14="http://schemas.microsoft.com/office/drawing/2010/main" val="0"/>
+                          <a14:useLocalDpi xmlns:a14="http://schemas.microsoft.com/office/drawing/2010/main" xmlns:wps="http://schemas.microsoft.com/office/word/2010/wordprocessingShape" xmlns:wpi="http://schemas.microsoft.com/office/word/2010/wordprocessingInk" xmlns:wpg="http://schemas.microsoft.com/office/word/2010/wordprocessingGroup" xmlns:w16se="http://schemas.microsoft.com/office/word/2015/wordml/symex" xmlns:w16cid="http://schemas.microsoft.com/office/word/2016/wordml/cid" xmlns:w15="http://schemas.microsoft.com/office/word/2012/wordml" xmlns:w14="http://schemas.microsoft.com/office/word/2010/wordml" xmlns:w="http://schemas.openxmlformats.org/wordprocessingml/2006/main" xmlns:w10="urn:schemas-microsoft-com:office:word" xmlns:wp14="http://schemas.microsoft.com/office/word/2010/wordprocessingDrawing" xmlns:v="urn:schemas-microsoft-com:vml" xmlns:o="urn:schemas-microsoft-com:office:office" xmlns:am3d="http://schemas.microsoft.com/office/drawing/2017/model3d" xmlns:aink="http://schemas.microsoft.com/office/drawing/2016/ink" xmlns:mc="http://schemas.openxmlformats.org/markup-compatibility/2006" xmlns:cx8="http://schemas.microsoft.com/office/drawing/2016/5/14/chartex" xmlns:cx7="http://schemas.microsoft.com/office/drawing/2016/5/13/chartex" xmlns:cx6="http://schemas.microsoft.com/office/drawing/2016/5/12/chartex" xmlns:cx5="http://schemas.microsoft.com/office/drawing/2016/5/11/chartex" xmlns:cx4="http://schemas.microsoft.com/office/drawing/2016/5/10/chartex" xmlns:cx3="http://schemas.microsoft.com/office/drawing/2016/5/9/chartex" xmlns:cx2="http://schemas.microsoft.com/office/drawing/2015/10/21/chartex" xmlns:cx1="http://schemas.microsoft.com/office/drawing/2015/9/8/chartex" xmlns:cx="http://schemas.microsoft.com/office/drawing/2014/chartex" xmlns:wpc="http://schemas.microsoft.com/office/word/2010/wordprocessingCanvas" xmlns="" val="0"/>
                         </a:ext>
                       </a:extLst>
                     </a:blip>
@@ -45206,7 +45233,7 @@
                     <a:blip r:embed="rId31">
                       <a:extLst>
                         <a:ext uri="{28A0092B-C50C-407E-A947-70E740481C1C}">
-                          <a14:useLocalDpi xmlns="" xmlns:wpc="http://schemas.microsoft.com/office/word/2010/wordprocessingCanvas" xmlns:cx="http://schemas.microsoft.com/office/drawing/2014/chartex" xmlns:cx1="http://schemas.microsoft.com/office/drawing/2015/9/8/chartex" xmlns:cx2="http://schemas.microsoft.com/office/drawing/2015/10/21/chartex" xmlns:cx3="http://schemas.microsoft.com/office/drawing/2016/5/9/chartex" xmlns:cx4="http://schemas.microsoft.com/office/drawing/2016/5/10/chartex" xmlns:cx5="http://schemas.microsoft.com/office/drawing/2016/5/11/chartex" xmlns:cx6="http://schemas.microsoft.com/office/drawing/2016/5/12/chartex" xmlns:cx7="http://schemas.microsoft.com/office/drawing/2016/5/13/chartex" xmlns:cx8="http://schemas.microsoft.com/office/drawing/2016/5/14/chartex" xmlns:mc="http://schemas.openxmlformats.org/markup-compatibility/2006" xmlns:aink="http://schemas.microsoft.com/office/drawing/2016/ink" xmlns:am3d="http://schemas.microsoft.com/office/drawing/2017/model3d" xmlns:o="urn:schemas-microsoft-com:office:office" xmlns:v="urn:schemas-microsoft-com:vml" xmlns:wp14="http://schemas.microsoft.com/office/word/2010/wordprocessingDrawing" xmlns:w10="urn:schemas-microsoft-com:office:word" xmlns:w="http://schemas.openxmlformats.org/wordprocessingml/2006/main" xmlns:w14="http://schemas.microsoft.com/office/word/2010/wordml" xmlns:w15="http://schemas.microsoft.com/office/word/2012/wordml" xmlns:w16cid="http://schemas.microsoft.com/office/word/2016/wordml/cid" xmlns:w16se="http://schemas.microsoft.com/office/word/2015/wordml/symex" xmlns:wpg="http://schemas.microsoft.com/office/word/2010/wordprocessingGroup" xmlns:wpi="http://schemas.microsoft.com/office/word/2010/wordprocessingInk" xmlns:wps="http://schemas.microsoft.com/office/word/2010/wordprocessingShape" xmlns:a14="http://schemas.microsoft.com/office/drawing/2010/main" val="0"/>
+                          <a14:useLocalDpi xmlns:a14="http://schemas.microsoft.com/office/drawing/2010/main" xmlns:wps="http://schemas.microsoft.com/office/word/2010/wordprocessingShape" xmlns:wpi="http://schemas.microsoft.com/office/word/2010/wordprocessingInk" xmlns:wpg="http://schemas.microsoft.com/office/word/2010/wordprocessingGroup" xmlns:w16se="http://schemas.microsoft.com/office/word/2015/wordml/symex" xmlns:w16cid="http://schemas.microsoft.com/office/word/2016/wordml/cid" xmlns:w15="http://schemas.microsoft.com/office/word/2012/wordml" xmlns:w14="http://schemas.microsoft.com/office/word/2010/wordml" xmlns:w="http://schemas.openxmlformats.org/wordprocessingml/2006/main" xmlns:w10="urn:schemas-microsoft-com:office:word" xmlns:wp14="http://schemas.microsoft.com/office/word/2010/wordprocessingDrawing" xmlns:v="urn:schemas-microsoft-com:vml" xmlns:o="urn:schemas-microsoft-com:office:office" xmlns:am3d="http://schemas.microsoft.com/office/drawing/2017/model3d" xmlns:aink="http://schemas.microsoft.com/office/drawing/2016/ink" xmlns:mc="http://schemas.openxmlformats.org/markup-compatibility/2006" xmlns:cx8="http://schemas.microsoft.com/office/drawing/2016/5/14/chartex" xmlns:cx7="http://schemas.microsoft.com/office/drawing/2016/5/13/chartex" xmlns:cx6="http://schemas.microsoft.com/office/drawing/2016/5/12/chartex" xmlns:cx5="http://schemas.microsoft.com/office/drawing/2016/5/11/chartex" xmlns:cx4="http://schemas.microsoft.com/office/drawing/2016/5/10/chartex" xmlns:cx3="http://schemas.microsoft.com/office/drawing/2016/5/9/chartex" xmlns:cx2="http://schemas.microsoft.com/office/drawing/2015/10/21/chartex" xmlns:cx1="http://schemas.microsoft.com/office/drawing/2015/9/8/chartex" xmlns:cx="http://schemas.microsoft.com/office/drawing/2014/chartex" xmlns:wpc="http://schemas.microsoft.com/office/word/2010/wordprocessingCanvas" xmlns="" val="0"/>
                         </a:ext>
                       </a:extLst>
                     </a:blip>
@@ -45932,7 +45959,7 @@
                     <a:blip r:embed="rId32">
                       <a:extLst>
                         <a:ext uri="{28A0092B-C50C-407E-A947-70E740481C1C}">
-                          <a14:useLocalDpi xmlns="" xmlns:wpc="http://schemas.microsoft.com/office/word/2010/wordprocessingCanvas" xmlns:cx="http://schemas.microsoft.com/office/drawing/2014/chartex" xmlns:cx1="http://schemas.microsoft.com/office/drawing/2015/9/8/chartex" xmlns:cx2="http://schemas.microsoft.com/office/drawing/2015/10/21/chartex" xmlns:cx3="http://schemas.microsoft.com/office/drawing/2016/5/9/chartex" xmlns:cx4="http://schemas.microsoft.com/office/drawing/2016/5/10/chartex" xmlns:cx5="http://schemas.microsoft.com/office/drawing/2016/5/11/chartex" xmlns:cx6="http://schemas.microsoft.com/office/drawing/2016/5/12/chartex" xmlns:cx7="http://schemas.microsoft.com/office/drawing/2016/5/13/chartex" xmlns:cx8="http://schemas.microsoft.com/office/drawing/2016/5/14/chartex" xmlns:mc="http://schemas.openxmlformats.org/markup-compatibility/2006" xmlns:aink="http://schemas.microsoft.com/office/drawing/2016/ink" xmlns:am3d="http://schemas.microsoft.com/office/drawing/2017/model3d" xmlns:o="urn:schemas-microsoft-com:office:office" xmlns:v="urn:schemas-microsoft-com:vml" xmlns:wp14="http://schemas.microsoft.com/office/word/2010/wordprocessingDrawing" xmlns:w10="urn:schemas-microsoft-com:office:word" xmlns:w="http://schemas.openxmlformats.org/wordprocessingml/2006/main" xmlns:w14="http://schemas.microsoft.com/office/word/2010/wordml" xmlns:w15="http://schemas.microsoft.com/office/word/2012/wordml" xmlns:w16cid="http://schemas.microsoft.com/office/word/2016/wordml/cid" xmlns:w16se="http://schemas.microsoft.com/office/word/2015/wordml/symex" xmlns:wpg="http://schemas.microsoft.com/office/word/2010/wordprocessingGroup" xmlns:wpi="http://schemas.microsoft.com/office/word/2010/wordprocessingInk" xmlns:wps="http://schemas.microsoft.com/office/word/2010/wordprocessingShape" xmlns:a14="http://schemas.microsoft.com/office/drawing/2010/main" val="0"/>
+                          <a14:useLocalDpi xmlns:a14="http://schemas.microsoft.com/office/drawing/2010/main" xmlns:wps="http://schemas.microsoft.com/office/word/2010/wordprocessingShape" xmlns:wpi="http://schemas.microsoft.com/office/word/2010/wordprocessingInk" xmlns:wpg="http://schemas.microsoft.com/office/word/2010/wordprocessingGroup" xmlns:w16se="http://schemas.microsoft.com/office/word/2015/wordml/symex" xmlns:w16cid="http://schemas.microsoft.com/office/word/2016/wordml/cid" xmlns:w15="http://schemas.microsoft.com/office/word/2012/wordml" xmlns:w14="http://schemas.microsoft.com/office/word/2010/wordml" xmlns:w="http://schemas.openxmlformats.org/wordprocessingml/2006/main" xmlns:w10="urn:schemas-microsoft-com:office:word" xmlns:wp14="http://schemas.microsoft.com/office/word/2010/wordprocessingDrawing" xmlns:v="urn:schemas-microsoft-com:vml" xmlns:o="urn:schemas-microsoft-com:office:office" xmlns:am3d="http://schemas.microsoft.com/office/drawing/2017/model3d" xmlns:aink="http://schemas.microsoft.com/office/drawing/2016/ink" xmlns:mc="http://schemas.openxmlformats.org/markup-compatibility/2006" xmlns:cx8="http://schemas.microsoft.com/office/drawing/2016/5/14/chartex" xmlns:cx7="http://schemas.microsoft.com/office/drawing/2016/5/13/chartex" xmlns:cx6="http://schemas.microsoft.com/office/drawing/2016/5/12/chartex" xmlns:cx5="http://schemas.microsoft.com/office/drawing/2016/5/11/chartex" xmlns:cx4="http://schemas.microsoft.com/office/drawing/2016/5/10/chartex" xmlns:cx3="http://schemas.microsoft.com/office/drawing/2016/5/9/chartex" xmlns:cx2="http://schemas.microsoft.com/office/drawing/2015/10/21/chartex" xmlns:cx1="http://schemas.microsoft.com/office/drawing/2015/9/8/chartex" xmlns:cx="http://schemas.microsoft.com/office/drawing/2014/chartex" xmlns:wpc="http://schemas.microsoft.com/office/word/2010/wordprocessingCanvas" xmlns="" val="0"/>
                         </a:ext>
                       </a:extLst>
                     </a:blip>
@@ -46511,7 +46538,7 @@
                     <a:blip r:embed="rId33">
                       <a:extLst>
                         <a:ext uri="{28A0092B-C50C-407E-A947-70E740481C1C}">
-                          <a14:useLocalDpi xmlns="" xmlns:wpc="http://schemas.microsoft.com/office/word/2010/wordprocessingCanvas" xmlns:cx="http://schemas.microsoft.com/office/drawing/2014/chartex" xmlns:cx1="http://schemas.microsoft.com/office/drawing/2015/9/8/chartex" xmlns:cx2="http://schemas.microsoft.com/office/drawing/2015/10/21/chartex" xmlns:cx3="http://schemas.microsoft.com/office/drawing/2016/5/9/chartex" xmlns:cx4="http://schemas.microsoft.com/office/drawing/2016/5/10/chartex" xmlns:cx5="http://schemas.microsoft.com/office/drawing/2016/5/11/chartex" xmlns:cx6="http://schemas.microsoft.com/office/drawing/2016/5/12/chartex" xmlns:cx7="http://schemas.microsoft.com/office/drawing/2016/5/13/chartex" xmlns:cx8="http://schemas.microsoft.com/office/drawing/2016/5/14/chartex" xmlns:mc="http://schemas.openxmlformats.org/markup-compatibility/2006" xmlns:aink="http://schemas.microsoft.com/office/drawing/2016/ink" xmlns:am3d="http://schemas.microsoft.com/office/drawing/2017/model3d" xmlns:o="urn:schemas-microsoft-com:office:office" xmlns:v="urn:schemas-microsoft-com:vml" xmlns:wp14="http://schemas.microsoft.com/office/word/2010/wordprocessingDrawing" xmlns:w10="urn:schemas-microsoft-com:office:word" xmlns:w="http://schemas.openxmlformats.org/wordprocessingml/2006/main" xmlns:w14="http://schemas.microsoft.com/office/word/2010/wordml" xmlns:w15="http://schemas.microsoft.com/office/word/2012/wordml" xmlns:w16cid="http://schemas.microsoft.com/office/word/2016/wordml/cid" xmlns:w16se="http://schemas.microsoft.com/office/word/2015/wordml/symex" xmlns:wpg="http://schemas.microsoft.com/office/word/2010/wordprocessingGroup" xmlns:wpi="http://schemas.microsoft.com/office/word/2010/wordprocessingInk" xmlns:wps="http://schemas.microsoft.com/office/word/2010/wordprocessingShape" xmlns:a14="http://schemas.microsoft.com/office/drawing/2010/main" val="0"/>
+                          <a14:useLocalDpi xmlns:a14="http://schemas.microsoft.com/office/drawing/2010/main" xmlns:wps="http://schemas.microsoft.com/office/word/2010/wordprocessingShape" xmlns:wpi="http://schemas.microsoft.com/office/word/2010/wordprocessingInk" xmlns:wpg="http://schemas.microsoft.com/office/word/2010/wordprocessingGroup" xmlns:w16se="http://schemas.microsoft.com/office/word/2015/wordml/symex" xmlns:w16cid="http://schemas.microsoft.com/office/word/2016/wordml/cid" xmlns:w15="http://schemas.microsoft.com/office/word/2012/wordml" xmlns:w14="http://schemas.microsoft.com/office/word/2010/wordml" xmlns:w="http://schemas.openxmlformats.org/wordprocessingml/2006/main" xmlns:w10="urn:schemas-microsoft-com:office:word" xmlns:wp14="http://schemas.microsoft.com/office/word/2010/wordprocessingDrawing" xmlns:v="urn:schemas-microsoft-com:vml" xmlns:o="urn:schemas-microsoft-com:office:office" xmlns:am3d="http://schemas.microsoft.com/office/drawing/2017/model3d" xmlns:aink="http://schemas.microsoft.com/office/drawing/2016/ink" xmlns:mc="http://schemas.openxmlformats.org/markup-compatibility/2006" xmlns:cx8="http://schemas.microsoft.com/office/drawing/2016/5/14/chartex" xmlns:cx7="http://schemas.microsoft.com/office/drawing/2016/5/13/chartex" xmlns:cx6="http://schemas.microsoft.com/office/drawing/2016/5/12/chartex" xmlns:cx5="http://schemas.microsoft.com/office/drawing/2016/5/11/chartex" xmlns:cx4="http://schemas.microsoft.com/office/drawing/2016/5/10/chartex" xmlns:cx3="http://schemas.microsoft.com/office/drawing/2016/5/9/chartex" xmlns:cx2="http://schemas.microsoft.com/office/drawing/2015/10/21/chartex" xmlns:cx1="http://schemas.microsoft.com/office/drawing/2015/9/8/chartex" xmlns:cx="http://schemas.microsoft.com/office/drawing/2014/chartex" xmlns:wpc="http://schemas.microsoft.com/office/word/2010/wordprocessingCanvas" xmlns="" val="0"/>
                         </a:ext>
                       </a:extLst>
                     </a:blip>
@@ -46747,7 +46774,7 @@
                     <a:blip r:embed="rId34">
                       <a:extLst>
                         <a:ext uri="{28A0092B-C50C-407E-A947-70E740481C1C}">
-                          <a14:useLocalDpi xmlns="" xmlns:wpc="http://schemas.microsoft.com/office/word/2010/wordprocessingCanvas" xmlns:cx="http://schemas.microsoft.com/office/drawing/2014/chartex" xmlns:cx1="http://schemas.microsoft.com/office/drawing/2015/9/8/chartex" xmlns:cx2="http://schemas.microsoft.com/office/drawing/2015/10/21/chartex" xmlns:cx3="http://schemas.microsoft.com/office/drawing/2016/5/9/chartex" xmlns:cx4="http://schemas.microsoft.com/office/drawing/2016/5/10/chartex" xmlns:cx5="http://schemas.microsoft.com/office/drawing/2016/5/11/chartex" xmlns:cx6="http://schemas.microsoft.com/office/drawing/2016/5/12/chartex" xmlns:cx7="http://schemas.microsoft.com/office/drawing/2016/5/13/chartex" xmlns:cx8="http://schemas.microsoft.com/office/drawing/2016/5/14/chartex" xmlns:mc="http://schemas.openxmlformats.org/markup-compatibility/2006" xmlns:aink="http://schemas.microsoft.com/office/drawing/2016/ink" xmlns:am3d="http://schemas.microsoft.com/office/drawing/2017/model3d" xmlns:o="urn:schemas-microsoft-com:office:office" xmlns:v="urn:schemas-microsoft-com:vml" xmlns:wp14="http://schemas.microsoft.com/office/word/2010/wordprocessingDrawing" xmlns:w10="urn:schemas-microsoft-com:office:word" xmlns:w="http://schemas.openxmlformats.org/wordprocessingml/2006/main" xmlns:w14="http://schemas.microsoft.com/office/word/2010/wordml" xmlns:w15="http://schemas.microsoft.com/office/word/2012/wordml" xmlns:w16cid="http://schemas.microsoft.com/office/word/2016/wordml/cid" xmlns:w16se="http://schemas.microsoft.com/office/word/2015/wordml/symex" xmlns:wpg="http://schemas.microsoft.com/office/word/2010/wordprocessingGroup" xmlns:wpi="http://schemas.microsoft.com/office/word/2010/wordprocessingInk" xmlns:wps="http://schemas.microsoft.com/office/word/2010/wordprocessingShape" xmlns:a14="http://schemas.microsoft.com/office/drawing/2010/main" val="0"/>
+                          <a14:useLocalDpi xmlns:a14="http://schemas.microsoft.com/office/drawing/2010/main" xmlns:wps="http://schemas.microsoft.com/office/word/2010/wordprocessingShape" xmlns:wpi="http://schemas.microsoft.com/office/word/2010/wordprocessingInk" xmlns:wpg="http://schemas.microsoft.com/office/word/2010/wordprocessingGroup" xmlns:w16se="http://schemas.microsoft.com/office/word/2015/wordml/symex" xmlns:w16cid="http://schemas.microsoft.com/office/word/2016/wordml/cid" xmlns:w15="http://schemas.microsoft.com/office/word/2012/wordml" xmlns:w14="http://schemas.microsoft.com/office/word/2010/wordml" xmlns:w="http://schemas.openxmlformats.org/wordprocessingml/2006/main" xmlns:w10="urn:schemas-microsoft-com:office:word" xmlns:wp14="http://schemas.microsoft.com/office/word/2010/wordprocessingDrawing" xmlns:v="urn:schemas-microsoft-com:vml" xmlns:o="urn:schemas-microsoft-com:office:office" xmlns:am3d="http://schemas.microsoft.com/office/drawing/2017/model3d" xmlns:aink="http://schemas.microsoft.com/office/drawing/2016/ink" xmlns:mc="http://schemas.openxmlformats.org/markup-compatibility/2006" xmlns:cx8="http://schemas.microsoft.com/office/drawing/2016/5/14/chartex" xmlns:cx7="http://schemas.microsoft.com/office/drawing/2016/5/13/chartex" xmlns:cx6="http://schemas.microsoft.com/office/drawing/2016/5/12/chartex" xmlns:cx5="http://schemas.microsoft.com/office/drawing/2016/5/11/chartex" xmlns:cx4="http://schemas.microsoft.com/office/drawing/2016/5/10/chartex" xmlns:cx3="http://schemas.microsoft.com/office/drawing/2016/5/9/chartex" xmlns:cx2="http://schemas.microsoft.com/office/drawing/2015/10/21/chartex" xmlns:cx1="http://schemas.microsoft.com/office/drawing/2015/9/8/chartex" xmlns:cx="http://schemas.microsoft.com/office/drawing/2014/chartex" xmlns:wpc="http://schemas.microsoft.com/office/word/2010/wordprocessingCanvas" xmlns="" val="0"/>
                         </a:ext>
                       </a:extLst>
                     </a:blip>
@@ -47414,7 +47441,7 @@
                     <a:blip r:embed="rId35">
                       <a:extLst>
                         <a:ext uri="{28A0092B-C50C-407E-A947-70E740481C1C}">
-                          <a14:useLocalDpi xmlns="" xmlns:wpc="http://schemas.microsoft.com/office/word/2010/wordprocessingCanvas" xmlns:cx="http://schemas.microsoft.com/office/drawing/2014/chartex" xmlns:cx1="http://schemas.microsoft.com/office/drawing/2015/9/8/chartex" xmlns:cx2="http://schemas.microsoft.com/office/drawing/2015/10/21/chartex" xmlns:cx3="http://schemas.microsoft.com/office/drawing/2016/5/9/chartex" xmlns:cx4="http://schemas.microsoft.com/office/drawing/2016/5/10/chartex" xmlns:cx5="http://schemas.microsoft.com/office/drawing/2016/5/11/chartex" xmlns:cx6="http://schemas.microsoft.com/office/drawing/2016/5/12/chartex" xmlns:cx7="http://schemas.microsoft.com/office/drawing/2016/5/13/chartex" xmlns:cx8="http://schemas.microsoft.com/office/drawing/2016/5/14/chartex" xmlns:mc="http://schemas.openxmlformats.org/markup-compatibility/2006" xmlns:aink="http://schemas.microsoft.com/office/drawing/2016/ink" xmlns:am3d="http://schemas.microsoft.com/office/drawing/2017/model3d" xmlns:o="urn:schemas-microsoft-com:office:office" xmlns:v="urn:schemas-microsoft-com:vml" xmlns:wp14="http://schemas.microsoft.com/office/word/2010/wordprocessingDrawing" xmlns:w10="urn:schemas-microsoft-com:office:word" xmlns:w="http://schemas.openxmlformats.org/wordprocessingml/2006/main" xmlns:w14="http://schemas.microsoft.com/office/word/2010/wordml" xmlns:w15="http://schemas.microsoft.com/office/word/2012/wordml" xmlns:w16cid="http://schemas.microsoft.com/office/word/2016/wordml/cid" xmlns:w16se="http://schemas.microsoft.com/office/word/2015/wordml/symex" xmlns:wpg="http://schemas.microsoft.com/office/word/2010/wordprocessingGroup" xmlns:wpi="http://schemas.microsoft.com/office/word/2010/wordprocessingInk" xmlns:wps="http://schemas.microsoft.com/office/word/2010/wordprocessingShape" xmlns:a14="http://schemas.microsoft.com/office/drawing/2010/main" val="0"/>
+                          <a14:useLocalDpi xmlns:a14="http://schemas.microsoft.com/office/drawing/2010/main" xmlns:wps="http://schemas.microsoft.com/office/word/2010/wordprocessingShape" xmlns:wpi="http://schemas.microsoft.com/office/word/2010/wordprocessingInk" xmlns:wpg="http://schemas.microsoft.com/office/word/2010/wordprocessingGroup" xmlns:w16se="http://schemas.microsoft.com/office/word/2015/wordml/symex" xmlns:w16cid="http://schemas.microsoft.com/office/word/2016/wordml/cid" xmlns:w15="http://schemas.microsoft.com/office/word/2012/wordml" xmlns:w14="http://schemas.microsoft.com/office/word/2010/wordml" xmlns:w="http://schemas.openxmlformats.org/wordprocessingml/2006/main" xmlns:w10="urn:schemas-microsoft-com:office:word" xmlns:wp14="http://schemas.microsoft.com/office/word/2010/wordprocessingDrawing" xmlns:v="urn:schemas-microsoft-com:vml" xmlns:o="urn:schemas-microsoft-com:office:office" xmlns:am3d="http://schemas.microsoft.com/office/drawing/2017/model3d" xmlns:aink="http://schemas.microsoft.com/office/drawing/2016/ink" xmlns:mc="http://schemas.openxmlformats.org/markup-compatibility/2006" xmlns:cx8="http://schemas.microsoft.com/office/drawing/2016/5/14/chartex" xmlns:cx7="http://schemas.microsoft.com/office/drawing/2016/5/13/chartex" xmlns:cx6="http://schemas.microsoft.com/office/drawing/2016/5/12/chartex" xmlns:cx5="http://schemas.microsoft.com/office/drawing/2016/5/11/chartex" xmlns:cx4="http://schemas.microsoft.com/office/drawing/2016/5/10/chartex" xmlns:cx3="http://schemas.microsoft.com/office/drawing/2016/5/9/chartex" xmlns:cx2="http://schemas.microsoft.com/office/drawing/2015/10/21/chartex" xmlns:cx1="http://schemas.microsoft.com/office/drawing/2015/9/8/chartex" xmlns:cx="http://schemas.microsoft.com/office/drawing/2014/chartex" xmlns:wpc="http://schemas.microsoft.com/office/word/2010/wordprocessingCanvas" xmlns="" val="0"/>
                         </a:ext>
                       </a:extLst>
                     </a:blip>
@@ -48508,7 +48535,7 @@
                     <a:blip r:embed="rId36">
                       <a:extLst>
                         <a:ext uri="{28A0092B-C50C-407E-A947-70E740481C1C}">
-                          <a14:useLocalDpi xmlns="" xmlns:wpc="http://schemas.microsoft.com/office/word/2010/wordprocessingCanvas" xmlns:cx="http://schemas.microsoft.com/office/drawing/2014/chartex" xmlns:cx1="http://schemas.microsoft.com/office/drawing/2015/9/8/chartex" xmlns:cx2="http://schemas.microsoft.com/office/drawing/2015/10/21/chartex" xmlns:cx3="http://schemas.microsoft.com/office/drawing/2016/5/9/chartex" xmlns:cx4="http://schemas.microsoft.com/office/drawing/2016/5/10/chartex" xmlns:cx5="http://schemas.microsoft.com/office/drawing/2016/5/11/chartex" xmlns:cx6="http://schemas.microsoft.com/office/drawing/2016/5/12/chartex" xmlns:cx7="http://schemas.microsoft.com/office/drawing/2016/5/13/chartex" xmlns:cx8="http://schemas.microsoft.com/office/drawing/2016/5/14/chartex" xmlns:mc="http://schemas.openxmlformats.org/markup-compatibility/2006" xmlns:aink="http://schemas.microsoft.com/office/drawing/2016/ink" xmlns:am3d="http://schemas.microsoft.com/office/drawing/2017/model3d" xmlns:o="urn:schemas-microsoft-com:office:office" xmlns:v="urn:schemas-microsoft-com:vml" xmlns:wp14="http://schemas.microsoft.com/office/word/2010/wordprocessingDrawing" xmlns:w10="urn:schemas-microsoft-com:office:word" xmlns:w="http://schemas.openxmlformats.org/wordprocessingml/2006/main" xmlns:w14="http://schemas.microsoft.com/office/word/2010/wordml" xmlns:w15="http://schemas.microsoft.com/office/word/2012/wordml" xmlns:w16cid="http://schemas.microsoft.com/office/word/2016/wordml/cid" xmlns:w16se="http://schemas.microsoft.com/office/word/2015/wordml/symex" xmlns:wpg="http://schemas.microsoft.com/office/word/2010/wordprocessingGroup" xmlns:wpi="http://schemas.microsoft.com/office/word/2010/wordprocessingInk" xmlns:wps="http://schemas.microsoft.com/office/word/2010/wordprocessingShape" xmlns:a14="http://schemas.microsoft.com/office/drawing/2010/main" val="0"/>
+                          <a14:useLocalDpi xmlns:a14="http://schemas.microsoft.com/office/drawing/2010/main" xmlns:wps="http://schemas.microsoft.com/office/word/2010/wordprocessingShape" xmlns:wpi="http://schemas.microsoft.com/office/word/2010/wordprocessingInk" xmlns:wpg="http://schemas.microsoft.com/office/word/2010/wordprocessingGroup" xmlns:w16se="http://schemas.microsoft.com/office/word/2015/wordml/symex" xmlns:w16cid="http://schemas.microsoft.com/office/word/2016/wordml/cid" xmlns:w15="http://schemas.microsoft.com/office/word/2012/wordml" xmlns:w14="http://schemas.microsoft.com/office/word/2010/wordml" xmlns:w="http://schemas.openxmlformats.org/wordprocessingml/2006/main" xmlns:w10="urn:schemas-microsoft-com:office:word" xmlns:wp14="http://schemas.microsoft.com/office/word/2010/wordprocessingDrawing" xmlns:v="urn:schemas-microsoft-com:vml" xmlns:o="urn:schemas-microsoft-com:office:office" xmlns:am3d="http://schemas.microsoft.com/office/drawing/2017/model3d" xmlns:aink="http://schemas.microsoft.com/office/drawing/2016/ink" xmlns:mc="http://schemas.openxmlformats.org/markup-compatibility/2006" xmlns:cx8="http://schemas.microsoft.com/office/drawing/2016/5/14/chartex" xmlns:cx7="http://schemas.microsoft.com/office/drawing/2016/5/13/chartex" xmlns:cx6="http://schemas.microsoft.com/office/drawing/2016/5/12/chartex" xmlns:cx5="http://schemas.microsoft.com/office/drawing/2016/5/11/chartex" xmlns:cx4="http://schemas.microsoft.com/office/drawing/2016/5/10/chartex" xmlns:cx3="http://schemas.microsoft.com/office/drawing/2016/5/9/chartex" xmlns:cx2="http://schemas.microsoft.com/office/drawing/2015/10/21/chartex" xmlns:cx1="http://schemas.microsoft.com/office/drawing/2015/9/8/chartex" xmlns:cx="http://schemas.microsoft.com/office/drawing/2014/chartex" xmlns:wpc="http://schemas.microsoft.com/office/word/2010/wordprocessingCanvas" xmlns="" val="0"/>
                         </a:ext>
                       </a:extLst>
                     </a:blip>
@@ -48607,7 +48634,7 @@
                     <a:blip r:embed="rId37">
                       <a:extLst>
                         <a:ext uri="{28A0092B-C50C-407E-A947-70E740481C1C}">
-                          <a14:useLocalDpi xmlns="" xmlns:wpc="http://schemas.microsoft.com/office/word/2010/wordprocessingCanvas" xmlns:cx="http://schemas.microsoft.com/office/drawing/2014/chartex" xmlns:cx1="http://schemas.microsoft.com/office/drawing/2015/9/8/chartex" xmlns:cx2="http://schemas.microsoft.com/office/drawing/2015/10/21/chartex" xmlns:cx3="http://schemas.microsoft.com/office/drawing/2016/5/9/chartex" xmlns:cx4="http://schemas.microsoft.com/office/drawing/2016/5/10/chartex" xmlns:cx5="http://schemas.microsoft.com/office/drawing/2016/5/11/chartex" xmlns:cx6="http://schemas.microsoft.com/office/drawing/2016/5/12/chartex" xmlns:cx7="http://schemas.microsoft.com/office/drawing/2016/5/13/chartex" xmlns:cx8="http://schemas.microsoft.com/office/drawing/2016/5/14/chartex" xmlns:mc="http://schemas.openxmlformats.org/markup-compatibility/2006" xmlns:aink="http://schemas.microsoft.com/office/drawing/2016/ink" xmlns:am3d="http://schemas.microsoft.com/office/drawing/2017/model3d" xmlns:o="urn:schemas-microsoft-com:office:office" xmlns:v="urn:schemas-microsoft-com:vml" xmlns:wp14="http://schemas.microsoft.com/office/word/2010/wordprocessingDrawing" xmlns:w10="urn:schemas-microsoft-com:office:word" xmlns:w="http://schemas.openxmlformats.org/wordprocessingml/2006/main" xmlns:w14="http://schemas.microsoft.com/office/word/2010/wordml" xmlns:w15="http://schemas.microsoft.com/office/word/2012/wordml" xmlns:w16cid="http://schemas.microsoft.com/office/word/2016/wordml/cid" xmlns:w16se="http://schemas.microsoft.com/office/word/2015/wordml/symex" xmlns:wpg="http://schemas.microsoft.com/office/word/2010/wordprocessingGroup" xmlns:wpi="http://schemas.microsoft.com/office/word/2010/wordprocessingInk" xmlns:wps="http://schemas.microsoft.com/office/word/2010/wordprocessingShape" xmlns:a14="http://schemas.microsoft.com/office/drawing/2010/main" val="0"/>
+                          <a14:useLocalDpi xmlns:a14="http://schemas.microsoft.com/office/drawing/2010/main" xmlns:wps="http://schemas.microsoft.com/office/word/2010/wordprocessingShape" xmlns:wpi="http://schemas.microsoft.com/office/word/2010/wordprocessingInk" xmlns:wpg="http://schemas.microsoft.com/office/word/2010/wordprocessingGroup" xmlns:w16se="http://schemas.microsoft.com/office/word/2015/wordml/symex" xmlns:w16cid="http://schemas.microsoft.com/office/word/2016/wordml/cid" xmlns:w15="http://schemas.microsoft.com/office/word/2012/wordml" xmlns:w14="http://schemas.microsoft.com/office/word/2010/wordml" xmlns:w="http://schemas.openxmlformats.org/wordprocessingml/2006/main" xmlns:w10="urn:schemas-microsoft-com:office:word" xmlns:wp14="http://schemas.microsoft.com/office/word/2010/wordprocessingDrawing" xmlns:v="urn:schemas-microsoft-com:vml" xmlns:o="urn:schemas-microsoft-com:office:office" xmlns:am3d="http://schemas.microsoft.com/office/drawing/2017/model3d" xmlns:aink="http://schemas.microsoft.com/office/drawing/2016/ink" xmlns:mc="http://schemas.openxmlformats.org/markup-compatibility/2006" xmlns:cx8="http://schemas.microsoft.com/office/drawing/2016/5/14/chartex" xmlns:cx7="http://schemas.microsoft.com/office/drawing/2016/5/13/chartex" xmlns:cx6="http://schemas.microsoft.com/office/drawing/2016/5/12/chartex" xmlns:cx5="http://schemas.microsoft.com/office/drawing/2016/5/11/chartex" xmlns:cx4="http://schemas.microsoft.com/office/drawing/2016/5/10/chartex" xmlns:cx3="http://schemas.microsoft.com/office/drawing/2016/5/9/chartex" xmlns:cx2="http://schemas.microsoft.com/office/drawing/2015/10/21/chartex" xmlns:cx1="http://schemas.microsoft.com/office/drawing/2015/9/8/chartex" xmlns:cx="http://schemas.microsoft.com/office/drawing/2014/chartex" xmlns:wpc="http://schemas.microsoft.com/office/word/2010/wordprocessingCanvas" xmlns="" val="0"/>
                         </a:ext>
                       </a:extLst>
                     </a:blip>
@@ -49075,21 +49102,7 @@
             <w:rFonts w:ascii="Cambria Math" w:eastAsiaTheme="minorEastAsia" w:hAnsi="Cambria Math" w:cs="Times New Roman"/>
             <w:szCs w:val="28"/>
           </w:rPr>
-          <m:t>≈3</m:t>
-        </m:r>
-        <m:r>
-          <w:rPr>
-            <w:rFonts w:ascii="Cambria Math" w:eastAsiaTheme="minorEastAsia" w:hAnsi="Cambria Math" w:cs="Times New Roman"/>
-            <w:szCs w:val="28"/>
-          </w:rPr>
-          <m:t>,</m:t>
-        </m:r>
-        <m:r>
-          <w:rPr>
-            <w:rFonts w:ascii="Cambria Math" w:eastAsiaTheme="minorEastAsia" w:hAnsi="Cambria Math" w:cs="Times New Roman"/>
-            <w:szCs w:val="28"/>
-          </w:rPr>
-          <m:t>8 лет</m:t>
+          <m:t>≈3,8 лет</m:t>
         </m:r>
       </m:oMath>
       <w:r>
@@ -49326,7 +49339,7 @@
             <w:rPr>
               <w:noProof/>
             </w:rPr>
-            <w:t>20</w:t>
+            <w:t>18</w:t>
           </w:r>
         </w:fldSimple>
       </w:p>
@@ -51345,323 +51358,6 @@
 </w:styles>
 </file>
 
-<file path=word/glossary/document.xml><?xml version="1.0" encoding="utf-8"?>
-<w:glossaryDocument xmlns:ve="http://schemas.openxmlformats.org/markup-compatibility/2006" xmlns:o="urn:schemas-microsoft-com:office:office" xmlns:r="http://schemas.openxmlformats.org/officeDocument/2006/relationships" xmlns:m="http://schemas.openxmlformats.org/officeDocument/2006/math" xmlns:v="urn:schemas-microsoft-com:vml" xmlns:wp="http://schemas.openxmlformats.org/drawingml/2006/wordprocessingDrawing" xmlns:w10="urn:schemas-microsoft-com:office:word" xmlns:w="http://schemas.openxmlformats.org/wordprocessingml/2006/main" xmlns:wne="http://schemas.microsoft.com/office/word/2006/wordml">
-  <w:docParts/>
-</w:glossaryDocument>
-</file>
-
-<file path=word/glossary/fontTable.xml><?xml version="1.0" encoding="utf-8"?>
-<w:fonts xmlns:r="http://schemas.openxmlformats.org/officeDocument/2006/relationships" xmlns:w="http://schemas.openxmlformats.org/wordprocessingml/2006/main">
-  <w:font w:name="Symbol">
-    <w:panose1 w:val="05050102010706020507"/>
-    <w:charset w:val="02"/>
-    <w:family w:val="roman"/>
-    <w:pitch w:val="variable"/>
-    <w:sig w:usb0="00000000" w:usb1="10000000" w:usb2="00000000" w:usb3="00000000" w:csb0="80000000" w:csb1="00000000"/>
-  </w:font>
-  <w:font w:name="Times New Roman">
-    <w:panose1 w:val="02020603050405020304"/>
-    <w:charset w:val="CC"/>
-    <w:family w:val="roman"/>
-    <w:pitch w:val="variable"/>
-    <w:sig w:usb0="E0002EFF" w:usb1="C000785B" w:usb2="00000009" w:usb3="00000000" w:csb0="000001FF" w:csb1="00000000"/>
-  </w:font>
-  <w:font w:name="Courier New">
-    <w:panose1 w:val="02070309020205020404"/>
-    <w:charset w:val="CC"/>
-    <w:family w:val="modern"/>
-    <w:pitch w:val="fixed"/>
-    <w:sig w:usb0="E0002EFF" w:usb1="C0007843" w:usb2="00000009" w:usb3="00000000" w:csb0="000001FF" w:csb1="00000000"/>
-  </w:font>
-  <w:font w:name="Wingdings">
-    <w:panose1 w:val="05000000000000000000"/>
-    <w:charset w:val="02"/>
-    <w:family w:val="auto"/>
-    <w:pitch w:val="variable"/>
-    <w:sig w:usb0="00000000" w:usb1="10000000" w:usb2="00000000" w:usb3="00000000" w:csb0="80000000" w:csb1="00000000"/>
-  </w:font>
-  <w:font w:name="Calibri">
-    <w:panose1 w:val="020F0502020204030204"/>
-    <w:charset w:val="CC"/>
-    <w:family w:val="swiss"/>
-    <w:pitch w:val="variable"/>
-    <w:sig w:usb0="E0002AFF" w:usb1="C000247B" w:usb2="00000009" w:usb3="00000000" w:csb0="000001FF" w:csb1="00000000"/>
-  </w:font>
-  <w:font w:name="Tahoma">
-    <w:panose1 w:val="020B0604030504040204"/>
-    <w:charset w:val="CC"/>
-    <w:family w:val="swiss"/>
-    <w:pitch w:val="variable"/>
-    <w:sig w:usb0="E1002EFF" w:usb1="C000605B" w:usb2="00000029" w:usb3="00000000" w:csb0="000101FF" w:csb1="00000000"/>
-  </w:font>
-  <w:font w:name="Cambria Math">
-    <w:panose1 w:val="02040503050406030204"/>
-    <w:charset w:val="CC"/>
-    <w:family w:val="roman"/>
-    <w:pitch w:val="variable"/>
-    <w:sig w:usb0="E00006FF" w:usb1="420024FF" w:usb2="02000000" w:usb3="00000000" w:csb0="0000019F" w:csb1="00000000"/>
-  </w:font>
-  <w:font w:name="Calibri Light">
-    <w:panose1 w:val="020F0302020204030204"/>
-    <w:charset w:val="CC"/>
-    <w:family w:val="swiss"/>
-    <w:pitch w:val="variable"/>
-    <w:sig w:usb0="E0002AFF" w:usb1="C000247B" w:usb2="00000009" w:usb3="00000000" w:csb0="000001FF" w:csb1="00000000"/>
-  </w:font>
-  <w:font w:name="Cambria">
-    <w:panose1 w:val="02040503050406030204"/>
-    <w:charset w:val="CC"/>
-    <w:family w:val="roman"/>
-    <w:pitch w:val="variable"/>
-    <w:sig w:usb0="E00006FF" w:usb1="400004FF" w:usb2="00000000" w:usb3="00000000" w:csb0="0000019F" w:csb1="00000000"/>
-  </w:font>
-</w:fonts>
-</file>
-
-<file path=word/glossary/settings.xml><?xml version="1.0" encoding="utf-8"?>
-<w:settings xmlns:o="urn:schemas-microsoft-com:office:office" xmlns:r="http://schemas.openxmlformats.org/officeDocument/2006/relationships" xmlns:m="http://schemas.openxmlformats.org/officeDocument/2006/math" xmlns:v="urn:schemas-microsoft-com:vml" xmlns:w10="urn:schemas-microsoft-com:office:word" xmlns:w="http://schemas.openxmlformats.org/wordprocessingml/2006/main" xmlns:sl="http://schemas.openxmlformats.org/schemaLibrary/2006/main">
-  <w:view w:val="normal"/>
-  <w:defaultTabStop w:val="708"/>
-  <w:characterSpacingControl w:val="doNotCompress"/>
-  <w:compat>
-    <w:useFELayout/>
-  </w:compat>
-  <w:rsids>
-    <w:rsidRoot w:val="000843F4"/>
-    <w:rsid w:val="00012179"/>
-    <w:rsid w:val="000843F4"/>
-    <w:rsid w:val="008F6A2A"/>
-    <w:rsid w:val="00A81461"/>
-  </w:rsids>
-  <m:mathPr>
-    <m:mathFont m:val="Cambria Math"/>
-    <m:brkBin m:val="before"/>
-    <m:brkBinSub m:val="--"/>
-    <m:smallFrac m:val="off"/>
-    <m:dispDef/>
-    <m:lMargin m:val="0"/>
-    <m:rMargin m:val="0"/>
-    <m:defJc m:val="centerGroup"/>
-    <m:wrapIndent m:val="1440"/>
-    <m:intLim m:val="subSup"/>
-    <m:naryLim m:val="undOvr"/>
-  </m:mathPr>
-  <w:themeFontLang w:val="ru-RU"/>
-  <w:clrSchemeMapping w:bg1="light1" w:t1="dark1" w:bg2="light2" w:t2="dark2" w:accent1="accent1" w:accent2="accent2" w:accent3="accent3" w:accent4="accent4" w:accent5="accent5" w:accent6="accent6" w:hyperlink="hyperlink" w:followedHyperlink="followedHyperlink"/>
-  <w:decimalSymbol w:val=","/>
-  <w:listSeparator w:val=";"/>
-</w:settings>
-</file>
-
-<file path=word/glossary/styles.xml><?xml version="1.0" encoding="utf-8"?>
-<w:styles xmlns:r="http://schemas.openxmlformats.org/officeDocument/2006/relationships" xmlns:w="http://schemas.openxmlformats.org/wordprocessingml/2006/main">
-  <w:docDefaults>
-    <w:rPrDefault>
-      <w:rPr>
-        <w:rFonts w:asciiTheme="minorHAnsi" w:eastAsiaTheme="minorEastAsia" w:hAnsiTheme="minorHAnsi" w:cstheme="minorBidi"/>
-        <w:sz w:val="22"/>
-        <w:szCs w:val="22"/>
-        <w:lang w:val="ru-RU" w:eastAsia="ru-RU" w:bidi="ar-SA"/>
-      </w:rPr>
-    </w:rPrDefault>
-    <w:pPrDefault>
-      <w:pPr>
-        <w:spacing w:after="200" w:line="276" w:lineRule="auto"/>
-      </w:pPr>
-    </w:pPrDefault>
-  </w:docDefaults>
-  <w:latentStyles w:defLockedState="0" w:defUIPriority="99" w:defSemiHidden="1" w:defUnhideWhenUsed="1" w:defQFormat="0" w:count="267">
-    <w:lsdException w:name="Normal" w:semiHidden="0" w:uiPriority="0" w:unhideWhenUsed="0" w:qFormat="1"/>
-    <w:lsdException w:name="heading 1" w:semiHidden="0" w:uiPriority="9" w:unhideWhenUsed="0" w:qFormat="1"/>
-    <w:lsdException w:name="heading 2" w:uiPriority="9" w:qFormat="1"/>
-    <w:lsdException w:name="heading 3" w:uiPriority="9" w:qFormat="1"/>
-    <w:lsdException w:name="heading 4" w:uiPriority="9" w:qFormat="1"/>
-    <w:lsdException w:name="heading 5" w:uiPriority="9" w:qFormat="1"/>
-    <w:lsdException w:name="heading 6" w:uiPriority="9" w:qFormat="1"/>
-    <w:lsdException w:name="heading 7" w:uiPriority="9" w:qFormat="1"/>
-    <w:lsdException w:name="heading 8" w:uiPriority="9" w:qFormat="1"/>
-    <w:lsdException w:name="heading 9" w:uiPriority="9" w:qFormat="1"/>
-    <w:lsdException w:name="toc 1" w:uiPriority="39"/>
-    <w:lsdException w:name="toc 2" w:uiPriority="39"/>
-    <w:lsdException w:name="toc 3" w:uiPriority="39"/>
-    <w:lsdException w:name="toc 4" w:uiPriority="39"/>
-    <w:lsdException w:name="toc 5" w:uiPriority="39"/>
-    <w:lsdException w:name="toc 6" w:uiPriority="39"/>
-    <w:lsdException w:name="toc 7" w:uiPriority="39"/>
-    <w:lsdException w:name="toc 8" w:uiPriority="39"/>
-    <w:lsdException w:name="toc 9" w:uiPriority="39"/>
-    <w:lsdException w:name="caption" w:uiPriority="35" w:qFormat="1"/>
-    <w:lsdException w:name="Title" w:semiHidden="0" w:uiPriority="10" w:unhideWhenUsed="0" w:qFormat="1"/>
-    <w:lsdException w:name="Default Paragraph Font" w:uiPriority="1"/>
-    <w:lsdException w:name="Subtitle" w:semiHidden="0" w:uiPriority="11" w:unhideWhenUsed="0" w:qFormat="1"/>
-    <w:lsdException w:name="Strong" w:semiHidden="0" w:uiPriority="22" w:unhideWhenUsed="0" w:qFormat="1"/>
-    <w:lsdException w:name="Emphasis" w:semiHidden="0" w:uiPriority="20" w:unhideWhenUsed="0" w:qFormat="1"/>
-    <w:lsdException w:name="Table Grid" w:semiHidden="0" w:uiPriority="59" w:unhideWhenUsed="0"/>
-    <w:lsdException w:name="Placeholder Text" w:unhideWhenUsed="0"/>
-    <w:lsdException w:name="No Spacing" w:semiHidden="0" w:uiPriority="1" w:unhideWhenUsed="0" w:qFormat="1"/>
-    <w:lsdException w:name="Light Shading" w:semiHidden="0" w:uiPriority="60" w:unhideWhenUsed="0"/>
-    <w:lsdException w:name="Light List" w:semiHidden="0" w:uiPriority="61" w:unhideWhenUsed="0"/>
-    <w:lsdException w:name="Light Grid" w:semiHidden="0" w:uiPriority="62" w:unhideWhenUsed="0"/>
-    <w:lsdException w:name="Medium Shading 1" w:semiHidden="0" w:uiPriority="63" w:unhideWhenUsed="0"/>
-    <w:lsdException w:name="Medium Shading 2" w:semiHidden="0" w:uiPriority="64" w:unhideWhenUsed="0"/>
-    <w:lsdException w:name="Medium List 1" w:semiHidden="0" w:uiPriority="65" w:unhideWhenUsed="0"/>
-    <w:lsdException w:name="Medium List 2" w:semiHidden="0" w:uiPriority="66" w:unhideWhenUsed="0"/>
-    <w:lsdException w:name="Medium Grid 1" w:semiHidden="0" w:uiPriority="67" w:unhideWhenUsed="0"/>
-    <w:lsdException w:name="Medium Grid 2" w:semiHidden="0" w:uiPriority="68" w:unhideWhenUsed="0"/>
-    <w:lsdException w:name="Medium Grid 3" w:semiHidden="0" w:uiPriority="69" w:unhideWhenUsed="0"/>
-    <w:lsdException w:name="Dark List" w:semiHidden="0" w:uiPriority="70" w:unhideWhenUsed="0"/>
-    <w:lsdException w:name="Colorful Shading" w:semiHidden="0" w:uiPriority="71" w:unhideWhenUsed="0"/>
-    <w:lsdException w:name="Colorful List" w:semiHidden="0" w:uiPriority="72" w:unhideWhenUsed="0"/>
-    <w:lsdException w:name="Colorful Grid" w:semiHidden="0" w:uiPriority="73" w:unhideWhenUsed="0"/>
-    <w:lsdException w:name="Light Shading Accent 1" w:semiHidden="0" w:uiPriority="60" w:unhideWhenUsed="0"/>
-    <w:lsdException w:name="Light List Accent 1" w:semiHidden="0" w:uiPriority="61" w:unhideWhenUsed="0"/>
-    <w:lsdException w:name="Light Grid Accent 1" w:semiHidden="0" w:uiPriority="62" w:unhideWhenUsed="0"/>
-    <w:lsdException w:name="Medium Shading 1 Accent 1" w:semiHidden="0" w:uiPriority="63" w:unhideWhenUsed="0"/>
-    <w:lsdException w:name="Medium Shading 2 Accent 1" w:semiHidden="0" w:uiPriority="64" w:unhideWhenUsed="0"/>
-    <w:lsdException w:name="Medium List 1 Accent 1" w:semiHidden="0" w:uiPriority="65" w:unhideWhenUsed="0"/>
-    <w:lsdException w:name="Revision" w:unhideWhenUsed="0"/>
-    <w:lsdException w:name="List Paragraph" w:semiHidden="0" w:uiPriority="34" w:unhideWhenUsed="0" w:qFormat="1"/>
-    <w:lsdException w:name="Quote" w:semiHidden="0" w:uiPriority="29" w:unhideWhenUsed="0" w:qFormat="1"/>
-    <w:lsdException w:name="Intense Quote" w:semiHidden="0" w:uiPriority="30" w:unhideWhenUsed="0" w:qFormat="1"/>
-    <w:lsdException w:name="Medium List 2 Accent 1" w:semiHidden="0" w:uiPriority="66" w:unhideWhenUsed="0"/>
-    <w:lsdException w:name="Medium Grid 1 Accent 1" w:semiHidden="0" w:uiPriority="67" w:unhideWhenUsed="0"/>
-    <w:lsdException w:name="Medium Grid 2 Accent 1" w:semiHidden="0" w:uiPriority="68" w:unhideWhenUsed="0"/>
-    <w:lsdException w:name="Medium Grid 3 Accent 1" w:semiHidden="0" w:uiPriority="69" w:unhideWhenUsed="0"/>
-    <w:lsdException w:name="Dark List Accent 1" w:semiHidden="0" w:uiPriority="70" w:unhideWhenUsed="0"/>
-    <w:lsdException w:name="Colorful Shading Accent 1" w:semiHidden="0" w:uiPriority="71" w:unhideWhenUsed="0"/>
-    <w:lsdException w:name="Colorful List Accent 1" w:semiHidden="0" w:uiPriority="72" w:unhideWhenUsed="0"/>
-    <w:lsdException w:name="Colorful Grid Accent 1" w:semiHidden="0" w:uiPriority="73" w:unhideWhenUsed="0"/>
-    <w:lsdException w:name="Light Shading Accent 2" w:semiHidden="0" w:uiPriority="60" w:unhideWhenUsed="0"/>
-    <w:lsdException w:name="Light List Accent 2" w:semiHidden="0" w:uiPriority="61" w:unhideWhenUsed="0"/>
-    <w:lsdException w:name="Light Grid Accent 2" w:semiHidden="0" w:uiPriority="62" w:unhideWhenUsed="0"/>
-    <w:lsdException w:name="Medium Shading 1 Accent 2" w:semiHidden="0" w:uiPriority="63" w:unhideWhenUsed="0"/>
-    <w:lsdException w:name="Medium Shading 2 Accent 2" w:semiHidden="0" w:uiPriority="64" w:unhideWhenUsed="0"/>
-    <w:lsdException w:name="Medium List 1 Accent 2" w:semiHidden="0" w:uiPriority="65" w:unhideWhenUsed="0"/>
-    <w:lsdException w:name="Medium List 2 Accent 2" w:semiHidden="0" w:uiPriority="66" w:unhideWhenUsed="0"/>
-    <w:lsdException w:name="Medium Grid 1 Accent 2" w:semiHidden="0" w:uiPriority="67" w:unhideWhenUsed="0"/>
-    <w:lsdException w:name="Medium Grid 2 Accent 2" w:semiHidden="0" w:uiPriority="68" w:unhideWhenUsed="0"/>
-    <w:lsdException w:name="Medium Grid 3 Accent 2" w:semiHidden="0" w:uiPriority="69" w:unhideWhenUsed="0"/>
-    <w:lsdException w:name="Dark List Accent 2" w:semiHidden="0" w:uiPriority="70" w:unhideWhenUsed="0"/>
-    <w:lsdException w:name="Colorful Shading Accent 2" w:semiHidden="0" w:uiPriority="71" w:unhideWhenUsed="0"/>
-    <w:lsdException w:name="Colorful List Accent 2" w:semiHidden="0" w:uiPriority="72" w:unhideWhenUsed="0"/>
-    <w:lsdException w:name="Colorful Grid Accent 2" w:semiHidden="0" w:uiPriority="73" w:unhideWhenUsed="0"/>
-    <w:lsdException w:name="Light Shading Accent 3" w:semiHidden="0" w:uiPriority="60" w:unhideWhenUsed="0"/>
-    <w:lsdException w:name="Light List Accent 3" w:semiHidden="0" w:uiPriority="61" w:unhideWhenUsed="0"/>
-    <w:lsdException w:name="Light Grid Accent 3" w:semiHidden="0" w:uiPriority="62" w:unhideWhenUsed="0"/>
-    <w:lsdException w:name="Medium Shading 1 Accent 3" w:semiHidden="0" w:uiPriority="63" w:unhideWhenUsed="0"/>
-    <w:lsdException w:name="Medium Shading 2 Accent 3" w:semiHidden="0" w:uiPriority="64" w:unhideWhenUsed="0"/>
-    <w:lsdException w:name="Medium List 1 Accent 3" w:semiHidden="0" w:uiPriority="65" w:unhideWhenUsed="0"/>
-    <w:lsdException w:name="Medium List 2 Accent 3" w:semiHidden="0" w:uiPriority="66" w:unhideWhenUsed="0"/>
-    <w:lsdException w:name="Medium Grid 1 Accent 3" w:semiHidden="0" w:uiPriority="67" w:unhideWhenUsed="0"/>
-    <w:lsdException w:name="Medium Grid 2 Accent 3" w:semiHidden="0" w:uiPriority="68" w:unhideWhenUsed="0"/>
-    <w:lsdException w:name="Medium Grid 3 Accent 3" w:semiHidden="0" w:uiPriority="69" w:unhideWhenUsed="0"/>
-    <w:lsdException w:name="Dark List Accent 3" w:semiHidden="0" w:uiPriority="70" w:unhideWhenUsed="0"/>
-    <w:lsdException w:name="Colorful Shading Accent 3" w:semiHidden="0" w:uiPriority="71" w:unhideWhenUsed="0"/>
-    <w:lsdException w:name="Colorful List Accent 3" w:semiHidden="0" w:uiPriority="72" w:unhideWhenUsed="0"/>
-    <w:lsdException w:name="Colorful Grid Accent 3" w:semiHidden="0" w:uiPriority="73" w:unhideWhenUsed="0"/>
-    <w:lsdException w:name="Light Shading Accent 4" w:semiHidden="0" w:uiPriority="60" w:unhideWhenUsed="0"/>
-    <w:lsdException w:name="Light List Accent 4" w:semiHidden="0" w:uiPriority="61" w:unhideWhenUsed="0"/>
-    <w:lsdException w:name="Light Grid Accent 4" w:semiHidden="0" w:uiPriority="62" w:unhideWhenUsed="0"/>
-    <w:lsdException w:name="Medium Shading 1 Accent 4" w:semiHidden="0" w:uiPriority="63" w:unhideWhenUsed="0"/>
-    <w:lsdException w:name="Medium Shading 2 Accent 4" w:semiHidden="0" w:uiPriority="64" w:unhideWhenUsed="0"/>
-    <w:lsdException w:name="Medium List 1 Accent 4" w:semiHidden="0" w:uiPriority="65" w:unhideWhenUsed="0"/>
-    <w:lsdException w:name="Medium List 2 Accent 4" w:semiHidden="0" w:uiPriority="66" w:unhideWhenUsed="0"/>
-    <w:lsdException w:name="Medium Grid 1 Accent 4" w:semiHidden="0" w:uiPriority="67" w:unhideWhenUsed="0"/>
-    <w:lsdException w:name="Medium Grid 2 Accent 4" w:semiHidden="0" w:uiPriority="68" w:unhideWhenUsed="0"/>
-    <w:lsdException w:name="Medium Grid 3 Accent 4" w:semiHidden="0" w:uiPriority="69" w:unhideWhenUsed="0"/>
-    <w:lsdException w:name="Dark List Accent 4" w:semiHidden="0" w:uiPriority="70" w:unhideWhenUsed="0"/>
-    <w:lsdException w:name="Colorful Shading Accent 4" w:semiHidden="0" w:uiPriority="71" w:unhideWhenUsed="0"/>
-    <w:lsdException w:name="Colorful List Accent 4" w:semiHidden="0" w:uiPriority="72" w:unhideWhenUsed="0"/>
-    <w:lsdException w:name="Colorful Grid Accent 4" w:semiHidden="0" w:uiPriority="73" w:unhideWhenUsed="0"/>
-    <w:lsdException w:name="Light Shading Accent 5" w:semiHidden="0" w:uiPriority="60" w:unhideWhenUsed="0"/>
-    <w:lsdException w:name="Light List Accent 5" w:semiHidden="0" w:uiPriority="61" w:unhideWhenUsed="0"/>
-    <w:lsdException w:name="Light Grid Accent 5" w:semiHidden="0" w:uiPriority="62" w:unhideWhenUsed="0"/>
-    <w:lsdException w:name="Medium Shading 1 Accent 5" w:semiHidden="0" w:uiPriority="63" w:unhideWhenUsed="0"/>
-    <w:lsdException w:name="Medium Shading 2 Accent 5" w:semiHidden="0" w:uiPriority="64" w:unhideWhenUsed="0"/>
-    <w:lsdException w:name="Medium List 1 Accent 5" w:semiHidden="0" w:uiPriority="65" w:unhideWhenUsed="0"/>
-    <w:lsdException w:name="Medium List 2 Accent 5" w:semiHidden="0" w:uiPriority="66" w:unhideWhenUsed="0"/>
-    <w:lsdException w:name="Medium Grid 1 Accent 5" w:semiHidden="0" w:uiPriority="67" w:unhideWhenUsed="0"/>
-    <w:lsdException w:name="Medium Grid 2 Accent 5" w:semiHidden="0" w:uiPriority="68" w:unhideWhenUsed="0"/>
-    <w:lsdException w:name="Medium Grid 3 Accent 5" w:semiHidden="0" w:uiPriority="69" w:unhideWhenUsed="0"/>
-    <w:lsdException w:name="Dark List Accent 5" w:semiHidden="0" w:uiPriority="70" w:unhideWhenUsed="0"/>
-    <w:lsdException w:name="Colorful Shading Accent 5" w:semiHidden="0" w:uiPriority="71" w:unhideWhenUsed="0"/>
-    <w:lsdException w:name="Colorful List Accent 5" w:semiHidden="0" w:uiPriority="72" w:unhideWhenUsed="0"/>
-    <w:lsdException w:name="Colorful Grid Accent 5" w:semiHidden="0" w:uiPriority="73" w:unhideWhenUsed="0"/>
-    <w:lsdException w:name="Light Shading Accent 6" w:semiHidden="0" w:uiPriority="60" w:unhideWhenUsed="0"/>
-    <w:lsdException w:name="Light List Accent 6" w:semiHidden="0" w:uiPriority="61" w:unhideWhenUsed="0"/>
-    <w:lsdException w:name="Light Grid Accent 6" w:semiHidden="0" w:uiPriority="62" w:unhideWhenUsed="0"/>
-    <w:lsdException w:name="Medium Shading 1 Accent 6" w:semiHidden="0" w:uiPriority="63" w:unhideWhenUsed="0"/>
-    <w:lsdException w:name="Medium Shading 2 Accent 6" w:semiHidden="0" w:uiPriority="64" w:unhideWhenUsed="0"/>
-    <w:lsdException w:name="Medium List 1 Accent 6" w:semiHidden="0" w:uiPriority="65" w:unhideWhenUsed="0"/>
-    <w:lsdException w:name="Medium List 2 Accent 6" w:semiHidden="0" w:uiPriority="66" w:unhideWhenUsed="0"/>
-    <w:lsdException w:name="Medium Grid 1 Accent 6" w:semiHidden="0" w:uiPriority="67" w:unhideWhenUsed="0"/>
-    <w:lsdException w:name="Medium Grid 2 Accent 6" w:semiHidden="0" w:uiPriority="68" w:unhideWhenUsed="0"/>
-    <w:lsdException w:name="Medium Grid 3 Accent 6" w:semiHidden="0" w:uiPriority="69" w:unhideWhenUsed="0"/>
-    <w:lsdException w:name="Dark List Accent 6" w:semiHidden="0" w:uiPriority="70" w:unhideWhenUsed="0"/>
-    <w:lsdException w:name="Colorful Shading Accent 6" w:semiHidden="0" w:uiPriority="71" w:unhideWhenUsed="0"/>
-    <w:lsdException w:name="Colorful List Accent 6" w:semiHidden="0" w:uiPriority="72" w:unhideWhenUsed="0"/>
-    <w:lsdException w:name="Colorful Grid Accent 6" w:semiHidden="0" w:uiPriority="73" w:unhideWhenUsed="0"/>
-    <w:lsdException w:name="Subtle Emphasis" w:semiHidden="0" w:uiPriority="19" w:unhideWhenUsed="0" w:qFormat="1"/>
-    <w:lsdException w:name="Intense Emphasis" w:semiHidden="0" w:uiPriority="21" w:unhideWhenUsed="0" w:qFormat="1"/>
-    <w:lsdException w:name="Subtle Reference" w:semiHidden="0" w:uiPriority="31" w:unhideWhenUsed="0" w:qFormat="1"/>
-    <w:lsdException w:name="Intense Reference" w:semiHidden="0" w:uiPriority="32" w:unhideWhenUsed="0" w:qFormat="1"/>
-    <w:lsdException w:name="Book Title" w:semiHidden="0" w:uiPriority="33" w:unhideWhenUsed="0" w:qFormat="1"/>
-    <w:lsdException w:name="Bibliography" w:uiPriority="37"/>
-    <w:lsdException w:name="TOC Heading" w:uiPriority="39" w:qFormat="1"/>
-  </w:latentStyles>
-  <w:style w:type="paragraph" w:default="1" w:styleId="a">
-    <w:name w:val="Normal"/>
-    <w:qFormat/>
-    <w:rsid w:val="00A81461"/>
-  </w:style>
-  <w:style w:type="character" w:default="1" w:styleId="a0">
-    <w:name w:val="Default Paragraph Font"/>
-    <w:uiPriority w:val="1"/>
-    <w:semiHidden/>
-    <w:unhideWhenUsed/>
-  </w:style>
-  <w:style w:type="table" w:default="1" w:styleId="a1">
-    <w:name w:val="Normal Table"/>
-    <w:uiPriority w:val="99"/>
-    <w:semiHidden/>
-    <w:unhideWhenUsed/>
-    <w:qFormat/>
-    <w:tblPr>
-      <w:tblInd w:w="0" w:type="dxa"/>
-      <w:tblCellMar>
-        <w:top w:w="0" w:type="dxa"/>
-        <w:left w:w="108" w:type="dxa"/>
-        <w:bottom w:w="0" w:type="dxa"/>
-        <w:right w:w="108" w:type="dxa"/>
-      </w:tblCellMar>
-    </w:tblPr>
-  </w:style>
-  <w:style w:type="numbering" w:default="1" w:styleId="a2">
-    <w:name w:val="No List"/>
-    <w:uiPriority w:val="99"/>
-    <w:semiHidden/>
-    <w:unhideWhenUsed/>
-  </w:style>
-  <w:style w:type="character" w:styleId="a3">
-    <w:name w:val="Placeholder Text"/>
-    <w:basedOn w:val="a0"/>
-    <w:uiPriority w:val="99"/>
-    <w:semiHidden/>
-    <w:rsid w:val="00012179"/>
-    <w:rPr>
-      <w:color w:val="808080"/>
-    </w:rPr>
-  </w:style>
-</w:styles>
-</file>
-
-<file path=word/glossary/webSettings.xml><?xml version="1.0" encoding="utf-8"?>
-<w:webSettings xmlns:r="http://schemas.openxmlformats.org/officeDocument/2006/relationships" xmlns:w="http://schemas.openxmlformats.org/wordprocessingml/2006/main">
-  <w:optimizeForBrowser/>
-</w:webSettings>
-</file>
-
 <file path=word/theme/theme1.xml><?xml version="1.0" encoding="utf-8"?>
 <a:theme xmlns:a="http://schemas.openxmlformats.org/drawingml/2006/main" name="Тема Office">
   <a:themeElements>
@@ -51951,7 +51647,7 @@
   <a:extraClrSchemeLst/>
   <a:extLst>
     <a:ext uri="{05A4C25C-085E-4340-85A3-A5531E510DB2}">
-      <thm15:themeFamily xmlns="" xmlns:thm15="http://schemas.microsoft.com/office/thememl/2012/main" name="Office Theme" id="{62F939B6-93AF-4DB8-9C6B-D6C7DFDC589F}" vid="{4A3C46E8-61CC-4603-A589-7422A47A8E4A}"/>
+      <thm15:themeFamily xmlns:thm15="http://schemas.microsoft.com/office/thememl/2012/main" xmlns="" name="Office Theme" id="{62F939B6-93AF-4DB8-9C6B-D6C7DFDC589F}" vid="{4A3C46E8-61CC-4603-A589-7422A47A8E4A}"/>
     </a:ext>
   </a:extLst>
 </a:theme>

</xml_diff>

<commit_message>
Little edits in the main repport
</commit_message>
<xml_diff>
--- a/docs/MainReport.docx
+++ b/docs/MainReport.docx
@@ -2871,7 +2871,7 @@
                     <a:blip r:embed="rId11">
                       <a:extLst>
                         <a:ext uri="{28A0092B-C50C-407E-A947-70E740481C1C}">
-                          <a14:useLocalDpi xmlns:a14="http://schemas.microsoft.com/office/drawing/2010/main" xmlns:wps="http://schemas.microsoft.com/office/word/2010/wordprocessingShape" xmlns:wpi="http://schemas.microsoft.com/office/word/2010/wordprocessingInk" xmlns:wpg="http://schemas.microsoft.com/office/word/2010/wordprocessingGroup" xmlns:w16se="http://schemas.microsoft.com/office/word/2015/wordml/symex" xmlns:w16cid="http://schemas.microsoft.com/office/word/2016/wordml/cid" xmlns:w15="http://schemas.microsoft.com/office/word/2012/wordml" xmlns:w14="http://schemas.microsoft.com/office/word/2010/wordml" xmlns:w="http://schemas.openxmlformats.org/wordprocessingml/2006/main" xmlns:w10="urn:schemas-microsoft-com:office:word" xmlns:wp14="http://schemas.microsoft.com/office/word/2010/wordprocessingDrawing" xmlns:v="urn:schemas-microsoft-com:vml" xmlns:o="urn:schemas-microsoft-com:office:office" xmlns:am3d="http://schemas.microsoft.com/office/drawing/2017/model3d" xmlns:aink="http://schemas.microsoft.com/office/drawing/2016/ink" xmlns:mc="http://schemas.openxmlformats.org/markup-compatibility/2006" xmlns:cx8="http://schemas.microsoft.com/office/drawing/2016/5/14/chartex" xmlns:cx7="http://schemas.microsoft.com/office/drawing/2016/5/13/chartex" xmlns:cx6="http://schemas.microsoft.com/office/drawing/2016/5/12/chartex" xmlns:cx5="http://schemas.microsoft.com/office/drawing/2016/5/11/chartex" xmlns:cx4="http://schemas.microsoft.com/office/drawing/2016/5/10/chartex" xmlns:cx3="http://schemas.microsoft.com/office/drawing/2016/5/9/chartex" xmlns:cx2="http://schemas.microsoft.com/office/drawing/2015/10/21/chartex" xmlns:cx1="http://schemas.microsoft.com/office/drawing/2015/9/8/chartex" xmlns:cx="http://schemas.microsoft.com/office/drawing/2014/chartex" xmlns:wpc="http://schemas.microsoft.com/office/word/2010/wordprocessingCanvas" xmlns="" val="0"/>
+                          <a14:useLocalDpi xmlns="" xmlns:wpc="http://schemas.microsoft.com/office/word/2010/wordprocessingCanvas" xmlns:cx="http://schemas.microsoft.com/office/drawing/2014/chartex" xmlns:cx1="http://schemas.microsoft.com/office/drawing/2015/9/8/chartex" xmlns:cx2="http://schemas.microsoft.com/office/drawing/2015/10/21/chartex" xmlns:cx3="http://schemas.microsoft.com/office/drawing/2016/5/9/chartex" xmlns:cx4="http://schemas.microsoft.com/office/drawing/2016/5/10/chartex" xmlns:cx5="http://schemas.microsoft.com/office/drawing/2016/5/11/chartex" xmlns:cx6="http://schemas.microsoft.com/office/drawing/2016/5/12/chartex" xmlns:cx7="http://schemas.microsoft.com/office/drawing/2016/5/13/chartex" xmlns:cx8="http://schemas.microsoft.com/office/drawing/2016/5/14/chartex" xmlns:mc="http://schemas.openxmlformats.org/markup-compatibility/2006" xmlns:aink="http://schemas.microsoft.com/office/drawing/2016/ink" xmlns:am3d="http://schemas.microsoft.com/office/drawing/2017/model3d" xmlns:o="urn:schemas-microsoft-com:office:office" xmlns:v="urn:schemas-microsoft-com:vml" xmlns:wp14="http://schemas.microsoft.com/office/word/2010/wordprocessingDrawing" xmlns:w10="urn:schemas-microsoft-com:office:word" xmlns:w="http://schemas.openxmlformats.org/wordprocessingml/2006/main" xmlns:w14="http://schemas.microsoft.com/office/word/2010/wordml" xmlns:w15="http://schemas.microsoft.com/office/word/2012/wordml" xmlns:w16cid="http://schemas.microsoft.com/office/word/2016/wordml/cid" xmlns:w16se="http://schemas.microsoft.com/office/word/2015/wordml/symex" xmlns:wpg="http://schemas.microsoft.com/office/word/2010/wordprocessingGroup" xmlns:wpi="http://schemas.microsoft.com/office/word/2010/wordprocessingInk" xmlns:wps="http://schemas.microsoft.com/office/word/2010/wordprocessingShape" xmlns:a14="http://schemas.microsoft.com/office/drawing/2010/main" val="0"/>
                         </a:ext>
                       </a:extLst>
                     </a:blip>
@@ -3897,7 +3897,7 @@
                     <a:blip r:embed="rId12">
                       <a:extLst>
                         <a:ext uri="{28A0092B-C50C-407E-A947-70E740481C1C}">
-                          <a14:useLocalDpi xmlns:a14="http://schemas.microsoft.com/office/drawing/2010/main" xmlns:wps="http://schemas.microsoft.com/office/word/2010/wordprocessingShape" xmlns:wpi="http://schemas.microsoft.com/office/word/2010/wordprocessingInk" xmlns:wpg="http://schemas.microsoft.com/office/word/2010/wordprocessingGroup" xmlns:w16se="http://schemas.microsoft.com/office/word/2015/wordml/symex" xmlns:w16cid="http://schemas.microsoft.com/office/word/2016/wordml/cid" xmlns:w15="http://schemas.microsoft.com/office/word/2012/wordml" xmlns:w14="http://schemas.microsoft.com/office/word/2010/wordml" xmlns:w="http://schemas.openxmlformats.org/wordprocessingml/2006/main" xmlns:w10="urn:schemas-microsoft-com:office:word" xmlns:wp14="http://schemas.microsoft.com/office/word/2010/wordprocessingDrawing" xmlns:v="urn:schemas-microsoft-com:vml" xmlns:o="urn:schemas-microsoft-com:office:office" xmlns:am3d="http://schemas.microsoft.com/office/drawing/2017/model3d" xmlns:aink="http://schemas.microsoft.com/office/drawing/2016/ink" xmlns:mc="http://schemas.openxmlformats.org/markup-compatibility/2006" xmlns:cx8="http://schemas.microsoft.com/office/drawing/2016/5/14/chartex" xmlns:cx7="http://schemas.microsoft.com/office/drawing/2016/5/13/chartex" xmlns:cx6="http://schemas.microsoft.com/office/drawing/2016/5/12/chartex" xmlns:cx5="http://schemas.microsoft.com/office/drawing/2016/5/11/chartex" xmlns:cx4="http://schemas.microsoft.com/office/drawing/2016/5/10/chartex" xmlns:cx3="http://schemas.microsoft.com/office/drawing/2016/5/9/chartex" xmlns:cx2="http://schemas.microsoft.com/office/drawing/2015/10/21/chartex" xmlns:cx1="http://schemas.microsoft.com/office/drawing/2015/9/8/chartex" xmlns:cx="http://schemas.microsoft.com/office/drawing/2014/chartex" xmlns:wpc="http://schemas.microsoft.com/office/word/2010/wordprocessingCanvas" xmlns="" val="0"/>
+                          <a14:useLocalDpi xmlns="" xmlns:wpc="http://schemas.microsoft.com/office/word/2010/wordprocessingCanvas" xmlns:cx="http://schemas.microsoft.com/office/drawing/2014/chartex" xmlns:cx1="http://schemas.microsoft.com/office/drawing/2015/9/8/chartex" xmlns:cx2="http://schemas.microsoft.com/office/drawing/2015/10/21/chartex" xmlns:cx3="http://schemas.microsoft.com/office/drawing/2016/5/9/chartex" xmlns:cx4="http://schemas.microsoft.com/office/drawing/2016/5/10/chartex" xmlns:cx5="http://schemas.microsoft.com/office/drawing/2016/5/11/chartex" xmlns:cx6="http://schemas.microsoft.com/office/drawing/2016/5/12/chartex" xmlns:cx7="http://schemas.microsoft.com/office/drawing/2016/5/13/chartex" xmlns:cx8="http://schemas.microsoft.com/office/drawing/2016/5/14/chartex" xmlns:mc="http://schemas.openxmlformats.org/markup-compatibility/2006" xmlns:aink="http://schemas.microsoft.com/office/drawing/2016/ink" xmlns:am3d="http://schemas.microsoft.com/office/drawing/2017/model3d" xmlns:o="urn:schemas-microsoft-com:office:office" xmlns:v="urn:schemas-microsoft-com:vml" xmlns:wp14="http://schemas.microsoft.com/office/word/2010/wordprocessingDrawing" xmlns:w10="urn:schemas-microsoft-com:office:word" xmlns:w="http://schemas.openxmlformats.org/wordprocessingml/2006/main" xmlns:w14="http://schemas.microsoft.com/office/word/2010/wordml" xmlns:w15="http://schemas.microsoft.com/office/word/2012/wordml" xmlns:w16cid="http://schemas.microsoft.com/office/word/2016/wordml/cid" xmlns:w16se="http://schemas.microsoft.com/office/word/2015/wordml/symex" xmlns:wpg="http://schemas.microsoft.com/office/word/2010/wordprocessingGroup" xmlns:wpi="http://schemas.microsoft.com/office/word/2010/wordprocessingInk" xmlns:wps="http://schemas.microsoft.com/office/word/2010/wordprocessingShape" xmlns:a14="http://schemas.microsoft.com/office/drawing/2010/main" val="0"/>
                         </a:ext>
                       </a:extLst>
                     </a:blip>
@@ -4509,7 +4509,7 @@
                     <a:blip r:embed="rId13">
                       <a:extLst>
                         <a:ext uri="{28A0092B-C50C-407E-A947-70E740481C1C}">
-                          <a14:useLocalDpi xmlns:a14="http://schemas.microsoft.com/office/drawing/2010/main" xmlns:wps="http://schemas.microsoft.com/office/word/2010/wordprocessingShape" xmlns:wpi="http://schemas.microsoft.com/office/word/2010/wordprocessingInk" xmlns:wpg="http://schemas.microsoft.com/office/word/2010/wordprocessingGroup" xmlns:w16se="http://schemas.microsoft.com/office/word/2015/wordml/symex" xmlns:w16cid="http://schemas.microsoft.com/office/word/2016/wordml/cid" xmlns:w15="http://schemas.microsoft.com/office/word/2012/wordml" xmlns:w14="http://schemas.microsoft.com/office/word/2010/wordml" xmlns:w="http://schemas.openxmlformats.org/wordprocessingml/2006/main" xmlns:w10="urn:schemas-microsoft-com:office:word" xmlns:wp14="http://schemas.microsoft.com/office/word/2010/wordprocessingDrawing" xmlns:v="urn:schemas-microsoft-com:vml" xmlns:o="urn:schemas-microsoft-com:office:office" xmlns:am3d="http://schemas.microsoft.com/office/drawing/2017/model3d" xmlns:aink="http://schemas.microsoft.com/office/drawing/2016/ink" xmlns:mc="http://schemas.openxmlformats.org/markup-compatibility/2006" xmlns:cx8="http://schemas.microsoft.com/office/drawing/2016/5/14/chartex" xmlns:cx7="http://schemas.microsoft.com/office/drawing/2016/5/13/chartex" xmlns:cx6="http://schemas.microsoft.com/office/drawing/2016/5/12/chartex" xmlns:cx5="http://schemas.microsoft.com/office/drawing/2016/5/11/chartex" xmlns:cx4="http://schemas.microsoft.com/office/drawing/2016/5/10/chartex" xmlns:cx3="http://schemas.microsoft.com/office/drawing/2016/5/9/chartex" xmlns:cx2="http://schemas.microsoft.com/office/drawing/2015/10/21/chartex" xmlns:cx1="http://schemas.microsoft.com/office/drawing/2015/9/8/chartex" xmlns:cx="http://schemas.microsoft.com/office/drawing/2014/chartex" xmlns:wpc="http://schemas.microsoft.com/office/word/2010/wordprocessingCanvas" xmlns="" val="0"/>
+                          <a14:useLocalDpi xmlns="" xmlns:wpc="http://schemas.microsoft.com/office/word/2010/wordprocessingCanvas" xmlns:cx="http://schemas.microsoft.com/office/drawing/2014/chartex" xmlns:cx1="http://schemas.microsoft.com/office/drawing/2015/9/8/chartex" xmlns:cx2="http://schemas.microsoft.com/office/drawing/2015/10/21/chartex" xmlns:cx3="http://schemas.microsoft.com/office/drawing/2016/5/9/chartex" xmlns:cx4="http://schemas.microsoft.com/office/drawing/2016/5/10/chartex" xmlns:cx5="http://schemas.microsoft.com/office/drawing/2016/5/11/chartex" xmlns:cx6="http://schemas.microsoft.com/office/drawing/2016/5/12/chartex" xmlns:cx7="http://schemas.microsoft.com/office/drawing/2016/5/13/chartex" xmlns:cx8="http://schemas.microsoft.com/office/drawing/2016/5/14/chartex" xmlns:mc="http://schemas.openxmlformats.org/markup-compatibility/2006" xmlns:aink="http://schemas.microsoft.com/office/drawing/2016/ink" xmlns:am3d="http://schemas.microsoft.com/office/drawing/2017/model3d" xmlns:o="urn:schemas-microsoft-com:office:office" xmlns:v="urn:schemas-microsoft-com:vml" xmlns:wp14="http://schemas.microsoft.com/office/word/2010/wordprocessingDrawing" xmlns:w10="urn:schemas-microsoft-com:office:word" xmlns:w="http://schemas.openxmlformats.org/wordprocessingml/2006/main" xmlns:w14="http://schemas.microsoft.com/office/word/2010/wordml" xmlns:w15="http://schemas.microsoft.com/office/word/2012/wordml" xmlns:w16cid="http://schemas.microsoft.com/office/word/2016/wordml/cid" xmlns:w16se="http://schemas.microsoft.com/office/word/2015/wordml/symex" xmlns:wpg="http://schemas.microsoft.com/office/word/2010/wordprocessingGroup" xmlns:wpi="http://schemas.microsoft.com/office/word/2010/wordprocessingInk" xmlns:wps="http://schemas.microsoft.com/office/word/2010/wordprocessingShape" xmlns:a14="http://schemas.microsoft.com/office/drawing/2010/main" val="0"/>
                         </a:ext>
                       </a:extLst>
                     </a:blip>
@@ -4753,7 +4753,7 @@
                     <a:blip r:embed="rId14">
                       <a:extLst>
                         <a:ext uri="{28A0092B-C50C-407E-A947-70E740481C1C}">
-                          <a14:useLocalDpi xmlns:a14="http://schemas.microsoft.com/office/drawing/2010/main" xmlns:wps="http://schemas.microsoft.com/office/word/2010/wordprocessingShape" xmlns:wpi="http://schemas.microsoft.com/office/word/2010/wordprocessingInk" xmlns:wpg="http://schemas.microsoft.com/office/word/2010/wordprocessingGroup" xmlns:w16se="http://schemas.microsoft.com/office/word/2015/wordml/symex" xmlns:w16cid="http://schemas.microsoft.com/office/word/2016/wordml/cid" xmlns:w15="http://schemas.microsoft.com/office/word/2012/wordml" xmlns:w14="http://schemas.microsoft.com/office/word/2010/wordml" xmlns:w="http://schemas.openxmlformats.org/wordprocessingml/2006/main" xmlns:w10="urn:schemas-microsoft-com:office:word" xmlns:wp14="http://schemas.microsoft.com/office/word/2010/wordprocessingDrawing" xmlns:v="urn:schemas-microsoft-com:vml" xmlns:o="urn:schemas-microsoft-com:office:office" xmlns:am3d="http://schemas.microsoft.com/office/drawing/2017/model3d" xmlns:aink="http://schemas.microsoft.com/office/drawing/2016/ink" xmlns:mc="http://schemas.openxmlformats.org/markup-compatibility/2006" xmlns:cx8="http://schemas.microsoft.com/office/drawing/2016/5/14/chartex" xmlns:cx7="http://schemas.microsoft.com/office/drawing/2016/5/13/chartex" xmlns:cx6="http://schemas.microsoft.com/office/drawing/2016/5/12/chartex" xmlns:cx5="http://schemas.microsoft.com/office/drawing/2016/5/11/chartex" xmlns:cx4="http://schemas.microsoft.com/office/drawing/2016/5/10/chartex" xmlns:cx3="http://schemas.microsoft.com/office/drawing/2016/5/9/chartex" xmlns:cx2="http://schemas.microsoft.com/office/drawing/2015/10/21/chartex" xmlns:cx1="http://schemas.microsoft.com/office/drawing/2015/9/8/chartex" xmlns:cx="http://schemas.microsoft.com/office/drawing/2014/chartex" xmlns:wpc="http://schemas.microsoft.com/office/word/2010/wordprocessingCanvas" xmlns="" val="0"/>
+                          <a14:useLocalDpi xmlns="" xmlns:wpc="http://schemas.microsoft.com/office/word/2010/wordprocessingCanvas" xmlns:cx="http://schemas.microsoft.com/office/drawing/2014/chartex" xmlns:cx1="http://schemas.microsoft.com/office/drawing/2015/9/8/chartex" xmlns:cx2="http://schemas.microsoft.com/office/drawing/2015/10/21/chartex" xmlns:cx3="http://schemas.microsoft.com/office/drawing/2016/5/9/chartex" xmlns:cx4="http://schemas.microsoft.com/office/drawing/2016/5/10/chartex" xmlns:cx5="http://schemas.microsoft.com/office/drawing/2016/5/11/chartex" xmlns:cx6="http://schemas.microsoft.com/office/drawing/2016/5/12/chartex" xmlns:cx7="http://schemas.microsoft.com/office/drawing/2016/5/13/chartex" xmlns:cx8="http://schemas.microsoft.com/office/drawing/2016/5/14/chartex" xmlns:mc="http://schemas.openxmlformats.org/markup-compatibility/2006" xmlns:aink="http://schemas.microsoft.com/office/drawing/2016/ink" xmlns:am3d="http://schemas.microsoft.com/office/drawing/2017/model3d" xmlns:o="urn:schemas-microsoft-com:office:office" xmlns:v="urn:schemas-microsoft-com:vml" xmlns:wp14="http://schemas.microsoft.com/office/word/2010/wordprocessingDrawing" xmlns:w10="urn:schemas-microsoft-com:office:word" xmlns:w="http://schemas.openxmlformats.org/wordprocessingml/2006/main" xmlns:w14="http://schemas.microsoft.com/office/word/2010/wordml" xmlns:w15="http://schemas.microsoft.com/office/word/2012/wordml" xmlns:w16cid="http://schemas.microsoft.com/office/word/2016/wordml/cid" xmlns:w16se="http://schemas.microsoft.com/office/word/2015/wordml/symex" xmlns:wpg="http://schemas.microsoft.com/office/word/2010/wordprocessingGroup" xmlns:wpi="http://schemas.microsoft.com/office/word/2010/wordprocessingInk" xmlns:wps="http://schemas.microsoft.com/office/word/2010/wordprocessingShape" xmlns:a14="http://schemas.microsoft.com/office/drawing/2010/main" val="0"/>
                         </a:ext>
                       </a:extLst>
                     </a:blip>
@@ -10129,7 +10129,7 @@
                     <a:blip r:embed="rId15" cstate="print">
                       <a:extLst>
                         <a:ext uri="{28A0092B-C50C-407E-A947-70E740481C1C}">
-                          <a14:useLocalDpi xmlns:a14="http://schemas.microsoft.com/office/drawing/2010/main" xmlns:wps="http://schemas.microsoft.com/office/word/2010/wordprocessingShape" xmlns:wpi="http://schemas.microsoft.com/office/word/2010/wordprocessingInk" xmlns:wpg="http://schemas.microsoft.com/office/word/2010/wordprocessingGroup" xmlns:w16se="http://schemas.microsoft.com/office/word/2015/wordml/symex" xmlns:w16cid="http://schemas.microsoft.com/office/word/2016/wordml/cid" xmlns:w15="http://schemas.microsoft.com/office/word/2012/wordml" xmlns:w14="http://schemas.microsoft.com/office/word/2010/wordml" xmlns:w="http://schemas.openxmlformats.org/wordprocessingml/2006/main" xmlns:w10="urn:schemas-microsoft-com:office:word" xmlns:wp14="http://schemas.microsoft.com/office/word/2010/wordprocessingDrawing" xmlns:v="urn:schemas-microsoft-com:vml" xmlns:o="urn:schemas-microsoft-com:office:office" xmlns:am3d="http://schemas.microsoft.com/office/drawing/2017/model3d" xmlns:aink="http://schemas.microsoft.com/office/drawing/2016/ink" xmlns:mc="http://schemas.openxmlformats.org/markup-compatibility/2006" xmlns:cx8="http://schemas.microsoft.com/office/drawing/2016/5/14/chartex" xmlns:cx7="http://schemas.microsoft.com/office/drawing/2016/5/13/chartex" xmlns:cx6="http://schemas.microsoft.com/office/drawing/2016/5/12/chartex" xmlns:cx5="http://schemas.microsoft.com/office/drawing/2016/5/11/chartex" xmlns:cx4="http://schemas.microsoft.com/office/drawing/2016/5/10/chartex" xmlns:cx3="http://schemas.microsoft.com/office/drawing/2016/5/9/chartex" xmlns:cx2="http://schemas.microsoft.com/office/drawing/2015/10/21/chartex" xmlns:cx1="http://schemas.microsoft.com/office/drawing/2015/9/8/chartex" xmlns:cx="http://schemas.microsoft.com/office/drawing/2014/chartex" xmlns:wpc="http://schemas.microsoft.com/office/word/2010/wordprocessingCanvas" xmlns="" val="0"/>
+                          <a14:useLocalDpi xmlns="" xmlns:wpc="http://schemas.microsoft.com/office/word/2010/wordprocessingCanvas" xmlns:cx="http://schemas.microsoft.com/office/drawing/2014/chartex" xmlns:cx1="http://schemas.microsoft.com/office/drawing/2015/9/8/chartex" xmlns:cx2="http://schemas.microsoft.com/office/drawing/2015/10/21/chartex" xmlns:cx3="http://schemas.microsoft.com/office/drawing/2016/5/9/chartex" xmlns:cx4="http://schemas.microsoft.com/office/drawing/2016/5/10/chartex" xmlns:cx5="http://schemas.microsoft.com/office/drawing/2016/5/11/chartex" xmlns:cx6="http://schemas.microsoft.com/office/drawing/2016/5/12/chartex" xmlns:cx7="http://schemas.microsoft.com/office/drawing/2016/5/13/chartex" xmlns:cx8="http://schemas.microsoft.com/office/drawing/2016/5/14/chartex" xmlns:mc="http://schemas.openxmlformats.org/markup-compatibility/2006" xmlns:aink="http://schemas.microsoft.com/office/drawing/2016/ink" xmlns:am3d="http://schemas.microsoft.com/office/drawing/2017/model3d" xmlns:o="urn:schemas-microsoft-com:office:office" xmlns:v="urn:schemas-microsoft-com:vml" xmlns:wp14="http://schemas.microsoft.com/office/word/2010/wordprocessingDrawing" xmlns:w10="urn:schemas-microsoft-com:office:word" xmlns:w="http://schemas.openxmlformats.org/wordprocessingml/2006/main" xmlns:w14="http://schemas.microsoft.com/office/word/2010/wordml" xmlns:w15="http://schemas.microsoft.com/office/word/2012/wordml" xmlns:w16cid="http://schemas.microsoft.com/office/word/2016/wordml/cid" xmlns:w16se="http://schemas.microsoft.com/office/word/2015/wordml/symex" xmlns:wpg="http://schemas.microsoft.com/office/word/2010/wordprocessingGroup" xmlns:wpi="http://schemas.microsoft.com/office/word/2010/wordprocessingInk" xmlns:wps="http://schemas.microsoft.com/office/word/2010/wordprocessingShape" xmlns:a14="http://schemas.microsoft.com/office/drawing/2010/main" val="0"/>
                         </a:ext>
                       </a:extLst>
                     </a:blip>
@@ -11791,7 +11791,7 @@
                     <a:blip r:embed="rId16">
                       <a:extLst>
                         <a:ext uri="{28A0092B-C50C-407E-A947-70E740481C1C}">
-                          <a14:useLocalDpi xmlns:a14="http://schemas.microsoft.com/office/drawing/2010/main" xmlns:wps="http://schemas.microsoft.com/office/word/2010/wordprocessingShape" xmlns:wpi="http://schemas.microsoft.com/office/word/2010/wordprocessingInk" xmlns:wpg="http://schemas.microsoft.com/office/word/2010/wordprocessingGroup" xmlns:w16se="http://schemas.microsoft.com/office/word/2015/wordml/symex" xmlns:w16cid="http://schemas.microsoft.com/office/word/2016/wordml/cid" xmlns:w15="http://schemas.microsoft.com/office/word/2012/wordml" xmlns:w14="http://schemas.microsoft.com/office/word/2010/wordml" xmlns:w="http://schemas.openxmlformats.org/wordprocessingml/2006/main" xmlns:w10="urn:schemas-microsoft-com:office:word" xmlns:wp14="http://schemas.microsoft.com/office/word/2010/wordprocessingDrawing" xmlns:v="urn:schemas-microsoft-com:vml" xmlns:o="urn:schemas-microsoft-com:office:office" xmlns:am3d="http://schemas.microsoft.com/office/drawing/2017/model3d" xmlns:aink="http://schemas.microsoft.com/office/drawing/2016/ink" xmlns:mc="http://schemas.openxmlformats.org/markup-compatibility/2006" xmlns:cx8="http://schemas.microsoft.com/office/drawing/2016/5/14/chartex" xmlns:cx7="http://schemas.microsoft.com/office/drawing/2016/5/13/chartex" xmlns:cx6="http://schemas.microsoft.com/office/drawing/2016/5/12/chartex" xmlns:cx5="http://schemas.microsoft.com/office/drawing/2016/5/11/chartex" xmlns:cx4="http://schemas.microsoft.com/office/drawing/2016/5/10/chartex" xmlns:cx3="http://schemas.microsoft.com/office/drawing/2016/5/9/chartex" xmlns:cx2="http://schemas.microsoft.com/office/drawing/2015/10/21/chartex" xmlns:cx1="http://schemas.microsoft.com/office/drawing/2015/9/8/chartex" xmlns:cx="http://schemas.microsoft.com/office/drawing/2014/chartex" xmlns:wpc="http://schemas.microsoft.com/office/word/2010/wordprocessingCanvas" xmlns="" val="0"/>
+                          <a14:useLocalDpi xmlns="" xmlns:wpc="http://schemas.microsoft.com/office/word/2010/wordprocessingCanvas" xmlns:cx="http://schemas.microsoft.com/office/drawing/2014/chartex" xmlns:cx1="http://schemas.microsoft.com/office/drawing/2015/9/8/chartex" xmlns:cx2="http://schemas.microsoft.com/office/drawing/2015/10/21/chartex" xmlns:cx3="http://schemas.microsoft.com/office/drawing/2016/5/9/chartex" xmlns:cx4="http://schemas.microsoft.com/office/drawing/2016/5/10/chartex" xmlns:cx5="http://schemas.microsoft.com/office/drawing/2016/5/11/chartex" xmlns:cx6="http://schemas.microsoft.com/office/drawing/2016/5/12/chartex" xmlns:cx7="http://schemas.microsoft.com/office/drawing/2016/5/13/chartex" xmlns:cx8="http://schemas.microsoft.com/office/drawing/2016/5/14/chartex" xmlns:mc="http://schemas.openxmlformats.org/markup-compatibility/2006" xmlns:aink="http://schemas.microsoft.com/office/drawing/2016/ink" xmlns:am3d="http://schemas.microsoft.com/office/drawing/2017/model3d" xmlns:o="urn:schemas-microsoft-com:office:office" xmlns:v="urn:schemas-microsoft-com:vml" xmlns:wp14="http://schemas.microsoft.com/office/word/2010/wordprocessingDrawing" xmlns:w10="urn:schemas-microsoft-com:office:word" xmlns:w="http://schemas.openxmlformats.org/wordprocessingml/2006/main" xmlns:w14="http://schemas.microsoft.com/office/word/2010/wordml" xmlns:w15="http://schemas.microsoft.com/office/word/2012/wordml" xmlns:w16cid="http://schemas.microsoft.com/office/word/2016/wordml/cid" xmlns:w16se="http://schemas.microsoft.com/office/word/2015/wordml/symex" xmlns:wpg="http://schemas.microsoft.com/office/word/2010/wordprocessingGroup" xmlns:wpi="http://schemas.microsoft.com/office/word/2010/wordprocessingInk" xmlns:wps="http://schemas.microsoft.com/office/word/2010/wordprocessingShape" xmlns:a14="http://schemas.microsoft.com/office/drawing/2010/main" val="0"/>
                         </a:ext>
                       </a:extLst>
                     </a:blip>
@@ -22240,7 +22240,7 @@
                     <a:blip r:embed="rId18">
                       <a:extLst>
                         <a:ext uri="{28A0092B-C50C-407E-A947-70E740481C1C}">
-                          <a14:useLocalDpi xmlns:a14="http://schemas.microsoft.com/office/drawing/2010/main" xmlns:wps="http://schemas.microsoft.com/office/word/2010/wordprocessingShape" xmlns:wpi="http://schemas.microsoft.com/office/word/2010/wordprocessingInk" xmlns:wpg="http://schemas.microsoft.com/office/word/2010/wordprocessingGroup" xmlns:w16se="http://schemas.microsoft.com/office/word/2015/wordml/symex" xmlns:w16cid="http://schemas.microsoft.com/office/word/2016/wordml/cid" xmlns:w15="http://schemas.microsoft.com/office/word/2012/wordml" xmlns:w14="http://schemas.microsoft.com/office/word/2010/wordml" xmlns:w="http://schemas.openxmlformats.org/wordprocessingml/2006/main" xmlns:w10="urn:schemas-microsoft-com:office:word" xmlns:wp14="http://schemas.microsoft.com/office/word/2010/wordprocessingDrawing" xmlns:v="urn:schemas-microsoft-com:vml" xmlns:o="urn:schemas-microsoft-com:office:office" xmlns:am3d="http://schemas.microsoft.com/office/drawing/2017/model3d" xmlns:aink="http://schemas.microsoft.com/office/drawing/2016/ink" xmlns:mc="http://schemas.openxmlformats.org/markup-compatibility/2006" xmlns:cx8="http://schemas.microsoft.com/office/drawing/2016/5/14/chartex" xmlns:cx7="http://schemas.microsoft.com/office/drawing/2016/5/13/chartex" xmlns:cx6="http://schemas.microsoft.com/office/drawing/2016/5/12/chartex" xmlns:cx5="http://schemas.microsoft.com/office/drawing/2016/5/11/chartex" xmlns:cx4="http://schemas.microsoft.com/office/drawing/2016/5/10/chartex" xmlns:cx3="http://schemas.microsoft.com/office/drawing/2016/5/9/chartex" xmlns:cx2="http://schemas.microsoft.com/office/drawing/2015/10/21/chartex" xmlns:cx1="http://schemas.microsoft.com/office/drawing/2015/9/8/chartex" xmlns:cx="http://schemas.microsoft.com/office/drawing/2014/chartex" xmlns:wpc="http://schemas.microsoft.com/office/word/2010/wordprocessingCanvas" xmlns="" val="0"/>
+                          <a14:useLocalDpi xmlns="" xmlns:wpc="http://schemas.microsoft.com/office/word/2010/wordprocessingCanvas" xmlns:cx="http://schemas.microsoft.com/office/drawing/2014/chartex" xmlns:cx1="http://schemas.microsoft.com/office/drawing/2015/9/8/chartex" xmlns:cx2="http://schemas.microsoft.com/office/drawing/2015/10/21/chartex" xmlns:cx3="http://schemas.microsoft.com/office/drawing/2016/5/9/chartex" xmlns:cx4="http://schemas.microsoft.com/office/drawing/2016/5/10/chartex" xmlns:cx5="http://schemas.microsoft.com/office/drawing/2016/5/11/chartex" xmlns:cx6="http://schemas.microsoft.com/office/drawing/2016/5/12/chartex" xmlns:cx7="http://schemas.microsoft.com/office/drawing/2016/5/13/chartex" xmlns:cx8="http://schemas.microsoft.com/office/drawing/2016/5/14/chartex" xmlns:mc="http://schemas.openxmlformats.org/markup-compatibility/2006" xmlns:aink="http://schemas.microsoft.com/office/drawing/2016/ink" xmlns:am3d="http://schemas.microsoft.com/office/drawing/2017/model3d" xmlns:o="urn:schemas-microsoft-com:office:office" xmlns:v="urn:schemas-microsoft-com:vml" xmlns:wp14="http://schemas.microsoft.com/office/word/2010/wordprocessingDrawing" xmlns:w10="urn:schemas-microsoft-com:office:word" xmlns:w="http://schemas.openxmlformats.org/wordprocessingml/2006/main" xmlns:w14="http://schemas.microsoft.com/office/word/2010/wordml" xmlns:w15="http://schemas.microsoft.com/office/word/2012/wordml" xmlns:w16cid="http://schemas.microsoft.com/office/word/2016/wordml/cid" xmlns:w16se="http://schemas.microsoft.com/office/word/2015/wordml/symex" xmlns:wpg="http://schemas.microsoft.com/office/word/2010/wordprocessingGroup" xmlns:wpi="http://schemas.microsoft.com/office/word/2010/wordprocessingInk" xmlns:wps="http://schemas.microsoft.com/office/word/2010/wordprocessingShape" xmlns:a14="http://schemas.microsoft.com/office/drawing/2010/main" val="0"/>
                         </a:ext>
                       </a:extLst>
                     </a:blip>
@@ -22535,7 +22535,7 @@
                     <a:blip r:embed="rId19">
                       <a:extLst>
                         <a:ext uri="{28A0092B-C50C-407E-A947-70E740481C1C}">
-                          <a14:useLocalDpi xmlns:a14="http://schemas.microsoft.com/office/drawing/2010/main" xmlns:wps="http://schemas.microsoft.com/office/word/2010/wordprocessingShape" xmlns:wpi="http://schemas.microsoft.com/office/word/2010/wordprocessingInk" xmlns:wpg="http://schemas.microsoft.com/office/word/2010/wordprocessingGroup" xmlns:w16se="http://schemas.microsoft.com/office/word/2015/wordml/symex" xmlns:w16cid="http://schemas.microsoft.com/office/word/2016/wordml/cid" xmlns:w15="http://schemas.microsoft.com/office/word/2012/wordml" xmlns:w14="http://schemas.microsoft.com/office/word/2010/wordml" xmlns:w="http://schemas.openxmlformats.org/wordprocessingml/2006/main" xmlns:w10="urn:schemas-microsoft-com:office:word" xmlns:wp14="http://schemas.microsoft.com/office/word/2010/wordprocessingDrawing" xmlns:v="urn:schemas-microsoft-com:vml" xmlns:o="urn:schemas-microsoft-com:office:office" xmlns:am3d="http://schemas.microsoft.com/office/drawing/2017/model3d" xmlns:aink="http://schemas.microsoft.com/office/drawing/2016/ink" xmlns:mc="http://schemas.openxmlformats.org/markup-compatibility/2006" xmlns:cx8="http://schemas.microsoft.com/office/drawing/2016/5/14/chartex" xmlns:cx7="http://schemas.microsoft.com/office/drawing/2016/5/13/chartex" xmlns:cx6="http://schemas.microsoft.com/office/drawing/2016/5/12/chartex" xmlns:cx5="http://schemas.microsoft.com/office/drawing/2016/5/11/chartex" xmlns:cx4="http://schemas.microsoft.com/office/drawing/2016/5/10/chartex" xmlns:cx3="http://schemas.microsoft.com/office/drawing/2016/5/9/chartex" xmlns:cx2="http://schemas.microsoft.com/office/drawing/2015/10/21/chartex" xmlns:cx1="http://schemas.microsoft.com/office/drawing/2015/9/8/chartex" xmlns:cx="http://schemas.microsoft.com/office/drawing/2014/chartex" xmlns:wpc="http://schemas.microsoft.com/office/word/2010/wordprocessingCanvas" xmlns="" val="0"/>
+                          <a14:useLocalDpi xmlns="" xmlns:wpc="http://schemas.microsoft.com/office/word/2010/wordprocessingCanvas" xmlns:cx="http://schemas.microsoft.com/office/drawing/2014/chartex" xmlns:cx1="http://schemas.microsoft.com/office/drawing/2015/9/8/chartex" xmlns:cx2="http://schemas.microsoft.com/office/drawing/2015/10/21/chartex" xmlns:cx3="http://schemas.microsoft.com/office/drawing/2016/5/9/chartex" xmlns:cx4="http://schemas.microsoft.com/office/drawing/2016/5/10/chartex" xmlns:cx5="http://schemas.microsoft.com/office/drawing/2016/5/11/chartex" xmlns:cx6="http://schemas.microsoft.com/office/drawing/2016/5/12/chartex" xmlns:cx7="http://schemas.microsoft.com/office/drawing/2016/5/13/chartex" xmlns:cx8="http://schemas.microsoft.com/office/drawing/2016/5/14/chartex" xmlns:mc="http://schemas.openxmlformats.org/markup-compatibility/2006" xmlns:aink="http://schemas.microsoft.com/office/drawing/2016/ink" xmlns:am3d="http://schemas.microsoft.com/office/drawing/2017/model3d" xmlns:o="urn:schemas-microsoft-com:office:office" xmlns:v="urn:schemas-microsoft-com:vml" xmlns:wp14="http://schemas.microsoft.com/office/word/2010/wordprocessingDrawing" xmlns:w10="urn:schemas-microsoft-com:office:word" xmlns:w="http://schemas.openxmlformats.org/wordprocessingml/2006/main" xmlns:w14="http://schemas.microsoft.com/office/word/2010/wordml" xmlns:w15="http://schemas.microsoft.com/office/word/2012/wordml" xmlns:w16cid="http://schemas.microsoft.com/office/word/2016/wordml/cid" xmlns:w16se="http://schemas.microsoft.com/office/word/2015/wordml/symex" xmlns:wpg="http://schemas.microsoft.com/office/word/2010/wordprocessingGroup" xmlns:wpi="http://schemas.microsoft.com/office/word/2010/wordprocessingInk" xmlns:wps="http://schemas.microsoft.com/office/word/2010/wordprocessingShape" xmlns:a14="http://schemas.microsoft.com/office/drawing/2010/main" val="0"/>
                         </a:ext>
                       </a:extLst>
                     </a:blip>
@@ -22636,7 +22636,7 @@
                     <a:blip r:embed="rId20">
                       <a:extLst>
                         <a:ext uri="{28A0092B-C50C-407E-A947-70E740481C1C}">
-                          <a14:useLocalDpi xmlns:a14="http://schemas.microsoft.com/office/drawing/2010/main" xmlns:wps="http://schemas.microsoft.com/office/word/2010/wordprocessingShape" xmlns:wpi="http://schemas.microsoft.com/office/word/2010/wordprocessingInk" xmlns:wpg="http://schemas.microsoft.com/office/word/2010/wordprocessingGroup" xmlns:w16se="http://schemas.microsoft.com/office/word/2015/wordml/symex" xmlns:w16cid="http://schemas.microsoft.com/office/word/2016/wordml/cid" xmlns:w15="http://schemas.microsoft.com/office/word/2012/wordml" xmlns:w14="http://schemas.microsoft.com/office/word/2010/wordml" xmlns:w="http://schemas.openxmlformats.org/wordprocessingml/2006/main" xmlns:w10="urn:schemas-microsoft-com:office:word" xmlns:wp14="http://schemas.microsoft.com/office/word/2010/wordprocessingDrawing" xmlns:v="urn:schemas-microsoft-com:vml" xmlns:o="urn:schemas-microsoft-com:office:office" xmlns:am3d="http://schemas.microsoft.com/office/drawing/2017/model3d" xmlns:aink="http://schemas.microsoft.com/office/drawing/2016/ink" xmlns:mc="http://schemas.openxmlformats.org/markup-compatibility/2006" xmlns:cx8="http://schemas.microsoft.com/office/drawing/2016/5/14/chartex" xmlns:cx7="http://schemas.microsoft.com/office/drawing/2016/5/13/chartex" xmlns:cx6="http://schemas.microsoft.com/office/drawing/2016/5/12/chartex" xmlns:cx5="http://schemas.microsoft.com/office/drawing/2016/5/11/chartex" xmlns:cx4="http://schemas.microsoft.com/office/drawing/2016/5/10/chartex" xmlns:cx3="http://schemas.microsoft.com/office/drawing/2016/5/9/chartex" xmlns:cx2="http://schemas.microsoft.com/office/drawing/2015/10/21/chartex" xmlns:cx1="http://schemas.microsoft.com/office/drawing/2015/9/8/chartex" xmlns:cx="http://schemas.microsoft.com/office/drawing/2014/chartex" xmlns:wpc="http://schemas.microsoft.com/office/word/2010/wordprocessingCanvas" xmlns="" val="0"/>
+                          <a14:useLocalDpi xmlns="" xmlns:wpc="http://schemas.microsoft.com/office/word/2010/wordprocessingCanvas" xmlns:cx="http://schemas.microsoft.com/office/drawing/2014/chartex" xmlns:cx1="http://schemas.microsoft.com/office/drawing/2015/9/8/chartex" xmlns:cx2="http://schemas.microsoft.com/office/drawing/2015/10/21/chartex" xmlns:cx3="http://schemas.microsoft.com/office/drawing/2016/5/9/chartex" xmlns:cx4="http://schemas.microsoft.com/office/drawing/2016/5/10/chartex" xmlns:cx5="http://schemas.microsoft.com/office/drawing/2016/5/11/chartex" xmlns:cx6="http://schemas.microsoft.com/office/drawing/2016/5/12/chartex" xmlns:cx7="http://schemas.microsoft.com/office/drawing/2016/5/13/chartex" xmlns:cx8="http://schemas.microsoft.com/office/drawing/2016/5/14/chartex" xmlns:mc="http://schemas.openxmlformats.org/markup-compatibility/2006" xmlns:aink="http://schemas.microsoft.com/office/drawing/2016/ink" xmlns:am3d="http://schemas.microsoft.com/office/drawing/2017/model3d" xmlns:o="urn:schemas-microsoft-com:office:office" xmlns:v="urn:schemas-microsoft-com:vml" xmlns:wp14="http://schemas.microsoft.com/office/word/2010/wordprocessingDrawing" xmlns:w10="urn:schemas-microsoft-com:office:word" xmlns:w="http://schemas.openxmlformats.org/wordprocessingml/2006/main" xmlns:w14="http://schemas.microsoft.com/office/word/2010/wordml" xmlns:w15="http://schemas.microsoft.com/office/word/2012/wordml" xmlns:w16cid="http://schemas.microsoft.com/office/word/2016/wordml/cid" xmlns:w16se="http://schemas.microsoft.com/office/word/2015/wordml/symex" xmlns:wpg="http://schemas.microsoft.com/office/word/2010/wordprocessingGroup" xmlns:wpi="http://schemas.microsoft.com/office/word/2010/wordprocessingInk" xmlns:wps="http://schemas.microsoft.com/office/word/2010/wordprocessingShape" xmlns:a14="http://schemas.microsoft.com/office/drawing/2010/main" val="0"/>
                         </a:ext>
                       </a:extLst>
                     </a:blip>
@@ -22738,7 +22738,7 @@
                     <a:blip r:embed="rId21">
                       <a:extLst>
                         <a:ext uri="{28A0092B-C50C-407E-A947-70E740481C1C}">
-                          <a14:useLocalDpi xmlns:a14="http://schemas.microsoft.com/office/drawing/2010/main" xmlns:wps="http://schemas.microsoft.com/office/word/2010/wordprocessingShape" xmlns:wpi="http://schemas.microsoft.com/office/word/2010/wordprocessingInk" xmlns:wpg="http://schemas.microsoft.com/office/word/2010/wordprocessingGroup" xmlns:w16se="http://schemas.microsoft.com/office/word/2015/wordml/symex" xmlns:w16cid="http://schemas.microsoft.com/office/word/2016/wordml/cid" xmlns:w15="http://schemas.microsoft.com/office/word/2012/wordml" xmlns:w14="http://schemas.microsoft.com/office/word/2010/wordml" xmlns:w="http://schemas.openxmlformats.org/wordprocessingml/2006/main" xmlns:w10="urn:schemas-microsoft-com:office:word" xmlns:wp14="http://schemas.microsoft.com/office/word/2010/wordprocessingDrawing" xmlns:v="urn:schemas-microsoft-com:vml" xmlns:o="urn:schemas-microsoft-com:office:office" xmlns:am3d="http://schemas.microsoft.com/office/drawing/2017/model3d" xmlns:aink="http://schemas.microsoft.com/office/drawing/2016/ink" xmlns:mc="http://schemas.openxmlformats.org/markup-compatibility/2006" xmlns:cx8="http://schemas.microsoft.com/office/drawing/2016/5/14/chartex" xmlns:cx7="http://schemas.microsoft.com/office/drawing/2016/5/13/chartex" xmlns:cx6="http://schemas.microsoft.com/office/drawing/2016/5/12/chartex" xmlns:cx5="http://schemas.microsoft.com/office/drawing/2016/5/11/chartex" xmlns:cx4="http://schemas.microsoft.com/office/drawing/2016/5/10/chartex" xmlns:cx3="http://schemas.microsoft.com/office/drawing/2016/5/9/chartex" xmlns:cx2="http://schemas.microsoft.com/office/drawing/2015/10/21/chartex" xmlns:cx1="http://schemas.microsoft.com/office/drawing/2015/9/8/chartex" xmlns:cx="http://schemas.microsoft.com/office/drawing/2014/chartex" xmlns:wpc="http://schemas.microsoft.com/office/word/2010/wordprocessingCanvas" xmlns="" val="0"/>
+                          <a14:useLocalDpi xmlns="" xmlns:wpc="http://schemas.microsoft.com/office/word/2010/wordprocessingCanvas" xmlns:cx="http://schemas.microsoft.com/office/drawing/2014/chartex" xmlns:cx1="http://schemas.microsoft.com/office/drawing/2015/9/8/chartex" xmlns:cx2="http://schemas.microsoft.com/office/drawing/2015/10/21/chartex" xmlns:cx3="http://schemas.microsoft.com/office/drawing/2016/5/9/chartex" xmlns:cx4="http://schemas.microsoft.com/office/drawing/2016/5/10/chartex" xmlns:cx5="http://schemas.microsoft.com/office/drawing/2016/5/11/chartex" xmlns:cx6="http://schemas.microsoft.com/office/drawing/2016/5/12/chartex" xmlns:cx7="http://schemas.microsoft.com/office/drawing/2016/5/13/chartex" xmlns:cx8="http://schemas.microsoft.com/office/drawing/2016/5/14/chartex" xmlns:mc="http://schemas.openxmlformats.org/markup-compatibility/2006" xmlns:aink="http://schemas.microsoft.com/office/drawing/2016/ink" xmlns:am3d="http://schemas.microsoft.com/office/drawing/2017/model3d" xmlns:o="urn:schemas-microsoft-com:office:office" xmlns:v="urn:schemas-microsoft-com:vml" xmlns:wp14="http://schemas.microsoft.com/office/word/2010/wordprocessingDrawing" xmlns:w10="urn:schemas-microsoft-com:office:word" xmlns:w="http://schemas.openxmlformats.org/wordprocessingml/2006/main" xmlns:w14="http://schemas.microsoft.com/office/word/2010/wordml" xmlns:w15="http://schemas.microsoft.com/office/word/2012/wordml" xmlns:w16cid="http://schemas.microsoft.com/office/word/2016/wordml/cid" xmlns:w16se="http://schemas.microsoft.com/office/word/2015/wordml/symex" xmlns:wpg="http://schemas.microsoft.com/office/word/2010/wordprocessingGroup" xmlns:wpi="http://schemas.microsoft.com/office/word/2010/wordprocessingInk" xmlns:wps="http://schemas.microsoft.com/office/word/2010/wordprocessingShape" xmlns:a14="http://schemas.microsoft.com/office/drawing/2010/main" val="0"/>
                         </a:ext>
                       </a:extLst>
                     </a:blip>
@@ -22839,7 +22839,7 @@
                     <a:blip r:embed="rId22">
                       <a:extLst>
                         <a:ext uri="{28A0092B-C50C-407E-A947-70E740481C1C}">
-                          <a14:useLocalDpi xmlns:a14="http://schemas.microsoft.com/office/drawing/2010/main" xmlns:wps="http://schemas.microsoft.com/office/word/2010/wordprocessingShape" xmlns:wpi="http://schemas.microsoft.com/office/word/2010/wordprocessingInk" xmlns:wpg="http://schemas.microsoft.com/office/word/2010/wordprocessingGroup" xmlns:w16se="http://schemas.microsoft.com/office/word/2015/wordml/symex" xmlns:w16cid="http://schemas.microsoft.com/office/word/2016/wordml/cid" xmlns:w15="http://schemas.microsoft.com/office/word/2012/wordml" xmlns:w14="http://schemas.microsoft.com/office/word/2010/wordml" xmlns:w="http://schemas.openxmlformats.org/wordprocessingml/2006/main" xmlns:w10="urn:schemas-microsoft-com:office:word" xmlns:wp14="http://schemas.microsoft.com/office/word/2010/wordprocessingDrawing" xmlns:v="urn:schemas-microsoft-com:vml" xmlns:o="urn:schemas-microsoft-com:office:office" xmlns:am3d="http://schemas.microsoft.com/office/drawing/2017/model3d" xmlns:aink="http://schemas.microsoft.com/office/drawing/2016/ink" xmlns:mc="http://schemas.openxmlformats.org/markup-compatibility/2006" xmlns:cx8="http://schemas.microsoft.com/office/drawing/2016/5/14/chartex" xmlns:cx7="http://schemas.microsoft.com/office/drawing/2016/5/13/chartex" xmlns:cx6="http://schemas.microsoft.com/office/drawing/2016/5/12/chartex" xmlns:cx5="http://schemas.microsoft.com/office/drawing/2016/5/11/chartex" xmlns:cx4="http://schemas.microsoft.com/office/drawing/2016/5/10/chartex" xmlns:cx3="http://schemas.microsoft.com/office/drawing/2016/5/9/chartex" xmlns:cx2="http://schemas.microsoft.com/office/drawing/2015/10/21/chartex" xmlns:cx1="http://schemas.microsoft.com/office/drawing/2015/9/8/chartex" xmlns:cx="http://schemas.microsoft.com/office/drawing/2014/chartex" xmlns:wpc="http://schemas.microsoft.com/office/word/2010/wordprocessingCanvas" xmlns="" val="0"/>
+                          <a14:useLocalDpi xmlns="" xmlns:wpc="http://schemas.microsoft.com/office/word/2010/wordprocessingCanvas" xmlns:cx="http://schemas.microsoft.com/office/drawing/2014/chartex" xmlns:cx1="http://schemas.microsoft.com/office/drawing/2015/9/8/chartex" xmlns:cx2="http://schemas.microsoft.com/office/drawing/2015/10/21/chartex" xmlns:cx3="http://schemas.microsoft.com/office/drawing/2016/5/9/chartex" xmlns:cx4="http://schemas.microsoft.com/office/drawing/2016/5/10/chartex" xmlns:cx5="http://schemas.microsoft.com/office/drawing/2016/5/11/chartex" xmlns:cx6="http://schemas.microsoft.com/office/drawing/2016/5/12/chartex" xmlns:cx7="http://schemas.microsoft.com/office/drawing/2016/5/13/chartex" xmlns:cx8="http://schemas.microsoft.com/office/drawing/2016/5/14/chartex" xmlns:mc="http://schemas.openxmlformats.org/markup-compatibility/2006" xmlns:aink="http://schemas.microsoft.com/office/drawing/2016/ink" xmlns:am3d="http://schemas.microsoft.com/office/drawing/2017/model3d" xmlns:o="urn:schemas-microsoft-com:office:office" xmlns:v="urn:schemas-microsoft-com:vml" xmlns:wp14="http://schemas.microsoft.com/office/word/2010/wordprocessingDrawing" xmlns:w10="urn:schemas-microsoft-com:office:word" xmlns:w="http://schemas.openxmlformats.org/wordprocessingml/2006/main" xmlns:w14="http://schemas.microsoft.com/office/word/2010/wordml" xmlns:w15="http://schemas.microsoft.com/office/word/2012/wordml" xmlns:w16cid="http://schemas.microsoft.com/office/word/2016/wordml/cid" xmlns:w16se="http://schemas.microsoft.com/office/word/2015/wordml/symex" xmlns:wpg="http://schemas.microsoft.com/office/word/2010/wordprocessingGroup" xmlns:wpi="http://schemas.microsoft.com/office/word/2010/wordprocessingInk" xmlns:wps="http://schemas.microsoft.com/office/word/2010/wordprocessingShape" xmlns:a14="http://schemas.microsoft.com/office/drawing/2010/main" val="0"/>
                         </a:ext>
                       </a:extLst>
                     </a:blip>
@@ -23009,7 +23009,7 @@
                     <a:blip r:embed="rId23">
                       <a:extLst>
                         <a:ext uri="{28A0092B-C50C-407E-A947-70E740481C1C}">
-                          <a14:useLocalDpi xmlns:a14="http://schemas.microsoft.com/office/drawing/2010/main" xmlns:wps="http://schemas.microsoft.com/office/word/2010/wordprocessingShape" xmlns:wpi="http://schemas.microsoft.com/office/word/2010/wordprocessingInk" xmlns:wpg="http://schemas.microsoft.com/office/word/2010/wordprocessingGroup" xmlns:w16se="http://schemas.microsoft.com/office/word/2015/wordml/symex" xmlns:w16cid="http://schemas.microsoft.com/office/word/2016/wordml/cid" xmlns:w15="http://schemas.microsoft.com/office/word/2012/wordml" xmlns:w14="http://schemas.microsoft.com/office/word/2010/wordml" xmlns:w="http://schemas.openxmlformats.org/wordprocessingml/2006/main" xmlns:w10="urn:schemas-microsoft-com:office:word" xmlns:wp14="http://schemas.microsoft.com/office/word/2010/wordprocessingDrawing" xmlns:v="urn:schemas-microsoft-com:vml" xmlns:o="urn:schemas-microsoft-com:office:office" xmlns:am3d="http://schemas.microsoft.com/office/drawing/2017/model3d" xmlns:aink="http://schemas.microsoft.com/office/drawing/2016/ink" xmlns:mc="http://schemas.openxmlformats.org/markup-compatibility/2006" xmlns:cx8="http://schemas.microsoft.com/office/drawing/2016/5/14/chartex" xmlns:cx7="http://schemas.microsoft.com/office/drawing/2016/5/13/chartex" xmlns:cx6="http://schemas.microsoft.com/office/drawing/2016/5/12/chartex" xmlns:cx5="http://schemas.microsoft.com/office/drawing/2016/5/11/chartex" xmlns:cx4="http://schemas.microsoft.com/office/drawing/2016/5/10/chartex" xmlns:cx3="http://schemas.microsoft.com/office/drawing/2016/5/9/chartex" xmlns:cx2="http://schemas.microsoft.com/office/drawing/2015/10/21/chartex" xmlns:cx1="http://schemas.microsoft.com/office/drawing/2015/9/8/chartex" xmlns:cx="http://schemas.microsoft.com/office/drawing/2014/chartex" xmlns:wpc="http://schemas.microsoft.com/office/word/2010/wordprocessingCanvas" xmlns="" val="0"/>
+                          <a14:useLocalDpi xmlns="" xmlns:wpc="http://schemas.microsoft.com/office/word/2010/wordprocessingCanvas" xmlns:cx="http://schemas.microsoft.com/office/drawing/2014/chartex" xmlns:cx1="http://schemas.microsoft.com/office/drawing/2015/9/8/chartex" xmlns:cx2="http://schemas.microsoft.com/office/drawing/2015/10/21/chartex" xmlns:cx3="http://schemas.microsoft.com/office/drawing/2016/5/9/chartex" xmlns:cx4="http://schemas.microsoft.com/office/drawing/2016/5/10/chartex" xmlns:cx5="http://schemas.microsoft.com/office/drawing/2016/5/11/chartex" xmlns:cx6="http://schemas.microsoft.com/office/drawing/2016/5/12/chartex" xmlns:cx7="http://schemas.microsoft.com/office/drawing/2016/5/13/chartex" xmlns:cx8="http://schemas.microsoft.com/office/drawing/2016/5/14/chartex" xmlns:mc="http://schemas.openxmlformats.org/markup-compatibility/2006" xmlns:aink="http://schemas.microsoft.com/office/drawing/2016/ink" xmlns:am3d="http://schemas.microsoft.com/office/drawing/2017/model3d" xmlns:o="urn:schemas-microsoft-com:office:office" xmlns:v="urn:schemas-microsoft-com:vml" xmlns:wp14="http://schemas.microsoft.com/office/word/2010/wordprocessingDrawing" xmlns:w10="urn:schemas-microsoft-com:office:word" xmlns:w="http://schemas.openxmlformats.org/wordprocessingml/2006/main" xmlns:w14="http://schemas.microsoft.com/office/word/2010/wordml" xmlns:w15="http://schemas.microsoft.com/office/word/2012/wordml" xmlns:w16cid="http://schemas.microsoft.com/office/word/2016/wordml/cid" xmlns:w16se="http://schemas.microsoft.com/office/word/2015/wordml/symex" xmlns:wpg="http://schemas.microsoft.com/office/word/2010/wordprocessingGroup" xmlns:wpi="http://schemas.microsoft.com/office/word/2010/wordprocessingInk" xmlns:wps="http://schemas.microsoft.com/office/word/2010/wordprocessingShape" xmlns:a14="http://schemas.microsoft.com/office/drawing/2010/main" val="0"/>
                         </a:ext>
                       </a:extLst>
                     </a:blip>
@@ -29445,7 +29445,7 @@
                     <a:blip r:embed="rId24">
                       <a:extLst>
                         <a:ext uri="{28A0092B-C50C-407E-A947-70E740481C1C}">
-                          <a14:useLocalDpi xmlns:a14="http://schemas.microsoft.com/office/drawing/2010/main" xmlns:wps="http://schemas.microsoft.com/office/word/2010/wordprocessingShape" xmlns:wpi="http://schemas.microsoft.com/office/word/2010/wordprocessingInk" xmlns:wpg="http://schemas.microsoft.com/office/word/2010/wordprocessingGroup" xmlns:w16se="http://schemas.microsoft.com/office/word/2015/wordml/symex" xmlns:w16cid="http://schemas.microsoft.com/office/word/2016/wordml/cid" xmlns:w15="http://schemas.microsoft.com/office/word/2012/wordml" xmlns:w14="http://schemas.microsoft.com/office/word/2010/wordml" xmlns:w="http://schemas.openxmlformats.org/wordprocessingml/2006/main" xmlns:w10="urn:schemas-microsoft-com:office:word" xmlns:wp14="http://schemas.microsoft.com/office/word/2010/wordprocessingDrawing" xmlns:v="urn:schemas-microsoft-com:vml" xmlns:o="urn:schemas-microsoft-com:office:office" xmlns:am3d="http://schemas.microsoft.com/office/drawing/2017/model3d" xmlns:aink="http://schemas.microsoft.com/office/drawing/2016/ink" xmlns:mc="http://schemas.openxmlformats.org/markup-compatibility/2006" xmlns:cx8="http://schemas.microsoft.com/office/drawing/2016/5/14/chartex" xmlns:cx7="http://schemas.microsoft.com/office/drawing/2016/5/13/chartex" xmlns:cx6="http://schemas.microsoft.com/office/drawing/2016/5/12/chartex" xmlns:cx5="http://schemas.microsoft.com/office/drawing/2016/5/11/chartex" xmlns:cx4="http://schemas.microsoft.com/office/drawing/2016/5/10/chartex" xmlns:cx3="http://schemas.microsoft.com/office/drawing/2016/5/9/chartex" xmlns:cx2="http://schemas.microsoft.com/office/drawing/2015/10/21/chartex" xmlns:cx1="http://schemas.microsoft.com/office/drawing/2015/9/8/chartex" xmlns:cx="http://schemas.microsoft.com/office/drawing/2014/chartex" xmlns:wpc="http://schemas.microsoft.com/office/word/2010/wordprocessingCanvas" xmlns="" val="0"/>
+                          <a14:useLocalDpi xmlns="" xmlns:wpc="http://schemas.microsoft.com/office/word/2010/wordprocessingCanvas" xmlns:cx="http://schemas.microsoft.com/office/drawing/2014/chartex" xmlns:cx1="http://schemas.microsoft.com/office/drawing/2015/9/8/chartex" xmlns:cx2="http://schemas.microsoft.com/office/drawing/2015/10/21/chartex" xmlns:cx3="http://schemas.microsoft.com/office/drawing/2016/5/9/chartex" xmlns:cx4="http://schemas.microsoft.com/office/drawing/2016/5/10/chartex" xmlns:cx5="http://schemas.microsoft.com/office/drawing/2016/5/11/chartex" xmlns:cx6="http://schemas.microsoft.com/office/drawing/2016/5/12/chartex" xmlns:cx7="http://schemas.microsoft.com/office/drawing/2016/5/13/chartex" xmlns:cx8="http://schemas.microsoft.com/office/drawing/2016/5/14/chartex" xmlns:mc="http://schemas.openxmlformats.org/markup-compatibility/2006" xmlns:aink="http://schemas.microsoft.com/office/drawing/2016/ink" xmlns:am3d="http://schemas.microsoft.com/office/drawing/2017/model3d" xmlns:o="urn:schemas-microsoft-com:office:office" xmlns:v="urn:schemas-microsoft-com:vml" xmlns:wp14="http://schemas.microsoft.com/office/word/2010/wordprocessingDrawing" xmlns:w10="urn:schemas-microsoft-com:office:word" xmlns:w="http://schemas.openxmlformats.org/wordprocessingml/2006/main" xmlns:w14="http://schemas.microsoft.com/office/word/2010/wordml" xmlns:w15="http://schemas.microsoft.com/office/word/2012/wordml" xmlns:w16cid="http://schemas.microsoft.com/office/word/2016/wordml/cid" xmlns:w16se="http://schemas.microsoft.com/office/word/2015/wordml/symex" xmlns:wpg="http://schemas.microsoft.com/office/word/2010/wordprocessingGroup" xmlns:wpi="http://schemas.microsoft.com/office/word/2010/wordprocessingInk" xmlns:wps="http://schemas.microsoft.com/office/word/2010/wordprocessingShape" xmlns:a14="http://schemas.microsoft.com/office/drawing/2010/main" val="0"/>
                         </a:ext>
                       </a:extLst>
                     </a:blip>
@@ -34470,7 +34470,7 @@
                     <a:blip r:embed="rId25">
                       <a:extLst>
                         <a:ext uri="{28A0092B-C50C-407E-A947-70E740481C1C}">
-                          <a14:useLocalDpi xmlns:a14="http://schemas.microsoft.com/office/drawing/2010/main" xmlns:wps="http://schemas.microsoft.com/office/word/2010/wordprocessingShape" xmlns:wpi="http://schemas.microsoft.com/office/word/2010/wordprocessingInk" xmlns:wpg="http://schemas.microsoft.com/office/word/2010/wordprocessingGroup" xmlns:w16se="http://schemas.microsoft.com/office/word/2015/wordml/symex" xmlns:w16cid="http://schemas.microsoft.com/office/word/2016/wordml/cid" xmlns:w15="http://schemas.microsoft.com/office/word/2012/wordml" xmlns:w14="http://schemas.microsoft.com/office/word/2010/wordml" xmlns:w="http://schemas.openxmlformats.org/wordprocessingml/2006/main" xmlns:w10="urn:schemas-microsoft-com:office:word" xmlns:wp14="http://schemas.microsoft.com/office/word/2010/wordprocessingDrawing" xmlns:v="urn:schemas-microsoft-com:vml" xmlns:o="urn:schemas-microsoft-com:office:office" xmlns:am3d="http://schemas.microsoft.com/office/drawing/2017/model3d" xmlns:aink="http://schemas.microsoft.com/office/drawing/2016/ink" xmlns:mc="http://schemas.openxmlformats.org/markup-compatibility/2006" xmlns:cx8="http://schemas.microsoft.com/office/drawing/2016/5/14/chartex" xmlns:cx7="http://schemas.microsoft.com/office/drawing/2016/5/13/chartex" xmlns:cx6="http://schemas.microsoft.com/office/drawing/2016/5/12/chartex" xmlns:cx5="http://schemas.microsoft.com/office/drawing/2016/5/11/chartex" xmlns:cx4="http://schemas.microsoft.com/office/drawing/2016/5/10/chartex" xmlns:cx3="http://schemas.microsoft.com/office/drawing/2016/5/9/chartex" xmlns:cx2="http://schemas.microsoft.com/office/drawing/2015/10/21/chartex" xmlns:cx1="http://schemas.microsoft.com/office/drawing/2015/9/8/chartex" xmlns:cx="http://schemas.microsoft.com/office/drawing/2014/chartex" xmlns:wpc="http://schemas.microsoft.com/office/word/2010/wordprocessingCanvas" xmlns="" val="0"/>
+                          <a14:useLocalDpi xmlns="" xmlns:wpc="http://schemas.microsoft.com/office/word/2010/wordprocessingCanvas" xmlns:cx="http://schemas.microsoft.com/office/drawing/2014/chartex" xmlns:cx1="http://schemas.microsoft.com/office/drawing/2015/9/8/chartex" xmlns:cx2="http://schemas.microsoft.com/office/drawing/2015/10/21/chartex" xmlns:cx3="http://schemas.microsoft.com/office/drawing/2016/5/9/chartex" xmlns:cx4="http://schemas.microsoft.com/office/drawing/2016/5/10/chartex" xmlns:cx5="http://schemas.microsoft.com/office/drawing/2016/5/11/chartex" xmlns:cx6="http://schemas.microsoft.com/office/drawing/2016/5/12/chartex" xmlns:cx7="http://schemas.microsoft.com/office/drawing/2016/5/13/chartex" xmlns:cx8="http://schemas.microsoft.com/office/drawing/2016/5/14/chartex" xmlns:mc="http://schemas.openxmlformats.org/markup-compatibility/2006" xmlns:aink="http://schemas.microsoft.com/office/drawing/2016/ink" xmlns:am3d="http://schemas.microsoft.com/office/drawing/2017/model3d" xmlns:o="urn:schemas-microsoft-com:office:office" xmlns:v="urn:schemas-microsoft-com:vml" xmlns:wp14="http://schemas.microsoft.com/office/word/2010/wordprocessingDrawing" xmlns:w10="urn:schemas-microsoft-com:office:word" xmlns:w="http://schemas.openxmlformats.org/wordprocessingml/2006/main" xmlns:w14="http://schemas.microsoft.com/office/word/2010/wordml" xmlns:w15="http://schemas.microsoft.com/office/word/2012/wordml" xmlns:w16cid="http://schemas.microsoft.com/office/word/2016/wordml/cid" xmlns:w16se="http://schemas.microsoft.com/office/word/2015/wordml/symex" xmlns:wpg="http://schemas.microsoft.com/office/word/2010/wordprocessingGroup" xmlns:wpi="http://schemas.microsoft.com/office/word/2010/wordprocessingInk" xmlns:wps="http://schemas.microsoft.com/office/word/2010/wordprocessingShape" xmlns:a14="http://schemas.microsoft.com/office/drawing/2010/main" val="0"/>
                         </a:ext>
                       </a:extLst>
                     </a:blip>
@@ -34603,7 +34603,7 @@
                     <a:blip r:embed="rId26">
                       <a:extLst>
                         <a:ext uri="{28A0092B-C50C-407E-A947-70E740481C1C}">
-                          <a14:useLocalDpi xmlns:a14="http://schemas.microsoft.com/office/drawing/2010/main" xmlns:wps="http://schemas.microsoft.com/office/word/2010/wordprocessingShape" xmlns:wpi="http://schemas.microsoft.com/office/word/2010/wordprocessingInk" xmlns:wpg="http://schemas.microsoft.com/office/word/2010/wordprocessingGroup" xmlns:w16se="http://schemas.microsoft.com/office/word/2015/wordml/symex" xmlns:w16cid="http://schemas.microsoft.com/office/word/2016/wordml/cid" xmlns:w15="http://schemas.microsoft.com/office/word/2012/wordml" xmlns:w14="http://schemas.microsoft.com/office/word/2010/wordml" xmlns:w="http://schemas.openxmlformats.org/wordprocessingml/2006/main" xmlns:w10="urn:schemas-microsoft-com:office:word" xmlns:wp14="http://schemas.microsoft.com/office/word/2010/wordprocessingDrawing" xmlns:v="urn:schemas-microsoft-com:vml" xmlns:o="urn:schemas-microsoft-com:office:office" xmlns:am3d="http://schemas.microsoft.com/office/drawing/2017/model3d" xmlns:aink="http://schemas.microsoft.com/office/drawing/2016/ink" xmlns:mc="http://schemas.openxmlformats.org/markup-compatibility/2006" xmlns:cx8="http://schemas.microsoft.com/office/drawing/2016/5/14/chartex" xmlns:cx7="http://schemas.microsoft.com/office/drawing/2016/5/13/chartex" xmlns:cx6="http://schemas.microsoft.com/office/drawing/2016/5/12/chartex" xmlns:cx5="http://schemas.microsoft.com/office/drawing/2016/5/11/chartex" xmlns:cx4="http://schemas.microsoft.com/office/drawing/2016/5/10/chartex" xmlns:cx3="http://schemas.microsoft.com/office/drawing/2016/5/9/chartex" xmlns:cx2="http://schemas.microsoft.com/office/drawing/2015/10/21/chartex" xmlns:cx1="http://schemas.microsoft.com/office/drawing/2015/9/8/chartex" xmlns:cx="http://schemas.microsoft.com/office/drawing/2014/chartex" xmlns:wpc="http://schemas.microsoft.com/office/word/2010/wordprocessingCanvas" xmlns="" val="0"/>
+                          <a14:useLocalDpi xmlns="" xmlns:wpc="http://schemas.microsoft.com/office/word/2010/wordprocessingCanvas" xmlns:cx="http://schemas.microsoft.com/office/drawing/2014/chartex" xmlns:cx1="http://schemas.microsoft.com/office/drawing/2015/9/8/chartex" xmlns:cx2="http://schemas.microsoft.com/office/drawing/2015/10/21/chartex" xmlns:cx3="http://schemas.microsoft.com/office/drawing/2016/5/9/chartex" xmlns:cx4="http://schemas.microsoft.com/office/drawing/2016/5/10/chartex" xmlns:cx5="http://schemas.microsoft.com/office/drawing/2016/5/11/chartex" xmlns:cx6="http://schemas.microsoft.com/office/drawing/2016/5/12/chartex" xmlns:cx7="http://schemas.microsoft.com/office/drawing/2016/5/13/chartex" xmlns:cx8="http://schemas.microsoft.com/office/drawing/2016/5/14/chartex" xmlns:mc="http://schemas.openxmlformats.org/markup-compatibility/2006" xmlns:aink="http://schemas.microsoft.com/office/drawing/2016/ink" xmlns:am3d="http://schemas.microsoft.com/office/drawing/2017/model3d" xmlns:o="urn:schemas-microsoft-com:office:office" xmlns:v="urn:schemas-microsoft-com:vml" xmlns:wp14="http://schemas.microsoft.com/office/word/2010/wordprocessingDrawing" xmlns:w10="urn:schemas-microsoft-com:office:word" xmlns:w="http://schemas.openxmlformats.org/wordprocessingml/2006/main" xmlns:w14="http://schemas.microsoft.com/office/word/2010/wordml" xmlns:w15="http://schemas.microsoft.com/office/word/2012/wordml" xmlns:w16cid="http://schemas.microsoft.com/office/word/2016/wordml/cid" xmlns:w16se="http://schemas.microsoft.com/office/word/2015/wordml/symex" xmlns:wpg="http://schemas.microsoft.com/office/word/2010/wordprocessingGroup" xmlns:wpi="http://schemas.microsoft.com/office/word/2010/wordprocessingInk" xmlns:wps="http://schemas.microsoft.com/office/word/2010/wordprocessingShape" xmlns:a14="http://schemas.microsoft.com/office/drawing/2010/main" val="0"/>
                         </a:ext>
                       </a:extLst>
                     </a:blip>
@@ -34727,7 +34727,7 @@
                     <a:blip r:embed="rId27">
                       <a:extLst>
                         <a:ext uri="{28A0092B-C50C-407E-A947-70E740481C1C}">
-                          <a14:useLocalDpi xmlns:a14="http://schemas.microsoft.com/office/drawing/2010/main" xmlns:wps="http://schemas.microsoft.com/office/word/2010/wordprocessingShape" xmlns:wpi="http://schemas.microsoft.com/office/word/2010/wordprocessingInk" xmlns:wpg="http://schemas.microsoft.com/office/word/2010/wordprocessingGroup" xmlns:w16se="http://schemas.microsoft.com/office/word/2015/wordml/symex" xmlns:w16cid="http://schemas.microsoft.com/office/word/2016/wordml/cid" xmlns:w15="http://schemas.microsoft.com/office/word/2012/wordml" xmlns:w14="http://schemas.microsoft.com/office/word/2010/wordml" xmlns:w="http://schemas.openxmlformats.org/wordprocessingml/2006/main" xmlns:w10="urn:schemas-microsoft-com:office:word" xmlns:wp14="http://schemas.microsoft.com/office/word/2010/wordprocessingDrawing" xmlns:v="urn:schemas-microsoft-com:vml" xmlns:o="urn:schemas-microsoft-com:office:office" xmlns:am3d="http://schemas.microsoft.com/office/drawing/2017/model3d" xmlns:aink="http://schemas.microsoft.com/office/drawing/2016/ink" xmlns:mc="http://schemas.openxmlformats.org/markup-compatibility/2006" xmlns:cx8="http://schemas.microsoft.com/office/drawing/2016/5/14/chartex" xmlns:cx7="http://schemas.microsoft.com/office/drawing/2016/5/13/chartex" xmlns:cx6="http://schemas.microsoft.com/office/drawing/2016/5/12/chartex" xmlns:cx5="http://schemas.microsoft.com/office/drawing/2016/5/11/chartex" xmlns:cx4="http://schemas.microsoft.com/office/drawing/2016/5/10/chartex" xmlns:cx3="http://schemas.microsoft.com/office/drawing/2016/5/9/chartex" xmlns:cx2="http://schemas.microsoft.com/office/drawing/2015/10/21/chartex" xmlns:cx1="http://schemas.microsoft.com/office/drawing/2015/9/8/chartex" xmlns:cx="http://schemas.microsoft.com/office/drawing/2014/chartex" xmlns:wpc="http://schemas.microsoft.com/office/word/2010/wordprocessingCanvas" xmlns="" val="0"/>
+                          <a14:useLocalDpi xmlns="" xmlns:wpc="http://schemas.microsoft.com/office/word/2010/wordprocessingCanvas" xmlns:cx="http://schemas.microsoft.com/office/drawing/2014/chartex" xmlns:cx1="http://schemas.microsoft.com/office/drawing/2015/9/8/chartex" xmlns:cx2="http://schemas.microsoft.com/office/drawing/2015/10/21/chartex" xmlns:cx3="http://schemas.microsoft.com/office/drawing/2016/5/9/chartex" xmlns:cx4="http://schemas.microsoft.com/office/drawing/2016/5/10/chartex" xmlns:cx5="http://schemas.microsoft.com/office/drawing/2016/5/11/chartex" xmlns:cx6="http://schemas.microsoft.com/office/drawing/2016/5/12/chartex" xmlns:cx7="http://schemas.microsoft.com/office/drawing/2016/5/13/chartex" xmlns:cx8="http://schemas.microsoft.com/office/drawing/2016/5/14/chartex" xmlns:mc="http://schemas.openxmlformats.org/markup-compatibility/2006" xmlns:aink="http://schemas.microsoft.com/office/drawing/2016/ink" xmlns:am3d="http://schemas.microsoft.com/office/drawing/2017/model3d" xmlns:o="urn:schemas-microsoft-com:office:office" xmlns:v="urn:schemas-microsoft-com:vml" xmlns:wp14="http://schemas.microsoft.com/office/word/2010/wordprocessingDrawing" xmlns:w10="urn:schemas-microsoft-com:office:word" xmlns:w="http://schemas.openxmlformats.org/wordprocessingml/2006/main" xmlns:w14="http://schemas.microsoft.com/office/word/2010/wordml" xmlns:w15="http://schemas.microsoft.com/office/word/2012/wordml" xmlns:w16cid="http://schemas.microsoft.com/office/word/2016/wordml/cid" xmlns:w16se="http://schemas.microsoft.com/office/word/2015/wordml/symex" xmlns:wpg="http://schemas.microsoft.com/office/word/2010/wordprocessingGroup" xmlns:wpi="http://schemas.microsoft.com/office/word/2010/wordprocessingInk" xmlns:wps="http://schemas.microsoft.com/office/word/2010/wordprocessingShape" xmlns:a14="http://schemas.microsoft.com/office/drawing/2010/main" val="0"/>
                         </a:ext>
                       </a:extLst>
                     </a:blip>
@@ -34858,7 +34858,7 @@
                     <a:blip r:embed="rId28">
                       <a:extLst>
                         <a:ext uri="{28A0092B-C50C-407E-A947-70E740481C1C}">
-                          <a14:useLocalDpi xmlns:a14="http://schemas.microsoft.com/office/drawing/2010/main" xmlns:wps="http://schemas.microsoft.com/office/word/2010/wordprocessingShape" xmlns:wpi="http://schemas.microsoft.com/office/word/2010/wordprocessingInk" xmlns:wpg="http://schemas.microsoft.com/office/word/2010/wordprocessingGroup" xmlns:w16se="http://schemas.microsoft.com/office/word/2015/wordml/symex" xmlns:w16cid="http://schemas.microsoft.com/office/word/2016/wordml/cid" xmlns:w15="http://schemas.microsoft.com/office/word/2012/wordml" xmlns:w14="http://schemas.microsoft.com/office/word/2010/wordml" xmlns:w="http://schemas.openxmlformats.org/wordprocessingml/2006/main" xmlns:w10="urn:schemas-microsoft-com:office:word" xmlns:wp14="http://schemas.microsoft.com/office/word/2010/wordprocessingDrawing" xmlns:v="urn:schemas-microsoft-com:vml" xmlns:o="urn:schemas-microsoft-com:office:office" xmlns:am3d="http://schemas.microsoft.com/office/drawing/2017/model3d" xmlns:aink="http://schemas.microsoft.com/office/drawing/2016/ink" xmlns:mc="http://schemas.openxmlformats.org/markup-compatibility/2006" xmlns:cx8="http://schemas.microsoft.com/office/drawing/2016/5/14/chartex" xmlns:cx7="http://schemas.microsoft.com/office/drawing/2016/5/13/chartex" xmlns:cx6="http://schemas.microsoft.com/office/drawing/2016/5/12/chartex" xmlns:cx5="http://schemas.microsoft.com/office/drawing/2016/5/11/chartex" xmlns:cx4="http://schemas.microsoft.com/office/drawing/2016/5/10/chartex" xmlns:cx3="http://schemas.microsoft.com/office/drawing/2016/5/9/chartex" xmlns:cx2="http://schemas.microsoft.com/office/drawing/2015/10/21/chartex" xmlns:cx1="http://schemas.microsoft.com/office/drawing/2015/9/8/chartex" xmlns:cx="http://schemas.microsoft.com/office/drawing/2014/chartex" xmlns:wpc="http://schemas.microsoft.com/office/word/2010/wordprocessingCanvas" xmlns="" val="0"/>
+                          <a14:useLocalDpi xmlns="" xmlns:wpc="http://schemas.microsoft.com/office/word/2010/wordprocessingCanvas" xmlns:cx="http://schemas.microsoft.com/office/drawing/2014/chartex" xmlns:cx1="http://schemas.microsoft.com/office/drawing/2015/9/8/chartex" xmlns:cx2="http://schemas.microsoft.com/office/drawing/2015/10/21/chartex" xmlns:cx3="http://schemas.microsoft.com/office/drawing/2016/5/9/chartex" xmlns:cx4="http://schemas.microsoft.com/office/drawing/2016/5/10/chartex" xmlns:cx5="http://schemas.microsoft.com/office/drawing/2016/5/11/chartex" xmlns:cx6="http://schemas.microsoft.com/office/drawing/2016/5/12/chartex" xmlns:cx7="http://schemas.microsoft.com/office/drawing/2016/5/13/chartex" xmlns:cx8="http://schemas.microsoft.com/office/drawing/2016/5/14/chartex" xmlns:mc="http://schemas.openxmlformats.org/markup-compatibility/2006" xmlns:aink="http://schemas.microsoft.com/office/drawing/2016/ink" xmlns:am3d="http://schemas.microsoft.com/office/drawing/2017/model3d" xmlns:o="urn:schemas-microsoft-com:office:office" xmlns:v="urn:schemas-microsoft-com:vml" xmlns:wp14="http://schemas.microsoft.com/office/word/2010/wordprocessingDrawing" xmlns:w10="urn:schemas-microsoft-com:office:word" xmlns:w="http://schemas.openxmlformats.org/wordprocessingml/2006/main" xmlns:w14="http://schemas.microsoft.com/office/word/2010/wordml" xmlns:w15="http://schemas.microsoft.com/office/word/2012/wordml" xmlns:w16cid="http://schemas.microsoft.com/office/word/2016/wordml/cid" xmlns:w16se="http://schemas.microsoft.com/office/word/2015/wordml/symex" xmlns:wpg="http://schemas.microsoft.com/office/word/2010/wordprocessingGroup" xmlns:wpi="http://schemas.microsoft.com/office/word/2010/wordprocessingInk" xmlns:wps="http://schemas.microsoft.com/office/word/2010/wordprocessingShape" xmlns:a14="http://schemas.microsoft.com/office/drawing/2010/main" val="0"/>
                         </a:ext>
                       </a:extLst>
                     </a:blip>
@@ -37944,7 +37944,7 @@
                     <a:blip r:embed="rId29">
                       <a:extLst>
                         <a:ext uri="{28A0092B-C50C-407E-A947-70E740481C1C}">
-                          <a14:useLocalDpi xmlns:a14="http://schemas.microsoft.com/office/drawing/2010/main" xmlns:wps="http://schemas.microsoft.com/office/word/2010/wordprocessingShape" xmlns:wpi="http://schemas.microsoft.com/office/word/2010/wordprocessingInk" xmlns:wpg="http://schemas.microsoft.com/office/word/2010/wordprocessingGroup" xmlns:w16se="http://schemas.microsoft.com/office/word/2015/wordml/symex" xmlns:w16cid="http://schemas.microsoft.com/office/word/2016/wordml/cid" xmlns:w15="http://schemas.microsoft.com/office/word/2012/wordml" xmlns:w14="http://schemas.microsoft.com/office/word/2010/wordml" xmlns:w="http://schemas.openxmlformats.org/wordprocessingml/2006/main" xmlns:w10="urn:schemas-microsoft-com:office:word" xmlns:wp14="http://schemas.microsoft.com/office/word/2010/wordprocessingDrawing" xmlns:v="urn:schemas-microsoft-com:vml" xmlns:o="urn:schemas-microsoft-com:office:office" xmlns:am3d="http://schemas.microsoft.com/office/drawing/2017/model3d" xmlns:aink="http://schemas.microsoft.com/office/drawing/2016/ink" xmlns:mc="http://schemas.openxmlformats.org/markup-compatibility/2006" xmlns:cx8="http://schemas.microsoft.com/office/drawing/2016/5/14/chartex" xmlns:cx7="http://schemas.microsoft.com/office/drawing/2016/5/13/chartex" xmlns:cx6="http://schemas.microsoft.com/office/drawing/2016/5/12/chartex" xmlns:cx5="http://schemas.microsoft.com/office/drawing/2016/5/11/chartex" xmlns:cx4="http://schemas.microsoft.com/office/drawing/2016/5/10/chartex" xmlns:cx3="http://schemas.microsoft.com/office/drawing/2016/5/9/chartex" xmlns:cx2="http://schemas.microsoft.com/office/drawing/2015/10/21/chartex" xmlns:cx1="http://schemas.microsoft.com/office/drawing/2015/9/8/chartex" xmlns:cx="http://schemas.microsoft.com/office/drawing/2014/chartex" xmlns:wpc="http://schemas.microsoft.com/office/word/2010/wordprocessingCanvas" xmlns="" val="0"/>
+                          <a14:useLocalDpi xmlns="" xmlns:wpc="http://schemas.microsoft.com/office/word/2010/wordprocessingCanvas" xmlns:cx="http://schemas.microsoft.com/office/drawing/2014/chartex" xmlns:cx1="http://schemas.microsoft.com/office/drawing/2015/9/8/chartex" xmlns:cx2="http://schemas.microsoft.com/office/drawing/2015/10/21/chartex" xmlns:cx3="http://schemas.microsoft.com/office/drawing/2016/5/9/chartex" xmlns:cx4="http://schemas.microsoft.com/office/drawing/2016/5/10/chartex" xmlns:cx5="http://schemas.microsoft.com/office/drawing/2016/5/11/chartex" xmlns:cx6="http://schemas.microsoft.com/office/drawing/2016/5/12/chartex" xmlns:cx7="http://schemas.microsoft.com/office/drawing/2016/5/13/chartex" xmlns:cx8="http://schemas.microsoft.com/office/drawing/2016/5/14/chartex" xmlns:mc="http://schemas.openxmlformats.org/markup-compatibility/2006" xmlns:aink="http://schemas.microsoft.com/office/drawing/2016/ink" xmlns:am3d="http://schemas.microsoft.com/office/drawing/2017/model3d" xmlns:o="urn:schemas-microsoft-com:office:office" xmlns:v="urn:schemas-microsoft-com:vml" xmlns:wp14="http://schemas.microsoft.com/office/word/2010/wordprocessingDrawing" xmlns:w10="urn:schemas-microsoft-com:office:word" xmlns:w="http://schemas.openxmlformats.org/wordprocessingml/2006/main" xmlns:w14="http://schemas.microsoft.com/office/word/2010/wordml" xmlns:w15="http://schemas.microsoft.com/office/word/2012/wordml" xmlns:w16cid="http://schemas.microsoft.com/office/word/2016/wordml/cid" xmlns:w16se="http://schemas.microsoft.com/office/word/2015/wordml/symex" xmlns:wpg="http://schemas.microsoft.com/office/word/2010/wordprocessingGroup" xmlns:wpi="http://schemas.microsoft.com/office/word/2010/wordprocessingInk" xmlns:wps="http://schemas.microsoft.com/office/word/2010/wordprocessingShape" xmlns:a14="http://schemas.microsoft.com/office/drawing/2010/main" val="0"/>
                         </a:ext>
                       </a:extLst>
                     </a:blip>
@@ -44837,7 +44837,21 @@
           <w:rFonts w:cs="Times New Roman"/>
           <w:szCs w:val="28"/>
         </w:rPr>
-        <w:t>разбиение активной зоныпо высоте на слои</w:t>
+        <w:t>разбиение активной зоны</w:t>
+      </w:r>
+      <w:r>
+        <w:rPr>
+          <w:rFonts w:cs="Times New Roman"/>
+          <w:szCs w:val="28"/>
+        </w:rPr>
+        <w:t xml:space="preserve"> </w:t>
+      </w:r>
+      <w:r>
+        <w:rPr>
+          <w:rFonts w:cs="Times New Roman"/>
+          <w:szCs w:val="28"/>
+        </w:rPr>
+        <w:t>по высоте на слои</w:t>
       </w:r>
       <w:r>
         <w:rPr>
@@ -45008,7 +45022,7 @@
                     <a:blip r:embed="rId30">
                       <a:extLst>
                         <a:ext uri="{28A0092B-C50C-407E-A947-70E740481C1C}">
-                          <a14:useLocalDpi xmlns:a14="http://schemas.microsoft.com/office/drawing/2010/main" xmlns:wps="http://schemas.microsoft.com/office/word/2010/wordprocessingShape" xmlns:wpi="http://schemas.microsoft.com/office/word/2010/wordprocessingInk" xmlns:wpg="http://schemas.microsoft.com/office/word/2010/wordprocessingGroup" xmlns:w16se="http://schemas.microsoft.com/office/word/2015/wordml/symex" xmlns:w16cid="http://schemas.microsoft.com/office/word/2016/wordml/cid" xmlns:w15="http://schemas.microsoft.com/office/word/2012/wordml" xmlns:w14="http://schemas.microsoft.com/office/word/2010/wordml" xmlns:w="http://schemas.openxmlformats.org/wordprocessingml/2006/main" xmlns:w10="urn:schemas-microsoft-com:office:word" xmlns:wp14="http://schemas.microsoft.com/office/word/2010/wordprocessingDrawing" xmlns:v="urn:schemas-microsoft-com:vml" xmlns:o="urn:schemas-microsoft-com:office:office" xmlns:am3d="http://schemas.microsoft.com/office/drawing/2017/model3d" xmlns:aink="http://schemas.microsoft.com/office/drawing/2016/ink" xmlns:mc="http://schemas.openxmlformats.org/markup-compatibility/2006" xmlns:cx8="http://schemas.microsoft.com/office/drawing/2016/5/14/chartex" xmlns:cx7="http://schemas.microsoft.com/office/drawing/2016/5/13/chartex" xmlns:cx6="http://schemas.microsoft.com/office/drawing/2016/5/12/chartex" xmlns:cx5="http://schemas.microsoft.com/office/drawing/2016/5/11/chartex" xmlns:cx4="http://schemas.microsoft.com/office/drawing/2016/5/10/chartex" xmlns:cx3="http://schemas.microsoft.com/office/drawing/2016/5/9/chartex" xmlns:cx2="http://schemas.microsoft.com/office/drawing/2015/10/21/chartex" xmlns:cx1="http://schemas.microsoft.com/office/drawing/2015/9/8/chartex" xmlns:cx="http://schemas.microsoft.com/office/drawing/2014/chartex" xmlns:wpc="http://schemas.microsoft.com/office/word/2010/wordprocessingCanvas" xmlns="" val="0"/>
+                          <a14:useLocalDpi xmlns="" xmlns:wpc="http://schemas.microsoft.com/office/word/2010/wordprocessingCanvas" xmlns:cx="http://schemas.microsoft.com/office/drawing/2014/chartex" xmlns:cx1="http://schemas.microsoft.com/office/drawing/2015/9/8/chartex" xmlns:cx2="http://schemas.microsoft.com/office/drawing/2015/10/21/chartex" xmlns:cx3="http://schemas.microsoft.com/office/drawing/2016/5/9/chartex" xmlns:cx4="http://schemas.microsoft.com/office/drawing/2016/5/10/chartex" xmlns:cx5="http://schemas.microsoft.com/office/drawing/2016/5/11/chartex" xmlns:cx6="http://schemas.microsoft.com/office/drawing/2016/5/12/chartex" xmlns:cx7="http://schemas.microsoft.com/office/drawing/2016/5/13/chartex" xmlns:cx8="http://schemas.microsoft.com/office/drawing/2016/5/14/chartex" xmlns:mc="http://schemas.openxmlformats.org/markup-compatibility/2006" xmlns:aink="http://schemas.microsoft.com/office/drawing/2016/ink" xmlns:am3d="http://schemas.microsoft.com/office/drawing/2017/model3d" xmlns:o="urn:schemas-microsoft-com:office:office" xmlns:v="urn:schemas-microsoft-com:vml" xmlns:wp14="http://schemas.microsoft.com/office/word/2010/wordprocessingDrawing" xmlns:w10="urn:schemas-microsoft-com:office:word" xmlns:w="http://schemas.openxmlformats.org/wordprocessingml/2006/main" xmlns:w14="http://schemas.microsoft.com/office/word/2010/wordml" xmlns:w15="http://schemas.microsoft.com/office/word/2012/wordml" xmlns:w16cid="http://schemas.microsoft.com/office/word/2016/wordml/cid" xmlns:w16se="http://schemas.microsoft.com/office/word/2015/wordml/symex" xmlns:wpg="http://schemas.microsoft.com/office/word/2010/wordprocessingGroup" xmlns:wpi="http://schemas.microsoft.com/office/word/2010/wordprocessingInk" xmlns:wps="http://schemas.microsoft.com/office/word/2010/wordprocessingShape" xmlns:a14="http://schemas.microsoft.com/office/drawing/2010/main" val="0"/>
                         </a:ext>
                       </a:extLst>
                     </a:blip>
@@ -45233,7 +45247,7 @@
                     <a:blip r:embed="rId31">
                       <a:extLst>
                         <a:ext uri="{28A0092B-C50C-407E-A947-70E740481C1C}">
-                          <a14:useLocalDpi xmlns:a14="http://schemas.microsoft.com/office/drawing/2010/main" xmlns:wps="http://schemas.microsoft.com/office/word/2010/wordprocessingShape" xmlns:wpi="http://schemas.microsoft.com/office/word/2010/wordprocessingInk" xmlns:wpg="http://schemas.microsoft.com/office/word/2010/wordprocessingGroup" xmlns:w16se="http://schemas.microsoft.com/office/word/2015/wordml/symex" xmlns:w16cid="http://schemas.microsoft.com/office/word/2016/wordml/cid" xmlns:w15="http://schemas.microsoft.com/office/word/2012/wordml" xmlns:w14="http://schemas.microsoft.com/office/word/2010/wordml" xmlns:w="http://schemas.openxmlformats.org/wordprocessingml/2006/main" xmlns:w10="urn:schemas-microsoft-com:office:word" xmlns:wp14="http://schemas.microsoft.com/office/word/2010/wordprocessingDrawing" xmlns:v="urn:schemas-microsoft-com:vml" xmlns:o="urn:schemas-microsoft-com:office:office" xmlns:am3d="http://schemas.microsoft.com/office/drawing/2017/model3d" xmlns:aink="http://schemas.microsoft.com/office/drawing/2016/ink" xmlns:mc="http://schemas.openxmlformats.org/markup-compatibility/2006" xmlns:cx8="http://schemas.microsoft.com/office/drawing/2016/5/14/chartex" xmlns:cx7="http://schemas.microsoft.com/office/drawing/2016/5/13/chartex" xmlns:cx6="http://schemas.microsoft.com/office/drawing/2016/5/12/chartex" xmlns:cx5="http://schemas.microsoft.com/office/drawing/2016/5/11/chartex" xmlns:cx4="http://schemas.microsoft.com/office/drawing/2016/5/10/chartex" xmlns:cx3="http://schemas.microsoft.com/office/drawing/2016/5/9/chartex" xmlns:cx2="http://schemas.microsoft.com/office/drawing/2015/10/21/chartex" xmlns:cx1="http://schemas.microsoft.com/office/drawing/2015/9/8/chartex" xmlns:cx="http://schemas.microsoft.com/office/drawing/2014/chartex" xmlns:wpc="http://schemas.microsoft.com/office/word/2010/wordprocessingCanvas" xmlns="" val="0"/>
+                          <a14:useLocalDpi xmlns="" xmlns:wpc="http://schemas.microsoft.com/office/word/2010/wordprocessingCanvas" xmlns:cx="http://schemas.microsoft.com/office/drawing/2014/chartex" xmlns:cx1="http://schemas.microsoft.com/office/drawing/2015/9/8/chartex" xmlns:cx2="http://schemas.microsoft.com/office/drawing/2015/10/21/chartex" xmlns:cx3="http://schemas.microsoft.com/office/drawing/2016/5/9/chartex" xmlns:cx4="http://schemas.microsoft.com/office/drawing/2016/5/10/chartex" xmlns:cx5="http://schemas.microsoft.com/office/drawing/2016/5/11/chartex" xmlns:cx6="http://schemas.microsoft.com/office/drawing/2016/5/12/chartex" xmlns:cx7="http://schemas.microsoft.com/office/drawing/2016/5/13/chartex" xmlns:cx8="http://schemas.microsoft.com/office/drawing/2016/5/14/chartex" xmlns:mc="http://schemas.openxmlformats.org/markup-compatibility/2006" xmlns:aink="http://schemas.microsoft.com/office/drawing/2016/ink" xmlns:am3d="http://schemas.microsoft.com/office/drawing/2017/model3d" xmlns:o="urn:schemas-microsoft-com:office:office" xmlns:v="urn:schemas-microsoft-com:vml" xmlns:wp14="http://schemas.microsoft.com/office/word/2010/wordprocessingDrawing" xmlns:w10="urn:schemas-microsoft-com:office:word" xmlns:w="http://schemas.openxmlformats.org/wordprocessingml/2006/main" xmlns:w14="http://schemas.microsoft.com/office/word/2010/wordml" xmlns:w15="http://schemas.microsoft.com/office/word/2012/wordml" xmlns:w16cid="http://schemas.microsoft.com/office/word/2016/wordml/cid" xmlns:w16se="http://schemas.microsoft.com/office/word/2015/wordml/symex" xmlns:wpg="http://schemas.microsoft.com/office/word/2010/wordprocessingGroup" xmlns:wpi="http://schemas.microsoft.com/office/word/2010/wordprocessingInk" xmlns:wps="http://schemas.microsoft.com/office/word/2010/wordprocessingShape" xmlns:a14="http://schemas.microsoft.com/office/drawing/2010/main" val="0"/>
                         </a:ext>
                       </a:extLst>
                     </a:blip>
@@ -45551,9 +45565,16 @@
               <w:rPr>
                 <w:rFonts w:eastAsia="Times New Roman" w:cs="Times New Roman"/>
                 <w:szCs w:val="28"/>
-                <w:lang w:val="en-US"/>
-              </w:rPr>
-              <w:t>0,006053</w:t>
+              </w:rPr>
+              <w:t>1</w:t>
+            </w:r>
+            <w:r>
+              <w:rPr>
+                <w:rFonts w:eastAsia="Times New Roman" w:cs="Times New Roman"/>
+                <w:szCs w:val="28"/>
+                <w:lang w:val="en-US"/>
+              </w:rPr>
+              <w:t>,006053</w:t>
             </w:r>
           </w:p>
         </w:tc>
@@ -45771,6 +45792,13 @@
           <w:lang w:val="en-US"/>
         </w:rPr>
         <w:t>SKETCH</w:t>
+      </w:r>
+      <w:r>
+        <w:rPr>
+          <w:rFonts w:cs="Times New Roman"/>
+          <w:szCs w:val="28"/>
+        </w:rPr>
+        <w:t xml:space="preserve"> </w:t>
       </w:r>
       <w:r>
         <w:rPr>
@@ -45959,7 +45987,7 @@
                     <a:blip r:embed="rId32">
                       <a:extLst>
                         <a:ext uri="{28A0092B-C50C-407E-A947-70E740481C1C}">
-                          <a14:useLocalDpi xmlns:a14="http://schemas.microsoft.com/office/drawing/2010/main" xmlns:wps="http://schemas.microsoft.com/office/word/2010/wordprocessingShape" xmlns:wpi="http://schemas.microsoft.com/office/word/2010/wordprocessingInk" xmlns:wpg="http://schemas.microsoft.com/office/word/2010/wordprocessingGroup" xmlns:w16se="http://schemas.microsoft.com/office/word/2015/wordml/symex" xmlns:w16cid="http://schemas.microsoft.com/office/word/2016/wordml/cid" xmlns:w15="http://schemas.microsoft.com/office/word/2012/wordml" xmlns:w14="http://schemas.microsoft.com/office/word/2010/wordml" xmlns:w="http://schemas.openxmlformats.org/wordprocessingml/2006/main" xmlns:w10="urn:schemas-microsoft-com:office:word" xmlns:wp14="http://schemas.microsoft.com/office/word/2010/wordprocessingDrawing" xmlns:v="urn:schemas-microsoft-com:vml" xmlns:o="urn:schemas-microsoft-com:office:office" xmlns:am3d="http://schemas.microsoft.com/office/drawing/2017/model3d" xmlns:aink="http://schemas.microsoft.com/office/drawing/2016/ink" xmlns:mc="http://schemas.openxmlformats.org/markup-compatibility/2006" xmlns:cx8="http://schemas.microsoft.com/office/drawing/2016/5/14/chartex" xmlns:cx7="http://schemas.microsoft.com/office/drawing/2016/5/13/chartex" xmlns:cx6="http://schemas.microsoft.com/office/drawing/2016/5/12/chartex" xmlns:cx5="http://schemas.microsoft.com/office/drawing/2016/5/11/chartex" xmlns:cx4="http://schemas.microsoft.com/office/drawing/2016/5/10/chartex" xmlns:cx3="http://schemas.microsoft.com/office/drawing/2016/5/9/chartex" xmlns:cx2="http://schemas.microsoft.com/office/drawing/2015/10/21/chartex" xmlns:cx1="http://schemas.microsoft.com/office/drawing/2015/9/8/chartex" xmlns:cx="http://schemas.microsoft.com/office/drawing/2014/chartex" xmlns:wpc="http://schemas.microsoft.com/office/word/2010/wordprocessingCanvas" xmlns="" val="0"/>
+                          <a14:useLocalDpi xmlns="" xmlns:wpc="http://schemas.microsoft.com/office/word/2010/wordprocessingCanvas" xmlns:cx="http://schemas.microsoft.com/office/drawing/2014/chartex" xmlns:cx1="http://schemas.microsoft.com/office/drawing/2015/9/8/chartex" xmlns:cx2="http://schemas.microsoft.com/office/drawing/2015/10/21/chartex" xmlns:cx3="http://schemas.microsoft.com/office/drawing/2016/5/9/chartex" xmlns:cx4="http://schemas.microsoft.com/office/drawing/2016/5/10/chartex" xmlns:cx5="http://schemas.microsoft.com/office/drawing/2016/5/11/chartex" xmlns:cx6="http://schemas.microsoft.com/office/drawing/2016/5/12/chartex" xmlns:cx7="http://schemas.microsoft.com/office/drawing/2016/5/13/chartex" xmlns:cx8="http://schemas.microsoft.com/office/drawing/2016/5/14/chartex" xmlns:mc="http://schemas.openxmlformats.org/markup-compatibility/2006" xmlns:aink="http://schemas.microsoft.com/office/drawing/2016/ink" xmlns:am3d="http://schemas.microsoft.com/office/drawing/2017/model3d" xmlns:o="urn:schemas-microsoft-com:office:office" xmlns:v="urn:schemas-microsoft-com:vml" xmlns:wp14="http://schemas.microsoft.com/office/word/2010/wordprocessingDrawing" xmlns:w10="urn:schemas-microsoft-com:office:word" xmlns:w="http://schemas.openxmlformats.org/wordprocessingml/2006/main" xmlns:w14="http://schemas.microsoft.com/office/word/2010/wordml" xmlns:w15="http://schemas.microsoft.com/office/word/2012/wordml" xmlns:w16cid="http://schemas.microsoft.com/office/word/2016/wordml/cid" xmlns:w16se="http://schemas.microsoft.com/office/word/2015/wordml/symex" xmlns:wpg="http://schemas.microsoft.com/office/word/2010/wordprocessingGroup" xmlns:wpi="http://schemas.microsoft.com/office/word/2010/wordprocessingInk" xmlns:wps="http://schemas.microsoft.com/office/word/2010/wordprocessingShape" xmlns:a14="http://schemas.microsoft.com/office/drawing/2010/main" val="0"/>
                         </a:ext>
                       </a:extLst>
                     </a:blip>
@@ -46538,7 +46566,7 @@
                     <a:blip r:embed="rId33">
                       <a:extLst>
                         <a:ext uri="{28A0092B-C50C-407E-A947-70E740481C1C}">
-                          <a14:useLocalDpi xmlns:a14="http://schemas.microsoft.com/office/drawing/2010/main" xmlns:wps="http://schemas.microsoft.com/office/word/2010/wordprocessingShape" xmlns:wpi="http://schemas.microsoft.com/office/word/2010/wordprocessingInk" xmlns:wpg="http://schemas.microsoft.com/office/word/2010/wordprocessingGroup" xmlns:w16se="http://schemas.microsoft.com/office/word/2015/wordml/symex" xmlns:w16cid="http://schemas.microsoft.com/office/word/2016/wordml/cid" xmlns:w15="http://schemas.microsoft.com/office/word/2012/wordml" xmlns:w14="http://schemas.microsoft.com/office/word/2010/wordml" xmlns:w="http://schemas.openxmlformats.org/wordprocessingml/2006/main" xmlns:w10="urn:schemas-microsoft-com:office:word" xmlns:wp14="http://schemas.microsoft.com/office/word/2010/wordprocessingDrawing" xmlns:v="urn:schemas-microsoft-com:vml" xmlns:o="urn:schemas-microsoft-com:office:office" xmlns:am3d="http://schemas.microsoft.com/office/drawing/2017/model3d" xmlns:aink="http://schemas.microsoft.com/office/drawing/2016/ink" xmlns:mc="http://schemas.openxmlformats.org/markup-compatibility/2006" xmlns:cx8="http://schemas.microsoft.com/office/drawing/2016/5/14/chartex" xmlns:cx7="http://schemas.microsoft.com/office/drawing/2016/5/13/chartex" xmlns:cx6="http://schemas.microsoft.com/office/drawing/2016/5/12/chartex" xmlns:cx5="http://schemas.microsoft.com/office/drawing/2016/5/11/chartex" xmlns:cx4="http://schemas.microsoft.com/office/drawing/2016/5/10/chartex" xmlns:cx3="http://schemas.microsoft.com/office/drawing/2016/5/9/chartex" xmlns:cx2="http://schemas.microsoft.com/office/drawing/2015/10/21/chartex" xmlns:cx1="http://schemas.microsoft.com/office/drawing/2015/9/8/chartex" xmlns:cx="http://schemas.microsoft.com/office/drawing/2014/chartex" xmlns:wpc="http://schemas.microsoft.com/office/word/2010/wordprocessingCanvas" xmlns="" val="0"/>
+                          <a14:useLocalDpi xmlns="" xmlns:wpc="http://schemas.microsoft.com/office/word/2010/wordprocessingCanvas" xmlns:cx="http://schemas.microsoft.com/office/drawing/2014/chartex" xmlns:cx1="http://schemas.microsoft.com/office/drawing/2015/9/8/chartex" xmlns:cx2="http://schemas.microsoft.com/office/drawing/2015/10/21/chartex" xmlns:cx3="http://schemas.microsoft.com/office/drawing/2016/5/9/chartex" xmlns:cx4="http://schemas.microsoft.com/office/drawing/2016/5/10/chartex" xmlns:cx5="http://schemas.microsoft.com/office/drawing/2016/5/11/chartex" xmlns:cx6="http://schemas.microsoft.com/office/drawing/2016/5/12/chartex" xmlns:cx7="http://schemas.microsoft.com/office/drawing/2016/5/13/chartex" xmlns:cx8="http://schemas.microsoft.com/office/drawing/2016/5/14/chartex" xmlns:mc="http://schemas.openxmlformats.org/markup-compatibility/2006" xmlns:aink="http://schemas.microsoft.com/office/drawing/2016/ink" xmlns:am3d="http://schemas.microsoft.com/office/drawing/2017/model3d" xmlns:o="urn:schemas-microsoft-com:office:office" xmlns:v="urn:schemas-microsoft-com:vml" xmlns:wp14="http://schemas.microsoft.com/office/word/2010/wordprocessingDrawing" xmlns:w10="urn:schemas-microsoft-com:office:word" xmlns:w="http://schemas.openxmlformats.org/wordprocessingml/2006/main" xmlns:w14="http://schemas.microsoft.com/office/word/2010/wordml" xmlns:w15="http://schemas.microsoft.com/office/word/2012/wordml" xmlns:w16cid="http://schemas.microsoft.com/office/word/2016/wordml/cid" xmlns:w16se="http://schemas.microsoft.com/office/word/2015/wordml/symex" xmlns:wpg="http://schemas.microsoft.com/office/word/2010/wordprocessingGroup" xmlns:wpi="http://schemas.microsoft.com/office/word/2010/wordprocessingInk" xmlns:wps="http://schemas.microsoft.com/office/word/2010/wordprocessingShape" xmlns:a14="http://schemas.microsoft.com/office/drawing/2010/main" val="0"/>
                         </a:ext>
                       </a:extLst>
                     </a:blip>
@@ -46774,7 +46802,7 @@
                     <a:blip r:embed="rId34">
                       <a:extLst>
                         <a:ext uri="{28A0092B-C50C-407E-A947-70E740481C1C}">
-                          <a14:useLocalDpi xmlns:a14="http://schemas.microsoft.com/office/drawing/2010/main" xmlns:wps="http://schemas.microsoft.com/office/word/2010/wordprocessingShape" xmlns:wpi="http://schemas.microsoft.com/office/word/2010/wordprocessingInk" xmlns:wpg="http://schemas.microsoft.com/office/word/2010/wordprocessingGroup" xmlns:w16se="http://schemas.microsoft.com/office/word/2015/wordml/symex" xmlns:w16cid="http://schemas.microsoft.com/office/word/2016/wordml/cid" xmlns:w15="http://schemas.microsoft.com/office/word/2012/wordml" xmlns:w14="http://schemas.microsoft.com/office/word/2010/wordml" xmlns:w="http://schemas.openxmlformats.org/wordprocessingml/2006/main" xmlns:w10="urn:schemas-microsoft-com:office:word" xmlns:wp14="http://schemas.microsoft.com/office/word/2010/wordprocessingDrawing" xmlns:v="urn:schemas-microsoft-com:vml" xmlns:o="urn:schemas-microsoft-com:office:office" xmlns:am3d="http://schemas.microsoft.com/office/drawing/2017/model3d" xmlns:aink="http://schemas.microsoft.com/office/drawing/2016/ink" xmlns:mc="http://schemas.openxmlformats.org/markup-compatibility/2006" xmlns:cx8="http://schemas.microsoft.com/office/drawing/2016/5/14/chartex" xmlns:cx7="http://schemas.microsoft.com/office/drawing/2016/5/13/chartex" xmlns:cx6="http://schemas.microsoft.com/office/drawing/2016/5/12/chartex" xmlns:cx5="http://schemas.microsoft.com/office/drawing/2016/5/11/chartex" xmlns:cx4="http://schemas.microsoft.com/office/drawing/2016/5/10/chartex" xmlns:cx3="http://schemas.microsoft.com/office/drawing/2016/5/9/chartex" xmlns:cx2="http://schemas.microsoft.com/office/drawing/2015/10/21/chartex" xmlns:cx1="http://schemas.microsoft.com/office/drawing/2015/9/8/chartex" xmlns:cx="http://schemas.microsoft.com/office/drawing/2014/chartex" xmlns:wpc="http://schemas.microsoft.com/office/word/2010/wordprocessingCanvas" xmlns="" val="0"/>
+                          <a14:useLocalDpi xmlns="" xmlns:wpc="http://schemas.microsoft.com/office/word/2010/wordprocessingCanvas" xmlns:cx="http://schemas.microsoft.com/office/drawing/2014/chartex" xmlns:cx1="http://schemas.microsoft.com/office/drawing/2015/9/8/chartex" xmlns:cx2="http://schemas.microsoft.com/office/drawing/2015/10/21/chartex" xmlns:cx3="http://schemas.microsoft.com/office/drawing/2016/5/9/chartex" xmlns:cx4="http://schemas.microsoft.com/office/drawing/2016/5/10/chartex" xmlns:cx5="http://schemas.microsoft.com/office/drawing/2016/5/11/chartex" xmlns:cx6="http://schemas.microsoft.com/office/drawing/2016/5/12/chartex" xmlns:cx7="http://schemas.microsoft.com/office/drawing/2016/5/13/chartex" xmlns:cx8="http://schemas.microsoft.com/office/drawing/2016/5/14/chartex" xmlns:mc="http://schemas.openxmlformats.org/markup-compatibility/2006" xmlns:aink="http://schemas.microsoft.com/office/drawing/2016/ink" xmlns:am3d="http://schemas.microsoft.com/office/drawing/2017/model3d" xmlns:o="urn:schemas-microsoft-com:office:office" xmlns:v="urn:schemas-microsoft-com:vml" xmlns:wp14="http://schemas.microsoft.com/office/word/2010/wordprocessingDrawing" xmlns:w10="urn:schemas-microsoft-com:office:word" xmlns:w="http://schemas.openxmlformats.org/wordprocessingml/2006/main" xmlns:w14="http://schemas.microsoft.com/office/word/2010/wordml" xmlns:w15="http://schemas.microsoft.com/office/word/2012/wordml" xmlns:w16cid="http://schemas.microsoft.com/office/word/2016/wordml/cid" xmlns:w16se="http://schemas.microsoft.com/office/word/2015/wordml/symex" xmlns:wpg="http://schemas.microsoft.com/office/word/2010/wordprocessingGroup" xmlns:wpi="http://schemas.microsoft.com/office/word/2010/wordprocessingInk" xmlns:wps="http://schemas.microsoft.com/office/word/2010/wordprocessingShape" xmlns:a14="http://schemas.microsoft.com/office/drawing/2010/main" val="0"/>
                         </a:ext>
                       </a:extLst>
                     </a:blip>
@@ -47441,7 +47469,7 @@
                     <a:blip r:embed="rId35">
                       <a:extLst>
                         <a:ext uri="{28A0092B-C50C-407E-A947-70E740481C1C}">
-                          <a14:useLocalDpi xmlns:a14="http://schemas.microsoft.com/office/drawing/2010/main" xmlns:wps="http://schemas.microsoft.com/office/word/2010/wordprocessingShape" xmlns:wpi="http://schemas.microsoft.com/office/word/2010/wordprocessingInk" xmlns:wpg="http://schemas.microsoft.com/office/word/2010/wordprocessingGroup" xmlns:w16se="http://schemas.microsoft.com/office/word/2015/wordml/symex" xmlns:w16cid="http://schemas.microsoft.com/office/word/2016/wordml/cid" xmlns:w15="http://schemas.microsoft.com/office/word/2012/wordml" xmlns:w14="http://schemas.microsoft.com/office/word/2010/wordml" xmlns:w="http://schemas.openxmlformats.org/wordprocessingml/2006/main" xmlns:w10="urn:schemas-microsoft-com:office:word" xmlns:wp14="http://schemas.microsoft.com/office/word/2010/wordprocessingDrawing" xmlns:v="urn:schemas-microsoft-com:vml" xmlns:o="urn:schemas-microsoft-com:office:office" xmlns:am3d="http://schemas.microsoft.com/office/drawing/2017/model3d" xmlns:aink="http://schemas.microsoft.com/office/drawing/2016/ink" xmlns:mc="http://schemas.openxmlformats.org/markup-compatibility/2006" xmlns:cx8="http://schemas.microsoft.com/office/drawing/2016/5/14/chartex" xmlns:cx7="http://schemas.microsoft.com/office/drawing/2016/5/13/chartex" xmlns:cx6="http://schemas.microsoft.com/office/drawing/2016/5/12/chartex" xmlns:cx5="http://schemas.microsoft.com/office/drawing/2016/5/11/chartex" xmlns:cx4="http://schemas.microsoft.com/office/drawing/2016/5/10/chartex" xmlns:cx3="http://schemas.microsoft.com/office/drawing/2016/5/9/chartex" xmlns:cx2="http://schemas.microsoft.com/office/drawing/2015/10/21/chartex" xmlns:cx1="http://schemas.microsoft.com/office/drawing/2015/9/8/chartex" xmlns:cx="http://schemas.microsoft.com/office/drawing/2014/chartex" xmlns:wpc="http://schemas.microsoft.com/office/word/2010/wordprocessingCanvas" xmlns="" val="0"/>
+                          <a14:useLocalDpi xmlns="" xmlns:wpc="http://schemas.microsoft.com/office/word/2010/wordprocessingCanvas" xmlns:cx="http://schemas.microsoft.com/office/drawing/2014/chartex" xmlns:cx1="http://schemas.microsoft.com/office/drawing/2015/9/8/chartex" xmlns:cx2="http://schemas.microsoft.com/office/drawing/2015/10/21/chartex" xmlns:cx3="http://schemas.microsoft.com/office/drawing/2016/5/9/chartex" xmlns:cx4="http://schemas.microsoft.com/office/drawing/2016/5/10/chartex" xmlns:cx5="http://schemas.microsoft.com/office/drawing/2016/5/11/chartex" xmlns:cx6="http://schemas.microsoft.com/office/drawing/2016/5/12/chartex" xmlns:cx7="http://schemas.microsoft.com/office/drawing/2016/5/13/chartex" xmlns:cx8="http://schemas.microsoft.com/office/drawing/2016/5/14/chartex" xmlns:mc="http://schemas.openxmlformats.org/markup-compatibility/2006" xmlns:aink="http://schemas.microsoft.com/office/drawing/2016/ink" xmlns:am3d="http://schemas.microsoft.com/office/drawing/2017/model3d" xmlns:o="urn:schemas-microsoft-com:office:office" xmlns:v="urn:schemas-microsoft-com:vml" xmlns:wp14="http://schemas.microsoft.com/office/word/2010/wordprocessingDrawing" xmlns:w10="urn:schemas-microsoft-com:office:word" xmlns:w="http://schemas.openxmlformats.org/wordprocessingml/2006/main" xmlns:w14="http://schemas.microsoft.com/office/word/2010/wordml" xmlns:w15="http://schemas.microsoft.com/office/word/2012/wordml" xmlns:w16cid="http://schemas.microsoft.com/office/word/2016/wordml/cid" xmlns:w16se="http://schemas.microsoft.com/office/word/2015/wordml/symex" xmlns:wpg="http://schemas.microsoft.com/office/word/2010/wordprocessingGroup" xmlns:wpi="http://schemas.microsoft.com/office/word/2010/wordprocessingInk" xmlns:wps="http://schemas.microsoft.com/office/word/2010/wordprocessingShape" xmlns:a14="http://schemas.microsoft.com/office/drawing/2010/main" val="0"/>
                         </a:ext>
                       </a:extLst>
                     </a:blip>
@@ -48535,7 +48563,7 @@
                     <a:blip r:embed="rId36">
                       <a:extLst>
                         <a:ext uri="{28A0092B-C50C-407E-A947-70E740481C1C}">
-                          <a14:useLocalDpi xmlns:a14="http://schemas.microsoft.com/office/drawing/2010/main" xmlns:wps="http://schemas.microsoft.com/office/word/2010/wordprocessingShape" xmlns:wpi="http://schemas.microsoft.com/office/word/2010/wordprocessingInk" xmlns:wpg="http://schemas.microsoft.com/office/word/2010/wordprocessingGroup" xmlns:w16se="http://schemas.microsoft.com/office/word/2015/wordml/symex" xmlns:w16cid="http://schemas.microsoft.com/office/word/2016/wordml/cid" xmlns:w15="http://schemas.microsoft.com/office/word/2012/wordml" xmlns:w14="http://schemas.microsoft.com/office/word/2010/wordml" xmlns:w="http://schemas.openxmlformats.org/wordprocessingml/2006/main" xmlns:w10="urn:schemas-microsoft-com:office:word" xmlns:wp14="http://schemas.microsoft.com/office/word/2010/wordprocessingDrawing" xmlns:v="urn:schemas-microsoft-com:vml" xmlns:o="urn:schemas-microsoft-com:office:office" xmlns:am3d="http://schemas.microsoft.com/office/drawing/2017/model3d" xmlns:aink="http://schemas.microsoft.com/office/drawing/2016/ink" xmlns:mc="http://schemas.openxmlformats.org/markup-compatibility/2006" xmlns:cx8="http://schemas.microsoft.com/office/drawing/2016/5/14/chartex" xmlns:cx7="http://schemas.microsoft.com/office/drawing/2016/5/13/chartex" xmlns:cx6="http://schemas.microsoft.com/office/drawing/2016/5/12/chartex" xmlns:cx5="http://schemas.microsoft.com/office/drawing/2016/5/11/chartex" xmlns:cx4="http://schemas.microsoft.com/office/drawing/2016/5/10/chartex" xmlns:cx3="http://schemas.microsoft.com/office/drawing/2016/5/9/chartex" xmlns:cx2="http://schemas.microsoft.com/office/drawing/2015/10/21/chartex" xmlns:cx1="http://schemas.microsoft.com/office/drawing/2015/9/8/chartex" xmlns:cx="http://schemas.microsoft.com/office/drawing/2014/chartex" xmlns:wpc="http://schemas.microsoft.com/office/word/2010/wordprocessingCanvas" xmlns="" val="0"/>
+                          <a14:useLocalDpi xmlns="" xmlns:wpc="http://schemas.microsoft.com/office/word/2010/wordprocessingCanvas" xmlns:cx="http://schemas.microsoft.com/office/drawing/2014/chartex" xmlns:cx1="http://schemas.microsoft.com/office/drawing/2015/9/8/chartex" xmlns:cx2="http://schemas.microsoft.com/office/drawing/2015/10/21/chartex" xmlns:cx3="http://schemas.microsoft.com/office/drawing/2016/5/9/chartex" xmlns:cx4="http://schemas.microsoft.com/office/drawing/2016/5/10/chartex" xmlns:cx5="http://schemas.microsoft.com/office/drawing/2016/5/11/chartex" xmlns:cx6="http://schemas.microsoft.com/office/drawing/2016/5/12/chartex" xmlns:cx7="http://schemas.microsoft.com/office/drawing/2016/5/13/chartex" xmlns:cx8="http://schemas.microsoft.com/office/drawing/2016/5/14/chartex" xmlns:mc="http://schemas.openxmlformats.org/markup-compatibility/2006" xmlns:aink="http://schemas.microsoft.com/office/drawing/2016/ink" xmlns:am3d="http://schemas.microsoft.com/office/drawing/2017/model3d" xmlns:o="urn:schemas-microsoft-com:office:office" xmlns:v="urn:schemas-microsoft-com:vml" xmlns:wp14="http://schemas.microsoft.com/office/word/2010/wordprocessingDrawing" xmlns:w10="urn:schemas-microsoft-com:office:word" xmlns:w="http://schemas.openxmlformats.org/wordprocessingml/2006/main" xmlns:w14="http://schemas.microsoft.com/office/word/2010/wordml" xmlns:w15="http://schemas.microsoft.com/office/word/2012/wordml" xmlns:w16cid="http://schemas.microsoft.com/office/word/2016/wordml/cid" xmlns:w16se="http://schemas.microsoft.com/office/word/2015/wordml/symex" xmlns:wpg="http://schemas.microsoft.com/office/word/2010/wordprocessingGroup" xmlns:wpi="http://schemas.microsoft.com/office/word/2010/wordprocessingInk" xmlns:wps="http://schemas.microsoft.com/office/word/2010/wordprocessingShape" xmlns:a14="http://schemas.microsoft.com/office/drawing/2010/main" val="0"/>
                         </a:ext>
                       </a:extLst>
                     </a:blip>
@@ -48634,7 +48662,7 @@
                     <a:blip r:embed="rId37">
                       <a:extLst>
                         <a:ext uri="{28A0092B-C50C-407E-A947-70E740481C1C}">
-                          <a14:useLocalDpi xmlns:a14="http://schemas.microsoft.com/office/drawing/2010/main" xmlns:wps="http://schemas.microsoft.com/office/word/2010/wordprocessingShape" xmlns:wpi="http://schemas.microsoft.com/office/word/2010/wordprocessingInk" xmlns:wpg="http://schemas.microsoft.com/office/word/2010/wordprocessingGroup" xmlns:w16se="http://schemas.microsoft.com/office/word/2015/wordml/symex" xmlns:w16cid="http://schemas.microsoft.com/office/word/2016/wordml/cid" xmlns:w15="http://schemas.microsoft.com/office/word/2012/wordml" xmlns:w14="http://schemas.microsoft.com/office/word/2010/wordml" xmlns:w="http://schemas.openxmlformats.org/wordprocessingml/2006/main" xmlns:w10="urn:schemas-microsoft-com:office:word" xmlns:wp14="http://schemas.microsoft.com/office/word/2010/wordprocessingDrawing" xmlns:v="urn:schemas-microsoft-com:vml" xmlns:o="urn:schemas-microsoft-com:office:office" xmlns:am3d="http://schemas.microsoft.com/office/drawing/2017/model3d" xmlns:aink="http://schemas.microsoft.com/office/drawing/2016/ink" xmlns:mc="http://schemas.openxmlformats.org/markup-compatibility/2006" xmlns:cx8="http://schemas.microsoft.com/office/drawing/2016/5/14/chartex" xmlns:cx7="http://schemas.microsoft.com/office/drawing/2016/5/13/chartex" xmlns:cx6="http://schemas.microsoft.com/office/drawing/2016/5/12/chartex" xmlns:cx5="http://schemas.microsoft.com/office/drawing/2016/5/11/chartex" xmlns:cx4="http://schemas.microsoft.com/office/drawing/2016/5/10/chartex" xmlns:cx3="http://schemas.microsoft.com/office/drawing/2016/5/9/chartex" xmlns:cx2="http://schemas.microsoft.com/office/drawing/2015/10/21/chartex" xmlns:cx1="http://schemas.microsoft.com/office/drawing/2015/9/8/chartex" xmlns:cx="http://schemas.microsoft.com/office/drawing/2014/chartex" xmlns:wpc="http://schemas.microsoft.com/office/word/2010/wordprocessingCanvas" xmlns="" val="0"/>
+                          <a14:useLocalDpi xmlns="" xmlns:wpc="http://schemas.microsoft.com/office/word/2010/wordprocessingCanvas" xmlns:cx="http://schemas.microsoft.com/office/drawing/2014/chartex" xmlns:cx1="http://schemas.microsoft.com/office/drawing/2015/9/8/chartex" xmlns:cx2="http://schemas.microsoft.com/office/drawing/2015/10/21/chartex" xmlns:cx3="http://schemas.microsoft.com/office/drawing/2016/5/9/chartex" xmlns:cx4="http://schemas.microsoft.com/office/drawing/2016/5/10/chartex" xmlns:cx5="http://schemas.microsoft.com/office/drawing/2016/5/11/chartex" xmlns:cx6="http://schemas.microsoft.com/office/drawing/2016/5/12/chartex" xmlns:cx7="http://schemas.microsoft.com/office/drawing/2016/5/13/chartex" xmlns:cx8="http://schemas.microsoft.com/office/drawing/2016/5/14/chartex" xmlns:mc="http://schemas.openxmlformats.org/markup-compatibility/2006" xmlns:aink="http://schemas.microsoft.com/office/drawing/2016/ink" xmlns:am3d="http://schemas.microsoft.com/office/drawing/2017/model3d" xmlns:o="urn:schemas-microsoft-com:office:office" xmlns:v="urn:schemas-microsoft-com:vml" xmlns:wp14="http://schemas.microsoft.com/office/word/2010/wordprocessingDrawing" xmlns:w10="urn:schemas-microsoft-com:office:word" xmlns:w="http://schemas.openxmlformats.org/wordprocessingml/2006/main" xmlns:w14="http://schemas.microsoft.com/office/word/2010/wordml" xmlns:w15="http://schemas.microsoft.com/office/word/2012/wordml" xmlns:w16cid="http://schemas.microsoft.com/office/word/2016/wordml/cid" xmlns:w16se="http://schemas.microsoft.com/office/word/2015/wordml/symex" xmlns:wpg="http://schemas.microsoft.com/office/word/2010/wordprocessingGroup" xmlns:wpi="http://schemas.microsoft.com/office/word/2010/wordprocessingInk" xmlns:wps="http://schemas.microsoft.com/office/word/2010/wordprocessingShape" xmlns:a14="http://schemas.microsoft.com/office/drawing/2010/main" val="0"/>
                         </a:ext>
                       </a:extLst>
                     </a:blip>
@@ -49339,7 +49367,7 @@
             <w:rPr>
               <w:noProof/>
             </w:rPr>
-            <w:t>18</w:t>
+            <w:t>43</w:t>
           </w:r>
         </w:fldSimple>
       </w:p>
@@ -51647,7 +51675,7 @@
   <a:extraClrSchemeLst/>
   <a:extLst>
     <a:ext uri="{05A4C25C-085E-4340-85A3-A5531E510DB2}">
-      <thm15:themeFamily xmlns:thm15="http://schemas.microsoft.com/office/thememl/2012/main" xmlns="" name="Office Theme" id="{62F939B6-93AF-4DB8-9C6B-D6C7DFDC589F}" vid="{4A3C46E8-61CC-4603-A589-7422A47A8E4A}"/>
+      <thm15:themeFamily xmlns="" xmlns:thm15="http://schemas.microsoft.com/office/thememl/2012/main" name="Office Theme" id="{62F939B6-93AF-4DB8-9C6B-D6C7DFDC589F}" vid="{4A3C46E8-61CC-4603-A589-7422A47A8E4A}"/>
     </a:ext>
   </a:extLst>
 </a:theme>

</xml_diff>

<commit_message>
add template of missing chapters in main report
</commit_message>
<xml_diff>
--- a/docs/MainReport.docx
+++ b/docs/MainReport.docx
@@ -2413,7 +2413,6 @@
     <w:p>
       <w:pPr>
         <w:pStyle w:val="1"/>
-        <w:spacing w:line="360" w:lineRule="auto"/>
       </w:pPr>
       <w:bookmarkStart w:id="0" w:name="_Toc506920060"/>
       <w:r>
@@ -2425,7 +2424,6 @@
     <w:p>
       <w:pPr>
         <w:pStyle w:val="2"/>
-        <w:spacing w:line="360" w:lineRule="auto"/>
       </w:pPr>
       <w:bookmarkStart w:id="1" w:name="_Toc506920061"/>
       <w:r>
@@ -2628,7 +2626,6 @@
     <w:p>
       <w:pPr>
         <w:pStyle w:val="2"/>
-        <w:spacing w:line="360" w:lineRule="auto"/>
       </w:pPr>
       <w:bookmarkStart w:id="2" w:name="_Toc506920062"/>
       <w:r>
@@ -2786,7 +2783,6 @@
     <w:p>
       <w:pPr>
         <w:pStyle w:val="2"/>
-        <w:spacing w:line="360" w:lineRule="auto"/>
       </w:pPr>
       <w:bookmarkStart w:id="3" w:name="_Toc506920063"/>
       <w:r>
@@ -3787,7 +3783,6 @@
     <w:p>
       <w:pPr>
         <w:pStyle w:val="2"/>
-        <w:spacing w:line="360" w:lineRule="auto"/>
         <w:rPr>
           <w:rFonts w:eastAsiaTheme="minorHAnsi" w:cs="Times New Roman"/>
           <w:b w:val="0"/>
@@ -3799,7 +3794,6 @@
     <w:p>
       <w:pPr>
         <w:pStyle w:val="2"/>
-        <w:spacing w:line="360" w:lineRule="auto"/>
       </w:pPr>
       <w:bookmarkStart w:id="4" w:name="_Toc506920064"/>
       <w:r>
@@ -4355,7 +4349,6 @@
     <w:p>
       <w:pPr>
         <w:pStyle w:val="2"/>
-        <w:spacing w:line="360" w:lineRule="auto"/>
       </w:pPr>
       <w:bookmarkStart w:id="5" w:name="_Toc506920065"/>
       <w:r>
@@ -8270,7 +8263,6 @@
     <w:p>
       <w:pPr>
         <w:pStyle w:val="2"/>
-        <w:spacing w:line="360" w:lineRule="auto"/>
         <w:rPr>
           <w:rFonts w:eastAsiaTheme="minorHAnsi" w:cs="Times New Roman"/>
           <w:b w:val="0"/>
@@ -8282,7 +8274,6 @@
     <w:p>
       <w:pPr>
         <w:pStyle w:val="2"/>
-        <w:spacing w:line="360" w:lineRule="auto"/>
       </w:pPr>
       <w:bookmarkStart w:id="7" w:name="_Toc506920066"/>
       <w:r>
@@ -8561,7 +8552,6 @@
     <w:p>
       <w:pPr>
         <w:pStyle w:val="2"/>
-        <w:spacing w:line="360" w:lineRule="auto"/>
       </w:pPr>
       <w:bookmarkStart w:id="8" w:name="_Toc506920067"/>
       <w:r>
@@ -10066,7 +10056,6 @@
     <w:p>
       <w:pPr>
         <w:pStyle w:val="1"/>
-        <w:spacing w:line="360" w:lineRule="auto"/>
       </w:pPr>
       <w:bookmarkStart w:id="9" w:name="_Toc506920068"/>
       <w:r>
@@ -10084,7 +10073,6 @@
     <w:p>
       <w:pPr>
         <w:pStyle w:val="2"/>
-        <w:spacing w:line="360" w:lineRule="auto"/>
       </w:pPr>
       <w:bookmarkStart w:id="10" w:name="_Toc506920069"/>
       <w:r>
@@ -14113,7 +14101,6 @@
     <w:p>
       <w:pPr>
         <w:pStyle w:val="2"/>
-        <w:spacing w:line="360" w:lineRule="auto"/>
       </w:pPr>
       <w:bookmarkStart w:id="11" w:name="_Toc506920070"/>
       <w:r>
@@ -16968,7 +16955,6 @@
     <w:p>
       <w:pPr>
         <w:pStyle w:val="2"/>
-        <w:spacing w:line="360" w:lineRule="auto"/>
       </w:pPr>
       <w:bookmarkStart w:id="12" w:name="_Toc506920071"/>
       <w:r>
@@ -19375,7 +19361,6 @@
     <w:p>
       <w:pPr>
         <w:pStyle w:val="2"/>
-        <w:spacing w:line="360" w:lineRule="auto"/>
       </w:pPr>
       <w:bookmarkStart w:id="13" w:name="_Toc506920072"/>
       <w:r>
@@ -21247,7 +21232,6 @@
     <w:p>
       <w:pPr>
         <w:pStyle w:val="2"/>
-        <w:spacing w:line="360" w:lineRule="auto"/>
       </w:pPr>
       <w:bookmarkStart w:id="14" w:name="_Toc506920073"/>
       <w:r>
@@ -25344,7 +25328,6 @@
     <w:p>
       <w:pPr>
         <w:pStyle w:val="2"/>
-        <w:spacing w:line="360" w:lineRule="auto"/>
       </w:pPr>
       <w:bookmarkStart w:id="15" w:name="_Toc506920074"/>
       <w:r>
@@ -30177,7 +30160,6 @@
     <w:p>
       <w:pPr>
         <w:pStyle w:val="2"/>
-        <w:spacing w:line="360" w:lineRule="auto"/>
       </w:pPr>
       <w:bookmarkStart w:id="16" w:name="_Toc506920075"/>
       <w:r>
@@ -33332,7 +33314,6 @@
     <w:p>
       <w:pPr>
         <w:pStyle w:val="1"/>
-        <w:spacing w:line="360" w:lineRule="auto"/>
       </w:pPr>
       <w:bookmarkStart w:id="17" w:name="_Toc506920076"/>
       <w:r>
@@ -33350,7 +33331,6 @@
     <w:p>
       <w:pPr>
         <w:pStyle w:val="2"/>
-        <w:spacing w:line="360" w:lineRule="auto"/>
       </w:pPr>
       <w:bookmarkStart w:id="18" w:name="_Toc506920077"/>
       <w:r>
@@ -37990,7 +37970,6 @@
     <w:p>
       <w:pPr>
         <w:pStyle w:val="2"/>
-        <w:spacing w:line="360" w:lineRule="auto"/>
       </w:pPr>
       <w:bookmarkStart w:id="19" w:name="_Toc506920078"/>
       <w:r>
@@ -44671,7 +44650,6 @@
     <w:p>
       <w:pPr>
         <w:pStyle w:val="2"/>
-        <w:spacing w:line="360" w:lineRule="auto"/>
       </w:pPr>
       <w:bookmarkStart w:id="20" w:name="_Toc506920079"/>
       <w:r>
@@ -47342,7 +47320,6 @@
     <w:p>
       <w:pPr>
         <w:pStyle w:val="2"/>
-        <w:spacing w:line="360" w:lineRule="auto"/>
       </w:pPr>
       <w:bookmarkStart w:id="21" w:name="_Toc506920080"/>
       <w:r>
@@ -47853,7 +47830,6 @@
     <w:p>
       <w:pPr>
         <w:pStyle w:val="2"/>
-        <w:spacing w:line="360" w:lineRule="auto"/>
       </w:pPr>
       <w:bookmarkStart w:id="22" w:name="_Toc506920081"/>
       <w:r>
@@ -49207,7 +49183,6 @@
         <w:jc w:val="both"/>
         <w:rPr>
           <w:rFonts w:eastAsiaTheme="minorEastAsia" w:cs="Times New Roman"/>
-          <w:i/>
           <w:szCs w:val="28"/>
         </w:rPr>
       </w:pPr>
@@ -49309,6 +49284,259 @@
         </w:rPr>
         <w:t xml:space="preserve"> точки зрения обслуживания ПАТЭС.</w:t>
       </w:r>
+    </w:p>
+    <w:p>
+      <w:pPr>
+        <w:rPr>
+          <w:rFonts w:eastAsiaTheme="minorEastAsia" w:cs="Times New Roman"/>
+          <w:szCs w:val="28"/>
+        </w:rPr>
+      </w:pPr>
+      <w:r>
+        <w:rPr>
+          <w:rFonts w:eastAsiaTheme="minorEastAsia" w:cs="Times New Roman"/>
+          <w:szCs w:val="28"/>
+        </w:rPr>
+        <w:br w:type="page"/>
+      </w:r>
+    </w:p>
+    <w:p>
+      <w:pPr>
+        <w:pStyle w:val="1"/>
+      </w:pPr>
+      <w:r>
+        <w:lastRenderedPageBreak/>
+        <w:t>Глава 4 Анализ безопасности реакторной установки</w:t>
+      </w:r>
+    </w:p>
+    <w:p>
+      <w:pPr>
+        <w:pStyle w:val="2"/>
+      </w:pPr>
+      <w:r>
+        <w:t>4.1 Запаздывающие нейтроны.</w:t>
+      </w:r>
+    </w:p>
+    <w:p>
+      <w:pPr>
+        <w:rPr>
+          <w:lang w:val="en-US"/>
+        </w:rPr>
+      </w:pPr>
+      <w:r>
+        <w:rPr>
+          <w:highlight w:val="yellow"/>
+          <w:lang w:val="en-US"/>
+        </w:rPr>
+        <w:t>TODO</w:t>
+      </w:r>
+    </w:p>
+    <w:p>
+      <w:pPr>
+        <w:jc w:val="both"/>
+        <w:rPr>
+          <w:b/>
+          <w:lang w:val="en-US"/>
+        </w:rPr>
+      </w:pPr>
+      <w:r>
+        <w:rPr>
+          <w:b/>
+        </w:rPr>
+        <w:t>4.2 Расчет коэффициентов реактивности.</w:t>
+      </w:r>
+    </w:p>
+    <w:p>
+      <w:pPr>
+        <w:jc w:val="both"/>
+        <w:rPr>
+          <w:b/>
+          <w:lang w:val="en-US"/>
+        </w:rPr>
+      </w:pPr>
+      <w:r>
+        <w:rPr>
+          <w:b/>
+          <w:highlight w:val="yellow"/>
+          <w:lang w:val="en-US"/>
+        </w:rPr>
+        <w:t>TODO</w:t>
+      </w:r>
+    </w:p>
+    <w:p>
+      <w:pPr>
+        <w:jc w:val="both"/>
+        <w:rPr>
+          <w:b/>
+        </w:rPr>
+      </w:pPr>
+      <w:r>
+        <w:rPr>
+          <w:b/>
+        </w:rPr>
+        <w:t xml:space="preserve">4.3 </w:t>
+      </w:r>
+      <w:r>
+        <w:rPr>
+          <w:b/>
+        </w:rPr>
+        <w:t>Анализ аварийной ситуации возникновения цунами.</w:t>
+      </w:r>
+    </w:p>
+    <w:p>
+      <w:pPr>
+        <w:jc w:val="both"/>
+        <w:rPr>
+          <w:b/>
+          <w:lang w:val="en-US"/>
+        </w:rPr>
+      </w:pPr>
+      <w:r>
+        <w:rPr>
+          <w:b/>
+          <w:highlight w:val="yellow"/>
+          <w:lang w:val="en-US"/>
+        </w:rPr>
+        <w:t>TODO</w:t>
+      </w:r>
+    </w:p>
+    <w:p>
+      <w:pPr>
+        <w:rPr>
+          <w:b/>
+        </w:rPr>
+      </w:pPr>
+      <w:r>
+        <w:rPr>
+          <w:b/>
+        </w:rPr>
+        <w:br w:type="page"/>
+      </w:r>
+    </w:p>
+    <w:p>
+      <w:pPr>
+        <w:jc w:val="center"/>
+        <w:rPr>
+          <w:b/>
+          <w:lang w:val="en-US"/>
+        </w:rPr>
+      </w:pPr>
+      <w:r>
+        <w:rPr>
+          <w:b/>
+        </w:rPr>
+        <w:lastRenderedPageBreak/>
+        <w:t>Глава 5 Расчет биологической защиты</w:t>
+      </w:r>
+    </w:p>
+    <w:p>
+      <w:pPr>
+        <w:jc w:val="center"/>
+        <w:rPr>
+          <w:b/>
+        </w:rPr>
+      </w:pPr>
+      <w:r>
+        <w:rPr>
+          <w:b/>
+          <w:highlight w:val="yellow"/>
+          <w:lang w:val="en-US"/>
+        </w:rPr>
+        <w:t>TODO</w:t>
+      </w:r>
+    </w:p>
+    <w:p>
+      <w:pPr>
+        <w:rPr>
+          <w:b/>
+        </w:rPr>
+      </w:pPr>
+      <w:r>
+        <w:rPr>
+          <w:b/>
+        </w:rPr>
+        <w:br w:type="page"/>
+      </w:r>
+    </w:p>
+    <w:p>
+      <w:pPr>
+        <w:jc w:val="center"/>
+        <w:rPr>
+          <w:b/>
+          <w:lang w:val="en-US"/>
+        </w:rPr>
+      </w:pPr>
+      <w:r>
+        <w:rPr>
+          <w:b/>
+        </w:rPr>
+        <w:lastRenderedPageBreak/>
+        <w:t>Глава 6 Технико-экономическое обоснование</w:t>
+      </w:r>
+    </w:p>
+    <w:p>
+      <w:pPr>
+        <w:jc w:val="center"/>
+        <w:rPr>
+          <w:b/>
+          <w:lang w:val="en-US"/>
+        </w:rPr>
+      </w:pPr>
+      <w:r>
+        <w:rPr>
+          <w:b/>
+          <w:highlight w:val="yellow"/>
+          <w:lang w:val="en-US"/>
+        </w:rPr>
+        <w:t>TODO</w:t>
+      </w:r>
+    </w:p>
+    <w:p>
+      <w:pPr>
+        <w:rPr>
+          <w:b/>
+        </w:rPr>
+      </w:pPr>
+      <w:r>
+        <w:rPr>
+          <w:b/>
+        </w:rPr>
+        <w:br w:type="page"/>
+      </w:r>
+    </w:p>
+    <w:p>
+      <w:pPr>
+        <w:jc w:val="center"/>
+        <w:rPr>
+          <w:b/>
+        </w:rPr>
+      </w:pPr>
+      <w:r>
+        <w:rPr>
+          <w:b/>
+        </w:rPr>
+        <w:lastRenderedPageBreak/>
+        <w:t>Список использованной литературы</w:t>
+      </w:r>
+    </w:p>
+    <w:p>
+      <w:pPr>
+        <w:jc w:val="both"/>
+        <w:rPr>
+          <w:b/>
+        </w:rPr>
+      </w:pPr>
+    </w:p>
+    <w:p>
+      <w:pPr>
+        <w:spacing w:line="360" w:lineRule="auto"/>
+        <w:ind w:firstLine="708"/>
+        <w:jc w:val="both"/>
+        <w:rPr>
+          <w:rFonts w:eastAsiaTheme="minorEastAsia" w:cs="Times New Roman"/>
+          <w:szCs w:val="28"/>
+        </w:rPr>
+      </w:pPr>
     </w:p>
     <w:p/>
     <w:sectPr>
@@ -49367,7 +49595,7 @@
             <w:rPr>
               <w:noProof/>
             </w:rPr>
-            <w:t>43</w:t>
+            <w:t>48</w:t>
           </w:r>
         </w:fldSimple>
       </w:p>
@@ -51017,11 +51245,11 @@
     <w:link w:val="10"/>
     <w:uiPriority w:val="9"/>
     <w:qFormat/>
-    <w:rsid w:val="00437709"/>
+    <w:rsid w:val="00E80F63"/>
     <w:pPr>
       <w:keepNext/>
       <w:keepLines/>
-      <w:spacing w:before="240" w:after="0"/>
+      <w:spacing w:before="240" w:after="0" w:line="360" w:lineRule="auto"/>
       <w:jc w:val="center"/>
       <w:outlineLvl w:val="0"/>
     </w:pPr>
@@ -51040,11 +51268,11 @@
     <w:uiPriority w:val="9"/>
     <w:unhideWhenUsed/>
     <w:qFormat/>
-    <w:rsid w:val="00437709"/>
+    <w:rsid w:val="00E80F63"/>
     <w:pPr>
       <w:keepNext/>
       <w:keepLines/>
-      <w:spacing w:before="40" w:after="0"/>
+      <w:spacing w:before="40" w:after="0" w:line="360" w:lineRule="auto"/>
       <w:outlineLvl w:val="1"/>
     </w:pPr>
     <w:rPr>
@@ -51309,7 +51537,7 @@
     <w:basedOn w:val="a0"/>
     <w:link w:val="1"/>
     <w:uiPriority w:val="9"/>
-    <w:rsid w:val="00437709"/>
+    <w:rsid w:val="00E80F63"/>
     <w:rPr>
       <w:rFonts w:ascii="Times New Roman" w:eastAsiaTheme="majorEastAsia" w:hAnsi="Times New Roman" w:cstheme="majorBidi"/>
       <w:b/>
@@ -51323,7 +51551,7 @@
     <w:basedOn w:val="a0"/>
     <w:link w:val="2"/>
     <w:uiPriority w:val="9"/>
-    <w:rsid w:val="00437709"/>
+    <w:rsid w:val="00E80F63"/>
     <w:rPr>
       <w:rFonts w:ascii="Times New Roman" w:eastAsiaTheme="majorEastAsia" w:hAnsi="Times New Roman" w:cstheme="majorBidi"/>
       <w:b/>

</xml_diff>

<commit_message>
add description of tsunami crash
</commit_message>
<xml_diff>
--- a/docs/MainReport.docx
+++ b/docs/MainReport.docx
@@ -825,7 +825,7 @@
           <w:r>
             <w:fldChar w:fldCharType="separate"/>
           </w:r>
-          <w:hyperlink w:anchor="_Toc506920060" w:history="1">
+          <w:hyperlink w:anchor="_Toc508445075" w:history="1">
             <w:r>
               <w:rPr>
                 <w:rStyle w:val="af"/>
@@ -852,7 +852,7 @@
                 <w:noProof/>
                 <w:webHidden/>
               </w:rPr>
-              <w:instrText xml:space="preserve"> PAGEREF _Toc506920060 \h </w:instrText>
+              <w:instrText xml:space="preserve"> PAGEREF _Toc508445075 \h </w:instrText>
             </w:r>
             <w:r>
               <w:rPr>
@@ -872,7 +872,7 @@
                 <w:noProof/>
                 <w:webHidden/>
               </w:rPr>
-              <w:t>3</w:t>
+              <w:t>4</w:t>
             </w:r>
             <w:r>
               <w:rPr>
@@ -896,7 +896,7 @@
               <w:lang w:eastAsia="ru-RU"/>
             </w:rPr>
           </w:pPr>
-          <w:hyperlink w:anchor="_Toc506920061" w:history="1">
+          <w:hyperlink w:anchor="_Toc508445076" w:history="1">
             <w:r>
               <w:rPr>
                 <w:rStyle w:val="af"/>
@@ -923,7 +923,7 @@
                 <w:noProof/>
                 <w:webHidden/>
               </w:rPr>
-              <w:instrText xml:space="preserve"> PAGEREF _Toc506920061 \h </w:instrText>
+              <w:instrText xml:space="preserve"> PAGEREF _Toc508445076 \h </w:instrText>
             </w:r>
             <w:r>
               <w:rPr>
@@ -943,7 +943,7 @@
                 <w:noProof/>
                 <w:webHidden/>
               </w:rPr>
-              <w:t>3</w:t>
+              <w:t>4</w:t>
             </w:r>
             <w:r>
               <w:rPr>
@@ -967,7 +967,7 @@
               <w:lang w:eastAsia="ru-RU"/>
             </w:rPr>
           </w:pPr>
-          <w:hyperlink w:anchor="_Toc506920062" w:history="1">
+          <w:hyperlink w:anchor="_Toc508445077" w:history="1">
             <w:r>
               <w:rPr>
                 <w:rStyle w:val="af"/>
@@ -994,7 +994,7 @@
                 <w:noProof/>
                 <w:webHidden/>
               </w:rPr>
-              <w:instrText xml:space="preserve"> PAGEREF _Toc506920062 \h </w:instrText>
+              <w:instrText xml:space="preserve"> PAGEREF _Toc508445077 \h </w:instrText>
             </w:r>
             <w:r>
               <w:rPr>
@@ -1014,7 +1014,7 @@
                 <w:noProof/>
                 <w:webHidden/>
               </w:rPr>
-              <w:t>4</w:t>
+              <w:t>5</w:t>
             </w:r>
             <w:r>
               <w:rPr>
@@ -1038,7 +1038,7 @@
               <w:lang w:eastAsia="ru-RU"/>
             </w:rPr>
           </w:pPr>
-          <w:hyperlink w:anchor="_Toc506920063" w:history="1">
+          <w:hyperlink w:anchor="_Toc508445078" w:history="1">
             <w:r>
               <w:rPr>
                 <w:rStyle w:val="af"/>
@@ -1065,7 +1065,7 @@
                 <w:noProof/>
                 <w:webHidden/>
               </w:rPr>
-              <w:instrText xml:space="preserve"> PAGEREF _Toc506920063 \h </w:instrText>
+              <w:instrText xml:space="preserve"> PAGEREF _Toc508445078 \h </w:instrText>
             </w:r>
             <w:r>
               <w:rPr>
@@ -1085,7 +1085,7 @@
                 <w:noProof/>
                 <w:webHidden/>
               </w:rPr>
-              <w:t>5</w:t>
+              <w:t>6</w:t>
             </w:r>
             <w:r>
               <w:rPr>
@@ -1109,7 +1109,7 @@
               <w:lang w:eastAsia="ru-RU"/>
             </w:rPr>
           </w:pPr>
-          <w:hyperlink w:anchor="_Toc506920064" w:history="1">
+          <w:hyperlink w:anchor="_Toc508445079" w:history="1">
             <w:r>
               <w:rPr>
                 <w:rStyle w:val="af"/>
@@ -1144,7 +1144,7 @@
                 <w:noProof/>
                 <w:webHidden/>
               </w:rPr>
-              <w:instrText xml:space="preserve"> PAGEREF _Toc506920064 \h </w:instrText>
+              <w:instrText xml:space="preserve"> PAGEREF _Toc508445079 \h </w:instrText>
             </w:r>
             <w:r>
               <w:rPr>
@@ -1164,7 +1164,7 @@
                 <w:noProof/>
                 <w:webHidden/>
               </w:rPr>
-              <w:t>7</w:t>
+              <w:t>8</w:t>
             </w:r>
             <w:r>
               <w:rPr>
@@ -1188,7 +1188,7 @@
               <w:lang w:eastAsia="ru-RU"/>
             </w:rPr>
           </w:pPr>
-          <w:hyperlink w:anchor="_Toc506920065" w:history="1">
+          <w:hyperlink w:anchor="_Toc508445080" w:history="1">
             <w:r>
               <w:rPr>
                 <w:rStyle w:val="af"/>
@@ -1215,7 +1215,7 @@
                 <w:noProof/>
                 <w:webHidden/>
               </w:rPr>
-              <w:instrText xml:space="preserve"> PAGEREF _Toc506920065 \h </w:instrText>
+              <w:instrText xml:space="preserve"> PAGEREF _Toc508445080 \h </w:instrText>
             </w:r>
             <w:r>
               <w:rPr>
@@ -1235,7 +1235,7 @@
                 <w:noProof/>
                 <w:webHidden/>
               </w:rPr>
-              <w:t>8</w:t>
+              <w:t>9</w:t>
             </w:r>
             <w:r>
               <w:rPr>
@@ -1259,7 +1259,7 @@
               <w:lang w:eastAsia="ru-RU"/>
             </w:rPr>
           </w:pPr>
-          <w:hyperlink w:anchor="_Toc506920066" w:history="1">
+          <w:hyperlink w:anchor="_Toc508445081" w:history="1">
             <w:r>
               <w:rPr>
                 <w:rStyle w:val="af"/>
@@ -1286,7 +1286,7 @@
                 <w:noProof/>
                 <w:webHidden/>
               </w:rPr>
-              <w:instrText xml:space="preserve"> PAGEREF _Toc506920066 \h </w:instrText>
+              <w:instrText xml:space="preserve"> PAGEREF _Toc508445081 \h </w:instrText>
             </w:r>
             <w:r>
               <w:rPr>
@@ -1306,7 +1306,7 @@
                 <w:noProof/>
                 <w:webHidden/>
               </w:rPr>
-              <w:t>12</w:t>
+              <w:t>13</w:t>
             </w:r>
             <w:r>
               <w:rPr>
@@ -1330,7 +1330,7 @@
               <w:lang w:eastAsia="ru-RU"/>
             </w:rPr>
           </w:pPr>
-          <w:hyperlink w:anchor="_Toc506920067" w:history="1">
+          <w:hyperlink w:anchor="_Toc508445082" w:history="1">
             <w:r>
               <w:rPr>
                 <w:rStyle w:val="af"/>
@@ -1357,7 +1357,7 @@
                 <w:noProof/>
                 <w:webHidden/>
               </w:rPr>
-              <w:instrText xml:space="preserve"> PAGEREF _Toc506920067 \h </w:instrText>
+              <w:instrText xml:space="preserve"> PAGEREF _Toc508445082 \h </w:instrText>
             </w:r>
             <w:r>
               <w:rPr>
@@ -1377,7 +1377,7 @@
                 <w:noProof/>
                 <w:webHidden/>
               </w:rPr>
-              <w:t>13</w:t>
+              <w:t>14</w:t>
             </w:r>
             <w:r>
               <w:rPr>
@@ -1401,7 +1401,7 @@
               <w:lang w:eastAsia="ru-RU"/>
             </w:rPr>
           </w:pPr>
-          <w:hyperlink w:anchor="_Toc506920068" w:history="1">
+          <w:hyperlink w:anchor="_Toc508445083" w:history="1">
             <w:r>
               <w:rPr>
                 <w:rStyle w:val="af"/>
@@ -1428,7 +1428,7 @@
                 <w:noProof/>
                 <w:webHidden/>
               </w:rPr>
-              <w:instrText xml:space="preserve"> PAGEREF _Toc506920068 \h </w:instrText>
+              <w:instrText xml:space="preserve"> PAGEREF _Toc508445083 \h </w:instrText>
             </w:r>
             <w:r>
               <w:rPr>
@@ -1448,7 +1448,7 @@
                 <w:noProof/>
                 <w:webHidden/>
               </w:rPr>
-              <w:t>14</w:t>
+              <w:t>15</w:t>
             </w:r>
             <w:r>
               <w:rPr>
@@ -1472,7 +1472,7 @@
               <w:lang w:eastAsia="ru-RU"/>
             </w:rPr>
           </w:pPr>
-          <w:hyperlink w:anchor="_Toc506920069" w:history="1">
+          <w:hyperlink w:anchor="_Toc508445084" w:history="1">
             <w:r>
               <w:rPr>
                 <w:rStyle w:val="af"/>
@@ -1499,7 +1499,7 @@
                 <w:noProof/>
                 <w:webHidden/>
               </w:rPr>
-              <w:instrText xml:space="preserve"> PAGEREF _Toc506920069 \h </w:instrText>
+              <w:instrText xml:space="preserve"> PAGEREF _Toc508445084 \h </w:instrText>
             </w:r>
             <w:r>
               <w:rPr>
@@ -1519,7 +1519,7 @@
                 <w:noProof/>
                 <w:webHidden/>
               </w:rPr>
-              <w:t>14</w:t>
+              <w:t>15</w:t>
             </w:r>
             <w:r>
               <w:rPr>
@@ -1543,7 +1543,7 @@
               <w:lang w:eastAsia="ru-RU"/>
             </w:rPr>
           </w:pPr>
-          <w:hyperlink w:anchor="_Toc506920070" w:history="1">
+          <w:hyperlink w:anchor="_Toc508445085" w:history="1">
             <w:r>
               <w:rPr>
                 <w:rStyle w:val="af"/>
@@ -1570,7 +1570,7 @@
                 <w:noProof/>
                 <w:webHidden/>
               </w:rPr>
-              <w:instrText xml:space="preserve"> PAGEREF _Toc506920070 \h </w:instrText>
+              <w:instrText xml:space="preserve"> PAGEREF _Toc508445085 \h </w:instrText>
             </w:r>
             <w:r>
               <w:rPr>
@@ -1590,7 +1590,7 @@
                 <w:noProof/>
                 <w:webHidden/>
               </w:rPr>
-              <w:t>16</w:t>
+              <w:t>18</w:t>
             </w:r>
             <w:r>
               <w:rPr>
@@ -1614,7 +1614,7 @@
               <w:lang w:eastAsia="ru-RU"/>
             </w:rPr>
           </w:pPr>
-          <w:hyperlink w:anchor="_Toc506920071" w:history="1">
+          <w:hyperlink w:anchor="_Toc508445086" w:history="1">
             <w:r>
               <w:rPr>
                 <w:rStyle w:val="af"/>
@@ -1641,7 +1641,7 @@
                 <w:noProof/>
                 <w:webHidden/>
               </w:rPr>
-              <w:instrText xml:space="preserve"> PAGEREF _Toc506920071 \h </w:instrText>
+              <w:instrText xml:space="preserve"> PAGEREF _Toc508445086 \h </w:instrText>
             </w:r>
             <w:r>
               <w:rPr>
@@ -1661,7 +1661,7 @@
                 <w:noProof/>
                 <w:webHidden/>
               </w:rPr>
-              <w:t>18</w:t>
+              <w:t>20</w:t>
             </w:r>
             <w:r>
               <w:rPr>
@@ -1685,7 +1685,7 @@
               <w:lang w:eastAsia="ru-RU"/>
             </w:rPr>
           </w:pPr>
-          <w:hyperlink w:anchor="_Toc506920072" w:history="1">
+          <w:hyperlink w:anchor="_Toc508445087" w:history="1">
             <w:r>
               <w:rPr>
                 <w:rStyle w:val="af"/>
@@ -1712,7 +1712,7 @@
                 <w:noProof/>
                 <w:webHidden/>
               </w:rPr>
-              <w:instrText xml:space="preserve"> PAGEREF _Toc506920072 \h </w:instrText>
+              <w:instrText xml:space="preserve"> PAGEREF _Toc508445087 \h </w:instrText>
             </w:r>
             <w:r>
               <w:rPr>
@@ -1732,7 +1732,7 @@
                 <w:noProof/>
                 <w:webHidden/>
               </w:rPr>
-              <w:t>20</w:t>
+              <w:t>21</w:t>
             </w:r>
             <w:r>
               <w:rPr>
@@ -1756,7 +1756,7 @@
               <w:lang w:eastAsia="ru-RU"/>
             </w:rPr>
           </w:pPr>
-          <w:hyperlink w:anchor="_Toc506920073" w:history="1">
+          <w:hyperlink w:anchor="_Toc508445088" w:history="1">
             <w:r>
               <w:rPr>
                 <w:rStyle w:val="af"/>
@@ -1783,7 +1783,7 @@
                 <w:noProof/>
                 <w:webHidden/>
               </w:rPr>
-              <w:instrText xml:space="preserve"> PAGEREF _Toc506920073 \h </w:instrText>
+              <w:instrText xml:space="preserve"> PAGEREF _Toc508445088 \h </w:instrText>
             </w:r>
             <w:r>
               <w:rPr>
@@ -1803,7 +1803,7 @@
                 <w:noProof/>
                 <w:webHidden/>
               </w:rPr>
-              <w:t>21</w:t>
+              <w:t>23</w:t>
             </w:r>
             <w:r>
               <w:rPr>
@@ -1827,7 +1827,7 @@
               <w:lang w:eastAsia="ru-RU"/>
             </w:rPr>
           </w:pPr>
-          <w:hyperlink w:anchor="_Toc506920074" w:history="1">
+          <w:hyperlink w:anchor="_Toc508445089" w:history="1">
             <w:r>
               <w:rPr>
                 <w:rStyle w:val="af"/>
@@ -1854,7 +1854,7 @@
                 <w:noProof/>
                 <w:webHidden/>
               </w:rPr>
-              <w:instrText xml:space="preserve"> PAGEREF _Toc506920074 \h </w:instrText>
+              <w:instrText xml:space="preserve"> PAGEREF _Toc508445089 \h </w:instrText>
             </w:r>
             <w:r>
               <w:rPr>
@@ -1874,7 +1874,7 @@
                 <w:noProof/>
                 <w:webHidden/>
               </w:rPr>
-              <w:t>25</w:t>
+              <w:t>27</w:t>
             </w:r>
             <w:r>
               <w:rPr>
@@ -1898,7 +1898,7 @@
               <w:lang w:eastAsia="ru-RU"/>
             </w:rPr>
           </w:pPr>
-          <w:hyperlink w:anchor="_Toc506920075" w:history="1">
+          <w:hyperlink w:anchor="_Toc508445090" w:history="1">
             <w:r>
               <w:rPr>
                 <w:rStyle w:val="af"/>
@@ -1925,7 +1925,7 @@
                 <w:noProof/>
                 <w:webHidden/>
               </w:rPr>
-              <w:instrText xml:space="preserve"> PAGEREF _Toc506920075 \h </w:instrText>
+              <w:instrText xml:space="preserve"> PAGEREF _Toc508445090 \h </w:instrText>
             </w:r>
             <w:r>
               <w:rPr>
@@ -1945,7 +1945,7 @@
                 <w:noProof/>
                 <w:webHidden/>
               </w:rPr>
-              <w:t>28</w:t>
+              <w:t>29</w:t>
             </w:r>
             <w:r>
               <w:rPr>
@@ -1969,7 +1969,7 @@
               <w:lang w:eastAsia="ru-RU"/>
             </w:rPr>
           </w:pPr>
-          <w:hyperlink w:anchor="_Toc506920076" w:history="1">
+          <w:hyperlink w:anchor="_Toc508445091" w:history="1">
             <w:r>
               <w:rPr>
                 <w:rStyle w:val="af"/>
@@ -1996,7 +1996,7 @@
                 <w:noProof/>
                 <w:webHidden/>
               </w:rPr>
-              <w:instrText xml:space="preserve"> PAGEREF _Toc506920076 \h </w:instrText>
+              <w:instrText xml:space="preserve"> PAGEREF _Toc508445091 \h </w:instrText>
             </w:r>
             <w:r>
               <w:rPr>
@@ -2016,7 +2016,7 @@
                 <w:noProof/>
                 <w:webHidden/>
               </w:rPr>
-              <w:t>31</w:t>
+              <w:t>33</w:t>
             </w:r>
             <w:r>
               <w:rPr>
@@ -2040,7 +2040,7 @@
               <w:lang w:eastAsia="ru-RU"/>
             </w:rPr>
           </w:pPr>
-          <w:hyperlink w:anchor="_Toc506920077" w:history="1">
+          <w:hyperlink w:anchor="_Toc508445092" w:history="1">
             <w:r>
               <w:rPr>
                 <w:rStyle w:val="af"/>
@@ -2067,7 +2067,7 @@
                 <w:noProof/>
                 <w:webHidden/>
               </w:rPr>
-              <w:instrText xml:space="preserve"> PAGEREF _Toc506920077 \h </w:instrText>
+              <w:instrText xml:space="preserve"> PAGEREF _Toc508445092 \h </w:instrText>
             </w:r>
             <w:r>
               <w:rPr>
@@ -2087,7 +2087,7 @@
                 <w:noProof/>
                 <w:webHidden/>
               </w:rPr>
-              <w:t>31</w:t>
+              <w:t>33</w:t>
             </w:r>
             <w:r>
               <w:rPr>
@@ -2111,7 +2111,7 @@
               <w:lang w:eastAsia="ru-RU"/>
             </w:rPr>
           </w:pPr>
-          <w:hyperlink w:anchor="_Toc506920078" w:history="1">
+          <w:hyperlink w:anchor="_Toc508445093" w:history="1">
             <w:r>
               <w:rPr>
                 <w:rStyle w:val="af"/>
@@ -2138,7 +2138,7 @@
                 <w:noProof/>
                 <w:webHidden/>
               </w:rPr>
-              <w:instrText xml:space="preserve"> PAGEREF _Toc506920078 \h </w:instrText>
+              <w:instrText xml:space="preserve"> PAGEREF _Toc508445093 \h </w:instrText>
             </w:r>
             <w:r>
               <w:rPr>
@@ -2158,7 +2158,7 @@
                 <w:noProof/>
                 <w:webHidden/>
               </w:rPr>
-              <w:t>36</w:t>
+              <w:t>38</w:t>
             </w:r>
             <w:r>
               <w:rPr>
@@ -2182,7 +2182,7 @@
               <w:lang w:eastAsia="ru-RU"/>
             </w:rPr>
           </w:pPr>
-          <w:hyperlink w:anchor="_Toc506920079" w:history="1">
+          <w:hyperlink w:anchor="_Toc508445094" w:history="1">
             <w:r>
               <w:rPr>
                 <w:rStyle w:val="af"/>
@@ -2209,7 +2209,7 @@
                 <w:noProof/>
                 <w:webHidden/>
               </w:rPr>
-              <w:instrText xml:space="preserve"> PAGEREF _Toc506920079 \h </w:instrText>
+              <w:instrText xml:space="preserve"> PAGEREF _Toc508445094 \h </w:instrText>
             </w:r>
             <w:r>
               <w:rPr>
@@ -2229,7 +2229,7 @@
                 <w:noProof/>
                 <w:webHidden/>
               </w:rPr>
-              <w:t>40</w:t>
+              <w:t>42</w:t>
             </w:r>
             <w:r>
               <w:rPr>
@@ -2253,7 +2253,7 @@
               <w:lang w:eastAsia="ru-RU"/>
             </w:rPr>
           </w:pPr>
-          <w:hyperlink w:anchor="_Toc506920080" w:history="1">
+          <w:hyperlink w:anchor="_Toc508445095" w:history="1">
             <w:r>
               <w:rPr>
                 <w:rStyle w:val="af"/>
@@ -2280,7 +2280,7 @@
                 <w:noProof/>
                 <w:webHidden/>
               </w:rPr>
-              <w:instrText xml:space="preserve"> PAGEREF _Toc506920080 \h </w:instrText>
+              <w:instrText xml:space="preserve"> PAGEREF _Toc508445095 \h </w:instrText>
             </w:r>
             <w:r>
               <w:rPr>
@@ -2300,7 +2300,7 @@
                 <w:noProof/>
                 <w:webHidden/>
               </w:rPr>
-              <w:t>44</w:t>
+              <w:t>46</w:t>
             </w:r>
             <w:r>
               <w:rPr>
@@ -2324,7 +2324,7 @@
               <w:lang w:eastAsia="ru-RU"/>
             </w:rPr>
           </w:pPr>
-          <w:hyperlink w:anchor="_Toc506920081" w:history="1">
+          <w:hyperlink w:anchor="_Toc508445096" w:history="1">
             <w:r>
               <w:rPr>
                 <w:rStyle w:val="af"/>
@@ -2351,7 +2351,7 @@
                 <w:noProof/>
                 <w:webHidden/>
               </w:rPr>
-              <w:instrText xml:space="preserve"> PAGEREF _Toc506920081 \h </w:instrText>
+              <w:instrText xml:space="preserve"> PAGEREF _Toc508445096 \h </w:instrText>
             </w:r>
             <w:r>
               <w:rPr>
@@ -2371,7 +2371,504 @@
                 <w:noProof/>
                 <w:webHidden/>
               </w:rPr>
-              <w:t>46</w:t>
+              <w:t>48</w:t>
+            </w:r>
+            <w:r>
+              <w:rPr>
+                <w:noProof/>
+                <w:webHidden/>
+              </w:rPr>
+              <w:fldChar w:fldCharType="end"/>
+            </w:r>
+          </w:hyperlink>
+        </w:p>
+        <w:p>
+          <w:pPr>
+            <w:pStyle w:val="11"/>
+            <w:tabs>
+              <w:tab w:val="right" w:leader="dot" w:pos="9344"/>
+            </w:tabs>
+            <w:rPr>
+              <w:rFonts w:asciiTheme="minorHAnsi" w:eastAsiaTheme="minorEastAsia" w:hAnsiTheme="minorHAnsi"/>
+              <w:noProof/>
+              <w:sz w:val="22"/>
+              <w:lang w:eastAsia="ru-RU"/>
+            </w:rPr>
+          </w:pPr>
+          <w:hyperlink w:anchor="_Toc508445097" w:history="1">
+            <w:r>
+              <w:rPr>
+                <w:rStyle w:val="af"/>
+                <w:noProof/>
+              </w:rPr>
+              <w:t>Глава 4 Анализ безопасности реакторной установки</w:t>
+            </w:r>
+            <w:r>
+              <w:rPr>
+                <w:noProof/>
+                <w:webHidden/>
+              </w:rPr>
+              <w:tab/>
+            </w:r>
+            <w:r>
+              <w:rPr>
+                <w:noProof/>
+                <w:webHidden/>
+              </w:rPr>
+              <w:fldChar w:fldCharType="begin"/>
+            </w:r>
+            <w:r>
+              <w:rPr>
+                <w:noProof/>
+                <w:webHidden/>
+              </w:rPr>
+              <w:instrText xml:space="preserve"> PAGEREF _Toc508445097 \h </w:instrText>
+            </w:r>
+            <w:r>
+              <w:rPr>
+                <w:noProof/>
+                <w:webHidden/>
+              </w:rPr>
+            </w:r>
+            <w:r>
+              <w:rPr>
+                <w:noProof/>
+                <w:webHidden/>
+              </w:rPr>
+              <w:fldChar w:fldCharType="separate"/>
+            </w:r>
+            <w:r>
+              <w:rPr>
+                <w:noProof/>
+                <w:webHidden/>
+              </w:rPr>
+              <w:t>51</w:t>
+            </w:r>
+            <w:r>
+              <w:rPr>
+                <w:noProof/>
+                <w:webHidden/>
+              </w:rPr>
+              <w:fldChar w:fldCharType="end"/>
+            </w:r>
+          </w:hyperlink>
+        </w:p>
+        <w:p>
+          <w:pPr>
+            <w:pStyle w:val="21"/>
+            <w:tabs>
+              <w:tab w:val="right" w:leader="dot" w:pos="9344"/>
+            </w:tabs>
+            <w:rPr>
+              <w:rFonts w:asciiTheme="minorHAnsi" w:eastAsiaTheme="minorEastAsia" w:hAnsiTheme="minorHAnsi"/>
+              <w:noProof/>
+              <w:sz w:val="22"/>
+              <w:lang w:eastAsia="ru-RU"/>
+            </w:rPr>
+          </w:pPr>
+          <w:hyperlink w:anchor="_Toc508445098" w:history="1">
+            <w:r>
+              <w:rPr>
+                <w:rStyle w:val="af"/>
+                <w:noProof/>
+              </w:rPr>
+              <w:t>4.1 Запаздывающие нейтроны.</w:t>
+            </w:r>
+            <w:r>
+              <w:rPr>
+                <w:noProof/>
+                <w:webHidden/>
+              </w:rPr>
+              <w:tab/>
+            </w:r>
+            <w:r>
+              <w:rPr>
+                <w:noProof/>
+                <w:webHidden/>
+              </w:rPr>
+              <w:fldChar w:fldCharType="begin"/>
+            </w:r>
+            <w:r>
+              <w:rPr>
+                <w:noProof/>
+                <w:webHidden/>
+              </w:rPr>
+              <w:instrText xml:space="preserve"> PAGEREF _Toc508445098 \h </w:instrText>
+            </w:r>
+            <w:r>
+              <w:rPr>
+                <w:noProof/>
+                <w:webHidden/>
+              </w:rPr>
+            </w:r>
+            <w:r>
+              <w:rPr>
+                <w:noProof/>
+                <w:webHidden/>
+              </w:rPr>
+              <w:fldChar w:fldCharType="separate"/>
+            </w:r>
+            <w:r>
+              <w:rPr>
+                <w:noProof/>
+                <w:webHidden/>
+              </w:rPr>
+              <w:t>51</w:t>
+            </w:r>
+            <w:r>
+              <w:rPr>
+                <w:noProof/>
+                <w:webHidden/>
+              </w:rPr>
+              <w:fldChar w:fldCharType="end"/>
+            </w:r>
+          </w:hyperlink>
+        </w:p>
+        <w:p>
+          <w:pPr>
+            <w:pStyle w:val="21"/>
+            <w:tabs>
+              <w:tab w:val="right" w:leader="dot" w:pos="9344"/>
+            </w:tabs>
+            <w:rPr>
+              <w:rFonts w:asciiTheme="minorHAnsi" w:eastAsiaTheme="minorEastAsia" w:hAnsiTheme="minorHAnsi"/>
+              <w:noProof/>
+              <w:sz w:val="22"/>
+              <w:lang w:eastAsia="ru-RU"/>
+            </w:rPr>
+          </w:pPr>
+          <w:hyperlink w:anchor="_Toc508445099" w:history="1">
+            <w:r>
+              <w:rPr>
+                <w:rStyle w:val="af"/>
+                <w:noProof/>
+              </w:rPr>
+              <w:t>4.2 Расчет коэффициентов реактивности.</w:t>
+            </w:r>
+            <w:r>
+              <w:rPr>
+                <w:noProof/>
+                <w:webHidden/>
+              </w:rPr>
+              <w:tab/>
+            </w:r>
+            <w:r>
+              <w:rPr>
+                <w:noProof/>
+                <w:webHidden/>
+              </w:rPr>
+              <w:fldChar w:fldCharType="begin"/>
+            </w:r>
+            <w:r>
+              <w:rPr>
+                <w:noProof/>
+                <w:webHidden/>
+              </w:rPr>
+              <w:instrText xml:space="preserve"> PAGEREF _Toc508445099 \h </w:instrText>
+            </w:r>
+            <w:r>
+              <w:rPr>
+                <w:noProof/>
+                <w:webHidden/>
+              </w:rPr>
+            </w:r>
+            <w:r>
+              <w:rPr>
+                <w:noProof/>
+                <w:webHidden/>
+              </w:rPr>
+              <w:fldChar w:fldCharType="separate"/>
+            </w:r>
+            <w:r>
+              <w:rPr>
+                <w:noProof/>
+                <w:webHidden/>
+              </w:rPr>
+              <w:t>51</w:t>
+            </w:r>
+            <w:r>
+              <w:rPr>
+                <w:noProof/>
+                <w:webHidden/>
+              </w:rPr>
+              <w:fldChar w:fldCharType="end"/>
+            </w:r>
+          </w:hyperlink>
+        </w:p>
+        <w:p>
+          <w:pPr>
+            <w:pStyle w:val="21"/>
+            <w:tabs>
+              <w:tab w:val="right" w:leader="dot" w:pos="9344"/>
+            </w:tabs>
+            <w:rPr>
+              <w:rFonts w:asciiTheme="minorHAnsi" w:eastAsiaTheme="minorEastAsia" w:hAnsiTheme="minorHAnsi"/>
+              <w:noProof/>
+              <w:sz w:val="22"/>
+              <w:lang w:eastAsia="ru-RU"/>
+            </w:rPr>
+          </w:pPr>
+          <w:hyperlink w:anchor="_Toc508445100" w:history="1">
+            <w:r>
+              <w:rPr>
+                <w:rStyle w:val="af"/>
+                <w:noProof/>
+              </w:rPr>
+              <w:t>4.3 Анализ аварийной ситуации возникновения цунами.</w:t>
+            </w:r>
+            <w:r>
+              <w:rPr>
+                <w:noProof/>
+                <w:webHidden/>
+              </w:rPr>
+              <w:tab/>
+            </w:r>
+            <w:r>
+              <w:rPr>
+                <w:noProof/>
+                <w:webHidden/>
+              </w:rPr>
+              <w:fldChar w:fldCharType="begin"/>
+            </w:r>
+            <w:r>
+              <w:rPr>
+                <w:noProof/>
+                <w:webHidden/>
+              </w:rPr>
+              <w:instrText xml:space="preserve"> PAGEREF _Toc508445100 \h </w:instrText>
+            </w:r>
+            <w:r>
+              <w:rPr>
+                <w:noProof/>
+                <w:webHidden/>
+              </w:rPr>
+            </w:r>
+            <w:r>
+              <w:rPr>
+                <w:noProof/>
+                <w:webHidden/>
+              </w:rPr>
+              <w:fldChar w:fldCharType="separate"/>
+            </w:r>
+            <w:r>
+              <w:rPr>
+                <w:noProof/>
+                <w:webHidden/>
+              </w:rPr>
+              <w:t>51</w:t>
+            </w:r>
+            <w:r>
+              <w:rPr>
+                <w:noProof/>
+                <w:webHidden/>
+              </w:rPr>
+              <w:fldChar w:fldCharType="end"/>
+            </w:r>
+          </w:hyperlink>
+        </w:p>
+        <w:p>
+          <w:pPr>
+            <w:pStyle w:val="11"/>
+            <w:tabs>
+              <w:tab w:val="right" w:leader="dot" w:pos="9344"/>
+            </w:tabs>
+            <w:rPr>
+              <w:rFonts w:asciiTheme="minorHAnsi" w:eastAsiaTheme="minorEastAsia" w:hAnsiTheme="minorHAnsi"/>
+              <w:noProof/>
+              <w:sz w:val="22"/>
+              <w:lang w:eastAsia="ru-RU"/>
+            </w:rPr>
+          </w:pPr>
+          <w:hyperlink w:anchor="_Toc508445101" w:history="1">
+            <w:r>
+              <w:rPr>
+                <w:rStyle w:val="af"/>
+                <w:noProof/>
+              </w:rPr>
+              <w:t>Глава 5 Расчет биологической защиты</w:t>
+            </w:r>
+            <w:r>
+              <w:rPr>
+                <w:noProof/>
+                <w:webHidden/>
+              </w:rPr>
+              <w:tab/>
+            </w:r>
+            <w:r>
+              <w:rPr>
+                <w:noProof/>
+                <w:webHidden/>
+              </w:rPr>
+              <w:fldChar w:fldCharType="begin"/>
+            </w:r>
+            <w:r>
+              <w:rPr>
+                <w:noProof/>
+                <w:webHidden/>
+              </w:rPr>
+              <w:instrText xml:space="preserve"> PAGEREF _Toc508445101 \h </w:instrText>
+            </w:r>
+            <w:r>
+              <w:rPr>
+                <w:noProof/>
+                <w:webHidden/>
+              </w:rPr>
+            </w:r>
+            <w:r>
+              <w:rPr>
+                <w:noProof/>
+                <w:webHidden/>
+              </w:rPr>
+              <w:fldChar w:fldCharType="separate"/>
+            </w:r>
+            <w:r>
+              <w:rPr>
+                <w:noProof/>
+                <w:webHidden/>
+              </w:rPr>
+              <w:t>52</w:t>
+            </w:r>
+            <w:r>
+              <w:rPr>
+                <w:noProof/>
+                <w:webHidden/>
+              </w:rPr>
+              <w:fldChar w:fldCharType="end"/>
+            </w:r>
+          </w:hyperlink>
+        </w:p>
+        <w:p>
+          <w:pPr>
+            <w:pStyle w:val="11"/>
+            <w:tabs>
+              <w:tab w:val="right" w:leader="dot" w:pos="9344"/>
+            </w:tabs>
+            <w:rPr>
+              <w:rFonts w:asciiTheme="minorHAnsi" w:eastAsiaTheme="minorEastAsia" w:hAnsiTheme="minorHAnsi"/>
+              <w:noProof/>
+              <w:sz w:val="22"/>
+              <w:lang w:eastAsia="ru-RU"/>
+            </w:rPr>
+          </w:pPr>
+          <w:hyperlink w:anchor="_Toc508445102" w:history="1">
+            <w:r>
+              <w:rPr>
+                <w:rStyle w:val="af"/>
+                <w:noProof/>
+              </w:rPr>
+              <w:t>Глава 6 Технико-экономическое обоснование</w:t>
+            </w:r>
+            <w:r>
+              <w:rPr>
+                <w:noProof/>
+                <w:webHidden/>
+              </w:rPr>
+              <w:tab/>
+            </w:r>
+            <w:r>
+              <w:rPr>
+                <w:noProof/>
+                <w:webHidden/>
+              </w:rPr>
+              <w:fldChar w:fldCharType="begin"/>
+            </w:r>
+            <w:r>
+              <w:rPr>
+                <w:noProof/>
+                <w:webHidden/>
+              </w:rPr>
+              <w:instrText xml:space="preserve"> PAGEREF _Toc508445102 \h </w:instrText>
+            </w:r>
+            <w:r>
+              <w:rPr>
+                <w:noProof/>
+                <w:webHidden/>
+              </w:rPr>
+            </w:r>
+            <w:r>
+              <w:rPr>
+                <w:noProof/>
+                <w:webHidden/>
+              </w:rPr>
+              <w:fldChar w:fldCharType="separate"/>
+            </w:r>
+            <w:r>
+              <w:rPr>
+                <w:noProof/>
+                <w:webHidden/>
+              </w:rPr>
+              <w:t>53</w:t>
+            </w:r>
+            <w:r>
+              <w:rPr>
+                <w:noProof/>
+                <w:webHidden/>
+              </w:rPr>
+              <w:fldChar w:fldCharType="end"/>
+            </w:r>
+          </w:hyperlink>
+        </w:p>
+        <w:p>
+          <w:pPr>
+            <w:pStyle w:val="11"/>
+            <w:tabs>
+              <w:tab w:val="right" w:leader="dot" w:pos="9344"/>
+            </w:tabs>
+            <w:rPr>
+              <w:rFonts w:asciiTheme="minorHAnsi" w:eastAsiaTheme="minorEastAsia" w:hAnsiTheme="minorHAnsi"/>
+              <w:noProof/>
+              <w:sz w:val="22"/>
+              <w:lang w:eastAsia="ru-RU"/>
+            </w:rPr>
+          </w:pPr>
+          <w:hyperlink w:anchor="_Toc508445103" w:history="1">
+            <w:r>
+              <w:rPr>
+                <w:rStyle w:val="af"/>
+                <w:noProof/>
+              </w:rPr>
+              <w:t>Список использованной литературы</w:t>
+            </w:r>
+            <w:r>
+              <w:rPr>
+                <w:noProof/>
+                <w:webHidden/>
+              </w:rPr>
+              <w:tab/>
+            </w:r>
+            <w:r>
+              <w:rPr>
+                <w:noProof/>
+                <w:webHidden/>
+              </w:rPr>
+              <w:fldChar w:fldCharType="begin"/>
+            </w:r>
+            <w:r>
+              <w:rPr>
+                <w:noProof/>
+                <w:webHidden/>
+              </w:rPr>
+              <w:instrText xml:space="preserve"> PAGEREF _Toc508445103 \h </w:instrText>
+            </w:r>
+            <w:r>
+              <w:rPr>
+                <w:noProof/>
+                <w:webHidden/>
+              </w:rPr>
+            </w:r>
+            <w:r>
+              <w:rPr>
+                <w:noProof/>
+                <w:webHidden/>
+              </w:rPr>
+              <w:fldChar w:fldCharType="separate"/>
+            </w:r>
+            <w:r>
+              <w:rPr>
+                <w:noProof/>
+                <w:webHidden/>
+              </w:rPr>
+              <w:t>54</w:t>
             </w:r>
             <w:r>
               <w:rPr>
@@ -2388,6 +2885,7 @@
               <w:b/>
               <w:bCs/>
             </w:rPr>
+            <w:lastRenderedPageBreak/>
             <w:fldChar w:fldCharType="end"/>
           </w:r>
         </w:p>
@@ -2414,7 +2912,7 @@
       <w:pPr>
         <w:pStyle w:val="1"/>
       </w:pPr>
-      <w:bookmarkStart w:id="0" w:name="_Toc506920060"/>
+      <w:bookmarkStart w:id="0" w:name="_Toc508445075"/>
       <w:r>
         <w:lastRenderedPageBreak/>
         <w:t>Глава 1 Введение</w:t>
@@ -2425,7 +2923,7 @@
       <w:pPr>
         <w:pStyle w:val="2"/>
       </w:pPr>
-      <w:bookmarkStart w:id="1" w:name="_Toc506920061"/>
+      <w:bookmarkStart w:id="1" w:name="_Toc508445076"/>
       <w:r>
         <w:t>1.1 Введение.</w:t>
       </w:r>
@@ -2627,7 +3125,7 @@
       <w:pPr>
         <w:pStyle w:val="2"/>
       </w:pPr>
-      <w:bookmarkStart w:id="2" w:name="_Toc506920062"/>
+      <w:bookmarkStart w:id="2" w:name="_Toc508445077"/>
       <w:r>
         <w:t>1.2 Устройство ПЭБ.</w:t>
       </w:r>
@@ -2784,7 +3282,7 @@
       <w:pPr>
         <w:pStyle w:val="2"/>
       </w:pPr>
-      <w:bookmarkStart w:id="3" w:name="_Toc506920063"/>
+      <w:bookmarkStart w:id="3" w:name="_Toc508445078"/>
       <w:r>
         <w:t>1.</w:t>
       </w:r>
@@ -2867,7 +3365,7 @@
                     <a:blip r:embed="rId11">
                       <a:extLst>
                         <a:ext uri="{28A0092B-C50C-407E-A947-70E740481C1C}">
-                          <a14:useLocalDpi xmlns="" xmlns:wpc="http://schemas.microsoft.com/office/word/2010/wordprocessingCanvas" xmlns:cx="http://schemas.microsoft.com/office/drawing/2014/chartex" xmlns:cx1="http://schemas.microsoft.com/office/drawing/2015/9/8/chartex" xmlns:cx2="http://schemas.microsoft.com/office/drawing/2015/10/21/chartex" xmlns:cx3="http://schemas.microsoft.com/office/drawing/2016/5/9/chartex" xmlns:cx4="http://schemas.microsoft.com/office/drawing/2016/5/10/chartex" xmlns:cx5="http://schemas.microsoft.com/office/drawing/2016/5/11/chartex" xmlns:cx6="http://schemas.microsoft.com/office/drawing/2016/5/12/chartex" xmlns:cx7="http://schemas.microsoft.com/office/drawing/2016/5/13/chartex" xmlns:cx8="http://schemas.microsoft.com/office/drawing/2016/5/14/chartex" xmlns:mc="http://schemas.openxmlformats.org/markup-compatibility/2006" xmlns:aink="http://schemas.microsoft.com/office/drawing/2016/ink" xmlns:am3d="http://schemas.microsoft.com/office/drawing/2017/model3d" xmlns:o="urn:schemas-microsoft-com:office:office" xmlns:v="urn:schemas-microsoft-com:vml" xmlns:wp14="http://schemas.microsoft.com/office/word/2010/wordprocessingDrawing" xmlns:w10="urn:schemas-microsoft-com:office:word" xmlns:w="http://schemas.openxmlformats.org/wordprocessingml/2006/main" xmlns:w14="http://schemas.microsoft.com/office/word/2010/wordml" xmlns:w15="http://schemas.microsoft.com/office/word/2012/wordml" xmlns:w16cid="http://schemas.microsoft.com/office/word/2016/wordml/cid" xmlns:w16se="http://schemas.microsoft.com/office/word/2015/wordml/symex" xmlns:wpg="http://schemas.microsoft.com/office/word/2010/wordprocessingGroup" xmlns:wpi="http://schemas.microsoft.com/office/word/2010/wordprocessingInk" xmlns:wps="http://schemas.microsoft.com/office/word/2010/wordprocessingShape" xmlns:a14="http://schemas.microsoft.com/office/drawing/2010/main" val="0"/>
+                          <a14:useLocalDpi xmlns:a14="http://schemas.microsoft.com/office/drawing/2010/main" xmlns:wps="http://schemas.microsoft.com/office/word/2010/wordprocessingShape" xmlns:wpi="http://schemas.microsoft.com/office/word/2010/wordprocessingInk" xmlns:wpg="http://schemas.microsoft.com/office/word/2010/wordprocessingGroup" xmlns:w16se="http://schemas.microsoft.com/office/word/2015/wordml/symex" xmlns:w16cid="http://schemas.microsoft.com/office/word/2016/wordml/cid" xmlns:w15="http://schemas.microsoft.com/office/word/2012/wordml" xmlns:w14="http://schemas.microsoft.com/office/word/2010/wordml" xmlns:w="http://schemas.openxmlformats.org/wordprocessingml/2006/main" xmlns:w10="urn:schemas-microsoft-com:office:word" xmlns:wp14="http://schemas.microsoft.com/office/word/2010/wordprocessingDrawing" xmlns:v="urn:schemas-microsoft-com:vml" xmlns:o="urn:schemas-microsoft-com:office:office" xmlns:am3d="http://schemas.microsoft.com/office/drawing/2017/model3d" xmlns:aink="http://schemas.microsoft.com/office/drawing/2016/ink" xmlns:mc="http://schemas.openxmlformats.org/markup-compatibility/2006" xmlns:cx8="http://schemas.microsoft.com/office/drawing/2016/5/14/chartex" xmlns:cx7="http://schemas.microsoft.com/office/drawing/2016/5/13/chartex" xmlns:cx6="http://schemas.microsoft.com/office/drawing/2016/5/12/chartex" xmlns:cx5="http://schemas.microsoft.com/office/drawing/2016/5/11/chartex" xmlns:cx4="http://schemas.microsoft.com/office/drawing/2016/5/10/chartex" xmlns:cx3="http://schemas.microsoft.com/office/drawing/2016/5/9/chartex" xmlns:cx2="http://schemas.microsoft.com/office/drawing/2015/10/21/chartex" xmlns:cx1="http://schemas.microsoft.com/office/drawing/2015/9/8/chartex" xmlns:cx="http://schemas.microsoft.com/office/drawing/2014/chartex" xmlns:wpc="http://schemas.microsoft.com/office/word/2010/wordprocessingCanvas" xmlns="" val="0"/>
                         </a:ext>
                       </a:extLst>
                     </a:blip>
@@ -3795,7 +4293,7 @@
       <w:pPr>
         <w:pStyle w:val="2"/>
       </w:pPr>
-      <w:bookmarkStart w:id="4" w:name="_Toc506920064"/>
+      <w:bookmarkStart w:id="4" w:name="_Toc508445079"/>
       <w:r>
         <w:rPr>
           <w:lang w:val="en-US"/>
@@ -3891,7 +4389,7 @@
                     <a:blip r:embed="rId12">
                       <a:extLst>
                         <a:ext uri="{28A0092B-C50C-407E-A947-70E740481C1C}">
-                          <a14:useLocalDpi xmlns="" xmlns:wpc="http://schemas.microsoft.com/office/word/2010/wordprocessingCanvas" xmlns:cx="http://schemas.microsoft.com/office/drawing/2014/chartex" xmlns:cx1="http://schemas.microsoft.com/office/drawing/2015/9/8/chartex" xmlns:cx2="http://schemas.microsoft.com/office/drawing/2015/10/21/chartex" xmlns:cx3="http://schemas.microsoft.com/office/drawing/2016/5/9/chartex" xmlns:cx4="http://schemas.microsoft.com/office/drawing/2016/5/10/chartex" xmlns:cx5="http://schemas.microsoft.com/office/drawing/2016/5/11/chartex" xmlns:cx6="http://schemas.microsoft.com/office/drawing/2016/5/12/chartex" xmlns:cx7="http://schemas.microsoft.com/office/drawing/2016/5/13/chartex" xmlns:cx8="http://schemas.microsoft.com/office/drawing/2016/5/14/chartex" xmlns:mc="http://schemas.openxmlformats.org/markup-compatibility/2006" xmlns:aink="http://schemas.microsoft.com/office/drawing/2016/ink" xmlns:am3d="http://schemas.microsoft.com/office/drawing/2017/model3d" xmlns:o="urn:schemas-microsoft-com:office:office" xmlns:v="urn:schemas-microsoft-com:vml" xmlns:wp14="http://schemas.microsoft.com/office/word/2010/wordprocessingDrawing" xmlns:w10="urn:schemas-microsoft-com:office:word" xmlns:w="http://schemas.openxmlformats.org/wordprocessingml/2006/main" xmlns:w14="http://schemas.microsoft.com/office/word/2010/wordml" xmlns:w15="http://schemas.microsoft.com/office/word/2012/wordml" xmlns:w16cid="http://schemas.microsoft.com/office/word/2016/wordml/cid" xmlns:w16se="http://schemas.microsoft.com/office/word/2015/wordml/symex" xmlns:wpg="http://schemas.microsoft.com/office/word/2010/wordprocessingGroup" xmlns:wpi="http://schemas.microsoft.com/office/word/2010/wordprocessingInk" xmlns:wps="http://schemas.microsoft.com/office/word/2010/wordprocessingShape" xmlns:a14="http://schemas.microsoft.com/office/drawing/2010/main" val="0"/>
+                          <a14:useLocalDpi xmlns:a14="http://schemas.microsoft.com/office/drawing/2010/main" xmlns:wps="http://schemas.microsoft.com/office/word/2010/wordprocessingShape" xmlns:wpi="http://schemas.microsoft.com/office/word/2010/wordprocessingInk" xmlns:wpg="http://schemas.microsoft.com/office/word/2010/wordprocessingGroup" xmlns:w16se="http://schemas.microsoft.com/office/word/2015/wordml/symex" xmlns:w16cid="http://schemas.microsoft.com/office/word/2016/wordml/cid" xmlns:w15="http://schemas.microsoft.com/office/word/2012/wordml" xmlns:w14="http://schemas.microsoft.com/office/word/2010/wordml" xmlns:w="http://schemas.openxmlformats.org/wordprocessingml/2006/main" xmlns:w10="urn:schemas-microsoft-com:office:word" xmlns:wp14="http://schemas.microsoft.com/office/word/2010/wordprocessingDrawing" xmlns:v="urn:schemas-microsoft-com:vml" xmlns:o="urn:schemas-microsoft-com:office:office" xmlns:am3d="http://schemas.microsoft.com/office/drawing/2017/model3d" xmlns:aink="http://schemas.microsoft.com/office/drawing/2016/ink" xmlns:mc="http://schemas.openxmlformats.org/markup-compatibility/2006" xmlns:cx8="http://schemas.microsoft.com/office/drawing/2016/5/14/chartex" xmlns:cx7="http://schemas.microsoft.com/office/drawing/2016/5/13/chartex" xmlns:cx6="http://schemas.microsoft.com/office/drawing/2016/5/12/chartex" xmlns:cx5="http://schemas.microsoft.com/office/drawing/2016/5/11/chartex" xmlns:cx4="http://schemas.microsoft.com/office/drawing/2016/5/10/chartex" xmlns:cx3="http://schemas.microsoft.com/office/drawing/2016/5/9/chartex" xmlns:cx2="http://schemas.microsoft.com/office/drawing/2015/10/21/chartex" xmlns:cx1="http://schemas.microsoft.com/office/drawing/2015/9/8/chartex" xmlns:cx="http://schemas.microsoft.com/office/drawing/2014/chartex" xmlns:wpc="http://schemas.microsoft.com/office/word/2010/wordprocessingCanvas" xmlns="" val="0"/>
                         </a:ext>
                       </a:extLst>
                     </a:blip>
@@ -4350,7 +4848,7 @@
       <w:pPr>
         <w:pStyle w:val="2"/>
       </w:pPr>
-      <w:bookmarkStart w:id="5" w:name="_Toc506920065"/>
+      <w:bookmarkStart w:id="5" w:name="_Toc508445080"/>
       <w:r>
         <w:t>1.5 Устройство тепловыделяющей сборки.</w:t>
       </w:r>
@@ -4502,7 +5000,7 @@
                     <a:blip r:embed="rId13">
                       <a:extLst>
                         <a:ext uri="{28A0092B-C50C-407E-A947-70E740481C1C}">
-                          <a14:useLocalDpi xmlns="" xmlns:wpc="http://schemas.microsoft.com/office/word/2010/wordprocessingCanvas" xmlns:cx="http://schemas.microsoft.com/office/drawing/2014/chartex" xmlns:cx1="http://schemas.microsoft.com/office/drawing/2015/9/8/chartex" xmlns:cx2="http://schemas.microsoft.com/office/drawing/2015/10/21/chartex" xmlns:cx3="http://schemas.microsoft.com/office/drawing/2016/5/9/chartex" xmlns:cx4="http://schemas.microsoft.com/office/drawing/2016/5/10/chartex" xmlns:cx5="http://schemas.microsoft.com/office/drawing/2016/5/11/chartex" xmlns:cx6="http://schemas.microsoft.com/office/drawing/2016/5/12/chartex" xmlns:cx7="http://schemas.microsoft.com/office/drawing/2016/5/13/chartex" xmlns:cx8="http://schemas.microsoft.com/office/drawing/2016/5/14/chartex" xmlns:mc="http://schemas.openxmlformats.org/markup-compatibility/2006" xmlns:aink="http://schemas.microsoft.com/office/drawing/2016/ink" xmlns:am3d="http://schemas.microsoft.com/office/drawing/2017/model3d" xmlns:o="urn:schemas-microsoft-com:office:office" xmlns:v="urn:schemas-microsoft-com:vml" xmlns:wp14="http://schemas.microsoft.com/office/word/2010/wordprocessingDrawing" xmlns:w10="urn:schemas-microsoft-com:office:word" xmlns:w="http://schemas.openxmlformats.org/wordprocessingml/2006/main" xmlns:w14="http://schemas.microsoft.com/office/word/2010/wordml" xmlns:w15="http://schemas.microsoft.com/office/word/2012/wordml" xmlns:w16cid="http://schemas.microsoft.com/office/word/2016/wordml/cid" xmlns:w16se="http://schemas.microsoft.com/office/word/2015/wordml/symex" xmlns:wpg="http://schemas.microsoft.com/office/word/2010/wordprocessingGroup" xmlns:wpi="http://schemas.microsoft.com/office/word/2010/wordprocessingInk" xmlns:wps="http://schemas.microsoft.com/office/word/2010/wordprocessingShape" xmlns:a14="http://schemas.microsoft.com/office/drawing/2010/main" val="0"/>
+                          <a14:useLocalDpi xmlns:a14="http://schemas.microsoft.com/office/drawing/2010/main" xmlns:wps="http://schemas.microsoft.com/office/word/2010/wordprocessingShape" xmlns:wpi="http://schemas.microsoft.com/office/word/2010/wordprocessingInk" xmlns:wpg="http://schemas.microsoft.com/office/word/2010/wordprocessingGroup" xmlns:w16se="http://schemas.microsoft.com/office/word/2015/wordml/symex" xmlns:w16cid="http://schemas.microsoft.com/office/word/2016/wordml/cid" xmlns:w15="http://schemas.microsoft.com/office/word/2012/wordml" xmlns:w14="http://schemas.microsoft.com/office/word/2010/wordml" xmlns:w="http://schemas.openxmlformats.org/wordprocessingml/2006/main" xmlns:w10="urn:schemas-microsoft-com:office:word" xmlns:wp14="http://schemas.microsoft.com/office/word/2010/wordprocessingDrawing" xmlns:v="urn:schemas-microsoft-com:vml" xmlns:o="urn:schemas-microsoft-com:office:office" xmlns:am3d="http://schemas.microsoft.com/office/drawing/2017/model3d" xmlns:aink="http://schemas.microsoft.com/office/drawing/2016/ink" xmlns:mc="http://schemas.openxmlformats.org/markup-compatibility/2006" xmlns:cx8="http://schemas.microsoft.com/office/drawing/2016/5/14/chartex" xmlns:cx7="http://schemas.microsoft.com/office/drawing/2016/5/13/chartex" xmlns:cx6="http://schemas.microsoft.com/office/drawing/2016/5/12/chartex" xmlns:cx5="http://schemas.microsoft.com/office/drawing/2016/5/11/chartex" xmlns:cx4="http://schemas.microsoft.com/office/drawing/2016/5/10/chartex" xmlns:cx3="http://schemas.microsoft.com/office/drawing/2016/5/9/chartex" xmlns:cx2="http://schemas.microsoft.com/office/drawing/2015/10/21/chartex" xmlns:cx1="http://schemas.microsoft.com/office/drawing/2015/9/8/chartex" xmlns:cx="http://schemas.microsoft.com/office/drawing/2014/chartex" xmlns:wpc="http://schemas.microsoft.com/office/word/2010/wordprocessingCanvas" xmlns="" val="0"/>
                         </a:ext>
                       </a:extLst>
                     </a:blip>
@@ -4746,7 +5244,7 @@
                     <a:blip r:embed="rId14">
                       <a:extLst>
                         <a:ext uri="{28A0092B-C50C-407E-A947-70E740481C1C}">
-                          <a14:useLocalDpi xmlns="" xmlns:wpc="http://schemas.microsoft.com/office/word/2010/wordprocessingCanvas" xmlns:cx="http://schemas.microsoft.com/office/drawing/2014/chartex" xmlns:cx1="http://schemas.microsoft.com/office/drawing/2015/9/8/chartex" xmlns:cx2="http://schemas.microsoft.com/office/drawing/2015/10/21/chartex" xmlns:cx3="http://schemas.microsoft.com/office/drawing/2016/5/9/chartex" xmlns:cx4="http://schemas.microsoft.com/office/drawing/2016/5/10/chartex" xmlns:cx5="http://schemas.microsoft.com/office/drawing/2016/5/11/chartex" xmlns:cx6="http://schemas.microsoft.com/office/drawing/2016/5/12/chartex" xmlns:cx7="http://schemas.microsoft.com/office/drawing/2016/5/13/chartex" xmlns:cx8="http://schemas.microsoft.com/office/drawing/2016/5/14/chartex" xmlns:mc="http://schemas.openxmlformats.org/markup-compatibility/2006" xmlns:aink="http://schemas.microsoft.com/office/drawing/2016/ink" xmlns:am3d="http://schemas.microsoft.com/office/drawing/2017/model3d" xmlns:o="urn:schemas-microsoft-com:office:office" xmlns:v="urn:schemas-microsoft-com:vml" xmlns:wp14="http://schemas.microsoft.com/office/word/2010/wordprocessingDrawing" xmlns:w10="urn:schemas-microsoft-com:office:word" xmlns:w="http://schemas.openxmlformats.org/wordprocessingml/2006/main" xmlns:w14="http://schemas.microsoft.com/office/word/2010/wordml" xmlns:w15="http://schemas.microsoft.com/office/word/2012/wordml" xmlns:w16cid="http://schemas.microsoft.com/office/word/2016/wordml/cid" xmlns:w16se="http://schemas.microsoft.com/office/word/2015/wordml/symex" xmlns:wpg="http://schemas.microsoft.com/office/word/2010/wordprocessingGroup" xmlns:wpi="http://schemas.microsoft.com/office/word/2010/wordprocessingInk" xmlns:wps="http://schemas.microsoft.com/office/word/2010/wordprocessingShape" xmlns:a14="http://schemas.microsoft.com/office/drawing/2010/main" val="0"/>
+                          <a14:useLocalDpi xmlns:a14="http://schemas.microsoft.com/office/drawing/2010/main" xmlns:wps="http://schemas.microsoft.com/office/word/2010/wordprocessingShape" xmlns:wpi="http://schemas.microsoft.com/office/word/2010/wordprocessingInk" xmlns:wpg="http://schemas.microsoft.com/office/word/2010/wordprocessingGroup" xmlns:w16se="http://schemas.microsoft.com/office/word/2015/wordml/symex" xmlns:w16cid="http://schemas.microsoft.com/office/word/2016/wordml/cid" xmlns:w15="http://schemas.microsoft.com/office/word/2012/wordml" xmlns:w14="http://schemas.microsoft.com/office/word/2010/wordml" xmlns:w="http://schemas.openxmlformats.org/wordprocessingml/2006/main" xmlns:w10="urn:schemas-microsoft-com:office:word" xmlns:wp14="http://schemas.microsoft.com/office/word/2010/wordprocessingDrawing" xmlns:v="urn:schemas-microsoft-com:vml" xmlns:o="urn:schemas-microsoft-com:office:office" xmlns:am3d="http://schemas.microsoft.com/office/drawing/2017/model3d" xmlns:aink="http://schemas.microsoft.com/office/drawing/2016/ink" xmlns:mc="http://schemas.openxmlformats.org/markup-compatibility/2006" xmlns:cx8="http://schemas.microsoft.com/office/drawing/2016/5/14/chartex" xmlns:cx7="http://schemas.microsoft.com/office/drawing/2016/5/13/chartex" xmlns:cx6="http://schemas.microsoft.com/office/drawing/2016/5/12/chartex" xmlns:cx5="http://schemas.microsoft.com/office/drawing/2016/5/11/chartex" xmlns:cx4="http://schemas.microsoft.com/office/drawing/2016/5/10/chartex" xmlns:cx3="http://schemas.microsoft.com/office/drawing/2016/5/9/chartex" xmlns:cx2="http://schemas.microsoft.com/office/drawing/2015/10/21/chartex" xmlns:cx1="http://schemas.microsoft.com/office/drawing/2015/9/8/chartex" xmlns:cx="http://schemas.microsoft.com/office/drawing/2014/chartex" xmlns:wpc="http://schemas.microsoft.com/office/word/2010/wordprocessingCanvas" xmlns="" val="0"/>
                         </a:ext>
                       </a:extLst>
                     </a:blip>
@@ -8275,7 +8773,7 @@
       <w:pPr>
         <w:pStyle w:val="2"/>
       </w:pPr>
-      <w:bookmarkStart w:id="7" w:name="_Toc506920066"/>
+      <w:bookmarkStart w:id="7" w:name="_Toc508445081"/>
       <w:r>
         <w:t>1.6 Выбор ядерного топлива.</w:t>
       </w:r>
@@ -8553,7 +9051,7 @@
       <w:pPr>
         <w:pStyle w:val="2"/>
       </w:pPr>
-      <w:bookmarkStart w:id="8" w:name="_Toc506920067"/>
+      <w:bookmarkStart w:id="8" w:name="_Toc508445082"/>
       <w:r>
         <w:t>1.</w:t>
       </w:r>
@@ -10057,7 +10555,7 @@
       <w:pPr>
         <w:pStyle w:val="1"/>
       </w:pPr>
-      <w:bookmarkStart w:id="9" w:name="_Toc506920068"/>
+      <w:bookmarkStart w:id="9" w:name="_Toc508445083"/>
       <w:r>
         <w:lastRenderedPageBreak/>
         <w:t>Глава 2</w:t>
@@ -10074,7 +10572,7 @@
       <w:pPr>
         <w:pStyle w:val="2"/>
       </w:pPr>
-      <w:bookmarkStart w:id="10" w:name="_Toc506920069"/>
+      <w:bookmarkStart w:id="10" w:name="_Toc508445084"/>
       <w:r>
         <w:t>2.1</w:t>
       </w:r>
@@ -10117,7 +10615,7 @@
                     <a:blip r:embed="rId15" cstate="print">
                       <a:extLst>
                         <a:ext uri="{28A0092B-C50C-407E-A947-70E740481C1C}">
-                          <a14:useLocalDpi xmlns="" xmlns:wpc="http://schemas.microsoft.com/office/word/2010/wordprocessingCanvas" xmlns:cx="http://schemas.microsoft.com/office/drawing/2014/chartex" xmlns:cx1="http://schemas.microsoft.com/office/drawing/2015/9/8/chartex" xmlns:cx2="http://schemas.microsoft.com/office/drawing/2015/10/21/chartex" xmlns:cx3="http://schemas.microsoft.com/office/drawing/2016/5/9/chartex" xmlns:cx4="http://schemas.microsoft.com/office/drawing/2016/5/10/chartex" xmlns:cx5="http://schemas.microsoft.com/office/drawing/2016/5/11/chartex" xmlns:cx6="http://schemas.microsoft.com/office/drawing/2016/5/12/chartex" xmlns:cx7="http://schemas.microsoft.com/office/drawing/2016/5/13/chartex" xmlns:cx8="http://schemas.microsoft.com/office/drawing/2016/5/14/chartex" xmlns:mc="http://schemas.openxmlformats.org/markup-compatibility/2006" xmlns:aink="http://schemas.microsoft.com/office/drawing/2016/ink" xmlns:am3d="http://schemas.microsoft.com/office/drawing/2017/model3d" xmlns:o="urn:schemas-microsoft-com:office:office" xmlns:v="urn:schemas-microsoft-com:vml" xmlns:wp14="http://schemas.microsoft.com/office/word/2010/wordprocessingDrawing" xmlns:w10="urn:schemas-microsoft-com:office:word" xmlns:w="http://schemas.openxmlformats.org/wordprocessingml/2006/main" xmlns:w14="http://schemas.microsoft.com/office/word/2010/wordml" xmlns:w15="http://schemas.microsoft.com/office/word/2012/wordml" xmlns:w16cid="http://schemas.microsoft.com/office/word/2016/wordml/cid" xmlns:w16se="http://schemas.microsoft.com/office/word/2015/wordml/symex" xmlns:wpg="http://schemas.microsoft.com/office/word/2010/wordprocessingGroup" xmlns:wpi="http://schemas.microsoft.com/office/word/2010/wordprocessingInk" xmlns:wps="http://schemas.microsoft.com/office/word/2010/wordprocessingShape" xmlns:a14="http://schemas.microsoft.com/office/drawing/2010/main" val="0"/>
+                          <a14:useLocalDpi xmlns:a14="http://schemas.microsoft.com/office/drawing/2010/main" xmlns:wps="http://schemas.microsoft.com/office/word/2010/wordprocessingShape" xmlns:wpi="http://schemas.microsoft.com/office/word/2010/wordprocessingInk" xmlns:wpg="http://schemas.microsoft.com/office/word/2010/wordprocessingGroup" xmlns:w16se="http://schemas.microsoft.com/office/word/2015/wordml/symex" xmlns:w16cid="http://schemas.microsoft.com/office/word/2016/wordml/cid" xmlns:w15="http://schemas.microsoft.com/office/word/2012/wordml" xmlns:w14="http://schemas.microsoft.com/office/word/2010/wordml" xmlns:w="http://schemas.openxmlformats.org/wordprocessingml/2006/main" xmlns:w10="urn:schemas-microsoft-com:office:word" xmlns:wp14="http://schemas.microsoft.com/office/word/2010/wordprocessingDrawing" xmlns:v="urn:schemas-microsoft-com:vml" xmlns:o="urn:schemas-microsoft-com:office:office" xmlns:am3d="http://schemas.microsoft.com/office/drawing/2017/model3d" xmlns:aink="http://schemas.microsoft.com/office/drawing/2016/ink" xmlns:mc="http://schemas.openxmlformats.org/markup-compatibility/2006" xmlns:cx8="http://schemas.microsoft.com/office/drawing/2016/5/14/chartex" xmlns:cx7="http://schemas.microsoft.com/office/drawing/2016/5/13/chartex" xmlns:cx6="http://schemas.microsoft.com/office/drawing/2016/5/12/chartex" xmlns:cx5="http://schemas.microsoft.com/office/drawing/2016/5/11/chartex" xmlns:cx4="http://schemas.microsoft.com/office/drawing/2016/5/10/chartex" xmlns:cx3="http://schemas.microsoft.com/office/drawing/2016/5/9/chartex" xmlns:cx2="http://schemas.microsoft.com/office/drawing/2015/10/21/chartex" xmlns:cx1="http://schemas.microsoft.com/office/drawing/2015/9/8/chartex" xmlns:cx="http://schemas.microsoft.com/office/drawing/2014/chartex" xmlns:wpc="http://schemas.microsoft.com/office/word/2010/wordprocessingCanvas" xmlns="" val="0"/>
                         </a:ext>
                       </a:extLst>
                     </a:blip>
@@ -11779,7 +12277,7 @@
                     <a:blip r:embed="rId16">
                       <a:extLst>
                         <a:ext uri="{28A0092B-C50C-407E-A947-70E740481C1C}">
-                          <a14:useLocalDpi xmlns="" xmlns:wpc="http://schemas.microsoft.com/office/word/2010/wordprocessingCanvas" xmlns:cx="http://schemas.microsoft.com/office/drawing/2014/chartex" xmlns:cx1="http://schemas.microsoft.com/office/drawing/2015/9/8/chartex" xmlns:cx2="http://schemas.microsoft.com/office/drawing/2015/10/21/chartex" xmlns:cx3="http://schemas.microsoft.com/office/drawing/2016/5/9/chartex" xmlns:cx4="http://schemas.microsoft.com/office/drawing/2016/5/10/chartex" xmlns:cx5="http://schemas.microsoft.com/office/drawing/2016/5/11/chartex" xmlns:cx6="http://schemas.microsoft.com/office/drawing/2016/5/12/chartex" xmlns:cx7="http://schemas.microsoft.com/office/drawing/2016/5/13/chartex" xmlns:cx8="http://schemas.microsoft.com/office/drawing/2016/5/14/chartex" xmlns:mc="http://schemas.openxmlformats.org/markup-compatibility/2006" xmlns:aink="http://schemas.microsoft.com/office/drawing/2016/ink" xmlns:am3d="http://schemas.microsoft.com/office/drawing/2017/model3d" xmlns:o="urn:schemas-microsoft-com:office:office" xmlns:v="urn:schemas-microsoft-com:vml" xmlns:wp14="http://schemas.microsoft.com/office/word/2010/wordprocessingDrawing" xmlns:w10="urn:schemas-microsoft-com:office:word" xmlns:w="http://schemas.openxmlformats.org/wordprocessingml/2006/main" xmlns:w14="http://schemas.microsoft.com/office/word/2010/wordml" xmlns:w15="http://schemas.microsoft.com/office/word/2012/wordml" xmlns:w16cid="http://schemas.microsoft.com/office/word/2016/wordml/cid" xmlns:w16se="http://schemas.microsoft.com/office/word/2015/wordml/symex" xmlns:wpg="http://schemas.microsoft.com/office/word/2010/wordprocessingGroup" xmlns:wpi="http://schemas.microsoft.com/office/word/2010/wordprocessingInk" xmlns:wps="http://schemas.microsoft.com/office/word/2010/wordprocessingShape" xmlns:a14="http://schemas.microsoft.com/office/drawing/2010/main" val="0"/>
+                          <a14:useLocalDpi xmlns:a14="http://schemas.microsoft.com/office/drawing/2010/main" xmlns:wps="http://schemas.microsoft.com/office/word/2010/wordprocessingShape" xmlns:wpi="http://schemas.microsoft.com/office/word/2010/wordprocessingInk" xmlns:wpg="http://schemas.microsoft.com/office/word/2010/wordprocessingGroup" xmlns:w16se="http://schemas.microsoft.com/office/word/2015/wordml/symex" xmlns:w16cid="http://schemas.microsoft.com/office/word/2016/wordml/cid" xmlns:w15="http://schemas.microsoft.com/office/word/2012/wordml" xmlns:w14="http://schemas.microsoft.com/office/word/2010/wordml" xmlns:w="http://schemas.openxmlformats.org/wordprocessingml/2006/main" xmlns:w10="urn:schemas-microsoft-com:office:word" xmlns:wp14="http://schemas.microsoft.com/office/word/2010/wordprocessingDrawing" xmlns:v="urn:schemas-microsoft-com:vml" xmlns:o="urn:schemas-microsoft-com:office:office" xmlns:am3d="http://schemas.microsoft.com/office/drawing/2017/model3d" xmlns:aink="http://schemas.microsoft.com/office/drawing/2016/ink" xmlns:mc="http://schemas.openxmlformats.org/markup-compatibility/2006" xmlns:cx8="http://schemas.microsoft.com/office/drawing/2016/5/14/chartex" xmlns:cx7="http://schemas.microsoft.com/office/drawing/2016/5/13/chartex" xmlns:cx6="http://schemas.microsoft.com/office/drawing/2016/5/12/chartex" xmlns:cx5="http://schemas.microsoft.com/office/drawing/2016/5/11/chartex" xmlns:cx4="http://schemas.microsoft.com/office/drawing/2016/5/10/chartex" xmlns:cx3="http://schemas.microsoft.com/office/drawing/2016/5/9/chartex" xmlns:cx2="http://schemas.microsoft.com/office/drawing/2015/10/21/chartex" xmlns:cx1="http://schemas.microsoft.com/office/drawing/2015/9/8/chartex" xmlns:cx="http://schemas.microsoft.com/office/drawing/2014/chartex" xmlns:wpc="http://schemas.microsoft.com/office/word/2010/wordprocessingCanvas" xmlns="" val="0"/>
                         </a:ext>
                       </a:extLst>
                     </a:blip>
@@ -14102,7 +14600,7 @@
       <w:pPr>
         <w:pStyle w:val="2"/>
       </w:pPr>
-      <w:bookmarkStart w:id="11" w:name="_Toc506920070"/>
+      <w:bookmarkStart w:id="11" w:name="_Toc508445085"/>
       <w:r>
         <w:lastRenderedPageBreak/>
         <w:t>2.2</w:t>
@@ -16956,7 +17454,7 @@
       <w:pPr>
         <w:pStyle w:val="2"/>
       </w:pPr>
-      <w:bookmarkStart w:id="12" w:name="_Toc506920071"/>
+      <w:bookmarkStart w:id="12" w:name="_Toc508445086"/>
       <w:r>
         <w:t>2.3</w:t>
       </w:r>
@@ -19362,7 +19860,7 @@
       <w:pPr>
         <w:pStyle w:val="2"/>
       </w:pPr>
-      <w:bookmarkStart w:id="13" w:name="_Toc506920072"/>
+      <w:bookmarkStart w:id="13" w:name="_Toc508445087"/>
       <w:r>
         <w:t>2.4</w:t>
       </w:r>
@@ -21233,7 +21731,7 @@
       <w:pPr>
         <w:pStyle w:val="2"/>
       </w:pPr>
-      <w:bookmarkStart w:id="14" w:name="_Toc506920073"/>
+      <w:bookmarkStart w:id="14" w:name="_Toc508445088"/>
       <w:r>
         <w:lastRenderedPageBreak/>
         <w:t>2.5</w:t>
@@ -22224,7 +22722,7 @@
                     <a:blip r:embed="rId18">
                       <a:extLst>
                         <a:ext uri="{28A0092B-C50C-407E-A947-70E740481C1C}">
-                          <a14:useLocalDpi xmlns="" xmlns:wpc="http://schemas.microsoft.com/office/word/2010/wordprocessingCanvas" xmlns:cx="http://schemas.microsoft.com/office/drawing/2014/chartex" xmlns:cx1="http://schemas.microsoft.com/office/drawing/2015/9/8/chartex" xmlns:cx2="http://schemas.microsoft.com/office/drawing/2015/10/21/chartex" xmlns:cx3="http://schemas.microsoft.com/office/drawing/2016/5/9/chartex" xmlns:cx4="http://schemas.microsoft.com/office/drawing/2016/5/10/chartex" xmlns:cx5="http://schemas.microsoft.com/office/drawing/2016/5/11/chartex" xmlns:cx6="http://schemas.microsoft.com/office/drawing/2016/5/12/chartex" xmlns:cx7="http://schemas.microsoft.com/office/drawing/2016/5/13/chartex" xmlns:cx8="http://schemas.microsoft.com/office/drawing/2016/5/14/chartex" xmlns:mc="http://schemas.openxmlformats.org/markup-compatibility/2006" xmlns:aink="http://schemas.microsoft.com/office/drawing/2016/ink" xmlns:am3d="http://schemas.microsoft.com/office/drawing/2017/model3d" xmlns:o="urn:schemas-microsoft-com:office:office" xmlns:v="urn:schemas-microsoft-com:vml" xmlns:wp14="http://schemas.microsoft.com/office/word/2010/wordprocessingDrawing" xmlns:w10="urn:schemas-microsoft-com:office:word" xmlns:w="http://schemas.openxmlformats.org/wordprocessingml/2006/main" xmlns:w14="http://schemas.microsoft.com/office/word/2010/wordml" xmlns:w15="http://schemas.microsoft.com/office/word/2012/wordml" xmlns:w16cid="http://schemas.microsoft.com/office/word/2016/wordml/cid" xmlns:w16se="http://schemas.microsoft.com/office/word/2015/wordml/symex" xmlns:wpg="http://schemas.microsoft.com/office/word/2010/wordprocessingGroup" xmlns:wpi="http://schemas.microsoft.com/office/word/2010/wordprocessingInk" xmlns:wps="http://schemas.microsoft.com/office/word/2010/wordprocessingShape" xmlns:a14="http://schemas.microsoft.com/office/drawing/2010/main" val="0"/>
+                          <a14:useLocalDpi xmlns:a14="http://schemas.microsoft.com/office/drawing/2010/main" xmlns:wps="http://schemas.microsoft.com/office/word/2010/wordprocessingShape" xmlns:wpi="http://schemas.microsoft.com/office/word/2010/wordprocessingInk" xmlns:wpg="http://schemas.microsoft.com/office/word/2010/wordprocessingGroup" xmlns:w16se="http://schemas.microsoft.com/office/word/2015/wordml/symex" xmlns:w16cid="http://schemas.microsoft.com/office/word/2016/wordml/cid" xmlns:w15="http://schemas.microsoft.com/office/word/2012/wordml" xmlns:w14="http://schemas.microsoft.com/office/word/2010/wordml" xmlns:w="http://schemas.openxmlformats.org/wordprocessingml/2006/main" xmlns:w10="urn:schemas-microsoft-com:office:word" xmlns:wp14="http://schemas.microsoft.com/office/word/2010/wordprocessingDrawing" xmlns:v="urn:schemas-microsoft-com:vml" xmlns:o="urn:schemas-microsoft-com:office:office" xmlns:am3d="http://schemas.microsoft.com/office/drawing/2017/model3d" xmlns:aink="http://schemas.microsoft.com/office/drawing/2016/ink" xmlns:mc="http://schemas.openxmlformats.org/markup-compatibility/2006" xmlns:cx8="http://schemas.microsoft.com/office/drawing/2016/5/14/chartex" xmlns:cx7="http://schemas.microsoft.com/office/drawing/2016/5/13/chartex" xmlns:cx6="http://schemas.microsoft.com/office/drawing/2016/5/12/chartex" xmlns:cx5="http://schemas.microsoft.com/office/drawing/2016/5/11/chartex" xmlns:cx4="http://schemas.microsoft.com/office/drawing/2016/5/10/chartex" xmlns:cx3="http://schemas.microsoft.com/office/drawing/2016/5/9/chartex" xmlns:cx2="http://schemas.microsoft.com/office/drawing/2015/10/21/chartex" xmlns:cx1="http://schemas.microsoft.com/office/drawing/2015/9/8/chartex" xmlns:cx="http://schemas.microsoft.com/office/drawing/2014/chartex" xmlns:wpc="http://schemas.microsoft.com/office/word/2010/wordprocessingCanvas" xmlns="" val="0"/>
                         </a:ext>
                       </a:extLst>
                     </a:blip>
@@ -22519,7 +23017,7 @@
                     <a:blip r:embed="rId19">
                       <a:extLst>
                         <a:ext uri="{28A0092B-C50C-407E-A947-70E740481C1C}">
-                          <a14:useLocalDpi xmlns="" xmlns:wpc="http://schemas.microsoft.com/office/word/2010/wordprocessingCanvas" xmlns:cx="http://schemas.microsoft.com/office/drawing/2014/chartex" xmlns:cx1="http://schemas.microsoft.com/office/drawing/2015/9/8/chartex" xmlns:cx2="http://schemas.microsoft.com/office/drawing/2015/10/21/chartex" xmlns:cx3="http://schemas.microsoft.com/office/drawing/2016/5/9/chartex" xmlns:cx4="http://schemas.microsoft.com/office/drawing/2016/5/10/chartex" xmlns:cx5="http://schemas.microsoft.com/office/drawing/2016/5/11/chartex" xmlns:cx6="http://schemas.microsoft.com/office/drawing/2016/5/12/chartex" xmlns:cx7="http://schemas.microsoft.com/office/drawing/2016/5/13/chartex" xmlns:cx8="http://schemas.microsoft.com/office/drawing/2016/5/14/chartex" xmlns:mc="http://schemas.openxmlformats.org/markup-compatibility/2006" xmlns:aink="http://schemas.microsoft.com/office/drawing/2016/ink" xmlns:am3d="http://schemas.microsoft.com/office/drawing/2017/model3d" xmlns:o="urn:schemas-microsoft-com:office:office" xmlns:v="urn:schemas-microsoft-com:vml" xmlns:wp14="http://schemas.microsoft.com/office/word/2010/wordprocessingDrawing" xmlns:w10="urn:schemas-microsoft-com:office:word" xmlns:w="http://schemas.openxmlformats.org/wordprocessingml/2006/main" xmlns:w14="http://schemas.microsoft.com/office/word/2010/wordml" xmlns:w15="http://schemas.microsoft.com/office/word/2012/wordml" xmlns:w16cid="http://schemas.microsoft.com/office/word/2016/wordml/cid" xmlns:w16se="http://schemas.microsoft.com/office/word/2015/wordml/symex" xmlns:wpg="http://schemas.microsoft.com/office/word/2010/wordprocessingGroup" xmlns:wpi="http://schemas.microsoft.com/office/word/2010/wordprocessingInk" xmlns:wps="http://schemas.microsoft.com/office/word/2010/wordprocessingShape" xmlns:a14="http://schemas.microsoft.com/office/drawing/2010/main" val="0"/>
+                          <a14:useLocalDpi xmlns:a14="http://schemas.microsoft.com/office/drawing/2010/main" xmlns:wps="http://schemas.microsoft.com/office/word/2010/wordprocessingShape" xmlns:wpi="http://schemas.microsoft.com/office/word/2010/wordprocessingInk" xmlns:wpg="http://schemas.microsoft.com/office/word/2010/wordprocessingGroup" xmlns:w16se="http://schemas.microsoft.com/office/word/2015/wordml/symex" xmlns:w16cid="http://schemas.microsoft.com/office/word/2016/wordml/cid" xmlns:w15="http://schemas.microsoft.com/office/word/2012/wordml" xmlns:w14="http://schemas.microsoft.com/office/word/2010/wordml" xmlns:w="http://schemas.openxmlformats.org/wordprocessingml/2006/main" xmlns:w10="urn:schemas-microsoft-com:office:word" xmlns:wp14="http://schemas.microsoft.com/office/word/2010/wordprocessingDrawing" xmlns:v="urn:schemas-microsoft-com:vml" xmlns:o="urn:schemas-microsoft-com:office:office" xmlns:am3d="http://schemas.microsoft.com/office/drawing/2017/model3d" xmlns:aink="http://schemas.microsoft.com/office/drawing/2016/ink" xmlns:mc="http://schemas.openxmlformats.org/markup-compatibility/2006" xmlns:cx8="http://schemas.microsoft.com/office/drawing/2016/5/14/chartex" xmlns:cx7="http://schemas.microsoft.com/office/drawing/2016/5/13/chartex" xmlns:cx6="http://schemas.microsoft.com/office/drawing/2016/5/12/chartex" xmlns:cx5="http://schemas.microsoft.com/office/drawing/2016/5/11/chartex" xmlns:cx4="http://schemas.microsoft.com/office/drawing/2016/5/10/chartex" xmlns:cx3="http://schemas.microsoft.com/office/drawing/2016/5/9/chartex" xmlns:cx2="http://schemas.microsoft.com/office/drawing/2015/10/21/chartex" xmlns:cx1="http://schemas.microsoft.com/office/drawing/2015/9/8/chartex" xmlns:cx="http://schemas.microsoft.com/office/drawing/2014/chartex" xmlns:wpc="http://schemas.microsoft.com/office/word/2010/wordprocessingCanvas" xmlns="" val="0"/>
                         </a:ext>
                       </a:extLst>
                     </a:blip>
@@ -22620,7 +23118,7 @@
                     <a:blip r:embed="rId20">
                       <a:extLst>
                         <a:ext uri="{28A0092B-C50C-407E-A947-70E740481C1C}">
-                          <a14:useLocalDpi xmlns="" xmlns:wpc="http://schemas.microsoft.com/office/word/2010/wordprocessingCanvas" xmlns:cx="http://schemas.microsoft.com/office/drawing/2014/chartex" xmlns:cx1="http://schemas.microsoft.com/office/drawing/2015/9/8/chartex" xmlns:cx2="http://schemas.microsoft.com/office/drawing/2015/10/21/chartex" xmlns:cx3="http://schemas.microsoft.com/office/drawing/2016/5/9/chartex" xmlns:cx4="http://schemas.microsoft.com/office/drawing/2016/5/10/chartex" xmlns:cx5="http://schemas.microsoft.com/office/drawing/2016/5/11/chartex" xmlns:cx6="http://schemas.microsoft.com/office/drawing/2016/5/12/chartex" xmlns:cx7="http://schemas.microsoft.com/office/drawing/2016/5/13/chartex" xmlns:cx8="http://schemas.microsoft.com/office/drawing/2016/5/14/chartex" xmlns:mc="http://schemas.openxmlformats.org/markup-compatibility/2006" xmlns:aink="http://schemas.microsoft.com/office/drawing/2016/ink" xmlns:am3d="http://schemas.microsoft.com/office/drawing/2017/model3d" xmlns:o="urn:schemas-microsoft-com:office:office" xmlns:v="urn:schemas-microsoft-com:vml" xmlns:wp14="http://schemas.microsoft.com/office/word/2010/wordprocessingDrawing" xmlns:w10="urn:schemas-microsoft-com:office:word" xmlns:w="http://schemas.openxmlformats.org/wordprocessingml/2006/main" xmlns:w14="http://schemas.microsoft.com/office/word/2010/wordml" xmlns:w15="http://schemas.microsoft.com/office/word/2012/wordml" xmlns:w16cid="http://schemas.microsoft.com/office/word/2016/wordml/cid" xmlns:w16se="http://schemas.microsoft.com/office/word/2015/wordml/symex" xmlns:wpg="http://schemas.microsoft.com/office/word/2010/wordprocessingGroup" xmlns:wpi="http://schemas.microsoft.com/office/word/2010/wordprocessingInk" xmlns:wps="http://schemas.microsoft.com/office/word/2010/wordprocessingShape" xmlns:a14="http://schemas.microsoft.com/office/drawing/2010/main" val="0"/>
+                          <a14:useLocalDpi xmlns:a14="http://schemas.microsoft.com/office/drawing/2010/main" xmlns:wps="http://schemas.microsoft.com/office/word/2010/wordprocessingShape" xmlns:wpi="http://schemas.microsoft.com/office/word/2010/wordprocessingInk" xmlns:wpg="http://schemas.microsoft.com/office/word/2010/wordprocessingGroup" xmlns:w16se="http://schemas.microsoft.com/office/word/2015/wordml/symex" xmlns:w16cid="http://schemas.microsoft.com/office/word/2016/wordml/cid" xmlns:w15="http://schemas.microsoft.com/office/word/2012/wordml" xmlns:w14="http://schemas.microsoft.com/office/word/2010/wordml" xmlns:w="http://schemas.openxmlformats.org/wordprocessingml/2006/main" xmlns:w10="urn:schemas-microsoft-com:office:word" xmlns:wp14="http://schemas.microsoft.com/office/word/2010/wordprocessingDrawing" xmlns:v="urn:schemas-microsoft-com:vml" xmlns:o="urn:schemas-microsoft-com:office:office" xmlns:am3d="http://schemas.microsoft.com/office/drawing/2017/model3d" xmlns:aink="http://schemas.microsoft.com/office/drawing/2016/ink" xmlns:mc="http://schemas.openxmlformats.org/markup-compatibility/2006" xmlns:cx8="http://schemas.microsoft.com/office/drawing/2016/5/14/chartex" xmlns:cx7="http://schemas.microsoft.com/office/drawing/2016/5/13/chartex" xmlns:cx6="http://schemas.microsoft.com/office/drawing/2016/5/12/chartex" xmlns:cx5="http://schemas.microsoft.com/office/drawing/2016/5/11/chartex" xmlns:cx4="http://schemas.microsoft.com/office/drawing/2016/5/10/chartex" xmlns:cx3="http://schemas.microsoft.com/office/drawing/2016/5/9/chartex" xmlns:cx2="http://schemas.microsoft.com/office/drawing/2015/10/21/chartex" xmlns:cx1="http://schemas.microsoft.com/office/drawing/2015/9/8/chartex" xmlns:cx="http://schemas.microsoft.com/office/drawing/2014/chartex" xmlns:wpc="http://schemas.microsoft.com/office/word/2010/wordprocessingCanvas" xmlns="" val="0"/>
                         </a:ext>
                       </a:extLst>
                     </a:blip>
@@ -22722,7 +23220,7 @@
                     <a:blip r:embed="rId21">
                       <a:extLst>
                         <a:ext uri="{28A0092B-C50C-407E-A947-70E740481C1C}">
-                          <a14:useLocalDpi xmlns="" xmlns:wpc="http://schemas.microsoft.com/office/word/2010/wordprocessingCanvas" xmlns:cx="http://schemas.microsoft.com/office/drawing/2014/chartex" xmlns:cx1="http://schemas.microsoft.com/office/drawing/2015/9/8/chartex" xmlns:cx2="http://schemas.microsoft.com/office/drawing/2015/10/21/chartex" xmlns:cx3="http://schemas.microsoft.com/office/drawing/2016/5/9/chartex" xmlns:cx4="http://schemas.microsoft.com/office/drawing/2016/5/10/chartex" xmlns:cx5="http://schemas.microsoft.com/office/drawing/2016/5/11/chartex" xmlns:cx6="http://schemas.microsoft.com/office/drawing/2016/5/12/chartex" xmlns:cx7="http://schemas.microsoft.com/office/drawing/2016/5/13/chartex" xmlns:cx8="http://schemas.microsoft.com/office/drawing/2016/5/14/chartex" xmlns:mc="http://schemas.openxmlformats.org/markup-compatibility/2006" xmlns:aink="http://schemas.microsoft.com/office/drawing/2016/ink" xmlns:am3d="http://schemas.microsoft.com/office/drawing/2017/model3d" xmlns:o="urn:schemas-microsoft-com:office:office" xmlns:v="urn:schemas-microsoft-com:vml" xmlns:wp14="http://schemas.microsoft.com/office/word/2010/wordprocessingDrawing" xmlns:w10="urn:schemas-microsoft-com:office:word" xmlns:w="http://schemas.openxmlformats.org/wordprocessingml/2006/main" xmlns:w14="http://schemas.microsoft.com/office/word/2010/wordml" xmlns:w15="http://schemas.microsoft.com/office/word/2012/wordml" xmlns:w16cid="http://schemas.microsoft.com/office/word/2016/wordml/cid" xmlns:w16se="http://schemas.microsoft.com/office/word/2015/wordml/symex" xmlns:wpg="http://schemas.microsoft.com/office/word/2010/wordprocessingGroup" xmlns:wpi="http://schemas.microsoft.com/office/word/2010/wordprocessingInk" xmlns:wps="http://schemas.microsoft.com/office/word/2010/wordprocessingShape" xmlns:a14="http://schemas.microsoft.com/office/drawing/2010/main" val="0"/>
+                          <a14:useLocalDpi xmlns:a14="http://schemas.microsoft.com/office/drawing/2010/main" xmlns:wps="http://schemas.microsoft.com/office/word/2010/wordprocessingShape" xmlns:wpi="http://schemas.microsoft.com/office/word/2010/wordprocessingInk" xmlns:wpg="http://schemas.microsoft.com/office/word/2010/wordprocessingGroup" xmlns:w16se="http://schemas.microsoft.com/office/word/2015/wordml/symex" xmlns:w16cid="http://schemas.microsoft.com/office/word/2016/wordml/cid" xmlns:w15="http://schemas.microsoft.com/office/word/2012/wordml" xmlns:w14="http://schemas.microsoft.com/office/word/2010/wordml" xmlns:w="http://schemas.openxmlformats.org/wordprocessingml/2006/main" xmlns:w10="urn:schemas-microsoft-com:office:word" xmlns:wp14="http://schemas.microsoft.com/office/word/2010/wordprocessingDrawing" xmlns:v="urn:schemas-microsoft-com:vml" xmlns:o="urn:schemas-microsoft-com:office:office" xmlns:am3d="http://schemas.microsoft.com/office/drawing/2017/model3d" xmlns:aink="http://schemas.microsoft.com/office/drawing/2016/ink" xmlns:mc="http://schemas.openxmlformats.org/markup-compatibility/2006" xmlns:cx8="http://schemas.microsoft.com/office/drawing/2016/5/14/chartex" xmlns:cx7="http://schemas.microsoft.com/office/drawing/2016/5/13/chartex" xmlns:cx6="http://schemas.microsoft.com/office/drawing/2016/5/12/chartex" xmlns:cx5="http://schemas.microsoft.com/office/drawing/2016/5/11/chartex" xmlns:cx4="http://schemas.microsoft.com/office/drawing/2016/5/10/chartex" xmlns:cx3="http://schemas.microsoft.com/office/drawing/2016/5/9/chartex" xmlns:cx2="http://schemas.microsoft.com/office/drawing/2015/10/21/chartex" xmlns:cx1="http://schemas.microsoft.com/office/drawing/2015/9/8/chartex" xmlns:cx="http://schemas.microsoft.com/office/drawing/2014/chartex" xmlns:wpc="http://schemas.microsoft.com/office/word/2010/wordprocessingCanvas" xmlns="" val="0"/>
                         </a:ext>
                       </a:extLst>
                     </a:blip>
@@ -22823,7 +23321,7 @@
                     <a:blip r:embed="rId22">
                       <a:extLst>
                         <a:ext uri="{28A0092B-C50C-407E-A947-70E740481C1C}">
-                          <a14:useLocalDpi xmlns="" xmlns:wpc="http://schemas.microsoft.com/office/word/2010/wordprocessingCanvas" xmlns:cx="http://schemas.microsoft.com/office/drawing/2014/chartex" xmlns:cx1="http://schemas.microsoft.com/office/drawing/2015/9/8/chartex" xmlns:cx2="http://schemas.microsoft.com/office/drawing/2015/10/21/chartex" xmlns:cx3="http://schemas.microsoft.com/office/drawing/2016/5/9/chartex" xmlns:cx4="http://schemas.microsoft.com/office/drawing/2016/5/10/chartex" xmlns:cx5="http://schemas.microsoft.com/office/drawing/2016/5/11/chartex" xmlns:cx6="http://schemas.microsoft.com/office/drawing/2016/5/12/chartex" xmlns:cx7="http://schemas.microsoft.com/office/drawing/2016/5/13/chartex" xmlns:cx8="http://schemas.microsoft.com/office/drawing/2016/5/14/chartex" xmlns:mc="http://schemas.openxmlformats.org/markup-compatibility/2006" xmlns:aink="http://schemas.microsoft.com/office/drawing/2016/ink" xmlns:am3d="http://schemas.microsoft.com/office/drawing/2017/model3d" xmlns:o="urn:schemas-microsoft-com:office:office" xmlns:v="urn:schemas-microsoft-com:vml" xmlns:wp14="http://schemas.microsoft.com/office/word/2010/wordprocessingDrawing" xmlns:w10="urn:schemas-microsoft-com:office:word" xmlns:w="http://schemas.openxmlformats.org/wordprocessingml/2006/main" xmlns:w14="http://schemas.microsoft.com/office/word/2010/wordml" xmlns:w15="http://schemas.microsoft.com/office/word/2012/wordml" xmlns:w16cid="http://schemas.microsoft.com/office/word/2016/wordml/cid" xmlns:w16se="http://schemas.microsoft.com/office/word/2015/wordml/symex" xmlns:wpg="http://schemas.microsoft.com/office/word/2010/wordprocessingGroup" xmlns:wpi="http://schemas.microsoft.com/office/word/2010/wordprocessingInk" xmlns:wps="http://schemas.microsoft.com/office/word/2010/wordprocessingShape" xmlns:a14="http://schemas.microsoft.com/office/drawing/2010/main" val="0"/>
+                          <a14:useLocalDpi xmlns:a14="http://schemas.microsoft.com/office/drawing/2010/main" xmlns:wps="http://schemas.microsoft.com/office/word/2010/wordprocessingShape" xmlns:wpi="http://schemas.microsoft.com/office/word/2010/wordprocessingInk" xmlns:wpg="http://schemas.microsoft.com/office/word/2010/wordprocessingGroup" xmlns:w16se="http://schemas.microsoft.com/office/word/2015/wordml/symex" xmlns:w16cid="http://schemas.microsoft.com/office/word/2016/wordml/cid" xmlns:w15="http://schemas.microsoft.com/office/word/2012/wordml" xmlns:w14="http://schemas.microsoft.com/office/word/2010/wordml" xmlns:w="http://schemas.openxmlformats.org/wordprocessingml/2006/main" xmlns:w10="urn:schemas-microsoft-com:office:word" xmlns:wp14="http://schemas.microsoft.com/office/word/2010/wordprocessingDrawing" xmlns:v="urn:schemas-microsoft-com:vml" xmlns:o="urn:schemas-microsoft-com:office:office" xmlns:am3d="http://schemas.microsoft.com/office/drawing/2017/model3d" xmlns:aink="http://schemas.microsoft.com/office/drawing/2016/ink" xmlns:mc="http://schemas.openxmlformats.org/markup-compatibility/2006" xmlns:cx8="http://schemas.microsoft.com/office/drawing/2016/5/14/chartex" xmlns:cx7="http://schemas.microsoft.com/office/drawing/2016/5/13/chartex" xmlns:cx6="http://schemas.microsoft.com/office/drawing/2016/5/12/chartex" xmlns:cx5="http://schemas.microsoft.com/office/drawing/2016/5/11/chartex" xmlns:cx4="http://schemas.microsoft.com/office/drawing/2016/5/10/chartex" xmlns:cx3="http://schemas.microsoft.com/office/drawing/2016/5/9/chartex" xmlns:cx2="http://schemas.microsoft.com/office/drawing/2015/10/21/chartex" xmlns:cx1="http://schemas.microsoft.com/office/drawing/2015/9/8/chartex" xmlns:cx="http://schemas.microsoft.com/office/drawing/2014/chartex" xmlns:wpc="http://schemas.microsoft.com/office/word/2010/wordprocessingCanvas" xmlns="" val="0"/>
                         </a:ext>
                       </a:extLst>
                     </a:blip>
@@ -22993,7 +23491,7 @@
                     <a:blip r:embed="rId23">
                       <a:extLst>
                         <a:ext uri="{28A0092B-C50C-407E-A947-70E740481C1C}">
-                          <a14:useLocalDpi xmlns="" xmlns:wpc="http://schemas.microsoft.com/office/word/2010/wordprocessingCanvas" xmlns:cx="http://schemas.microsoft.com/office/drawing/2014/chartex" xmlns:cx1="http://schemas.microsoft.com/office/drawing/2015/9/8/chartex" xmlns:cx2="http://schemas.microsoft.com/office/drawing/2015/10/21/chartex" xmlns:cx3="http://schemas.microsoft.com/office/drawing/2016/5/9/chartex" xmlns:cx4="http://schemas.microsoft.com/office/drawing/2016/5/10/chartex" xmlns:cx5="http://schemas.microsoft.com/office/drawing/2016/5/11/chartex" xmlns:cx6="http://schemas.microsoft.com/office/drawing/2016/5/12/chartex" xmlns:cx7="http://schemas.microsoft.com/office/drawing/2016/5/13/chartex" xmlns:cx8="http://schemas.microsoft.com/office/drawing/2016/5/14/chartex" xmlns:mc="http://schemas.openxmlformats.org/markup-compatibility/2006" xmlns:aink="http://schemas.microsoft.com/office/drawing/2016/ink" xmlns:am3d="http://schemas.microsoft.com/office/drawing/2017/model3d" xmlns:o="urn:schemas-microsoft-com:office:office" xmlns:v="urn:schemas-microsoft-com:vml" xmlns:wp14="http://schemas.microsoft.com/office/word/2010/wordprocessingDrawing" xmlns:w10="urn:schemas-microsoft-com:office:word" xmlns:w="http://schemas.openxmlformats.org/wordprocessingml/2006/main" xmlns:w14="http://schemas.microsoft.com/office/word/2010/wordml" xmlns:w15="http://schemas.microsoft.com/office/word/2012/wordml" xmlns:w16cid="http://schemas.microsoft.com/office/word/2016/wordml/cid" xmlns:w16se="http://schemas.microsoft.com/office/word/2015/wordml/symex" xmlns:wpg="http://schemas.microsoft.com/office/word/2010/wordprocessingGroup" xmlns:wpi="http://schemas.microsoft.com/office/word/2010/wordprocessingInk" xmlns:wps="http://schemas.microsoft.com/office/word/2010/wordprocessingShape" xmlns:a14="http://schemas.microsoft.com/office/drawing/2010/main" val="0"/>
+                          <a14:useLocalDpi xmlns:a14="http://schemas.microsoft.com/office/drawing/2010/main" xmlns:wps="http://schemas.microsoft.com/office/word/2010/wordprocessingShape" xmlns:wpi="http://schemas.microsoft.com/office/word/2010/wordprocessingInk" xmlns:wpg="http://schemas.microsoft.com/office/word/2010/wordprocessingGroup" xmlns:w16se="http://schemas.microsoft.com/office/word/2015/wordml/symex" xmlns:w16cid="http://schemas.microsoft.com/office/word/2016/wordml/cid" xmlns:w15="http://schemas.microsoft.com/office/word/2012/wordml" xmlns:w14="http://schemas.microsoft.com/office/word/2010/wordml" xmlns:w="http://schemas.openxmlformats.org/wordprocessingml/2006/main" xmlns:w10="urn:schemas-microsoft-com:office:word" xmlns:wp14="http://schemas.microsoft.com/office/word/2010/wordprocessingDrawing" xmlns:v="urn:schemas-microsoft-com:vml" xmlns:o="urn:schemas-microsoft-com:office:office" xmlns:am3d="http://schemas.microsoft.com/office/drawing/2017/model3d" xmlns:aink="http://schemas.microsoft.com/office/drawing/2016/ink" xmlns:mc="http://schemas.openxmlformats.org/markup-compatibility/2006" xmlns:cx8="http://schemas.microsoft.com/office/drawing/2016/5/14/chartex" xmlns:cx7="http://schemas.microsoft.com/office/drawing/2016/5/13/chartex" xmlns:cx6="http://schemas.microsoft.com/office/drawing/2016/5/12/chartex" xmlns:cx5="http://schemas.microsoft.com/office/drawing/2016/5/11/chartex" xmlns:cx4="http://schemas.microsoft.com/office/drawing/2016/5/10/chartex" xmlns:cx3="http://schemas.microsoft.com/office/drawing/2016/5/9/chartex" xmlns:cx2="http://schemas.microsoft.com/office/drawing/2015/10/21/chartex" xmlns:cx1="http://schemas.microsoft.com/office/drawing/2015/9/8/chartex" xmlns:cx="http://schemas.microsoft.com/office/drawing/2014/chartex" xmlns:wpc="http://schemas.microsoft.com/office/word/2010/wordprocessingCanvas" xmlns="" val="0"/>
                         </a:ext>
                       </a:extLst>
                     </a:blip>
@@ -25329,7 +25827,7 @@
       <w:pPr>
         <w:pStyle w:val="2"/>
       </w:pPr>
-      <w:bookmarkStart w:id="15" w:name="_Toc506920074"/>
+      <w:bookmarkStart w:id="15" w:name="_Toc508445089"/>
       <w:r>
         <w:t>2.6</w:t>
       </w:r>
@@ -29428,7 +29926,7 @@
                     <a:blip r:embed="rId24">
                       <a:extLst>
                         <a:ext uri="{28A0092B-C50C-407E-A947-70E740481C1C}">
-                          <a14:useLocalDpi xmlns="" xmlns:wpc="http://schemas.microsoft.com/office/word/2010/wordprocessingCanvas" xmlns:cx="http://schemas.microsoft.com/office/drawing/2014/chartex" xmlns:cx1="http://schemas.microsoft.com/office/drawing/2015/9/8/chartex" xmlns:cx2="http://schemas.microsoft.com/office/drawing/2015/10/21/chartex" xmlns:cx3="http://schemas.microsoft.com/office/drawing/2016/5/9/chartex" xmlns:cx4="http://schemas.microsoft.com/office/drawing/2016/5/10/chartex" xmlns:cx5="http://schemas.microsoft.com/office/drawing/2016/5/11/chartex" xmlns:cx6="http://schemas.microsoft.com/office/drawing/2016/5/12/chartex" xmlns:cx7="http://schemas.microsoft.com/office/drawing/2016/5/13/chartex" xmlns:cx8="http://schemas.microsoft.com/office/drawing/2016/5/14/chartex" xmlns:mc="http://schemas.openxmlformats.org/markup-compatibility/2006" xmlns:aink="http://schemas.microsoft.com/office/drawing/2016/ink" xmlns:am3d="http://schemas.microsoft.com/office/drawing/2017/model3d" xmlns:o="urn:schemas-microsoft-com:office:office" xmlns:v="urn:schemas-microsoft-com:vml" xmlns:wp14="http://schemas.microsoft.com/office/word/2010/wordprocessingDrawing" xmlns:w10="urn:schemas-microsoft-com:office:word" xmlns:w="http://schemas.openxmlformats.org/wordprocessingml/2006/main" xmlns:w14="http://schemas.microsoft.com/office/word/2010/wordml" xmlns:w15="http://schemas.microsoft.com/office/word/2012/wordml" xmlns:w16cid="http://schemas.microsoft.com/office/word/2016/wordml/cid" xmlns:w16se="http://schemas.microsoft.com/office/word/2015/wordml/symex" xmlns:wpg="http://schemas.microsoft.com/office/word/2010/wordprocessingGroup" xmlns:wpi="http://schemas.microsoft.com/office/word/2010/wordprocessingInk" xmlns:wps="http://schemas.microsoft.com/office/word/2010/wordprocessingShape" xmlns:a14="http://schemas.microsoft.com/office/drawing/2010/main" val="0"/>
+                          <a14:useLocalDpi xmlns:a14="http://schemas.microsoft.com/office/drawing/2010/main" xmlns:wps="http://schemas.microsoft.com/office/word/2010/wordprocessingShape" xmlns:wpi="http://schemas.microsoft.com/office/word/2010/wordprocessingInk" xmlns:wpg="http://schemas.microsoft.com/office/word/2010/wordprocessingGroup" xmlns:w16se="http://schemas.microsoft.com/office/word/2015/wordml/symex" xmlns:w16cid="http://schemas.microsoft.com/office/word/2016/wordml/cid" xmlns:w15="http://schemas.microsoft.com/office/word/2012/wordml" xmlns:w14="http://schemas.microsoft.com/office/word/2010/wordml" xmlns:w="http://schemas.openxmlformats.org/wordprocessingml/2006/main" xmlns:w10="urn:schemas-microsoft-com:office:word" xmlns:wp14="http://schemas.microsoft.com/office/word/2010/wordprocessingDrawing" xmlns:v="urn:schemas-microsoft-com:vml" xmlns:o="urn:schemas-microsoft-com:office:office" xmlns:am3d="http://schemas.microsoft.com/office/drawing/2017/model3d" xmlns:aink="http://schemas.microsoft.com/office/drawing/2016/ink" xmlns:mc="http://schemas.openxmlformats.org/markup-compatibility/2006" xmlns:cx8="http://schemas.microsoft.com/office/drawing/2016/5/14/chartex" xmlns:cx7="http://schemas.microsoft.com/office/drawing/2016/5/13/chartex" xmlns:cx6="http://schemas.microsoft.com/office/drawing/2016/5/12/chartex" xmlns:cx5="http://schemas.microsoft.com/office/drawing/2016/5/11/chartex" xmlns:cx4="http://schemas.microsoft.com/office/drawing/2016/5/10/chartex" xmlns:cx3="http://schemas.microsoft.com/office/drawing/2016/5/9/chartex" xmlns:cx2="http://schemas.microsoft.com/office/drawing/2015/10/21/chartex" xmlns:cx1="http://schemas.microsoft.com/office/drawing/2015/9/8/chartex" xmlns:cx="http://schemas.microsoft.com/office/drawing/2014/chartex" xmlns:wpc="http://schemas.microsoft.com/office/word/2010/wordprocessingCanvas" xmlns="" val="0"/>
                         </a:ext>
                       </a:extLst>
                     </a:blip>
@@ -30161,7 +30659,7 @@
       <w:pPr>
         <w:pStyle w:val="2"/>
       </w:pPr>
-      <w:bookmarkStart w:id="16" w:name="_Toc506920075"/>
+      <w:bookmarkStart w:id="16" w:name="_Toc508445090"/>
       <w:r>
         <w:t>2.7</w:t>
       </w:r>
@@ -33315,7 +33813,7 @@
       <w:pPr>
         <w:pStyle w:val="1"/>
       </w:pPr>
-      <w:bookmarkStart w:id="17" w:name="_Toc506920076"/>
+      <w:bookmarkStart w:id="17" w:name="_Toc508445091"/>
       <w:r>
         <w:lastRenderedPageBreak/>
         <w:t>Глава 3</w:t>
@@ -33332,7 +33830,7 @@
       <w:pPr>
         <w:pStyle w:val="2"/>
       </w:pPr>
-      <w:bookmarkStart w:id="18" w:name="_Toc506920077"/>
+      <w:bookmarkStart w:id="18" w:name="_Toc508445092"/>
       <w:r>
         <w:t xml:space="preserve">3.1 </w:t>
       </w:r>
@@ -34450,7 +34948,7 @@
                     <a:blip r:embed="rId25">
                       <a:extLst>
                         <a:ext uri="{28A0092B-C50C-407E-A947-70E740481C1C}">
-                          <a14:useLocalDpi xmlns="" xmlns:wpc="http://schemas.microsoft.com/office/word/2010/wordprocessingCanvas" xmlns:cx="http://schemas.microsoft.com/office/drawing/2014/chartex" xmlns:cx1="http://schemas.microsoft.com/office/drawing/2015/9/8/chartex" xmlns:cx2="http://schemas.microsoft.com/office/drawing/2015/10/21/chartex" xmlns:cx3="http://schemas.microsoft.com/office/drawing/2016/5/9/chartex" xmlns:cx4="http://schemas.microsoft.com/office/drawing/2016/5/10/chartex" xmlns:cx5="http://schemas.microsoft.com/office/drawing/2016/5/11/chartex" xmlns:cx6="http://schemas.microsoft.com/office/drawing/2016/5/12/chartex" xmlns:cx7="http://schemas.microsoft.com/office/drawing/2016/5/13/chartex" xmlns:cx8="http://schemas.microsoft.com/office/drawing/2016/5/14/chartex" xmlns:mc="http://schemas.openxmlformats.org/markup-compatibility/2006" xmlns:aink="http://schemas.microsoft.com/office/drawing/2016/ink" xmlns:am3d="http://schemas.microsoft.com/office/drawing/2017/model3d" xmlns:o="urn:schemas-microsoft-com:office:office" xmlns:v="urn:schemas-microsoft-com:vml" xmlns:wp14="http://schemas.microsoft.com/office/word/2010/wordprocessingDrawing" xmlns:w10="urn:schemas-microsoft-com:office:word" xmlns:w="http://schemas.openxmlformats.org/wordprocessingml/2006/main" xmlns:w14="http://schemas.microsoft.com/office/word/2010/wordml" xmlns:w15="http://schemas.microsoft.com/office/word/2012/wordml" xmlns:w16cid="http://schemas.microsoft.com/office/word/2016/wordml/cid" xmlns:w16se="http://schemas.microsoft.com/office/word/2015/wordml/symex" xmlns:wpg="http://schemas.microsoft.com/office/word/2010/wordprocessingGroup" xmlns:wpi="http://schemas.microsoft.com/office/word/2010/wordprocessingInk" xmlns:wps="http://schemas.microsoft.com/office/word/2010/wordprocessingShape" xmlns:a14="http://schemas.microsoft.com/office/drawing/2010/main" val="0"/>
+                          <a14:useLocalDpi xmlns:a14="http://schemas.microsoft.com/office/drawing/2010/main" xmlns:wps="http://schemas.microsoft.com/office/word/2010/wordprocessingShape" xmlns:wpi="http://schemas.microsoft.com/office/word/2010/wordprocessingInk" xmlns:wpg="http://schemas.microsoft.com/office/word/2010/wordprocessingGroup" xmlns:w16se="http://schemas.microsoft.com/office/word/2015/wordml/symex" xmlns:w16cid="http://schemas.microsoft.com/office/word/2016/wordml/cid" xmlns:w15="http://schemas.microsoft.com/office/word/2012/wordml" xmlns:w14="http://schemas.microsoft.com/office/word/2010/wordml" xmlns:w="http://schemas.openxmlformats.org/wordprocessingml/2006/main" xmlns:w10="urn:schemas-microsoft-com:office:word" xmlns:wp14="http://schemas.microsoft.com/office/word/2010/wordprocessingDrawing" xmlns:v="urn:schemas-microsoft-com:vml" xmlns:o="urn:schemas-microsoft-com:office:office" xmlns:am3d="http://schemas.microsoft.com/office/drawing/2017/model3d" xmlns:aink="http://schemas.microsoft.com/office/drawing/2016/ink" xmlns:mc="http://schemas.openxmlformats.org/markup-compatibility/2006" xmlns:cx8="http://schemas.microsoft.com/office/drawing/2016/5/14/chartex" xmlns:cx7="http://schemas.microsoft.com/office/drawing/2016/5/13/chartex" xmlns:cx6="http://schemas.microsoft.com/office/drawing/2016/5/12/chartex" xmlns:cx5="http://schemas.microsoft.com/office/drawing/2016/5/11/chartex" xmlns:cx4="http://schemas.microsoft.com/office/drawing/2016/5/10/chartex" xmlns:cx3="http://schemas.microsoft.com/office/drawing/2016/5/9/chartex" xmlns:cx2="http://schemas.microsoft.com/office/drawing/2015/10/21/chartex" xmlns:cx1="http://schemas.microsoft.com/office/drawing/2015/9/8/chartex" xmlns:cx="http://schemas.microsoft.com/office/drawing/2014/chartex" xmlns:wpc="http://schemas.microsoft.com/office/word/2010/wordprocessingCanvas" xmlns="" val="0"/>
                         </a:ext>
                       </a:extLst>
                     </a:blip>
@@ -34583,7 +35081,7 @@
                     <a:blip r:embed="rId26">
                       <a:extLst>
                         <a:ext uri="{28A0092B-C50C-407E-A947-70E740481C1C}">
-                          <a14:useLocalDpi xmlns="" xmlns:wpc="http://schemas.microsoft.com/office/word/2010/wordprocessingCanvas" xmlns:cx="http://schemas.microsoft.com/office/drawing/2014/chartex" xmlns:cx1="http://schemas.microsoft.com/office/drawing/2015/9/8/chartex" xmlns:cx2="http://schemas.microsoft.com/office/drawing/2015/10/21/chartex" xmlns:cx3="http://schemas.microsoft.com/office/drawing/2016/5/9/chartex" xmlns:cx4="http://schemas.microsoft.com/office/drawing/2016/5/10/chartex" xmlns:cx5="http://schemas.microsoft.com/office/drawing/2016/5/11/chartex" xmlns:cx6="http://schemas.microsoft.com/office/drawing/2016/5/12/chartex" xmlns:cx7="http://schemas.microsoft.com/office/drawing/2016/5/13/chartex" xmlns:cx8="http://schemas.microsoft.com/office/drawing/2016/5/14/chartex" xmlns:mc="http://schemas.openxmlformats.org/markup-compatibility/2006" xmlns:aink="http://schemas.microsoft.com/office/drawing/2016/ink" xmlns:am3d="http://schemas.microsoft.com/office/drawing/2017/model3d" xmlns:o="urn:schemas-microsoft-com:office:office" xmlns:v="urn:schemas-microsoft-com:vml" xmlns:wp14="http://schemas.microsoft.com/office/word/2010/wordprocessingDrawing" xmlns:w10="urn:schemas-microsoft-com:office:word" xmlns:w="http://schemas.openxmlformats.org/wordprocessingml/2006/main" xmlns:w14="http://schemas.microsoft.com/office/word/2010/wordml" xmlns:w15="http://schemas.microsoft.com/office/word/2012/wordml" xmlns:w16cid="http://schemas.microsoft.com/office/word/2016/wordml/cid" xmlns:w16se="http://schemas.microsoft.com/office/word/2015/wordml/symex" xmlns:wpg="http://schemas.microsoft.com/office/word/2010/wordprocessingGroup" xmlns:wpi="http://schemas.microsoft.com/office/word/2010/wordprocessingInk" xmlns:wps="http://schemas.microsoft.com/office/word/2010/wordprocessingShape" xmlns:a14="http://schemas.microsoft.com/office/drawing/2010/main" val="0"/>
+                          <a14:useLocalDpi xmlns:a14="http://schemas.microsoft.com/office/drawing/2010/main" xmlns:wps="http://schemas.microsoft.com/office/word/2010/wordprocessingShape" xmlns:wpi="http://schemas.microsoft.com/office/word/2010/wordprocessingInk" xmlns:wpg="http://schemas.microsoft.com/office/word/2010/wordprocessingGroup" xmlns:w16se="http://schemas.microsoft.com/office/word/2015/wordml/symex" xmlns:w16cid="http://schemas.microsoft.com/office/word/2016/wordml/cid" xmlns:w15="http://schemas.microsoft.com/office/word/2012/wordml" xmlns:w14="http://schemas.microsoft.com/office/word/2010/wordml" xmlns:w="http://schemas.openxmlformats.org/wordprocessingml/2006/main" xmlns:w10="urn:schemas-microsoft-com:office:word" xmlns:wp14="http://schemas.microsoft.com/office/word/2010/wordprocessingDrawing" xmlns:v="urn:schemas-microsoft-com:vml" xmlns:o="urn:schemas-microsoft-com:office:office" xmlns:am3d="http://schemas.microsoft.com/office/drawing/2017/model3d" xmlns:aink="http://schemas.microsoft.com/office/drawing/2016/ink" xmlns:mc="http://schemas.openxmlformats.org/markup-compatibility/2006" xmlns:cx8="http://schemas.microsoft.com/office/drawing/2016/5/14/chartex" xmlns:cx7="http://schemas.microsoft.com/office/drawing/2016/5/13/chartex" xmlns:cx6="http://schemas.microsoft.com/office/drawing/2016/5/12/chartex" xmlns:cx5="http://schemas.microsoft.com/office/drawing/2016/5/11/chartex" xmlns:cx4="http://schemas.microsoft.com/office/drawing/2016/5/10/chartex" xmlns:cx3="http://schemas.microsoft.com/office/drawing/2016/5/9/chartex" xmlns:cx2="http://schemas.microsoft.com/office/drawing/2015/10/21/chartex" xmlns:cx1="http://schemas.microsoft.com/office/drawing/2015/9/8/chartex" xmlns:cx="http://schemas.microsoft.com/office/drawing/2014/chartex" xmlns:wpc="http://schemas.microsoft.com/office/word/2010/wordprocessingCanvas" xmlns="" val="0"/>
                         </a:ext>
                       </a:extLst>
                     </a:blip>
@@ -34707,7 +35205,7 @@
                     <a:blip r:embed="rId27">
                       <a:extLst>
                         <a:ext uri="{28A0092B-C50C-407E-A947-70E740481C1C}">
-                          <a14:useLocalDpi xmlns="" xmlns:wpc="http://schemas.microsoft.com/office/word/2010/wordprocessingCanvas" xmlns:cx="http://schemas.microsoft.com/office/drawing/2014/chartex" xmlns:cx1="http://schemas.microsoft.com/office/drawing/2015/9/8/chartex" xmlns:cx2="http://schemas.microsoft.com/office/drawing/2015/10/21/chartex" xmlns:cx3="http://schemas.microsoft.com/office/drawing/2016/5/9/chartex" xmlns:cx4="http://schemas.microsoft.com/office/drawing/2016/5/10/chartex" xmlns:cx5="http://schemas.microsoft.com/office/drawing/2016/5/11/chartex" xmlns:cx6="http://schemas.microsoft.com/office/drawing/2016/5/12/chartex" xmlns:cx7="http://schemas.microsoft.com/office/drawing/2016/5/13/chartex" xmlns:cx8="http://schemas.microsoft.com/office/drawing/2016/5/14/chartex" xmlns:mc="http://schemas.openxmlformats.org/markup-compatibility/2006" xmlns:aink="http://schemas.microsoft.com/office/drawing/2016/ink" xmlns:am3d="http://schemas.microsoft.com/office/drawing/2017/model3d" xmlns:o="urn:schemas-microsoft-com:office:office" xmlns:v="urn:schemas-microsoft-com:vml" xmlns:wp14="http://schemas.microsoft.com/office/word/2010/wordprocessingDrawing" xmlns:w10="urn:schemas-microsoft-com:office:word" xmlns:w="http://schemas.openxmlformats.org/wordprocessingml/2006/main" xmlns:w14="http://schemas.microsoft.com/office/word/2010/wordml" xmlns:w15="http://schemas.microsoft.com/office/word/2012/wordml" xmlns:w16cid="http://schemas.microsoft.com/office/word/2016/wordml/cid" xmlns:w16se="http://schemas.microsoft.com/office/word/2015/wordml/symex" xmlns:wpg="http://schemas.microsoft.com/office/word/2010/wordprocessingGroup" xmlns:wpi="http://schemas.microsoft.com/office/word/2010/wordprocessingInk" xmlns:wps="http://schemas.microsoft.com/office/word/2010/wordprocessingShape" xmlns:a14="http://schemas.microsoft.com/office/drawing/2010/main" val="0"/>
+                          <a14:useLocalDpi xmlns:a14="http://schemas.microsoft.com/office/drawing/2010/main" xmlns:wps="http://schemas.microsoft.com/office/word/2010/wordprocessingShape" xmlns:wpi="http://schemas.microsoft.com/office/word/2010/wordprocessingInk" xmlns:wpg="http://schemas.microsoft.com/office/word/2010/wordprocessingGroup" xmlns:w16se="http://schemas.microsoft.com/office/word/2015/wordml/symex" xmlns:w16cid="http://schemas.microsoft.com/office/word/2016/wordml/cid" xmlns:w15="http://schemas.microsoft.com/office/word/2012/wordml" xmlns:w14="http://schemas.microsoft.com/office/word/2010/wordml" xmlns:w="http://schemas.openxmlformats.org/wordprocessingml/2006/main" xmlns:w10="urn:schemas-microsoft-com:office:word" xmlns:wp14="http://schemas.microsoft.com/office/word/2010/wordprocessingDrawing" xmlns:v="urn:schemas-microsoft-com:vml" xmlns:o="urn:schemas-microsoft-com:office:office" xmlns:am3d="http://schemas.microsoft.com/office/drawing/2017/model3d" xmlns:aink="http://schemas.microsoft.com/office/drawing/2016/ink" xmlns:mc="http://schemas.openxmlformats.org/markup-compatibility/2006" xmlns:cx8="http://schemas.microsoft.com/office/drawing/2016/5/14/chartex" xmlns:cx7="http://schemas.microsoft.com/office/drawing/2016/5/13/chartex" xmlns:cx6="http://schemas.microsoft.com/office/drawing/2016/5/12/chartex" xmlns:cx5="http://schemas.microsoft.com/office/drawing/2016/5/11/chartex" xmlns:cx4="http://schemas.microsoft.com/office/drawing/2016/5/10/chartex" xmlns:cx3="http://schemas.microsoft.com/office/drawing/2016/5/9/chartex" xmlns:cx2="http://schemas.microsoft.com/office/drawing/2015/10/21/chartex" xmlns:cx1="http://schemas.microsoft.com/office/drawing/2015/9/8/chartex" xmlns:cx="http://schemas.microsoft.com/office/drawing/2014/chartex" xmlns:wpc="http://schemas.microsoft.com/office/word/2010/wordprocessingCanvas" xmlns="" val="0"/>
                         </a:ext>
                       </a:extLst>
                     </a:blip>
@@ -34838,7 +35336,7 @@
                     <a:blip r:embed="rId28">
                       <a:extLst>
                         <a:ext uri="{28A0092B-C50C-407E-A947-70E740481C1C}">
-                          <a14:useLocalDpi xmlns="" xmlns:wpc="http://schemas.microsoft.com/office/word/2010/wordprocessingCanvas" xmlns:cx="http://schemas.microsoft.com/office/drawing/2014/chartex" xmlns:cx1="http://schemas.microsoft.com/office/drawing/2015/9/8/chartex" xmlns:cx2="http://schemas.microsoft.com/office/drawing/2015/10/21/chartex" xmlns:cx3="http://schemas.microsoft.com/office/drawing/2016/5/9/chartex" xmlns:cx4="http://schemas.microsoft.com/office/drawing/2016/5/10/chartex" xmlns:cx5="http://schemas.microsoft.com/office/drawing/2016/5/11/chartex" xmlns:cx6="http://schemas.microsoft.com/office/drawing/2016/5/12/chartex" xmlns:cx7="http://schemas.microsoft.com/office/drawing/2016/5/13/chartex" xmlns:cx8="http://schemas.microsoft.com/office/drawing/2016/5/14/chartex" xmlns:mc="http://schemas.openxmlformats.org/markup-compatibility/2006" xmlns:aink="http://schemas.microsoft.com/office/drawing/2016/ink" xmlns:am3d="http://schemas.microsoft.com/office/drawing/2017/model3d" xmlns:o="urn:schemas-microsoft-com:office:office" xmlns:v="urn:schemas-microsoft-com:vml" xmlns:wp14="http://schemas.microsoft.com/office/word/2010/wordprocessingDrawing" xmlns:w10="urn:schemas-microsoft-com:office:word" xmlns:w="http://schemas.openxmlformats.org/wordprocessingml/2006/main" xmlns:w14="http://schemas.microsoft.com/office/word/2010/wordml" xmlns:w15="http://schemas.microsoft.com/office/word/2012/wordml" xmlns:w16cid="http://schemas.microsoft.com/office/word/2016/wordml/cid" xmlns:w16se="http://schemas.microsoft.com/office/word/2015/wordml/symex" xmlns:wpg="http://schemas.microsoft.com/office/word/2010/wordprocessingGroup" xmlns:wpi="http://schemas.microsoft.com/office/word/2010/wordprocessingInk" xmlns:wps="http://schemas.microsoft.com/office/word/2010/wordprocessingShape" xmlns:a14="http://schemas.microsoft.com/office/drawing/2010/main" val="0"/>
+                          <a14:useLocalDpi xmlns:a14="http://schemas.microsoft.com/office/drawing/2010/main" xmlns:wps="http://schemas.microsoft.com/office/word/2010/wordprocessingShape" xmlns:wpi="http://schemas.microsoft.com/office/word/2010/wordprocessingInk" xmlns:wpg="http://schemas.microsoft.com/office/word/2010/wordprocessingGroup" xmlns:w16se="http://schemas.microsoft.com/office/word/2015/wordml/symex" xmlns:w16cid="http://schemas.microsoft.com/office/word/2016/wordml/cid" xmlns:w15="http://schemas.microsoft.com/office/word/2012/wordml" xmlns:w14="http://schemas.microsoft.com/office/word/2010/wordml" xmlns:w="http://schemas.openxmlformats.org/wordprocessingml/2006/main" xmlns:w10="urn:schemas-microsoft-com:office:word" xmlns:wp14="http://schemas.microsoft.com/office/word/2010/wordprocessingDrawing" xmlns:v="urn:schemas-microsoft-com:vml" xmlns:o="urn:schemas-microsoft-com:office:office" xmlns:am3d="http://schemas.microsoft.com/office/drawing/2017/model3d" xmlns:aink="http://schemas.microsoft.com/office/drawing/2016/ink" xmlns:mc="http://schemas.openxmlformats.org/markup-compatibility/2006" xmlns:cx8="http://schemas.microsoft.com/office/drawing/2016/5/14/chartex" xmlns:cx7="http://schemas.microsoft.com/office/drawing/2016/5/13/chartex" xmlns:cx6="http://schemas.microsoft.com/office/drawing/2016/5/12/chartex" xmlns:cx5="http://schemas.microsoft.com/office/drawing/2016/5/11/chartex" xmlns:cx4="http://schemas.microsoft.com/office/drawing/2016/5/10/chartex" xmlns:cx3="http://schemas.microsoft.com/office/drawing/2016/5/9/chartex" xmlns:cx2="http://schemas.microsoft.com/office/drawing/2015/10/21/chartex" xmlns:cx1="http://schemas.microsoft.com/office/drawing/2015/9/8/chartex" xmlns:cx="http://schemas.microsoft.com/office/drawing/2014/chartex" xmlns:wpc="http://schemas.microsoft.com/office/word/2010/wordprocessingCanvas" xmlns="" val="0"/>
                         </a:ext>
                       </a:extLst>
                     </a:blip>
@@ -37924,7 +38422,7 @@
                     <a:blip r:embed="rId29">
                       <a:extLst>
                         <a:ext uri="{28A0092B-C50C-407E-A947-70E740481C1C}">
-                          <a14:useLocalDpi xmlns="" xmlns:wpc="http://schemas.microsoft.com/office/word/2010/wordprocessingCanvas" xmlns:cx="http://schemas.microsoft.com/office/drawing/2014/chartex" xmlns:cx1="http://schemas.microsoft.com/office/drawing/2015/9/8/chartex" xmlns:cx2="http://schemas.microsoft.com/office/drawing/2015/10/21/chartex" xmlns:cx3="http://schemas.microsoft.com/office/drawing/2016/5/9/chartex" xmlns:cx4="http://schemas.microsoft.com/office/drawing/2016/5/10/chartex" xmlns:cx5="http://schemas.microsoft.com/office/drawing/2016/5/11/chartex" xmlns:cx6="http://schemas.microsoft.com/office/drawing/2016/5/12/chartex" xmlns:cx7="http://schemas.microsoft.com/office/drawing/2016/5/13/chartex" xmlns:cx8="http://schemas.microsoft.com/office/drawing/2016/5/14/chartex" xmlns:mc="http://schemas.openxmlformats.org/markup-compatibility/2006" xmlns:aink="http://schemas.microsoft.com/office/drawing/2016/ink" xmlns:am3d="http://schemas.microsoft.com/office/drawing/2017/model3d" xmlns:o="urn:schemas-microsoft-com:office:office" xmlns:v="urn:schemas-microsoft-com:vml" xmlns:wp14="http://schemas.microsoft.com/office/word/2010/wordprocessingDrawing" xmlns:w10="urn:schemas-microsoft-com:office:word" xmlns:w="http://schemas.openxmlformats.org/wordprocessingml/2006/main" xmlns:w14="http://schemas.microsoft.com/office/word/2010/wordml" xmlns:w15="http://schemas.microsoft.com/office/word/2012/wordml" xmlns:w16cid="http://schemas.microsoft.com/office/word/2016/wordml/cid" xmlns:w16se="http://schemas.microsoft.com/office/word/2015/wordml/symex" xmlns:wpg="http://schemas.microsoft.com/office/word/2010/wordprocessingGroup" xmlns:wpi="http://schemas.microsoft.com/office/word/2010/wordprocessingInk" xmlns:wps="http://schemas.microsoft.com/office/word/2010/wordprocessingShape" xmlns:a14="http://schemas.microsoft.com/office/drawing/2010/main" val="0"/>
+                          <a14:useLocalDpi xmlns:a14="http://schemas.microsoft.com/office/drawing/2010/main" xmlns:wps="http://schemas.microsoft.com/office/word/2010/wordprocessingShape" xmlns:wpi="http://schemas.microsoft.com/office/word/2010/wordprocessingInk" xmlns:wpg="http://schemas.microsoft.com/office/word/2010/wordprocessingGroup" xmlns:w16se="http://schemas.microsoft.com/office/word/2015/wordml/symex" xmlns:w16cid="http://schemas.microsoft.com/office/word/2016/wordml/cid" xmlns:w15="http://schemas.microsoft.com/office/word/2012/wordml" xmlns:w14="http://schemas.microsoft.com/office/word/2010/wordml" xmlns:w="http://schemas.openxmlformats.org/wordprocessingml/2006/main" xmlns:w10="urn:schemas-microsoft-com:office:word" xmlns:wp14="http://schemas.microsoft.com/office/word/2010/wordprocessingDrawing" xmlns:v="urn:schemas-microsoft-com:vml" xmlns:o="urn:schemas-microsoft-com:office:office" xmlns:am3d="http://schemas.microsoft.com/office/drawing/2017/model3d" xmlns:aink="http://schemas.microsoft.com/office/drawing/2016/ink" xmlns:mc="http://schemas.openxmlformats.org/markup-compatibility/2006" xmlns:cx8="http://schemas.microsoft.com/office/drawing/2016/5/14/chartex" xmlns:cx7="http://schemas.microsoft.com/office/drawing/2016/5/13/chartex" xmlns:cx6="http://schemas.microsoft.com/office/drawing/2016/5/12/chartex" xmlns:cx5="http://schemas.microsoft.com/office/drawing/2016/5/11/chartex" xmlns:cx4="http://schemas.microsoft.com/office/drawing/2016/5/10/chartex" xmlns:cx3="http://schemas.microsoft.com/office/drawing/2016/5/9/chartex" xmlns:cx2="http://schemas.microsoft.com/office/drawing/2015/10/21/chartex" xmlns:cx1="http://schemas.microsoft.com/office/drawing/2015/9/8/chartex" xmlns:cx="http://schemas.microsoft.com/office/drawing/2014/chartex" xmlns:wpc="http://schemas.microsoft.com/office/word/2010/wordprocessingCanvas" xmlns="" val="0"/>
                         </a:ext>
                       </a:extLst>
                     </a:blip>
@@ -37971,7 +38469,7 @@
       <w:pPr>
         <w:pStyle w:val="2"/>
       </w:pPr>
-      <w:bookmarkStart w:id="19" w:name="_Toc506920078"/>
+      <w:bookmarkStart w:id="19" w:name="_Toc508445093"/>
       <w:r>
         <w:t xml:space="preserve">3.2 </w:t>
       </w:r>
@@ -44651,7 +45149,7 @@
       <w:pPr>
         <w:pStyle w:val="2"/>
       </w:pPr>
-      <w:bookmarkStart w:id="20" w:name="_Toc506920079"/>
+      <w:bookmarkStart w:id="20" w:name="_Toc508445094"/>
       <w:r>
         <w:t xml:space="preserve">3.3 </w:t>
       </w:r>
@@ -45000,7 +45498,7 @@
                     <a:blip r:embed="rId30">
                       <a:extLst>
                         <a:ext uri="{28A0092B-C50C-407E-A947-70E740481C1C}">
-                          <a14:useLocalDpi xmlns="" xmlns:wpc="http://schemas.microsoft.com/office/word/2010/wordprocessingCanvas" xmlns:cx="http://schemas.microsoft.com/office/drawing/2014/chartex" xmlns:cx1="http://schemas.microsoft.com/office/drawing/2015/9/8/chartex" xmlns:cx2="http://schemas.microsoft.com/office/drawing/2015/10/21/chartex" xmlns:cx3="http://schemas.microsoft.com/office/drawing/2016/5/9/chartex" xmlns:cx4="http://schemas.microsoft.com/office/drawing/2016/5/10/chartex" xmlns:cx5="http://schemas.microsoft.com/office/drawing/2016/5/11/chartex" xmlns:cx6="http://schemas.microsoft.com/office/drawing/2016/5/12/chartex" xmlns:cx7="http://schemas.microsoft.com/office/drawing/2016/5/13/chartex" xmlns:cx8="http://schemas.microsoft.com/office/drawing/2016/5/14/chartex" xmlns:mc="http://schemas.openxmlformats.org/markup-compatibility/2006" xmlns:aink="http://schemas.microsoft.com/office/drawing/2016/ink" xmlns:am3d="http://schemas.microsoft.com/office/drawing/2017/model3d" xmlns:o="urn:schemas-microsoft-com:office:office" xmlns:v="urn:schemas-microsoft-com:vml" xmlns:wp14="http://schemas.microsoft.com/office/word/2010/wordprocessingDrawing" xmlns:w10="urn:schemas-microsoft-com:office:word" xmlns:w="http://schemas.openxmlformats.org/wordprocessingml/2006/main" xmlns:w14="http://schemas.microsoft.com/office/word/2010/wordml" xmlns:w15="http://schemas.microsoft.com/office/word/2012/wordml" xmlns:w16cid="http://schemas.microsoft.com/office/word/2016/wordml/cid" xmlns:w16se="http://schemas.microsoft.com/office/word/2015/wordml/symex" xmlns:wpg="http://schemas.microsoft.com/office/word/2010/wordprocessingGroup" xmlns:wpi="http://schemas.microsoft.com/office/word/2010/wordprocessingInk" xmlns:wps="http://schemas.microsoft.com/office/word/2010/wordprocessingShape" xmlns:a14="http://schemas.microsoft.com/office/drawing/2010/main" val="0"/>
+                          <a14:useLocalDpi xmlns:a14="http://schemas.microsoft.com/office/drawing/2010/main" xmlns:wps="http://schemas.microsoft.com/office/word/2010/wordprocessingShape" xmlns:wpi="http://schemas.microsoft.com/office/word/2010/wordprocessingInk" xmlns:wpg="http://schemas.microsoft.com/office/word/2010/wordprocessingGroup" xmlns:w16se="http://schemas.microsoft.com/office/word/2015/wordml/symex" xmlns:w16cid="http://schemas.microsoft.com/office/word/2016/wordml/cid" xmlns:w15="http://schemas.microsoft.com/office/word/2012/wordml" xmlns:w14="http://schemas.microsoft.com/office/word/2010/wordml" xmlns:w="http://schemas.openxmlformats.org/wordprocessingml/2006/main" xmlns:w10="urn:schemas-microsoft-com:office:word" xmlns:wp14="http://schemas.microsoft.com/office/word/2010/wordprocessingDrawing" xmlns:v="urn:schemas-microsoft-com:vml" xmlns:o="urn:schemas-microsoft-com:office:office" xmlns:am3d="http://schemas.microsoft.com/office/drawing/2017/model3d" xmlns:aink="http://schemas.microsoft.com/office/drawing/2016/ink" xmlns:mc="http://schemas.openxmlformats.org/markup-compatibility/2006" xmlns:cx8="http://schemas.microsoft.com/office/drawing/2016/5/14/chartex" xmlns:cx7="http://schemas.microsoft.com/office/drawing/2016/5/13/chartex" xmlns:cx6="http://schemas.microsoft.com/office/drawing/2016/5/12/chartex" xmlns:cx5="http://schemas.microsoft.com/office/drawing/2016/5/11/chartex" xmlns:cx4="http://schemas.microsoft.com/office/drawing/2016/5/10/chartex" xmlns:cx3="http://schemas.microsoft.com/office/drawing/2016/5/9/chartex" xmlns:cx2="http://schemas.microsoft.com/office/drawing/2015/10/21/chartex" xmlns:cx1="http://schemas.microsoft.com/office/drawing/2015/9/8/chartex" xmlns:cx="http://schemas.microsoft.com/office/drawing/2014/chartex" xmlns:wpc="http://schemas.microsoft.com/office/word/2010/wordprocessingCanvas" xmlns="" val="0"/>
                         </a:ext>
                       </a:extLst>
                     </a:blip>
@@ -45225,7 +45723,7 @@
                     <a:blip r:embed="rId31">
                       <a:extLst>
                         <a:ext uri="{28A0092B-C50C-407E-A947-70E740481C1C}">
-                          <a14:useLocalDpi xmlns="" xmlns:wpc="http://schemas.microsoft.com/office/word/2010/wordprocessingCanvas" xmlns:cx="http://schemas.microsoft.com/office/drawing/2014/chartex" xmlns:cx1="http://schemas.microsoft.com/office/drawing/2015/9/8/chartex" xmlns:cx2="http://schemas.microsoft.com/office/drawing/2015/10/21/chartex" xmlns:cx3="http://schemas.microsoft.com/office/drawing/2016/5/9/chartex" xmlns:cx4="http://schemas.microsoft.com/office/drawing/2016/5/10/chartex" xmlns:cx5="http://schemas.microsoft.com/office/drawing/2016/5/11/chartex" xmlns:cx6="http://schemas.microsoft.com/office/drawing/2016/5/12/chartex" xmlns:cx7="http://schemas.microsoft.com/office/drawing/2016/5/13/chartex" xmlns:cx8="http://schemas.microsoft.com/office/drawing/2016/5/14/chartex" xmlns:mc="http://schemas.openxmlformats.org/markup-compatibility/2006" xmlns:aink="http://schemas.microsoft.com/office/drawing/2016/ink" xmlns:am3d="http://schemas.microsoft.com/office/drawing/2017/model3d" xmlns:o="urn:schemas-microsoft-com:office:office" xmlns:v="urn:schemas-microsoft-com:vml" xmlns:wp14="http://schemas.microsoft.com/office/word/2010/wordprocessingDrawing" xmlns:w10="urn:schemas-microsoft-com:office:word" xmlns:w="http://schemas.openxmlformats.org/wordprocessingml/2006/main" xmlns:w14="http://schemas.microsoft.com/office/word/2010/wordml" xmlns:w15="http://schemas.microsoft.com/office/word/2012/wordml" xmlns:w16cid="http://schemas.microsoft.com/office/word/2016/wordml/cid" xmlns:w16se="http://schemas.microsoft.com/office/word/2015/wordml/symex" xmlns:wpg="http://schemas.microsoft.com/office/word/2010/wordprocessingGroup" xmlns:wpi="http://schemas.microsoft.com/office/word/2010/wordprocessingInk" xmlns:wps="http://schemas.microsoft.com/office/word/2010/wordprocessingShape" xmlns:a14="http://schemas.microsoft.com/office/drawing/2010/main" val="0"/>
+                          <a14:useLocalDpi xmlns:a14="http://schemas.microsoft.com/office/drawing/2010/main" xmlns:wps="http://schemas.microsoft.com/office/word/2010/wordprocessingShape" xmlns:wpi="http://schemas.microsoft.com/office/word/2010/wordprocessingInk" xmlns:wpg="http://schemas.microsoft.com/office/word/2010/wordprocessingGroup" xmlns:w16se="http://schemas.microsoft.com/office/word/2015/wordml/symex" xmlns:w16cid="http://schemas.microsoft.com/office/word/2016/wordml/cid" xmlns:w15="http://schemas.microsoft.com/office/word/2012/wordml" xmlns:w14="http://schemas.microsoft.com/office/word/2010/wordml" xmlns:w="http://schemas.openxmlformats.org/wordprocessingml/2006/main" xmlns:w10="urn:schemas-microsoft-com:office:word" xmlns:wp14="http://schemas.microsoft.com/office/word/2010/wordprocessingDrawing" xmlns:v="urn:schemas-microsoft-com:vml" xmlns:o="urn:schemas-microsoft-com:office:office" xmlns:am3d="http://schemas.microsoft.com/office/drawing/2017/model3d" xmlns:aink="http://schemas.microsoft.com/office/drawing/2016/ink" xmlns:mc="http://schemas.openxmlformats.org/markup-compatibility/2006" xmlns:cx8="http://schemas.microsoft.com/office/drawing/2016/5/14/chartex" xmlns:cx7="http://schemas.microsoft.com/office/drawing/2016/5/13/chartex" xmlns:cx6="http://schemas.microsoft.com/office/drawing/2016/5/12/chartex" xmlns:cx5="http://schemas.microsoft.com/office/drawing/2016/5/11/chartex" xmlns:cx4="http://schemas.microsoft.com/office/drawing/2016/5/10/chartex" xmlns:cx3="http://schemas.microsoft.com/office/drawing/2016/5/9/chartex" xmlns:cx2="http://schemas.microsoft.com/office/drawing/2015/10/21/chartex" xmlns:cx1="http://schemas.microsoft.com/office/drawing/2015/9/8/chartex" xmlns:cx="http://schemas.microsoft.com/office/drawing/2014/chartex" xmlns:wpc="http://schemas.microsoft.com/office/word/2010/wordprocessingCanvas" xmlns="" val="0"/>
                         </a:ext>
                       </a:extLst>
                     </a:blip>
@@ -45965,7 +46463,7 @@
                     <a:blip r:embed="rId32">
                       <a:extLst>
                         <a:ext uri="{28A0092B-C50C-407E-A947-70E740481C1C}">
-                          <a14:useLocalDpi xmlns="" xmlns:wpc="http://schemas.microsoft.com/office/word/2010/wordprocessingCanvas" xmlns:cx="http://schemas.microsoft.com/office/drawing/2014/chartex" xmlns:cx1="http://schemas.microsoft.com/office/drawing/2015/9/8/chartex" xmlns:cx2="http://schemas.microsoft.com/office/drawing/2015/10/21/chartex" xmlns:cx3="http://schemas.microsoft.com/office/drawing/2016/5/9/chartex" xmlns:cx4="http://schemas.microsoft.com/office/drawing/2016/5/10/chartex" xmlns:cx5="http://schemas.microsoft.com/office/drawing/2016/5/11/chartex" xmlns:cx6="http://schemas.microsoft.com/office/drawing/2016/5/12/chartex" xmlns:cx7="http://schemas.microsoft.com/office/drawing/2016/5/13/chartex" xmlns:cx8="http://schemas.microsoft.com/office/drawing/2016/5/14/chartex" xmlns:mc="http://schemas.openxmlformats.org/markup-compatibility/2006" xmlns:aink="http://schemas.microsoft.com/office/drawing/2016/ink" xmlns:am3d="http://schemas.microsoft.com/office/drawing/2017/model3d" xmlns:o="urn:schemas-microsoft-com:office:office" xmlns:v="urn:schemas-microsoft-com:vml" xmlns:wp14="http://schemas.microsoft.com/office/word/2010/wordprocessingDrawing" xmlns:w10="urn:schemas-microsoft-com:office:word" xmlns:w="http://schemas.openxmlformats.org/wordprocessingml/2006/main" xmlns:w14="http://schemas.microsoft.com/office/word/2010/wordml" xmlns:w15="http://schemas.microsoft.com/office/word/2012/wordml" xmlns:w16cid="http://schemas.microsoft.com/office/word/2016/wordml/cid" xmlns:w16se="http://schemas.microsoft.com/office/word/2015/wordml/symex" xmlns:wpg="http://schemas.microsoft.com/office/word/2010/wordprocessingGroup" xmlns:wpi="http://schemas.microsoft.com/office/word/2010/wordprocessingInk" xmlns:wps="http://schemas.microsoft.com/office/word/2010/wordprocessingShape" xmlns:a14="http://schemas.microsoft.com/office/drawing/2010/main" val="0"/>
+                          <a14:useLocalDpi xmlns:a14="http://schemas.microsoft.com/office/drawing/2010/main" xmlns:wps="http://schemas.microsoft.com/office/word/2010/wordprocessingShape" xmlns:wpi="http://schemas.microsoft.com/office/word/2010/wordprocessingInk" xmlns:wpg="http://schemas.microsoft.com/office/word/2010/wordprocessingGroup" xmlns:w16se="http://schemas.microsoft.com/office/word/2015/wordml/symex" xmlns:w16cid="http://schemas.microsoft.com/office/word/2016/wordml/cid" xmlns:w15="http://schemas.microsoft.com/office/word/2012/wordml" xmlns:w14="http://schemas.microsoft.com/office/word/2010/wordml" xmlns:w="http://schemas.openxmlformats.org/wordprocessingml/2006/main" xmlns:w10="urn:schemas-microsoft-com:office:word" xmlns:wp14="http://schemas.microsoft.com/office/word/2010/wordprocessingDrawing" xmlns:v="urn:schemas-microsoft-com:vml" xmlns:o="urn:schemas-microsoft-com:office:office" xmlns:am3d="http://schemas.microsoft.com/office/drawing/2017/model3d" xmlns:aink="http://schemas.microsoft.com/office/drawing/2016/ink" xmlns:mc="http://schemas.openxmlformats.org/markup-compatibility/2006" xmlns:cx8="http://schemas.microsoft.com/office/drawing/2016/5/14/chartex" xmlns:cx7="http://schemas.microsoft.com/office/drawing/2016/5/13/chartex" xmlns:cx6="http://schemas.microsoft.com/office/drawing/2016/5/12/chartex" xmlns:cx5="http://schemas.microsoft.com/office/drawing/2016/5/11/chartex" xmlns:cx4="http://schemas.microsoft.com/office/drawing/2016/5/10/chartex" xmlns:cx3="http://schemas.microsoft.com/office/drawing/2016/5/9/chartex" xmlns:cx2="http://schemas.microsoft.com/office/drawing/2015/10/21/chartex" xmlns:cx1="http://schemas.microsoft.com/office/drawing/2015/9/8/chartex" xmlns:cx="http://schemas.microsoft.com/office/drawing/2014/chartex" xmlns:wpc="http://schemas.microsoft.com/office/word/2010/wordprocessingCanvas" xmlns="" val="0"/>
                         </a:ext>
                       </a:extLst>
                     </a:blip>
@@ -46544,7 +47042,7 @@
                     <a:blip r:embed="rId33">
                       <a:extLst>
                         <a:ext uri="{28A0092B-C50C-407E-A947-70E740481C1C}">
-                          <a14:useLocalDpi xmlns="" xmlns:wpc="http://schemas.microsoft.com/office/word/2010/wordprocessingCanvas" xmlns:cx="http://schemas.microsoft.com/office/drawing/2014/chartex" xmlns:cx1="http://schemas.microsoft.com/office/drawing/2015/9/8/chartex" xmlns:cx2="http://schemas.microsoft.com/office/drawing/2015/10/21/chartex" xmlns:cx3="http://schemas.microsoft.com/office/drawing/2016/5/9/chartex" xmlns:cx4="http://schemas.microsoft.com/office/drawing/2016/5/10/chartex" xmlns:cx5="http://schemas.microsoft.com/office/drawing/2016/5/11/chartex" xmlns:cx6="http://schemas.microsoft.com/office/drawing/2016/5/12/chartex" xmlns:cx7="http://schemas.microsoft.com/office/drawing/2016/5/13/chartex" xmlns:cx8="http://schemas.microsoft.com/office/drawing/2016/5/14/chartex" xmlns:mc="http://schemas.openxmlformats.org/markup-compatibility/2006" xmlns:aink="http://schemas.microsoft.com/office/drawing/2016/ink" xmlns:am3d="http://schemas.microsoft.com/office/drawing/2017/model3d" xmlns:o="urn:schemas-microsoft-com:office:office" xmlns:v="urn:schemas-microsoft-com:vml" xmlns:wp14="http://schemas.microsoft.com/office/word/2010/wordprocessingDrawing" xmlns:w10="urn:schemas-microsoft-com:office:word" xmlns:w="http://schemas.openxmlformats.org/wordprocessingml/2006/main" xmlns:w14="http://schemas.microsoft.com/office/word/2010/wordml" xmlns:w15="http://schemas.microsoft.com/office/word/2012/wordml" xmlns:w16cid="http://schemas.microsoft.com/office/word/2016/wordml/cid" xmlns:w16se="http://schemas.microsoft.com/office/word/2015/wordml/symex" xmlns:wpg="http://schemas.microsoft.com/office/word/2010/wordprocessingGroup" xmlns:wpi="http://schemas.microsoft.com/office/word/2010/wordprocessingInk" xmlns:wps="http://schemas.microsoft.com/office/word/2010/wordprocessingShape" xmlns:a14="http://schemas.microsoft.com/office/drawing/2010/main" val="0"/>
+                          <a14:useLocalDpi xmlns:a14="http://schemas.microsoft.com/office/drawing/2010/main" xmlns:wps="http://schemas.microsoft.com/office/word/2010/wordprocessingShape" xmlns:wpi="http://schemas.microsoft.com/office/word/2010/wordprocessingInk" xmlns:wpg="http://schemas.microsoft.com/office/word/2010/wordprocessingGroup" xmlns:w16se="http://schemas.microsoft.com/office/word/2015/wordml/symex" xmlns:w16cid="http://schemas.microsoft.com/office/word/2016/wordml/cid" xmlns:w15="http://schemas.microsoft.com/office/word/2012/wordml" xmlns:w14="http://schemas.microsoft.com/office/word/2010/wordml" xmlns:w="http://schemas.openxmlformats.org/wordprocessingml/2006/main" xmlns:w10="urn:schemas-microsoft-com:office:word" xmlns:wp14="http://schemas.microsoft.com/office/word/2010/wordprocessingDrawing" xmlns:v="urn:schemas-microsoft-com:vml" xmlns:o="urn:schemas-microsoft-com:office:office" xmlns:am3d="http://schemas.microsoft.com/office/drawing/2017/model3d" xmlns:aink="http://schemas.microsoft.com/office/drawing/2016/ink" xmlns:mc="http://schemas.openxmlformats.org/markup-compatibility/2006" xmlns:cx8="http://schemas.microsoft.com/office/drawing/2016/5/14/chartex" xmlns:cx7="http://schemas.microsoft.com/office/drawing/2016/5/13/chartex" xmlns:cx6="http://schemas.microsoft.com/office/drawing/2016/5/12/chartex" xmlns:cx5="http://schemas.microsoft.com/office/drawing/2016/5/11/chartex" xmlns:cx4="http://schemas.microsoft.com/office/drawing/2016/5/10/chartex" xmlns:cx3="http://schemas.microsoft.com/office/drawing/2016/5/9/chartex" xmlns:cx2="http://schemas.microsoft.com/office/drawing/2015/10/21/chartex" xmlns:cx1="http://schemas.microsoft.com/office/drawing/2015/9/8/chartex" xmlns:cx="http://schemas.microsoft.com/office/drawing/2014/chartex" xmlns:wpc="http://schemas.microsoft.com/office/word/2010/wordprocessingCanvas" xmlns="" val="0"/>
                         </a:ext>
                       </a:extLst>
                     </a:blip>
@@ -46780,7 +47278,7 @@
                     <a:blip r:embed="rId34">
                       <a:extLst>
                         <a:ext uri="{28A0092B-C50C-407E-A947-70E740481C1C}">
-                          <a14:useLocalDpi xmlns="" xmlns:wpc="http://schemas.microsoft.com/office/word/2010/wordprocessingCanvas" xmlns:cx="http://schemas.microsoft.com/office/drawing/2014/chartex" xmlns:cx1="http://schemas.microsoft.com/office/drawing/2015/9/8/chartex" xmlns:cx2="http://schemas.microsoft.com/office/drawing/2015/10/21/chartex" xmlns:cx3="http://schemas.microsoft.com/office/drawing/2016/5/9/chartex" xmlns:cx4="http://schemas.microsoft.com/office/drawing/2016/5/10/chartex" xmlns:cx5="http://schemas.microsoft.com/office/drawing/2016/5/11/chartex" xmlns:cx6="http://schemas.microsoft.com/office/drawing/2016/5/12/chartex" xmlns:cx7="http://schemas.microsoft.com/office/drawing/2016/5/13/chartex" xmlns:cx8="http://schemas.microsoft.com/office/drawing/2016/5/14/chartex" xmlns:mc="http://schemas.openxmlformats.org/markup-compatibility/2006" xmlns:aink="http://schemas.microsoft.com/office/drawing/2016/ink" xmlns:am3d="http://schemas.microsoft.com/office/drawing/2017/model3d" xmlns:o="urn:schemas-microsoft-com:office:office" xmlns:v="urn:schemas-microsoft-com:vml" xmlns:wp14="http://schemas.microsoft.com/office/word/2010/wordprocessingDrawing" xmlns:w10="urn:schemas-microsoft-com:office:word" xmlns:w="http://schemas.openxmlformats.org/wordprocessingml/2006/main" xmlns:w14="http://schemas.microsoft.com/office/word/2010/wordml" xmlns:w15="http://schemas.microsoft.com/office/word/2012/wordml" xmlns:w16cid="http://schemas.microsoft.com/office/word/2016/wordml/cid" xmlns:w16se="http://schemas.microsoft.com/office/word/2015/wordml/symex" xmlns:wpg="http://schemas.microsoft.com/office/word/2010/wordprocessingGroup" xmlns:wpi="http://schemas.microsoft.com/office/word/2010/wordprocessingInk" xmlns:wps="http://schemas.microsoft.com/office/word/2010/wordprocessingShape" xmlns:a14="http://schemas.microsoft.com/office/drawing/2010/main" val="0"/>
+                          <a14:useLocalDpi xmlns:a14="http://schemas.microsoft.com/office/drawing/2010/main" xmlns:wps="http://schemas.microsoft.com/office/word/2010/wordprocessingShape" xmlns:wpi="http://schemas.microsoft.com/office/word/2010/wordprocessingInk" xmlns:wpg="http://schemas.microsoft.com/office/word/2010/wordprocessingGroup" xmlns:w16se="http://schemas.microsoft.com/office/word/2015/wordml/symex" xmlns:w16cid="http://schemas.microsoft.com/office/word/2016/wordml/cid" xmlns:w15="http://schemas.microsoft.com/office/word/2012/wordml" xmlns:w14="http://schemas.microsoft.com/office/word/2010/wordml" xmlns:w="http://schemas.openxmlformats.org/wordprocessingml/2006/main" xmlns:w10="urn:schemas-microsoft-com:office:word" xmlns:wp14="http://schemas.microsoft.com/office/word/2010/wordprocessingDrawing" xmlns:v="urn:schemas-microsoft-com:vml" xmlns:o="urn:schemas-microsoft-com:office:office" xmlns:am3d="http://schemas.microsoft.com/office/drawing/2017/model3d" xmlns:aink="http://schemas.microsoft.com/office/drawing/2016/ink" xmlns:mc="http://schemas.openxmlformats.org/markup-compatibility/2006" xmlns:cx8="http://schemas.microsoft.com/office/drawing/2016/5/14/chartex" xmlns:cx7="http://schemas.microsoft.com/office/drawing/2016/5/13/chartex" xmlns:cx6="http://schemas.microsoft.com/office/drawing/2016/5/12/chartex" xmlns:cx5="http://schemas.microsoft.com/office/drawing/2016/5/11/chartex" xmlns:cx4="http://schemas.microsoft.com/office/drawing/2016/5/10/chartex" xmlns:cx3="http://schemas.microsoft.com/office/drawing/2016/5/9/chartex" xmlns:cx2="http://schemas.microsoft.com/office/drawing/2015/10/21/chartex" xmlns:cx1="http://schemas.microsoft.com/office/drawing/2015/9/8/chartex" xmlns:cx="http://schemas.microsoft.com/office/drawing/2014/chartex" xmlns:wpc="http://schemas.microsoft.com/office/word/2010/wordprocessingCanvas" xmlns="" val="0"/>
                         </a:ext>
                       </a:extLst>
                     </a:blip>
@@ -47321,7 +47819,7 @@
       <w:pPr>
         <w:pStyle w:val="2"/>
       </w:pPr>
-      <w:bookmarkStart w:id="21" w:name="_Toc506920080"/>
+      <w:bookmarkStart w:id="21" w:name="_Toc508445095"/>
       <w:r>
         <w:t>3</w:t>
       </w:r>
@@ -47446,7 +47944,7 @@
                     <a:blip r:embed="rId35">
                       <a:extLst>
                         <a:ext uri="{28A0092B-C50C-407E-A947-70E740481C1C}">
-                          <a14:useLocalDpi xmlns="" xmlns:wpc="http://schemas.microsoft.com/office/word/2010/wordprocessingCanvas" xmlns:cx="http://schemas.microsoft.com/office/drawing/2014/chartex" xmlns:cx1="http://schemas.microsoft.com/office/drawing/2015/9/8/chartex" xmlns:cx2="http://schemas.microsoft.com/office/drawing/2015/10/21/chartex" xmlns:cx3="http://schemas.microsoft.com/office/drawing/2016/5/9/chartex" xmlns:cx4="http://schemas.microsoft.com/office/drawing/2016/5/10/chartex" xmlns:cx5="http://schemas.microsoft.com/office/drawing/2016/5/11/chartex" xmlns:cx6="http://schemas.microsoft.com/office/drawing/2016/5/12/chartex" xmlns:cx7="http://schemas.microsoft.com/office/drawing/2016/5/13/chartex" xmlns:cx8="http://schemas.microsoft.com/office/drawing/2016/5/14/chartex" xmlns:mc="http://schemas.openxmlformats.org/markup-compatibility/2006" xmlns:aink="http://schemas.microsoft.com/office/drawing/2016/ink" xmlns:am3d="http://schemas.microsoft.com/office/drawing/2017/model3d" xmlns:o="urn:schemas-microsoft-com:office:office" xmlns:v="urn:schemas-microsoft-com:vml" xmlns:wp14="http://schemas.microsoft.com/office/word/2010/wordprocessingDrawing" xmlns:w10="urn:schemas-microsoft-com:office:word" xmlns:w="http://schemas.openxmlformats.org/wordprocessingml/2006/main" xmlns:w14="http://schemas.microsoft.com/office/word/2010/wordml" xmlns:w15="http://schemas.microsoft.com/office/word/2012/wordml" xmlns:w16cid="http://schemas.microsoft.com/office/word/2016/wordml/cid" xmlns:w16se="http://schemas.microsoft.com/office/word/2015/wordml/symex" xmlns:wpg="http://schemas.microsoft.com/office/word/2010/wordprocessingGroup" xmlns:wpi="http://schemas.microsoft.com/office/word/2010/wordprocessingInk" xmlns:wps="http://schemas.microsoft.com/office/word/2010/wordprocessingShape" xmlns:a14="http://schemas.microsoft.com/office/drawing/2010/main" val="0"/>
+                          <a14:useLocalDpi xmlns:a14="http://schemas.microsoft.com/office/drawing/2010/main" xmlns:wps="http://schemas.microsoft.com/office/word/2010/wordprocessingShape" xmlns:wpi="http://schemas.microsoft.com/office/word/2010/wordprocessingInk" xmlns:wpg="http://schemas.microsoft.com/office/word/2010/wordprocessingGroup" xmlns:w16se="http://schemas.microsoft.com/office/word/2015/wordml/symex" xmlns:w16cid="http://schemas.microsoft.com/office/word/2016/wordml/cid" xmlns:w15="http://schemas.microsoft.com/office/word/2012/wordml" xmlns:w14="http://schemas.microsoft.com/office/word/2010/wordml" xmlns:w="http://schemas.openxmlformats.org/wordprocessingml/2006/main" xmlns:w10="urn:schemas-microsoft-com:office:word" xmlns:wp14="http://schemas.microsoft.com/office/word/2010/wordprocessingDrawing" xmlns:v="urn:schemas-microsoft-com:vml" xmlns:o="urn:schemas-microsoft-com:office:office" xmlns:am3d="http://schemas.microsoft.com/office/drawing/2017/model3d" xmlns:aink="http://schemas.microsoft.com/office/drawing/2016/ink" xmlns:mc="http://schemas.openxmlformats.org/markup-compatibility/2006" xmlns:cx8="http://schemas.microsoft.com/office/drawing/2016/5/14/chartex" xmlns:cx7="http://schemas.microsoft.com/office/drawing/2016/5/13/chartex" xmlns:cx6="http://schemas.microsoft.com/office/drawing/2016/5/12/chartex" xmlns:cx5="http://schemas.microsoft.com/office/drawing/2016/5/11/chartex" xmlns:cx4="http://schemas.microsoft.com/office/drawing/2016/5/10/chartex" xmlns:cx3="http://schemas.microsoft.com/office/drawing/2016/5/9/chartex" xmlns:cx2="http://schemas.microsoft.com/office/drawing/2015/10/21/chartex" xmlns:cx1="http://schemas.microsoft.com/office/drawing/2015/9/8/chartex" xmlns:cx="http://schemas.microsoft.com/office/drawing/2014/chartex" xmlns:wpc="http://schemas.microsoft.com/office/word/2010/wordprocessingCanvas" xmlns="" val="0"/>
                         </a:ext>
                       </a:extLst>
                     </a:blip>
@@ -47831,7 +48329,7 @@
       <w:pPr>
         <w:pStyle w:val="2"/>
       </w:pPr>
-      <w:bookmarkStart w:id="22" w:name="_Toc506920081"/>
+      <w:bookmarkStart w:id="22" w:name="_Toc508445096"/>
       <w:r>
         <w:lastRenderedPageBreak/>
         <w:t>3</w:t>
@@ -48539,7 +49037,7 @@
                     <a:blip r:embed="rId36">
                       <a:extLst>
                         <a:ext uri="{28A0092B-C50C-407E-A947-70E740481C1C}">
-                          <a14:useLocalDpi xmlns="" xmlns:wpc="http://schemas.microsoft.com/office/word/2010/wordprocessingCanvas" xmlns:cx="http://schemas.microsoft.com/office/drawing/2014/chartex" xmlns:cx1="http://schemas.microsoft.com/office/drawing/2015/9/8/chartex" xmlns:cx2="http://schemas.microsoft.com/office/drawing/2015/10/21/chartex" xmlns:cx3="http://schemas.microsoft.com/office/drawing/2016/5/9/chartex" xmlns:cx4="http://schemas.microsoft.com/office/drawing/2016/5/10/chartex" xmlns:cx5="http://schemas.microsoft.com/office/drawing/2016/5/11/chartex" xmlns:cx6="http://schemas.microsoft.com/office/drawing/2016/5/12/chartex" xmlns:cx7="http://schemas.microsoft.com/office/drawing/2016/5/13/chartex" xmlns:cx8="http://schemas.microsoft.com/office/drawing/2016/5/14/chartex" xmlns:mc="http://schemas.openxmlformats.org/markup-compatibility/2006" xmlns:aink="http://schemas.microsoft.com/office/drawing/2016/ink" xmlns:am3d="http://schemas.microsoft.com/office/drawing/2017/model3d" xmlns:o="urn:schemas-microsoft-com:office:office" xmlns:v="urn:schemas-microsoft-com:vml" xmlns:wp14="http://schemas.microsoft.com/office/word/2010/wordprocessingDrawing" xmlns:w10="urn:schemas-microsoft-com:office:word" xmlns:w="http://schemas.openxmlformats.org/wordprocessingml/2006/main" xmlns:w14="http://schemas.microsoft.com/office/word/2010/wordml" xmlns:w15="http://schemas.microsoft.com/office/word/2012/wordml" xmlns:w16cid="http://schemas.microsoft.com/office/word/2016/wordml/cid" xmlns:w16se="http://schemas.microsoft.com/office/word/2015/wordml/symex" xmlns:wpg="http://schemas.microsoft.com/office/word/2010/wordprocessingGroup" xmlns:wpi="http://schemas.microsoft.com/office/word/2010/wordprocessingInk" xmlns:wps="http://schemas.microsoft.com/office/word/2010/wordprocessingShape" xmlns:a14="http://schemas.microsoft.com/office/drawing/2010/main" val="0"/>
+                          <a14:useLocalDpi xmlns:a14="http://schemas.microsoft.com/office/drawing/2010/main" xmlns:wps="http://schemas.microsoft.com/office/word/2010/wordprocessingShape" xmlns:wpi="http://schemas.microsoft.com/office/word/2010/wordprocessingInk" xmlns:wpg="http://schemas.microsoft.com/office/word/2010/wordprocessingGroup" xmlns:w16se="http://schemas.microsoft.com/office/word/2015/wordml/symex" xmlns:w16cid="http://schemas.microsoft.com/office/word/2016/wordml/cid" xmlns:w15="http://schemas.microsoft.com/office/word/2012/wordml" xmlns:w14="http://schemas.microsoft.com/office/word/2010/wordml" xmlns:w="http://schemas.openxmlformats.org/wordprocessingml/2006/main" xmlns:w10="urn:schemas-microsoft-com:office:word" xmlns:wp14="http://schemas.microsoft.com/office/word/2010/wordprocessingDrawing" xmlns:v="urn:schemas-microsoft-com:vml" xmlns:o="urn:schemas-microsoft-com:office:office" xmlns:am3d="http://schemas.microsoft.com/office/drawing/2017/model3d" xmlns:aink="http://schemas.microsoft.com/office/drawing/2016/ink" xmlns:mc="http://schemas.openxmlformats.org/markup-compatibility/2006" xmlns:cx8="http://schemas.microsoft.com/office/drawing/2016/5/14/chartex" xmlns:cx7="http://schemas.microsoft.com/office/drawing/2016/5/13/chartex" xmlns:cx6="http://schemas.microsoft.com/office/drawing/2016/5/12/chartex" xmlns:cx5="http://schemas.microsoft.com/office/drawing/2016/5/11/chartex" xmlns:cx4="http://schemas.microsoft.com/office/drawing/2016/5/10/chartex" xmlns:cx3="http://schemas.microsoft.com/office/drawing/2016/5/9/chartex" xmlns:cx2="http://schemas.microsoft.com/office/drawing/2015/10/21/chartex" xmlns:cx1="http://schemas.microsoft.com/office/drawing/2015/9/8/chartex" xmlns:cx="http://schemas.microsoft.com/office/drawing/2014/chartex" xmlns:wpc="http://schemas.microsoft.com/office/word/2010/wordprocessingCanvas" xmlns="" val="0"/>
                         </a:ext>
                       </a:extLst>
                     </a:blip>
@@ -48638,7 +49136,7 @@
                     <a:blip r:embed="rId37">
                       <a:extLst>
                         <a:ext uri="{28A0092B-C50C-407E-A947-70E740481C1C}">
-                          <a14:useLocalDpi xmlns="" xmlns:wpc="http://schemas.microsoft.com/office/word/2010/wordprocessingCanvas" xmlns:cx="http://schemas.microsoft.com/office/drawing/2014/chartex" xmlns:cx1="http://schemas.microsoft.com/office/drawing/2015/9/8/chartex" xmlns:cx2="http://schemas.microsoft.com/office/drawing/2015/10/21/chartex" xmlns:cx3="http://schemas.microsoft.com/office/drawing/2016/5/9/chartex" xmlns:cx4="http://schemas.microsoft.com/office/drawing/2016/5/10/chartex" xmlns:cx5="http://schemas.microsoft.com/office/drawing/2016/5/11/chartex" xmlns:cx6="http://schemas.microsoft.com/office/drawing/2016/5/12/chartex" xmlns:cx7="http://schemas.microsoft.com/office/drawing/2016/5/13/chartex" xmlns:cx8="http://schemas.microsoft.com/office/drawing/2016/5/14/chartex" xmlns:mc="http://schemas.openxmlformats.org/markup-compatibility/2006" xmlns:aink="http://schemas.microsoft.com/office/drawing/2016/ink" xmlns:am3d="http://schemas.microsoft.com/office/drawing/2017/model3d" xmlns:o="urn:schemas-microsoft-com:office:office" xmlns:v="urn:schemas-microsoft-com:vml" xmlns:wp14="http://schemas.microsoft.com/office/word/2010/wordprocessingDrawing" xmlns:w10="urn:schemas-microsoft-com:office:word" xmlns:w="http://schemas.openxmlformats.org/wordprocessingml/2006/main" xmlns:w14="http://schemas.microsoft.com/office/word/2010/wordml" xmlns:w15="http://schemas.microsoft.com/office/word/2012/wordml" xmlns:w16cid="http://schemas.microsoft.com/office/word/2016/wordml/cid" xmlns:w16se="http://schemas.microsoft.com/office/word/2015/wordml/symex" xmlns:wpg="http://schemas.microsoft.com/office/word/2010/wordprocessingGroup" xmlns:wpi="http://schemas.microsoft.com/office/word/2010/wordprocessingInk" xmlns:wps="http://schemas.microsoft.com/office/word/2010/wordprocessingShape" xmlns:a14="http://schemas.microsoft.com/office/drawing/2010/main" val="0"/>
+                          <a14:useLocalDpi xmlns:a14="http://schemas.microsoft.com/office/drawing/2010/main" xmlns:wps="http://schemas.microsoft.com/office/word/2010/wordprocessingShape" xmlns:wpi="http://schemas.microsoft.com/office/word/2010/wordprocessingInk" xmlns:wpg="http://schemas.microsoft.com/office/word/2010/wordprocessingGroup" xmlns:w16se="http://schemas.microsoft.com/office/word/2015/wordml/symex" xmlns:w16cid="http://schemas.microsoft.com/office/word/2016/wordml/cid" xmlns:w15="http://schemas.microsoft.com/office/word/2012/wordml" xmlns:w14="http://schemas.microsoft.com/office/word/2010/wordml" xmlns:w="http://schemas.openxmlformats.org/wordprocessingml/2006/main" xmlns:w10="urn:schemas-microsoft-com:office:word" xmlns:wp14="http://schemas.microsoft.com/office/word/2010/wordprocessingDrawing" xmlns:v="urn:schemas-microsoft-com:vml" xmlns:o="urn:schemas-microsoft-com:office:office" xmlns:am3d="http://schemas.microsoft.com/office/drawing/2017/model3d" xmlns:aink="http://schemas.microsoft.com/office/drawing/2016/ink" xmlns:mc="http://schemas.openxmlformats.org/markup-compatibility/2006" xmlns:cx8="http://schemas.microsoft.com/office/drawing/2016/5/14/chartex" xmlns:cx7="http://schemas.microsoft.com/office/drawing/2016/5/13/chartex" xmlns:cx6="http://schemas.microsoft.com/office/drawing/2016/5/12/chartex" xmlns:cx5="http://schemas.microsoft.com/office/drawing/2016/5/11/chartex" xmlns:cx4="http://schemas.microsoft.com/office/drawing/2016/5/10/chartex" xmlns:cx3="http://schemas.microsoft.com/office/drawing/2016/5/9/chartex" xmlns:cx2="http://schemas.microsoft.com/office/drawing/2015/10/21/chartex" xmlns:cx1="http://schemas.microsoft.com/office/drawing/2015/9/8/chartex" xmlns:cx="http://schemas.microsoft.com/office/drawing/2014/chartex" xmlns:wpc="http://schemas.microsoft.com/office/word/2010/wordprocessingCanvas" xmlns="" val="0"/>
                         </a:ext>
                       </a:extLst>
                     </a:blip>
@@ -49304,54 +49802,76 @@
       <w:pPr>
         <w:pStyle w:val="1"/>
       </w:pPr>
+      <w:bookmarkStart w:id="23" w:name="_Toc508445097"/>
       <w:r>
         <w:lastRenderedPageBreak/>
         <w:t>Глава 4 Анализ безопасности реакторной установки</w:t>
       </w:r>
+      <w:bookmarkEnd w:id="23"/>
     </w:p>
     <w:p>
       <w:pPr>
         <w:pStyle w:val="2"/>
       </w:pPr>
+      <w:bookmarkStart w:id="24" w:name="_Toc508445098"/>
       <w:r>
         <w:t>4.1 Запаздывающие нейтроны.</w:t>
+      </w:r>
+      <w:bookmarkEnd w:id="24"/>
+    </w:p>
+    <w:p>
+      <w:r>
+        <w:rPr>
+          <w:highlight w:val="yellow"/>
+          <w:lang w:val="en-US"/>
+        </w:rPr>
+        <w:t>TODO</w:t>
       </w:r>
     </w:p>
     <w:p>
       <w:pPr>
-        <w:rPr>
-          <w:lang w:val="en-US"/>
-        </w:rPr>
+        <w:pStyle w:val="2"/>
       </w:pPr>
-      <w:r>
-        <w:rPr>
-          <w:highlight w:val="yellow"/>
-          <w:lang w:val="en-US"/>
-        </w:rPr>
-        <w:t>TODO</w:t>
-      </w:r>
+      <w:bookmarkStart w:id="25" w:name="_Toc508445099"/>
+      <w:r>
+        <w:t>4.2 Расчет коэффициентов реактивности.</w:t>
+      </w:r>
+      <w:bookmarkEnd w:id="25"/>
     </w:p>
     <w:p>
       <w:pPr>
         <w:jc w:val="both"/>
         <w:rPr>
           <w:b/>
+        </w:rPr>
+      </w:pPr>
+      <w:r>
+        <w:rPr>
+          <w:b/>
+          <w:highlight w:val="yellow"/>
           <w:lang w:val="en-US"/>
         </w:rPr>
+        <w:t>TODO</w:t>
+      </w:r>
+    </w:p>
+    <w:p>
+      <w:pPr>
+        <w:pStyle w:val="2"/>
       </w:pPr>
-      <w:r>
-        <w:rPr>
-          <w:b/>
-        </w:rPr>
-        <w:t>4.2 Расчет коэффициентов реактивности.</w:t>
-      </w:r>
+      <w:bookmarkStart w:id="26" w:name="_Toc508445100"/>
+      <w:r>
+        <w:t xml:space="preserve">4.3 </w:t>
+      </w:r>
+      <w:r>
+        <w:t>Анализ аварийной ситуации возникновения цунами.</w:t>
+      </w:r>
+      <w:bookmarkEnd w:id="26"/>
     </w:p>
     <w:p>
       <w:pPr>
         <w:jc w:val="both"/>
         <w:rPr>
           <w:b/>
-          <w:lang w:val="en-US"/>
         </w:rPr>
       </w:pPr>
       <w:r>
@@ -49365,7 +49885,6 @@
     </w:p>
     <w:p>
       <w:pPr>
-        <w:jc w:val="both"/>
         <w:rPr>
           <w:b/>
         </w:rPr>
@@ -49374,60 +49893,59 @@
         <w:rPr>
           <w:b/>
         </w:rPr>
-        <w:t xml:space="preserve">4.3 </w:t>
-      </w:r>
-      <w:r>
-        <w:rPr>
-          <w:b/>
-        </w:rPr>
-        <w:t>Анализ аварийной ситуации возникновения цунами.</w:t>
+        <w:br w:type="page"/>
       </w:r>
     </w:p>
     <w:p>
       <w:pPr>
-        <w:jc w:val="both"/>
-        <w:rPr>
-          <w:b/>
-          <w:lang w:val="en-US"/>
-        </w:rPr>
+        <w:pStyle w:val="1"/>
       </w:pPr>
-      <w:r>
-        <w:rPr>
-          <w:b/>
-          <w:highlight w:val="yellow"/>
-          <w:lang w:val="en-US"/>
-        </w:rPr>
-        <w:t>TODO</w:t>
-      </w:r>
-    </w:p>
-    <w:p>
-      <w:pPr>
-        <w:rPr>
-          <w:b/>
-        </w:rPr>
-      </w:pPr>
-      <w:r>
-        <w:rPr>
-          <w:b/>
-        </w:rPr>
-        <w:br w:type="page"/>
-      </w:r>
+      <w:bookmarkStart w:id="27" w:name="_Toc508445101"/>
+      <w:r>
+        <w:lastRenderedPageBreak/>
+        <w:t>Глава 5 Расчет биологической защиты</w:t>
+      </w:r>
+      <w:bookmarkEnd w:id="27"/>
     </w:p>
     <w:p>
       <w:pPr>
         <w:jc w:val="center"/>
         <w:rPr>
           <w:b/>
+        </w:rPr>
+      </w:pPr>
+      <w:r>
+        <w:rPr>
+          <w:b/>
+          <w:highlight w:val="yellow"/>
           <w:lang w:val="en-US"/>
         </w:rPr>
+        <w:t>TODO</w:t>
+      </w:r>
+    </w:p>
+    <w:p>
+      <w:pPr>
+        <w:rPr>
+          <w:b/>
+        </w:rPr>
       </w:pPr>
       <w:r>
         <w:rPr>
           <w:b/>
         </w:rPr>
+        <w:br w:type="page"/>
+      </w:r>
+    </w:p>
+    <w:p>
+      <w:pPr>
+        <w:pStyle w:val="1"/>
+      </w:pPr>
+      <w:bookmarkStart w:id="28" w:name="_Toc508445102"/>
+      <w:r>
         <w:lastRenderedPageBreak/>
-        <w:t>Глава 5 Расчет биологической защиты</w:t>
-      </w:r>
+        <w:t>Глава 6 Технико-экономическое обоснование</w:t>
+      </w:r>
+      <w:bookmarkEnd w:id="28"/>
     </w:p>
     <w:p>
       <w:pPr>
@@ -49460,64 +49978,14 @@
     </w:p>
     <w:p>
       <w:pPr>
-        <w:jc w:val="center"/>
-        <w:rPr>
-          <w:b/>
-          <w:lang w:val="en-US"/>
-        </w:rPr>
+        <w:pStyle w:val="1"/>
       </w:pPr>
-      <w:r>
-        <w:rPr>
-          <w:b/>
-        </w:rPr>
-        <w:lastRenderedPageBreak/>
-        <w:t>Глава 6 Технико-экономическое обоснование</w:t>
-      </w:r>
-    </w:p>
-    <w:p>
-      <w:pPr>
-        <w:jc w:val="center"/>
-        <w:rPr>
-          <w:b/>
-          <w:lang w:val="en-US"/>
-        </w:rPr>
-      </w:pPr>
-      <w:r>
-        <w:rPr>
-          <w:b/>
-          <w:highlight w:val="yellow"/>
-          <w:lang w:val="en-US"/>
-        </w:rPr>
-        <w:t>TODO</w:t>
-      </w:r>
-    </w:p>
-    <w:p>
-      <w:pPr>
-        <w:rPr>
-          <w:b/>
-        </w:rPr>
-      </w:pPr>
-      <w:r>
-        <w:rPr>
-          <w:b/>
-        </w:rPr>
-        <w:br w:type="page"/>
-      </w:r>
-    </w:p>
-    <w:p>
-      <w:pPr>
-        <w:jc w:val="center"/>
-        <w:rPr>
-          <w:b/>
-        </w:rPr>
-      </w:pPr>
-      <w:r>
-        <w:rPr>
-          <w:b/>
-        </w:rPr>
+      <w:bookmarkStart w:id="29" w:name="_Toc508445103"/>
+      <w:r>
         <w:lastRenderedPageBreak/>
         <w:t>Список использованной литературы</w:t>
       </w:r>
+      <w:bookmarkEnd w:id="29"/>
     </w:p>
     <w:p>
       <w:pPr>
@@ -49595,7 +50063,7 @@
             <w:rPr>
               <w:noProof/>
             </w:rPr>
-            <w:t>48</w:t>
+            <w:t>4</w:t>
           </w:r>
         </w:fldSimple>
       </w:p>
@@ -51903,7 +52371,7 @@
   <a:extraClrSchemeLst/>
   <a:extLst>
     <a:ext uri="{05A4C25C-085E-4340-85A3-A5531E510DB2}">
-      <thm15:themeFamily xmlns="" xmlns:thm15="http://schemas.microsoft.com/office/thememl/2012/main" name="Office Theme" id="{62F939B6-93AF-4DB8-9C6B-D6C7DFDC589F}" vid="{4A3C46E8-61CC-4603-A589-7422A47A8E4A}"/>
+      <thm15:themeFamily xmlns:thm15="http://schemas.microsoft.com/office/thememl/2012/main" xmlns="" name="Office Theme" id="{62F939B6-93AF-4DB8-9C6B-D6C7DFDC589F}" vid="{4A3C46E8-61CC-4603-A589-7422A47A8E4A}"/>
     </a:ext>
   </a:extLst>
 </a:theme>

</xml_diff>

<commit_message>
Add betta calculation description to MainReport
</commit_message>
<xml_diff>
--- a/docs/MainReport.docx
+++ b/docs/MainReport.docx
@@ -3365,7 +3365,7 @@
                     <a:blip r:embed="rId11">
                       <a:extLst>
                         <a:ext uri="{28A0092B-C50C-407E-A947-70E740481C1C}">
-                          <a14:useLocalDpi xmlns:a14="http://schemas.microsoft.com/office/drawing/2010/main" xmlns:wps="http://schemas.microsoft.com/office/word/2010/wordprocessingShape" xmlns:wpi="http://schemas.microsoft.com/office/word/2010/wordprocessingInk" xmlns:wpg="http://schemas.microsoft.com/office/word/2010/wordprocessingGroup" xmlns:w16se="http://schemas.microsoft.com/office/word/2015/wordml/symex" xmlns:w16cid="http://schemas.microsoft.com/office/word/2016/wordml/cid" xmlns:w15="http://schemas.microsoft.com/office/word/2012/wordml" xmlns:w14="http://schemas.microsoft.com/office/word/2010/wordml" xmlns:w="http://schemas.openxmlformats.org/wordprocessingml/2006/main" xmlns:w10="urn:schemas-microsoft-com:office:word" xmlns:wp14="http://schemas.microsoft.com/office/word/2010/wordprocessingDrawing" xmlns:v="urn:schemas-microsoft-com:vml" xmlns:o="urn:schemas-microsoft-com:office:office" xmlns:am3d="http://schemas.microsoft.com/office/drawing/2017/model3d" xmlns:aink="http://schemas.microsoft.com/office/drawing/2016/ink" xmlns:mc="http://schemas.openxmlformats.org/markup-compatibility/2006" xmlns:cx8="http://schemas.microsoft.com/office/drawing/2016/5/14/chartex" xmlns:cx7="http://schemas.microsoft.com/office/drawing/2016/5/13/chartex" xmlns:cx6="http://schemas.microsoft.com/office/drawing/2016/5/12/chartex" xmlns:cx5="http://schemas.microsoft.com/office/drawing/2016/5/11/chartex" xmlns:cx4="http://schemas.microsoft.com/office/drawing/2016/5/10/chartex" xmlns:cx3="http://schemas.microsoft.com/office/drawing/2016/5/9/chartex" xmlns:cx2="http://schemas.microsoft.com/office/drawing/2015/10/21/chartex" xmlns:cx1="http://schemas.microsoft.com/office/drawing/2015/9/8/chartex" xmlns:cx="http://schemas.microsoft.com/office/drawing/2014/chartex" xmlns:wpc="http://schemas.microsoft.com/office/word/2010/wordprocessingCanvas" xmlns="" val="0"/>
+                          <a14:useLocalDpi xmlns="" xmlns:wpc="http://schemas.microsoft.com/office/word/2010/wordprocessingCanvas" xmlns:cx="http://schemas.microsoft.com/office/drawing/2014/chartex" xmlns:cx1="http://schemas.microsoft.com/office/drawing/2015/9/8/chartex" xmlns:cx2="http://schemas.microsoft.com/office/drawing/2015/10/21/chartex" xmlns:cx3="http://schemas.microsoft.com/office/drawing/2016/5/9/chartex" xmlns:cx4="http://schemas.microsoft.com/office/drawing/2016/5/10/chartex" xmlns:cx5="http://schemas.microsoft.com/office/drawing/2016/5/11/chartex" xmlns:cx6="http://schemas.microsoft.com/office/drawing/2016/5/12/chartex" xmlns:cx7="http://schemas.microsoft.com/office/drawing/2016/5/13/chartex" xmlns:cx8="http://schemas.microsoft.com/office/drawing/2016/5/14/chartex" xmlns:mc="http://schemas.openxmlformats.org/markup-compatibility/2006" xmlns:aink="http://schemas.microsoft.com/office/drawing/2016/ink" xmlns:am3d="http://schemas.microsoft.com/office/drawing/2017/model3d" xmlns:o="urn:schemas-microsoft-com:office:office" xmlns:v="urn:schemas-microsoft-com:vml" xmlns:wp14="http://schemas.microsoft.com/office/word/2010/wordprocessingDrawing" xmlns:w10="urn:schemas-microsoft-com:office:word" xmlns:w="http://schemas.openxmlformats.org/wordprocessingml/2006/main" xmlns:w14="http://schemas.microsoft.com/office/word/2010/wordml" xmlns:w15="http://schemas.microsoft.com/office/word/2012/wordml" xmlns:w16cid="http://schemas.microsoft.com/office/word/2016/wordml/cid" xmlns:w16se="http://schemas.microsoft.com/office/word/2015/wordml/symex" xmlns:wpg="http://schemas.microsoft.com/office/word/2010/wordprocessingGroup" xmlns:wpi="http://schemas.microsoft.com/office/word/2010/wordprocessingInk" xmlns:wps="http://schemas.microsoft.com/office/word/2010/wordprocessingShape" xmlns:a14="http://schemas.microsoft.com/office/drawing/2010/main" val="0"/>
                         </a:ext>
                       </a:extLst>
                     </a:blip>
@@ -4389,7 +4389,7 @@
                     <a:blip r:embed="rId12">
                       <a:extLst>
                         <a:ext uri="{28A0092B-C50C-407E-A947-70E740481C1C}">
-                          <a14:useLocalDpi xmlns:a14="http://schemas.microsoft.com/office/drawing/2010/main" xmlns:wps="http://schemas.microsoft.com/office/word/2010/wordprocessingShape" xmlns:wpi="http://schemas.microsoft.com/office/word/2010/wordprocessingInk" xmlns:wpg="http://schemas.microsoft.com/office/word/2010/wordprocessingGroup" xmlns:w16se="http://schemas.microsoft.com/office/word/2015/wordml/symex" xmlns:w16cid="http://schemas.microsoft.com/office/word/2016/wordml/cid" xmlns:w15="http://schemas.microsoft.com/office/word/2012/wordml" xmlns:w14="http://schemas.microsoft.com/office/word/2010/wordml" xmlns:w="http://schemas.openxmlformats.org/wordprocessingml/2006/main" xmlns:w10="urn:schemas-microsoft-com:office:word" xmlns:wp14="http://schemas.microsoft.com/office/word/2010/wordprocessingDrawing" xmlns:v="urn:schemas-microsoft-com:vml" xmlns:o="urn:schemas-microsoft-com:office:office" xmlns:am3d="http://schemas.microsoft.com/office/drawing/2017/model3d" xmlns:aink="http://schemas.microsoft.com/office/drawing/2016/ink" xmlns:mc="http://schemas.openxmlformats.org/markup-compatibility/2006" xmlns:cx8="http://schemas.microsoft.com/office/drawing/2016/5/14/chartex" xmlns:cx7="http://schemas.microsoft.com/office/drawing/2016/5/13/chartex" xmlns:cx6="http://schemas.microsoft.com/office/drawing/2016/5/12/chartex" xmlns:cx5="http://schemas.microsoft.com/office/drawing/2016/5/11/chartex" xmlns:cx4="http://schemas.microsoft.com/office/drawing/2016/5/10/chartex" xmlns:cx3="http://schemas.microsoft.com/office/drawing/2016/5/9/chartex" xmlns:cx2="http://schemas.microsoft.com/office/drawing/2015/10/21/chartex" xmlns:cx1="http://schemas.microsoft.com/office/drawing/2015/9/8/chartex" xmlns:cx="http://schemas.microsoft.com/office/drawing/2014/chartex" xmlns:wpc="http://schemas.microsoft.com/office/word/2010/wordprocessingCanvas" xmlns="" val="0"/>
+                          <a14:useLocalDpi xmlns="" xmlns:wpc="http://schemas.microsoft.com/office/word/2010/wordprocessingCanvas" xmlns:cx="http://schemas.microsoft.com/office/drawing/2014/chartex" xmlns:cx1="http://schemas.microsoft.com/office/drawing/2015/9/8/chartex" xmlns:cx2="http://schemas.microsoft.com/office/drawing/2015/10/21/chartex" xmlns:cx3="http://schemas.microsoft.com/office/drawing/2016/5/9/chartex" xmlns:cx4="http://schemas.microsoft.com/office/drawing/2016/5/10/chartex" xmlns:cx5="http://schemas.microsoft.com/office/drawing/2016/5/11/chartex" xmlns:cx6="http://schemas.microsoft.com/office/drawing/2016/5/12/chartex" xmlns:cx7="http://schemas.microsoft.com/office/drawing/2016/5/13/chartex" xmlns:cx8="http://schemas.microsoft.com/office/drawing/2016/5/14/chartex" xmlns:mc="http://schemas.openxmlformats.org/markup-compatibility/2006" xmlns:aink="http://schemas.microsoft.com/office/drawing/2016/ink" xmlns:am3d="http://schemas.microsoft.com/office/drawing/2017/model3d" xmlns:o="urn:schemas-microsoft-com:office:office" xmlns:v="urn:schemas-microsoft-com:vml" xmlns:wp14="http://schemas.microsoft.com/office/word/2010/wordprocessingDrawing" xmlns:w10="urn:schemas-microsoft-com:office:word" xmlns:w="http://schemas.openxmlformats.org/wordprocessingml/2006/main" xmlns:w14="http://schemas.microsoft.com/office/word/2010/wordml" xmlns:w15="http://schemas.microsoft.com/office/word/2012/wordml" xmlns:w16cid="http://schemas.microsoft.com/office/word/2016/wordml/cid" xmlns:w16se="http://schemas.microsoft.com/office/word/2015/wordml/symex" xmlns:wpg="http://schemas.microsoft.com/office/word/2010/wordprocessingGroup" xmlns:wpi="http://schemas.microsoft.com/office/word/2010/wordprocessingInk" xmlns:wps="http://schemas.microsoft.com/office/word/2010/wordprocessingShape" xmlns:a14="http://schemas.microsoft.com/office/drawing/2010/main" val="0"/>
                         </a:ext>
                       </a:extLst>
                     </a:blip>
@@ -5000,7 +5000,7 @@
                     <a:blip r:embed="rId13">
                       <a:extLst>
                         <a:ext uri="{28A0092B-C50C-407E-A947-70E740481C1C}">
-                          <a14:useLocalDpi xmlns:a14="http://schemas.microsoft.com/office/drawing/2010/main" xmlns:wps="http://schemas.microsoft.com/office/word/2010/wordprocessingShape" xmlns:wpi="http://schemas.microsoft.com/office/word/2010/wordprocessingInk" xmlns:wpg="http://schemas.microsoft.com/office/word/2010/wordprocessingGroup" xmlns:w16se="http://schemas.microsoft.com/office/word/2015/wordml/symex" xmlns:w16cid="http://schemas.microsoft.com/office/word/2016/wordml/cid" xmlns:w15="http://schemas.microsoft.com/office/word/2012/wordml" xmlns:w14="http://schemas.microsoft.com/office/word/2010/wordml" xmlns:w="http://schemas.openxmlformats.org/wordprocessingml/2006/main" xmlns:w10="urn:schemas-microsoft-com:office:word" xmlns:wp14="http://schemas.microsoft.com/office/word/2010/wordprocessingDrawing" xmlns:v="urn:schemas-microsoft-com:vml" xmlns:o="urn:schemas-microsoft-com:office:office" xmlns:am3d="http://schemas.microsoft.com/office/drawing/2017/model3d" xmlns:aink="http://schemas.microsoft.com/office/drawing/2016/ink" xmlns:mc="http://schemas.openxmlformats.org/markup-compatibility/2006" xmlns:cx8="http://schemas.microsoft.com/office/drawing/2016/5/14/chartex" xmlns:cx7="http://schemas.microsoft.com/office/drawing/2016/5/13/chartex" xmlns:cx6="http://schemas.microsoft.com/office/drawing/2016/5/12/chartex" xmlns:cx5="http://schemas.microsoft.com/office/drawing/2016/5/11/chartex" xmlns:cx4="http://schemas.microsoft.com/office/drawing/2016/5/10/chartex" xmlns:cx3="http://schemas.microsoft.com/office/drawing/2016/5/9/chartex" xmlns:cx2="http://schemas.microsoft.com/office/drawing/2015/10/21/chartex" xmlns:cx1="http://schemas.microsoft.com/office/drawing/2015/9/8/chartex" xmlns:cx="http://schemas.microsoft.com/office/drawing/2014/chartex" xmlns:wpc="http://schemas.microsoft.com/office/word/2010/wordprocessingCanvas" xmlns="" val="0"/>
+                          <a14:useLocalDpi xmlns="" xmlns:wpc="http://schemas.microsoft.com/office/word/2010/wordprocessingCanvas" xmlns:cx="http://schemas.microsoft.com/office/drawing/2014/chartex" xmlns:cx1="http://schemas.microsoft.com/office/drawing/2015/9/8/chartex" xmlns:cx2="http://schemas.microsoft.com/office/drawing/2015/10/21/chartex" xmlns:cx3="http://schemas.microsoft.com/office/drawing/2016/5/9/chartex" xmlns:cx4="http://schemas.microsoft.com/office/drawing/2016/5/10/chartex" xmlns:cx5="http://schemas.microsoft.com/office/drawing/2016/5/11/chartex" xmlns:cx6="http://schemas.microsoft.com/office/drawing/2016/5/12/chartex" xmlns:cx7="http://schemas.microsoft.com/office/drawing/2016/5/13/chartex" xmlns:cx8="http://schemas.microsoft.com/office/drawing/2016/5/14/chartex" xmlns:mc="http://schemas.openxmlformats.org/markup-compatibility/2006" xmlns:aink="http://schemas.microsoft.com/office/drawing/2016/ink" xmlns:am3d="http://schemas.microsoft.com/office/drawing/2017/model3d" xmlns:o="urn:schemas-microsoft-com:office:office" xmlns:v="urn:schemas-microsoft-com:vml" xmlns:wp14="http://schemas.microsoft.com/office/word/2010/wordprocessingDrawing" xmlns:w10="urn:schemas-microsoft-com:office:word" xmlns:w="http://schemas.openxmlformats.org/wordprocessingml/2006/main" xmlns:w14="http://schemas.microsoft.com/office/word/2010/wordml" xmlns:w15="http://schemas.microsoft.com/office/word/2012/wordml" xmlns:w16cid="http://schemas.microsoft.com/office/word/2016/wordml/cid" xmlns:w16se="http://schemas.microsoft.com/office/word/2015/wordml/symex" xmlns:wpg="http://schemas.microsoft.com/office/word/2010/wordprocessingGroup" xmlns:wpi="http://schemas.microsoft.com/office/word/2010/wordprocessingInk" xmlns:wps="http://schemas.microsoft.com/office/word/2010/wordprocessingShape" xmlns:a14="http://schemas.microsoft.com/office/drawing/2010/main" val="0"/>
                         </a:ext>
                       </a:extLst>
                     </a:blip>
@@ -5244,7 +5244,7 @@
                     <a:blip r:embed="rId14">
                       <a:extLst>
                         <a:ext uri="{28A0092B-C50C-407E-A947-70E740481C1C}">
-                          <a14:useLocalDpi xmlns:a14="http://schemas.microsoft.com/office/drawing/2010/main" xmlns:wps="http://schemas.microsoft.com/office/word/2010/wordprocessingShape" xmlns:wpi="http://schemas.microsoft.com/office/word/2010/wordprocessingInk" xmlns:wpg="http://schemas.microsoft.com/office/word/2010/wordprocessingGroup" xmlns:w16se="http://schemas.microsoft.com/office/word/2015/wordml/symex" xmlns:w16cid="http://schemas.microsoft.com/office/word/2016/wordml/cid" xmlns:w15="http://schemas.microsoft.com/office/word/2012/wordml" xmlns:w14="http://schemas.microsoft.com/office/word/2010/wordml" xmlns:w="http://schemas.openxmlformats.org/wordprocessingml/2006/main" xmlns:w10="urn:schemas-microsoft-com:office:word" xmlns:wp14="http://schemas.microsoft.com/office/word/2010/wordprocessingDrawing" xmlns:v="urn:schemas-microsoft-com:vml" xmlns:o="urn:schemas-microsoft-com:office:office" xmlns:am3d="http://schemas.microsoft.com/office/drawing/2017/model3d" xmlns:aink="http://schemas.microsoft.com/office/drawing/2016/ink" xmlns:mc="http://schemas.openxmlformats.org/markup-compatibility/2006" xmlns:cx8="http://schemas.microsoft.com/office/drawing/2016/5/14/chartex" xmlns:cx7="http://schemas.microsoft.com/office/drawing/2016/5/13/chartex" xmlns:cx6="http://schemas.microsoft.com/office/drawing/2016/5/12/chartex" xmlns:cx5="http://schemas.microsoft.com/office/drawing/2016/5/11/chartex" xmlns:cx4="http://schemas.microsoft.com/office/drawing/2016/5/10/chartex" xmlns:cx3="http://schemas.microsoft.com/office/drawing/2016/5/9/chartex" xmlns:cx2="http://schemas.microsoft.com/office/drawing/2015/10/21/chartex" xmlns:cx1="http://schemas.microsoft.com/office/drawing/2015/9/8/chartex" xmlns:cx="http://schemas.microsoft.com/office/drawing/2014/chartex" xmlns:wpc="http://schemas.microsoft.com/office/word/2010/wordprocessingCanvas" xmlns="" val="0"/>
+                          <a14:useLocalDpi xmlns="" xmlns:wpc="http://schemas.microsoft.com/office/word/2010/wordprocessingCanvas" xmlns:cx="http://schemas.microsoft.com/office/drawing/2014/chartex" xmlns:cx1="http://schemas.microsoft.com/office/drawing/2015/9/8/chartex" xmlns:cx2="http://schemas.microsoft.com/office/drawing/2015/10/21/chartex" xmlns:cx3="http://schemas.microsoft.com/office/drawing/2016/5/9/chartex" xmlns:cx4="http://schemas.microsoft.com/office/drawing/2016/5/10/chartex" xmlns:cx5="http://schemas.microsoft.com/office/drawing/2016/5/11/chartex" xmlns:cx6="http://schemas.microsoft.com/office/drawing/2016/5/12/chartex" xmlns:cx7="http://schemas.microsoft.com/office/drawing/2016/5/13/chartex" xmlns:cx8="http://schemas.microsoft.com/office/drawing/2016/5/14/chartex" xmlns:mc="http://schemas.openxmlformats.org/markup-compatibility/2006" xmlns:aink="http://schemas.microsoft.com/office/drawing/2016/ink" xmlns:am3d="http://schemas.microsoft.com/office/drawing/2017/model3d" xmlns:o="urn:schemas-microsoft-com:office:office" xmlns:v="urn:schemas-microsoft-com:vml" xmlns:wp14="http://schemas.microsoft.com/office/word/2010/wordprocessingDrawing" xmlns:w10="urn:schemas-microsoft-com:office:word" xmlns:w="http://schemas.openxmlformats.org/wordprocessingml/2006/main" xmlns:w14="http://schemas.microsoft.com/office/word/2010/wordml" xmlns:w15="http://schemas.microsoft.com/office/word/2012/wordml" xmlns:w16cid="http://schemas.microsoft.com/office/word/2016/wordml/cid" xmlns:w16se="http://schemas.microsoft.com/office/word/2015/wordml/symex" xmlns:wpg="http://schemas.microsoft.com/office/word/2010/wordprocessingGroup" xmlns:wpi="http://schemas.microsoft.com/office/word/2010/wordprocessingInk" xmlns:wps="http://schemas.microsoft.com/office/word/2010/wordprocessingShape" xmlns:a14="http://schemas.microsoft.com/office/drawing/2010/main" val="0"/>
                         </a:ext>
                       </a:extLst>
                     </a:blip>
@@ -10615,7 +10615,7 @@
                     <a:blip r:embed="rId15" cstate="print">
                       <a:extLst>
                         <a:ext uri="{28A0092B-C50C-407E-A947-70E740481C1C}">
-                          <a14:useLocalDpi xmlns:a14="http://schemas.microsoft.com/office/drawing/2010/main" xmlns:wps="http://schemas.microsoft.com/office/word/2010/wordprocessingShape" xmlns:wpi="http://schemas.microsoft.com/office/word/2010/wordprocessingInk" xmlns:wpg="http://schemas.microsoft.com/office/word/2010/wordprocessingGroup" xmlns:w16se="http://schemas.microsoft.com/office/word/2015/wordml/symex" xmlns:w16cid="http://schemas.microsoft.com/office/word/2016/wordml/cid" xmlns:w15="http://schemas.microsoft.com/office/word/2012/wordml" xmlns:w14="http://schemas.microsoft.com/office/word/2010/wordml" xmlns:w="http://schemas.openxmlformats.org/wordprocessingml/2006/main" xmlns:w10="urn:schemas-microsoft-com:office:word" xmlns:wp14="http://schemas.microsoft.com/office/word/2010/wordprocessingDrawing" xmlns:v="urn:schemas-microsoft-com:vml" xmlns:o="urn:schemas-microsoft-com:office:office" xmlns:am3d="http://schemas.microsoft.com/office/drawing/2017/model3d" xmlns:aink="http://schemas.microsoft.com/office/drawing/2016/ink" xmlns:mc="http://schemas.openxmlformats.org/markup-compatibility/2006" xmlns:cx8="http://schemas.microsoft.com/office/drawing/2016/5/14/chartex" xmlns:cx7="http://schemas.microsoft.com/office/drawing/2016/5/13/chartex" xmlns:cx6="http://schemas.microsoft.com/office/drawing/2016/5/12/chartex" xmlns:cx5="http://schemas.microsoft.com/office/drawing/2016/5/11/chartex" xmlns:cx4="http://schemas.microsoft.com/office/drawing/2016/5/10/chartex" xmlns:cx3="http://schemas.microsoft.com/office/drawing/2016/5/9/chartex" xmlns:cx2="http://schemas.microsoft.com/office/drawing/2015/10/21/chartex" xmlns:cx1="http://schemas.microsoft.com/office/drawing/2015/9/8/chartex" xmlns:cx="http://schemas.microsoft.com/office/drawing/2014/chartex" xmlns:wpc="http://schemas.microsoft.com/office/word/2010/wordprocessingCanvas" xmlns="" val="0"/>
+                          <a14:useLocalDpi xmlns="" xmlns:wpc="http://schemas.microsoft.com/office/word/2010/wordprocessingCanvas" xmlns:cx="http://schemas.microsoft.com/office/drawing/2014/chartex" xmlns:cx1="http://schemas.microsoft.com/office/drawing/2015/9/8/chartex" xmlns:cx2="http://schemas.microsoft.com/office/drawing/2015/10/21/chartex" xmlns:cx3="http://schemas.microsoft.com/office/drawing/2016/5/9/chartex" xmlns:cx4="http://schemas.microsoft.com/office/drawing/2016/5/10/chartex" xmlns:cx5="http://schemas.microsoft.com/office/drawing/2016/5/11/chartex" xmlns:cx6="http://schemas.microsoft.com/office/drawing/2016/5/12/chartex" xmlns:cx7="http://schemas.microsoft.com/office/drawing/2016/5/13/chartex" xmlns:cx8="http://schemas.microsoft.com/office/drawing/2016/5/14/chartex" xmlns:mc="http://schemas.openxmlformats.org/markup-compatibility/2006" xmlns:aink="http://schemas.microsoft.com/office/drawing/2016/ink" xmlns:am3d="http://schemas.microsoft.com/office/drawing/2017/model3d" xmlns:o="urn:schemas-microsoft-com:office:office" xmlns:v="urn:schemas-microsoft-com:vml" xmlns:wp14="http://schemas.microsoft.com/office/word/2010/wordprocessingDrawing" xmlns:w10="urn:schemas-microsoft-com:office:word" xmlns:w="http://schemas.openxmlformats.org/wordprocessingml/2006/main" xmlns:w14="http://schemas.microsoft.com/office/word/2010/wordml" xmlns:w15="http://schemas.microsoft.com/office/word/2012/wordml" xmlns:w16cid="http://schemas.microsoft.com/office/word/2016/wordml/cid" xmlns:w16se="http://schemas.microsoft.com/office/word/2015/wordml/symex" xmlns:wpg="http://schemas.microsoft.com/office/word/2010/wordprocessingGroup" xmlns:wpi="http://schemas.microsoft.com/office/word/2010/wordprocessingInk" xmlns:wps="http://schemas.microsoft.com/office/word/2010/wordprocessingShape" xmlns:a14="http://schemas.microsoft.com/office/drawing/2010/main" val="0"/>
                         </a:ext>
                       </a:extLst>
                     </a:blip>
@@ -12277,7 +12277,7 @@
                     <a:blip r:embed="rId16">
                       <a:extLst>
                         <a:ext uri="{28A0092B-C50C-407E-A947-70E740481C1C}">
-                          <a14:useLocalDpi xmlns:a14="http://schemas.microsoft.com/office/drawing/2010/main" xmlns:wps="http://schemas.microsoft.com/office/word/2010/wordprocessingShape" xmlns:wpi="http://schemas.microsoft.com/office/word/2010/wordprocessingInk" xmlns:wpg="http://schemas.microsoft.com/office/word/2010/wordprocessingGroup" xmlns:w16se="http://schemas.microsoft.com/office/word/2015/wordml/symex" xmlns:w16cid="http://schemas.microsoft.com/office/word/2016/wordml/cid" xmlns:w15="http://schemas.microsoft.com/office/word/2012/wordml" xmlns:w14="http://schemas.microsoft.com/office/word/2010/wordml" xmlns:w="http://schemas.openxmlformats.org/wordprocessingml/2006/main" xmlns:w10="urn:schemas-microsoft-com:office:word" xmlns:wp14="http://schemas.microsoft.com/office/word/2010/wordprocessingDrawing" xmlns:v="urn:schemas-microsoft-com:vml" xmlns:o="urn:schemas-microsoft-com:office:office" xmlns:am3d="http://schemas.microsoft.com/office/drawing/2017/model3d" xmlns:aink="http://schemas.microsoft.com/office/drawing/2016/ink" xmlns:mc="http://schemas.openxmlformats.org/markup-compatibility/2006" xmlns:cx8="http://schemas.microsoft.com/office/drawing/2016/5/14/chartex" xmlns:cx7="http://schemas.microsoft.com/office/drawing/2016/5/13/chartex" xmlns:cx6="http://schemas.microsoft.com/office/drawing/2016/5/12/chartex" xmlns:cx5="http://schemas.microsoft.com/office/drawing/2016/5/11/chartex" xmlns:cx4="http://schemas.microsoft.com/office/drawing/2016/5/10/chartex" xmlns:cx3="http://schemas.microsoft.com/office/drawing/2016/5/9/chartex" xmlns:cx2="http://schemas.microsoft.com/office/drawing/2015/10/21/chartex" xmlns:cx1="http://schemas.microsoft.com/office/drawing/2015/9/8/chartex" xmlns:cx="http://schemas.microsoft.com/office/drawing/2014/chartex" xmlns:wpc="http://schemas.microsoft.com/office/word/2010/wordprocessingCanvas" xmlns="" val="0"/>
+                          <a14:useLocalDpi xmlns="" xmlns:wpc="http://schemas.microsoft.com/office/word/2010/wordprocessingCanvas" xmlns:cx="http://schemas.microsoft.com/office/drawing/2014/chartex" xmlns:cx1="http://schemas.microsoft.com/office/drawing/2015/9/8/chartex" xmlns:cx2="http://schemas.microsoft.com/office/drawing/2015/10/21/chartex" xmlns:cx3="http://schemas.microsoft.com/office/drawing/2016/5/9/chartex" xmlns:cx4="http://schemas.microsoft.com/office/drawing/2016/5/10/chartex" xmlns:cx5="http://schemas.microsoft.com/office/drawing/2016/5/11/chartex" xmlns:cx6="http://schemas.microsoft.com/office/drawing/2016/5/12/chartex" xmlns:cx7="http://schemas.microsoft.com/office/drawing/2016/5/13/chartex" xmlns:cx8="http://schemas.microsoft.com/office/drawing/2016/5/14/chartex" xmlns:mc="http://schemas.openxmlformats.org/markup-compatibility/2006" xmlns:aink="http://schemas.microsoft.com/office/drawing/2016/ink" xmlns:am3d="http://schemas.microsoft.com/office/drawing/2017/model3d" xmlns:o="urn:schemas-microsoft-com:office:office" xmlns:v="urn:schemas-microsoft-com:vml" xmlns:wp14="http://schemas.microsoft.com/office/word/2010/wordprocessingDrawing" xmlns:w10="urn:schemas-microsoft-com:office:word" xmlns:w="http://schemas.openxmlformats.org/wordprocessingml/2006/main" xmlns:w14="http://schemas.microsoft.com/office/word/2010/wordml" xmlns:w15="http://schemas.microsoft.com/office/word/2012/wordml" xmlns:w16cid="http://schemas.microsoft.com/office/word/2016/wordml/cid" xmlns:w16se="http://schemas.microsoft.com/office/word/2015/wordml/symex" xmlns:wpg="http://schemas.microsoft.com/office/word/2010/wordprocessingGroup" xmlns:wpi="http://schemas.microsoft.com/office/word/2010/wordprocessingInk" xmlns:wps="http://schemas.microsoft.com/office/word/2010/wordprocessingShape" xmlns:a14="http://schemas.microsoft.com/office/drawing/2010/main" val="0"/>
                         </a:ext>
                       </a:extLst>
                     </a:blip>
@@ -22743,7 +22743,7 @@
                     <a:blip r:embed="rId18">
                       <a:extLst>
                         <a:ext uri="{28A0092B-C50C-407E-A947-70E740481C1C}">
-                          <a14:useLocalDpi xmlns:a14="http://schemas.microsoft.com/office/drawing/2010/main" xmlns:wps="http://schemas.microsoft.com/office/word/2010/wordprocessingShape" xmlns:wpi="http://schemas.microsoft.com/office/word/2010/wordprocessingInk" xmlns:wpg="http://schemas.microsoft.com/office/word/2010/wordprocessingGroup" xmlns:w16se="http://schemas.microsoft.com/office/word/2015/wordml/symex" xmlns:w16cid="http://schemas.microsoft.com/office/word/2016/wordml/cid" xmlns:w15="http://schemas.microsoft.com/office/word/2012/wordml" xmlns:w14="http://schemas.microsoft.com/office/word/2010/wordml" xmlns:w="http://schemas.openxmlformats.org/wordprocessingml/2006/main" xmlns:w10="urn:schemas-microsoft-com:office:word" xmlns:wp14="http://schemas.microsoft.com/office/word/2010/wordprocessingDrawing" xmlns:v="urn:schemas-microsoft-com:vml" xmlns:o="urn:schemas-microsoft-com:office:office" xmlns:am3d="http://schemas.microsoft.com/office/drawing/2017/model3d" xmlns:aink="http://schemas.microsoft.com/office/drawing/2016/ink" xmlns:mc="http://schemas.openxmlformats.org/markup-compatibility/2006" xmlns:cx8="http://schemas.microsoft.com/office/drawing/2016/5/14/chartex" xmlns:cx7="http://schemas.microsoft.com/office/drawing/2016/5/13/chartex" xmlns:cx6="http://schemas.microsoft.com/office/drawing/2016/5/12/chartex" xmlns:cx5="http://schemas.microsoft.com/office/drawing/2016/5/11/chartex" xmlns:cx4="http://schemas.microsoft.com/office/drawing/2016/5/10/chartex" xmlns:cx3="http://schemas.microsoft.com/office/drawing/2016/5/9/chartex" xmlns:cx2="http://schemas.microsoft.com/office/drawing/2015/10/21/chartex" xmlns:cx1="http://schemas.microsoft.com/office/drawing/2015/9/8/chartex" xmlns:cx="http://schemas.microsoft.com/office/drawing/2014/chartex" xmlns:wpc="http://schemas.microsoft.com/office/word/2010/wordprocessingCanvas" xmlns="" val="0"/>
+                          <a14:useLocalDpi xmlns="" xmlns:wpc="http://schemas.microsoft.com/office/word/2010/wordprocessingCanvas" xmlns:cx="http://schemas.microsoft.com/office/drawing/2014/chartex" xmlns:cx1="http://schemas.microsoft.com/office/drawing/2015/9/8/chartex" xmlns:cx2="http://schemas.microsoft.com/office/drawing/2015/10/21/chartex" xmlns:cx3="http://schemas.microsoft.com/office/drawing/2016/5/9/chartex" xmlns:cx4="http://schemas.microsoft.com/office/drawing/2016/5/10/chartex" xmlns:cx5="http://schemas.microsoft.com/office/drawing/2016/5/11/chartex" xmlns:cx6="http://schemas.microsoft.com/office/drawing/2016/5/12/chartex" xmlns:cx7="http://schemas.microsoft.com/office/drawing/2016/5/13/chartex" xmlns:cx8="http://schemas.microsoft.com/office/drawing/2016/5/14/chartex" xmlns:mc="http://schemas.openxmlformats.org/markup-compatibility/2006" xmlns:aink="http://schemas.microsoft.com/office/drawing/2016/ink" xmlns:am3d="http://schemas.microsoft.com/office/drawing/2017/model3d" xmlns:o="urn:schemas-microsoft-com:office:office" xmlns:v="urn:schemas-microsoft-com:vml" xmlns:wp14="http://schemas.microsoft.com/office/word/2010/wordprocessingDrawing" xmlns:w10="urn:schemas-microsoft-com:office:word" xmlns:w="http://schemas.openxmlformats.org/wordprocessingml/2006/main" xmlns:w14="http://schemas.microsoft.com/office/word/2010/wordml" xmlns:w15="http://schemas.microsoft.com/office/word/2012/wordml" xmlns:w16cid="http://schemas.microsoft.com/office/word/2016/wordml/cid" xmlns:w16se="http://schemas.microsoft.com/office/word/2015/wordml/symex" xmlns:wpg="http://schemas.microsoft.com/office/word/2010/wordprocessingGroup" xmlns:wpi="http://schemas.microsoft.com/office/word/2010/wordprocessingInk" xmlns:wps="http://schemas.microsoft.com/office/word/2010/wordprocessingShape" xmlns:a14="http://schemas.microsoft.com/office/drawing/2010/main" val="0"/>
                         </a:ext>
                       </a:extLst>
                     </a:blip>
@@ -23038,7 +23038,7 @@
                     <a:blip r:embed="rId19">
                       <a:extLst>
                         <a:ext uri="{28A0092B-C50C-407E-A947-70E740481C1C}">
-                          <a14:useLocalDpi xmlns:a14="http://schemas.microsoft.com/office/drawing/2010/main" xmlns:wps="http://schemas.microsoft.com/office/word/2010/wordprocessingShape" xmlns:wpi="http://schemas.microsoft.com/office/word/2010/wordprocessingInk" xmlns:wpg="http://schemas.microsoft.com/office/word/2010/wordprocessingGroup" xmlns:w16se="http://schemas.microsoft.com/office/word/2015/wordml/symex" xmlns:w16cid="http://schemas.microsoft.com/office/word/2016/wordml/cid" xmlns:w15="http://schemas.microsoft.com/office/word/2012/wordml" xmlns:w14="http://schemas.microsoft.com/office/word/2010/wordml" xmlns:w="http://schemas.openxmlformats.org/wordprocessingml/2006/main" xmlns:w10="urn:schemas-microsoft-com:office:word" xmlns:wp14="http://schemas.microsoft.com/office/word/2010/wordprocessingDrawing" xmlns:v="urn:schemas-microsoft-com:vml" xmlns:o="urn:schemas-microsoft-com:office:office" xmlns:am3d="http://schemas.microsoft.com/office/drawing/2017/model3d" xmlns:aink="http://schemas.microsoft.com/office/drawing/2016/ink" xmlns:mc="http://schemas.openxmlformats.org/markup-compatibility/2006" xmlns:cx8="http://schemas.microsoft.com/office/drawing/2016/5/14/chartex" xmlns:cx7="http://schemas.microsoft.com/office/drawing/2016/5/13/chartex" xmlns:cx6="http://schemas.microsoft.com/office/drawing/2016/5/12/chartex" xmlns:cx5="http://schemas.microsoft.com/office/drawing/2016/5/11/chartex" xmlns:cx4="http://schemas.microsoft.com/office/drawing/2016/5/10/chartex" xmlns:cx3="http://schemas.microsoft.com/office/drawing/2016/5/9/chartex" xmlns:cx2="http://schemas.microsoft.com/office/drawing/2015/10/21/chartex" xmlns:cx1="http://schemas.microsoft.com/office/drawing/2015/9/8/chartex" xmlns:cx="http://schemas.microsoft.com/office/drawing/2014/chartex" xmlns:wpc="http://schemas.microsoft.com/office/word/2010/wordprocessingCanvas" xmlns="" val="0"/>
+                          <a14:useLocalDpi xmlns="" xmlns:wpc="http://schemas.microsoft.com/office/word/2010/wordprocessingCanvas" xmlns:cx="http://schemas.microsoft.com/office/drawing/2014/chartex" xmlns:cx1="http://schemas.microsoft.com/office/drawing/2015/9/8/chartex" xmlns:cx2="http://schemas.microsoft.com/office/drawing/2015/10/21/chartex" xmlns:cx3="http://schemas.microsoft.com/office/drawing/2016/5/9/chartex" xmlns:cx4="http://schemas.microsoft.com/office/drawing/2016/5/10/chartex" xmlns:cx5="http://schemas.microsoft.com/office/drawing/2016/5/11/chartex" xmlns:cx6="http://schemas.microsoft.com/office/drawing/2016/5/12/chartex" xmlns:cx7="http://schemas.microsoft.com/office/drawing/2016/5/13/chartex" xmlns:cx8="http://schemas.microsoft.com/office/drawing/2016/5/14/chartex" xmlns:mc="http://schemas.openxmlformats.org/markup-compatibility/2006" xmlns:aink="http://schemas.microsoft.com/office/drawing/2016/ink" xmlns:am3d="http://schemas.microsoft.com/office/drawing/2017/model3d" xmlns:o="urn:schemas-microsoft-com:office:office" xmlns:v="urn:schemas-microsoft-com:vml" xmlns:wp14="http://schemas.microsoft.com/office/word/2010/wordprocessingDrawing" xmlns:w10="urn:schemas-microsoft-com:office:word" xmlns:w="http://schemas.openxmlformats.org/wordprocessingml/2006/main" xmlns:w14="http://schemas.microsoft.com/office/word/2010/wordml" xmlns:w15="http://schemas.microsoft.com/office/word/2012/wordml" xmlns:w16cid="http://schemas.microsoft.com/office/word/2016/wordml/cid" xmlns:w16se="http://schemas.microsoft.com/office/word/2015/wordml/symex" xmlns:wpg="http://schemas.microsoft.com/office/word/2010/wordprocessingGroup" xmlns:wpi="http://schemas.microsoft.com/office/word/2010/wordprocessingInk" xmlns:wps="http://schemas.microsoft.com/office/word/2010/wordprocessingShape" xmlns:a14="http://schemas.microsoft.com/office/drawing/2010/main" val="0"/>
                         </a:ext>
                       </a:extLst>
                     </a:blip>
@@ -23139,7 +23139,7 @@
                     <a:blip r:embed="rId20">
                       <a:extLst>
                         <a:ext uri="{28A0092B-C50C-407E-A947-70E740481C1C}">
-                          <a14:useLocalDpi xmlns:a14="http://schemas.microsoft.com/office/drawing/2010/main" xmlns:wps="http://schemas.microsoft.com/office/word/2010/wordprocessingShape" xmlns:wpi="http://schemas.microsoft.com/office/word/2010/wordprocessingInk" xmlns:wpg="http://schemas.microsoft.com/office/word/2010/wordprocessingGroup" xmlns:w16se="http://schemas.microsoft.com/office/word/2015/wordml/symex" xmlns:w16cid="http://schemas.microsoft.com/office/word/2016/wordml/cid" xmlns:w15="http://schemas.microsoft.com/office/word/2012/wordml" xmlns:w14="http://schemas.microsoft.com/office/word/2010/wordml" xmlns:w="http://schemas.openxmlformats.org/wordprocessingml/2006/main" xmlns:w10="urn:schemas-microsoft-com:office:word" xmlns:wp14="http://schemas.microsoft.com/office/word/2010/wordprocessingDrawing" xmlns:v="urn:schemas-microsoft-com:vml" xmlns:o="urn:schemas-microsoft-com:office:office" xmlns:am3d="http://schemas.microsoft.com/office/drawing/2017/model3d" xmlns:aink="http://schemas.microsoft.com/office/drawing/2016/ink" xmlns:mc="http://schemas.openxmlformats.org/markup-compatibility/2006" xmlns:cx8="http://schemas.microsoft.com/office/drawing/2016/5/14/chartex" xmlns:cx7="http://schemas.microsoft.com/office/drawing/2016/5/13/chartex" xmlns:cx6="http://schemas.microsoft.com/office/drawing/2016/5/12/chartex" xmlns:cx5="http://schemas.microsoft.com/office/drawing/2016/5/11/chartex" xmlns:cx4="http://schemas.microsoft.com/office/drawing/2016/5/10/chartex" xmlns:cx3="http://schemas.microsoft.com/office/drawing/2016/5/9/chartex" xmlns:cx2="http://schemas.microsoft.com/office/drawing/2015/10/21/chartex" xmlns:cx1="http://schemas.microsoft.com/office/drawing/2015/9/8/chartex" xmlns:cx="http://schemas.microsoft.com/office/drawing/2014/chartex" xmlns:wpc="http://schemas.microsoft.com/office/word/2010/wordprocessingCanvas" xmlns="" val="0"/>
+                          <a14:useLocalDpi xmlns="" xmlns:wpc="http://schemas.microsoft.com/office/word/2010/wordprocessingCanvas" xmlns:cx="http://schemas.microsoft.com/office/drawing/2014/chartex" xmlns:cx1="http://schemas.microsoft.com/office/drawing/2015/9/8/chartex" xmlns:cx2="http://schemas.microsoft.com/office/drawing/2015/10/21/chartex" xmlns:cx3="http://schemas.microsoft.com/office/drawing/2016/5/9/chartex" xmlns:cx4="http://schemas.microsoft.com/office/drawing/2016/5/10/chartex" xmlns:cx5="http://schemas.microsoft.com/office/drawing/2016/5/11/chartex" xmlns:cx6="http://schemas.microsoft.com/office/drawing/2016/5/12/chartex" xmlns:cx7="http://schemas.microsoft.com/office/drawing/2016/5/13/chartex" xmlns:cx8="http://schemas.microsoft.com/office/drawing/2016/5/14/chartex" xmlns:mc="http://schemas.openxmlformats.org/markup-compatibility/2006" xmlns:aink="http://schemas.microsoft.com/office/drawing/2016/ink" xmlns:am3d="http://schemas.microsoft.com/office/drawing/2017/model3d" xmlns:o="urn:schemas-microsoft-com:office:office" xmlns:v="urn:schemas-microsoft-com:vml" xmlns:wp14="http://schemas.microsoft.com/office/word/2010/wordprocessingDrawing" xmlns:w10="urn:schemas-microsoft-com:office:word" xmlns:w="http://schemas.openxmlformats.org/wordprocessingml/2006/main" xmlns:w14="http://schemas.microsoft.com/office/word/2010/wordml" xmlns:w15="http://schemas.microsoft.com/office/word/2012/wordml" xmlns:w16cid="http://schemas.microsoft.com/office/word/2016/wordml/cid" xmlns:w16se="http://schemas.microsoft.com/office/word/2015/wordml/symex" xmlns:wpg="http://schemas.microsoft.com/office/word/2010/wordprocessingGroup" xmlns:wpi="http://schemas.microsoft.com/office/word/2010/wordprocessingInk" xmlns:wps="http://schemas.microsoft.com/office/word/2010/wordprocessingShape" xmlns:a14="http://schemas.microsoft.com/office/drawing/2010/main" val="0"/>
                         </a:ext>
                       </a:extLst>
                     </a:blip>
@@ -23241,7 +23241,7 @@
                     <a:blip r:embed="rId21">
                       <a:extLst>
                         <a:ext uri="{28A0092B-C50C-407E-A947-70E740481C1C}">
-                          <a14:useLocalDpi xmlns:a14="http://schemas.microsoft.com/office/drawing/2010/main" xmlns:wps="http://schemas.microsoft.com/office/word/2010/wordprocessingShape" xmlns:wpi="http://schemas.microsoft.com/office/word/2010/wordprocessingInk" xmlns:wpg="http://schemas.microsoft.com/office/word/2010/wordprocessingGroup" xmlns:w16se="http://schemas.microsoft.com/office/word/2015/wordml/symex" xmlns:w16cid="http://schemas.microsoft.com/office/word/2016/wordml/cid" xmlns:w15="http://schemas.microsoft.com/office/word/2012/wordml" xmlns:w14="http://schemas.microsoft.com/office/word/2010/wordml" xmlns:w="http://schemas.openxmlformats.org/wordprocessingml/2006/main" xmlns:w10="urn:schemas-microsoft-com:office:word" xmlns:wp14="http://schemas.microsoft.com/office/word/2010/wordprocessingDrawing" xmlns:v="urn:schemas-microsoft-com:vml" xmlns:o="urn:schemas-microsoft-com:office:office" xmlns:am3d="http://schemas.microsoft.com/office/drawing/2017/model3d" xmlns:aink="http://schemas.microsoft.com/office/drawing/2016/ink" xmlns:mc="http://schemas.openxmlformats.org/markup-compatibility/2006" xmlns:cx8="http://schemas.microsoft.com/office/drawing/2016/5/14/chartex" xmlns:cx7="http://schemas.microsoft.com/office/drawing/2016/5/13/chartex" xmlns:cx6="http://schemas.microsoft.com/office/drawing/2016/5/12/chartex" xmlns:cx5="http://schemas.microsoft.com/office/drawing/2016/5/11/chartex" xmlns:cx4="http://schemas.microsoft.com/office/drawing/2016/5/10/chartex" xmlns:cx3="http://schemas.microsoft.com/office/drawing/2016/5/9/chartex" xmlns:cx2="http://schemas.microsoft.com/office/drawing/2015/10/21/chartex" xmlns:cx1="http://schemas.microsoft.com/office/drawing/2015/9/8/chartex" xmlns:cx="http://schemas.microsoft.com/office/drawing/2014/chartex" xmlns:wpc="http://schemas.microsoft.com/office/word/2010/wordprocessingCanvas" xmlns="" val="0"/>
+                          <a14:useLocalDpi xmlns="" xmlns:wpc="http://schemas.microsoft.com/office/word/2010/wordprocessingCanvas" xmlns:cx="http://schemas.microsoft.com/office/drawing/2014/chartex" xmlns:cx1="http://schemas.microsoft.com/office/drawing/2015/9/8/chartex" xmlns:cx2="http://schemas.microsoft.com/office/drawing/2015/10/21/chartex" xmlns:cx3="http://schemas.microsoft.com/office/drawing/2016/5/9/chartex" xmlns:cx4="http://schemas.microsoft.com/office/drawing/2016/5/10/chartex" xmlns:cx5="http://schemas.microsoft.com/office/drawing/2016/5/11/chartex" xmlns:cx6="http://schemas.microsoft.com/office/drawing/2016/5/12/chartex" xmlns:cx7="http://schemas.microsoft.com/office/drawing/2016/5/13/chartex" xmlns:cx8="http://schemas.microsoft.com/office/drawing/2016/5/14/chartex" xmlns:mc="http://schemas.openxmlformats.org/markup-compatibility/2006" xmlns:aink="http://schemas.microsoft.com/office/drawing/2016/ink" xmlns:am3d="http://schemas.microsoft.com/office/drawing/2017/model3d" xmlns:o="urn:schemas-microsoft-com:office:office" xmlns:v="urn:schemas-microsoft-com:vml" xmlns:wp14="http://schemas.microsoft.com/office/word/2010/wordprocessingDrawing" xmlns:w10="urn:schemas-microsoft-com:office:word" xmlns:w="http://schemas.openxmlformats.org/wordprocessingml/2006/main" xmlns:w14="http://schemas.microsoft.com/office/word/2010/wordml" xmlns:w15="http://schemas.microsoft.com/office/word/2012/wordml" xmlns:w16cid="http://schemas.microsoft.com/office/word/2016/wordml/cid" xmlns:w16se="http://schemas.microsoft.com/office/word/2015/wordml/symex" xmlns:wpg="http://schemas.microsoft.com/office/word/2010/wordprocessingGroup" xmlns:wpi="http://schemas.microsoft.com/office/word/2010/wordprocessingInk" xmlns:wps="http://schemas.microsoft.com/office/word/2010/wordprocessingShape" xmlns:a14="http://schemas.microsoft.com/office/drawing/2010/main" val="0"/>
                         </a:ext>
                       </a:extLst>
                     </a:blip>
@@ -23342,7 +23342,7 @@
                     <a:blip r:embed="rId22">
                       <a:extLst>
                         <a:ext uri="{28A0092B-C50C-407E-A947-70E740481C1C}">
-                          <a14:useLocalDpi xmlns:a14="http://schemas.microsoft.com/office/drawing/2010/main" xmlns:wps="http://schemas.microsoft.com/office/word/2010/wordprocessingShape" xmlns:wpi="http://schemas.microsoft.com/office/word/2010/wordprocessingInk" xmlns:wpg="http://schemas.microsoft.com/office/word/2010/wordprocessingGroup" xmlns:w16se="http://schemas.microsoft.com/office/word/2015/wordml/symex" xmlns:w16cid="http://schemas.microsoft.com/office/word/2016/wordml/cid" xmlns:w15="http://schemas.microsoft.com/office/word/2012/wordml" xmlns:w14="http://schemas.microsoft.com/office/word/2010/wordml" xmlns:w="http://schemas.openxmlformats.org/wordprocessingml/2006/main" xmlns:w10="urn:schemas-microsoft-com:office:word" xmlns:wp14="http://schemas.microsoft.com/office/word/2010/wordprocessingDrawing" xmlns:v="urn:schemas-microsoft-com:vml" xmlns:o="urn:schemas-microsoft-com:office:office" xmlns:am3d="http://schemas.microsoft.com/office/drawing/2017/model3d" xmlns:aink="http://schemas.microsoft.com/office/drawing/2016/ink" xmlns:mc="http://schemas.openxmlformats.org/markup-compatibility/2006" xmlns:cx8="http://schemas.microsoft.com/office/drawing/2016/5/14/chartex" xmlns:cx7="http://schemas.microsoft.com/office/drawing/2016/5/13/chartex" xmlns:cx6="http://schemas.microsoft.com/office/drawing/2016/5/12/chartex" xmlns:cx5="http://schemas.microsoft.com/office/drawing/2016/5/11/chartex" xmlns:cx4="http://schemas.microsoft.com/office/drawing/2016/5/10/chartex" xmlns:cx3="http://schemas.microsoft.com/office/drawing/2016/5/9/chartex" xmlns:cx2="http://schemas.microsoft.com/office/drawing/2015/10/21/chartex" xmlns:cx1="http://schemas.microsoft.com/office/drawing/2015/9/8/chartex" xmlns:cx="http://schemas.microsoft.com/office/drawing/2014/chartex" xmlns:wpc="http://schemas.microsoft.com/office/word/2010/wordprocessingCanvas" xmlns="" val="0"/>
+                          <a14:useLocalDpi xmlns="" xmlns:wpc="http://schemas.microsoft.com/office/word/2010/wordprocessingCanvas" xmlns:cx="http://schemas.microsoft.com/office/drawing/2014/chartex" xmlns:cx1="http://schemas.microsoft.com/office/drawing/2015/9/8/chartex" xmlns:cx2="http://schemas.microsoft.com/office/drawing/2015/10/21/chartex" xmlns:cx3="http://schemas.microsoft.com/office/drawing/2016/5/9/chartex" xmlns:cx4="http://schemas.microsoft.com/office/drawing/2016/5/10/chartex" xmlns:cx5="http://schemas.microsoft.com/office/drawing/2016/5/11/chartex" xmlns:cx6="http://schemas.microsoft.com/office/drawing/2016/5/12/chartex" xmlns:cx7="http://schemas.microsoft.com/office/drawing/2016/5/13/chartex" xmlns:cx8="http://schemas.microsoft.com/office/drawing/2016/5/14/chartex" xmlns:mc="http://schemas.openxmlformats.org/markup-compatibility/2006" xmlns:aink="http://schemas.microsoft.com/office/drawing/2016/ink" xmlns:am3d="http://schemas.microsoft.com/office/drawing/2017/model3d" xmlns:o="urn:schemas-microsoft-com:office:office" xmlns:v="urn:schemas-microsoft-com:vml" xmlns:wp14="http://schemas.microsoft.com/office/word/2010/wordprocessingDrawing" xmlns:w10="urn:schemas-microsoft-com:office:word" xmlns:w="http://schemas.openxmlformats.org/wordprocessingml/2006/main" xmlns:w14="http://schemas.microsoft.com/office/word/2010/wordml" xmlns:w15="http://schemas.microsoft.com/office/word/2012/wordml" xmlns:w16cid="http://schemas.microsoft.com/office/word/2016/wordml/cid" xmlns:w16se="http://schemas.microsoft.com/office/word/2015/wordml/symex" xmlns:wpg="http://schemas.microsoft.com/office/word/2010/wordprocessingGroup" xmlns:wpi="http://schemas.microsoft.com/office/word/2010/wordprocessingInk" xmlns:wps="http://schemas.microsoft.com/office/word/2010/wordprocessingShape" xmlns:a14="http://schemas.microsoft.com/office/drawing/2010/main" val="0"/>
                         </a:ext>
                       </a:extLst>
                     </a:blip>
@@ -23512,7 +23512,7 @@
                     <a:blip r:embed="rId23">
                       <a:extLst>
                         <a:ext uri="{28A0092B-C50C-407E-A947-70E740481C1C}">
-                          <a14:useLocalDpi xmlns:a14="http://schemas.microsoft.com/office/drawing/2010/main" xmlns:wps="http://schemas.microsoft.com/office/word/2010/wordprocessingShape" xmlns:wpi="http://schemas.microsoft.com/office/word/2010/wordprocessingInk" xmlns:wpg="http://schemas.microsoft.com/office/word/2010/wordprocessingGroup" xmlns:w16se="http://schemas.microsoft.com/office/word/2015/wordml/symex" xmlns:w16cid="http://schemas.microsoft.com/office/word/2016/wordml/cid" xmlns:w15="http://schemas.microsoft.com/office/word/2012/wordml" xmlns:w14="http://schemas.microsoft.com/office/word/2010/wordml" xmlns:w="http://schemas.openxmlformats.org/wordprocessingml/2006/main" xmlns:w10="urn:schemas-microsoft-com:office:word" xmlns:wp14="http://schemas.microsoft.com/office/word/2010/wordprocessingDrawing" xmlns:v="urn:schemas-microsoft-com:vml" xmlns:o="urn:schemas-microsoft-com:office:office" xmlns:am3d="http://schemas.microsoft.com/office/drawing/2017/model3d" xmlns:aink="http://schemas.microsoft.com/office/drawing/2016/ink" xmlns:mc="http://schemas.openxmlformats.org/markup-compatibility/2006" xmlns:cx8="http://schemas.microsoft.com/office/drawing/2016/5/14/chartex" xmlns:cx7="http://schemas.microsoft.com/office/drawing/2016/5/13/chartex" xmlns:cx6="http://schemas.microsoft.com/office/drawing/2016/5/12/chartex" xmlns:cx5="http://schemas.microsoft.com/office/drawing/2016/5/11/chartex" xmlns:cx4="http://schemas.microsoft.com/office/drawing/2016/5/10/chartex" xmlns:cx3="http://schemas.microsoft.com/office/drawing/2016/5/9/chartex" xmlns:cx2="http://schemas.microsoft.com/office/drawing/2015/10/21/chartex" xmlns:cx1="http://schemas.microsoft.com/office/drawing/2015/9/8/chartex" xmlns:cx="http://schemas.microsoft.com/office/drawing/2014/chartex" xmlns:wpc="http://schemas.microsoft.com/office/word/2010/wordprocessingCanvas" xmlns="" val="0"/>
+                          <a14:useLocalDpi xmlns="" xmlns:wpc="http://schemas.microsoft.com/office/word/2010/wordprocessingCanvas" xmlns:cx="http://schemas.microsoft.com/office/drawing/2014/chartex" xmlns:cx1="http://schemas.microsoft.com/office/drawing/2015/9/8/chartex" xmlns:cx2="http://schemas.microsoft.com/office/drawing/2015/10/21/chartex" xmlns:cx3="http://schemas.microsoft.com/office/drawing/2016/5/9/chartex" xmlns:cx4="http://schemas.microsoft.com/office/drawing/2016/5/10/chartex" xmlns:cx5="http://schemas.microsoft.com/office/drawing/2016/5/11/chartex" xmlns:cx6="http://schemas.microsoft.com/office/drawing/2016/5/12/chartex" xmlns:cx7="http://schemas.microsoft.com/office/drawing/2016/5/13/chartex" xmlns:cx8="http://schemas.microsoft.com/office/drawing/2016/5/14/chartex" xmlns:mc="http://schemas.openxmlformats.org/markup-compatibility/2006" xmlns:aink="http://schemas.microsoft.com/office/drawing/2016/ink" xmlns:am3d="http://schemas.microsoft.com/office/drawing/2017/model3d" xmlns:o="urn:schemas-microsoft-com:office:office" xmlns:v="urn:schemas-microsoft-com:vml" xmlns:wp14="http://schemas.microsoft.com/office/word/2010/wordprocessingDrawing" xmlns:w10="urn:schemas-microsoft-com:office:word" xmlns:w="http://schemas.openxmlformats.org/wordprocessingml/2006/main" xmlns:w14="http://schemas.microsoft.com/office/word/2010/wordml" xmlns:w15="http://schemas.microsoft.com/office/word/2012/wordml" xmlns:w16cid="http://schemas.microsoft.com/office/word/2016/wordml/cid" xmlns:w16se="http://schemas.microsoft.com/office/word/2015/wordml/symex" xmlns:wpg="http://schemas.microsoft.com/office/word/2010/wordprocessingGroup" xmlns:wpi="http://schemas.microsoft.com/office/word/2010/wordprocessingInk" xmlns:wps="http://schemas.microsoft.com/office/word/2010/wordprocessingShape" xmlns:a14="http://schemas.microsoft.com/office/drawing/2010/main" val="0"/>
                         </a:ext>
                       </a:extLst>
                     </a:blip>
@@ -30095,7 +30095,7 @@
                     <a:blip r:embed="rId24">
                       <a:extLst>
                         <a:ext uri="{28A0092B-C50C-407E-A947-70E740481C1C}">
-                          <a14:useLocalDpi xmlns:a14="http://schemas.microsoft.com/office/drawing/2010/main" xmlns:wps="http://schemas.microsoft.com/office/word/2010/wordprocessingShape" xmlns:wpi="http://schemas.microsoft.com/office/word/2010/wordprocessingInk" xmlns:wpg="http://schemas.microsoft.com/office/word/2010/wordprocessingGroup" xmlns:w16se="http://schemas.microsoft.com/office/word/2015/wordml/symex" xmlns:w16cid="http://schemas.microsoft.com/office/word/2016/wordml/cid" xmlns:w15="http://schemas.microsoft.com/office/word/2012/wordml" xmlns:w14="http://schemas.microsoft.com/office/word/2010/wordml" xmlns:w="http://schemas.openxmlformats.org/wordprocessingml/2006/main" xmlns:w10="urn:schemas-microsoft-com:office:word" xmlns:wp14="http://schemas.microsoft.com/office/word/2010/wordprocessingDrawing" xmlns:v="urn:schemas-microsoft-com:vml" xmlns:o="urn:schemas-microsoft-com:office:office" xmlns:am3d="http://schemas.microsoft.com/office/drawing/2017/model3d" xmlns:aink="http://schemas.microsoft.com/office/drawing/2016/ink" xmlns:mc="http://schemas.openxmlformats.org/markup-compatibility/2006" xmlns:cx8="http://schemas.microsoft.com/office/drawing/2016/5/14/chartex" xmlns:cx7="http://schemas.microsoft.com/office/drawing/2016/5/13/chartex" xmlns:cx6="http://schemas.microsoft.com/office/drawing/2016/5/12/chartex" xmlns:cx5="http://schemas.microsoft.com/office/drawing/2016/5/11/chartex" xmlns:cx4="http://schemas.microsoft.com/office/drawing/2016/5/10/chartex" xmlns:cx3="http://schemas.microsoft.com/office/drawing/2016/5/9/chartex" xmlns:cx2="http://schemas.microsoft.com/office/drawing/2015/10/21/chartex" xmlns:cx1="http://schemas.microsoft.com/office/drawing/2015/9/8/chartex" xmlns:cx="http://schemas.microsoft.com/office/drawing/2014/chartex" xmlns:wpc="http://schemas.microsoft.com/office/word/2010/wordprocessingCanvas" xmlns="" val="0"/>
+                          <a14:useLocalDpi xmlns="" xmlns:wpc="http://schemas.microsoft.com/office/word/2010/wordprocessingCanvas" xmlns:cx="http://schemas.microsoft.com/office/drawing/2014/chartex" xmlns:cx1="http://schemas.microsoft.com/office/drawing/2015/9/8/chartex" xmlns:cx2="http://schemas.microsoft.com/office/drawing/2015/10/21/chartex" xmlns:cx3="http://schemas.microsoft.com/office/drawing/2016/5/9/chartex" xmlns:cx4="http://schemas.microsoft.com/office/drawing/2016/5/10/chartex" xmlns:cx5="http://schemas.microsoft.com/office/drawing/2016/5/11/chartex" xmlns:cx6="http://schemas.microsoft.com/office/drawing/2016/5/12/chartex" xmlns:cx7="http://schemas.microsoft.com/office/drawing/2016/5/13/chartex" xmlns:cx8="http://schemas.microsoft.com/office/drawing/2016/5/14/chartex" xmlns:mc="http://schemas.openxmlformats.org/markup-compatibility/2006" xmlns:aink="http://schemas.microsoft.com/office/drawing/2016/ink" xmlns:am3d="http://schemas.microsoft.com/office/drawing/2017/model3d" xmlns:o="urn:schemas-microsoft-com:office:office" xmlns:v="urn:schemas-microsoft-com:vml" xmlns:wp14="http://schemas.microsoft.com/office/word/2010/wordprocessingDrawing" xmlns:w10="urn:schemas-microsoft-com:office:word" xmlns:w="http://schemas.openxmlformats.org/wordprocessingml/2006/main" xmlns:w14="http://schemas.microsoft.com/office/word/2010/wordml" xmlns:w15="http://schemas.microsoft.com/office/word/2012/wordml" xmlns:w16cid="http://schemas.microsoft.com/office/word/2016/wordml/cid" xmlns:w16se="http://schemas.microsoft.com/office/word/2015/wordml/symex" xmlns:wpg="http://schemas.microsoft.com/office/word/2010/wordprocessingGroup" xmlns:wpi="http://schemas.microsoft.com/office/word/2010/wordprocessingInk" xmlns:wps="http://schemas.microsoft.com/office/word/2010/wordprocessingShape" xmlns:a14="http://schemas.microsoft.com/office/drawing/2010/main" val="0"/>
                         </a:ext>
                       </a:extLst>
                     </a:blip>
@@ -35208,7 +35208,7 @@
                     <a:blip r:embed="rId25">
                       <a:extLst>
                         <a:ext uri="{28A0092B-C50C-407E-A947-70E740481C1C}">
-                          <a14:useLocalDpi xmlns:a14="http://schemas.microsoft.com/office/drawing/2010/main" xmlns:wps="http://schemas.microsoft.com/office/word/2010/wordprocessingShape" xmlns:wpi="http://schemas.microsoft.com/office/word/2010/wordprocessingInk" xmlns:wpg="http://schemas.microsoft.com/office/word/2010/wordprocessingGroup" xmlns:w16se="http://schemas.microsoft.com/office/word/2015/wordml/symex" xmlns:w16cid="http://schemas.microsoft.com/office/word/2016/wordml/cid" xmlns:w15="http://schemas.microsoft.com/office/word/2012/wordml" xmlns:w14="http://schemas.microsoft.com/office/word/2010/wordml" xmlns:w="http://schemas.openxmlformats.org/wordprocessingml/2006/main" xmlns:w10="urn:schemas-microsoft-com:office:word" xmlns:wp14="http://schemas.microsoft.com/office/word/2010/wordprocessingDrawing" xmlns:v="urn:schemas-microsoft-com:vml" xmlns:o="urn:schemas-microsoft-com:office:office" xmlns:am3d="http://schemas.microsoft.com/office/drawing/2017/model3d" xmlns:aink="http://schemas.microsoft.com/office/drawing/2016/ink" xmlns:mc="http://schemas.openxmlformats.org/markup-compatibility/2006" xmlns:cx8="http://schemas.microsoft.com/office/drawing/2016/5/14/chartex" xmlns:cx7="http://schemas.microsoft.com/office/drawing/2016/5/13/chartex" xmlns:cx6="http://schemas.microsoft.com/office/drawing/2016/5/12/chartex" xmlns:cx5="http://schemas.microsoft.com/office/drawing/2016/5/11/chartex" xmlns:cx4="http://schemas.microsoft.com/office/drawing/2016/5/10/chartex" xmlns:cx3="http://schemas.microsoft.com/office/drawing/2016/5/9/chartex" xmlns:cx2="http://schemas.microsoft.com/office/drawing/2015/10/21/chartex" xmlns:cx1="http://schemas.microsoft.com/office/drawing/2015/9/8/chartex" xmlns:cx="http://schemas.microsoft.com/office/drawing/2014/chartex" xmlns:wpc="http://schemas.microsoft.com/office/word/2010/wordprocessingCanvas" xmlns="" val="0"/>
+                          <a14:useLocalDpi xmlns="" xmlns:wpc="http://schemas.microsoft.com/office/word/2010/wordprocessingCanvas" xmlns:cx="http://schemas.microsoft.com/office/drawing/2014/chartex" xmlns:cx1="http://schemas.microsoft.com/office/drawing/2015/9/8/chartex" xmlns:cx2="http://schemas.microsoft.com/office/drawing/2015/10/21/chartex" xmlns:cx3="http://schemas.microsoft.com/office/drawing/2016/5/9/chartex" xmlns:cx4="http://schemas.microsoft.com/office/drawing/2016/5/10/chartex" xmlns:cx5="http://schemas.microsoft.com/office/drawing/2016/5/11/chartex" xmlns:cx6="http://schemas.microsoft.com/office/drawing/2016/5/12/chartex" xmlns:cx7="http://schemas.microsoft.com/office/drawing/2016/5/13/chartex" xmlns:cx8="http://schemas.microsoft.com/office/drawing/2016/5/14/chartex" xmlns:mc="http://schemas.openxmlformats.org/markup-compatibility/2006" xmlns:aink="http://schemas.microsoft.com/office/drawing/2016/ink" xmlns:am3d="http://schemas.microsoft.com/office/drawing/2017/model3d" xmlns:o="urn:schemas-microsoft-com:office:office" xmlns:v="urn:schemas-microsoft-com:vml" xmlns:wp14="http://schemas.microsoft.com/office/word/2010/wordprocessingDrawing" xmlns:w10="urn:schemas-microsoft-com:office:word" xmlns:w="http://schemas.openxmlformats.org/wordprocessingml/2006/main" xmlns:w14="http://schemas.microsoft.com/office/word/2010/wordml" xmlns:w15="http://schemas.microsoft.com/office/word/2012/wordml" xmlns:w16cid="http://schemas.microsoft.com/office/word/2016/wordml/cid" xmlns:w16se="http://schemas.microsoft.com/office/word/2015/wordml/symex" xmlns:wpg="http://schemas.microsoft.com/office/word/2010/wordprocessingGroup" xmlns:wpi="http://schemas.microsoft.com/office/word/2010/wordprocessingInk" xmlns:wps="http://schemas.microsoft.com/office/word/2010/wordprocessingShape" xmlns:a14="http://schemas.microsoft.com/office/drawing/2010/main" val="0"/>
                         </a:ext>
                       </a:extLst>
                     </a:blip>
@@ -35341,7 +35341,7 @@
                     <a:blip r:embed="rId26">
                       <a:extLst>
                         <a:ext uri="{28A0092B-C50C-407E-A947-70E740481C1C}">
-                          <a14:useLocalDpi xmlns:a14="http://schemas.microsoft.com/office/drawing/2010/main" xmlns:wps="http://schemas.microsoft.com/office/word/2010/wordprocessingShape" xmlns:wpi="http://schemas.microsoft.com/office/word/2010/wordprocessingInk" xmlns:wpg="http://schemas.microsoft.com/office/word/2010/wordprocessingGroup" xmlns:w16se="http://schemas.microsoft.com/office/word/2015/wordml/symex" xmlns:w16cid="http://schemas.microsoft.com/office/word/2016/wordml/cid" xmlns:w15="http://schemas.microsoft.com/office/word/2012/wordml" xmlns:w14="http://schemas.microsoft.com/office/word/2010/wordml" xmlns:w="http://schemas.openxmlformats.org/wordprocessingml/2006/main" xmlns:w10="urn:schemas-microsoft-com:office:word" xmlns:wp14="http://schemas.microsoft.com/office/word/2010/wordprocessingDrawing" xmlns:v="urn:schemas-microsoft-com:vml" xmlns:o="urn:schemas-microsoft-com:office:office" xmlns:am3d="http://schemas.microsoft.com/office/drawing/2017/model3d" xmlns:aink="http://schemas.microsoft.com/office/drawing/2016/ink" xmlns:mc="http://schemas.openxmlformats.org/markup-compatibility/2006" xmlns:cx8="http://schemas.microsoft.com/office/drawing/2016/5/14/chartex" xmlns:cx7="http://schemas.microsoft.com/office/drawing/2016/5/13/chartex" xmlns:cx6="http://schemas.microsoft.com/office/drawing/2016/5/12/chartex" xmlns:cx5="http://schemas.microsoft.com/office/drawing/2016/5/11/chartex" xmlns:cx4="http://schemas.microsoft.com/office/drawing/2016/5/10/chartex" xmlns:cx3="http://schemas.microsoft.com/office/drawing/2016/5/9/chartex" xmlns:cx2="http://schemas.microsoft.com/office/drawing/2015/10/21/chartex" xmlns:cx1="http://schemas.microsoft.com/office/drawing/2015/9/8/chartex" xmlns:cx="http://schemas.microsoft.com/office/drawing/2014/chartex" xmlns:wpc="http://schemas.microsoft.com/office/word/2010/wordprocessingCanvas" xmlns="" val="0"/>
+                          <a14:useLocalDpi xmlns="" xmlns:wpc="http://schemas.microsoft.com/office/word/2010/wordprocessingCanvas" xmlns:cx="http://schemas.microsoft.com/office/drawing/2014/chartex" xmlns:cx1="http://schemas.microsoft.com/office/drawing/2015/9/8/chartex" xmlns:cx2="http://schemas.microsoft.com/office/drawing/2015/10/21/chartex" xmlns:cx3="http://schemas.microsoft.com/office/drawing/2016/5/9/chartex" xmlns:cx4="http://schemas.microsoft.com/office/drawing/2016/5/10/chartex" xmlns:cx5="http://schemas.microsoft.com/office/drawing/2016/5/11/chartex" xmlns:cx6="http://schemas.microsoft.com/office/drawing/2016/5/12/chartex" xmlns:cx7="http://schemas.microsoft.com/office/drawing/2016/5/13/chartex" xmlns:cx8="http://schemas.microsoft.com/office/drawing/2016/5/14/chartex" xmlns:mc="http://schemas.openxmlformats.org/markup-compatibility/2006" xmlns:aink="http://schemas.microsoft.com/office/drawing/2016/ink" xmlns:am3d="http://schemas.microsoft.com/office/drawing/2017/model3d" xmlns:o="urn:schemas-microsoft-com:office:office" xmlns:v="urn:schemas-microsoft-com:vml" xmlns:wp14="http://schemas.microsoft.com/office/word/2010/wordprocessingDrawing" xmlns:w10="urn:schemas-microsoft-com:office:word" xmlns:w="http://schemas.openxmlformats.org/wordprocessingml/2006/main" xmlns:w14="http://schemas.microsoft.com/office/word/2010/wordml" xmlns:w15="http://schemas.microsoft.com/office/word/2012/wordml" xmlns:w16cid="http://schemas.microsoft.com/office/word/2016/wordml/cid" xmlns:w16se="http://schemas.microsoft.com/office/word/2015/wordml/symex" xmlns:wpg="http://schemas.microsoft.com/office/word/2010/wordprocessingGroup" xmlns:wpi="http://schemas.microsoft.com/office/word/2010/wordprocessingInk" xmlns:wps="http://schemas.microsoft.com/office/word/2010/wordprocessingShape" xmlns:a14="http://schemas.microsoft.com/office/drawing/2010/main" val="0"/>
                         </a:ext>
                       </a:extLst>
                     </a:blip>
@@ -35465,7 +35465,7 @@
                     <a:blip r:embed="rId27">
                       <a:extLst>
                         <a:ext uri="{28A0092B-C50C-407E-A947-70E740481C1C}">
-                          <a14:useLocalDpi xmlns:a14="http://schemas.microsoft.com/office/drawing/2010/main" xmlns:wps="http://schemas.microsoft.com/office/word/2010/wordprocessingShape" xmlns:wpi="http://schemas.microsoft.com/office/word/2010/wordprocessingInk" xmlns:wpg="http://schemas.microsoft.com/office/word/2010/wordprocessingGroup" xmlns:w16se="http://schemas.microsoft.com/office/word/2015/wordml/symex" xmlns:w16cid="http://schemas.microsoft.com/office/word/2016/wordml/cid" xmlns:w15="http://schemas.microsoft.com/office/word/2012/wordml" xmlns:w14="http://schemas.microsoft.com/office/word/2010/wordml" xmlns:w="http://schemas.openxmlformats.org/wordprocessingml/2006/main" xmlns:w10="urn:schemas-microsoft-com:office:word" xmlns:wp14="http://schemas.microsoft.com/office/word/2010/wordprocessingDrawing" xmlns:v="urn:schemas-microsoft-com:vml" xmlns:o="urn:schemas-microsoft-com:office:office" xmlns:am3d="http://schemas.microsoft.com/office/drawing/2017/model3d" xmlns:aink="http://schemas.microsoft.com/office/drawing/2016/ink" xmlns:mc="http://schemas.openxmlformats.org/markup-compatibility/2006" xmlns:cx8="http://schemas.microsoft.com/office/drawing/2016/5/14/chartex" xmlns:cx7="http://schemas.microsoft.com/office/drawing/2016/5/13/chartex" xmlns:cx6="http://schemas.microsoft.com/office/drawing/2016/5/12/chartex" xmlns:cx5="http://schemas.microsoft.com/office/drawing/2016/5/11/chartex" xmlns:cx4="http://schemas.microsoft.com/office/drawing/2016/5/10/chartex" xmlns:cx3="http://schemas.microsoft.com/office/drawing/2016/5/9/chartex" xmlns:cx2="http://schemas.microsoft.com/office/drawing/2015/10/21/chartex" xmlns:cx1="http://schemas.microsoft.com/office/drawing/2015/9/8/chartex" xmlns:cx="http://schemas.microsoft.com/office/drawing/2014/chartex" xmlns:wpc="http://schemas.microsoft.com/office/word/2010/wordprocessingCanvas" xmlns="" val="0"/>
+                          <a14:useLocalDpi xmlns="" xmlns:wpc="http://schemas.microsoft.com/office/word/2010/wordprocessingCanvas" xmlns:cx="http://schemas.microsoft.com/office/drawing/2014/chartex" xmlns:cx1="http://schemas.microsoft.com/office/drawing/2015/9/8/chartex" xmlns:cx2="http://schemas.microsoft.com/office/drawing/2015/10/21/chartex" xmlns:cx3="http://schemas.microsoft.com/office/drawing/2016/5/9/chartex" xmlns:cx4="http://schemas.microsoft.com/office/drawing/2016/5/10/chartex" xmlns:cx5="http://schemas.microsoft.com/office/drawing/2016/5/11/chartex" xmlns:cx6="http://schemas.microsoft.com/office/drawing/2016/5/12/chartex" xmlns:cx7="http://schemas.microsoft.com/office/drawing/2016/5/13/chartex" xmlns:cx8="http://schemas.microsoft.com/office/drawing/2016/5/14/chartex" xmlns:mc="http://schemas.openxmlformats.org/markup-compatibility/2006" xmlns:aink="http://schemas.microsoft.com/office/drawing/2016/ink" xmlns:am3d="http://schemas.microsoft.com/office/drawing/2017/model3d" xmlns:o="urn:schemas-microsoft-com:office:office" xmlns:v="urn:schemas-microsoft-com:vml" xmlns:wp14="http://schemas.microsoft.com/office/word/2010/wordprocessingDrawing" xmlns:w10="urn:schemas-microsoft-com:office:word" xmlns:w="http://schemas.openxmlformats.org/wordprocessingml/2006/main" xmlns:w14="http://schemas.microsoft.com/office/word/2010/wordml" xmlns:w15="http://schemas.microsoft.com/office/word/2012/wordml" xmlns:w16cid="http://schemas.microsoft.com/office/word/2016/wordml/cid" xmlns:w16se="http://schemas.microsoft.com/office/word/2015/wordml/symex" xmlns:wpg="http://schemas.microsoft.com/office/word/2010/wordprocessingGroup" xmlns:wpi="http://schemas.microsoft.com/office/word/2010/wordprocessingInk" xmlns:wps="http://schemas.microsoft.com/office/word/2010/wordprocessingShape" xmlns:a14="http://schemas.microsoft.com/office/drawing/2010/main" val="0"/>
                         </a:ext>
                       </a:extLst>
                     </a:blip>
@@ -35596,7 +35596,7 @@
                     <a:blip r:embed="rId28">
                       <a:extLst>
                         <a:ext uri="{28A0092B-C50C-407E-A947-70E740481C1C}">
-                          <a14:useLocalDpi xmlns:a14="http://schemas.microsoft.com/office/drawing/2010/main" xmlns:wps="http://schemas.microsoft.com/office/word/2010/wordprocessingShape" xmlns:wpi="http://schemas.microsoft.com/office/word/2010/wordprocessingInk" xmlns:wpg="http://schemas.microsoft.com/office/word/2010/wordprocessingGroup" xmlns:w16se="http://schemas.microsoft.com/office/word/2015/wordml/symex" xmlns:w16cid="http://schemas.microsoft.com/office/word/2016/wordml/cid" xmlns:w15="http://schemas.microsoft.com/office/word/2012/wordml" xmlns:w14="http://schemas.microsoft.com/office/word/2010/wordml" xmlns:w="http://schemas.openxmlformats.org/wordprocessingml/2006/main" xmlns:w10="urn:schemas-microsoft-com:office:word" xmlns:wp14="http://schemas.microsoft.com/office/word/2010/wordprocessingDrawing" xmlns:v="urn:schemas-microsoft-com:vml" xmlns:o="urn:schemas-microsoft-com:office:office" xmlns:am3d="http://schemas.microsoft.com/office/drawing/2017/model3d" xmlns:aink="http://schemas.microsoft.com/office/drawing/2016/ink" xmlns:mc="http://schemas.openxmlformats.org/markup-compatibility/2006" xmlns:cx8="http://schemas.microsoft.com/office/drawing/2016/5/14/chartex" xmlns:cx7="http://schemas.microsoft.com/office/drawing/2016/5/13/chartex" xmlns:cx6="http://schemas.microsoft.com/office/drawing/2016/5/12/chartex" xmlns:cx5="http://schemas.microsoft.com/office/drawing/2016/5/11/chartex" xmlns:cx4="http://schemas.microsoft.com/office/drawing/2016/5/10/chartex" xmlns:cx3="http://schemas.microsoft.com/office/drawing/2016/5/9/chartex" xmlns:cx2="http://schemas.microsoft.com/office/drawing/2015/10/21/chartex" xmlns:cx1="http://schemas.microsoft.com/office/drawing/2015/9/8/chartex" xmlns:cx="http://schemas.microsoft.com/office/drawing/2014/chartex" xmlns:wpc="http://schemas.microsoft.com/office/word/2010/wordprocessingCanvas" xmlns="" val="0"/>
+                          <a14:useLocalDpi xmlns="" xmlns:wpc="http://schemas.microsoft.com/office/word/2010/wordprocessingCanvas" xmlns:cx="http://schemas.microsoft.com/office/drawing/2014/chartex" xmlns:cx1="http://schemas.microsoft.com/office/drawing/2015/9/8/chartex" xmlns:cx2="http://schemas.microsoft.com/office/drawing/2015/10/21/chartex" xmlns:cx3="http://schemas.microsoft.com/office/drawing/2016/5/9/chartex" xmlns:cx4="http://schemas.microsoft.com/office/drawing/2016/5/10/chartex" xmlns:cx5="http://schemas.microsoft.com/office/drawing/2016/5/11/chartex" xmlns:cx6="http://schemas.microsoft.com/office/drawing/2016/5/12/chartex" xmlns:cx7="http://schemas.microsoft.com/office/drawing/2016/5/13/chartex" xmlns:cx8="http://schemas.microsoft.com/office/drawing/2016/5/14/chartex" xmlns:mc="http://schemas.openxmlformats.org/markup-compatibility/2006" xmlns:aink="http://schemas.microsoft.com/office/drawing/2016/ink" xmlns:am3d="http://schemas.microsoft.com/office/drawing/2017/model3d" xmlns:o="urn:schemas-microsoft-com:office:office" xmlns:v="urn:schemas-microsoft-com:vml" xmlns:wp14="http://schemas.microsoft.com/office/word/2010/wordprocessingDrawing" xmlns:w10="urn:schemas-microsoft-com:office:word" xmlns:w="http://schemas.openxmlformats.org/wordprocessingml/2006/main" xmlns:w14="http://schemas.microsoft.com/office/word/2010/wordml" xmlns:w15="http://schemas.microsoft.com/office/word/2012/wordml" xmlns:w16cid="http://schemas.microsoft.com/office/word/2016/wordml/cid" xmlns:w16se="http://schemas.microsoft.com/office/word/2015/wordml/symex" xmlns:wpg="http://schemas.microsoft.com/office/word/2010/wordprocessingGroup" xmlns:wpi="http://schemas.microsoft.com/office/word/2010/wordprocessingInk" xmlns:wps="http://schemas.microsoft.com/office/word/2010/wordprocessingShape" xmlns:a14="http://schemas.microsoft.com/office/drawing/2010/main" val="0"/>
                         </a:ext>
                       </a:extLst>
                     </a:blip>
@@ -38682,7 +38682,7 @@
                     <a:blip r:embed="rId29">
                       <a:extLst>
                         <a:ext uri="{28A0092B-C50C-407E-A947-70E740481C1C}">
-                          <a14:useLocalDpi xmlns:a14="http://schemas.microsoft.com/office/drawing/2010/main" xmlns:wps="http://schemas.microsoft.com/office/word/2010/wordprocessingShape" xmlns:wpi="http://schemas.microsoft.com/office/word/2010/wordprocessingInk" xmlns:wpg="http://schemas.microsoft.com/office/word/2010/wordprocessingGroup" xmlns:w16se="http://schemas.microsoft.com/office/word/2015/wordml/symex" xmlns:w16cid="http://schemas.microsoft.com/office/word/2016/wordml/cid" xmlns:w15="http://schemas.microsoft.com/office/word/2012/wordml" xmlns:w14="http://schemas.microsoft.com/office/word/2010/wordml" xmlns:w="http://schemas.openxmlformats.org/wordprocessingml/2006/main" xmlns:w10="urn:schemas-microsoft-com:office:word" xmlns:wp14="http://schemas.microsoft.com/office/word/2010/wordprocessingDrawing" xmlns:v="urn:schemas-microsoft-com:vml" xmlns:o="urn:schemas-microsoft-com:office:office" xmlns:am3d="http://schemas.microsoft.com/office/drawing/2017/model3d" xmlns:aink="http://schemas.microsoft.com/office/drawing/2016/ink" xmlns:mc="http://schemas.openxmlformats.org/markup-compatibility/2006" xmlns:cx8="http://schemas.microsoft.com/office/drawing/2016/5/14/chartex" xmlns:cx7="http://schemas.microsoft.com/office/drawing/2016/5/13/chartex" xmlns:cx6="http://schemas.microsoft.com/office/drawing/2016/5/12/chartex" xmlns:cx5="http://schemas.microsoft.com/office/drawing/2016/5/11/chartex" xmlns:cx4="http://schemas.microsoft.com/office/drawing/2016/5/10/chartex" xmlns:cx3="http://schemas.microsoft.com/office/drawing/2016/5/9/chartex" xmlns:cx2="http://schemas.microsoft.com/office/drawing/2015/10/21/chartex" xmlns:cx1="http://schemas.microsoft.com/office/drawing/2015/9/8/chartex" xmlns:cx="http://schemas.microsoft.com/office/drawing/2014/chartex" xmlns:wpc="http://schemas.microsoft.com/office/word/2010/wordprocessingCanvas" xmlns="" val="0"/>
+                          <a14:useLocalDpi xmlns="" xmlns:wpc="http://schemas.microsoft.com/office/word/2010/wordprocessingCanvas" xmlns:cx="http://schemas.microsoft.com/office/drawing/2014/chartex" xmlns:cx1="http://schemas.microsoft.com/office/drawing/2015/9/8/chartex" xmlns:cx2="http://schemas.microsoft.com/office/drawing/2015/10/21/chartex" xmlns:cx3="http://schemas.microsoft.com/office/drawing/2016/5/9/chartex" xmlns:cx4="http://schemas.microsoft.com/office/drawing/2016/5/10/chartex" xmlns:cx5="http://schemas.microsoft.com/office/drawing/2016/5/11/chartex" xmlns:cx6="http://schemas.microsoft.com/office/drawing/2016/5/12/chartex" xmlns:cx7="http://schemas.microsoft.com/office/drawing/2016/5/13/chartex" xmlns:cx8="http://schemas.microsoft.com/office/drawing/2016/5/14/chartex" xmlns:mc="http://schemas.openxmlformats.org/markup-compatibility/2006" xmlns:aink="http://schemas.microsoft.com/office/drawing/2016/ink" xmlns:am3d="http://schemas.microsoft.com/office/drawing/2017/model3d" xmlns:o="urn:schemas-microsoft-com:office:office" xmlns:v="urn:schemas-microsoft-com:vml" xmlns:wp14="http://schemas.microsoft.com/office/word/2010/wordprocessingDrawing" xmlns:w10="urn:schemas-microsoft-com:office:word" xmlns:w="http://schemas.openxmlformats.org/wordprocessingml/2006/main" xmlns:w14="http://schemas.microsoft.com/office/word/2010/wordml" xmlns:w15="http://schemas.microsoft.com/office/word/2012/wordml" xmlns:w16cid="http://schemas.microsoft.com/office/word/2016/wordml/cid" xmlns:w16se="http://schemas.microsoft.com/office/word/2015/wordml/symex" xmlns:wpg="http://schemas.microsoft.com/office/word/2010/wordprocessingGroup" xmlns:wpi="http://schemas.microsoft.com/office/word/2010/wordprocessingInk" xmlns:wps="http://schemas.microsoft.com/office/word/2010/wordprocessingShape" xmlns:a14="http://schemas.microsoft.com/office/drawing/2010/main" val="0"/>
                         </a:ext>
                       </a:extLst>
                     </a:blip>
@@ -45816,7 +45816,7 @@
                     <a:blip r:embed="rId30">
                       <a:extLst>
                         <a:ext uri="{28A0092B-C50C-407E-A947-70E740481C1C}">
-                          <a14:useLocalDpi xmlns:a14="http://schemas.microsoft.com/office/drawing/2010/main" xmlns:wps="http://schemas.microsoft.com/office/word/2010/wordprocessingShape" xmlns:wpi="http://schemas.microsoft.com/office/word/2010/wordprocessingInk" xmlns:wpg="http://schemas.microsoft.com/office/word/2010/wordprocessingGroup" xmlns:w16se="http://schemas.microsoft.com/office/word/2015/wordml/symex" xmlns:w16cid="http://schemas.microsoft.com/office/word/2016/wordml/cid" xmlns:w15="http://schemas.microsoft.com/office/word/2012/wordml" xmlns:w14="http://schemas.microsoft.com/office/word/2010/wordml" xmlns:w="http://schemas.openxmlformats.org/wordprocessingml/2006/main" xmlns:w10="urn:schemas-microsoft-com:office:word" xmlns:wp14="http://schemas.microsoft.com/office/word/2010/wordprocessingDrawing" xmlns:v="urn:schemas-microsoft-com:vml" xmlns:o="urn:schemas-microsoft-com:office:office" xmlns:am3d="http://schemas.microsoft.com/office/drawing/2017/model3d" xmlns:aink="http://schemas.microsoft.com/office/drawing/2016/ink" xmlns:mc="http://schemas.openxmlformats.org/markup-compatibility/2006" xmlns:cx8="http://schemas.microsoft.com/office/drawing/2016/5/14/chartex" xmlns:cx7="http://schemas.microsoft.com/office/drawing/2016/5/13/chartex" xmlns:cx6="http://schemas.microsoft.com/office/drawing/2016/5/12/chartex" xmlns:cx5="http://schemas.microsoft.com/office/drawing/2016/5/11/chartex" xmlns:cx4="http://schemas.microsoft.com/office/drawing/2016/5/10/chartex" xmlns:cx3="http://schemas.microsoft.com/office/drawing/2016/5/9/chartex" xmlns:cx2="http://schemas.microsoft.com/office/drawing/2015/10/21/chartex" xmlns:cx1="http://schemas.microsoft.com/office/drawing/2015/9/8/chartex" xmlns:cx="http://schemas.microsoft.com/office/drawing/2014/chartex" xmlns:wpc="http://schemas.microsoft.com/office/word/2010/wordprocessingCanvas" xmlns="" val="0"/>
+                          <a14:useLocalDpi xmlns="" xmlns:wpc="http://schemas.microsoft.com/office/word/2010/wordprocessingCanvas" xmlns:cx="http://schemas.microsoft.com/office/drawing/2014/chartex" xmlns:cx1="http://schemas.microsoft.com/office/drawing/2015/9/8/chartex" xmlns:cx2="http://schemas.microsoft.com/office/drawing/2015/10/21/chartex" xmlns:cx3="http://schemas.microsoft.com/office/drawing/2016/5/9/chartex" xmlns:cx4="http://schemas.microsoft.com/office/drawing/2016/5/10/chartex" xmlns:cx5="http://schemas.microsoft.com/office/drawing/2016/5/11/chartex" xmlns:cx6="http://schemas.microsoft.com/office/drawing/2016/5/12/chartex" xmlns:cx7="http://schemas.microsoft.com/office/drawing/2016/5/13/chartex" xmlns:cx8="http://schemas.microsoft.com/office/drawing/2016/5/14/chartex" xmlns:mc="http://schemas.openxmlformats.org/markup-compatibility/2006" xmlns:aink="http://schemas.microsoft.com/office/drawing/2016/ink" xmlns:am3d="http://schemas.microsoft.com/office/drawing/2017/model3d" xmlns:o="urn:schemas-microsoft-com:office:office" xmlns:v="urn:schemas-microsoft-com:vml" xmlns:wp14="http://schemas.microsoft.com/office/word/2010/wordprocessingDrawing" xmlns:w10="urn:schemas-microsoft-com:office:word" xmlns:w="http://schemas.openxmlformats.org/wordprocessingml/2006/main" xmlns:w14="http://schemas.microsoft.com/office/word/2010/wordml" xmlns:w15="http://schemas.microsoft.com/office/word/2012/wordml" xmlns:w16cid="http://schemas.microsoft.com/office/word/2016/wordml/cid" xmlns:w16se="http://schemas.microsoft.com/office/word/2015/wordml/symex" xmlns:wpg="http://schemas.microsoft.com/office/word/2010/wordprocessingGroup" xmlns:wpi="http://schemas.microsoft.com/office/word/2010/wordprocessingInk" xmlns:wps="http://schemas.microsoft.com/office/word/2010/wordprocessingShape" xmlns:a14="http://schemas.microsoft.com/office/drawing/2010/main" val="0"/>
                         </a:ext>
                       </a:extLst>
                     </a:blip>
@@ -46041,7 +46041,7 @@
                     <a:blip r:embed="rId31">
                       <a:extLst>
                         <a:ext uri="{28A0092B-C50C-407E-A947-70E740481C1C}">
-                          <a14:useLocalDpi xmlns:a14="http://schemas.microsoft.com/office/drawing/2010/main" xmlns:wps="http://schemas.microsoft.com/office/word/2010/wordprocessingShape" xmlns:wpi="http://schemas.microsoft.com/office/word/2010/wordprocessingInk" xmlns:wpg="http://schemas.microsoft.com/office/word/2010/wordprocessingGroup" xmlns:w16se="http://schemas.microsoft.com/office/word/2015/wordml/symex" xmlns:w16cid="http://schemas.microsoft.com/office/word/2016/wordml/cid" xmlns:w15="http://schemas.microsoft.com/office/word/2012/wordml" xmlns:w14="http://schemas.microsoft.com/office/word/2010/wordml" xmlns:w="http://schemas.openxmlformats.org/wordprocessingml/2006/main" xmlns:w10="urn:schemas-microsoft-com:office:word" xmlns:wp14="http://schemas.microsoft.com/office/word/2010/wordprocessingDrawing" xmlns:v="urn:schemas-microsoft-com:vml" xmlns:o="urn:schemas-microsoft-com:office:office" xmlns:am3d="http://schemas.microsoft.com/office/drawing/2017/model3d" xmlns:aink="http://schemas.microsoft.com/office/drawing/2016/ink" xmlns:mc="http://schemas.openxmlformats.org/markup-compatibility/2006" xmlns:cx8="http://schemas.microsoft.com/office/drawing/2016/5/14/chartex" xmlns:cx7="http://schemas.microsoft.com/office/drawing/2016/5/13/chartex" xmlns:cx6="http://schemas.microsoft.com/office/drawing/2016/5/12/chartex" xmlns:cx5="http://schemas.microsoft.com/office/drawing/2016/5/11/chartex" xmlns:cx4="http://schemas.microsoft.com/office/drawing/2016/5/10/chartex" xmlns:cx3="http://schemas.microsoft.com/office/drawing/2016/5/9/chartex" xmlns:cx2="http://schemas.microsoft.com/office/drawing/2015/10/21/chartex" xmlns:cx1="http://schemas.microsoft.com/office/drawing/2015/9/8/chartex" xmlns:cx="http://schemas.microsoft.com/office/drawing/2014/chartex" xmlns:wpc="http://schemas.microsoft.com/office/word/2010/wordprocessingCanvas" xmlns="" val="0"/>
+                          <a14:useLocalDpi xmlns="" xmlns:wpc="http://schemas.microsoft.com/office/word/2010/wordprocessingCanvas" xmlns:cx="http://schemas.microsoft.com/office/drawing/2014/chartex" xmlns:cx1="http://schemas.microsoft.com/office/drawing/2015/9/8/chartex" xmlns:cx2="http://schemas.microsoft.com/office/drawing/2015/10/21/chartex" xmlns:cx3="http://schemas.microsoft.com/office/drawing/2016/5/9/chartex" xmlns:cx4="http://schemas.microsoft.com/office/drawing/2016/5/10/chartex" xmlns:cx5="http://schemas.microsoft.com/office/drawing/2016/5/11/chartex" xmlns:cx6="http://schemas.microsoft.com/office/drawing/2016/5/12/chartex" xmlns:cx7="http://schemas.microsoft.com/office/drawing/2016/5/13/chartex" xmlns:cx8="http://schemas.microsoft.com/office/drawing/2016/5/14/chartex" xmlns:mc="http://schemas.openxmlformats.org/markup-compatibility/2006" xmlns:aink="http://schemas.microsoft.com/office/drawing/2016/ink" xmlns:am3d="http://schemas.microsoft.com/office/drawing/2017/model3d" xmlns:o="urn:schemas-microsoft-com:office:office" xmlns:v="urn:schemas-microsoft-com:vml" xmlns:wp14="http://schemas.microsoft.com/office/word/2010/wordprocessingDrawing" xmlns:w10="urn:schemas-microsoft-com:office:word" xmlns:w="http://schemas.openxmlformats.org/wordprocessingml/2006/main" xmlns:w14="http://schemas.microsoft.com/office/word/2010/wordml" xmlns:w15="http://schemas.microsoft.com/office/word/2012/wordml" xmlns:w16cid="http://schemas.microsoft.com/office/word/2016/wordml/cid" xmlns:w16se="http://schemas.microsoft.com/office/word/2015/wordml/symex" xmlns:wpg="http://schemas.microsoft.com/office/word/2010/wordprocessingGroup" xmlns:wpi="http://schemas.microsoft.com/office/word/2010/wordprocessingInk" xmlns:wps="http://schemas.microsoft.com/office/word/2010/wordprocessingShape" xmlns:a14="http://schemas.microsoft.com/office/drawing/2010/main" val="0"/>
                         </a:ext>
                       </a:extLst>
                     </a:blip>
@@ -46781,7 +46781,7 @@
                     <a:blip r:embed="rId32">
                       <a:extLst>
                         <a:ext uri="{28A0092B-C50C-407E-A947-70E740481C1C}">
-                          <a14:useLocalDpi xmlns:a14="http://schemas.microsoft.com/office/drawing/2010/main" xmlns:wps="http://schemas.microsoft.com/office/word/2010/wordprocessingShape" xmlns:wpi="http://schemas.microsoft.com/office/word/2010/wordprocessingInk" xmlns:wpg="http://schemas.microsoft.com/office/word/2010/wordprocessingGroup" xmlns:w16se="http://schemas.microsoft.com/office/word/2015/wordml/symex" xmlns:w16cid="http://schemas.microsoft.com/office/word/2016/wordml/cid" xmlns:w15="http://schemas.microsoft.com/office/word/2012/wordml" xmlns:w14="http://schemas.microsoft.com/office/word/2010/wordml" xmlns:w="http://schemas.openxmlformats.org/wordprocessingml/2006/main" xmlns:w10="urn:schemas-microsoft-com:office:word" xmlns:wp14="http://schemas.microsoft.com/office/word/2010/wordprocessingDrawing" xmlns:v="urn:schemas-microsoft-com:vml" xmlns:o="urn:schemas-microsoft-com:office:office" xmlns:am3d="http://schemas.microsoft.com/office/drawing/2017/model3d" xmlns:aink="http://schemas.microsoft.com/office/drawing/2016/ink" xmlns:mc="http://schemas.openxmlformats.org/markup-compatibility/2006" xmlns:cx8="http://schemas.microsoft.com/office/drawing/2016/5/14/chartex" xmlns:cx7="http://schemas.microsoft.com/office/drawing/2016/5/13/chartex" xmlns:cx6="http://schemas.microsoft.com/office/drawing/2016/5/12/chartex" xmlns:cx5="http://schemas.microsoft.com/office/drawing/2016/5/11/chartex" xmlns:cx4="http://schemas.microsoft.com/office/drawing/2016/5/10/chartex" xmlns:cx3="http://schemas.microsoft.com/office/drawing/2016/5/9/chartex" xmlns:cx2="http://schemas.microsoft.com/office/drawing/2015/10/21/chartex" xmlns:cx1="http://schemas.microsoft.com/office/drawing/2015/9/8/chartex" xmlns:cx="http://schemas.microsoft.com/office/drawing/2014/chartex" xmlns:wpc="http://schemas.microsoft.com/office/word/2010/wordprocessingCanvas" xmlns="" val="0"/>
+                          <a14:useLocalDpi xmlns="" xmlns:wpc="http://schemas.microsoft.com/office/word/2010/wordprocessingCanvas" xmlns:cx="http://schemas.microsoft.com/office/drawing/2014/chartex" xmlns:cx1="http://schemas.microsoft.com/office/drawing/2015/9/8/chartex" xmlns:cx2="http://schemas.microsoft.com/office/drawing/2015/10/21/chartex" xmlns:cx3="http://schemas.microsoft.com/office/drawing/2016/5/9/chartex" xmlns:cx4="http://schemas.microsoft.com/office/drawing/2016/5/10/chartex" xmlns:cx5="http://schemas.microsoft.com/office/drawing/2016/5/11/chartex" xmlns:cx6="http://schemas.microsoft.com/office/drawing/2016/5/12/chartex" xmlns:cx7="http://schemas.microsoft.com/office/drawing/2016/5/13/chartex" xmlns:cx8="http://schemas.microsoft.com/office/drawing/2016/5/14/chartex" xmlns:mc="http://schemas.openxmlformats.org/markup-compatibility/2006" xmlns:aink="http://schemas.microsoft.com/office/drawing/2016/ink" xmlns:am3d="http://schemas.microsoft.com/office/drawing/2017/model3d" xmlns:o="urn:schemas-microsoft-com:office:office" xmlns:v="urn:schemas-microsoft-com:vml" xmlns:wp14="http://schemas.microsoft.com/office/word/2010/wordprocessingDrawing" xmlns:w10="urn:schemas-microsoft-com:office:word" xmlns:w="http://schemas.openxmlformats.org/wordprocessingml/2006/main" xmlns:w14="http://schemas.microsoft.com/office/word/2010/wordml" xmlns:w15="http://schemas.microsoft.com/office/word/2012/wordml" xmlns:w16cid="http://schemas.microsoft.com/office/word/2016/wordml/cid" xmlns:w16se="http://schemas.microsoft.com/office/word/2015/wordml/symex" xmlns:wpg="http://schemas.microsoft.com/office/word/2010/wordprocessingGroup" xmlns:wpi="http://schemas.microsoft.com/office/word/2010/wordprocessingInk" xmlns:wps="http://schemas.microsoft.com/office/word/2010/wordprocessingShape" xmlns:a14="http://schemas.microsoft.com/office/drawing/2010/main" val="0"/>
                         </a:ext>
                       </a:extLst>
                     </a:blip>
@@ -47360,7 +47360,7 @@
                     <a:blip r:embed="rId33">
                       <a:extLst>
                         <a:ext uri="{28A0092B-C50C-407E-A947-70E740481C1C}">
-                          <a14:useLocalDpi xmlns:a14="http://schemas.microsoft.com/office/drawing/2010/main" xmlns:wps="http://schemas.microsoft.com/office/word/2010/wordprocessingShape" xmlns:wpi="http://schemas.microsoft.com/office/word/2010/wordprocessingInk" xmlns:wpg="http://schemas.microsoft.com/office/word/2010/wordprocessingGroup" xmlns:w16se="http://schemas.microsoft.com/office/word/2015/wordml/symex" xmlns:w16cid="http://schemas.microsoft.com/office/word/2016/wordml/cid" xmlns:w15="http://schemas.microsoft.com/office/word/2012/wordml" xmlns:w14="http://schemas.microsoft.com/office/word/2010/wordml" xmlns:w="http://schemas.openxmlformats.org/wordprocessingml/2006/main" xmlns:w10="urn:schemas-microsoft-com:office:word" xmlns:wp14="http://schemas.microsoft.com/office/word/2010/wordprocessingDrawing" xmlns:v="urn:schemas-microsoft-com:vml" xmlns:o="urn:schemas-microsoft-com:office:office" xmlns:am3d="http://schemas.microsoft.com/office/drawing/2017/model3d" xmlns:aink="http://schemas.microsoft.com/office/drawing/2016/ink" xmlns:mc="http://schemas.openxmlformats.org/markup-compatibility/2006" xmlns:cx8="http://schemas.microsoft.com/office/drawing/2016/5/14/chartex" xmlns:cx7="http://schemas.microsoft.com/office/drawing/2016/5/13/chartex" xmlns:cx6="http://schemas.microsoft.com/office/drawing/2016/5/12/chartex" xmlns:cx5="http://schemas.microsoft.com/office/drawing/2016/5/11/chartex" xmlns:cx4="http://schemas.microsoft.com/office/drawing/2016/5/10/chartex" xmlns:cx3="http://schemas.microsoft.com/office/drawing/2016/5/9/chartex" xmlns:cx2="http://schemas.microsoft.com/office/drawing/2015/10/21/chartex" xmlns:cx1="http://schemas.microsoft.com/office/drawing/2015/9/8/chartex" xmlns:cx="http://schemas.microsoft.com/office/drawing/2014/chartex" xmlns:wpc="http://schemas.microsoft.com/office/word/2010/wordprocessingCanvas" xmlns="" val="0"/>
+                          <a14:useLocalDpi xmlns="" xmlns:wpc="http://schemas.microsoft.com/office/word/2010/wordprocessingCanvas" xmlns:cx="http://schemas.microsoft.com/office/drawing/2014/chartex" xmlns:cx1="http://schemas.microsoft.com/office/drawing/2015/9/8/chartex" xmlns:cx2="http://schemas.microsoft.com/office/drawing/2015/10/21/chartex" xmlns:cx3="http://schemas.microsoft.com/office/drawing/2016/5/9/chartex" xmlns:cx4="http://schemas.microsoft.com/office/drawing/2016/5/10/chartex" xmlns:cx5="http://schemas.microsoft.com/office/drawing/2016/5/11/chartex" xmlns:cx6="http://schemas.microsoft.com/office/drawing/2016/5/12/chartex" xmlns:cx7="http://schemas.microsoft.com/office/drawing/2016/5/13/chartex" xmlns:cx8="http://schemas.microsoft.com/office/drawing/2016/5/14/chartex" xmlns:mc="http://schemas.openxmlformats.org/markup-compatibility/2006" xmlns:aink="http://schemas.microsoft.com/office/drawing/2016/ink" xmlns:am3d="http://schemas.microsoft.com/office/drawing/2017/model3d" xmlns:o="urn:schemas-microsoft-com:office:office" xmlns:v="urn:schemas-microsoft-com:vml" xmlns:wp14="http://schemas.microsoft.com/office/word/2010/wordprocessingDrawing" xmlns:w10="urn:schemas-microsoft-com:office:word" xmlns:w="http://schemas.openxmlformats.org/wordprocessingml/2006/main" xmlns:w14="http://schemas.microsoft.com/office/word/2010/wordml" xmlns:w15="http://schemas.microsoft.com/office/word/2012/wordml" xmlns:w16cid="http://schemas.microsoft.com/office/word/2016/wordml/cid" xmlns:w16se="http://schemas.microsoft.com/office/word/2015/wordml/symex" xmlns:wpg="http://schemas.microsoft.com/office/word/2010/wordprocessingGroup" xmlns:wpi="http://schemas.microsoft.com/office/word/2010/wordprocessingInk" xmlns:wps="http://schemas.microsoft.com/office/word/2010/wordprocessingShape" xmlns:a14="http://schemas.microsoft.com/office/drawing/2010/main" val="0"/>
                         </a:ext>
                       </a:extLst>
                     </a:blip>
@@ -47596,7 +47596,7 @@
                     <a:blip r:embed="rId34">
                       <a:extLst>
                         <a:ext uri="{28A0092B-C50C-407E-A947-70E740481C1C}">
-                          <a14:useLocalDpi xmlns:a14="http://schemas.microsoft.com/office/drawing/2010/main" xmlns:wps="http://schemas.microsoft.com/office/word/2010/wordprocessingShape" xmlns:wpi="http://schemas.microsoft.com/office/word/2010/wordprocessingInk" xmlns:wpg="http://schemas.microsoft.com/office/word/2010/wordprocessingGroup" xmlns:w16se="http://schemas.microsoft.com/office/word/2015/wordml/symex" xmlns:w16cid="http://schemas.microsoft.com/office/word/2016/wordml/cid" xmlns:w15="http://schemas.microsoft.com/office/word/2012/wordml" xmlns:w14="http://schemas.microsoft.com/office/word/2010/wordml" xmlns:w="http://schemas.openxmlformats.org/wordprocessingml/2006/main" xmlns:w10="urn:schemas-microsoft-com:office:word" xmlns:wp14="http://schemas.microsoft.com/office/word/2010/wordprocessingDrawing" xmlns:v="urn:schemas-microsoft-com:vml" xmlns:o="urn:schemas-microsoft-com:office:office" xmlns:am3d="http://schemas.microsoft.com/office/drawing/2017/model3d" xmlns:aink="http://schemas.microsoft.com/office/drawing/2016/ink" xmlns:mc="http://schemas.openxmlformats.org/markup-compatibility/2006" xmlns:cx8="http://schemas.microsoft.com/office/drawing/2016/5/14/chartex" xmlns:cx7="http://schemas.microsoft.com/office/drawing/2016/5/13/chartex" xmlns:cx6="http://schemas.microsoft.com/office/drawing/2016/5/12/chartex" xmlns:cx5="http://schemas.microsoft.com/office/drawing/2016/5/11/chartex" xmlns:cx4="http://schemas.microsoft.com/office/drawing/2016/5/10/chartex" xmlns:cx3="http://schemas.microsoft.com/office/drawing/2016/5/9/chartex" xmlns:cx2="http://schemas.microsoft.com/office/drawing/2015/10/21/chartex" xmlns:cx1="http://schemas.microsoft.com/office/drawing/2015/9/8/chartex" xmlns:cx="http://schemas.microsoft.com/office/drawing/2014/chartex" xmlns:wpc="http://schemas.microsoft.com/office/word/2010/wordprocessingCanvas" xmlns="" val="0"/>
+                          <a14:useLocalDpi xmlns="" xmlns:wpc="http://schemas.microsoft.com/office/word/2010/wordprocessingCanvas" xmlns:cx="http://schemas.microsoft.com/office/drawing/2014/chartex" xmlns:cx1="http://schemas.microsoft.com/office/drawing/2015/9/8/chartex" xmlns:cx2="http://schemas.microsoft.com/office/drawing/2015/10/21/chartex" xmlns:cx3="http://schemas.microsoft.com/office/drawing/2016/5/9/chartex" xmlns:cx4="http://schemas.microsoft.com/office/drawing/2016/5/10/chartex" xmlns:cx5="http://schemas.microsoft.com/office/drawing/2016/5/11/chartex" xmlns:cx6="http://schemas.microsoft.com/office/drawing/2016/5/12/chartex" xmlns:cx7="http://schemas.microsoft.com/office/drawing/2016/5/13/chartex" xmlns:cx8="http://schemas.microsoft.com/office/drawing/2016/5/14/chartex" xmlns:mc="http://schemas.openxmlformats.org/markup-compatibility/2006" xmlns:aink="http://schemas.microsoft.com/office/drawing/2016/ink" xmlns:am3d="http://schemas.microsoft.com/office/drawing/2017/model3d" xmlns:o="urn:schemas-microsoft-com:office:office" xmlns:v="urn:schemas-microsoft-com:vml" xmlns:wp14="http://schemas.microsoft.com/office/word/2010/wordprocessingDrawing" xmlns:w10="urn:schemas-microsoft-com:office:word" xmlns:w="http://schemas.openxmlformats.org/wordprocessingml/2006/main" xmlns:w14="http://schemas.microsoft.com/office/word/2010/wordml" xmlns:w15="http://schemas.microsoft.com/office/word/2012/wordml" xmlns:w16cid="http://schemas.microsoft.com/office/word/2016/wordml/cid" xmlns:w16se="http://schemas.microsoft.com/office/word/2015/wordml/symex" xmlns:wpg="http://schemas.microsoft.com/office/word/2010/wordprocessingGroup" xmlns:wpi="http://schemas.microsoft.com/office/word/2010/wordprocessingInk" xmlns:wps="http://schemas.microsoft.com/office/word/2010/wordprocessingShape" xmlns:a14="http://schemas.microsoft.com/office/drawing/2010/main" val="0"/>
                         </a:ext>
                       </a:extLst>
                     </a:blip>
@@ -48262,7 +48262,7 @@
                     <a:blip r:embed="rId35">
                       <a:extLst>
                         <a:ext uri="{28A0092B-C50C-407E-A947-70E740481C1C}">
-                          <a14:useLocalDpi xmlns:a14="http://schemas.microsoft.com/office/drawing/2010/main" xmlns:wps="http://schemas.microsoft.com/office/word/2010/wordprocessingShape" xmlns:wpi="http://schemas.microsoft.com/office/word/2010/wordprocessingInk" xmlns:wpg="http://schemas.microsoft.com/office/word/2010/wordprocessingGroup" xmlns:w16se="http://schemas.microsoft.com/office/word/2015/wordml/symex" xmlns:w16cid="http://schemas.microsoft.com/office/word/2016/wordml/cid" xmlns:w15="http://schemas.microsoft.com/office/word/2012/wordml" xmlns:w14="http://schemas.microsoft.com/office/word/2010/wordml" xmlns:w="http://schemas.openxmlformats.org/wordprocessingml/2006/main" xmlns:w10="urn:schemas-microsoft-com:office:word" xmlns:wp14="http://schemas.microsoft.com/office/word/2010/wordprocessingDrawing" xmlns:v="urn:schemas-microsoft-com:vml" xmlns:o="urn:schemas-microsoft-com:office:office" xmlns:am3d="http://schemas.microsoft.com/office/drawing/2017/model3d" xmlns:aink="http://schemas.microsoft.com/office/drawing/2016/ink" xmlns:mc="http://schemas.openxmlformats.org/markup-compatibility/2006" xmlns:cx8="http://schemas.microsoft.com/office/drawing/2016/5/14/chartex" xmlns:cx7="http://schemas.microsoft.com/office/drawing/2016/5/13/chartex" xmlns:cx6="http://schemas.microsoft.com/office/drawing/2016/5/12/chartex" xmlns:cx5="http://schemas.microsoft.com/office/drawing/2016/5/11/chartex" xmlns:cx4="http://schemas.microsoft.com/office/drawing/2016/5/10/chartex" xmlns:cx3="http://schemas.microsoft.com/office/drawing/2016/5/9/chartex" xmlns:cx2="http://schemas.microsoft.com/office/drawing/2015/10/21/chartex" xmlns:cx1="http://schemas.microsoft.com/office/drawing/2015/9/8/chartex" xmlns:cx="http://schemas.microsoft.com/office/drawing/2014/chartex" xmlns:wpc="http://schemas.microsoft.com/office/word/2010/wordprocessingCanvas" xmlns="" val="0"/>
+                          <a14:useLocalDpi xmlns="" xmlns:wpc="http://schemas.microsoft.com/office/word/2010/wordprocessingCanvas" xmlns:cx="http://schemas.microsoft.com/office/drawing/2014/chartex" xmlns:cx1="http://schemas.microsoft.com/office/drawing/2015/9/8/chartex" xmlns:cx2="http://schemas.microsoft.com/office/drawing/2015/10/21/chartex" xmlns:cx3="http://schemas.microsoft.com/office/drawing/2016/5/9/chartex" xmlns:cx4="http://schemas.microsoft.com/office/drawing/2016/5/10/chartex" xmlns:cx5="http://schemas.microsoft.com/office/drawing/2016/5/11/chartex" xmlns:cx6="http://schemas.microsoft.com/office/drawing/2016/5/12/chartex" xmlns:cx7="http://schemas.microsoft.com/office/drawing/2016/5/13/chartex" xmlns:cx8="http://schemas.microsoft.com/office/drawing/2016/5/14/chartex" xmlns:mc="http://schemas.openxmlformats.org/markup-compatibility/2006" xmlns:aink="http://schemas.microsoft.com/office/drawing/2016/ink" xmlns:am3d="http://schemas.microsoft.com/office/drawing/2017/model3d" xmlns:o="urn:schemas-microsoft-com:office:office" xmlns:v="urn:schemas-microsoft-com:vml" xmlns:wp14="http://schemas.microsoft.com/office/word/2010/wordprocessingDrawing" xmlns:w10="urn:schemas-microsoft-com:office:word" xmlns:w="http://schemas.openxmlformats.org/wordprocessingml/2006/main" xmlns:w14="http://schemas.microsoft.com/office/word/2010/wordml" xmlns:w15="http://schemas.microsoft.com/office/word/2012/wordml" xmlns:w16cid="http://schemas.microsoft.com/office/word/2016/wordml/cid" xmlns:w16se="http://schemas.microsoft.com/office/word/2015/wordml/symex" xmlns:wpg="http://schemas.microsoft.com/office/word/2010/wordprocessingGroup" xmlns:wpi="http://schemas.microsoft.com/office/word/2010/wordprocessingInk" xmlns:wps="http://schemas.microsoft.com/office/word/2010/wordprocessingShape" xmlns:a14="http://schemas.microsoft.com/office/drawing/2010/main" val="0"/>
                         </a:ext>
                       </a:extLst>
                     </a:blip>
@@ -49377,7 +49377,7 @@
                     <a:blip r:embed="rId36">
                       <a:extLst>
                         <a:ext uri="{28A0092B-C50C-407E-A947-70E740481C1C}">
-                          <a14:useLocalDpi xmlns:a14="http://schemas.microsoft.com/office/drawing/2010/main" xmlns:wps="http://schemas.microsoft.com/office/word/2010/wordprocessingShape" xmlns:wpi="http://schemas.microsoft.com/office/word/2010/wordprocessingInk" xmlns:wpg="http://schemas.microsoft.com/office/word/2010/wordprocessingGroup" xmlns:w16se="http://schemas.microsoft.com/office/word/2015/wordml/symex" xmlns:w16cid="http://schemas.microsoft.com/office/word/2016/wordml/cid" xmlns:w15="http://schemas.microsoft.com/office/word/2012/wordml" xmlns:w14="http://schemas.microsoft.com/office/word/2010/wordml" xmlns:w="http://schemas.openxmlformats.org/wordprocessingml/2006/main" xmlns:w10="urn:schemas-microsoft-com:office:word" xmlns:wp14="http://schemas.microsoft.com/office/word/2010/wordprocessingDrawing" xmlns:v="urn:schemas-microsoft-com:vml" xmlns:o="urn:schemas-microsoft-com:office:office" xmlns:am3d="http://schemas.microsoft.com/office/drawing/2017/model3d" xmlns:aink="http://schemas.microsoft.com/office/drawing/2016/ink" xmlns:mc="http://schemas.openxmlformats.org/markup-compatibility/2006" xmlns:cx8="http://schemas.microsoft.com/office/drawing/2016/5/14/chartex" xmlns:cx7="http://schemas.microsoft.com/office/drawing/2016/5/13/chartex" xmlns:cx6="http://schemas.microsoft.com/office/drawing/2016/5/12/chartex" xmlns:cx5="http://schemas.microsoft.com/office/drawing/2016/5/11/chartex" xmlns:cx4="http://schemas.microsoft.com/office/drawing/2016/5/10/chartex" xmlns:cx3="http://schemas.microsoft.com/office/drawing/2016/5/9/chartex" xmlns:cx2="http://schemas.microsoft.com/office/drawing/2015/10/21/chartex" xmlns:cx1="http://schemas.microsoft.com/office/drawing/2015/9/8/chartex" xmlns:cx="http://schemas.microsoft.com/office/drawing/2014/chartex" xmlns:wpc="http://schemas.microsoft.com/office/word/2010/wordprocessingCanvas" xmlns="" val="0"/>
+                          <a14:useLocalDpi xmlns="" xmlns:wpc="http://schemas.microsoft.com/office/word/2010/wordprocessingCanvas" xmlns:cx="http://schemas.microsoft.com/office/drawing/2014/chartex" xmlns:cx1="http://schemas.microsoft.com/office/drawing/2015/9/8/chartex" xmlns:cx2="http://schemas.microsoft.com/office/drawing/2015/10/21/chartex" xmlns:cx3="http://schemas.microsoft.com/office/drawing/2016/5/9/chartex" xmlns:cx4="http://schemas.microsoft.com/office/drawing/2016/5/10/chartex" xmlns:cx5="http://schemas.microsoft.com/office/drawing/2016/5/11/chartex" xmlns:cx6="http://schemas.microsoft.com/office/drawing/2016/5/12/chartex" xmlns:cx7="http://schemas.microsoft.com/office/drawing/2016/5/13/chartex" xmlns:cx8="http://schemas.microsoft.com/office/drawing/2016/5/14/chartex" xmlns:mc="http://schemas.openxmlformats.org/markup-compatibility/2006" xmlns:aink="http://schemas.microsoft.com/office/drawing/2016/ink" xmlns:am3d="http://schemas.microsoft.com/office/drawing/2017/model3d" xmlns:o="urn:schemas-microsoft-com:office:office" xmlns:v="urn:schemas-microsoft-com:vml" xmlns:wp14="http://schemas.microsoft.com/office/word/2010/wordprocessingDrawing" xmlns:w10="urn:schemas-microsoft-com:office:word" xmlns:w="http://schemas.openxmlformats.org/wordprocessingml/2006/main" xmlns:w14="http://schemas.microsoft.com/office/word/2010/wordml" xmlns:w15="http://schemas.microsoft.com/office/word/2012/wordml" xmlns:w16cid="http://schemas.microsoft.com/office/word/2016/wordml/cid" xmlns:w16se="http://schemas.microsoft.com/office/word/2015/wordml/symex" xmlns:wpg="http://schemas.microsoft.com/office/word/2010/wordprocessingGroup" xmlns:wpi="http://schemas.microsoft.com/office/word/2010/wordprocessingInk" xmlns:wps="http://schemas.microsoft.com/office/word/2010/wordprocessingShape" xmlns:a14="http://schemas.microsoft.com/office/drawing/2010/main" val="0"/>
                         </a:ext>
                       </a:extLst>
                     </a:blip>
@@ -49476,7 +49476,7 @@
                     <a:blip r:embed="rId37">
                       <a:extLst>
                         <a:ext uri="{28A0092B-C50C-407E-A947-70E740481C1C}">
-                          <a14:useLocalDpi xmlns:a14="http://schemas.microsoft.com/office/drawing/2010/main" xmlns:wps="http://schemas.microsoft.com/office/word/2010/wordprocessingShape" xmlns:wpi="http://schemas.microsoft.com/office/word/2010/wordprocessingInk" xmlns:wpg="http://schemas.microsoft.com/office/word/2010/wordprocessingGroup" xmlns:w16se="http://schemas.microsoft.com/office/word/2015/wordml/symex" xmlns:w16cid="http://schemas.microsoft.com/office/word/2016/wordml/cid" xmlns:w15="http://schemas.microsoft.com/office/word/2012/wordml" xmlns:w14="http://schemas.microsoft.com/office/word/2010/wordml" xmlns:w="http://schemas.openxmlformats.org/wordprocessingml/2006/main" xmlns:w10="urn:schemas-microsoft-com:office:word" xmlns:wp14="http://schemas.microsoft.com/office/word/2010/wordprocessingDrawing" xmlns:v="urn:schemas-microsoft-com:vml" xmlns:o="urn:schemas-microsoft-com:office:office" xmlns:am3d="http://schemas.microsoft.com/office/drawing/2017/model3d" xmlns:aink="http://schemas.microsoft.com/office/drawing/2016/ink" xmlns:mc="http://schemas.openxmlformats.org/markup-compatibility/2006" xmlns:cx8="http://schemas.microsoft.com/office/drawing/2016/5/14/chartex" xmlns:cx7="http://schemas.microsoft.com/office/drawing/2016/5/13/chartex" xmlns:cx6="http://schemas.microsoft.com/office/drawing/2016/5/12/chartex" xmlns:cx5="http://schemas.microsoft.com/office/drawing/2016/5/11/chartex" xmlns:cx4="http://schemas.microsoft.com/office/drawing/2016/5/10/chartex" xmlns:cx3="http://schemas.microsoft.com/office/drawing/2016/5/9/chartex" xmlns:cx2="http://schemas.microsoft.com/office/drawing/2015/10/21/chartex" xmlns:cx1="http://schemas.microsoft.com/office/drawing/2015/9/8/chartex" xmlns:cx="http://schemas.microsoft.com/office/drawing/2014/chartex" xmlns:wpc="http://schemas.microsoft.com/office/word/2010/wordprocessingCanvas" xmlns="" val="0"/>
+                          <a14:useLocalDpi xmlns="" xmlns:wpc="http://schemas.microsoft.com/office/word/2010/wordprocessingCanvas" xmlns:cx="http://schemas.microsoft.com/office/drawing/2014/chartex" xmlns:cx1="http://schemas.microsoft.com/office/drawing/2015/9/8/chartex" xmlns:cx2="http://schemas.microsoft.com/office/drawing/2015/10/21/chartex" xmlns:cx3="http://schemas.microsoft.com/office/drawing/2016/5/9/chartex" xmlns:cx4="http://schemas.microsoft.com/office/drawing/2016/5/10/chartex" xmlns:cx5="http://schemas.microsoft.com/office/drawing/2016/5/11/chartex" xmlns:cx6="http://schemas.microsoft.com/office/drawing/2016/5/12/chartex" xmlns:cx7="http://schemas.microsoft.com/office/drawing/2016/5/13/chartex" xmlns:cx8="http://schemas.microsoft.com/office/drawing/2016/5/14/chartex" xmlns:mc="http://schemas.openxmlformats.org/markup-compatibility/2006" xmlns:aink="http://schemas.microsoft.com/office/drawing/2016/ink" xmlns:am3d="http://schemas.microsoft.com/office/drawing/2017/model3d" xmlns:o="urn:schemas-microsoft-com:office:office" xmlns:v="urn:schemas-microsoft-com:vml" xmlns:wp14="http://schemas.microsoft.com/office/word/2010/wordprocessingDrawing" xmlns:w10="urn:schemas-microsoft-com:office:word" xmlns:w="http://schemas.openxmlformats.org/wordprocessingml/2006/main" xmlns:w14="http://schemas.microsoft.com/office/word/2010/wordml" xmlns:w15="http://schemas.microsoft.com/office/word/2012/wordml" xmlns:w16cid="http://schemas.microsoft.com/office/word/2016/wordml/cid" xmlns:w16se="http://schemas.microsoft.com/office/word/2015/wordml/symex" xmlns:wpg="http://schemas.microsoft.com/office/word/2010/wordprocessingGroup" xmlns:wpi="http://schemas.microsoft.com/office/word/2010/wordprocessingInk" xmlns:wps="http://schemas.microsoft.com/office/word/2010/wordprocessingShape" xmlns:a14="http://schemas.microsoft.com/office/drawing/2010/main" val="0"/>
                         </a:ext>
                       </a:extLst>
                     </a:blip>
@@ -50182,19 +50182,3091 @@
       <w:bookmarkEnd w:id="24"/>
     </w:p>
     <w:p>
-      <w:r>
-        <w:rPr>
-          <w:highlight w:val="yellow"/>
+      <w:pPr>
+        <w:spacing w:line="360" w:lineRule="auto"/>
+        <w:ind w:firstLine="708"/>
+        <w:jc w:val="both"/>
+        <w:rPr>
           <w:lang w:val="en-US"/>
         </w:rPr>
-        <w:t>TODO</w:t>
+      </w:pPr>
+      <w:r>
+        <w:t>Ряд нуклидов, образующихся в результате делени</w:t>
+      </w:r>
+      <w:r>
+        <w:t>я тяжёлых ядер (изотопы брома, й</w:t>
+      </w:r>
+      <w:r>
+        <w:t>ода, ксенона, криптона, цезия и др.), оказываются пересыщенными нейтронами и испускают избыточные нейтроны в результате радиоактивного распада с периодами, существенно превышающими время жизни мгновенных нейтронов, от долей секунды до десятков секунд. Относительная доля запаздывающих нейтронов невелика, существенно меньше 1%, и зависит от типа разделившегося ядра.</w:t>
+      </w:r>
+    </w:p>
+    <w:p>
+      <w:pPr>
+        <w:spacing w:line="360" w:lineRule="auto"/>
+        <w:ind w:firstLine="708"/>
+        <w:jc w:val="both"/>
+      </w:pPr>
+      <w:r>
+        <w:t xml:space="preserve">Произведем расчет доли запаздывающих нейтронов при помощи программы </w:t>
+      </w:r>
+      <w:r>
+        <w:rPr>
+          <w:lang w:val="en-US"/>
+        </w:rPr>
+        <w:t>GETERA</w:t>
+      </w:r>
+      <w:r>
+        <w:t xml:space="preserve"> </w:t>
+      </w:r>
+      <w:r>
+        <w:t>на начало и конец компании топлива. Результаты расчета представлены в таблице</w:t>
+      </w:r>
+      <w:r>
+        <w:t xml:space="preserve"> 4.1 </w:t>
+      </w:r>
+      <w:r>
+        <w:t>и 4.2.</w:t>
+      </w:r>
+    </w:p>
+    <w:p>
+      <w:pPr>
+        <w:pStyle w:val="Default"/>
+        <w:spacing w:line="360" w:lineRule="auto"/>
+        <w:rPr>
+          <w:sz w:val="28"/>
+          <w:szCs w:val="28"/>
+        </w:rPr>
+      </w:pPr>
+      <w:r>
+        <w:rPr>
+          <w:sz w:val="28"/>
+          <w:szCs w:val="28"/>
+        </w:rPr>
+        <w:t>Таблица 4.1 -</w:t>
+      </w:r>
+      <w:r>
+        <w:t xml:space="preserve"> </w:t>
+      </w:r>
+      <w:r>
+        <w:rPr>
+          <w:sz w:val="28"/>
+          <w:szCs w:val="28"/>
+        </w:rPr>
+        <w:t>Групповые характеристики ядер</w:t>
+      </w:r>
+      <w:r>
+        <w:rPr>
+          <w:sz w:val="28"/>
+          <w:szCs w:val="28"/>
+        </w:rPr>
+        <w:t xml:space="preserve"> </w:t>
+      </w:r>
+      <w:r>
+        <w:rPr>
+          <w:sz w:val="28"/>
+          <w:szCs w:val="28"/>
+        </w:rPr>
+        <w:t>-</w:t>
+      </w:r>
+      <w:r>
+        <w:rPr>
+          <w:sz w:val="28"/>
+          <w:szCs w:val="28"/>
+        </w:rPr>
+        <w:t xml:space="preserve"> </w:t>
+      </w:r>
+      <w:r>
+        <w:rPr>
+          <w:sz w:val="28"/>
+          <w:szCs w:val="28"/>
+        </w:rPr>
+        <w:t>эмиттеров запаздывающих</w:t>
+      </w:r>
+      <w:r>
+        <w:rPr>
+          <w:sz w:val="28"/>
+          <w:szCs w:val="28"/>
+        </w:rPr>
+        <w:t xml:space="preserve"> </w:t>
+      </w:r>
+      <w:r>
+        <w:rPr>
+          <w:sz w:val="28"/>
+          <w:szCs w:val="28"/>
+        </w:rPr>
+        <w:t>нейтронов в шестигрупповом</w:t>
+      </w:r>
+      <w:r>
+        <w:rPr>
+          <w:sz w:val="28"/>
+          <w:szCs w:val="28"/>
+        </w:rPr>
+        <w:t xml:space="preserve"> и в одногрупповом приближениях на начало компании топлива</w:t>
+      </w:r>
+    </w:p>
+    <w:tbl>
+      <w:tblPr>
+        <w:tblStyle w:val="a6"/>
+        <w:tblW w:w="0" w:type="auto"/>
+        <w:tblLook w:val="04A0"/>
+      </w:tblPr>
+      <w:tblGrid>
+        <w:gridCol w:w="2093"/>
+        <w:gridCol w:w="1984"/>
+        <w:gridCol w:w="1985"/>
+        <w:gridCol w:w="3508"/>
+      </w:tblGrid>
+      <w:tr>
+        <w:tc>
+          <w:tcPr>
+            <w:tcW w:w="2093" w:type="dxa"/>
+            <w:vAlign w:val="center"/>
+          </w:tcPr>
+          <w:p>
+            <w:pPr>
+              <w:pStyle w:val="Default"/>
+              <w:spacing w:line="360" w:lineRule="auto"/>
+              <w:rPr>
+                <w:sz w:val="28"/>
+                <w:szCs w:val="28"/>
+              </w:rPr>
+            </w:pPr>
+            <w:r>
+              <w:rPr>
+                <w:sz w:val="28"/>
+                <w:szCs w:val="28"/>
+              </w:rPr>
+              <w:t>Номер группы</w:t>
+            </w:r>
+          </w:p>
+        </w:tc>
+        <w:tc>
+          <w:tcPr>
+            <w:tcW w:w="1984" w:type="dxa"/>
+            <w:vAlign w:val="center"/>
+          </w:tcPr>
+          <w:p>
+            <w:pPr>
+              <w:pStyle w:val="Default"/>
+              <w:spacing w:line="360" w:lineRule="auto"/>
+              <w:rPr>
+                <w:sz w:val="28"/>
+                <w:szCs w:val="28"/>
+              </w:rPr>
+            </w:pPr>
+            <w:r>
+              <w:rPr>
+                <w:sz w:val="28"/>
+                <w:szCs w:val="28"/>
+              </w:rPr>
+              <w:t>Выход</w:t>
+            </w:r>
+            <w:r>
+              <w:rPr>
+                <w:sz w:val="28"/>
+                <w:szCs w:val="28"/>
+                <w:lang w:val="en-US"/>
+              </w:rPr>
+              <w:t>,</w:t>
+            </w:r>
+            <w:r>
+              <w:rPr>
+                <w:sz w:val="28"/>
+                <w:szCs w:val="28"/>
+              </w:rPr>
+              <w:t xml:space="preserve"> доля</w:t>
+            </w:r>
+          </w:p>
+        </w:tc>
+        <w:tc>
+          <w:tcPr>
+            <w:tcW w:w="1985" w:type="dxa"/>
+            <w:vAlign w:val="center"/>
+          </w:tcPr>
+          <w:p>
+            <w:pPr>
+              <w:pStyle w:val="Default"/>
+              <w:spacing w:line="360" w:lineRule="auto"/>
+              <w:rPr>
+                <w:sz w:val="28"/>
+                <w:szCs w:val="28"/>
+              </w:rPr>
+            </w:pPr>
+            <w:r>
+              <w:rPr>
+                <w:sz w:val="28"/>
+                <w:szCs w:val="28"/>
+              </w:rPr>
+              <w:t>Выход</w:t>
+            </w:r>
+            <w:r>
+              <w:rPr>
+                <w:sz w:val="28"/>
+                <w:szCs w:val="28"/>
+                <w:lang w:val="en-US"/>
+              </w:rPr>
+              <w:t xml:space="preserve">, </w:t>
+            </w:r>
+            <w:r>
+              <w:rPr>
+                <w:sz w:val="28"/>
+                <w:szCs w:val="28"/>
+              </w:rPr>
+              <w:t>%</w:t>
+            </w:r>
+            <m:oMath>
+              <m:r>
+                <w:rPr>
+                  <w:rFonts w:ascii="Cambria Math" w:hAnsi="Cambria Math"/>
+                  <w:sz w:val="28"/>
+                  <w:szCs w:val="28"/>
+                </w:rPr>
+                <m:t xml:space="preserve"> </m:t>
+              </m:r>
+              <m:r>
+                <w:rPr>
+                  <w:rFonts w:ascii="Cambria Math" w:hAnsi="Cambria Math"/>
+                  <w:sz w:val="28"/>
+                  <w:szCs w:val="28"/>
+                </w:rPr>
+                <m:t>β</m:t>
+              </m:r>
+            </m:oMath>
+          </w:p>
+        </w:tc>
+        <w:tc>
+          <w:tcPr>
+            <w:tcW w:w="3508" w:type="dxa"/>
+            <w:vAlign w:val="center"/>
+          </w:tcPr>
+          <w:p>
+            <w:pPr>
+              <w:pStyle w:val="Default"/>
+              <w:spacing w:line="360" w:lineRule="auto"/>
+              <w:rPr>
+                <w:sz w:val="28"/>
+                <w:szCs w:val="28"/>
+              </w:rPr>
+            </w:pPr>
+            <w:r>
+              <w:rPr>
+                <w:sz w:val="28"/>
+                <w:szCs w:val="28"/>
+              </w:rPr>
+              <w:t xml:space="preserve">Постоянная распада </w:t>
+            </w:r>
+            <m:oMath>
+              <m:r>
+                <w:rPr>
+                  <w:rFonts w:ascii="Cambria Math" w:hAnsi="Cambria Math"/>
+                  <w:sz w:val="28"/>
+                  <w:szCs w:val="28"/>
+                </w:rPr>
+                <m:t>λ</m:t>
+              </m:r>
+            </m:oMath>
+            <w:r>
+              <w:rPr>
+                <w:sz w:val="28"/>
+                <w:szCs w:val="28"/>
+                <w:lang w:val="en-US"/>
+              </w:rPr>
+              <w:t>,</w:t>
+            </w:r>
+            <w:r>
+              <w:rPr>
+                <w:sz w:val="28"/>
+                <w:szCs w:val="28"/>
+              </w:rPr>
+              <w:t xml:space="preserve"> </w:t>
+            </w:r>
+            <m:oMath>
+              <m:sSup>
+                <m:sSupPr>
+                  <m:ctrlPr>
+                    <w:rPr>
+                      <w:rFonts w:ascii="Cambria Math" w:hAnsi="Cambria Math"/>
+                      <w:i/>
+                      <w:sz w:val="28"/>
+                      <w:szCs w:val="28"/>
+                    </w:rPr>
+                  </m:ctrlPr>
+                </m:sSupPr>
+                <m:e>
+                  <m:r>
+                    <w:rPr>
+                      <w:rFonts w:ascii="Cambria Math" w:hAnsi="Cambria Math"/>
+                      <w:sz w:val="28"/>
+                      <w:szCs w:val="28"/>
+                    </w:rPr>
+                    <m:t>с</m:t>
+                  </m:r>
+                </m:e>
+                <m:sup>
+                  <m:r>
+                    <w:rPr>
+                      <w:rFonts w:ascii="Cambria Math" w:hAnsi="Cambria Math"/>
+                      <w:sz w:val="28"/>
+                      <w:szCs w:val="28"/>
+                    </w:rPr>
+                    <m:t>-1</m:t>
+                  </m:r>
+                </m:sup>
+              </m:sSup>
+            </m:oMath>
+          </w:p>
+        </w:tc>
+      </w:tr>
+      <w:tr>
+        <w:tc>
+          <w:tcPr>
+            <w:tcW w:w="2093" w:type="dxa"/>
+            <w:vAlign w:val="center"/>
+          </w:tcPr>
+          <w:p>
+            <w:pPr>
+              <w:pStyle w:val="Default"/>
+              <w:spacing w:line="360" w:lineRule="auto"/>
+              <w:jc w:val="center"/>
+              <w:rPr>
+                <w:sz w:val="28"/>
+                <w:szCs w:val="28"/>
+              </w:rPr>
+            </w:pPr>
+            <w:r>
+              <w:rPr>
+                <w:sz w:val="28"/>
+                <w:szCs w:val="28"/>
+              </w:rPr>
+              <w:t>1</w:t>
+            </w:r>
+          </w:p>
+        </w:tc>
+        <w:tc>
+          <w:tcPr>
+            <w:tcW w:w="1984" w:type="dxa"/>
+            <w:vAlign w:val="center"/>
+          </w:tcPr>
+          <w:p>
+            <w:pPr>
+              <w:pStyle w:val="Default"/>
+              <w:spacing w:line="360" w:lineRule="auto"/>
+              <w:jc w:val="center"/>
+              <w:rPr>
+                <w:sz w:val="28"/>
+                <w:szCs w:val="28"/>
+              </w:rPr>
+            </w:pPr>
+            <w:r>
+              <w:rPr>
+                <w:sz w:val="28"/>
+                <w:szCs w:val="28"/>
+              </w:rPr>
+              <w:t>0</w:t>
+            </w:r>
+            <w:r>
+              <w:rPr>
+                <w:sz w:val="28"/>
+                <w:szCs w:val="28"/>
+                <w:lang w:val="en-US"/>
+              </w:rPr>
+              <w:t>,</w:t>
+            </w:r>
+            <w:r>
+              <w:rPr>
+                <w:sz w:val="28"/>
+                <w:szCs w:val="28"/>
+              </w:rPr>
+              <w:t>0000</w:t>
+            </w:r>
+            <w:r>
+              <w:rPr>
+                <w:sz w:val="28"/>
+                <w:szCs w:val="28"/>
+              </w:rPr>
+              <w:t>69</w:t>
+            </w:r>
+          </w:p>
+        </w:tc>
+        <w:tc>
+          <w:tcPr>
+            <w:tcW w:w="1985" w:type="dxa"/>
+            <w:vAlign w:val="center"/>
+          </w:tcPr>
+          <w:p>
+            <w:pPr>
+              <w:pStyle w:val="Default"/>
+              <w:spacing w:line="360" w:lineRule="auto"/>
+              <w:jc w:val="center"/>
+              <w:rPr>
+                <w:sz w:val="28"/>
+                <w:szCs w:val="28"/>
+              </w:rPr>
+            </w:pPr>
+            <w:r>
+              <w:rPr>
+                <w:sz w:val="28"/>
+                <w:szCs w:val="28"/>
+              </w:rPr>
+              <w:t>2</w:t>
+            </w:r>
+            <w:r>
+              <w:rPr>
+                <w:sz w:val="28"/>
+                <w:szCs w:val="28"/>
+                <w:lang w:val="en-US"/>
+              </w:rPr>
+              <w:t>,</w:t>
+            </w:r>
+            <w:r>
+              <w:rPr>
+                <w:sz w:val="28"/>
+                <w:szCs w:val="28"/>
+              </w:rPr>
+              <w:t>14</w:t>
+            </w:r>
+          </w:p>
+        </w:tc>
+        <w:tc>
+          <w:tcPr>
+            <w:tcW w:w="3508" w:type="dxa"/>
+            <w:vAlign w:val="center"/>
+          </w:tcPr>
+          <w:p>
+            <w:pPr>
+              <w:pStyle w:val="Default"/>
+              <w:spacing w:line="360" w:lineRule="auto"/>
+              <w:jc w:val="center"/>
+              <w:rPr>
+                <w:sz w:val="28"/>
+                <w:szCs w:val="28"/>
+              </w:rPr>
+            </w:pPr>
+            <w:r>
+              <w:rPr>
+                <w:sz w:val="28"/>
+                <w:szCs w:val="28"/>
+              </w:rPr>
+              <w:t>0</w:t>
+            </w:r>
+            <w:r>
+              <w:rPr>
+                <w:sz w:val="28"/>
+                <w:szCs w:val="28"/>
+                <w:lang w:val="en-US"/>
+              </w:rPr>
+              <w:t>,</w:t>
+            </w:r>
+            <w:r>
+              <w:rPr>
+                <w:sz w:val="28"/>
+                <w:szCs w:val="28"/>
+              </w:rPr>
+              <w:t>0</w:t>
+            </w:r>
+            <w:r>
+              <w:rPr>
+                <w:sz w:val="28"/>
+                <w:szCs w:val="28"/>
+              </w:rPr>
+              <w:t>125</w:t>
+            </w:r>
+          </w:p>
+        </w:tc>
+      </w:tr>
+      <w:tr>
+        <w:tc>
+          <w:tcPr>
+            <w:tcW w:w="2093" w:type="dxa"/>
+            <w:vAlign w:val="center"/>
+          </w:tcPr>
+          <w:p>
+            <w:pPr>
+              <w:pStyle w:val="Default"/>
+              <w:spacing w:line="360" w:lineRule="auto"/>
+              <w:jc w:val="center"/>
+              <w:rPr>
+                <w:sz w:val="28"/>
+                <w:szCs w:val="28"/>
+              </w:rPr>
+            </w:pPr>
+            <w:r>
+              <w:rPr>
+                <w:sz w:val="28"/>
+                <w:szCs w:val="28"/>
+              </w:rPr>
+              <w:t>2</w:t>
+            </w:r>
+          </w:p>
+        </w:tc>
+        <w:tc>
+          <w:tcPr>
+            <w:tcW w:w="1984" w:type="dxa"/>
+            <w:vAlign w:val="center"/>
+          </w:tcPr>
+          <w:p>
+            <w:pPr>
+              <w:pStyle w:val="Default"/>
+              <w:spacing w:line="360" w:lineRule="auto"/>
+              <w:jc w:val="center"/>
+              <w:rPr>
+                <w:sz w:val="28"/>
+                <w:szCs w:val="28"/>
+              </w:rPr>
+            </w:pPr>
+            <w:r>
+              <w:rPr>
+                <w:sz w:val="28"/>
+                <w:szCs w:val="28"/>
+              </w:rPr>
+              <w:t>0</w:t>
+            </w:r>
+            <w:r>
+              <w:rPr>
+                <w:sz w:val="28"/>
+                <w:szCs w:val="28"/>
+                <w:lang w:val="en-US"/>
+              </w:rPr>
+              <w:t>,</w:t>
+            </w:r>
+            <w:r>
+              <w:rPr>
+                <w:sz w:val="28"/>
+                <w:szCs w:val="28"/>
+              </w:rPr>
+              <w:t>0008</w:t>
+            </w:r>
+            <w:r>
+              <w:rPr>
+                <w:sz w:val="28"/>
+                <w:szCs w:val="28"/>
+              </w:rPr>
+              <w:t>1</w:t>
+            </w:r>
+            <w:r>
+              <w:rPr>
+                <w:sz w:val="28"/>
+                <w:szCs w:val="28"/>
+              </w:rPr>
+              <w:t>9</w:t>
+            </w:r>
+          </w:p>
+        </w:tc>
+        <w:tc>
+          <w:tcPr>
+            <w:tcW w:w="1985" w:type="dxa"/>
+            <w:vAlign w:val="center"/>
+          </w:tcPr>
+          <w:p>
+            <w:pPr>
+              <w:pStyle w:val="Default"/>
+              <w:spacing w:line="360" w:lineRule="auto"/>
+              <w:jc w:val="center"/>
+              <w:rPr>
+                <w:sz w:val="28"/>
+                <w:szCs w:val="28"/>
+              </w:rPr>
+            </w:pPr>
+            <w:r>
+              <w:rPr>
+                <w:sz w:val="28"/>
+                <w:szCs w:val="28"/>
+              </w:rPr>
+              <w:t>25</w:t>
+            </w:r>
+            <w:r>
+              <w:rPr>
+                <w:sz w:val="28"/>
+                <w:szCs w:val="28"/>
+                <w:lang w:val="en-US"/>
+              </w:rPr>
+              <w:t>,</w:t>
+            </w:r>
+            <w:r>
+              <w:rPr>
+                <w:sz w:val="28"/>
+                <w:szCs w:val="28"/>
+              </w:rPr>
+              <w:t>4</w:t>
+            </w:r>
+            <w:r>
+              <w:rPr>
+                <w:sz w:val="28"/>
+                <w:szCs w:val="28"/>
+              </w:rPr>
+              <w:t>3</w:t>
+            </w:r>
+          </w:p>
+        </w:tc>
+        <w:tc>
+          <w:tcPr>
+            <w:tcW w:w="3508" w:type="dxa"/>
+            <w:vAlign w:val="center"/>
+          </w:tcPr>
+          <w:p>
+            <w:pPr>
+              <w:pStyle w:val="Default"/>
+              <w:spacing w:line="360" w:lineRule="auto"/>
+              <w:jc w:val="center"/>
+              <w:rPr>
+                <w:sz w:val="28"/>
+                <w:szCs w:val="28"/>
+              </w:rPr>
+            </w:pPr>
+            <w:r>
+              <w:rPr>
+                <w:sz w:val="28"/>
+                <w:szCs w:val="28"/>
+              </w:rPr>
+              <w:t>0</w:t>
+            </w:r>
+            <w:r>
+              <w:rPr>
+                <w:sz w:val="28"/>
+                <w:szCs w:val="28"/>
+                <w:lang w:val="en-US"/>
+              </w:rPr>
+              <w:t>,</w:t>
+            </w:r>
+            <w:r>
+              <w:rPr>
+                <w:sz w:val="28"/>
+                <w:szCs w:val="28"/>
+              </w:rPr>
+              <w:t>0</w:t>
+            </w:r>
+            <w:r>
+              <w:rPr>
+                <w:sz w:val="28"/>
+                <w:szCs w:val="28"/>
+              </w:rPr>
+              <w:t>31</w:t>
+            </w:r>
+            <w:r>
+              <w:rPr>
+                <w:sz w:val="28"/>
+                <w:szCs w:val="28"/>
+              </w:rPr>
+              <w:t>3</w:t>
+            </w:r>
+          </w:p>
+        </w:tc>
+      </w:tr>
+      <w:tr>
+        <w:tc>
+          <w:tcPr>
+            <w:tcW w:w="2093" w:type="dxa"/>
+            <w:vAlign w:val="center"/>
+          </w:tcPr>
+          <w:p>
+            <w:pPr>
+              <w:pStyle w:val="Default"/>
+              <w:spacing w:line="360" w:lineRule="auto"/>
+              <w:jc w:val="center"/>
+              <w:rPr>
+                <w:sz w:val="28"/>
+                <w:szCs w:val="28"/>
+              </w:rPr>
+            </w:pPr>
+            <w:r>
+              <w:rPr>
+                <w:sz w:val="28"/>
+                <w:szCs w:val="28"/>
+              </w:rPr>
+              <w:t>3</w:t>
+            </w:r>
+          </w:p>
+        </w:tc>
+        <w:tc>
+          <w:tcPr>
+            <w:tcW w:w="1984" w:type="dxa"/>
+            <w:vAlign w:val="center"/>
+          </w:tcPr>
+          <w:p>
+            <w:pPr>
+              <w:pStyle w:val="Default"/>
+              <w:spacing w:line="360" w:lineRule="auto"/>
+              <w:jc w:val="center"/>
+              <w:rPr>
+                <w:sz w:val="28"/>
+                <w:szCs w:val="28"/>
+              </w:rPr>
+            </w:pPr>
+            <w:r>
+              <w:rPr>
+                <w:sz w:val="28"/>
+                <w:szCs w:val="28"/>
+              </w:rPr>
+              <w:t>0</w:t>
+            </w:r>
+            <w:r>
+              <w:rPr>
+                <w:sz w:val="28"/>
+                <w:szCs w:val="28"/>
+                <w:lang w:val="en-US"/>
+              </w:rPr>
+              <w:t>,</w:t>
+            </w:r>
+            <w:r>
+              <w:rPr>
+                <w:sz w:val="28"/>
+                <w:szCs w:val="28"/>
+              </w:rPr>
+              <w:t>0005</w:t>
+            </w:r>
+            <w:r>
+              <w:rPr>
+                <w:sz w:val="28"/>
+                <w:szCs w:val="28"/>
+              </w:rPr>
+              <w:t>7</w:t>
+            </w:r>
+            <w:r>
+              <w:rPr>
+                <w:sz w:val="28"/>
+                <w:szCs w:val="28"/>
+              </w:rPr>
+              <w:t>5</w:t>
+            </w:r>
+          </w:p>
+        </w:tc>
+        <w:tc>
+          <w:tcPr>
+            <w:tcW w:w="1985" w:type="dxa"/>
+            <w:vAlign w:val="center"/>
+          </w:tcPr>
+          <w:p>
+            <w:pPr>
+              <w:pStyle w:val="Default"/>
+              <w:spacing w:line="360" w:lineRule="auto"/>
+              <w:jc w:val="center"/>
+              <w:rPr>
+                <w:sz w:val="28"/>
+                <w:szCs w:val="28"/>
+              </w:rPr>
+            </w:pPr>
+            <w:r>
+              <w:rPr>
+                <w:sz w:val="28"/>
+                <w:szCs w:val="28"/>
+              </w:rPr>
+              <w:t>17</w:t>
+            </w:r>
+            <w:r>
+              <w:rPr>
+                <w:sz w:val="28"/>
+                <w:szCs w:val="28"/>
+                <w:lang w:val="en-US"/>
+              </w:rPr>
+              <w:t>,</w:t>
+            </w:r>
+            <w:r>
+              <w:rPr>
+                <w:sz w:val="28"/>
+                <w:szCs w:val="28"/>
+              </w:rPr>
+              <w:t>84</w:t>
+            </w:r>
+          </w:p>
+        </w:tc>
+        <w:tc>
+          <w:tcPr>
+            <w:tcW w:w="3508" w:type="dxa"/>
+            <w:vAlign w:val="center"/>
+          </w:tcPr>
+          <w:p>
+            <w:pPr>
+              <w:pStyle w:val="Default"/>
+              <w:spacing w:line="360" w:lineRule="auto"/>
+              <w:jc w:val="center"/>
+              <w:rPr>
+                <w:sz w:val="28"/>
+                <w:szCs w:val="28"/>
+              </w:rPr>
+            </w:pPr>
+            <w:r>
+              <w:rPr>
+                <w:sz w:val="28"/>
+                <w:szCs w:val="28"/>
+              </w:rPr>
+              <w:t>0</w:t>
+            </w:r>
+            <w:r>
+              <w:rPr>
+                <w:sz w:val="28"/>
+                <w:szCs w:val="28"/>
+                <w:lang w:val="en-US"/>
+              </w:rPr>
+              <w:t>,</w:t>
+            </w:r>
+            <w:r>
+              <w:rPr>
+                <w:sz w:val="28"/>
+                <w:szCs w:val="28"/>
+              </w:rPr>
+              <w:t>127</w:t>
+            </w:r>
+            <w:r>
+              <w:rPr>
+                <w:sz w:val="28"/>
+                <w:szCs w:val="28"/>
+              </w:rPr>
+              <w:t>5</w:t>
+            </w:r>
+          </w:p>
+        </w:tc>
+      </w:tr>
+      <w:tr>
+        <w:tc>
+          <w:tcPr>
+            <w:tcW w:w="2093" w:type="dxa"/>
+            <w:vAlign w:val="center"/>
+          </w:tcPr>
+          <w:p>
+            <w:pPr>
+              <w:pStyle w:val="Default"/>
+              <w:spacing w:line="360" w:lineRule="auto"/>
+              <w:jc w:val="center"/>
+              <w:rPr>
+                <w:sz w:val="28"/>
+                <w:szCs w:val="28"/>
+              </w:rPr>
+            </w:pPr>
+            <w:r>
+              <w:rPr>
+                <w:sz w:val="28"/>
+                <w:szCs w:val="28"/>
+              </w:rPr>
+              <w:t>4</w:t>
+            </w:r>
+          </w:p>
+        </w:tc>
+        <w:tc>
+          <w:tcPr>
+            <w:tcW w:w="1984" w:type="dxa"/>
+            <w:vAlign w:val="center"/>
+          </w:tcPr>
+          <w:p>
+            <w:pPr>
+              <w:pStyle w:val="Default"/>
+              <w:spacing w:line="360" w:lineRule="auto"/>
+              <w:jc w:val="center"/>
+              <w:rPr>
+                <w:sz w:val="28"/>
+                <w:szCs w:val="28"/>
+              </w:rPr>
+            </w:pPr>
+            <w:r>
+              <w:rPr>
+                <w:sz w:val="28"/>
+                <w:szCs w:val="28"/>
+              </w:rPr>
+              <w:t>0</w:t>
+            </w:r>
+            <w:r>
+              <w:rPr>
+                <w:sz w:val="28"/>
+                <w:szCs w:val="28"/>
+                <w:lang w:val="en-US"/>
+              </w:rPr>
+              <w:t>,</w:t>
+            </w:r>
+            <w:r>
+              <w:rPr>
+                <w:sz w:val="28"/>
+                <w:szCs w:val="28"/>
+              </w:rPr>
+              <w:t>0011</w:t>
+            </w:r>
+            <w:r>
+              <w:rPr>
+                <w:sz w:val="28"/>
+                <w:szCs w:val="28"/>
+              </w:rPr>
+              <w:t>56</w:t>
+            </w:r>
+          </w:p>
+        </w:tc>
+        <w:tc>
+          <w:tcPr>
+            <w:tcW w:w="1985" w:type="dxa"/>
+            <w:vAlign w:val="center"/>
+          </w:tcPr>
+          <w:p>
+            <w:pPr>
+              <w:pStyle w:val="Default"/>
+              <w:spacing w:line="360" w:lineRule="auto"/>
+              <w:jc w:val="center"/>
+              <w:rPr>
+                <w:sz w:val="28"/>
+                <w:szCs w:val="28"/>
+              </w:rPr>
+            </w:pPr>
+            <w:r>
+              <w:rPr>
+                <w:sz w:val="28"/>
+                <w:szCs w:val="28"/>
+              </w:rPr>
+              <w:t>35</w:t>
+            </w:r>
+            <w:r>
+              <w:rPr>
+                <w:sz w:val="28"/>
+                <w:szCs w:val="28"/>
+                <w:lang w:val="en-US"/>
+              </w:rPr>
+              <w:t>,</w:t>
+            </w:r>
+            <w:r>
+              <w:rPr>
+                <w:sz w:val="28"/>
+                <w:szCs w:val="28"/>
+              </w:rPr>
+              <w:t>90</w:t>
+            </w:r>
+          </w:p>
+        </w:tc>
+        <w:tc>
+          <w:tcPr>
+            <w:tcW w:w="3508" w:type="dxa"/>
+            <w:vAlign w:val="center"/>
+          </w:tcPr>
+          <w:p>
+            <w:pPr>
+              <w:pStyle w:val="Default"/>
+              <w:spacing w:line="360" w:lineRule="auto"/>
+              <w:jc w:val="center"/>
+              <w:rPr>
+                <w:sz w:val="28"/>
+                <w:szCs w:val="28"/>
+              </w:rPr>
+            </w:pPr>
+            <w:r>
+              <w:rPr>
+                <w:sz w:val="28"/>
+                <w:szCs w:val="28"/>
+              </w:rPr>
+              <w:t>0</w:t>
+            </w:r>
+            <w:r>
+              <w:rPr>
+                <w:sz w:val="28"/>
+                <w:szCs w:val="28"/>
+                <w:lang w:val="en-US"/>
+              </w:rPr>
+              <w:t>,</w:t>
+            </w:r>
+            <w:r>
+              <w:rPr>
+                <w:sz w:val="28"/>
+                <w:szCs w:val="28"/>
+              </w:rPr>
+              <w:t>3311</w:t>
+            </w:r>
+          </w:p>
+        </w:tc>
+      </w:tr>
+      <w:tr>
+        <w:tc>
+          <w:tcPr>
+            <w:tcW w:w="2093" w:type="dxa"/>
+            <w:vAlign w:val="center"/>
+          </w:tcPr>
+          <w:p>
+            <w:pPr>
+              <w:pStyle w:val="Default"/>
+              <w:spacing w:line="360" w:lineRule="auto"/>
+              <w:jc w:val="center"/>
+              <w:rPr>
+                <w:sz w:val="28"/>
+                <w:szCs w:val="28"/>
+              </w:rPr>
+            </w:pPr>
+            <w:r>
+              <w:rPr>
+                <w:sz w:val="28"/>
+                <w:szCs w:val="28"/>
+              </w:rPr>
+              <w:t>5</w:t>
+            </w:r>
+          </w:p>
+        </w:tc>
+        <w:tc>
+          <w:tcPr>
+            <w:tcW w:w="1984" w:type="dxa"/>
+            <w:vAlign w:val="center"/>
+          </w:tcPr>
+          <w:p>
+            <w:pPr>
+              <w:pStyle w:val="Default"/>
+              <w:spacing w:line="360" w:lineRule="auto"/>
+              <w:jc w:val="center"/>
+              <w:rPr>
+                <w:sz w:val="28"/>
+                <w:szCs w:val="28"/>
+              </w:rPr>
+            </w:pPr>
+            <w:r>
+              <w:rPr>
+                <w:sz w:val="28"/>
+                <w:szCs w:val="28"/>
+              </w:rPr>
+              <w:t>0</w:t>
+            </w:r>
+            <w:r>
+              <w:rPr>
+                <w:sz w:val="28"/>
+                <w:szCs w:val="28"/>
+                <w:lang w:val="en-US"/>
+              </w:rPr>
+              <w:t>,</w:t>
+            </w:r>
+            <w:r>
+              <w:rPr>
+                <w:sz w:val="28"/>
+                <w:szCs w:val="28"/>
+              </w:rPr>
+              <w:t>0003</w:t>
+            </w:r>
+            <w:r>
+              <w:rPr>
+                <w:sz w:val="28"/>
+                <w:szCs w:val="28"/>
+              </w:rPr>
+              <w:t>7</w:t>
+            </w:r>
+            <w:r>
+              <w:rPr>
+                <w:sz w:val="28"/>
+                <w:szCs w:val="28"/>
+              </w:rPr>
+              <w:t>5</w:t>
+            </w:r>
+          </w:p>
+        </w:tc>
+        <w:tc>
+          <w:tcPr>
+            <w:tcW w:w="1985" w:type="dxa"/>
+            <w:vAlign w:val="center"/>
+          </w:tcPr>
+          <w:p>
+            <w:pPr>
+              <w:pStyle w:val="Default"/>
+              <w:spacing w:line="360" w:lineRule="auto"/>
+              <w:jc w:val="center"/>
+              <w:rPr>
+                <w:sz w:val="28"/>
+                <w:szCs w:val="28"/>
+              </w:rPr>
+            </w:pPr>
+            <w:r>
+              <w:rPr>
+                <w:sz w:val="28"/>
+                <w:szCs w:val="28"/>
+              </w:rPr>
+              <w:t>11</w:t>
+            </w:r>
+            <w:r>
+              <w:rPr>
+                <w:sz w:val="28"/>
+                <w:szCs w:val="28"/>
+                <w:lang w:val="en-US"/>
+              </w:rPr>
+              <w:t>,</w:t>
+            </w:r>
+            <w:r>
+              <w:rPr>
+                <w:sz w:val="28"/>
+                <w:szCs w:val="28"/>
+              </w:rPr>
+              <w:t>63</w:t>
+            </w:r>
+          </w:p>
+        </w:tc>
+        <w:tc>
+          <w:tcPr>
+            <w:tcW w:w="3508" w:type="dxa"/>
+            <w:vAlign w:val="center"/>
+          </w:tcPr>
+          <w:p>
+            <w:pPr>
+              <w:pStyle w:val="Default"/>
+              <w:spacing w:line="360" w:lineRule="auto"/>
+              <w:jc w:val="center"/>
+              <w:rPr>
+                <w:sz w:val="28"/>
+                <w:szCs w:val="28"/>
+              </w:rPr>
+            </w:pPr>
+            <w:r>
+              <w:rPr>
+                <w:sz w:val="28"/>
+                <w:szCs w:val="28"/>
+              </w:rPr>
+              <w:t>1</w:t>
+            </w:r>
+            <w:r>
+              <w:rPr>
+                <w:sz w:val="28"/>
+                <w:szCs w:val="28"/>
+                <w:lang w:val="en-US"/>
+              </w:rPr>
+              <w:t>,</w:t>
+            </w:r>
+            <w:r>
+              <w:rPr>
+                <w:sz w:val="28"/>
+                <w:szCs w:val="28"/>
+              </w:rPr>
+              <w:t>0701</w:t>
+            </w:r>
+          </w:p>
+        </w:tc>
+      </w:tr>
+      <w:tr>
+        <w:tc>
+          <w:tcPr>
+            <w:tcW w:w="2093" w:type="dxa"/>
+            <w:vAlign w:val="center"/>
+          </w:tcPr>
+          <w:p>
+            <w:pPr>
+              <w:pStyle w:val="Default"/>
+              <w:spacing w:line="360" w:lineRule="auto"/>
+              <w:jc w:val="center"/>
+              <w:rPr>
+                <w:sz w:val="28"/>
+                <w:szCs w:val="28"/>
+              </w:rPr>
+            </w:pPr>
+            <w:r>
+              <w:rPr>
+                <w:sz w:val="28"/>
+                <w:szCs w:val="28"/>
+              </w:rPr>
+              <w:t>6</w:t>
+            </w:r>
+          </w:p>
+        </w:tc>
+        <w:tc>
+          <w:tcPr>
+            <w:tcW w:w="1984" w:type="dxa"/>
+            <w:vAlign w:val="center"/>
+          </w:tcPr>
+          <w:p>
+            <w:pPr>
+              <w:pStyle w:val="Default"/>
+              <w:spacing w:line="360" w:lineRule="auto"/>
+              <w:jc w:val="center"/>
+              <w:rPr>
+                <w:sz w:val="28"/>
+                <w:szCs w:val="28"/>
+              </w:rPr>
+            </w:pPr>
+            <w:r>
+              <w:rPr>
+                <w:sz w:val="28"/>
+                <w:szCs w:val="28"/>
+              </w:rPr>
+              <w:t>0</w:t>
+            </w:r>
+            <w:r>
+              <w:rPr>
+                <w:sz w:val="28"/>
+                <w:szCs w:val="28"/>
+                <w:lang w:val="en-US"/>
+              </w:rPr>
+              <w:t>,</w:t>
+            </w:r>
+            <w:r>
+              <w:rPr>
+                <w:sz w:val="28"/>
+                <w:szCs w:val="28"/>
+              </w:rPr>
+              <w:t>0002</w:t>
+            </w:r>
+            <w:r>
+              <w:rPr>
+                <w:sz w:val="28"/>
+                <w:szCs w:val="28"/>
+              </w:rPr>
+              <w:t>27</w:t>
+            </w:r>
+          </w:p>
+        </w:tc>
+        <w:tc>
+          <w:tcPr>
+            <w:tcW w:w="1985" w:type="dxa"/>
+            <w:vAlign w:val="center"/>
+          </w:tcPr>
+          <w:p>
+            <w:pPr>
+              <w:pStyle w:val="Default"/>
+              <w:spacing w:line="360" w:lineRule="auto"/>
+              <w:jc w:val="center"/>
+              <w:rPr>
+                <w:sz w:val="28"/>
+                <w:szCs w:val="28"/>
+              </w:rPr>
+            </w:pPr>
+            <w:r>
+              <w:rPr>
+                <w:sz w:val="28"/>
+                <w:szCs w:val="28"/>
+              </w:rPr>
+              <w:t>7</w:t>
+            </w:r>
+            <w:r>
+              <w:rPr>
+                <w:sz w:val="28"/>
+                <w:szCs w:val="28"/>
+                <w:lang w:val="en-US"/>
+              </w:rPr>
+              <w:t>,</w:t>
+            </w:r>
+            <w:r>
+              <w:rPr>
+                <w:sz w:val="28"/>
+                <w:szCs w:val="28"/>
+              </w:rPr>
+              <w:t>05</w:t>
+            </w:r>
+          </w:p>
+        </w:tc>
+        <w:tc>
+          <w:tcPr>
+            <w:tcW w:w="3508" w:type="dxa"/>
+            <w:vAlign w:val="center"/>
+          </w:tcPr>
+          <w:p>
+            <w:pPr>
+              <w:pStyle w:val="Default"/>
+              <w:spacing w:line="360" w:lineRule="auto"/>
+              <w:jc w:val="center"/>
+              <w:rPr>
+                <w:sz w:val="28"/>
+                <w:szCs w:val="28"/>
+              </w:rPr>
+            </w:pPr>
+            <w:r>
+              <w:rPr>
+                <w:sz w:val="28"/>
+                <w:szCs w:val="28"/>
+              </w:rPr>
+              <w:t>2</w:t>
+            </w:r>
+            <w:r>
+              <w:rPr>
+                <w:sz w:val="28"/>
+                <w:szCs w:val="28"/>
+                <w:lang w:val="en-US"/>
+              </w:rPr>
+              <w:t>,</w:t>
+            </w:r>
+            <w:r>
+              <w:rPr>
+                <w:sz w:val="28"/>
+                <w:szCs w:val="28"/>
+              </w:rPr>
+              <w:t>5170</w:t>
+            </w:r>
+          </w:p>
+        </w:tc>
+      </w:tr>
+      <w:tr>
+        <w:tc>
+          <w:tcPr>
+            <w:tcW w:w="9570" w:type="dxa"/>
+            <w:gridSpan w:val="4"/>
+            <w:vAlign w:val="center"/>
+          </w:tcPr>
+          <w:p>
+            <w:pPr>
+              <w:pStyle w:val="Default"/>
+              <w:spacing w:line="360" w:lineRule="auto"/>
+              <w:jc w:val="center"/>
+              <w:rPr>
+                <w:sz w:val="28"/>
+                <w:szCs w:val="28"/>
+              </w:rPr>
+            </w:pPr>
+            <w:r>
+              <w:rPr>
+                <w:sz w:val="28"/>
+                <w:szCs w:val="28"/>
+              </w:rPr>
+              <w:t>Одногрупповое приближение</w:t>
+            </w:r>
+          </w:p>
+        </w:tc>
+      </w:tr>
+      <w:tr>
+        <w:tc>
+          <w:tcPr>
+            <w:tcW w:w="2093" w:type="dxa"/>
+            <w:vAlign w:val="center"/>
+          </w:tcPr>
+          <w:p>
+            <w:pPr>
+              <w:pStyle w:val="Default"/>
+              <w:spacing w:line="360" w:lineRule="auto"/>
+              <w:jc w:val="center"/>
+              <w:rPr>
+                <w:sz w:val="28"/>
+                <w:szCs w:val="28"/>
+              </w:rPr>
+            </w:pPr>
+            <w:r>
+              <w:rPr>
+                <w:sz w:val="28"/>
+                <w:szCs w:val="28"/>
+              </w:rPr>
+              <w:t>1</w:t>
+            </w:r>
+          </w:p>
+        </w:tc>
+        <w:tc>
+          <w:tcPr>
+            <w:tcW w:w="1984" w:type="dxa"/>
+            <w:vAlign w:val="center"/>
+          </w:tcPr>
+          <w:p>
+            <w:pPr>
+              <w:pStyle w:val="Default"/>
+              <w:spacing w:line="360" w:lineRule="auto"/>
+              <w:jc w:val="center"/>
+              <w:rPr>
+                <w:sz w:val="28"/>
+                <w:szCs w:val="28"/>
+              </w:rPr>
+            </w:pPr>
+            <w:r>
+              <w:rPr>
+                <w:sz w:val="28"/>
+                <w:szCs w:val="28"/>
+              </w:rPr>
+              <w:t>0</w:t>
+            </w:r>
+            <w:r>
+              <w:rPr>
+                <w:sz w:val="28"/>
+                <w:szCs w:val="28"/>
+                <w:lang w:val="en-US"/>
+              </w:rPr>
+              <w:t>,</w:t>
+            </w:r>
+            <w:r>
+              <w:rPr>
+                <w:sz w:val="28"/>
+                <w:szCs w:val="28"/>
+              </w:rPr>
+              <w:t>0032</w:t>
+            </w:r>
+            <w:r>
+              <w:rPr>
+                <w:sz w:val="28"/>
+                <w:szCs w:val="28"/>
+              </w:rPr>
+              <w:t>2</w:t>
+            </w:r>
+          </w:p>
+        </w:tc>
+        <w:tc>
+          <w:tcPr>
+            <w:tcW w:w="1985" w:type="dxa"/>
+            <w:vAlign w:val="center"/>
+          </w:tcPr>
+          <w:p>
+            <w:pPr>
+              <w:pStyle w:val="Default"/>
+              <w:spacing w:line="360" w:lineRule="auto"/>
+              <w:jc w:val="center"/>
+              <w:rPr>
+                <w:sz w:val="28"/>
+                <w:szCs w:val="28"/>
+              </w:rPr>
+            </w:pPr>
+            <w:r>
+              <w:rPr>
+                <w:sz w:val="28"/>
+                <w:szCs w:val="28"/>
+              </w:rPr>
+              <w:t>100</w:t>
+            </w:r>
+          </w:p>
+        </w:tc>
+        <w:tc>
+          <w:tcPr>
+            <w:tcW w:w="3508" w:type="dxa"/>
+            <w:vAlign w:val="center"/>
+          </w:tcPr>
+          <w:p>
+            <w:pPr>
+              <w:pStyle w:val="Default"/>
+              <w:spacing w:line="360" w:lineRule="auto"/>
+              <w:jc w:val="center"/>
+              <w:rPr>
+                <w:sz w:val="28"/>
+                <w:szCs w:val="28"/>
+              </w:rPr>
+            </w:pPr>
+            <w:r>
+              <w:rPr>
+                <w:sz w:val="28"/>
+                <w:szCs w:val="28"/>
+              </w:rPr>
+              <w:t>0</w:t>
+            </w:r>
+            <w:r>
+              <w:rPr>
+                <w:sz w:val="28"/>
+                <w:szCs w:val="28"/>
+                <w:lang w:val="en-US"/>
+              </w:rPr>
+              <w:t>,</w:t>
+            </w:r>
+            <w:r>
+              <w:rPr>
+                <w:sz w:val="28"/>
+                <w:szCs w:val="28"/>
+              </w:rPr>
+              <w:t>08</w:t>
+            </w:r>
+            <w:r>
+              <w:rPr>
+                <w:sz w:val="28"/>
+                <w:szCs w:val="28"/>
+              </w:rPr>
+              <w:t>02</w:t>
+            </w:r>
+          </w:p>
+        </w:tc>
+      </w:tr>
+    </w:tbl>
+    <w:p>
+      <w:pPr>
+        <w:pStyle w:val="Default"/>
+        <w:spacing w:line="360" w:lineRule="auto"/>
+        <w:rPr>
+          <w:sz w:val="28"/>
+          <w:szCs w:val="28"/>
+        </w:rPr>
+      </w:pPr>
+    </w:p>
+    <w:p>
+      <w:pPr>
+        <w:pStyle w:val="Default"/>
+        <w:spacing w:line="360" w:lineRule="auto"/>
+        <w:rPr>
+          <w:sz w:val="28"/>
+          <w:szCs w:val="28"/>
+          <w:lang w:val="en-US"/>
+        </w:rPr>
+      </w:pPr>
+    </w:p>
+    <w:p>
+      <w:pPr>
+        <w:pStyle w:val="Default"/>
+        <w:spacing w:line="360" w:lineRule="auto"/>
+        <w:rPr>
+          <w:sz w:val="28"/>
+          <w:szCs w:val="28"/>
+          <w:lang w:val="en-US"/>
+        </w:rPr>
+      </w:pPr>
+    </w:p>
+    <w:p>
+      <w:pPr>
+        <w:pStyle w:val="Default"/>
+        <w:spacing w:line="360" w:lineRule="auto"/>
+        <w:rPr>
+          <w:sz w:val="28"/>
+          <w:szCs w:val="28"/>
+          <w:lang w:val="en-US"/>
+        </w:rPr>
+      </w:pPr>
+    </w:p>
+    <w:p>
+      <w:pPr>
+        <w:pStyle w:val="Default"/>
+        <w:spacing w:line="360" w:lineRule="auto"/>
+        <w:rPr>
+          <w:sz w:val="28"/>
+          <w:szCs w:val="28"/>
+        </w:rPr>
+      </w:pPr>
+    </w:p>
+    <w:p>
+      <w:pPr>
+        <w:pStyle w:val="Default"/>
+        <w:spacing w:line="360" w:lineRule="auto"/>
+        <w:rPr>
+          <w:sz w:val="28"/>
+          <w:szCs w:val="28"/>
+        </w:rPr>
+      </w:pPr>
+      <w:bookmarkStart w:id="25" w:name="_Toc508445099"/>
+      <w:r>
+        <w:rPr>
+          <w:sz w:val="28"/>
+          <w:szCs w:val="28"/>
+        </w:rPr>
+        <w:lastRenderedPageBreak/>
+        <w:t>Таблица 4.</w:t>
+      </w:r>
+      <w:r>
+        <w:rPr>
+          <w:sz w:val="28"/>
+          <w:szCs w:val="28"/>
+        </w:rPr>
+        <w:t>2</w:t>
+      </w:r>
+      <w:r>
+        <w:rPr>
+          <w:sz w:val="28"/>
+          <w:szCs w:val="28"/>
+        </w:rPr>
+        <w:t xml:space="preserve"> -</w:t>
+      </w:r>
+      <w:r>
+        <w:t xml:space="preserve"> </w:t>
+      </w:r>
+      <w:r>
+        <w:rPr>
+          <w:sz w:val="28"/>
+          <w:szCs w:val="28"/>
+        </w:rPr>
+        <w:t>Групповые характеристики ядер</w:t>
+      </w:r>
+      <w:r>
+        <w:rPr>
+          <w:sz w:val="28"/>
+          <w:szCs w:val="28"/>
+        </w:rPr>
+        <w:t xml:space="preserve"> </w:t>
+      </w:r>
+      <w:r>
+        <w:rPr>
+          <w:sz w:val="28"/>
+          <w:szCs w:val="28"/>
+        </w:rPr>
+        <w:t>-</w:t>
+      </w:r>
+      <w:r>
+        <w:rPr>
+          <w:sz w:val="28"/>
+          <w:szCs w:val="28"/>
+        </w:rPr>
+        <w:t xml:space="preserve"> </w:t>
+      </w:r>
+      <w:r>
+        <w:rPr>
+          <w:sz w:val="28"/>
+          <w:szCs w:val="28"/>
+        </w:rPr>
+        <w:t>эмиттеров запаздывающих</w:t>
+      </w:r>
+      <w:r>
+        <w:rPr>
+          <w:sz w:val="28"/>
+          <w:szCs w:val="28"/>
+        </w:rPr>
+        <w:t xml:space="preserve"> </w:t>
+      </w:r>
+      <w:r>
+        <w:rPr>
+          <w:sz w:val="28"/>
+          <w:szCs w:val="28"/>
+        </w:rPr>
+        <w:t>нейтронов в шестигрупповом</w:t>
+      </w:r>
+      <w:r>
+        <w:rPr>
+          <w:sz w:val="28"/>
+          <w:szCs w:val="28"/>
+        </w:rPr>
+        <w:t xml:space="preserve"> и в одногрупповом приближениях на конец компании топлива</w:t>
+      </w:r>
+    </w:p>
+    <w:tbl>
+      <w:tblPr>
+        <w:tblStyle w:val="a6"/>
+        <w:tblW w:w="0" w:type="auto"/>
+        <w:tblLook w:val="04A0"/>
+      </w:tblPr>
+      <w:tblGrid>
+        <w:gridCol w:w="2093"/>
+        <w:gridCol w:w="1984"/>
+        <w:gridCol w:w="1985"/>
+        <w:gridCol w:w="3508"/>
+      </w:tblGrid>
+      <w:tr>
+        <w:tc>
+          <w:tcPr>
+            <w:tcW w:w="2093" w:type="dxa"/>
+            <w:vAlign w:val="center"/>
+          </w:tcPr>
+          <w:p>
+            <w:pPr>
+              <w:pStyle w:val="Default"/>
+              <w:spacing w:line="360" w:lineRule="auto"/>
+              <w:rPr>
+                <w:sz w:val="28"/>
+                <w:szCs w:val="28"/>
+              </w:rPr>
+            </w:pPr>
+            <w:r>
+              <w:rPr>
+                <w:sz w:val="28"/>
+                <w:szCs w:val="28"/>
+              </w:rPr>
+              <w:t>Номер группы</w:t>
+            </w:r>
+          </w:p>
+        </w:tc>
+        <w:tc>
+          <w:tcPr>
+            <w:tcW w:w="1984" w:type="dxa"/>
+            <w:vAlign w:val="center"/>
+          </w:tcPr>
+          <w:p>
+            <w:pPr>
+              <w:pStyle w:val="Default"/>
+              <w:spacing w:line="360" w:lineRule="auto"/>
+              <w:rPr>
+                <w:sz w:val="28"/>
+                <w:szCs w:val="28"/>
+              </w:rPr>
+            </w:pPr>
+            <w:r>
+              <w:rPr>
+                <w:sz w:val="28"/>
+                <w:szCs w:val="28"/>
+              </w:rPr>
+              <w:t>Выход</w:t>
+            </w:r>
+            <w:r>
+              <w:rPr>
+                <w:sz w:val="28"/>
+                <w:szCs w:val="28"/>
+                <w:lang w:val="en-US"/>
+              </w:rPr>
+              <w:t>,</w:t>
+            </w:r>
+            <w:r>
+              <w:rPr>
+                <w:sz w:val="28"/>
+                <w:szCs w:val="28"/>
+              </w:rPr>
+              <w:t xml:space="preserve"> доля</w:t>
+            </w:r>
+          </w:p>
+        </w:tc>
+        <w:tc>
+          <w:tcPr>
+            <w:tcW w:w="1985" w:type="dxa"/>
+            <w:vAlign w:val="center"/>
+          </w:tcPr>
+          <w:p>
+            <w:pPr>
+              <w:pStyle w:val="Default"/>
+              <w:spacing w:line="360" w:lineRule="auto"/>
+              <w:rPr>
+                <w:sz w:val="28"/>
+                <w:szCs w:val="28"/>
+              </w:rPr>
+            </w:pPr>
+            <w:r>
+              <w:rPr>
+                <w:sz w:val="28"/>
+                <w:szCs w:val="28"/>
+              </w:rPr>
+              <w:t>Выход</w:t>
+            </w:r>
+            <w:r>
+              <w:rPr>
+                <w:sz w:val="28"/>
+                <w:szCs w:val="28"/>
+                <w:lang w:val="en-US"/>
+              </w:rPr>
+              <w:t xml:space="preserve">, </w:t>
+            </w:r>
+            <w:r>
+              <w:rPr>
+                <w:sz w:val="28"/>
+                <w:szCs w:val="28"/>
+              </w:rPr>
+              <w:t>%</w:t>
+            </w:r>
+            <m:oMath>
+              <m:r>
+                <w:rPr>
+                  <w:rFonts w:ascii="Cambria Math" w:hAnsi="Cambria Math"/>
+                  <w:sz w:val="28"/>
+                  <w:szCs w:val="28"/>
+                </w:rPr>
+                <m:t xml:space="preserve"> β</m:t>
+              </m:r>
+            </m:oMath>
+          </w:p>
+        </w:tc>
+        <w:tc>
+          <w:tcPr>
+            <w:tcW w:w="3508" w:type="dxa"/>
+            <w:vAlign w:val="center"/>
+          </w:tcPr>
+          <w:p>
+            <w:pPr>
+              <w:pStyle w:val="Default"/>
+              <w:spacing w:line="360" w:lineRule="auto"/>
+              <w:rPr>
+                <w:sz w:val="28"/>
+                <w:szCs w:val="28"/>
+              </w:rPr>
+            </w:pPr>
+            <w:r>
+              <w:rPr>
+                <w:sz w:val="28"/>
+                <w:szCs w:val="28"/>
+              </w:rPr>
+              <w:t xml:space="preserve">Постоянная распада </w:t>
+            </w:r>
+            <m:oMath>
+              <m:r>
+                <w:rPr>
+                  <w:rFonts w:ascii="Cambria Math" w:hAnsi="Cambria Math"/>
+                  <w:sz w:val="28"/>
+                  <w:szCs w:val="28"/>
+                </w:rPr>
+                <m:t>λ</m:t>
+              </m:r>
+            </m:oMath>
+            <w:r>
+              <w:rPr>
+                <w:sz w:val="28"/>
+                <w:szCs w:val="28"/>
+                <w:lang w:val="en-US"/>
+              </w:rPr>
+              <w:t>,</w:t>
+            </w:r>
+            <w:r>
+              <w:rPr>
+                <w:sz w:val="28"/>
+                <w:szCs w:val="28"/>
+              </w:rPr>
+              <w:t xml:space="preserve"> </w:t>
+            </w:r>
+            <m:oMath>
+              <m:sSup>
+                <m:sSupPr>
+                  <m:ctrlPr>
+                    <w:rPr>
+                      <w:rFonts w:ascii="Cambria Math" w:hAnsi="Cambria Math"/>
+                      <w:i/>
+                      <w:sz w:val="28"/>
+                      <w:szCs w:val="28"/>
+                    </w:rPr>
+                  </m:ctrlPr>
+                </m:sSupPr>
+                <m:e>
+                  <m:r>
+                    <w:rPr>
+                      <w:rFonts w:ascii="Cambria Math" w:hAnsi="Cambria Math"/>
+                      <w:sz w:val="28"/>
+                      <w:szCs w:val="28"/>
+                    </w:rPr>
+                    <m:t>с</m:t>
+                  </m:r>
+                </m:e>
+                <m:sup>
+                  <m:r>
+                    <w:rPr>
+                      <w:rFonts w:ascii="Cambria Math" w:hAnsi="Cambria Math"/>
+                      <w:sz w:val="28"/>
+                      <w:szCs w:val="28"/>
+                    </w:rPr>
+                    <m:t>-1</m:t>
+                  </m:r>
+                </m:sup>
+              </m:sSup>
+            </m:oMath>
+          </w:p>
+        </w:tc>
+      </w:tr>
+      <w:tr>
+        <w:tc>
+          <w:tcPr>
+            <w:tcW w:w="2093" w:type="dxa"/>
+            <w:vAlign w:val="center"/>
+          </w:tcPr>
+          <w:p>
+            <w:pPr>
+              <w:pStyle w:val="Default"/>
+              <w:spacing w:line="360" w:lineRule="auto"/>
+              <w:jc w:val="center"/>
+              <w:rPr>
+                <w:sz w:val="28"/>
+                <w:szCs w:val="28"/>
+              </w:rPr>
+            </w:pPr>
+            <w:r>
+              <w:rPr>
+                <w:sz w:val="28"/>
+                <w:szCs w:val="28"/>
+              </w:rPr>
+              <w:t>1</w:t>
+            </w:r>
+          </w:p>
+        </w:tc>
+        <w:tc>
+          <w:tcPr>
+            <w:tcW w:w="1984" w:type="dxa"/>
+            <w:vAlign w:val="center"/>
+          </w:tcPr>
+          <w:p>
+            <w:pPr>
+              <w:pStyle w:val="Default"/>
+              <w:spacing w:line="360" w:lineRule="auto"/>
+              <w:jc w:val="center"/>
+              <w:rPr>
+                <w:sz w:val="28"/>
+                <w:szCs w:val="28"/>
+              </w:rPr>
+            </w:pPr>
+            <w:r>
+              <w:rPr>
+                <w:sz w:val="28"/>
+                <w:szCs w:val="28"/>
+              </w:rPr>
+              <w:t>0</w:t>
+            </w:r>
+            <w:r>
+              <w:rPr>
+                <w:sz w:val="28"/>
+                <w:szCs w:val="28"/>
+                <w:lang w:val="en-US"/>
+              </w:rPr>
+              <w:t>,</w:t>
+            </w:r>
+            <w:r>
+              <w:rPr>
+                <w:sz w:val="28"/>
+                <w:szCs w:val="28"/>
+              </w:rPr>
+              <w:t>0000</w:t>
+            </w:r>
+            <w:r>
+              <w:rPr>
+                <w:sz w:val="28"/>
+                <w:szCs w:val="28"/>
+              </w:rPr>
+              <w:t>68</w:t>
+            </w:r>
+          </w:p>
+        </w:tc>
+        <w:tc>
+          <w:tcPr>
+            <w:tcW w:w="1985" w:type="dxa"/>
+            <w:vAlign w:val="center"/>
+          </w:tcPr>
+          <w:p>
+            <w:pPr>
+              <w:pStyle w:val="Default"/>
+              <w:spacing w:line="360" w:lineRule="auto"/>
+              <w:jc w:val="center"/>
+              <w:rPr>
+                <w:sz w:val="28"/>
+                <w:szCs w:val="28"/>
+                <w:lang w:val="en-US"/>
+              </w:rPr>
+            </w:pPr>
+            <w:r>
+              <w:rPr>
+                <w:sz w:val="28"/>
+                <w:szCs w:val="28"/>
+              </w:rPr>
+              <w:t>2</w:t>
+            </w:r>
+            <w:r>
+              <w:rPr>
+                <w:sz w:val="28"/>
+                <w:szCs w:val="28"/>
+                <w:lang w:val="en-US"/>
+              </w:rPr>
+              <w:t>,</w:t>
+            </w:r>
+            <w:r>
+              <w:rPr>
+                <w:sz w:val="28"/>
+                <w:szCs w:val="28"/>
+              </w:rPr>
+              <w:t>08</w:t>
+            </w:r>
+          </w:p>
+        </w:tc>
+        <w:tc>
+          <w:tcPr>
+            <w:tcW w:w="3508" w:type="dxa"/>
+            <w:vAlign w:val="center"/>
+          </w:tcPr>
+          <w:p>
+            <w:pPr>
+              <w:pStyle w:val="Default"/>
+              <w:spacing w:line="360" w:lineRule="auto"/>
+              <w:jc w:val="center"/>
+              <w:rPr>
+                <w:sz w:val="28"/>
+                <w:szCs w:val="28"/>
+                <w:lang w:val="en-US"/>
+              </w:rPr>
+            </w:pPr>
+            <w:r>
+              <w:rPr>
+                <w:sz w:val="28"/>
+                <w:szCs w:val="28"/>
+              </w:rPr>
+              <w:t>0</w:t>
+            </w:r>
+            <w:r>
+              <w:rPr>
+                <w:sz w:val="28"/>
+                <w:szCs w:val="28"/>
+                <w:lang w:val="en-US"/>
+              </w:rPr>
+              <w:t>,</w:t>
+            </w:r>
+            <w:r>
+              <w:rPr>
+                <w:sz w:val="28"/>
+                <w:szCs w:val="28"/>
+                <w:lang w:val="en-US"/>
+              </w:rPr>
+              <w:t>0</w:t>
+            </w:r>
+            <w:r>
+              <w:rPr>
+                <w:sz w:val="28"/>
+                <w:szCs w:val="28"/>
+              </w:rPr>
+              <w:t>125</w:t>
+            </w:r>
+          </w:p>
+        </w:tc>
+      </w:tr>
+      <w:tr>
+        <w:tc>
+          <w:tcPr>
+            <w:tcW w:w="2093" w:type="dxa"/>
+            <w:vAlign w:val="center"/>
+          </w:tcPr>
+          <w:p>
+            <w:pPr>
+              <w:pStyle w:val="Default"/>
+              <w:spacing w:line="360" w:lineRule="auto"/>
+              <w:jc w:val="center"/>
+              <w:rPr>
+                <w:sz w:val="28"/>
+                <w:szCs w:val="28"/>
+              </w:rPr>
+            </w:pPr>
+            <w:r>
+              <w:rPr>
+                <w:sz w:val="28"/>
+                <w:szCs w:val="28"/>
+              </w:rPr>
+              <w:t>2</w:t>
+            </w:r>
+          </w:p>
+        </w:tc>
+        <w:tc>
+          <w:tcPr>
+            <w:tcW w:w="1984" w:type="dxa"/>
+            <w:vAlign w:val="center"/>
+          </w:tcPr>
+          <w:p>
+            <w:pPr>
+              <w:pStyle w:val="Default"/>
+              <w:spacing w:line="360" w:lineRule="auto"/>
+              <w:jc w:val="center"/>
+              <w:rPr>
+                <w:sz w:val="28"/>
+                <w:szCs w:val="28"/>
+              </w:rPr>
+            </w:pPr>
+            <w:r>
+              <w:rPr>
+                <w:sz w:val="28"/>
+                <w:szCs w:val="28"/>
+              </w:rPr>
+              <w:t>0</w:t>
+            </w:r>
+            <w:r>
+              <w:rPr>
+                <w:sz w:val="28"/>
+                <w:szCs w:val="28"/>
+                <w:lang w:val="en-US"/>
+              </w:rPr>
+              <w:t>,</w:t>
+            </w:r>
+            <w:r>
+              <w:rPr>
+                <w:sz w:val="28"/>
+                <w:szCs w:val="28"/>
+              </w:rPr>
+              <w:t>0008</w:t>
+            </w:r>
+            <w:r>
+              <w:rPr>
+                <w:sz w:val="28"/>
+                <w:szCs w:val="28"/>
+              </w:rPr>
+              <w:t>29</w:t>
+            </w:r>
+          </w:p>
+        </w:tc>
+        <w:tc>
+          <w:tcPr>
+            <w:tcW w:w="1985" w:type="dxa"/>
+            <w:vAlign w:val="center"/>
+          </w:tcPr>
+          <w:p>
+            <w:pPr>
+              <w:pStyle w:val="Default"/>
+              <w:spacing w:line="360" w:lineRule="auto"/>
+              <w:jc w:val="center"/>
+              <w:rPr>
+                <w:sz w:val="28"/>
+                <w:szCs w:val="28"/>
+                <w:lang w:val="en-US"/>
+              </w:rPr>
+            </w:pPr>
+            <w:r>
+              <w:rPr>
+                <w:sz w:val="28"/>
+                <w:szCs w:val="28"/>
+              </w:rPr>
+              <w:t>25</w:t>
+            </w:r>
+            <w:r>
+              <w:rPr>
+                <w:sz w:val="28"/>
+                <w:szCs w:val="28"/>
+                <w:lang w:val="en-US"/>
+              </w:rPr>
+              <w:t>,</w:t>
+            </w:r>
+            <w:r>
+              <w:rPr>
+                <w:sz w:val="28"/>
+                <w:szCs w:val="28"/>
+              </w:rPr>
+              <w:t>19</w:t>
+            </w:r>
+          </w:p>
+        </w:tc>
+        <w:tc>
+          <w:tcPr>
+            <w:tcW w:w="3508" w:type="dxa"/>
+            <w:vAlign w:val="center"/>
+          </w:tcPr>
+          <w:p>
+            <w:pPr>
+              <w:pStyle w:val="Default"/>
+              <w:spacing w:line="360" w:lineRule="auto"/>
+              <w:jc w:val="center"/>
+              <w:rPr>
+                <w:sz w:val="28"/>
+                <w:szCs w:val="28"/>
+                <w:lang w:val="en-US"/>
+              </w:rPr>
+            </w:pPr>
+            <w:r>
+              <w:rPr>
+                <w:sz w:val="28"/>
+                <w:szCs w:val="28"/>
+              </w:rPr>
+              <w:t>0</w:t>
+            </w:r>
+            <w:r>
+              <w:rPr>
+                <w:sz w:val="28"/>
+                <w:szCs w:val="28"/>
+                <w:lang w:val="en-US"/>
+              </w:rPr>
+              <w:t>,</w:t>
+            </w:r>
+            <w:r>
+              <w:rPr>
+                <w:sz w:val="28"/>
+                <w:szCs w:val="28"/>
+                <w:lang w:val="en-US"/>
+              </w:rPr>
+              <w:t>0</w:t>
+            </w:r>
+            <w:r>
+              <w:rPr>
+                <w:sz w:val="28"/>
+                <w:szCs w:val="28"/>
+              </w:rPr>
+              <w:t>312</w:t>
+            </w:r>
+          </w:p>
+        </w:tc>
+      </w:tr>
+      <w:tr>
+        <w:tc>
+          <w:tcPr>
+            <w:tcW w:w="2093" w:type="dxa"/>
+            <w:vAlign w:val="center"/>
+          </w:tcPr>
+          <w:p>
+            <w:pPr>
+              <w:pStyle w:val="Default"/>
+              <w:spacing w:line="360" w:lineRule="auto"/>
+              <w:jc w:val="center"/>
+              <w:rPr>
+                <w:sz w:val="28"/>
+                <w:szCs w:val="28"/>
+              </w:rPr>
+            </w:pPr>
+            <w:r>
+              <w:rPr>
+                <w:sz w:val="28"/>
+                <w:szCs w:val="28"/>
+              </w:rPr>
+              <w:t>3</w:t>
+            </w:r>
+          </w:p>
+        </w:tc>
+        <w:tc>
+          <w:tcPr>
+            <w:tcW w:w="1984" w:type="dxa"/>
+            <w:vAlign w:val="center"/>
+          </w:tcPr>
+          <w:p>
+            <w:pPr>
+              <w:pStyle w:val="Default"/>
+              <w:spacing w:line="360" w:lineRule="auto"/>
+              <w:jc w:val="center"/>
+              <w:rPr>
+                <w:sz w:val="28"/>
+                <w:szCs w:val="28"/>
+              </w:rPr>
+            </w:pPr>
+            <w:r>
+              <w:rPr>
+                <w:sz w:val="28"/>
+                <w:szCs w:val="28"/>
+              </w:rPr>
+              <w:t>0</w:t>
+            </w:r>
+            <w:r>
+              <w:rPr>
+                <w:sz w:val="28"/>
+                <w:szCs w:val="28"/>
+                <w:lang w:val="en-US"/>
+              </w:rPr>
+              <w:t>,</w:t>
+            </w:r>
+            <w:r>
+              <w:rPr>
+                <w:sz w:val="28"/>
+                <w:szCs w:val="28"/>
+              </w:rPr>
+              <w:t>0005</w:t>
+            </w:r>
+            <w:r>
+              <w:rPr>
+                <w:sz w:val="28"/>
+                <w:szCs w:val="28"/>
+              </w:rPr>
+              <w:t>82</w:t>
+            </w:r>
+          </w:p>
+        </w:tc>
+        <w:tc>
+          <w:tcPr>
+            <w:tcW w:w="1985" w:type="dxa"/>
+            <w:vAlign w:val="center"/>
+          </w:tcPr>
+          <w:p>
+            <w:pPr>
+              <w:pStyle w:val="Default"/>
+              <w:spacing w:line="360" w:lineRule="auto"/>
+              <w:jc w:val="center"/>
+              <w:rPr>
+                <w:sz w:val="28"/>
+                <w:szCs w:val="28"/>
+                <w:lang w:val="en-US"/>
+              </w:rPr>
+            </w:pPr>
+            <w:r>
+              <w:rPr>
+                <w:sz w:val="28"/>
+                <w:szCs w:val="28"/>
+              </w:rPr>
+              <w:t>17</w:t>
+            </w:r>
+            <w:r>
+              <w:rPr>
+                <w:sz w:val="28"/>
+                <w:szCs w:val="28"/>
+                <w:lang w:val="en-US"/>
+              </w:rPr>
+              <w:t>,</w:t>
+            </w:r>
+            <w:r>
+              <w:rPr>
+                <w:sz w:val="28"/>
+                <w:szCs w:val="28"/>
+              </w:rPr>
+              <w:t>6</w:t>
+            </w:r>
+            <w:r>
+              <w:rPr>
+                <w:sz w:val="28"/>
+                <w:szCs w:val="28"/>
+                <w:lang w:val="en-US"/>
+              </w:rPr>
+              <w:t>8</w:t>
+            </w:r>
+          </w:p>
+        </w:tc>
+        <w:tc>
+          <w:tcPr>
+            <w:tcW w:w="3508" w:type="dxa"/>
+            <w:vAlign w:val="center"/>
+          </w:tcPr>
+          <w:p>
+            <w:pPr>
+              <w:pStyle w:val="Default"/>
+              <w:spacing w:line="360" w:lineRule="auto"/>
+              <w:jc w:val="center"/>
+              <w:rPr>
+                <w:sz w:val="28"/>
+                <w:szCs w:val="28"/>
+                <w:lang w:val="en-US"/>
+              </w:rPr>
+            </w:pPr>
+            <w:r>
+              <w:rPr>
+                <w:sz w:val="28"/>
+                <w:szCs w:val="28"/>
+              </w:rPr>
+              <w:t>0</w:t>
+            </w:r>
+            <w:r>
+              <w:rPr>
+                <w:sz w:val="28"/>
+                <w:szCs w:val="28"/>
+                <w:lang w:val="en-US"/>
+              </w:rPr>
+              <w:t>,</w:t>
+            </w:r>
+            <w:r>
+              <w:rPr>
+                <w:sz w:val="28"/>
+                <w:szCs w:val="28"/>
+              </w:rPr>
+              <w:t>127</w:t>
+            </w:r>
+            <w:r>
+              <w:rPr>
+                <w:sz w:val="28"/>
+                <w:szCs w:val="28"/>
+                <w:lang w:val="en-US"/>
+              </w:rPr>
+              <w:t>5</w:t>
+            </w:r>
+          </w:p>
+        </w:tc>
+      </w:tr>
+      <w:tr>
+        <w:tc>
+          <w:tcPr>
+            <w:tcW w:w="2093" w:type="dxa"/>
+            <w:vAlign w:val="center"/>
+          </w:tcPr>
+          <w:p>
+            <w:pPr>
+              <w:pStyle w:val="Default"/>
+              <w:spacing w:line="360" w:lineRule="auto"/>
+              <w:jc w:val="center"/>
+              <w:rPr>
+                <w:sz w:val="28"/>
+                <w:szCs w:val="28"/>
+              </w:rPr>
+            </w:pPr>
+            <w:r>
+              <w:rPr>
+                <w:sz w:val="28"/>
+                <w:szCs w:val="28"/>
+              </w:rPr>
+              <w:t>4</w:t>
+            </w:r>
+          </w:p>
+        </w:tc>
+        <w:tc>
+          <w:tcPr>
+            <w:tcW w:w="1984" w:type="dxa"/>
+            <w:vAlign w:val="center"/>
+          </w:tcPr>
+          <w:p>
+            <w:pPr>
+              <w:pStyle w:val="Default"/>
+              <w:spacing w:line="360" w:lineRule="auto"/>
+              <w:jc w:val="center"/>
+              <w:rPr>
+                <w:sz w:val="28"/>
+                <w:szCs w:val="28"/>
+              </w:rPr>
+            </w:pPr>
+            <w:r>
+              <w:rPr>
+                <w:sz w:val="28"/>
+                <w:szCs w:val="28"/>
+              </w:rPr>
+              <w:t>0</w:t>
+            </w:r>
+            <w:r>
+              <w:rPr>
+                <w:sz w:val="28"/>
+                <w:szCs w:val="28"/>
+                <w:lang w:val="en-US"/>
+              </w:rPr>
+              <w:t>,</w:t>
+            </w:r>
+            <w:r>
+              <w:rPr>
+                <w:sz w:val="28"/>
+                <w:szCs w:val="28"/>
+              </w:rPr>
+              <w:t>0011</w:t>
+            </w:r>
+            <w:r>
+              <w:rPr>
+                <w:sz w:val="28"/>
+                <w:szCs w:val="28"/>
+              </w:rPr>
+              <w:t>87</w:t>
+            </w:r>
+          </w:p>
+        </w:tc>
+        <w:tc>
+          <w:tcPr>
+            <w:tcW w:w="1985" w:type="dxa"/>
+            <w:vAlign w:val="center"/>
+          </w:tcPr>
+          <w:p>
+            <w:pPr>
+              <w:pStyle w:val="Default"/>
+              <w:spacing w:line="360" w:lineRule="auto"/>
+              <w:jc w:val="center"/>
+              <w:rPr>
+                <w:sz w:val="28"/>
+                <w:szCs w:val="28"/>
+                <w:lang w:val="en-US"/>
+              </w:rPr>
+            </w:pPr>
+            <w:r>
+              <w:rPr>
+                <w:sz w:val="28"/>
+                <w:szCs w:val="28"/>
+              </w:rPr>
+              <w:t>36</w:t>
+            </w:r>
+            <w:r>
+              <w:rPr>
+                <w:sz w:val="28"/>
+                <w:szCs w:val="28"/>
+                <w:lang w:val="en-US"/>
+              </w:rPr>
+              <w:t>,</w:t>
+            </w:r>
+            <w:r>
+              <w:rPr>
+                <w:sz w:val="28"/>
+                <w:szCs w:val="28"/>
+              </w:rPr>
+              <w:t>06</w:t>
+            </w:r>
+          </w:p>
+        </w:tc>
+        <w:tc>
+          <w:tcPr>
+            <w:tcW w:w="3508" w:type="dxa"/>
+            <w:vAlign w:val="center"/>
+          </w:tcPr>
+          <w:p>
+            <w:pPr>
+              <w:pStyle w:val="Default"/>
+              <w:spacing w:line="360" w:lineRule="auto"/>
+              <w:jc w:val="center"/>
+              <w:rPr>
+                <w:sz w:val="28"/>
+                <w:szCs w:val="28"/>
+                <w:lang w:val="en-US"/>
+              </w:rPr>
+            </w:pPr>
+            <w:r>
+              <w:rPr>
+                <w:sz w:val="28"/>
+                <w:szCs w:val="28"/>
+              </w:rPr>
+              <w:t>0</w:t>
+            </w:r>
+            <w:r>
+              <w:rPr>
+                <w:sz w:val="28"/>
+                <w:szCs w:val="28"/>
+                <w:lang w:val="en-US"/>
+              </w:rPr>
+              <w:t>,</w:t>
+            </w:r>
+            <w:r>
+              <w:rPr>
+                <w:sz w:val="28"/>
+                <w:szCs w:val="28"/>
+              </w:rPr>
+              <w:t>331</w:t>
+            </w:r>
+            <w:r>
+              <w:rPr>
+                <w:sz w:val="28"/>
+                <w:szCs w:val="28"/>
+                <w:lang w:val="en-US"/>
+              </w:rPr>
+              <w:t>4</w:t>
+            </w:r>
+          </w:p>
+        </w:tc>
+      </w:tr>
+      <w:tr>
+        <w:tc>
+          <w:tcPr>
+            <w:tcW w:w="2093" w:type="dxa"/>
+            <w:vAlign w:val="center"/>
+          </w:tcPr>
+          <w:p>
+            <w:pPr>
+              <w:pStyle w:val="Default"/>
+              <w:spacing w:line="360" w:lineRule="auto"/>
+              <w:jc w:val="center"/>
+              <w:rPr>
+                <w:sz w:val="28"/>
+                <w:szCs w:val="28"/>
+              </w:rPr>
+            </w:pPr>
+            <w:r>
+              <w:rPr>
+                <w:sz w:val="28"/>
+                <w:szCs w:val="28"/>
+              </w:rPr>
+              <w:t>5</w:t>
+            </w:r>
+          </w:p>
+        </w:tc>
+        <w:tc>
+          <w:tcPr>
+            <w:tcW w:w="1984" w:type="dxa"/>
+            <w:vAlign w:val="center"/>
+          </w:tcPr>
+          <w:p>
+            <w:pPr>
+              <w:pStyle w:val="Default"/>
+              <w:spacing w:line="360" w:lineRule="auto"/>
+              <w:jc w:val="center"/>
+              <w:rPr>
+                <w:sz w:val="28"/>
+                <w:szCs w:val="28"/>
+              </w:rPr>
+            </w:pPr>
+            <w:r>
+              <w:rPr>
+                <w:sz w:val="28"/>
+                <w:szCs w:val="28"/>
+              </w:rPr>
+              <w:t>0</w:t>
+            </w:r>
+            <w:r>
+              <w:rPr>
+                <w:sz w:val="28"/>
+                <w:szCs w:val="28"/>
+                <w:lang w:val="en-US"/>
+              </w:rPr>
+              <w:t>,</w:t>
+            </w:r>
+            <w:r>
+              <w:rPr>
+                <w:sz w:val="28"/>
+                <w:szCs w:val="28"/>
+              </w:rPr>
+              <w:t>0003</w:t>
+            </w:r>
+            <w:r>
+              <w:rPr>
+                <w:sz w:val="28"/>
+                <w:szCs w:val="28"/>
+              </w:rPr>
+              <w:t>8</w:t>
+            </w:r>
+            <w:r>
+              <w:rPr>
+                <w:sz w:val="28"/>
+                <w:szCs w:val="28"/>
+              </w:rPr>
+              <w:t>9</w:t>
+            </w:r>
+          </w:p>
+        </w:tc>
+        <w:tc>
+          <w:tcPr>
+            <w:tcW w:w="1985" w:type="dxa"/>
+            <w:vAlign w:val="center"/>
+          </w:tcPr>
+          <w:p>
+            <w:pPr>
+              <w:pStyle w:val="Default"/>
+              <w:spacing w:line="360" w:lineRule="auto"/>
+              <w:jc w:val="center"/>
+              <w:rPr>
+                <w:sz w:val="28"/>
+                <w:szCs w:val="28"/>
+                <w:lang w:val="en-US"/>
+              </w:rPr>
+            </w:pPr>
+            <w:r>
+              <w:rPr>
+                <w:sz w:val="28"/>
+                <w:szCs w:val="28"/>
+              </w:rPr>
+              <w:t>11</w:t>
+            </w:r>
+            <w:r>
+              <w:rPr>
+                <w:sz w:val="28"/>
+                <w:szCs w:val="28"/>
+                <w:lang w:val="en-US"/>
+              </w:rPr>
+              <w:t>,</w:t>
+            </w:r>
+            <w:r>
+              <w:rPr>
+                <w:sz w:val="28"/>
+                <w:szCs w:val="28"/>
+              </w:rPr>
+              <w:t>80</w:t>
+            </w:r>
+          </w:p>
+        </w:tc>
+        <w:tc>
+          <w:tcPr>
+            <w:tcW w:w="3508" w:type="dxa"/>
+            <w:vAlign w:val="center"/>
+          </w:tcPr>
+          <w:p>
+            <w:pPr>
+              <w:pStyle w:val="Default"/>
+              <w:spacing w:line="360" w:lineRule="auto"/>
+              <w:jc w:val="center"/>
+              <w:rPr>
+                <w:sz w:val="28"/>
+                <w:szCs w:val="28"/>
+                <w:lang w:val="en-US"/>
+              </w:rPr>
+            </w:pPr>
+            <w:r>
+              <w:rPr>
+                <w:sz w:val="28"/>
+                <w:szCs w:val="28"/>
+              </w:rPr>
+              <w:t>1</w:t>
+            </w:r>
+            <w:r>
+              <w:rPr>
+                <w:sz w:val="28"/>
+                <w:szCs w:val="28"/>
+                <w:lang w:val="en-US"/>
+              </w:rPr>
+              <w:t>,</w:t>
+            </w:r>
+            <w:r>
+              <w:rPr>
+                <w:sz w:val="28"/>
+                <w:szCs w:val="28"/>
+              </w:rPr>
+              <w:t>0707</w:t>
+            </w:r>
+          </w:p>
+        </w:tc>
+      </w:tr>
+      <w:tr>
+        <w:tc>
+          <w:tcPr>
+            <w:tcW w:w="2093" w:type="dxa"/>
+            <w:vAlign w:val="center"/>
+          </w:tcPr>
+          <w:p>
+            <w:pPr>
+              <w:pStyle w:val="Default"/>
+              <w:spacing w:line="360" w:lineRule="auto"/>
+              <w:jc w:val="center"/>
+              <w:rPr>
+                <w:sz w:val="28"/>
+                <w:szCs w:val="28"/>
+              </w:rPr>
+            </w:pPr>
+            <w:r>
+              <w:rPr>
+                <w:sz w:val="28"/>
+                <w:szCs w:val="28"/>
+              </w:rPr>
+              <w:t>6</w:t>
+            </w:r>
+          </w:p>
+        </w:tc>
+        <w:tc>
+          <w:tcPr>
+            <w:tcW w:w="1984" w:type="dxa"/>
+            <w:vAlign w:val="center"/>
+          </w:tcPr>
+          <w:p>
+            <w:pPr>
+              <w:pStyle w:val="Default"/>
+              <w:spacing w:line="360" w:lineRule="auto"/>
+              <w:jc w:val="center"/>
+              <w:rPr>
+                <w:sz w:val="28"/>
+                <w:szCs w:val="28"/>
+              </w:rPr>
+            </w:pPr>
+            <w:r>
+              <w:rPr>
+                <w:sz w:val="28"/>
+                <w:szCs w:val="28"/>
+              </w:rPr>
+              <w:t>0</w:t>
+            </w:r>
+            <w:r>
+              <w:rPr>
+                <w:sz w:val="28"/>
+                <w:szCs w:val="28"/>
+                <w:lang w:val="en-US"/>
+              </w:rPr>
+              <w:t>,</w:t>
+            </w:r>
+            <w:r>
+              <w:rPr>
+                <w:sz w:val="28"/>
+                <w:szCs w:val="28"/>
+              </w:rPr>
+              <w:t>0002</w:t>
+            </w:r>
+            <w:r>
+              <w:rPr>
+                <w:sz w:val="28"/>
+                <w:szCs w:val="28"/>
+              </w:rPr>
+              <w:t>3</w:t>
+            </w:r>
+            <w:r>
+              <w:rPr>
+                <w:sz w:val="28"/>
+                <w:szCs w:val="28"/>
+              </w:rPr>
+              <w:t>7</w:t>
+            </w:r>
+          </w:p>
+        </w:tc>
+        <w:tc>
+          <w:tcPr>
+            <w:tcW w:w="1985" w:type="dxa"/>
+            <w:vAlign w:val="center"/>
+          </w:tcPr>
+          <w:p>
+            <w:pPr>
+              <w:pStyle w:val="Default"/>
+              <w:spacing w:line="360" w:lineRule="auto"/>
+              <w:jc w:val="center"/>
+              <w:rPr>
+                <w:sz w:val="28"/>
+                <w:szCs w:val="28"/>
+                <w:lang w:val="en-US"/>
+              </w:rPr>
+            </w:pPr>
+            <w:r>
+              <w:rPr>
+                <w:sz w:val="28"/>
+                <w:szCs w:val="28"/>
+              </w:rPr>
+              <w:t>7</w:t>
+            </w:r>
+            <w:r>
+              <w:rPr>
+                <w:sz w:val="28"/>
+                <w:szCs w:val="28"/>
+                <w:lang w:val="en-US"/>
+              </w:rPr>
+              <w:t>,</w:t>
+            </w:r>
+            <w:r>
+              <w:rPr>
+                <w:sz w:val="28"/>
+                <w:szCs w:val="28"/>
+              </w:rPr>
+              <w:t>1</w:t>
+            </w:r>
+            <w:r>
+              <w:rPr>
+                <w:sz w:val="28"/>
+                <w:szCs w:val="28"/>
+                <w:lang w:val="en-US"/>
+              </w:rPr>
+              <w:t>9</w:t>
+            </w:r>
+          </w:p>
+        </w:tc>
+        <w:tc>
+          <w:tcPr>
+            <w:tcW w:w="3508" w:type="dxa"/>
+            <w:vAlign w:val="center"/>
+          </w:tcPr>
+          <w:p>
+            <w:pPr>
+              <w:pStyle w:val="Default"/>
+              <w:spacing w:line="360" w:lineRule="auto"/>
+              <w:jc w:val="center"/>
+              <w:rPr>
+                <w:sz w:val="28"/>
+                <w:szCs w:val="28"/>
+              </w:rPr>
+            </w:pPr>
+            <w:r>
+              <w:rPr>
+                <w:sz w:val="28"/>
+                <w:szCs w:val="28"/>
+              </w:rPr>
+              <w:t>2</w:t>
+            </w:r>
+            <w:r>
+              <w:rPr>
+                <w:sz w:val="28"/>
+                <w:szCs w:val="28"/>
+                <w:lang w:val="en-US"/>
+              </w:rPr>
+              <w:t>,</w:t>
+            </w:r>
+            <w:r>
+              <w:rPr>
+                <w:sz w:val="28"/>
+                <w:szCs w:val="28"/>
+              </w:rPr>
+              <w:t>5262</w:t>
+            </w:r>
+          </w:p>
+        </w:tc>
+      </w:tr>
+      <w:tr>
+        <w:tc>
+          <w:tcPr>
+            <w:tcW w:w="9570" w:type="dxa"/>
+            <w:gridSpan w:val="4"/>
+            <w:vAlign w:val="center"/>
+          </w:tcPr>
+          <w:p>
+            <w:pPr>
+              <w:pStyle w:val="Default"/>
+              <w:spacing w:line="360" w:lineRule="auto"/>
+              <w:jc w:val="center"/>
+              <w:rPr>
+                <w:sz w:val="28"/>
+                <w:szCs w:val="28"/>
+              </w:rPr>
+            </w:pPr>
+            <w:r>
+              <w:rPr>
+                <w:sz w:val="28"/>
+                <w:szCs w:val="28"/>
+              </w:rPr>
+              <w:t>Одногрупповое приближение</w:t>
+            </w:r>
+          </w:p>
+        </w:tc>
+      </w:tr>
+      <w:tr>
+        <w:tc>
+          <w:tcPr>
+            <w:tcW w:w="2093" w:type="dxa"/>
+            <w:vAlign w:val="center"/>
+          </w:tcPr>
+          <w:p>
+            <w:pPr>
+              <w:pStyle w:val="Default"/>
+              <w:spacing w:line="360" w:lineRule="auto"/>
+              <w:jc w:val="center"/>
+              <w:rPr>
+                <w:sz w:val="28"/>
+                <w:szCs w:val="28"/>
+              </w:rPr>
+            </w:pPr>
+            <w:r>
+              <w:rPr>
+                <w:sz w:val="28"/>
+                <w:szCs w:val="28"/>
+              </w:rPr>
+              <w:t>1</w:t>
+            </w:r>
+          </w:p>
+        </w:tc>
+        <w:tc>
+          <w:tcPr>
+            <w:tcW w:w="1984" w:type="dxa"/>
+            <w:vAlign w:val="center"/>
+          </w:tcPr>
+          <w:p>
+            <w:pPr>
+              <w:pStyle w:val="Default"/>
+              <w:spacing w:line="360" w:lineRule="auto"/>
+              <w:jc w:val="center"/>
+              <w:rPr>
+                <w:sz w:val="28"/>
+                <w:szCs w:val="28"/>
+                <w:lang w:val="en-US"/>
+              </w:rPr>
+            </w:pPr>
+            <w:r>
+              <w:rPr>
+                <w:sz w:val="28"/>
+                <w:szCs w:val="28"/>
+                <w:lang w:val="en-US"/>
+              </w:rPr>
+              <w:t>0,00</w:t>
+            </w:r>
+            <w:r>
+              <w:rPr>
+                <w:sz w:val="28"/>
+                <w:szCs w:val="28"/>
+              </w:rPr>
+              <w:t>32</w:t>
+            </w:r>
+            <w:r>
+              <w:rPr>
+                <w:sz w:val="28"/>
+                <w:szCs w:val="28"/>
+              </w:rPr>
+              <w:t>9</w:t>
+            </w:r>
+          </w:p>
+        </w:tc>
+        <w:tc>
+          <w:tcPr>
+            <w:tcW w:w="1985" w:type="dxa"/>
+            <w:vAlign w:val="center"/>
+          </w:tcPr>
+          <w:p>
+            <w:pPr>
+              <w:pStyle w:val="Default"/>
+              <w:spacing w:line="360" w:lineRule="auto"/>
+              <w:jc w:val="center"/>
+              <w:rPr>
+                <w:sz w:val="28"/>
+                <w:szCs w:val="28"/>
+                <w:lang w:val="en-US"/>
+              </w:rPr>
+            </w:pPr>
+            <w:r>
+              <w:rPr>
+                <w:sz w:val="28"/>
+                <w:szCs w:val="28"/>
+                <w:lang w:val="en-US"/>
+              </w:rPr>
+              <w:t>100</w:t>
+            </w:r>
+          </w:p>
+        </w:tc>
+        <w:tc>
+          <w:tcPr>
+            <w:tcW w:w="3508" w:type="dxa"/>
+            <w:vAlign w:val="center"/>
+          </w:tcPr>
+          <w:p>
+            <w:pPr>
+              <w:pStyle w:val="Default"/>
+              <w:spacing w:line="360" w:lineRule="auto"/>
+              <w:jc w:val="center"/>
+              <w:rPr>
+                <w:sz w:val="28"/>
+                <w:szCs w:val="28"/>
+                <w:lang w:val="en-US"/>
+              </w:rPr>
+            </w:pPr>
+            <w:r>
+              <w:rPr>
+                <w:sz w:val="28"/>
+                <w:szCs w:val="28"/>
+                <w:lang w:val="en-US"/>
+              </w:rPr>
+              <w:t>0,0</w:t>
+            </w:r>
+            <w:r>
+              <w:rPr>
+                <w:sz w:val="28"/>
+                <w:szCs w:val="28"/>
+              </w:rPr>
+              <w:t>8</w:t>
+            </w:r>
+            <w:r>
+              <w:rPr>
+                <w:sz w:val="28"/>
+                <w:szCs w:val="28"/>
+              </w:rPr>
+              <w:t>1</w:t>
+            </w:r>
+            <w:r>
+              <w:rPr>
+                <w:sz w:val="28"/>
+                <w:szCs w:val="28"/>
+                <w:lang w:val="en-US"/>
+              </w:rPr>
+              <w:t>1</w:t>
+            </w:r>
+          </w:p>
+        </w:tc>
+      </w:tr>
+    </w:tbl>
+    <w:p>
+      <w:pPr>
+        <w:pStyle w:val="Default"/>
+        <w:spacing w:line="360" w:lineRule="auto"/>
+        <w:rPr>
+          <w:sz w:val="28"/>
+          <w:szCs w:val="28"/>
+          <w:lang w:val="en-US"/>
+        </w:rPr>
+      </w:pPr>
+    </w:p>
+    <w:p>
+      <w:pPr>
+        <w:pStyle w:val="Default"/>
+        <w:spacing w:line="360" w:lineRule="auto"/>
+        <w:ind w:firstLine="708"/>
+        <w:jc w:val="both"/>
+        <w:rPr>
+          <w:sz w:val="28"/>
+          <w:szCs w:val="28"/>
+        </w:rPr>
+      </w:pPr>
+      <w:r>
+        <w:rPr>
+          <w:sz w:val="28"/>
+          <w:szCs w:val="28"/>
+        </w:rPr>
+        <w:t xml:space="preserve">Главная особенность запаздывающих нейтронов состоит в том, что они рождаются в результате радиоактивного распада ядер эмиттеров, и их средняя энергия при рождении существенно ниже, чем у мгновенных нейтронов. Если у мгновенных нейтронов средняя энергия </w:t>
+      </w:r>
+      <w:r>
+        <w:rPr>
+          <w:sz w:val="28"/>
+          <w:szCs w:val="28"/>
+        </w:rPr>
+        <w:t>при рождении</w:t>
+      </w:r>
+      <w:r>
+        <w:rPr>
+          <w:sz w:val="28"/>
+          <w:szCs w:val="28"/>
+        </w:rPr>
+        <w:t xml:space="preserve"> составляет около 2 МэВ, т</w:t>
+      </w:r>
+      <w:r>
+        <w:rPr>
+          <w:sz w:val="28"/>
+          <w:szCs w:val="28"/>
+        </w:rPr>
+        <w:t>о у запаздывающих она порядка 0</w:t>
+      </w:r>
+      <w:r>
+        <w:rPr>
+          <w:sz w:val="28"/>
+          <w:szCs w:val="28"/>
+        </w:rPr>
+        <w:t xml:space="preserve">,5 </w:t>
+      </w:r>
+      <w:r>
+        <w:rPr>
+          <w:sz w:val="28"/>
+          <w:szCs w:val="28"/>
+        </w:rPr>
+        <w:t>МэВ</w:t>
+      </w:r>
+      <w:r>
+        <w:rPr>
+          <w:sz w:val="28"/>
+          <w:szCs w:val="28"/>
+        </w:rPr>
+        <w:t xml:space="preserve">. Это означает, что запаздывающие нейтроны не могут вызвать деление нуклидов с </w:t>
+      </w:r>
+      <w:r>
+        <w:rPr>
+          <w:sz w:val="28"/>
+          <w:szCs w:val="28"/>
+        </w:rPr>
+        <w:t xml:space="preserve">пороговым сечением (в данном проекте таким нуклидом является </w:t>
+      </w:r>
+      <m:oMath>
+        <m:sSup>
+          <m:sSupPr>
+            <m:ctrlPr>
+              <w:rPr>
+                <w:rFonts w:ascii="Cambria Math" w:hAnsi="Cambria Math"/>
+                <w:i/>
+                <w:sz w:val="28"/>
+                <w:szCs w:val="28"/>
+              </w:rPr>
+            </m:ctrlPr>
+          </m:sSupPr>
+          <m:e>
+            <m:r>
+              <w:rPr>
+                <w:rFonts w:ascii="Cambria Math" w:hAnsi="Cambria Math"/>
+                <w:sz w:val="28"/>
+                <w:szCs w:val="28"/>
+                <w:lang w:val="en-US"/>
+              </w:rPr>
+              <m:t>U</m:t>
+            </m:r>
+          </m:e>
+          <m:sup>
+            <m:r>
+              <w:rPr>
+                <w:rFonts w:ascii="Cambria Math" w:hAnsi="Cambria Math"/>
+                <w:sz w:val="28"/>
+                <w:szCs w:val="28"/>
+              </w:rPr>
+              <m:t>238</m:t>
+            </m:r>
+          </m:sup>
+        </m:sSup>
+      </m:oMath>
+      <w:r>
+        <w:rPr>
+          <w:rFonts w:eastAsiaTheme="minorEastAsia"/>
+          <w:sz w:val="28"/>
+          <w:szCs w:val="28"/>
+        </w:rPr>
+        <w:t>)</w:t>
+      </w:r>
+      <w:r>
+        <w:rPr>
+          <w:sz w:val="28"/>
+          <w:szCs w:val="28"/>
+        </w:rPr>
+        <w:t>. С другой стороны, запаздывающие нейтроны, имея более низкую энергию, имеют несколько большую вероятность избежать утечки при замедлении. Эти особенности должны учитываться при анализе процессов с участием запаздывающих нейтронов.</w:t>
       </w:r>
     </w:p>
     <w:p>
       <w:pPr>
         <w:pStyle w:val="2"/>
       </w:pPr>
-      <w:bookmarkStart w:id="25" w:name="_Toc508445099"/>
       <w:r>
         <w:t>4.2 Расчет</w:t>
       </w:r>
@@ -50266,6 +53338,7 @@
         <w:rPr>
           <w:lang w:val="ru-RU"/>
         </w:rPr>
+        <w:lastRenderedPageBreak/>
         <w:t>коэффициентами системы уравнений, количественно</w:t>
       </w:r>
       <w:r>
@@ -50444,13 +53517,7 @@
               <w:rPr>
                 <w:rFonts w:ascii="Cambria Math" w:hAnsi="Cambria Math"/>
               </w:rPr>
-              <m:t>T</m:t>
-            </m:r>
-            <m:r>
-              <w:rPr>
-                <w:rFonts w:ascii="Cambria Math" w:hAnsi="Cambria Math"/>
-              </w:rPr>
-              <m:t>c</m:t>
+              <m:t>Tc</m:t>
             </m:r>
           </m:sub>
         </m:sSub>
@@ -50759,13 +53826,7 @@
                           <w:rPr>
                             <w:rFonts w:ascii="Cambria Math" w:hAnsi="Cambria Math"/>
                           </w:rPr>
-                          <m:t>f</m:t>
-                        </m:r>
-                        <m:r>
-                          <w:rPr>
-                            <w:rFonts w:ascii="Cambria Math" w:hAnsi="Cambria Math"/>
-                          </w:rPr>
-                          <m:t>0</m:t>
+                          <m:t>f0</m:t>
                         </m:r>
                       </m:sub>
                     </m:sSub>
@@ -50798,13 +53859,7 @@
                           <w:rPr>
                             <w:rFonts w:ascii="Cambria Math" w:hAnsi="Cambria Math"/>
                           </w:rPr>
-                          <m:t>f</m:t>
-                        </m:r>
-                        <m:r>
-                          <w:rPr>
-                            <w:rFonts w:ascii="Cambria Math" w:hAnsi="Cambria Math"/>
-                          </w:rPr>
-                          <m:t>1</m:t>
+                          <m:t>f1</m:t>
                         </m:r>
                       </m:sub>
                     </m:sSub>
@@ -51022,14 +54077,7 @@
                 <w:rFonts w:ascii="Cambria Math" w:hAnsi="Cambria Math"/>
                 <w:lang w:val="ru-RU"/>
               </w:rPr>
-              <m:t>f</m:t>
-            </m:r>
-            <m:r>
-              <w:rPr>
-                <w:rFonts w:ascii="Cambria Math" w:hAnsi="Cambria Math"/>
-                <w:lang w:val="ru-RU"/>
-              </w:rPr>
-              <m:t>0</m:t>
+              <m:t>f0</m:t>
             </m:r>
           </m:sub>
         </m:sSub>
@@ -51063,14 +54111,7 @@
                 <w:rFonts w:ascii="Cambria Math" w:hAnsi="Cambria Math"/>
                 <w:lang w:val="ru-RU"/>
               </w:rPr>
-              <m:t>f</m:t>
-            </m:r>
-            <m:r>
-              <w:rPr>
-                <w:rFonts w:ascii="Cambria Math" w:hAnsi="Cambria Math"/>
-                <w:lang w:val="ru-RU"/>
-              </w:rPr>
-              <m:t>1</m:t>
+              <m:t>f1</m:t>
             </m:r>
           </m:sub>
         </m:sSub>
@@ -51158,14 +54199,7 @@
         <w:rPr>
           <w:lang w:val="ru-RU"/>
         </w:rPr>
-        <w:t xml:space="preserve">. Далее, получив необходимые </w:t>
-      </w:r>
-      <w:r>
-        <w:rPr>
-          <w:lang w:val="ru-RU"/>
-        </w:rPr>
-        <w:lastRenderedPageBreak/>
-        <w:t>макропараметры для всех типов ТВС</w:t>
+        <w:t>. Далее, получив необходимые макропараметры для всех типов ТВС</w:t>
       </w:r>
       <w:r>
         <w:rPr>
@@ -51410,14 +54444,7 @@
                             <w:rFonts w:ascii="Cambria Math" w:hAnsi="Cambria Math"/>
                             <w:lang w:val="ru-RU"/>
                           </w:rPr>
-                          <m:t>eff</m:t>
-                        </m:r>
-                        <m:r>
-                          <w:rPr>
-                            <w:rFonts w:ascii="Cambria Math" w:hAnsi="Cambria Math"/>
-                            <w:lang w:val="ru-RU"/>
-                          </w:rPr>
-                          <m:t>1</m:t>
+                          <m:t>eff1</m:t>
                         </m:r>
                       </m:sub>
                     </m:sSub>
@@ -51454,14 +54481,7 @@
                             <w:rFonts w:ascii="Cambria Math" w:hAnsi="Cambria Math"/>
                             <w:lang w:val="ru-RU"/>
                           </w:rPr>
-                          <m:t>eff</m:t>
-                        </m:r>
-                        <m:r>
-                          <w:rPr>
-                            <w:rFonts w:ascii="Cambria Math" w:hAnsi="Cambria Math"/>
-                            <w:lang w:val="ru-RU"/>
-                          </w:rPr>
-                          <m:t>1</m:t>
+                          <m:t>eff1</m:t>
                         </m:r>
                       </m:sub>
                     </m:sSub>
@@ -51580,7 +54600,14 @@
         <w:rPr>
           <w:lang w:val="ru-RU"/>
         </w:rPr>
-        <w:t xml:space="preserve"> и для уменьшения температуры топлива относительно стационарного режима</w:t>
+        <w:t xml:space="preserve"> и для уменьшения температуры топлива относительно </w:t>
+      </w:r>
+      <w:r>
+        <w:rPr>
+          <w:lang w:val="ru-RU"/>
+        </w:rPr>
+        <w:lastRenderedPageBreak/>
+        <w:t>стационарного режима</w:t>
       </w:r>
       <w:r>
         <w:rPr>
@@ -51856,7 +54883,19 @@
               <w:rPr>
                 <w:lang w:val="ru-RU"/>
               </w:rPr>
-              <w:t xml:space="preserve">Таблица 4.2 – Результаты расчета коэффициента реактивности по температуре </w:t>
+              <w:t>Таблица 4.</w:t>
+            </w:r>
+            <w:r>
+              <w:rPr>
+                <w:lang w:val="ru-RU"/>
+              </w:rPr>
+              <w:t>3</w:t>
+            </w:r>
+            <w:r>
+              <w:rPr>
+                <w:lang w:val="ru-RU"/>
+              </w:rPr>
+              <w:t xml:space="preserve"> – Результаты расчета коэффициента реактивности по температуре </w:t>
             </w:r>
             <w:r>
               <w:rPr>
@@ -52003,17 +55042,7 @@
                         <w:rFonts w:ascii="Cambria Math" w:hAnsi="Cambria Math"/>
                         <w:lang w:val="ru-RU"/>
                       </w:rPr>
-                      <m:t>-2,</m:t>
-                    </m:r>
-                    <m:r>
-                      <m:rPr>
-                        <m:sty m:val="p"/>
-                      </m:rPr>
-                      <w:rPr>
-                        <w:rFonts w:ascii="Cambria Math" w:hAnsi="Cambria Math"/>
-                        <w:lang w:val="ru-RU"/>
-                      </w:rPr>
-                      <m:t>4</m:t>
+                      <m:t>-2,4</m:t>
                     </m:r>
                     <m:r>
                       <w:rPr>
@@ -52098,7 +55127,13 @@
                             <w:rPr>
                               <w:rFonts w:ascii="Cambria Math" w:hAnsi="Cambria Math"/>
                             </w:rPr>
-                            <m:t>Tf-</m:t>
+                            <m:t>T</m:t>
+                          </m:r>
+                          <m:r>
+                            <w:rPr>
+                              <w:rFonts w:ascii="Cambria Math" w:hAnsi="Cambria Math"/>
+                            </w:rPr>
+                            <m:t>f-</m:t>
                           </m:r>
                         </m:sub>
                       </m:sSub>
@@ -52127,17 +55162,7 @@
                           <w:rFonts w:ascii="Cambria Math" w:hAnsi="Cambria Math"/>
                           <w:lang w:val="ru-RU"/>
                         </w:rPr>
-                        <m:t>-2,</m:t>
-                      </m:r>
-                      <m:r>
-                        <m:rPr>
-                          <m:sty m:val="p"/>
-                        </m:rPr>
-                        <w:rPr>
-                          <w:rFonts w:ascii="Cambria Math" w:hAnsi="Cambria Math"/>
-                          <w:lang w:val="ru-RU"/>
-                        </w:rPr>
-                        <m:t>7</m:t>
+                        <m:t>-2,7</m:t>
                       </m:r>
                       <m:r>
                         <w:rPr>
@@ -52253,17 +55278,7 @@
                           <w:rFonts w:ascii="Cambria Math" w:hAnsi="Cambria Math"/>
                           <w:lang w:val="ru-RU"/>
                         </w:rPr>
-                        <m:t>-2,</m:t>
-                      </m:r>
-                      <m:r>
-                        <m:rPr>
-                          <m:sty m:val="p"/>
-                        </m:rPr>
-                        <w:rPr>
-                          <w:rFonts w:ascii="Cambria Math" w:hAnsi="Cambria Math"/>
-                          <w:lang w:val="ru-RU"/>
-                        </w:rPr>
-                        <m:t>5</m:t>
+                        <m:t>-2,5</m:t>
                       </m:r>
                       <m:r>
                         <w:rPr>
@@ -52660,13 +55675,7 @@
                           <w:rPr>
                             <w:rFonts w:ascii="Cambria Math" w:hAnsi="Cambria Math"/>
                           </w:rPr>
-                          <m:t>c</m:t>
-                        </m:r>
-                        <m:r>
-                          <w:rPr>
-                            <w:rFonts w:ascii="Cambria Math" w:hAnsi="Cambria Math"/>
-                          </w:rPr>
-                          <m:t>0</m:t>
+                          <m:t>c0</m:t>
                         </m:r>
                       </m:sub>
                     </m:sSub>
@@ -52699,13 +55708,7 @@
                           <w:rPr>
                             <w:rFonts w:ascii="Cambria Math" w:hAnsi="Cambria Math"/>
                           </w:rPr>
-                          <m:t>c</m:t>
-                        </m:r>
-                        <m:r>
-                          <w:rPr>
-                            <w:rFonts w:ascii="Cambria Math" w:hAnsi="Cambria Math"/>
-                          </w:rPr>
-                          <m:t>1</m:t>
+                          <m:t>c1</m:t>
                         </m:r>
                       </m:sub>
                     </m:sSub>
@@ -52793,6 +55796,9 @@
         <w:spacing w:line="360" w:lineRule="auto"/>
         <w:ind w:left="0"/>
         <w:jc w:val="both"/>
+        <w:rPr>
+          <w:lang w:val="ru-RU"/>
+        </w:rPr>
       </w:pPr>
       <w:r>
         <w:rPr>
@@ -52874,14 +55880,7 @@
         <w:rPr>
           <w:lang w:val="ru-RU"/>
         </w:rPr>
-        <w:t xml:space="preserve"> - реактивность реактора при изменении температуры теплоносителя на </w:t>
-      </w:r>
-      <w:r>
-        <w:rPr>
-          <w:lang w:val="ru-RU"/>
-        </w:rPr>
-        <w:lastRenderedPageBreak/>
-        <w:t xml:space="preserve">величину </w:t>
+        <w:t xml:space="preserve"> - реактивность реактора при изменении температуры теплоносителя на величину </w:t>
       </w:r>
       <m:oMath>
         <m:r>
@@ -52967,14 +55966,7 @@
                 <w:rFonts w:ascii="Cambria Math" w:hAnsi="Cambria Math"/>
                 <w:lang w:val="ru-RU"/>
               </w:rPr>
-              <m:t>c</m:t>
-            </m:r>
-            <m:r>
-              <w:rPr>
-                <w:rFonts w:ascii="Cambria Math" w:hAnsi="Cambria Math"/>
-                <w:lang w:val="ru-RU"/>
-              </w:rPr>
-              <m:t>1</m:t>
+              <m:t>c1</m:t>
             </m:r>
           </m:sub>
         </m:sSub>
@@ -53283,7 +56275,19 @@
         <w:rPr>
           <w:lang w:val="ru-RU"/>
         </w:rPr>
-        <w:t>Таблица 4.3 – Результаты расчета коэффициента реактивности по температуре теплоносителя</w:t>
+        <w:t>Таблица 4.</w:t>
+      </w:r>
+      <w:r>
+        <w:rPr>
+          <w:lang w:val="ru-RU"/>
+        </w:rPr>
+        <w:t>4</w:t>
+      </w:r>
+      <w:r>
+        <w:rPr>
+          <w:lang w:val="ru-RU"/>
+        </w:rPr>
+        <w:t xml:space="preserve"> – Результаты расчета коэффициента реактивности по температуре теплоносителя</w:t>
       </w:r>
     </w:p>
     <w:tbl>
@@ -53736,7 +56740,25 @@
         <w:rPr>
           <w:lang w:val="ru-RU"/>
         </w:rPr>
-        <w:t>Конечные результаты расчета представлены в таблице 4.4.</w:t>
+        <w:t>Конечные результаты ра</w:t>
+      </w:r>
+      <w:r>
+        <w:rPr>
+          <w:lang w:val="ru-RU"/>
+        </w:rPr>
+        <w:t>счета представлены в таблице 4.</w:t>
+      </w:r>
+      <w:r>
+        <w:rPr>
+          <w:lang w:val="ru-RU"/>
+        </w:rPr>
+        <w:t>5</w:t>
+      </w:r>
+      <w:r>
+        <w:rPr>
+          <w:lang w:val="ru-RU"/>
+        </w:rPr>
+        <w:t>.</w:t>
       </w:r>
     </w:p>
     <w:p>
@@ -53753,7 +56775,19 @@
         <w:rPr>
           <w:lang w:val="ru-RU"/>
         </w:rPr>
-        <w:t>Таблица 4.4 – Результаты расчета коэффициентов реактивности реактора</w:t>
+        <w:t>Таблица 4.</w:t>
+      </w:r>
+      <w:r>
+        <w:rPr>
+          <w:lang w:val="ru-RU"/>
+        </w:rPr>
+        <w:t>5</w:t>
+      </w:r>
+      <w:r>
+        <w:rPr>
+          <w:lang w:val="ru-RU"/>
+        </w:rPr>
+        <w:t xml:space="preserve"> – Результаты расчета коэффициентов реактивности реактора</w:t>
       </w:r>
     </w:p>
     <w:tbl>
@@ -54170,14 +57204,7 @@
                   <w:rFonts w:ascii="Cambria Math" w:hAnsi="Cambria Math"/>
                   <w:lang w:val="ru-RU" w:eastAsia="en-US"/>
                 </w:rPr>
-                <m:t>/</m:t>
-              </m:r>
-              <m:r>
-                <w:rPr>
-                  <w:rFonts w:ascii="Cambria Math" w:hAnsi="Cambria Math"/>
-                  <w:lang w:val="ru-RU" w:eastAsia="en-US"/>
-                </w:rPr>
-                <m:t>г</m:t>
+                <m:t>/г</m:t>
               </m:r>
             </m:oMath>
           </w:p>
@@ -56606,6 +59633,22 @@
       <w:u w:val="single"/>
     </w:rPr>
   </w:style>
+  <w:style w:type="paragraph" w:customStyle="1" w:styleId="Default">
+    <w:name w:val="Default"/>
+    <w:rsid w:val="006F51CE"/>
+    <w:pPr>
+      <w:autoSpaceDE w:val="0"/>
+      <w:autoSpaceDN w:val="0"/>
+      <w:adjustRightInd w:val="0"/>
+      <w:spacing w:after="0" w:line="240" w:lineRule="auto"/>
+    </w:pPr>
+    <w:rPr>
+      <w:rFonts w:ascii="Times New Roman" w:hAnsi="Times New Roman" w:cs="Times New Roman"/>
+      <w:color w:val="000000"/>
+      <w:sz w:val="24"/>
+      <w:szCs w:val="24"/>
+    </w:rPr>
+  </w:style>
 </w:styles>
 </file>
 
@@ -56625,6 +59668,7 @@
     <w:sig w:usb0="00000000" w:usb1="10000000" w:usb2="00000000" w:usb3="00000000" w:csb0="80000000" w:csb1="00000000"/>
   </w:font>
   <w:font w:name="Times New Roman">
+    <w:altName w:val="Times New Roman"/>
     <w:panose1 w:val="02020603050405020304"/>
     <w:charset w:val="CC"/>
     <w:family w:val="roman"/>
@@ -56694,6 +59738,7 @@
   <w:rsids>
     <w:rsidRoot w:val="005B26BD"/>
     <w:rsid w:val="005B26BD"/>
+    <w:rsid w:val="00D621FB"/>
   </w:rsids>
   <m:mathPr>
     <m:mathFont m:val="Cambria Math"/>
@@ -56874,6 +59919,7 @@
   <w:style w:type="paragraph" w:default="1" w:styleId="a">
     <w:name w:val="Normal"/>
     <w:qFormat/>
+    <w:rsid w:val="00D621FB"/>
   </w:style>
   <w:style w:type="character" w:default="1" w:styleId="a0">
     <w:name w:val="Default Paragraph Font"/>
@@ -56908,7 +59954,7 @@
     <w:basedOn w:val="a0"/>
     <w:uiPriority w:val="99"/>
     <w:semiHidden/>
-    <w:rsid w:val="005B26BD"/>
+    <w:rsid w:val="00D621FB"/>
     <w:rPr>
       <w:color w:val="808080"/>
     </w:rPr>
@@ -57211,7 +60257,7 @@
   <a:extraClrSchemeLst/>
   <a:extLst>
     <a:ext uri="{05A4C25C-085E-4340-85A3-A5531E510DB2}">
-      <thm15:themeFamily xmlns:thm15="http://schemas.microsoft.com/office/thememl/2012/main" xmlns="" name="Office Theme" id="{62F939B6-93AF-4DB8-9C6B-D6C7DFDC589F}" vid="{4A3C46E8-61CC-4603-A589-7422A47A8E4A}"/>
+      <thm15:themeFamily xmlns="" xmlns:thm15="http://schemas.microsoft.com/office/thememl/2012/main" name="Office Theme" id="{62F939B6-93AF-4DB8-9C6B-D6C7DFDC589F}" vid="{4A3C46E8-61CC-4603-A589-7422A47A8E4A}"/>
     </a:ext>
   </a:extLst>
 </a:theme>

</xml_diff>

<commit_message>
Fixes in nain report
</commit_message>
<xml_diff>
--- a/docs/MainReport.docx
+++ b/docs/MainReport.docx
@@ -3365,7 +3365,7 @@
                     <a:blip r:embed="rId11">
                       <a:extLst>
                         <a:ext uri="{28A0092B-C50C-407E-A947-70E740481C1C}">
-                          <a14:useLocalDpi xmlns="" xmlns:wpc="http://schemas.microsoft.com/office/word/2010/wordprocessingCanvas" xmlns:cx="http://schemas.microsoft.com/office/drawing/2014/chartex" xmlns:cx1="http://schemas.microsoft.com/office/drawing/2015/9/8/chartex" xmlns:cx2="http://schemas.microsoft.com/office/drawing/2015/10/21/chartex" xmlns:cx3="http://schemas.microsoft.com/office/drawing/2016/5/9/chartex" xmlns:cx4="http://schemas.microsoft.com/office/drawing/2016/5/10/chartex" xmlns:cx5="http://schemas.microsoft.com/office/drawing/2016/5/11/chartex" xmlns:cx6="http://schemas.microsoft.com/office/drawing/2016/5/12/chartex" xmlns:cx7="http://schemas.microsoft.com/office/drawing/2016/5/13/chartex" xmlns:cx8="http://schemas.microsoft.com/office/drawing/2016/5/14/chartex" xmlns:mc="http://schemas.openxmlformats.org/markup-compatibility/2006" xmlns:aink="http://schemas.microsoft.com/office/drawing/2016/ink" xmlns:am3d="http://schemas.microsoft.com/office/drawing/2017/model3d" xmlns:o="urn:schemas-microsoft-com:office:office" xmlns:v="urn:schemas-microsoft-com:vml" xmlns:wp14="http://schemas.microsoft.com/office/word/2010/wordprocessingDrawing" xmlns:w10="urn:schemas-microsoft-com:office:word" xmlns:w="http://schemas.openxmlformats.org/wordprocessingml/2006/main" xmlns:w14="http://schemas.microsoft.com/office/word/2010/wordml" xmlns:w15="http://schemas.microsoft.com/office/word/2012/wordml" xmlns:w16cid="http://schemas.microsoft.com/office/word/2016/wordml/cid" xmlns:w16se="http://schemas.microsoft.com/office/word/2015/wordml/symex" xmlns:wpg="http://schemas.microsoft.com/office/word/2010/wordprocessingGroup" xmlns:wpi="http://schemas.microsoft.com/office/word/2010/wordprocessingInk" xmlns:wps="http://schemas.microsoft.com/office/word/2010/wordprocessingShape" xmlns:a14="http://schemas.microsoft.com/office/drawing/2010/main" val="0"/>
+                          <a14:useLocalDpi xmlns:a14="http://schemas.microsoft.com/office/drawing/2010/main" xmlns:wps="http://schemas.microsoft.com/office/word/2010/wordprocessingShape" xmlns:wpi="http://schemas.microsoft.com/office/word/2010/wordprocessingInk" xmlns:wpg="http://schemas.microsoft.com/office/word/2010/wordprocessingGroup" xmlns:w16se="http://schemas.microsoft.com/office/word/2015/wordml/symex" xmlns:w16cid="http://schemas.microsoft.com/office/word/2016/wordml/cid" xmlns:w15="http://schemas.microsoft.com/office/word/2012/wordml" xmlns:w14="http://schemas.microsoft.com/office/word/2010/wordml" xmlns:w="http://schemas.openxmlformats.org/wordprocessingml/2006/main" xmlns:w10="urn:schemas-microsoft-com:office:word" xmlns:wp14="http://schemas.microsoft.com/office/word/2010/wordprocessingDrawing" xmlns:v="urn:schemas-microsoft-com:vml" xmlns:o="urn:schemas-microsoft-com:office:office" xmlns:am3d="http://schemas.microsoft.com/office/drawing/2017/model3d" xmlns:aink="http://schemas.microsoft.com/office/drawing/2016/ink" xmlns:mc="http://schemas.openxmlformats.org/markup-compatibility/2006" xmlns:cx8="http://schemas.microsoft.com/office/drawing/2016/5/14/chartex" xmlns:cx7="http://schemas.microsoft.com/office/drawing/2016/5/13/chartex" xmlns:cx6="http://schemas.microsoft.com/office/drawing/2016/5/12/chartex" xmlns:cx5="http://schemas.microsoft.com/office/drawing/2016/5/11/chartex" xmlns:cx4="http://schemas.microsoft.com/office/drawing/2016/5/10/chartex" xmlns:cx3="http://schemas.microsoft.com/office/drawing/2016/5/9/chartex" xmlns:cx2="http://schemas.microsoft.com/office/drawing/2015/10/21/chartex" xmlns:cx1="http://schemas.microsoft.com/office/drawing/2015/9/8/chartex" xmlns:cx="http://schemas.microsoft.com/office/drawing/2014/chartex" xmlns:wpc="http://schemas.microsoft.com/office/word/2010/wordprocessingCanvas" xmlns="" val="0"/>
                         </a:ext>
                       </a:extLst>
                     </a:blip>
@@ -4389,7 +4389,7 @@
                     <a:blip r:embed="rId12">
                       <a:extLst>
                         <a:ext uri="{28A0092B-C50C-407E-A947-70E740481C1C}">
-                          <a14:useLocalDpi xmlns="" xmlns:wpc="http://schemas.microsoft.com/office/word/2010/wordprocessingCanvas" xmlns:cx="http://schemas.microsoft.com/office/drawing/2014/chartex" xmlns:cx1="http://schemas.microsoft.com/office/drawing/2015/9/8/chartex" xmlns:cx2="http://schemas.microsoft.com/office/drawing/2015/10/21/chartex" xmlns:cx3="http://schemas.microsoft.com/office/drawing/2016/5/9/chartex" xmlns:cx4="http://schemas.microsoft.com/office/drawing/2016/5/10/chartex" xmlns:cx5="http://schemas.microsoft.com/office/drawing/2016/5/11/chartex" xmlns:cx6="http://schemas.microsoft.com/office/drawing/2016/5/12/chartex" xmlns:cx7="http://schemas.microsoft.com/office/drawing/2016/5/13/chartex" xmlns:cx8="http://schemas.microsoft.com/office/drawing/2016/5/14/chartex" xmlns:mc="http://schemas.openxmlformats.org/markup-compatibility/2006" xmlns:aink="http://schemas.microsoft.com/office/drawing/2016/ink" xmlns:am3d="http://schemas.microsoft.com/office/drawing/2017/model3d" xmlns:o="urn:schemas-microsoft-com:office:office" xmlns:v="urn:schemas-microsoft-com:vml" xmlns:wp14="http://schemas.microsoft.com/office/word/2010/wordprocessingDrawing" xmlns:w10="urn:schemas-microsoft-com:office:word" xmlns:w="http://schemas.openxmlformats.org/wordprocessingml/2006/main" xmlns:w14="http://schemas.microsoft.com/office/word/2010/wordml" xmlns:w15="http://schemas.microsoft.com/office/word/2012/wordml" xmlns:w16cid="http://schemas.microsoft.com/office/word/2016/wordml/cid" xmlns:w16se="http://schemas.microsoft.com/office/word/2015/wordml/symex" xmlns:wpg="http://schemas.microsoft.com/office/word/2010/wordprocessingGroup" xmlns:wpi="http://schemas.microsoft.com/office/word/2010/wordprocessingInk" xmlns:wps="http://schemas.microsoft.com/office/word/2010/wordprocessingShape" xmlns:a14="http://schemas.microsoft.com/office/drawing/2010/main" val="0"/>
+                          <a14:useLocalDpi xmlns:a14="http://schemas.microsoft.com/office/drawing/2010/main" xmlns:wps="http://schemas.microsoft.com/office/word/2010/wordprocessingShape" xmlns:wpi="http://schemas.microsoft.com/office/word/2010/wordprocessingInk" xmlns:wpg="http://schemas.microsoft.com/office/word/2010/wordprocessingGroup" xmlns:w16se="http://schemas.microsoft.com/office/word/2015/wordml/symex" xmlns:w16cid="http://schemas.microsoft.com/office/word/2016/wordml/cid" xmlns:w15="http://schemas.microsoft.com/office/word/2012/wordml" xmlns:w14="http://schemas.microsoft.com/office/word/2010/wordml" xmlns:w="http://schemas.openxmlformats.org/wordprocessingml/2006/main" xmlns:w10="urn:schemas-microsoft-com:office:word" xmlns:wp14="http://schemas.microsoft.com/office/word/2010/wordprocessingDrawing" xmlns:v="urn:schemas-microsoft-com:vml" xmlns:o="urn:schemas-microsoft-com:office:office" xmlns:am3d="http://schemas.microsoft.com/office/drawing/2017/model3d" xmlns:aink="http://schemas.microsoft.com/office/drawing/2016/ink" xmlns:mc="http://schemas.openxmlformats.org/markup-compatibility/2006" xmlns:cx8="http://schemas.microsoft.com/office/drawing/2016/5/14/chartex" xmlns:cx7="http://schemas.microsoft.com/office/drawing/2016/5/13/chartex" xmlns:cx6="http://schemas.microsoft.com/office/drawing/2016/5/12/chartex" xmlns:cx5="http://schemas.microsoft.com/office/drawing/2016/5/11/chartex" xmlns:cx4="http://schemas.microsoft.com/office/drawing/2016/5/10/chartex" xmlns:cx3="http://schemas.microsoft.com/office/drawing/2016/5/9/chartex" xmlns:cx2="http://schemas.microsoft.com/office/drawing/2015/10/21/chartex" xmlns:cx1="http://schemas.microsoft.com/office/drawing/2015/9/8/chartex" xmlns:cx="http://schemas.microsoft.com/office/drawing/2014/chartex" xmlns:wpc="http://schemas.microsoft.com/office/word/2010/wordprocessingCanvas" xmlns="" val="0"/>
                         </a:ext>
                       </a:extLst>
                     </a:blip>
@@ -5000,7 +5000,7 @@
                     <a:blip r:embed="rId13">
                       <a:extLst>
                         <a:ext uri="{28A0092B-C50C-407E-A947-70E740481C1C}">
-                          <a14:useLocalDpi xmlns="" xmlns:wpc="http://schemas.microsoft.com/office/word/2010/wordprocessingCanvas" xmlns:cx="http://schemas.microsoft.com/office/drawing/2014/chartex" xmlns:cx1="http://schemas.microsoft.com/office/drawing/2015/9/8/chartex" xmlns:cx2="http://schemas.microsoft.com/office/drawing/2015/10/21/chartex" xmlns:cx3="http://schemas.microsoft.com/office/drawing/2016/5/9/chartex" xmlns:cx4="http://schemas.microsoft.com/office/drawing/2016/5/10/chartex" xmlns:cx5="http://schemas.microsoft.com/office/drawing/2016/5/11/chartex" xmlns:cx6="http://schemas.microsoft.com/office/drawing/2016/5/12/chartex" xmlns:cx7="http://schemas.microsoft.com/office/drawing/2016/5/13/chartex" xmlns:cx8="http://schemas.microsoft.com/office/drawing/2016/5/14/chartex" xmlns:mc="http://schemas.openxmlformats.org/markup-compatibility/2006" xmlns:aink="http://schemas.microsoft.com/office/drawing/2016/ink" xmlns:am3d="http://schemas.microsoft.com/office/drawing/2017/model3d" xmlns:o="urn:schemas-microsoft-com:office:office" xmlns:v="urn:schemas-microsoft-com:vml" xmlns:wp14="http://schemas.microsoft.com/office/word/2010/wordprocessingDrawing" xmlns:w10="urn:schemas-microsoft-com:office:word" xmlns:w="http://schemas.openxmlformats.org/wordprocessingml/2006/main" xmlns:w14="http://schemas.microsoft.com/office/word/2010/wordml" xmlns:w15="http://schemas.microsoft.com/office/word/2012/wordml" xmlns:w16cid="http://schemas.microsoft.com/office/word/2016/wordml/cid" xmlns:w16se="http://schemas.microsoft.com/office/word/2015/wordml/symex" xmlns:wpg="http://schemas.microsoft.com/office/word/2010/wordprocessingGroup" xmlns:wpi="http://schemas.microsoft.com/office/word/2010/wordprocessingInk" xmlns:wps="http://schemas.microsoft.com/office/word/2010/wordprocessingShape" xmlns:a14="http://schemas.microsoft.com/office/drawing/2010/main" val="0"/>
+                          <a14:useLocalDpi xmlns:a14="http://schemas.microsoft.com/office/drawing/2010/main" xmlns:wps="http://schemas.microsoft.com/office/word/2010/wordprocessingShape" xmlns:wpi="http://schemas.microsoft.com/office/word/2010/wordprocessingInk" xmlns:wpg="http://schemas.microsoft.com/office/word/2010/wordprocessingGroup" xmlns:w16se="http://schemas.microsoft.com/office/word/2015/wordml/symex" xmlns:w16cid="http://schemas.microsoft.com/office/word/2016/wordml/cid" xmlns:w15="http://schemas.microsoft.com/office/word/2012/wordml" xmlns:w14="http://schemas.microsoft.com/office/word/2010/wordml" xmlns:w="http://schemas.openxmlformats.org/wordprocessingml/2006/main" xmlns:w10="urn:schemas-microsoft-com:office:word" xmlns:wp14="http://schemas.microsoft.com/office/word/2010/wordprocessingDrawing" xmlns:v="urn:schemas-microsoft-com:vml" xmlns:o="urn:schemas-microsoft-com:office:office" xmlns:am3d="http://schemas.microsoft.com/office/drawing/2017/model3d" xmlns:aink="http://schemas.microsoft.com/office/drawing/2016/ink" xmlns:mc="http://schemas.openxmlformats.org/markup-compatibility/2006" xmlns:cx8="http://schemas.microsoft.com/office/drawing/2016/5/14/chartex" xmlns:cx7="http://schemas.microsoft.com/office/drawing/2016/5/13/chartex" xmlns:cx6="http://schemas.microsoft.com/office/drawing/2016/5/12/chartex" xmlns:cx5="http://schemas.microsoft.com/office/drawing/2016/5/11/chartex" xmlns:cx4="http://schemas.microsoft.com/office/drawing/2016/5/10/chartex" xmlns:cx3="http://schemas.microsoft.com/office/drawing/2016/5/9/chartex" xmlns:cx2="http://schemas.microsoft.com/office/drawing/2015/10/21/chartex" xmlns:cx1="http://schemas.microsoft.com/office/drawing/2015/9/8/chartex" xmlns:cx="http://schemas.microsoft.com/office/drawing/2014/chartex" xmlns:wpc="http://schemas.microsoft.com/office/word/2010/wordprocessingCanvas" xmlns="" val="0"/>
                         </a:ext>
                       </a:extLst>
                     </a:blip>
@@ -5244,7 +5244,7 @@
                     <a:blip r:embed="rId14">
                       <a:extLst>
                         <a:ext uri="{28A0092B-C50C-407E-A947-70E740481C1C}">
-                          <a14:useLocalDpi xmlns="" xmlns:wpc="http://schemas.microsoft.com/office/word/2010/wordprocessingCanvas" xmlns:cx="http://schemas.microsoft.com/office/drawing/2014/chartex" xmlns:cx1="http://schemas.microsoft.com/office/drawing/2015/9/8/chartex" xmlns:cx2="http://schemas.microsoft.com/office/drawing/2015/10/21/chartex" xmlns:cx3="http://schemas.microsoft.com/office/drawing/2016/5/9/chartex" xmlns:cx4="http://schemas.microsoft.com/office/drawing/2016/5/10/chartex" xmlns:cx5="http://schemas.microsoft.com/office/drawing/2016/5/11/chartex" xmlns:cx6="http://schemas.microsoft.com/office/drawing/2016/5/12/chartex" xmlns:cx7="http://schemas.microsoft.com/office/drawing/2016/5/13/chartex" xmlns:cx8="http://schemas.microsoft.com/office/drawing/2016/5/14/chartex" xmlns:mc="http://schemas.openxmlformats.org/markup-compatibility/2006" xmlns:aink="http://schemas.microsoft.com/office/drawing/2016/ink" xmlns:am3d="http://schemas.microsoft.com/office/drawing/2017/model3d" xmlns:o="urn:schemas-microsoft-com:office:office" xmlns:v="urn:schemas-microsoft-com:vml" xmlns:wp14="http://schemas.microsoft.com/office/word/2010/wordprocessingDrawing" xmlns:w10="urn:schemas-microsoft-com:office:word" xmlns:w="http://schemas.openxmlformats.org/wordprocessingml/2006/main" xmlns:w14="http://schemas.microsoft.com/office/word/2010/wordml" xmlns:w15="http://schemas.microsoft.com/office/word/2012/wordml" xmlns:w16cid="http://schemas.microsoft.com/office/word/2016/wordml/cid" xmlns:w16se="http://schemas.microsoft.com/office/word/2015/wordml/symex" xmlns:wpg="http://schemas.microsoft.com/office/word/2010/wordprocessingGroup" xmlns:wpi="http://schemas.microsoft.com/office/word/2010/wordprocessingInk" xmlns:wps="http://schemas.microsoft.com/office/word/2010/wordprocessingShape" xmlns:a14="http://schemas.microsoft.com/office/drawing/2010/main" val="0"/>
+                          <a14:useLocalDpi xmlns:a14="http://schemas.microsoft.com/office/drawing/2010/main" xmlns:wps="http://schemas.microsoft.com/office/word/2010/wordprocessingShape" xmlns:wpi="http://schemas.microsoft.com/office/word/2010/wordprocessingInk" xmlns:wpg="http://schemas.microsoft.com/office/word/2010/wordprocessingGroup" xmlns:w16se="http://schemas.microsoft.com/office/word/2015/wordml/symex" xmlns:w16cid="http://schemas.microsoft.com/office/word/2016/wordml/cid" xmlns:w15="http://schemas.microsoft.com/office/word/2012/wordml" xmlns:w14="http://schemas.microsoft.com/office/word/2010/wordml" xmlns:w="http://schemas.openxmlformats.org/wordprocessingml/2006/main" xmlns:w10="urn:schemas-microsoft-com:office:word" xmlns:wp14="http://schemas.microsoft.com/office/word/2010/wordprocessingDrawing" xmlns:v="urn:schemas-microsoft-com:vml" xmlns:o="urn:schemas-microsoft-com:office:office" xmlns:am3d="http://schemas.microsoft.com/office/drawing/2017/model3d" xmlns:aink="http://schemas.microsoft.com/office/drawing/2016/ink" xmlns:mc="http://schemas.openxmlformats.org/markup-compatibility/2006" xmlns:cx8="http://schemas.microsoft.com/office/drawing/2016/5/14/chartex" xmlns:cx7="http://schemas.microsoft.com/office/drawing/2016/5/13/chartex" xmlns:cx6="http://schemas.microsoft.com/office/drawing/2016/5/12/chartex" xmlns:cx5="http://schemas.microsoft.com/office/drawing/2016/5/11/chartex" xmlns:cx4="http://schemas.microsoft.com/office/drawing/2016/5/10/chartex" xmlns:cx3="http://schemas.microsoft.com/office/drawing/2016/5/9/chartex" xmlns:cx2="http://schemas.microsoft.com/office/drawing/2015/10/21/chartex" xmlns:cx1="http://schemas.microsoft.com/office/drawing/2015/9/8/chartex" xmlns:cx="http://schemas.microsoft.com/office/drawing/2014/chartex" xmlns:wpc="http://schemas.microsoft.com/office/word/2010/wordprocessingCanvas" xmlns="" val="0"/>
                         </a:ext>
                       </a:extLst>
                     </a:blip>
@@ -10615,7 +10615,7 @@
                     <a:blip r:embed="rId15" cstate="print">
                       <a:extLst>
                         <a:ext uri="{28A0092B-C50C-407E-A947-70E740481C1C}">
-                          <a14:useLocalDpi xmlns="" xmlns:wpc="http://schemas.microsoft.com/office/word/2010/wordprocessingCanvas" xmlns:cx="http://schemas.microsoft.com/office/drawing/2014/chartex" xmlns:cx1="http://schemas.microsoft.com/office/drawing/2015/9/8/chartex" xmlns:cx2="http://schemas.microsoft.com/office/drawing/2015/10/21/chartex" xmlns:cx3="http://schemas.microsoft.com/office/drawing/2016/5/9/chartex" xmlns:cx4="http://schemas.microsoft.com/office/drawing/2016/5/10/chartex" xmlns:cx5="http://schemas.microsoft.com/office/drawing/2016/5/11/chartex" xmlns:cx6="http://schemas.microsoft.com/office/drawing/2016/5/12/chartex" xmlns:cx7="http://schemas.microsoft.com/office/drawing/2016/5/13/chartex" xmlns:cx8="http://schemas.microsoft.com/office/drawing/2016/5/14/chartex" xmlns:mc="http://schemas.openxmlformats.org/markup-compatibility/2006" xmlns:aink="http://schemas.microsoft.com/office/drawing/2016/ink" xmlns:am3d="http://schemas.microsoft.com/office/drawing/2017/model3d" xmlns:o="urn:schemas-microsoft-com:office:office" xmlns:v="urn:schemas-microsoft-com:vml" xmlns:wp14="http://schemas.microsoft.com/office/word/2010/wordprocessingDrawing" xmlns:w10="urn:schemas-microsoft-com:office:word" xmlns:w="http://schemas.openxmlformats.org/wordprocessingml/2006/main" xmlns:w14="http://schemas.microsoft.com/office/word/2010/wordml" xmlns:w15="http://schemas.microsoft.com/office/word/2012/wordml" xmlns:w16cid="http://schemas.microsoft.com/office/word/2016/wordml/cid" xmlns:w16se="http://schemas.microsoft.com/office/word/2015/wordml/symex" xmlns:wpg="http://schemas.microsoft.com/office/word/2010/wordprocessingGroup" xmlns:wpi="http://schemas.microsoft.com/office/word/2010/wordprocessingInk" xmlns:wps="http://schemas.microsoft.com/office/word/2010/wordprocessingShape" xmlns:a14="http://schemas.microsoft.com/office/drawing/2010/main" val="0"/>
+                          <a14:useLocalDpi xmlns:a14="http://schemas.microsoft.com/office/drawing/2010/main" xmlns:wps="http://schemas.microsoft.com/office/word/2010/wordprocessingShape" xmlns:wpi="http://schemas.microsoft.com/office/word/2010/wordprocessingInk" xmlns:wpg="http://schemas.microsoft.com/office/word/2010/wordprocessingGroup" xmlns:w16se="http://schemas.microsoft.com/office/word/2015/wordml/symex" xmlns:w16cid="http://schemas.microsoft.com/office/word/2016/wordml/cid" xmlns:w15="http://schemas.microsoft.com/office/word/2012/wordml" xmlns:w14="http://schemas.microsoft.com/office/word/2010/wordml" xmlns:w="http://schemas.openxmlformats.org/wordprocessingml/2006/main" xmlns:w10="urn:schemas-microsoft-com:office:word" xmlns:wp14="http://schemas.microsoft.com/office/word/2010/wordprocessingDrawing" xmlns:v="urn:schemas-microsoft-com:vml" xmlns:o="urn:schemas-microsoft-com:office:office" xmlns:am3d="http://schemas.microsoft.com/office/drawing/2017/model3d" xmlns:aink="http://schemas.microsoft.com/office/drawing/2016/ink" xmlns:mc="http://schemas.openxmlformats.org/markup-compatibility/2006" xmlns:cx8="http://schemas.microsoft.com/office/drawing/2016/5/14/chartex" xmlns:cx7="http://schemas.microsoft.com/office/drawing/2016/5/13/chartex" xmlns:cx6="http://schemas.microsoft.com/office/drawing/2016/5/12/chartex" xmlns:cx5="http://schemas.microsoft.com/office/drawing/2016/5/11/chartex" xmlns:cx4="http://schemas.microsoft.com/office/drawing/2016/5/10/chartex" xmlns:cx3="http://schemas.microsoft.com/office/drawing/2016/5/9/chartex" xmlns:cx2="http://schemas.microsoft.com/office/drawing/2015/10/21/chartex" xmlns:cx1="http://schemas.microsoft.com/office/drawing/2015/9/8/chartex" xmlns:cx="http://schemas.microsoft.com/office/drawing/2014/chartex" xmlns:wpc="http://schemas.microsoft.com/office/word/2010/wordprocessingCanvas" xmlns="" val="0"/>
                         </a:ext>
                       </a:extLst>
                     </a:blip>
@@ -12277,7 +12277,7 @@
                     <a:blip r:embed="rId16">
                       <a:extLst>
                         <a:ext uri="{28A0092B-C50C-407E-A947-70E740481C1C}">
-                          <a14:useLocalDpi xmlns="" xmlns:wpc="http://schemas.microsoft.com/office/word/2010/wordprocessingCanvas" xmlns:cx="http://schemas.microsoft.com/office/drawing/2014/chartex" xmlns:cx1="http://schemas.microsoft.com/office/drawing/2015/9/8/chartex" xmlns:cx2="http://schemas.microsoft.com/office/drawing/2015/10/21/chartex" xmlns:cx3="http://schemas.microsoft.com/office/drawing/2016/5/9/chartex" xmlns:cx4="http://schemas.microsoft.com/office/drawing/2016/5/10/chartex" xmlns:cx5="http://schemas.microsoft.com/office/drawing/2016/5/11/chartex" xmlns:cx6="http://schemas.microsoft.com/office/drawing/2016/5/12/chartex" xmlns:cx7="http://schemas.microsoft.com/office/drawing/2016/5/13/chartex" xmlns:cx8="http://schemas.microsoft.com/office/drawing/2016/5/14/chartex" xmlns:mc="http://schemas.openxmlformats.org/markup-compatibility/2006" xmlns:aink="http://schemas.microsoft.com/office/drawing/2016/ink" xmlns:am3d="http://schemas.microsoft.com/office/drawing/2017/model3d" xmlns:o="urn:schemas-microsoft-com:office:office" xmlns:v="urn:schemas-microsoft-com:vml" xmlns:wp14="http://schemas.microsoft.com/office/word/2010/wordprocessingDrawing" xmlns:w10="urn:schemas-microsoft-com:office:word" xmlns:w="http://schemas.openxmlformats.org/wordprocessingml/2006/main" xmlns:w14="http://schemas.microsoft.com/office/word/2010/wordml" xmlns:w15="http://schemas.microsoft.com/office/word/2012/wordml" xmlns:w16cid="http://schemas.microsoft.com/office/word/2016/wordml/cid" xmlns:w16se="http://schemas.microsoft.com/office/word/2015/wordml/symex" xmlns:wpg="http://schemas.microsoft.com/office/word/2010/wordprocessingGroup" xmlns:wpi="http://schemas.microsoft.com/office/word/2010/wordprocessingInk" xmlns:wps="http://schemas.microsoft.com/office/word/2010/wordprocessingShape" xmlns:a14="http://schemas.microsoft.com/office/drawing/2010/main" val="0"/>
+                          <a14:useLocalDpi xmlns:a14="http://schemas.microsoft.com/office/drawing/2010/main" xmlns:wps="http://schemas.microsoft.com/office/word/2010/wordprocessingShape" xmlns:wpi="http://schemas.microsoft.com/office/word/2010/wordprocessingInk" xmlns:wpg="http://schemas.microsoft.com/office/word/2010/wordprocessingGroup" xmlns:w16se="http://schemas.microsoft.com/office/word/2015/wordml/symex" xmlns:w16cid="http://schemas.microsoft.com/office/word/2016/wordml/cid" xmlns:w15="http://schemas.microsoft.com/office/word/2012/wordml" xmlns:w14="http://schemas.microsoft.com/office/word/2010/wordml" xmlns:w="http://schemas.openxmlformats.org/wordprocessingml/2006/main" xmlns:w10="urn:schemas-microsoft-com:office:word" xmlns:wp14="http://schemas.microsoft.com/office/word/2010/wordprocessingDrawing" xmlns:v="urn:schemas-microsoft-com:vml" xmlns:o="urn:schemas-microsoft-com:office:office" xmlns:am3d="http://schemas.microsoft.com/office/drawing/2017/model3d" xmlns:aink="http://schemas.microsoft.com/office/drawing/2016/ink" xmlns:mc="http://schemas.openxmlformats.org/markup-compatibility/2006" xmlns:cx8="http://schemas.microsoft.com/office/drawing/2016/5/14/chartex" xmlns:cx7="http://schemas.microsoft.com/office/drawing/2016/5/13/chartex" xmlns:cx6="http://schemas.microsoft.com/office/drawing/2016/5/12/chartex" xmlns:cx5="http://schemas.microsoft.com/office/drawing/2016/5/11/chartex" xmlns:cx4="http://schemas.microsoft.com/office/drawing/2016/5/10/chartex" xmlns:cx3="http://schemas.microsoft.com/office/drawing/2016/5/9/chartex" xmlns:cx2="http://schemas.microsoft.com/office/drawing/2015/10/21/chartex" xmlns:cx1="http://schemas.microsoft.com/office/drawing/2015/9/8/chartex" xmlns:cx="http://schemas.microsoft.com/office/drawing/2014/chartex" xmlns:wpc="http://schemas.microsoft.com/office/word/2010/wordprocessingCanvas" xmlns="" val="0"/>
                         </a:ext>
                       </a:extLst>
                     </a:blip>
@@ -22743,7 +22743,7 @@
                     <a:blip r:embed="rId18">
                       <a:extLst>
                         <a:ext uri="{28A0092B-C50C-407E-A947-70E740481C1C}">
-                          <a14:useLocalDpi xmlns="" xmlns:wpc="http://schemas.microsoft.com/office/word/2010/wordprocessingCanvas" xmlns:cx="http://schemas.microsoft.com/office/drawing/2014/chartex" xmlns:cx1="http://schemas.microsoft.com/office/drawing/2015/9/8/chartex" xmlns:cx2="http://schemas.microsoft.com/office/drawing/2015/10/21/chartex" xmlns:cx3="http://schemas.microsoft.com/office/drawing/2016/5/9/chartex" xmlns:cx4="http://schemas.microsoft.com/office/drawing/2016/5/10/chartex" xmlns:cx5="http://schemas.microsoft.com/office/drawing/2016/5/11/chartex" xmlns:cx6="http://schemas.microsoft.com/office/drawing/2016/5/12/chartex" xmlns:cx7="http://schemas.microsoft.com/office/drawing/2016/5/13/chartex" xmlns:cx8="http://schemas.microsoft.com/office/drawing/2016/5/14/chartex" xmlns:mc="http://schemas.openxmlformats.org/markup-compatibility/2006" xmlns:aink="http://schemas.microsoft.com/office/drawing/2016/ink" xmlns:am3d="http://schemas.microsoft.com/office/drawing/2017/model3d" xmlns:o="urn:schemas-microsoft-com:office:office" xmlns:v="urn:schemas-microsoft-com:vml" xmlns:wp14="http://schemas.microsoft.com/office/word/2010/wordprocessingDrawing" xmlns:w10="urn:schemas-microsoft-com:office:word" xmlns:w="http://schemas.openxmlformats.org/wordprocessingml/2006/main" xmlns:w14="http://schemas.microsoft.com/office/word/2010/wordml" xmlns:w15="http://schemas.microsoft.com/office/word/2012/wordml" xmlns:w16cid="http://schemas.microsoft.com/office/word/2016/wordml/cid" xmlns:w16se="http://schemas.microsoft.com/office/word/2015/wordml/symex" xmlns:wpg="http://schemas.microsoft.com/office/word/2010/wordprocessingGroup" xmlns:wpi="http://schemas.microsoft.com/office/word/2010/wordprocessingInk" xmlns:wps="http://schemas.microsoft.com/office/word/2010/wordprocessingShape" xmlns:a14="http://schemas.microsoft.com/office/drawing/2010/main" val="0"/>
+                          <a14:useLocalDpi xmlns:a14="http://schemas.microsoft.com/office/drawing/2010/main" xmlns:wps="http://schemas.microsoft.com/office/word/2010/wordprocessingShape" xmlns:wpi="http://schemas.microsoft.com/office/word/2010/wordprocessingInk" xmlns:wpg="http://schemas.microsoft.com/office/word/2010/wordprocessingGroup" xmlns:w16se="http://schemas.microsoft.com/office/word/2015/wordml/symex" xmlns:w16cid="http://schemas.microsoft.com/office/word/2016/wordml/cid" xmlns:w15="http://schemas.microsoft.com/office/word/2012/wordml" xmlns:w14="http://schemas.microsoft.com/office/word/2010/wordml" xmlns:w="http://schemas.openxmlformats.org/wordprocessingml/2006/main" xmlns:w10="urn:schemas-microsoft-com:office:word" xmlns:wp14="http://schemas.microsoft.com/office/word/2010/wordprocessingDrawing" xmlns:v="urn:schemas-microsoft-com:vml" xmlns:o="urn:schemas-microsoft-com:office:office" xmlns:am3d="http://schemas.microsoft.com/office/drawing/2017/model3d" xmlns:aink="http://schemas.microsoft.com/office/drawing/2016/ink" xmlns:mc="http://schemas.openxmlformats.org/markup-compatibility/2006" xmlns:cx8="http://schemas.microsoft.com/office/drawing/2016/5/14/chartex" xmlns:cx7="http://schemas.microsoft.com/office/drawing/2016/5/13/chartex" xmlns:cx6="http://schemas.microsoft.com/office/drawing/2016/5/12/chartex" xmlns:cx5="http://schemas.microsoft.com/office/drawing/2016/5/11/chartex" xmlns:cx4="http://schemas.microsoft.com/office/drawing/2016/5/10/chartex" xmlns:cx3="http://schemas.microsoft.com/office/drawing/2016/5/9/chartex" xmlns:cx2="http://schemas.microsoft.com/office/drawing/2015/10/21/chartex" xmlns:cx1="http://schemas.microsoft.com/office/drawing/2015/9/8/chartex" xmlns:cx="http://schemas.microsoft.com/office/drawing/2014/chartex" xmlns:wpc="http://schemas.microsoft.com/office/word/2010/wordprocessingCanvas" xmlns="" val="0"/>
                         </a:ext>
                       </a:extLst>
                     </a:blip>
@@ -23038,7 +23038,7 @@
                     <a:blip r:embed="rId19">
                       <a:extLst>
                         <a:ext uri="{28A0092B-C50C-407E-A947-70E740481C1C}">
-                          <a14:useLocalDpi xmlns="" xmlns:wpc="http://schemas.microsoft.com/office/word/2010/wordprocessingCanvas" xmlns:cx="http://schemas.microsoft.com/office/drawing/2014/chartex" xmlns:cx1="http://schemas.microsoft.com/office/drawing/2015/9/8/chartex" xmlns:cx2="http://schemas.microsoft.com/office/drawing/2015/10/21/chartex" xmlns:cx3="http://schemas.microsoft.com/office/drawing/2016/5/9/chartex" xmlns:cx4="http://schemas.microsoft.com/office/drawing/2016/5/10/chartex" xmlns:cx5="http://schemas.microsoft.com/office/drawing/2016/5/11/chartex" xmlns:cx6="http://schemas.microsoft.com/office/drawing/2016/5/12/chartex" xmlns:cx7="http://schemas.microsoft.com/office/drawing/2016/5/13/chartex" xmlns:cx8="http://schemas.microsoft.com/office/drawing/2016/5/14/chartex" xmlns:mc="http://schemas.openxmlformats.org/markup-compatibility/2006" xmlns:aink="http://schemas.microsoft.com/office/drawing/2016/ink" xmlns:am3d="http://schemas.microsoft.com/office/drawing/2017/model3d" xmlns:o="urn:schemas-microsoft-com:office:office" xmlns:v="urn:schemas-microsoft-com:vml" xmlns:wp14="http://schemas.microsoft.com/office/word/2010/wordprocessingDrawing" xmlns:w10="urn:schemas-microsoft-com:office:word" xmlns:w="http://schemas.openxmlformats.org/wordprocessingml/2006/main" xmlns:w14="http://schemas.microsoft.com/office/word/2010/wordml" xmlns:w15="http://schemas.microsoft.com/office/word/2012/wordml" xmlns:w16cid="http://schemas.microsoft.com/office/word/2016/wordml/cid" xmlns:w16se="http://schemas.microsoft.com/office/word/2015/wordml/symex" xmlns:wpg="http://schemas.microsoft.com/office/word/2010/wordprocessingGroup" xmlns:wpi="http://schemas.microsoft.com/office/word/2010/wordprocessingInk" xmlns:wps="http://schemas.microsoft.com/office/word/2010/wordprocessingShape" xmlns:a14="http://schemas.microsoft.com/office/drawing/2010/main" val="0"/>
+                          <a14:useLocalDpi xmlns:a14="http://schemas.microsoft.com/office/drawing/2010/main" xmlns:wps="http://schemas.microsoft.com/office/word/2010/wordprocessingShape" xmlns:wpi="http://schemas.microsoft.com/office/word/2010/wordprocessingInk" xmlns:wpg="http://schemas.microsoft.com/office/word/2010/wordprocessingGroup" xmlns:w16se="http://schemas.microsoft.com/office/word/2015/wordml/symex" xmlns:w16cid="http://schemas.microsoft.com/office/word/2016/wordml/cid" xmlns:w15="http://schemas.microsoft.com/office/word/2012/wordml" xmlns:w14="http://schemas.microsoft.com/office/word/2010/wordml" xmlns:w="http://schemas.openxmlformats.org/wordprocessingml/2006/main" xmlns:w10="urn:schemas-microsoft-com:office:word" xmlns:wp14="http://schemas.microsoft.com/office/word/2010/wordprocessingDrawing" xmlns:v="urn:schemas-microsoft-com:vml" xmlns:o="urn:schemas-microsoft-com:office:office" xmlns:am3d="http://schemas.microsoft.com/office/drawing/2017/model3d" xmlns:aink="http://schemas.microsoft.com/office/drawing/2016/ink" xmlns:mc="http://schemas.openxmlformats.org/markup-compatibility/2006" xmlns:cx8="http://schemas.microsoft.com/office/drawing/2016/5/14/chartex" xmlns:cx7="http://schemas.microsoft.com/office/drawing/2016/5/13/chartex" xmlns:cx6="http://schemas.microsoft.com/office/drawing/2016/5/12/chartex" xmlns:cx5="http://schemas.microsoft.com/office/drawing/2016/5/11/chartex" xmlns:cx4="http://schemas.microsoft.com/office/drawing/2016/5/10/chartex" xmlns:cx3="http://schemas.microsoft.com/office/drawing/2016/5/9/chartex" xmlns:cx2="http://schemas.microsoft.com/office/drawing/2015/10/21/chartex" xmlns:cx1="http://schemas.microsoft.com/office/drawing/2015/9/8/chartex" xmlns:cx="http://schemas.microsoft.com/office/drawing/2014/chartex" xmlns:wpc="http://schemas.microsoft.com/office/word/2010/wordprocessingCanvas" xmlns="" val="0"/>
                         </a:ext>
                       </a:extLst>
                     </a:blip>
@@ -23139,7 +23139,7 @@
                     <a:blip r:embed="rId20">
                       <a:extLst>
                         <a:ext uri="{28A0092B-C50C-407E-A947-70E740481C1C}">
-                          <a14:useLocalDpi xmlns="" xmlns:wpc="http://schemas.microsoft.com/office/word/2010/wordprocessingCanvas" xmlns:cx="http://schemas.microsoft.com/office/drawing/2014/chartex" xmlns:cx1="http://schemas.microsoft.com/office/drawing/2015/9/8/chartex" xmlns:cx2="http://schemas.microsoft.com/office/drawing/2015/10/21/chartex" xmlns:cx3="http://schemas.microsoft.com/office/drawing/2016/5/9/chartex" xmlns:cx4="http://schemas.microsoft.com/office/drawing/2016/5/10/chartex" xmlns:cx5="http://schemas.microsoft.com/office/drawing/2016/5/11/chartex" xmlns:cx6="http://schemas.microsoft.com/office/drawing/2016/5/12/chartex" xmlns:cx7="http://schemas.microsoft.com/office/drawing/2016/5/13/chartex" xmlns:cx8="http://schemas.microsoft.com/office/drawing/2016/5/14/chartex" xmlns:mc="http://schemas.openxmlformats.org/markup-compatibility/2006" xmlns:aink="http://schemas.microsoft.com/office/drawing/2016/ink" xmlns:am3d="http://schemas.microsoft.com/office/drawing/2017/model3d" xmlns:o="urn:schemas-microsoft-com:office:office" xmlns:v="urn:schemas-microsoft-com:vml" xmlns:wp14="http://schemas.microsoft.com/office/word/2010/wordprocessingDrawing" xmlns:w10="urn:schemas-microsoft-com:office:word" xmlns:w="http://schemas.openxmlformats.org/wordprocessingml/2006/main" xmlns:w14="http://schemas.microsoft.com/office/word/2010/wordml" xmlns:w15="http://schemas.microsoft.com/office/word/2012/wordml" xmlns:w16cid="http://schemas.microsoft.com/office/word/2016/wordml/cid" xmlns:w16se="http://schemas.microsoft.com/office/word/2015/wordml/symex" xmlns:wpg="http://schemas.microsoft.com/office/word/2010/wordprocessingGroup" xmlns:wpi="http://schemas.microsoft.com/office/word/2010/wordprocessingInk" xmlns:wps="http://schemas.microsoft.com/office/word/2010/wordprocessingShape" xmlns:a14="http://schemas.microsoft.com/office/drawing/2010/main" val="0"/>
+                          <a14:useLocalDpi xmlns:a14="http://schemas.microsoft.com/office/drawing/2010/main" xmlns:wps="http://schemas.microsoft.com/office/word/2010/wordprocessingShape" xmlns:wpi="http://schemas.microsoft.com/office/word/2010/wordprocessingInk" xmlns:wpg="http://schemas.microsoft.com/office/word/2010/wordprocessingGroup" xmlns:w16se="http://schemas.microsoft.com/office/word/2015/wordml/symex" xmlns:w16cid="http://schemas.microsoft.com/office/word/2016/wordml/cid" xmlns:w15="http://schemas.microsoft.com/office/word/2012/wordml" xmlns:w14="http://schemas.microsoft.com/office/word/2010/wordml" xmlns:w="http://schemas.openxmlformats.org/wordprocessingml/2006/main" xmlns:w10="urn:schemas-microsoft-com:office:word" xmlns:wp14="http://schemas.microsoft.com/office/word/2010/wordprocessingDrawing" xmlns:v="urn:schemas-microsoft-com:vml" xmlns:o="urn:schemas-microsoft-com:office:office" xmlns:am3d="http://schemas.microsoft.com/office/drawing/2017/model3d" xmlns:aink="http://schemas.microsoft.com/office/drawing/2016/ink" xmlns:mc="http://schemas.openxmlformats.org/markup-compatibility/2006" xmlns:cx8="http://schemas.microsoft.com/office/drawing/2016/5/14/chartex" xmlns:cx7="http://schemas.microsoft.com/office/drawing/2016/5/13/chartex" xmlns:cx6="http://schemas.microsoft.com/office/drawing/2016/5/12/chartex" xmlns:cx5="http://schemas.microsoft.com/office/drawing/2016/5/11/chartex" xmlns:cx4="http://schemas.microsoft.com/office/drawing/2016/5/10/chartex" xmlns:cx3="http://schemas.microsoft.com/office/drawing/2016/5/9/chartex" xmlns:cx2="http://schemas.microsoft.com/office/drawing/2015/10/21/chartex" xmlns:cx1="http://schemas.microsoft.com/office/drawing/2015/9/8/chartex" xmlns:cx="http://schemas.microsoft.com/office/drawing/2014/chartex" xmlns:wpc="http://schemas.microsoft.com/office/word/2010/wordprocessingCanvas" xmlns="" val="0"/>
                         </a:ext>
                       </a:extLst>
                     </a:blip>
@@ -23241,7 +23241,7 @@
                     <a:blip r:embed="rId21">
                       <a:extLst>
                         <a:ext uri="{28A0092B-C50C-407E-A947-70E740481C1C}">
-                          <a14:useLocalDpi xmlns="" xmlns:wpc="http://schemas.microsoft.com/office/word/2010/wordprocessingCanvas" xmlns:cx="http://schemas.microsoft.com/office/drawing/2014/chartex" xmlns:cx1="http://schemas.microsoft.com/office/drawing/2015/9/8/chartex" xmlns:cx2="http://schemas.microsoft.com/office/drawing/2015/10/21/chartex" xmlns:cx3="http://schemas.microsoft.com/office/drawing/2016/5/9/chartex" xmlns:cx4="http://schemas.microsoft.com/office/drawing/2016/5/10/chartex" xmlns:cx5="http://schemas.microsoft.com/office/drawing/2016/5/11/chartex" xmlns:cx6="http://schemas.microsoft.com/office/drawing/2016/5/12/chartex" xmlns:cx7="http://schemas.microsoft.com/office/drawing/2016/5/13/chartex" xmlns:cx8="http://schemas.microsoft.com/office/drawing/2016/5/14/chartex" xmlns:mc="http://schemas.openxmlformats.org/markup-compatibility/2006" xmlns:aink="http://schemas.microsoft.com/office/drawing/2016/ink" xmlns:am3d="http://schemas.microsoft.com/office/drawing/2017/model3d" xmlns:o="urn:schemas-microsoft-com:office:office" xmlns:v="urn:schemas-microsoft-com:vml" xmlns:wp14="http://schemas.microsoft.com/office/word/2010/wordprocessingDrawing" xmlns:w10="urn:schemas-microsoft-com:office:word" xmlns:w="http://schemas.openxmlformats.org/wordprocessingml/2006/main" xmlns:w14="http://schemas.microsoft.com/office/word/2010/wordml" xmlns:w15="http://schemas.microsoft.com/office/word/2012/wordml" xmlns:w16cid="http://schemas.microsoft.com/office/word/2016/wordml/cid" xmlns:w16se="http://schemas.microsoft.com/office/word/2015/wordml/symex" xmlns:wpg="http://schemas.microsoft.com/office/word/2010/wordprocessingGroup" xmlns:wpi="http://schemas.microsoft.com/office/word/2010/wordprocessingInk" xmlns:wps="http://schemas.microsoft.com/office/word/2010/wordprocessingShape" xmlns:a14="http://schemas.microsoft.com/office/drawing/2010/main" val="0"/>
+                          <a14:useLocalDpi xmlns:a14="http://schemas.microsoft.com/office/drawing/2010/main" xmlns:wps="http://schemas.microsoft.com/office/word/2010/wordprocessingShape" xmlns:wpi="http://schemas.microsoft.com/office/word/2010/wordprocessingInk" xmlns:wpg="http://schemas.microsoft.com/office/word/2010/wordprocessingGroup" xmlns:w16se="http://schemas.microsoft.com/office/word/2015/wordml/symex" xmlns:w16cid="http://schemas.microsoft.com/office/word/2016/wordml/cid" xmlns:w15="http://schemas.microsoft.com/office/word/2012/wordml" xmlns:w14="http://schemas.microsoft.com/office/word/2010/wordml" xmlns:w="http://schemas.openxmlformats.org/wordprocessingml/2006/main" xmlns:w10="urn:schemas-microsoft-com:office:word" xmlns:wp14="http://schemas.microsoft.com/office/word/2010/wordprocessingDrawing" xmlns:v="urn:schemas-microsoft-com:vml" xmlns:o="urn:schemas-microsoft-com:office:office" xmlns:am3d="http://schemas.microsoft.com/office/drawing/2017/model3d" xmlns:aink="http://schemas.microsoft.com/office/drawing/2016/ink" xmlns:mc="http://schemas.openxmlformats.org/markup-compatibility/2006" xmlns:cx8="http://schemas.microsoft.com/office/drawing/2016/5/14/chartex" xmlns:cx7="http://schemas.microsoft.com/office/drawing/2016/5/13/chartex" xmlns:cx6="http://schemas.microsoft.com/office/drawing/2016/5/12/chartex" xmlns:cx5="http://schemas.microsoft.com/office/drawing/2016/5/11/chartex" xmlns:cx4="http://schemas.microsoft.com/office/drawing/2016/5/10/chartex" xmlns:cx3="http://schemas.microsoft.com/office/drawing/2016/5/9/chartex" xmlns:cx2="http://schemas.microsoft.com/office/drawing/2015/10/21/chartex" xmlns:cx1="http://schemas.microsoft.com/office/drawing/2015/9/8/chartex" xmlns:cx="http://schemas.microsoft.com/office/drawing/2014/chartex" xmlns:wpc="http://schemas.microsoft.com/office/word/2010/wordprocessingCanvas" xmlns="" val="0"/>
                         </a:ext>
                       </a:extLst>
                     </a:blip>
@@ -23342,7 +23342,7 @@
                     <a:blip r:embed="rId22">
                       <a:extLst>
                         <a:ext uri="{28A0092B-C50C-407E-A947-70E740481C1C}">
-                          <a14:useLocalDpi xmlns="" xmlns:wpc="http://schemas.microsoft.com/office/word/2010/wordprocessingCanvas" xmlns:cx="http://schemas.microsoft.com/office/drawing/2014/chartex" xmlns:cx1="http://schemas.microsoft.com/office/drawing/2015/9/8/chartex" xmlns:cx2="http://schemas.microsoft.com/office/drawing/2015/10/21/chartex" xmlns:cx3="http://schemas.microsoft.com/office/drawing/2016/5/9/chartex" xmlns:cx4="http://schemas.microsoft.com/office/drawing/2016/5/10/chartex" xmlns:cx5="http://schemas.microsoft.com/office/drawing/2016/5/11/chartex" xmlns:cx6="http://schemas.microsoft.com/office/drawing/2016/5/12/chartex" xmlns:cx7="http://schemas.microsoft.com/office/drawing/2016/5/13/chartex" xmlns:cx8="http://schemas.microsoft.com/office/drawing/2016/5/14/chartex" xmlns:mc="http://schemas.openxmlformats.org/markup-compatibility/2006" xmlns:aink="http://schemas.microsoft.com/office/drawing/2016/ink" xmlns:am3d="http://schemas.microsoft.com/office/drawing/2017/model3d" xmlns:o="urn:schemas-microsoft-com:office:office" xmlns:v="urn:schemas-microsoft-com:vml" xmlns:wp14="http://schemas.microsoft.com/office/word/2010/wordprocessingDrawing" xmlns:w10="urn:schemas-microsoft-com:office:word" xmlns:w="http://schemas.openxmlformats.org/wordprocessingml/2006/main" xmlns:w14="http://schemas.microsoft.com/office/word/2010/wordml" xmlns:w15="http://schemas.microsoft.com/office/word/2012/wordml" xmlns:w16cid="http://schemas.microsoft.com/office/word/2016/wordml/cid" xmlns:w16se="http://schemas.microsoft.com/office/word/2015/wordml/symex" xmlns:wpg="http://schemas.microsoft.com/office/word/2010/wordprocessingGroup" xmlns:wpi="http://schemas.microsoft.com/office/word/2010/wordprocessingInk" xmlns:wps="http://schemas.microsoft.com/office/word/2010/wordprocessingShape" xmlns:a14="http://schemas.microsoft.com/office/drawing/2010/main" val="0"/>
+                          <a14:useLocalDpi xmlns:a14="http://schemas.microsoft.com/office/drawing/2010/main" xmlns:wps="http://schemas.microsoft.com/office/word/2010/wordprocessingShape" xmlns:wpi="http://schemas.microsoft.com/office/word/2010/wordprocessingInk" xmlns:wpg="http://schemas.microsoft.com/office/word/2010/wordprocessingGroup" xmlns:w16se="http://schemas.microsoft.com/office/word/2015/wordml/symex" xmlns:w16cid="http://schemas.microsoft.com/office/word/2016/wordml/cid" xmlns:w15="http://schemas.microsoft.com/office/word/2012/wordml" xmlns:w14="http://schemas.microsoft.com/office/word/2010/wordml" xmlns:w="http://schemas.openxmlformats.org/wordprocessingml/2006/main" xmlns:w10="urn:schemas-microsoft-com:office:word" xmlns:wp14="http://schemas.microsoft.com/office/word/2010/wordprocessingDrawing" xmlns:v="urn:schemas-microsoft-com:vml" xmlns:o="urn:schemas-microsoft-com:office:office" xmlns:am3d="http://schemas.microsoft.com/office/drawing/2017/model3d" xmlns:aink="http://schemas.microsoft.com/office/drawing/2016/ink" xmlns:mc="http://schemas.openxmlformats.org/markup-compatibility/2006" xmlns:cx8="http://schemas.microsoft.com/office/drawing/2016/5/14/chartex" xmlns:cx7="http://schemas.microsoft.com/office/drawing/2016/5/13/chartex" xmlns:cx6="http://schemas.microsoft.com/office/drawing/2016/5/12/chartex" xmlns:cx5="http://schemas.microsoft.com/office/drawing/2016/5/11/chartex" xmlns:cx4="http://schemas.microsoft.com/office/drawing/2016/5/10/chartex" xmlns:cx3="http://schemas.microsoft.com/office/drawing/2016/5/9/chartex" xmlns:cx2="http://schemas.microsoft.com/office/drawing/2015/10/21/chartex" xmlns:cx1="http://schemas.microsoft.com/office/drawing/2015/9/8/chartex" xmlns:cx="http://schemas.microsoft.com/office/drawing/2014/chartex" xmlns:wpc="http://schemas.microsoft.com/office/word/2010/wordprocessingCanvas" xmlns="" val="0"/>
                         </a:ext>
                       </a:extLst>
                     </a:blip>
@@ -23512,7 +23512,7 @@
                     <a:blip r:embed="rId23">
                       <a:extLst>
                         <a:ext uri="{28A0092B-C50C-407E-A947-70E740481C1C}">
-                          <a14:useLocalDpi xmlns="" xmlns:wpc="http://schemas.microsoft.com/office/word/2010/wordprocessingCanvas" xmlns:cx="http://schemas.microsoft.com/office/drawing/2014/chartex" xmlns:cx1="http://schemas.microsoft.com/office/drawing/2015/9/8/chartex" xmlns:cx2="http://schemas.microsoft.com/office/drawing/2015/10/21/chartex" xmlns:cx3="http://schemas.microsoft.com/office/drawing/2016/5/9/chartex" xmlns:cx4="http://schemas.microsoft.com/office/drawing/2016/5/10/chartex" xmlns:cx5="http://schemas.microsoft.com/office/drawing/2016/5/11/chartex" xmlns:cx6="http://schemas.microsoft.com/office/drawing/2016/5/12/chartex" xmlns:cx7="http://schemas.microsoft.com/office/drawing/2016/5/13/chartex" xmlns:cx8="http://schemas.microsoft.com/office/drawing/2016/5/14/chartex" xmlns:mc="http://schemas.openxmlformats.org/markup-compatibility/2006" xmlns:aink="http://schemas.microsoft.com/office/drawing/2016/ink" xmlns:am3d="http://schemas.microsoft.com/office/drawing/2017/model3d" xmlns:o="urn:schemas-microsoft-com:office:office" xmlns:v="urn:schemas-microsoft-com:vml" xmlns:wp14="http://schemas.microsoft.com/office/word/2010/wordprocessingDrawing" xmlns:w10="urn:schemas-microsoft-com:office:word" xmlns:w="http://schemas.openxmlformats.org/wordprocessingml/2006/main" xmlns:w14="http://schemas.microsoft.com/office/word/2010/wordml" xmlns:w15="http://schemas.microsoft.com/office/word/2012/wordml" xmlns:w16cid="http://schemas.microsoft.com/office/word/2016/wordml/cid" xmlns:w16se="http://schemas.microsoft.com/office/word/2015/wordml/symex" xmlns:wpg="http://schemas.microsoft.com/office/word/2010/wordprocessingGroup" xmlns:wpi="http://schemas.microsoft.com/office/word/2010/wordprocessingInk" xmlns:wps="http://schemas.microsoft.com/office/word/2010/wordprocessingShape" xmlns:a14="http://schemas.microsoft.com/office/drawing/2010/main" val="0"/>
+                          <a14:useLocalDpi xmlns:a14="http://schemas.microsoft.com/office/drawing/2010/main" xmlns:wps="http://schemas.microsoft.com/office/word/2010/wordprocessingShape" xmlns:wpi="http://schemas.microsoft.com/office/word/2010/wordprocessingInk" xmlns:wpg="http://schemas.microsoft.com/office/word/2010/wordprocessingGroup" xmlns:w16se="http://schemas.microsoft.com/office/word/2015/wordml/symex" xmlns:w16cid="http://schemas.microsoft.com/office/word/2016/wordml/cid" xmlns:w15="http://schemas.microsoft.com/office/word/2012/wordml" xmlns:w14="http://schemas.microsoft.com/office/word/2010/wordml" xmlns:w="http://schemas.openxmlformats.org/wordprocessingml/2006/main" xmlns:w10="urn:schemas-microsoft-com:office:word" xmlns:wp14="http://schemas.microsoft.com/office/word/2010/wordprocessingDrawing" xmlns:v="urn:schemas-microsoft-com:vml" xmlns:o="urn:schemas-microsoft-com:office:office" xmlns:am3d="http://schemas.microsoft.com/office/drawing/2017/model3d" xmlns:aink="http://schemas.microsoft.com/office/drawing/2016/ink" xmlns:mc="http://schemas.openxmlformats.org/markup-compatibility/2006" xmlns:cx8="http://schemas.microsoft.com/office/drawing/2016/5/14/chartex" xmlns:cx7="http://schemas.microsoft.com/office/drawing/2016/5/13/chartex" xmlns:cx6="http://schemas.microsoft.com/office/drawing/2016/5/12/chartex" xmlns:cx5="http://schemas.microsoft.com/office/drawing/2016/5/11/chartex" xmlns:cx4="http://schemas.microsoft.com/office/drawing/2016/5/10/chartex" xmlns:cx3="http://schemas.microsoft.com/office/drawing/2016/5/9/chartex" xmlns:cx2="http://schemas.microsoft.com/office/drawing/2015/10/21/chartex" xmlns:cx1="http://schemas.microsoft.com/office/drawing/2015/9/8/chartex" xmlns:cx="http://schemas.microsoft.com/office/drawing/2014/chartex" xmlns:wpc="http://schemas.microsoft.com/office/word/2010/wordprocessingCanvas" xmlns="" val="0"/>
                         </a:ext>
                       </a:extLst>
                     </a:blip>
@@ -30095,7 +30095,7 @@
                     <a:blip r:embed="rId24">
                       <a:extLst>
                         <a:ext uri="{28A0092B-C50C-407E-A947-70E740481C1C}">
-                          <a14:useLocalDpi xmlns="" xmlns:wpc="http://schemas.microsoft.com/office/word/2010/wordprocessingCanvas" xmlns:cx="http://schemas.microsoft.com/office/drawing/2014/chartex" xmlns:cx1="http://schemas.microsoft.com/office/drawing/2015/9/8/chartex" xmlns:cx2="http://schemas.microsoft.com/office/drawing/2015/10/21/chartex" xmlns:cx3="http://schemas.microsoft.com/office/drawing/2016/5/9/chartex" xmlns:cx4="http://schemas.microsoft.com/office/drawing/2016/5/10/chartex" xmlns:cx5="http://schemas.microsoft.com/office/drawing/2016/5/11/chartex" xmlns:cx6="http://schemas.microsoft.com/office/drawing/2016/5/12/chartex" xmlns:cx7="http://schemas.microsoft.com/office/drawing/2016/5/13/chartex" xmlns:cx8="http://schemas.microsoft.com/office/drawing/2016/5/14/chartex" xmlns:mc="http://schemas.openxmlformats.org/markup-compatibility/2006" xmlns:aink="http://schemas.microsoft.com/office/drawing/2016/ink" xmlns:am3d="http://schemas.microsoft.com/office/drawing/2017/model3d" xmlns:o="urn:schemas-microsoft-com:office:office" xmlns:v="urn:schemas-microsoft-com:vml" xmlns:wp14="http://schemas.microsoft.com/office/word/2010/wordprocessingDrawing" xmlns:w10="urn:schemas-microsoft-com:office:word" xmlns:w="http://schemas.openxmlformats.org/wordprocessingml/2006/main" xmlns:w14="http://schemas.microsoft.com/office/word/2010/wordml" xmlns:w15="http://schemas.microsoft.com/office/word/2012/wordml" xmlns:w16cid="http://schemas.microsoft.com/office/word/2016/wordml/cid" xmlns:w16se="http://schemas.microsoft.com/office/word/2015/wordml/symex" xmlns:wpg="http://schemas.microsoft.com/office/word/2010/wordprocessingGroup" xmlns:wpi="http://schemas.microsoft.com/office/word/2010/wordprocessingInk" xmlns:wps="http://schemas.microsoft.com/office/word/2010/wordprocessingShape" xmlns:a14="http://schemas.microsoft.com/office/drawing/2010/main" val="0"/>
+                          <a14:useLocalDpi xmlns:a14="http://schemas.microsoft.com/office/drawing/2010/main" xmlns:wps="http://schemas.microsoft.com/office/word/2010/wordprocessingShape" xmlns:wpi="http://schemas.microsoft.com/office/word/2010/wordprocessingInk" xmlns:wpg="http://schemas.microsoft.com/office/word/2010/wordprocessingGroup" xmlns:w16se="http://schemas.microsoft.com/office/word/2015/wordml/symex" xmlns:w16cid="http://schemas.microsoft.com/office/word/2016/wordml/cid" xmlns:w15="http://schemas.microsoft.com/office/word/2012/wordml" xmlns:w14="http://schemas.microsoft.com/office/word/2010/wordml" xmlns:w="http://schemas.openxmlformats.org/wordprocessingml/2006/main" xmlns:w10="urn:schemas-microsoft-com:office:word" xmlns:wp14="http://schemas.microsoft.com/office/word/2010/wordprocessingDrawing" xmlns:v="urn:schemas-microsoft-com:vml" xmlns:o="urn:schemas-microsoft-com:office:office" xmlns:am3d="http://schemas.microsoft.com/office/drawing/2017/model3d" xmlns:aink="http://schemas.microsoft.com/office/drawing/2016/ink" xmlns:mc="http://schemas.openxmlformats.org/markup-compatibility/2006" xmlns:cx8="http://schemas.microsoft.com/office/drawing/2016/5/14/chartex" xmlns:cx7="http://schemas.microsoft.com/office/drawing/2016/5/13/chartex" xmlns:cx6="http://schemas.microsoft.com/office/drawing/2016/5/12/chartex" xmlns:cx5="http://schemas.microsoft.com/office/drawing/2016/5/11/chartex" xmlns:cx4="http://schemas.microsoft.com/office/drawing/2016/5/10/chartex" xmlns:cx3="http://schemas.microsoft.com/office/drawing/2016/5/9/chartex" xmlns:cx2="http://schemas.microsoft.com/office/drawing/2015/10/21/chartex" xmlns:cx1="http://schemas.microsoft.com/office/drawing/2015/9/8/chartex" xmlns:cx="http://schemas.microsoft.com/office/drawing/2014/chartex" xmlns:wpc="http://schemas.microsoft.com/office/word/2010/wordprocessingCanvas" xmlns="" val="0"/>
                         </a:ext>
                       </a:extLst>
                     </a:blip>
@@ -35208,7 +35208,7 @@
                     <a:blip r:embed="rId25">
                       <a:extLst>
                         <a:ext uri="{28A0092B-C50C-407E-A947-70E740481C1C}">
-                          <a14:useLocalDpi xmlns="" xmlns:wpc="http://schemas.microsoft.com/office/word/2010/wordprocessingCanvas" xmlns:cx="http://schemas.microsoft.com/office/drawing/2014/chartex" xmlns:cx1="http://schemas.microsoft.com/office/drawing/2015/9/8/chartex" xmlns:cx2="http://schemas.microsoft.com/office/drawing/2015/10/21/chartex" xmlns:cx3="http://schemas.microsoft.com/office/drawing/2016/5/9/chartex" xmlns:cx4="http://schemas.microsoft.com/office/drawing/2016/5/10/chartex" xmlns:cx5="http://schemas.microsoft.com/office/drawing/2016/5/11/chartex" xmlns:cx6="http://schemas.microsoft.com/office/drawing/2016/5/12/chartex" xmlns:cx7="http://schemas.microsoft.com/office/drawing/2016/5/13/chartex" xmlns:cx8="http://schemas.microsoft.com/office/drawing/2016/5/14/chartex" xmlns:mc="http://schemas.openxmlformats.org/markup-compatibility/2006" xmlns:aink="http://schemas.microsoft.com/office/drawing/2016/ink" xmlns:am3d="http://schemas.microsoft.com/office/drawing/2017/model3d" xmlns:o="urn:schemas-microsoft-com:office:office" xmlns:v="urn:schemas-microsoft-com:vml" xmlns:wp14="http://schemas.microsoft.com/office/word/2010/wordprocessingDrawing" xmlns:w10="urn:schemas-microsoft-com:office:word" xmlns:w="http://schemas.openxmlformats.org/wordprocessingml/2006/main" xmlns:w14="http://schemas.microsoft.com/office/word/2010/wordml" xmlns:w15="http://schemas.microsoft.com/office/word/2012/wordml" xmlns:w16cid="http://schemas.microsoft.com/office/word/2016/wordml/cid" xmlns:w16se="http://schemas.microsoft.com/office/word/2015/wordml/symex" xmlns:wpg="http://schemas.microsoft.com/office/word/2010/wordprocessingGroup" xmlns:wpi="http://schemas.microsoft.com/office/word/2010/wordprocessingInk" xmlns:wps="http://schemas.microsoft.com/office/word/2010/wordprocessingShape" xmlns:a14="http://schemas.microsoft.com/office/drawing/2010/main" val="0"/>
+                          <a14:useLocalDpi xmlns:a14="http://schemas.microsoft.com/office/drawing/2010/main" xmlns:wps="http://schemas.microsoft.com/office/word/2010/wordprocessingShape" xmlns:wpi="http://schemas.microsoft.com/office/word/2010/wordprocessingInk" xmlns:wpg="http://schemas.microsoft.com/office/word/2010/wordprocessingGroup" xmlns:w16se="http://schemas.microsoft.com/office/word/2015/wordml/symex" xmlns:w16cid="http://schemas.microsoft.com/office/word/2016/wordml/cid" xmlns:w15="http://schemas.microsoft.com/office/word/2012/wordml" xmlns:w14="http://schemas.microsoft.com/office/word/2010/wordml" xmlns:w="http://schemas.openxmlformats.org/wordprocessingml/2006/main" xmlns:w10="urn:schemas-microsoft-com:office:word" xmlns:wp14="http://schemas.microsoft.com/office/word/2010/wordprocessingDrawing" xmlns:v="urn:schemas-microsoft-com:vml" xmlns:o="urn:schemas-microsoft-com:office:office" xmlns:am3d="http://schemas.microsoft.com/office/drawing/2017/model3d" xmlns:aink="http://schemas.microsoft.com/office/drawing/2016/ink" xmlns:mc="http://schemas.openxmlformats.org/markup-compatibility/2006" xmlns:cx8="http://schemas.microsoft.com/office/drawing/2016/5/14/chartex" xmlns:cx7="http://schemas.microsoft.com/office/drawing/2016/5/13/chartex" xmlns:cx6="http://schemas.microsoft.com/office/drawing/2016/5/12/chartex" xmlns:cx5="http://schemas.microsoft.com/office/drawing/2016/5/11/chartex" xmlns:cx4="http://schemas.microsoft.com/office/drawing/2016/5/10/chartex" xmlns:cx3="http://schemas.microsoft.com/office/drawing/2016/5/9/chartex" xmlns:cx2="http://schemas.microsoft.com/office/drawing/2015/10/21/chartex" xmlns:cx1="http://schemas.microsoft.com/office/drawing/2015/9/8/chartex" xmlns:cx="http://schemas.microsoft.com/office/drawing/2014/chartex" xmlns:wpc="http://schemas.microsoft.com/office/word/2010/wordprocessingCanvas" xmlns="" val="0"/>
                         </a:ext>
                       </a:extLst>
                     </a:blip>
@@ -35341,7 +35341,7 @@
                     <a:blip r:embed="rId26">
                       <a:extLst>
                         <a:ext uri="{28A0092B-C50C-407E-A947-70E740481C1C}">
-                          <a14:useLocalDpi xmlns="" xmlns:wpc="http://schemas.microsoft.com/office/word/2010/wordprocessingCanvas" xmlns:cx="http://schemas.microsoft.com/office/drawing/2014/chartex" xmlns:cx1="http://schemas.microsoft.com/office/drawing/2015/9/8/chartex" xmlns:cx2="http://schemas.microsoft.com/office/drawing/2015/10/21/chartex" xmlns:cx3="http://schemas.microsoft.com/office/drawing/2016/5/9/chartex" xmlns:cx4="http://schemas.microsoft.com/office/drawing/2016/5/10/chartex" xmlns:cx5="http://schemas.microsoft.com/office/drawing/2016/5/11/chartex" xmlns:cx6="http://schemas.microsoft.com/office/drawing/2016/5/12/chartex" xmlns:cx7="http://schemas.microsoft.com/office/drawing/2016/5/13/chartex" xmlns:cx8="http://schemas.microsoft.com/office/drawing/2016/5/14/chartex" xmlns:mc="http://schemas.openxmlformats.org/markup-compatibility/2006" xmlns:aink="http://schemas.microsoft.com/office/drawing/2016/ink" xmlns:am3d="http://schemas.microsoft.com/office/drawing/2017/model3d" xmlns:o="urn:schemas-microsoft-com:office:office" xmlns:v="urn:schemas-microsoft-com:vml" xmlns:wp14="http://schemas.microsoft.com/office/word/2010/wordprocessingDrawing" xmlns:w10="urn:schemas-microsoft-com:office:word" xmlns:w="http://schemas.openxmlformats.org/wordprocessingml/2006/main" xmlns:w14="http://schemas.microsoft.com/office/word/2010/wordml" xmlns:w15="http://schemas.microsoft.com/office/word/2012/wordml" xmlns:w16cid="http://schemas.microsoft.com/office/word/2016/wordml/cid" xmlns:w16se="http://schemas.microsoft.com/office/word/2015/wordml/symex" xmlns:wpg="http://schemas.microsoft.com/office/word/2010/wordprocessingGroup" xmlns:wpi="http://schemas.microsoft.com/office/word/2010/wordprocessingInk" xmlns:wps="http://schemas.microsoft.com/office/word/2010/wordprocessingShape" xmlns:a14="http://schemas.microsoft.com/office/drawing/2010/main" val="0"/>
+                          <a14:useLocalDpi xmlns:a14="http://schemas.microsoft.com/office/drawing/2010/main" xmlns:wps="http://schemas.microsoft.com/office/word/2010/wordprocessingShape" xmlns:wpi="http://schemas.microsoft.com/office/word/2010/wordprocessingInk" xmlns:wpg="http://schemas.microsoft.com/office/word/2010/wordprocessingGroup" xmlns:w16se="http://schemas.microsoft.com/office/word/2015/wordml/symex" xmlns:w16cid="http://schemas.microsoft.com/office/word/2016/wordml/cid" xmlns:w15="http://schemas.microsoft.com/office/word/2012/wordml" xmlns:w14="http://schemas.microsoft.com/office/word/2010/wordml" xmlns:w="http://schemas.openxmlformats.org/wordprocessingml/2006/main" xmlns:w10="urn:schemas-microsoft-com:office:word" xmlns:wp14="http://schemas.microsoft.com/office/word/2010/wordprocessingDrawing" xmlns:v="urn:schemas-microsoft-com:vml" xmlns:o="urn:schemas-microsoft-com:office:office" xmlns:am3d="http://schemas.microsoft.com/office/drawing/2017/model3d" xmlns:aink="http://schemas.microsoft.com/office/drawing/2016/ink" xmlns:mc="http://schemas.openxmlformats.org/markup-compatibility/2006" xmlns:cx8="http://schemas.microsoft.com/office/drawing/2016/5/14/chartex" xmlns:cx7="http://schemas.microsoft.com/office/drawing/2016/5/13/chartex" xmlns:cx6="http://schemas.microsoft.com/office/drawing/2016/5/12/chartex" xmlns:cx5="http://schemas.microsoft.com/office/drawing/2016/5/11/chartex" xmlns:cx4="http://schemas.microsoft.com/office/drawing/2016/5/10/chartex" xmlns:cx3="http://schemas.microsoft.com/office/drawing/2016/5/9/chartex" xmlns:cx2="http://schemas.microsoft.com/office/drawing/2015/10/21/chartex" xmlns:cx1="http://schemas.microsoft.com/office/drawing/2015/9/8/chartex" xmlns:cx="http://schemas.microsoft.com/office/drawing/2014/chartex" xmlns:wpc="http://schemas.microsoft.com/office/word/2010/wordprocessingCanvas" xmlns="" val="0"/>
                         </a:ext>
                       </a:extLst>
                     </a:blip>
@@ -35465,7 +35465,7 @@
                     <a:blip r:embed="rId27">
                       <a:extLst>
                         <a:ext uri="{28A0092B-C50C-407E-A947-70E740481C1C}">
-                          <a14:useLocalDpi xmlns="" xmlns:wpc="http://schemas.microsoft.com/office/word/2010/wordprocessingCanvas" xmlns:cx="http://schemas.microsoft.com/office/drawing/2014/chartex" xmlns:cx1="http://schemas.microsoft.com/office/drawing/2015/9/8/chartex" xmlns:cx2="http://schemas.microsoft.com/office/drawing/2015/10/21/chartex" xmlns:cx3="http://schemas.microsoft.com/office/drawing/2016/5/9/chartex" xmlns:cx4="http://schemas.microsoft.com/office/drawing/2016/5/10/chartex" xmlns:cx5="http://schemas.microsoft.com/office/drawing/2016/5/11/chartex" xmlns:cx6="http://schemas.microsoft.com/office/drawing/2016/5/12/chartex" xmlns:cx7="http://schemas.microsoft.com/office/drawing/2016/5/13/chartex" xmlns:cx8="http://schemas.microsoft.com/office/drawing/2016/5/14/chartex" xmlns:mc="http://schemas.openxmlformats.org/markup-compatibility/2006" xmlns:aink="http://schemas.microsoft.com/office/drawing/2016/ink" xmlns:am3d="http://schemas.microsoft.com/office/drawing/2017/model3d" xmlns:o="urn:schemas-microsoft-com:office:office" xmlns:v="urn:schemas-microsoft-com:vml" xmlns:wp14="http://schemas.microsoft.com/office/word/2010/wordprocessingDrawing" xmlns:w10="urn:schemas-microsoft-com:office:word" xmlns:w="http://schemas.openxmlformats.org/wordprocessingml/2006/main" xmlns:w14="http://schemas.microsoft.com/office/word/2010/wordml" xmlns:w15="http://schemas.microsoft.com/office/word/2012/wordml" xmlns:w16cid="http://schemas.microsoft.com/office/word/2016/wordml/cid" xmlns:w16se="http://schemas.microsoft.com/office/word/2015/wordml/symex" xmlns:wpg="http://schemas.microsoft.com/office/word/2010/wordprocessingGroup" xmlns:wpi="http://schemas.microsoft.com/office/word/2010/wordprocessingInk" xmlns:wps="http://schemas.microsoft.com/office/word/2010/wordprocessingShape" xmlns:a14="http://schemas.microsoft.com/office/drawing/2010/main" val="0"/>
+                          <a14:useLocalDpi xmlns:a14="http://schemas.microsoft.com/office/drawing/2010/main" xmlns:wps="http://schemas.microsoft.com/office/word/2010/wordprocessingShape" xmlns:wpi="http://schemas.microsoft.com/office/word/2010/wordprocessingInk" xmlns:wpg="http://schemas.microsoft.com/office/word/2010/wordprocessingGroup" xmlns:w16se="http://schemas.microsoft.com/office/word/2015/wordml/symex" xmlns:w16cid="http://schemas.microsoft.com/office/word/2016/wordml/cid" xmlns:w15="http://schemas.microsoft.com/office/word/2012/wordml" xmlns:w14="http://schemas.microsoft.com/office/word/2010/wordml" xmlns:w="http://schemas.openxmlformats.org/wordprocessingml/2006/main" xmlns:w10="urn:schemas-microsoft-com:office:word" xmlns:wp14="http://schemas.microsoft.com/office/word/2010/wordprocessingDrawing" xmlns:v="urn:schemas-microsoft-com:vml" xmlns:o="urn:schemas-microsoft-com:office:office" xmlns:am3d="http://schemas.microsoft.com/office/drawing/2017/model3d" xmlns:aink="http://schemas.microsoft.com/office/drawing/2016/ink" xmlns:mc="http://schemas.openxmlformats.org/markup-compatibility/2006" xmlns:cx8="http://schemas.microsoft.com/office/drawing/2016/5/14/chartex" xmlns:cx7="http://schemas.microsoft.com/office/drawing/2016/5/13/chartex" xmlns:cx6="http://schemas.microsoft.com/office/drawing/2016/5/12/chartex" xmlns:cx5="http://schemas.microsoft.com/office/drawing/2016/5/11/chartex" xmlns:cx4="http://schemas.microsoft.com/office/drawing/2016/5/10/chartex" xmlns:cx3="http://schemas.microsoft.com/office/drawing/2016/5/9/chartex" xmlns:cx2="http://schemas.microsoft.com/office/drawing/2015/10/21/chartex" xmlns:cx1="http://schemas.microsoft.com/office/drawing/2015/9/8/chartex" xmlns:cx="http://schemas.microsoft.com/office/drawing/2014/chartex" xmlns:wpc="http://schemas.microsoft.com/office/word/2010/wordprocessingCanvas" xmlns="" val="0"/>
                         </a:ext>
                       </a:extLst>
                     </a:blip>
@@ -35596,7 +35596,7 @@
                     <a:blip r:embed="rId28">
                       <a:extLst>
                         <a:ext uri="{28A0092B-C50C-407E-A947-70E740481C1C}">
-                          <a14:useLocalDpi xmlns="" xmlns:wpc="http://schemas.microsoft.com/office/word/2010/wordprocessingCanvas" xmlns:cx="http://schemas.microsoft.com/office/drawing/2014/chartex" xmlns:cx1="http://schemas.microsoft.com/office/drawing/2015/9/8/chartex" xmlns:cx2="http://schemas.microsoft.com/office/drawing/2015/10/21/chartex" xmlns:cx3="http://schemas.microsoft.com/office/drawing/2016/5/9/chartex" xmlns:cx4="http://schemas.microsoft.com/office/drawing/2016/5/10/chartex" xmlns:cx5="http://schemas.microsoft.com/office/drawing/2016/5/11/chartex" xmlns:cx6="http://schemas.microsoft.com/office/drawing/2016/5/12/chartex" xmlns:cx7="http://schemas.microsoft.com/office/drawing/2016/5/13/chartex" xmlns:cx8="http://schemas.microsoft.com/office/drawing/2016/5/14/chartex" xmlns:mc="http://schemas.openxmlformats.org/markup-compatibility/2006" xmlns:aink="http://schemas.microsoft.com/office/drawing/2016/ink" xmlns:am3d="http://schemas.microsoft.com/office/drawing/2017/model3d" xmlns:o="urn:schemas-microsoft-com:office:office" xmlns:v="urn:schemas-microsoft-com:vml" xmlns:wp14="http://schemas.microsoft.com/office/word/2010/wordprocessingDrawing" xmlns:w10="urn:schemas-microsoft-com:office:word" xmlns:w="http://schemas.openxmlformats.org/wordprocessingml/2006/main" xmlns:w14="http://schemas.microsoft.com/office/word/2010/wordml" xmlns:w15="http://schemas.microsoft.com/office/word/2012/wordml" xmlns:w16cid="http://schemas.microsoft.com/office/word/2016/wordml/cid" xmlns:w16se="http://schemas.microsoft.com/office/word/2015/wordml/symex" xmlns:wpg="http://schemas.microsoft.com/office/word/2010/wordprocessingGroup" xmlns:wpi="http://schemas.microsoft.com/office/word/2010/wordprocessingInk" xmlns:wps="http://schemas.microsoft.com/office/word/2010/wordprocessingShape" xmlns:a14="http://schemas.microsoft.com/office/drawing/2010/main" val="0"/>
+                          <a14:useLocalDpi xmlns:a14="http://schemas.microsoft.com/office/drawing/2010/main" xmlns:wps="http://schemas.microsoft.com/office/word/2010/wordprocessingShape" xmlns:wpi="http://schemas.microsoft.com/office/word/2010/wordprocessingInk" xmlns:wpg="http://schemas.microsoft.com/office/word/2010/wordprocessingGroup" xmlns:w16se="http://schemas.microsoft.com/office/word/2015/wordml/symex" xmlns:w16cid="http://schemas.microsoft.com/office/word/2016/wordml/cid" xmlns:w15="http://schemas.microsoft.com/office/word/2012/wordml" xmlns:w14="http://schemas.microsoft.com/office/word/2010/wordml" xmlns:w="http://schemas.openxmlformats.org/wordprocessingml/2006/main" xmlns:w10="urn:schemas-microsoft-com:office:word" xmlns:wp14="http://schemas.microsoft.com/office/word/2010/wordprocessingDrawing" xmlns:v="urn:schemas-microsoft-com:vml" xmlns:o="urn:schemas-microsoft-com:office:office" xmlns:am3d="http://schemas.microsoft.com/office/drawing/2017/model3d" xmlns:aink="http://schemas.microsoft.com/office/drawing/2016/ink" xmlns:mc="http://schemas.openxmlformats.org/markup-compatibility/2006" xmlns:cx8="http://schemas.microsoft.com/office/drawing/2016/5/14/chartex" xmlns:cx7="http://schemas.microsoft.com/office/drawing/2016/5/13/chartex" xmlns:cx6="http://schemas.microsoft.com/office/drawing/2016/5/12/chartex" xmlns:cx5="http://schemas.microsoft.com/office/drawing/2016/5/11/chartex" xmlns:cx4="http://schemas.microsoft.com/office/drawing/2016/5/10/chartex" xmlns:cx3="http://schemas.microsoft.com/office/drawing/2016/5/9/chartex" xmlns:cx2="http://schemas.microsoft.com/office/drawing/2015/10/21/chartex" xmlns:cx1="http://schemas.microsoft.com/office/drawing/2015/9/8/chartex" xmlns:cx="http://schemas.microsoft.com/office/drawing/2014/chartex" xmlns:wpc="http://schemas.microsoft.com/office/word/2010/wordprocessingCanvas" xmlns="" val="0"/>
                         </a:ext>
                       </a:extLst>
                     </a:blip>
@@ -38682,7 +38682,7 @@
                     <a:blip r:embed="rId29">
                       <a:extLst>
                         <a:ext uri="{28A0092B-C50C-407E-A947-70E740481C1C}">
-                          <a14:useLocalDpi xmlns="" xmlns:wpc="http://schemas.microsoft.com/office/word/2010/wordprocessingCanvas" xmlns:cx="http://schemas.microsoft.com/office/drawing/2014/chartex" xmlns:cx1="http://schemas.microsoft.com/office/drawing/2015/9/8/chartex" xmlns:cx2="http://schemas.microsoft.com/office/drawing/2015/10/21/chartex" xmlns:cx3="http://schemas.microsoft.com/office/drawing/2016/5/9/chartex" xmlns:cx4="http://schemas.microsoft.com/office/drawing/2016/5/10/chartex" xmlns:cx5="http://schemas.microsoft.com/office/drawing/2016/5/11/chartex" xmlns:cx6="http://schemas.microsoft.com/office/drawing/2016/5/12/chartex" xmlns:cx7="http://schemas.microsoft.com/office/drawing/2016/5/13/chartex" xmlns:cx8="http://schemas.microsoft.com/office/drawing/2016/5/14/chartex" xmlns:mc="http://schemas.openxmlformats.org/markup-compatibility/2006" xmlns:aink="http://schemas.microsoft.com/office/drawing/2016/ink" xmlns:am3d="http://schemas.microsoft.com/office/drawing/2017/model3d" xmlns:o="urn:schemas-microsoft-com:office:office" xmlns:v="urn:schemas-microsoft-com:vml" xmlns:wp14="http://schemas.microsoft.com/office/word/2010/wordprocessingDrawing" xmlns:w10="urn:schemas-microsoft-com:office:word" xmlns:w="http://schemas.openxmlformats.org/wordprocessingml/2006/main" xmlns:w14="http://schemas.microsoft.com/office/word/2010/wordml" xmlns:w15="http://schemas.microsoft.com/office/word/2012/wordml" xmlns:w16cid="http://schemas.microsoft.com/office/word/2016/wordml/cid" xmlns:w16se="http://schemas.microsoft.com/office/word/2015/wordml/symex" xmlns:wpg="http://schemas.microsoft.com/office/word/2010/wordprocessingGroup" xmlns:wpi="http://schemas.microsoft.com/office/word/2010/wordprocessingInk" xmlns:wps="http://schemas.microsoft.com/office/word/2010/wordprocessingShape" xmlns:a14="http://schemas.microsoft.com/office/drawing/2010/main" val="0"/>
+                          <a14:useLocalDpi xmlns:a14="http://schemas.microsoft.com/office/drawing/2010/main" xmlns:wps="http://schemas.microsoft.com/office/word/2010/wordprocessingShape" xmlns:wpi="http://schemas.microsoft.com/office/word/2010/wordprocessingInk" xmlns:wpg="http://schemas.microsoft.com/office/word/2010/wordprocessingGroup" xmlns:w16se="http://schemas.microsoft.com/office/word/2015/wordml/symex" xmlns:w16cid="http://schemas.microsoft.com/office/word/2016/wordml/cid" xmlns:w15="http://schemas.microsoft.com/office/word/2012/wordml" xmlns:w14="http://schemas.microsoft.com/office/word/2010/wordml" xmlns:w="http://schemas.openxmlformats.org/wordprocessingml/2006/main" xmlns:w10="urn:schemas-microsoft-com:office:word" xmlns:wp14="http://schemas.microsoft.com/office/word/2010/wordprocessingDrawing" xmlns:v="urn:schemas-microsoft-com:vml" xmlns:o="urn:schemas-microsoft-com:office:office" xmlns:am3d="http://schemas.microsoft.com/office/drawing/2017/model3d" xmlns:aink="http://schemas.microsoft.com/office/drawing/2016/ink" xmlns:mc="http://schemas.openxmlformats.org/markup-compatibility/2006" xmlns:cx8="http://schemas.microsoft.com/office/drawing/2016/5/14/chartex" xmlns:cx7="http://schemas.microsoft.com/office/drawing/2016/5/13/chartex" xmlns:cx6="http://schemas.microsoft.com/office/drawing/2016/5/12/chartex" xmlns:cx5="http://schemas.microsoft.com/office/drawing/2016/5/11/chartex" xmlns:cx4="http://schemas.microsoft.com/office/drawing/2016/5/10/chartex" xmlns:cx3="http://schemas.microsoft.com/office/drawing/2016/5/9/chartex" xmlns:cx2="http://schemas.microsoft.com/office/drawing/2015/10/21/chartex" xmlns:cx1="http://schemas.microsoft.com/office/drawing/2015/9/8/chartex" xmlns:cx="http://schemas.microsoft.com/office/drawing/2014/chartex" xmlns:wpc="http://schemas.microsoft.com/office/word/2010/wordprocessingCanvas" xmlns="" val="0"/>
                         </a:ext>
                       </a:extLst>
                     </a:blip>
@@ -39538,8 +39538,8 @@
         <w:tblLook w:val="04A0"/>
       </w:tblPr>
       <w:tblGrid>
-        <w:gridCol w:w="3115"/>
-        <w:gridCol w:w="3115"/>
+        <w:gridCol w:w="3227"/>
+        <w:gridCol w:w="3003"/>
         <w:gridCol w:w="3115"/>
       </w:tblGrid>
       <w:tr>
@@ -39548,7 +39548,7 @@
         </w:trPr>
         <w:tc>
           <w:tcPr>
-            <w:tcW w:w="3115" w:type="dxa"/>
+            <w:tcW w:w="3227" w:type="dxa"/>
             <w:vAlign w:val="center"/>
           </w:tcPr>
           <w:p>
@@ -39571,7 +39571,7 @@
         </w:tc>
         <w:tc>
           <w:tcPr>
-            <w:tcW w:w="3115" w:type="dxa"/>
+            <w:tcW w:w="3003" w:type="dxa"/>
             <w:vAlign w:val="center"/>
           </w:tcPr>
           <w:p>
@@ -39881,6 +39881,46 @@
                   </w:rPr>
                   <m:t>)</m:t>
                 </m:r>
+                <m:r>
+                  <w:rPr>
+                    <w:rFonts w:ascii="Cambria Math" w:hAnsi="Cambria Math" w:cs="Times New Roman"/>
+                    <w:szCs w:val="28"/>
+                    <w:lang w:val="en-US"/>
+                  </w:rPr>
+                  <m:t>∙</m:t>
+                </m:r>
+                <m:sSup>
+                  <m:sSupPr>
+                    <m:ctrlPr>
+                      <w:rPr>
+                        <w:rFonts w:ascii="Cambria Math" w:hAnsi="Cambria Math" w:cs="Times New Roman"/>
+                        <w:i/>
+                        <w:szCs w:val="28"/>
+                        <w:lang w:val="en-US"/>
+                      </w:rPr>
+                    </m:ctrlPr>
+                  </m:sSupPr>
+                  <m:e>
+                    <m:r>
+                      <w:rPr>
+                        <w:rFonts w:ascii="Cambria Math" w:hAnsi="Cambria Math" w:cs="Times New Roman"/>
+                        <w:szCs w:val="28"/>
+                        <w:lang w:val="en-US"/>
+                      </w:rPr>
+                      <m:t>10</m:t>
+                    </m:r>
+                  </m:e>
+                  <m:sup>
+                    <m:r>
+                      <w:rPr>
+                        <w:rFonts w:ascii="Cambria Math" w:hAnsi="Cambria Math" w:cs="Times New Roman"/>
+                        <w:szCs w:val="28"/>
+                        <w:lang w:val="en-US"/>
+                      </w:rPr>
+                      <m:t>24</m:t>
+                    </m:r>
+                  </m:sup>
+                </m:sSup>
               </m:oMath>
             </m:oMathPara>
           </w:p>
@@ -39892,7 +39932,7 @@
         </w:trPr>
         <w:tc>
           <w:tcPr>
-            <w:tcW w:w="3115" w:type="dxa"/>
+            <w:tcW w:w="3227" w:type="dxa"/>
             <w:vAlign w:val="center"/>
           </w:tcPr>
           <w:p>
@@ -39961,7 +40001,229 @@
         </w:tc>
         <w:tc>
           <w:tcPr>
+            <w:tcW w:w="3003" w:type="dxa"/>
+            <w:vAlign w:val="center"/>
+          </w:tcPr>
+          <w:p>
+            <w:pPr>
+              <w:spacing w:line="360" w:lineRule="auto"/>
+              <w:jc w:val="center"/>
+              <w:rPr>
+                <w:rFonts w:eastAsia="Times New Roman" w:cs="Times New Roman"/>
+                <w:i/>
+                <w:szCs w:val="28"/>
+                <w:lang w:val="en-US"/>
+              </w:rPr>
+            </w:pPr>
+            <m:oMath>
+              <m:sSubSup>
+                <m:sSubSupPr>
+                  <m:ctrlPr>
+                    <w:rPr>
+                      <w:rFonts w:ascii="Cambria Math" w:hAnsi="Cambria Math" w:cs="Times New Roman"/>
+                      <w:i/>
+                      <w:szCs w:val="28"/>
+                    </w:rPr>
+                  </m:ctrlPr>
+                </m:sSubSupPr>
+                <m:e>
+                  <m:r>
+                    <w:rPr>
+                      <w:rFonts w:ascii="Cambria Math" w:hAnsi="Cambria Math" w:cs="Times New Roman"/>
+                      <w:szCs w:val="28"/>
+                    </w:rPr>
+                    <m:t>M</m:t>
+                  </m:r>
+                </m:e>
+                <m:sub>
+                  <m:r>
+                    <w:rPr>
+                      <w:rFonts w:ascii="Cambria Math" w:hAnsi="Cambria Math" w:cs="Times New Roman"/>
+                      <w:szCs w:val="28"/>
+                    </w:rPr>
+                    <m:t>r</m:t>
+                  </m:r>
+                </m:sub>
+                <m:sup/>
+              </m:sSubSup>
+              <m:r>
+                <w:rPr>
+                  <w:rFonts w:ascii="Cambria Math" w:hAnsi="Cambria Math" w:cs="Times New Roman"/>
+                  <w:szCs w:val="28"/>
+                </w:rPr>
+                <m:t>=270</m:t>
+              </m:r>
+              <m:r>
+                <w:rPr>
+                  <w:rFonts w:ascii="Cambria Math" w:hAnsi="Cambria Math" w:cs="Times New Roman"/>
+                  <w:szCs w:val="28"/>
+                  <w:lang w:val="en-US"/>
+                </w:rPr>
+                <m:t xml:space="preserve">, </m:t>
+              </m:r>
+              <m:r>
+                <w:rPr>
+                  <w:rFonts w:ascii="Cambria Math" w:hAnsi="Cambria Math" w:cs="Times New Roman"/>
+                  <w:szCs w:val="28"/>
+                </w:rPr>
+                <m:t>γ=11</m:t>
+              </m:r>
+            </m:oMath>
+            <w:r>
+              <w:rPr>
+                <w:rFonts w:eastAsia="Times New Roman" w:cs="Times New Roman"/>
+                <w:i/>
+                <w:szCs w:val="28"/>
+                <w:lang w:val="en-US"/>
+              </w:rPr>
+              <w:t xml:space="preserve">, </w:t>
+            </w:r>
+            <m:r>
+              <w:rPr>
+                <w:rFonts w:ascii="Cambria Math" w:hAnsi="Cambria Math" w:cs="Times New Roman"/>
+                <w:szCs w:val="28"/>
+              </w:rPr>
+              <w:br/>
+              <m:t>ε</m:t>
+            </m:r>
+            <m:oMath>
+              <m:r>
+                <w:rPr>
+                  <w:rFonts w:ascii="Cambria Math" w:eastAsia="Times New Roman" w:hAnsi="Cambria Math" w:cs="Times New Roman"/>
+                  <w:szCs w:val="28"/>
+                  <w:lang w:val="en-US"/>
+                </w:rPr>
+                <m:t>=70%;72%</m:t>
+              </m:r>
+            </m:oMath>
+            <w:r>
+              <w:rPr>
+                <w:rFonts w:eastAsia="Times New Roman" w:cs="Times New Roman"/>
+                <w:i/>
+                <w:szCs w:val="28"/>
+                <w:lang w:val="en-US"/>
+              </w:rPr>
+              <w:t xml:space="preserve"> </w:t>
+            </w:r>
+          </w:p>
+        </w:tc>
+        <w:tc>
+          <w:tcPr>
             <w:tcW w:w="3115" w:type="dxa"/>
+            <w:vAlign w:val="center"/>
+          </w:tcPr>
+          <w:p>
+            <w:pPr>
+              <w:spacing w:line="360" w:lineRule="auto"/>
+              <w:jc w:val="center"/>
+              <w:rPr>
+                <w:rFonts w:eastAsia="Times New Roman" w:cs="Times New Roman"/>
+                <w:szCs w:val="28"/>
+                <w:lang w:val="en-US"/>
+              </w:rPr>
+            </w:pPr>
+            <w:r>
+              <w:rPr>
+                <w:rFonts w:eastAsia="Times New Roman" w:cs="Times New Roman"/>
+                <w:szCs w:val="28"/>
+                <w:lang w:val="en-US"/>
+              </w:rPr>
+              <w:t>0,0142; 0,0</w:t>
+            </w:r>
+            <w:r>
+              <w:rPr>
+                <w:rFonts w:eastAsia="Times New Roman" w:cs="Times New Roman"/>
+                <w:szCs w:val="28"/>
+              </w:rPr>
+              <w:t>1</w:t>
+            </w:r>
+            <w:r>
+              <w:rPr>
+                <w:rFonts w:eastAsia="Times New Roman" w:cs="Times New Roman"/>
+                <w:szCs w:val="28"/>
+              </w:rPr>
+              <w:t>43</w:t>
+            </w:r>
+          </w:p>
+        </w:tc>
+      </w:tr>
+      <w:tr>
+        <w:trPr>
+          <w:trHeight w:val="551"/>
+        </w:trPr>
+        <w:tc>
+          <w:tcPr>
+            <w:tcW w:w="3227" w:type="dxa"/>
+            <w:vAlign w:val="center"/>
+          </w:tcPr>
+          <w:p>
+            <w:pPr>
+              <w:spacing w:line="360" w:lineRule="auto"/>
+              <w:jc w:val="center"/>
+              <w:rPr>
+                <w:rFonts w:cs="Times New Roman"/>
+                <w:szCs w:val="28"/>
+                <w:lang w:val="en-US"/>
+              </w:rPr>
+            </w:pPr>
+            <w:r>
+              <w:rPr>
+                <w:rFonts w:cs="Times New Roman"/>
+                <w:szCs w:val="28"/>
+              </w:rPr>
+              <w:t xml:space="preserve">Диоксид плутония </w:t>
+            </w:r>
+            <w:r>
+              <w:rPr>
+                <w:rFonts w:cs="Times New Roman"/>
+                <w:szCs w:val="28"/>
+                <w:lang w:val="en-US"/>
+              </w:rPr>
+              <w:t>Pu</w:t>
+            </w:r>
+            <m:oMath>
+              <m:sSub>
+                <m:sSubPr>
+                  <m:ctrlPr>
+                    <w:rPr>
+                      <w:rFonts w:ascii="Cambria Math" w:hAnsi="Cambria Math" w:cs="Times New Roman"/>
+                      <w:szCs w:val="28"/>
+                      <w:lang w:val="en-US"/>
+                    </w:rPr>
+                  </m:ctrlPr>
+                </m:sSubPr>
+                <m:e>
+                  <m:r>
+                    <m:rPr>
+                      <m:sty m:val="p"/>
+                    </m:rPr>
+                    <w:rPr>
+                      <w:rFonts w:ascii="Cambria Math" w:hAnsi="Cambria Math" w:cs="Times New Roman"/>
+                      <w:szCs w:val="28"/>
+                      <w:lang w:val="en-US"/>
+                    </w:rPr>
+                    <m:t>O</m:t>
+                  </m:r>
+                </m:e>
+                <m:sub>
+                  <m:r>
+                    <m:rPr>
+                      <m:sty m:val="p"/>
+                    </m:rPr>
+                    <w:rPr>
+                      <w:rFonts w:ascii="Cambria Math" w:hAnsi="Cambria Math" w:cs="Times New Roman"/>
+                      <w:szCs w:val="28"/>
+                    </w:rPr>
+                    <m:t>2</m:t>
+                  </m:r>
+                </m:sub>
+              </m:sSub>
+            </m:oMath>
+          </w:p>
+        </w:tc>
+        <w:tc>
+          <w:tcPr>
+            <w:tcW w:w="3003" w:type="dxa"/>
             <w:vAlign w:val="center"/>
           </w:tcPr>
           <w:p>
@@ -40012,7 +40274,7 @@
                     <w:rFonts w:ascii="Cambria Math" w:hAnsi="Cambria Math" w:cs="Times New Roman"/>
                     <w:szCs w:val="28"/>
                   </w:rPr>
-                  <m:t>=270</m:t>
+                  <m:t>=271</m:t>
                 </m:r>
                 <m:r>
                   <w:rPr>
@@ -40029,9 +40291,56 @@
                   </w:rPr>
                   <m:t>γ=11</m:t>
                 </m:r>
+                <m:r>
+                  <w:rPr>
+                    <w:rFonts w:ascii="Cambria Math" w:hAnsi="Cambria Math" w:cs="Times New Roman"/>
+                    <w:szCs w:val="28"/>
+                    <w:lang w:val="en-US"/>
+                  </w:rPr>
+                  <m:t>,5</m:t>
+                </m:r>
+                <m:r>
+                  <w:rPr>
+                    <w:rFonts w:ascii="Cambria Math" w:hAnsi="Cambria Math" w:cs="Times New Roman"/>
+                    <w:szCs w:val="28"/>
+                    <w:lang w:val="en-US"/>
+                  </w:rPr>
+                  <m:t>,</m:t>
+                </m:r>
               </m:oMath>
             </m:oMathPara>
           </w:p>
+          <w:p>
+            <w:pPr>
+              <w:spacing w:line="360" w:lineRule="auto"/>
+              <w:jc w:val="center"/>
+              <w:rPr>
+                <w:rFonts w:eastAsia="Times New Roman" w:cs="Times New Roman"/>
+                <w:i/>
+                <w:szCs w:val="28"/>
+                <w:lang w:val="en-US"/>
+              </w:rPr>
+            </w:pPr>
+            <m:oMathPara>
+              <m:oMath>
+                <m:r>
+                  <w:rPr>
+                    <w:rFonts w:ascii="Cambria Math" w:hAnsi="Cambria Math" w:cs="Times New Roman"/>
+                    <w:szCs w:val="28"/>
+                  </w:rPr>
+                  <m:t>ε</m:t>
+                </m:r>
+                <m:r>
+                  <w:rPr>
+                    <w:rFonts w:ascii="Cambria Math" w:eastAsia="Times New Roman" w:hAnsi="Cambria Math" w:cs="Times New Roman"/>
+                    <w:szCs w:val="28"/>
+                    <w:lang w:val="en-US"/>
+                  </w:rPr>
+                  <m:t>=30%;28%</m:t>
+                </m:r>
+              </m:oMath>
+            </m:oMathPara>
+          </w:p>
         </w:tc>
         <w:tc>
           <w:tcPr>
@@ -40045,7 +40354,6 @@
               <w:rPr>
                 <w:rFonts w:eastAsia="Times New Roman" w:cs="Times New Roman"/>
                 <w:szCs w:val="28"/>
-                <w:lang w:val="en-US"/>
               </w:rPr>
             </w:pPr>
             <w:r>
@@ -40061,22 +40369,7 @@
                 <w:szCs w:val="28"/>
                 <w:lang w:val="en-US"/>
               </w:rPr>
-              <w:t>,</w:t>
-            </w:r>
-            <w:r>
-              <w:rPr>
-                <w:rFonts w:eastAsia="Times New Roman" w:cs="Times New Roman"/>
-                <w:szCs w:val="28"/>
-              </w:rPr>
-              <w:t>022</w:t>
-            </w:r>
-            <w:r>
-              <w:rPr>
-                <w:rFonts w:eastAsia="Times New Roman" w:cs="Times New Roman"/>
-                <w:szCs w:val="28"/>
-                <w:lang w:val="en-US"/>
-              </w:rPr>
-              <w:t>0</w:t>
+              <w:t>,0077; 0,0072</w:t>
             </w:r>
           </w:p>
         </w:tc>
@@ -40087,7 +40380,7 @@
         </w:trPr>
         <w:tc>
           <w:tcPr>
-            <w:tcW w:w="3115" w:type="dxa"/>
+            <w:tcW w:w="3227" w:type="dxa"/>
             <w:vAlign w:val="center"/>
           </w:tcPr>
           <w:p>
@@ -40185,7 +40478,7 @@
         </w:tc>
         <w:tc>
           <w:tcPr>
-            <w:tcW w:w="3115" w:type="dxa"/>
+            <w:tcW w:w="3003" w:type="dxa"/>
             <w:vAlign w:val="center"/>
           </w:tcPr>
           <w:p>
@@ -40288,7 +40581,7 @@
         </w:trPr>
         <w:tc>
           <w:tcPr>
-            <w:tcW w:w="3115" w:type="dxa"/>
+            <w:tcW w:w="3227" w:type="dxa"/>
             <w:vAlign w:val="center"/>
           </w:tcPr>
           <w:p>
@@ -40362,7 +40655,7 @@
         </w:tc>
         <w:tc>
           <w:tcPr>
-            <w:tcW w:w="3115" w:type="dxa"/>
+            <w:tcW w:w="3003" w:type="dxa"/>
             <w:vAlign w:val="center"/>
           </w:tcPr>
           <w:p>
@@ -40465,7 +40758,7 @@
         </w:trPr>
         <w:tc>
           <w:tcPr>
-            <w:tcW w:w="3115" w:type="dxa"/>
+            <w:tcW w:w="3227" w:type="dxa"/>
             <w:vAlign w:val="center"/>
           </w:tcPr>
           <w:p>
@@ -40536,7 +40829,7 @@
         </w:tc>
         <w:tc>
           <w:tcPr>
-            <w:tcW w:w="3115" w:type="dxa"/>
+            <w:tcW w:w="3003" w:type="dxa"/>
             <w:vAlign w:val="center"/>
           </w:tcPr>
           <w:p>
@@ -40639,7 +40932,7 @@
         </w:trPr>
         <w:tc>
           <w:tcPr>
-            <w:tcW w:w="3115" w:type="dxa"/>
+            <w:tcW w:w="3227" w:type="dxa"/>
             <w:vAlign w:val="center"/>
           </w:tcPr>
           <w:p>
@@ -40702,7 +40995,7 @@
         </w:tc>
         <w:tc>
           <w:tcPr>
-            <w:tcW w:w="3115" w:type="dxa"/>
+            <w:tcW w:w="3003" w:type="dxa"/>
             <w:vAlign w:val="center"/>
           </w:tcPr>
           <w:p>
@@ -40851,7 +41144,7 @@
         </w:trPr>
         <w:tc>
           <w:tcPr>
-            <w:tcW w:w="3115" w:type="dxa"/>
+            <w:tcW w:w="3227" w:type="dxa"/>
             <w:vAlign w:val="center"/>
           </w:tcPr>
           <w:p>
@@ -40911,7 +41204,7 @@
         </w:tc>
         <w:tc>
           <w:tcPr>
-            <w:tcW w:w="3115" w:type="dxa"/>
+            <w:tcW w:w="3003" w:type="dxa"/>
             <w:vAlign w:val="center"/>
           </w:tcPr>
           <w:p>
@@ -41051,7 +41344,7 @@
         </w:trPr>
         <w:tc>
           <w:tcPr>
-            <w:tcW w:w="3115" w:type="dxa"/>
+            <w:tcW w:w="3227" w:type="dxa"/>
             <w:vAlign w:val="center"/>
           </w:tcPr>
           <w:p>
@@ -41083,7 +41376,7 @@
         </w:tc>
         <w:tc>
           <w:tcPr>
-            <w:tcW w:w="3115" w:type="dxa"/>
+            <w:tcW w:w="3003" w:type="dxa"/>
             <w:vAlign w:val="center"/>
           </w:tcPr>
           <w:p>
@@ -41187,7 +41480,7 @@
         </w:trPr>
         <w:tc>
           <w:tcPr>
-            <w:tcW w:w="3115" w:type="dxa"/>
+            <w:tcW w:w="3227" w:type="dxa"/>
             <w:vAlign w:val="center"/>
           </w:tcPr>
           <w:p>
@@ -41219,7 +41512,7 @@
         </w:tc>
         <w:tc>
           <w:tcPr>
-            <w:tcW w:w="3115" w:type="dxa"/>
+            <w:tcW w:w="3003" w:type="dxa"/>
             <w:vAlign w:val="center"/>
           </w:tcPr>
           <w:p>
@@ -41383,7 +41676,7 @@
         </w:trPr>
         <w:tc>
           <w:tcPr>
-            <w:tcW w:w="3115" w:type="dxa"/>
+            <w:tcW w:w="3227" w:type="dxa"/>
             <w:vAlign w:val="center"/>
           </w:tcPr>
           <w:p>
@@ -41415,7 +41708,7 @@
         </w:tc>
         <w:tc>
           <w:tcPr>
-            <w:tcW w:w="3115" w:type="dxa"/>
+            <w:tcW w:w="3003" w:type="dxa"/>
             <w:vAlign w:val="center"/>
           </w:tcPr>
           <w:p>
@@ -41651,7 +41944,6 @@
           <w:szCs w:val="28"/>
           <w:lang w:val="en-US"/>
         </w:rPr>
-        <w:lastRenderedPageBreak/>
         <w:t>“</w:t>
       </w:r>
       <w:r>
@@ -42291,16 +42583,6 @@
           <w:szCs w:val="28"/>
         </w:rPr>
       </w:pPr>
-    </w:p>
-    <w:p>
-      <w:pPr>
-        <w:spacing w:line="360" w:lineRule="auto"/>
-        <w:jc w:val="both"/>
-        <w:rPr>
-          <w:rFonts w:eastAsiaTheme="minorEastAsia" w:cs="Times New Roman"/>
-          <w:szCs w:val="28"/>
-        </w:rPr>
-      </w:pPr>
       <w:r>
         <w:rPr>
           <w:rFonts w:eastAsiaTheme="minorEastAsia" w:cs="Times New Roman"/>
@@ -43002,7 +43284,15 @@
                 <w:rFonts w:cs="Times New Roman"/>
                 <w:szCs w:val="28"/>
               </w:rPr>
-              <w:t>СВП большего диаметра</w:t>
+              <w:t xml:space="preserve">СВП большего </w:t>
+            </w:r>
+            <w:r>
+              <w:rPr>
+                <w:rFonts w:cs="Times New Roman"/>
+                <w:szCs w:val="28"/>
+              </w:rPr>
+              <w:lastRenderedPageBreak/>
+              <w:t>диаметра</w:t>
             </w:r>
           </w:p>
         </w:tc>
@@ -43026,6 +43316,7 @@
                 <w:szCs w:val="28"/>
                 <w:lang w:val="en-US"/>
               </w:rPr>
+              <w:lastRenderedPageBreak/>
               <w:t>0,6666</w:t>
             </w:r>
           </w:p>
@@ -45306,6 +45597,13 @@
         </w:rPr>
         <w:t>матрицы межгруппового перевода</w:t>
       </w:r>
+      <w:r>
+        <w:rPr>
+          <w:rFonts w:cs="Times New Roman"/>
+          <w:szCs w:val="28"/>
+        </w:rPr>
+        <w:t xml:space="preserve"> </w:t>
+      </w:r>
       <m:oMath>
         <m:sSub>
           <m:sSubPr>
@@ -45385,6 +45683,13 @@
           <w:szCs w:val="28"/>
         </w:rPr>
         <w:t>сечения генерации нейтронов</w:t>
+      </w:r>
+      <w:r>
+        <w:rPr>
+          <w:rFonts w:cs="Times New Roman"/>
+          <w:szCs w:val="28"/>
+        </w:rPr>
+        <w:t xml:space="preserve"> </w:t>
       </w:r>
       <m:oMath>
         <m:sSub>
@@ -45816,7 +46121,7 @@
                     <a:blip r:embed="rId30">
                       <a:extLst>
                         <a:ext uri="{28A0092B-C50C-407E-A947-70E740481C1C}">
-                          <a14:useLocalDpi xmlns="" xmlns:wpc="http://schemas.microsoft.com/office/word/2010/wordprocessingCanvas" xmlns:cx="http://schemas.microsoft.com/office/drawing/2014/chartex" xmlns:cx1="http://schemas.microsoft.com/office/drawing/2015/9/8/chartex" xmlns:cx2="http://schemas.microsoft.com/office/drawing/2015/10/21/chartex" xmlns:cx3="http://schemas.microsoft.com/office/drawing/2016/5/9/chartex" xmlns:cx4="http://schemas.microsoft.com/office/drawing/2016/5/10/chartex" xmlns:cx5="http://schemas.microsoft.com/office/drawing/2016/5/11/chartex" xmlns:cx6="http://schemas.microsoft.com/office/drawing/2016/5/12/chartex" xmlns:cx7="http://schemas.microsoft.com/office/drawing/2016/5/13/chartex" xmlns:cx8="http://schemas.microsoft.com/office/drawing/2016/5/14/chartex" xmlns:mc="http://schemas.openxmlformats.org/markup-compatibility/2006" xmlns:aink="http://schemas.microsoft.com/office/drawing/2016/ink" xmlns:am3d="http://schemas.microsoft.com/office/drawing/2017/model3d" xmlns:o="urn:schemas-microsoft-com:office:office" xmlns:v="urn:schemas-microsoft-com:vml" xmlns:wp14="http://schemas.microsoft.com/office/word/2010/wordprocessingDrawing" xmlns:w10="urn:schemas-microsoft-com:office:word" xmlns:w="http://schemas.openxmlformats.org/wordprocessingml/2006/main" xmlns:w14="http://schemas.microsoft.com/office/word/2010/wordml" xmlns:w15="http://schemas.microsoft.com/office/word/2012/wordml" xmlns:w16cid="http://schemas.microsoft.com/office/word/2016/wordml/cid" xmlns:w16se="http://schemas.microsoft.com/office/word/2015/wordml/symex" xmlns:wpg="http://schemas.microsoft.com/office/word/2010/wordprocessingGroup" xmlns:wpi="http://schemas.microsoft.com/office/word/2010/wordprocessingInk" xmlns:wps="http://schemas.microsoft.com/office/word/2010/wordprocessingShape" xmlns:a14="http://schemas.microsoft.com/office/drawing/2010/main" val="0"/>
+                          <a14:useLocalDpi xmlns:a14="http://schemas.microsoft.com/office/drawing/2010/main" xmlns:wps="http://schemas.microsoft.com/office/word/2010/wordprocessingShape" xmlns:wpi="http://schemas.microsoft.com/office/word/2010/wordprocessingInk" xmlns:wpg="http://schemas.microsoft.com/office/word/2010/wordprocessingGroup" xmlns:w16se="http://schemas.microsoft.com/office/word/2015/wordml/symex" xmlns:w16cid="http://schemas.microsoft.com/office/word/2016/wordml/cid" xmlns:w15="http://schemas.microsoft.com/office/word/2012/wordml" xmlns:w14="http://schemas.microsoft.com/office/word/2010/wordml" xmlns:w="http://schemas.openxmlformats.org/wordprocessingml/2006/main" xmlns:w10="urn:schemas-microsoft-com:office:word" xmlns:wp14="http://schemas.microsoft.com/office/word/2010/wordprocessingDrawing" xmlns:v="urn:schemas-microsoft-com:vml" xmlns:o="urn:schemas-microsoft-com:office:office" xmlns:am3d="http://schemas.microsoft.com/office/drawing/2017/model3d" xmlns:aink="http://schemas.microsoft.com/office/drawing/2016/ink" xmlns:mc="http://schemas.openxmlformats.org/markup-compatibility/2006" xmlns:cx8="http://schemas.microsoft.com/office/drawing/2016/5/14/chartex" xmlns:cx7="http://schemas.microsoft.com/office/drawing/2016/5/13/chartex" xmlns:cx6="http://schemas.microsoft.com/office/drawing/2016/5/12/chartex" xmlns:cx5="http://schemas.microsoft.com/office/drawing/2016/5/11/chartex" xmlns:cx4="http://schemas.microsoft.com/office/drawing/2016/5/10/chartex" xmlns:cx3="http://schemas.microsoft.com/office/drawing/2016/5/9/chartex" xmlns:cx2="http://schemas.microsoft.com/office/drawing/2015/10/21/chartex" xmlns:cx1="http://schemas.microsoft.com/office/drawing/2015/9/8/chartex" xmlns:cx="http://schemas.microsoft.com/office/drawing/2014/chartex" xmlns:wpc="http://schemas.microsoft.com/office/word/2010/wordprocessingCanvas" xmlns="" val="0"/>
                         </a:ext>
                       </a:extLst>
                     </a:blip>
@@ -46001,7 +46306,21 @@
           <w:rFonts w:eastAsiaTheme="minorEastAsia" w:cs="Times New Roman"/>
           <w:szCs w:val="28"/>
         </w:rPr>
-        <w:t>. Предполагаем вначале, что глубина погружения всех стержней одинаковаРезультаты представлены на рисунке 3.7.</w:t>
+        <w:t>. Предполагаем вначале, что глубина погружения всех стержней одинакова</w:t>
+      </w:r>
+      <w:r>
+        <w:rPr>
+          <w:rFonts w:eastAsiaTheme="minorEastAsia" w:cs="Times New Roman"/>
+          <w:szCs w:val="28"/>
+        </w:rPr>
+        <w:t xml:space="preserve">. </w:t>
+      </w:r>
+      <w:r>
+        <w:rPr>
+          <w:rFonts w:eastAsiaTheme="minorEastAsia" w:cs="Times New Roman"/>
+          <w:szCs w:val="28"/>
+        </w:rPr>
+        <w:t>Результаты представлены на рисунке 3.7.</w:t>
       </w:r>
     </w:p>
     <w:p>
@@ -46041,7 +46360,7 @@
                     <a:blip r:embed="rId31">
                       <a:extLst>
                         <a:ext uri="{28A0092B-C50C-407E-A947-70E740481C1C}">
-                          <a14:useLocalDpi xmlns="" xmlns:wpc="http://schemas.microsoft.com/office/word/2010/wordprocessingCanvas" xmlns:cx="http://schemas.microsoft.com/office/drawing/2014/chartex" xmlns:cx1="http://schemas.microsoft.com/office/drawing/2015/9/8/chartex" xmlns:cx2="http://schemas.microsoft.com/office/drawing/2015/10/21/chartex" xmlns:cx3="http://schemas.microsoft.com/office/drawing/2016/5/9/chartex" xmlns:cx4="http://schemas.microsoft.com/office/drawing/2016/5/10/chartex" xmlns:cx5="http://schemas.microsoft.com/office/drawing/2016/5/11/chartex" xmlns:cx6="http://schemas.microsoft.com/office/drawing/2016/5/12/chartex" xmlns:cx7="http://schemas.microsoft.com/office/drawing/2016/5/13/chartex" xmlns:cx8="http://schemas.microsoft.com/office/drawing/2016/5/14/chartex" xmlns:mc="http://schemas.openxmlformats.org/markup-compatibility/2006" xmlns:aink="http://schemas.microsoft.com/office/drawing/2016/ink" xmlns:am3d="http://schemas.microsoft.com/office/drawing/2017/model3d" xmlns:o="urn:schemas-microsoft-com:office:office" xmlns:v="urn:schemas-microsoft-com:vml" xmlns:wp14="http://schemas.microsoft.com/office/word/2010/wordprocessingDrawing" xmlns:w10="urn:schemas-microsoft-com:office:word" xmlns:w="http://schemas.openxmlformats.org/wordprocessingml/2006/main" xmlns:w14="http://schemas.microsoft.com/office/word/2010/wordml" xmlns:w15="http://schemas.microsoft.com/office/word/2012/wordml" xmlns:w16cid="http://schemas.microsoft.com/office/word/2016/wordml/cid" xmlns:w16se="http://schemas.microsoft.com/office/word/2015/wordml/symex" xmlns:wpg="http://schemas.microsoft.com/office/word/2010/wordprocessingGroup" xmlns:wpi="http://schemas.microsoft.com/office/word/2010/wordprocessingInk" xmlns:wps="http://schemas.microsoft.com/office/word/2010/wordprocessingShape" xmlns:a14="http://schemas.microsoft.com/office/drawing/2010/main" val="0"/>
+                          <a14:useLocalDpi xmlns:a14="http://schemas.microsoft.com/office/drawing/2010/main" xmlns:wps="http://schemas.microsoft.com/office/word/2010/wordprocessingShape" xmlns:wpi="http://schemas.microsoft.com/office/word/2010/wordprocessingInk" xmlns:wpg="http://schemas.microsoft.com/office/word/2010/wordprocessingGroup" xmlns:w16se="http://schemas.microsoft.com/office/word/2015/wordml/symex" xmlns:w16cid="http://schemas.microsoft.com/office/word/2016/wordml/cid" xmlns:w15="http://schemas.microsoft.com/office/word/2012/wordml" xmlns:w14="http://schemas.microsoft.com/office/word/2010/wordml" xmlns:w="http://schemas.openxmlformats.org/wordprocessingml/2006/main" xmlns:w10="urn:schemas-microsoft-com:office:word" xmlns:wp14="http://schemas.microsoft.com/office/word/2010/wordprocessingDrawing" xmlns:v="urn:schemas-microsoft-com:vml" xmlns:o="urn:schemas-microsoft-com:office:office" xmlns:am3d="http://schemas.microsoft.com/office/drawing/2017/model3d" xmlns:aink="http://schemas.microsoft.com/office/drawing/2016/ink" xmlns:mc="http://schemas.openxmlformats.org/markup-compatibility/2006" xmlns:cx8="http://schemas.microsoft.com/office/drawing/2016/5/14/chartex" xmlns:cx7="http://schemas.microsoft.com/office/drawing/2016/5/13/chartex" xmlns:cx6="http://schemas.microsoft.com/office/drawing/2016/5/12/chartex" xmlns:cx5="http://schemas.microsoft.com/office/drawing/2016/5/11/chartex" xmlns:cx4="http://schemas.microsoft.com/office/drawing/2016/5/10/chartex" xmlns:cx3="http://schemas.microsoft.com/office/drawing/2016/5/9/chartex" xmlns:cx2="http://schemas.microsoft.com/office/drawing/2015/10/21/chartex" xmlns:cx1="http://schemas.microsoft.com/office/drawing/2015/9/8/chartex" xmlns:cx="http://schemas.microsoft.com/office/drawing/2014/chartex" xmlns:wpc="http://schemas.microsoft.com/office/word/2010/wordprocessingCanvas" xmlns="" val="0"/>
                         </a:ext>
                       </a:extLst>
                     </a:blip>
@@ -46781,7 +47100,7 @@
                     <a:blip r:embed="rId32">
                       <a:extLst>
                         <a:ext uri="{28A0092B-C50C-407E-A947-70E740481C1C}">
-                          <a14:useLocalDpi xmlns="" xmlns:wpc="http://schemas.microsoft.com/office/word/2010/wordprocessingCanvas" xmlns:cx="http://schemas.microsoft.com/office/drawing/2014/chartex" xmlns:cx1="http://schemas.microsoft.com/office/drawing/2015/9/8/chartex" xmlns:cx2="http://schemas.microsoft.com/office/drawing/2015/10/21/chartex" xmlns:cx3="http://schemas.microsoft.com/office/drawing/2016/5/9/chartex" xmlns:cx4="http://schemas.microsoft.com/office/drawing/2016/5/10/chartex" xmlns:cx5="http://schemas.microsoft.com/office/drawing/2016/5/11/chartex" xmlns:cx6="http://schemas.microsoft.com/office/drawing/2016/5/12/chartex" xmlns:cx7="http://schemas.microsoft.com/office/drawing/2016/5/13/chartex" xmlns:cx8="http://schemas.microsoft.com/office/drawing/2016/5/14/chartex" xmlns:mc="http://schemas.openxmlformats.org/markup-compatibility/2006" xmlns:aink="http://schemas.microsoft.com/office/drawing/2016/ink" xmlns:am3d="http://schemas.microsoft.com/office/drawing/2017/model3d" xmlns:o="urn:schemas-microsoft-com:office:office" xmlns:v="urn:schemas-microsoft-com:vml" xmlns:wp14="http://schemas.microsoft.com/office/word/2010/wordprocessingDrawing" xmlns:w10="urn:schemas-microsoft-com:office:word" xmlns:w="http://schemas.openxmlformats.org/wordprocessingml/2006/main" xmlns:w14="http://schemas.microsoft.com/office/word/2010/wordml" xmlns:w15="http://schemas.microsoft.com/office/word/2012/wordml" xmlns:w16cid="http://schemas.microsoft.com/office/word/2016/wordml/cid" xmlns:w16se="http://schemas.microsoft.com/office/word/2015/wordml/symex" xmlns:wpg="http://schemas.microsoft.com/office/word/2010/wordprocessingGroup" xmlns:wpi="http://schemas.microsoft.com/office/word/2010/wordprocessingInk" xmlns:wps="http://schemas.microsoft.com/office/word/2010/wordprocessingShape" xmlns:a14="http://schemas.microsoft.com/office/drawing/2010/main" val="0"/>
+                          <a14:useLocalDpi xmlns:a14="http://schemas.microsoft.com/office/drawing/2010/main" xmlns:wps="http://schemas.microsoft.com/office/word/2010/wordprocessingShape" xmlns:wpi="http://schemas.microsoft.com/office/word/2010/wordprocessingInk" xmlns:wpg="http://schemas.microsoft.com/office/word/2010/wordprocessingGroup" xmlns:w16se="http://schemas.microsoft.com/office/word/2015/wordml/symex" xmlns:w16cid="http://schemas.microsoft.com/office/word/2016/wordml/cid" xmlns:w15="http://schemas.microsoft.com/office/word/2012/wordml" xmlns:w14="http://schemas.microsoft.com/office/word/2010/wordml" xmlns:w="http://schemas.openxmlformats.org/wordprocessingml/2006/main" xmlns:w10="urn:schemas-microsoft-com:office:word" xmlns:wp14="http://schemas.microsoft.com/office/word/2010/wordprocessingDrawing" xmlns:v="urn:schemas-microsoft-com:vml" xmlns:o="urn:schemas-microsoft-com:office:office" xmlns:am3d="http://schemas.microsoft.com/office/drawing/2017/model3d" xmlns:aink="http://schemas.microsoft.com/office/drawing/2016/ink" xmlns:mc="http://schemas.openxmlformats.org/markup-compatibility/2006" xmlns:cx8="http://schemas.microsoft.com/office/drawing/2016/5/14/chartex" xmlns:cx7="http://schemas.microsoft.com/office/drawing/2016/5/13/chartex" xmlns:cx6="http://schemas.microsoft.com/office/drawing/2016/5/12/chartex" xmlns:cx5="http://schemas.microsoft.com/office/drawing/2016/5/11/chartex" xmlns:cx4="http://schemas.microsoft.com/office/drawing/2016/5/10/chartex" xmlns:cx3="http://schemas.microsoft.com/office/drawing/2016/5/9/chartex" xmlns:cx2="http://schemas.microsoft.com/office/drawing/2015/10/21/chartex" xmlns:cx1="http://schemas.microsoft.com/office/drawing/2015/9/8/chartex" xmlns:cx="http://schemas.microsoft.com/office/drawing/2014/chartex" xmlns:wpc="http://schemas.microsoft.com/office/word/2010/wordprocessingCanvas" xmlns="" val="0"/>
                         </a:ext>
                       </a:extLst>
                     </a:blip>
@@ -47360,7 +47679,7 @@
                     <a:blip r:embed="rId33">
                       <a:extLst>
                         <a:ext uri="{28A0092B-C50C-407E-A947-70E740481C1C}">
-                          <a14:useLocalDpi xmlns="" xmlns:wpc="http://schemas.microsoft.com/office/word/2010/wordprocessingCanvas" xmlns:cx="http://schemas.microsoft.com/office/drawing/2014/chartex" xmlns:cx1="http://schemas.microsoft.com/office/drawing/2015/9/8/chartex" xmlns:cx2="http://schemas.microsoft.com/office/drawing/2015/10/21/chartex" xmlns:cx3="http://schemas.microsoft.com/office/drawing/2016/5/9/chartex" xmlns:cx4="http://schemas.microsoft.com/office/drawing/2016/5/10/chartex" xmlns:cx5="http://schemas.microsoft.com/office/drawing/2016/5/11/chartex" xmlns:cx6="http://schemas.microsoft.com/office/drawing/2016/5/12/chartex" xmlns:cx7="http://schemas.microsoft.com/office/drawing/2016/5/13/chartex" xmlns:cx8="http://schemas.microsoft.com/office/drawing/2016/5/14/chartex" xmlns:mc="http://schemas.openxmlformats.org/markup-compatibility/2006" xmlns:aink="http://schemas.microsoft.com/office/drawing/2016/ink" xmlns:am3d="http://schemas.microsoft.com/office/drawing/2017/model3d" xmlns:o="urn:schemas-microsoft-com:office:office" xmlns:v="urn:schemas-microsoft-com:vml" xmlns:wp14="http://schemas.microsoft.com/office/word/2010/wordprocessingDrawing" xmlns:w10="urn:schemas-microsoft-com:office:word" xmlns:w="http://schemas.openxmlformats.org/wordprocessingml/2006/main" xmlns:w14="http://schemas.microsoft.com/office/word/2010/wordml" xmlns:w15="http://schemas.microsoft.com/office/word/2012/wordml" xmlns:w16cid="http://schemas.microsoft.com/office/word/2016/wordml/cid" xmlns:w16se="http://schemas.microsoft.com/office/word/2015/wordml/symex" xmlns:wpg="http://schemas.microsoft.com/office/word/2010/wordprocessingGroup" xmlns:wpi="http://schemas.microsoft.com/office/word/2010/wordprocessingInk" xmlns:wps="http://schemas.microsoft.com/office/word/2010/wordprocessingShape" xmlns:a14="http://schemas.microsoft.com/office/drawing/2010/main" val="0"/>
+                          <a14:useLocalDpi xmlns:a14="http://schemas.microsoft.com/office/drawing/2010/main" xmlns:wps="http://schemas.microsoft.com/office/word/2010/wordprocessingShape" xmlns:wpi="http://schemas.microsoft.com/office/word/2010/wordprocessingInk" xmlns:wpg="http://schemas.microsoft.com/office/word/2010/wordprocessingGroup" xmlns:w16se="http://schemas.microsoft.com/office/word/2015/wordml/symex" xmlns:w16cid="http://schemas.microsoft.com/office/word/2016/wordml/cid" xmlns:w15="http://schemas.microsoft.com/office/word/2012/wordml" xmlns:w14="http://schemas.microsoft.com/office/word/2010/wordml" xmlns:w="http://schemas.openxmlformats.org/wordprocessingml/2006/main" xmlns:w10="urn:schemas-microsoft-com:office:word" xmlns:wp14="http://schemas.microsoft.com/office/word/2010/wordprocessingDrawing" xmlns:v="urn:schemas-microsoft-com:vml" xmlns:o="urn:schemas-microsoft-com:office:office" xmlns:am3d="http://schemas.microsoft.com/office/drawing/2017/model3d" xmlns:aink="http://schemas.microsoft.com/office/drawing/2016/ink" xmlns:mc="http://schemas.openxmlformats.org/markup-compatibility/2006" xmlns:cx8="http://schemas.microsoft.com/office/drawing/2016/5/14/chartex" xmlns:cx7="http://schemas.microsoft.com/office/drawing/2016/5/13/chartex" xmlns:cx6="http://schemas.microsoft.com/office/drawing/2016/5/12/chartex" xmlns:cx5="http://schemas.microsoft.com/office/drawing/2016/5/11/chartex" xmlns:cx4="http://schemas.microsoft.com/office/drawing/2016/5/10/chartex" xmlns:cx3="http://schemas.microsoft.com/office/drawing/2016/5/9/chartex" xmlns:cx2="http://schemas.microsoft.com/office/drawing/2015/10/21/chartex" xmlns:cx1="http://schemas.microsoft.com/office/drawing/2015/9/8/chartex" xmlns:cx="http://schemas.microsoft.com/office/drawing/2014/chartex" xmlns:wpc="http://schemas.microsoft.com/office/word/2010/wordprocessingCanvas" xmlns="" val="0"/>
                         </a:ext>
                       </a:extLst>
                     </a:blip>
@@ -47596,7 +47915,7 @@
                     <a:blip r:embed="rId34">
                       <a:extLst>
                         <a:ext uri="{28A0092B-C50C-407E-A947-70E740481C1C}">
-                          <a14:useLocalDpi xmlns="" xmlns:wpc="http://schemas.microsoft.com/office/word/2010/wordprocessingCanvas" xmlns:cx="http://schemas.microsoft.com/office/drawing/2014/chartex" xmlns:cx1="http://schemas.microsoft.com/office/drawing/2015/9/8/chartex" xmlns:cx2="http://schemas.microsoft.com/office/drawing/2015/10/21/chartex" xmlns:cx3="http://schemas.microsoft.com/office/drawing/2016/5/9/chartex" xmlns:cx4="http://schemas.microsoft.com/office/drawing/2016/5/10/chartex" xmlns:cx5="http://schemas.microsoft.com/office/drawing/2016/5/11/chartex" xmlns:cx6="http://schemas.microsoft.com/office/drawing/2016/5/12/chartex" xmlns:cx7="http://schemas.microsoft.com/office/drawing/2016/5/13/chartex" xmlns:cx8="http://schemas.microsoft.com/office/drawing/2016/5/14/chartex" xmlns:mc="http://schemas.openxmlformats.org/markup-compatibility/2006" xmlns:aink="http://schemas.microsoft.com/office/drawing/2016/ink" xmlns:am3d="http://schemas.microsoft.com/office/drawing/2017/model3d" xmlns:o="urn:schemas-microsoft-com:office:office" xmlns:v="urn:schemas-microsoft-com:vml" xmlns:wp14="http://schemas.microsoft.com/office/word/2010/wordprocessingDrawing" xmlns:w10="urn:schemas-microsoft-com:office:word" xmlns:w="http://schemas.openxmlformats.org/wordprocessingml/2006/main" xmlns:w14="http://schemas.microsoft.com/office/word/2010/wordml" xmlns:w15="http://schemas.microsoft.com/office/word/2012/wordml" xmlns:w16cid="http://schemas.microsoft.com/office/word/2016/wordml/cid" xmlns:w16se="http://schemas.microsoft.com/office/word/2015/wordml/symex" xmlns:wpg="http://schemas.microsoft.com/office/word/2010/wordprocessingGroup" xmlns:wpi="http://schemas.microsoft.com/office/word/2010/wordprocessingInk" xmlns:wps="http://schemas.microsoft.com/office/word/2010/wordprocessingShape" xmlns:a14="http://schemas.microsoft.com/office/drawing/2010/main" val="0"/>
+                          <a14:useLocalDpi xmlns:a14="http://schemas.microsoft.com/office/drawing/2010/main" xmlns:wps="http://schemas.microsoft.com/office/word/2010/wordprocessingShape" xmlns:wpi="http://schemas.microsoft.com/office/word/2010/wordprocessingInk" xmlns:wpg="http://schemas.microsoft.com/office/word/2010/wordprocessingGroup" xmlns:w16se="http://schemas.microsoft.com/office/word/2015/wordml/symex" xmlns:w16cid="http://schemas.microsoft.com/office/word/2016/wordml/cid" xmlns:w15="http://schemas.microsoft.com/office/word/2012/wordml" xmlns:w14="http://schemas.microsoft.com/office/word/2010/wordml" xmlns:w="http://schemas.openxmlformats.org/wordprocessingml/2006/main" xmlns:w10="urn:schemas-microsoft-com:office:word" xmlns:wp14="http://schemas.microsoft.com/office/word/2010/wordprocessingDrawing" xmlns:v="urn:schemas-microsoft-com:vml" xmlns:o="urn:schemas-microsoft-com:office:office" xmlns:am3d="http://schemas.microsoft.com/office/drawing/2017/model3d" xmlns:aink="http://schemas.microsoft.com/office/drawing/2016/ink" xmlns:mc="http://schemas.openxmlformats.org/markup-compatibility/2006" xmlns:cx8="http://schemas.microsoft.com/office/drawing/2016/5/14/chartex" xmlns:cx7="http://schemas.microsoft.com/office/drawing/2016/5/13/chartex" xmlns:cx6="http://schemas.microsoft.com/office/drawing/2016/5/12/chartex" xmlns:cx5="http://schemas.microsoft.com/office/drawing/2016/5/11/chartex" xmlns:cx4="http://schemas.microsoft.com/office/drawing/2016/5/10/chartex" xmlns:cx3="http://schemas.microsoft.com/office/drawing/2016/5/9/chartex" xmlns:cx2="http://schemas.microsoft.com/office/drawing/2015/10/21/chartex" xmlns:cx1="http://schemas.microsoft.com/office/drawing/2015/9/8/chartex" xmlns:cx="http://schemas.microsoft.com/office/drawing/2014/chartex" xmlns:wpc="http://schemas.microsoft.com/office/word/2010/wordprocessingCanvas" xmlns="" val="0"/>
                         </a:ext>
                       </a:extLst>
                     </a:blip>
@@ -48262,7 +48581,7 @@
                     <a:blip r:embed="rId35">
                       <a:extLst>
                         <a:ext uri="{28A0092B-C50C-407E-A947-70E740481C1C}">
-                          <a14:useLocalDpi xmlns="" xmlns:wpc="http://schemas.microsoft.com/office/word/2010/wordprocessingCanvas" xmlns:cx="http://schemas.microsoft.com/office/drawing/2014/chartex" xmlns:cx1="http://schemas.microsoft.com/office/drawing/2015/9/8/chartex" xmlns:cx2="http://schemas.microsoft.com/office/drawing/2015/10/21/chartex" xmlns:cx3="http://schemas.microsoft.com/office/drawing/2016/5/9/chartex" xmlns:cx4="http://schemas.microsoft.com/office/drawing/2016/5/10/chartex" xmlns:cx5="http://schemas.microsoft.com/office/drawing/2016/5/11/chartex" xmlns:cx6="http://schemas.microsoft.com/office/drawing/2016/5/12/chartex" xmlns:cx7="http://schemas.microsoft.com/office/drawing/2016/5/13/chartex" xmlns:cx8="http://schemas.microsoft.com/office/drawing/2016/5/14/chartex" xmlns:mc="http://schemas.openxmlformats.org/markup-compatibility/2006" xmlns:aink="http://schemas.microsoft.com/office/drawing/2016/ink" xmlns:am3d="http://schemas.microsoft.com/office/drawing/2017/model3d" xmlns:o="urn:schemas-microsoft-com:office:office" xmlns:v="urn:schemas-microsoft-com:vml" xmlns:wp14="http://schemas.microsoft.com/office/word/2010/wordprocessingDrawing" xmlns:w10="urn:schemas-microsoft-com:office:word" xmlns:w="http://schemas.openxmlformats.org/wordprocessingml/2006/main" xmlns:w14="http://schemas.microsoft.com/office/word/2010/wordml" xmlns:w15="http://schemas.microsoft.com/office/word/2012/wordml" xmlns:w16cid="http://schemas.microsoft.com/office/word/2016/wordml/cid" xmlns:w16se="http://schemas.microsoft.com/office/word/2015/wordml/symex" xmlns:wpg="http://schemas.microsoft.com/office/word/2010/wordprocessingGroup" xmlns:wpi="http://schemas.microsoft.com/office/word/2010/wordprocessingInk" xmlns:wps="http://schemas.microsoft.com/office/word/2010/wordprocessingShape" xmlns:a14="http://schemas.microsoft.com/office/drawing/2010/main" val="0"/>
+                          <a14:useLocalDpi xmlns:a14="http://schemas.microsoft.com/office/drawing/2010/main" xmlns:wps="http://schemas.microsoft.com/office/word/2010/wordprocessingShape" xmlns:wpi="http://schemas.microsoft.com/office/word/2010/wordprocessingInk" xmlns:wpg="http://schemas.microsoft.com/office/word/2010/wordprocessingGroup" xmlns:w16se="http://schemas.microsoft.com/office/word/2015/wordml/symex" xmlns:w16cid="http://schemas.microsoft.com/office/word/2016/wordml/cid" xmlns:w15="http://schemas.microsoft.com/office/word/2012/wordml" xmlns:w14="http://schemas.microsoft.com/office/word/2010/wordml" xmlns:w="http://schemas.openxmlformats.org/wordprocessingml/2006/main" xmlns:w10="urn:schemas-microsoft-com:office:word" xmlns:wp14="http://schemas.microsoft.com/office/word/2010/wordprocessingDrawing" xmlns:v="urn:schemas-microsoft-com:vml" xmlns:o="urn:schemas-microsoft-com:office:office" xmlns:am3d="http://schemas.microsoft.com/office/drawing/2017/model3d" xmlns:aink="http://schemas.microsoft.com/office/drawing/2016/ink" xmlns:mc="http://schemas.openxmlformats.org/markup-compatibility/2006" xmlns:cx8="http://schemas.microsoft.com/office/drawing/2016/5/14/chartex" xmlns:cx7="http://schemas.microsoft.com/office/drawing/2016/5/13/chartex" xmlns:cx6="http://schemas.microsoft.com/office/drawing/2016/5/12/chartex" xmlns:cx5="http://schemas.microsoft.com/office/drawing/2016/5/11/chartex" xmlns:cx4="http://schemas.microsoft.com/office/drawing/2016/5/10/chartex" xmlns:cx3="http://schemas.microsoft.com/office/drawing/2016/5/9/chartex" xmlns:cx2="http://schemas.microsoft.com/office/drawing/2015/10/21/chartex" xmlns:cx1="http://schemas.microsoft.com/office/drawing/2015/9/8/chartex" xmlns:cx="http://schemas.microsoft.com/office/drawing/2014/chartex" xmlns:wpc="http://schemas.microsoft.com/office/word/2010/wordprocessingCanvas" xmlns="" val="0"/>
                         </a:ext>
                       </a:extLst>
                     </a:blip>
@@ -49377,7 +49696,7 @@
                     <a:blip r:embed="rId36">
                       <a:extLst>
                         <a:ext uri="{28A0092B-C50C-407E-A947-70E740481C1C}">
-                          <a14:useLocalDpi xmlns="" xmlns:wpc="http://schemas.microsoft.com/office/word/2010/wordprocessingCanvas" xmlns:cx="http://schemas.microsoft.com/office/drawing/2014/chartex" xmlns:cx1="http://schemas.microsoft.com/office/drawing/2015/9/8/chartex" xmlns:cx2="http://schemas.microsoft.com/office/drawing/2015/10/21/chartex" xmlns:cx3="http://schemas.microsoft.com/office/drawing/2016/5/9/chartex" xmlns:cx4="http://schemas.microsoft.com/office/drawing/2016/5/10/chartex" xmlns:cx5="http://schemas.microsoft.com/office/drawing/2016/5/11/chartex" xmlns:cx6="http://schemas.microsoft.com/office/drawing/2016/5/12/chartex" xmlns:cx7="http://schemas.microsoft.com/office/drawing/2016/5/13/chartex" xmlns:cx8="http://schemas.microsoft.com/office/drawing/2016/5/14/chartex" xmlns:mc="http://schemas.openxmlformats.org/markup-compatibility/2006" xmlns:aink="http://schemas.microsoft.com/office/drawing/2016/ink" xmlns:am3d="http://schemas.microsoft.com/office/drawing/2017/model3d" xmlns:o="urn:schemas-microsoft-com:office:office" xmlns:v="urn:schemas-microsoft-com:vml" xmlns:wp14="http://schemas.microsoft.com/office/word/2010/wordprocessingDrawing" xmlns:w10="urn:schemas-microsoft-com:office:word" xmlns:w="http://schemas.openxmlformats.org/wordprocessingml/2006/main" xmlns:w14="http://schemas.microsoft.com/office/word/2010/wordml" xmlns:w15="http://schemas.microsoft.com/office/word/2012/wordml" xmlns:w16cid="http://schemas.microsoft.com/office/word/2016/wordml/cid" xmlns:w16se="http://schemas.microsoft.com/office/word/2015/wordml/symex" xmlns:wpg="http://schemas.microsoft.com/office/word/2010/wordprocessingGroup" xmlns:wpi="http://schemas.microsoft.com/office/word/2010/wordprocessingInk" xmlns:wps="http://schemas.microsoft.com/office/word/2010/wordprocessingShape" xmlns:a14="http://schemas.microsoft.com/office/drawing/2010/main" val="0"/>
+                          <a14:useLocalDpi xmlns:a14="http://schemas.microsoft.com/office/drawing/2010/main" xmlns:wps="http://schemas.microsoft.com/office/word/2010/wordprocessingShape" xmlns:wpi="http://schemas.microsoft.com/office/word/2010/wordprocessingInk" xmlns:wpg="http://schemas.microsoft.com/office/word/2010/wordprocessingGroup" xmlns:w16se="http://schemas.microsoft.com/office/word/2015/wordml/symex" xmlns:w16cid="http://schemas.microsoft.com/office/word/2016/wordml/cid" xmlns:w15="http://schemas.microsoft.com/office/word/2012/wordml" xmlns:w14="http://schemas.microsoft.com/office/word/2010/wordml" xmlns:w="http://schemas.openxmlformats.org/wordprocessingml/2006/main" xmlns:w10="urn:schemas-microsoft-com:office:word" xmlns:wp14="http://schemas.microsoft.com/office/word/2010/wordprocessingDrawing" xmlns:v="urn:schemas-microsoft-com:vml" xmlns:o="urn:schemas-microsoft-com:office:office" xmlns:am3d="http://schemas.microsoft.com/office/drawing/2017/model3d" xmlns:aink="http://schemas.microsoft.com/office/drawing/2016/ink" xmlns:mc="http://schemas.openxmlformats.org/markup-compatibility/2006" xmlns:cx8="http://schemas.microsoft.com/office/drawing/2016/5/14/chartex" xmlns:cx7="http://schemas.microsoft.com/office/drawing/2016/5/13/chartex" xmlns:cx6="http://schemas.microsoft.com/office/drawing/2016/5/12/chartex" xmlns:cx5="http://schemas.microsoft.com/office/drawing/2016/5/11/chartex" xmlns:cx4="http://schemas.microsoft.com/office/drawing/2016/5/10/chartex" xmlns:cx3="http://schemas.microsoft.com/office/drawing/2016/5/9/chartex" xmlns:cx2="http://schemas.microsoft.com/office/drawing/2015/10/21/chartex" xmlns:cx1="http://schemas.microsoft.com/office/drawing/2015/9/8/chartex" xmlns:cx="http://schemas.microsoft.com/office/drawing/2014/chartex" xmlns:wpc="http://schemas.microsoft.com/office/word/2010/wordprocessingCanvas" xmlns="" val="0"/>
                         </a:ext>
                       </a:extLst>
                     </a:blip>
@@ -49476,7 +49795,7 @@
                     <a:blip r:embed="rId37">
                       <a:extLst>
                         <a:ext uri="{28A0092B-C50C-407E-A947-70E740481C1C}">
-                          <a14:useLocalDpi xmlns="" xmlns:wpc="http://schemas.microsoft.com/office/word/2010/wordprocessingCanvas" xmlns:cx="http://schemas.microsoft.com/office/drawing/2014/chartex" xmlns:cx1="http://schemas.microsoft.com/office/drawing/2015/9/8/chartex" xmlns:cx2="http://schemas.microsoft.com/office/drawing/2015/10/21/chartex" xmlns:cx3="http://schemas.microsoft.com/office/drawing/2016/5/9/chartex" xmlns:cx4="http://schemas.microsoft.com/office/drawing/2016/5/10/chartex" xmlns:cx5="http://schemas.microsoft.com/office/drawing/2016/5/11/chartex" xmlns:cx6="http://schemas.microsoft.com/office/drawing/2016/5/12/chartex" xmlns:cx7="http://schemas.microsoft.com/office/drawing/2016/5/13/chartex" xmlns:cx8="http://schemas.microsoft.com/office/drawing/2016/5/14/chartex" xmlns:mc="http://schemas.openxmlformats.org/markup-compatibility/2006" xmlns:aink="http://schemas.microsoft.com/office/drawing/2016/ink" xmlns:am3d="http://schemas.microsoft.com/office/drawing/2017/model3d" xmlns:o="urn:schemas-microsoft-com:office:office" xmlns:v="urn:schemas-microsoft-com:vml" xmlns:wp14="http://schemas.microsoft.com/office/word/2010/wordprocessingDrawing" xmlns:w10="urn:schemas-microsoft-com:office:word" xmlns:w="http://schemas.openxmlformats.org/wordprocessingml/2006/main" xmlns:w14="http://schemas.microsoft.com/office/word/2010/wordml" xmlns:w15="http://schemas.microsoft.com/office/word/2012/wordml" xmlns:w16cid="http://schemas.microsoft.com/office/word/2016/wordml/cid" xmlns:w16se="http://schemas.microsoft.com/office/word/2015/wordml/symex" xmlns:wpg="http://schemas.microsoft.com/office/word/2010/wordprocessingGroup" xmlns:wpi="http://schemas.microsoft.com/office/word/2010/wordprocessingInk" xmlns:wps="http://schemas.microsoft.com/office/word/2010/wordprocessingShape" xmlns:a14="http://schemas.microsoft.com/office/drawing/2010/main" val="0"/>
+                          <a14:useLocalDpi xmlns:a14="http://schemas.microsoft.com/office/drawing/2010/main" xmlns:wps="http://schemas.microsoft.com/office/word/2010/wordprocessingShape" xmlns:wpi="http://schemas.microsoft.com/office/word/2010/wordprocessingInk" xmlns:wpg="http://schemas.microsoft.com/office/word/2010/wordprocessingGroup" xmlns:w16se="http://schemas.microsoft.com/office/word/2015/wordml/symex" xmlns:w16cid="http://schemas.microsoft.com/office/word/2016/wordml/cid" xmlns:w15="http://schemas.microsoft.com/office/word/2012/wordml" xmlns:w14="http://schemas.microsoft.com/office/word/2010/wordml" xmlns:w="http://schemas.openxmlformats.org/wordprocessingml/2006/main" xmlns:w10="urn:schemas-microsoft-com:office:word" xmlns:wp14="http://schemas.microsoft.com/office/word/2010/wordprocessingDrawing" xmlns:v="urn:schemas-microsoft-com:vml" xmlns:o="urn:schemas-microsoft-com:office:office" xmlns:am3d="http://schemas.microsoft.com/office/drawing/2017/model3d" xmlns:aink="http://schemas.microsoft.com/office/drawing/2016/ink" xmlns:mc="http://schemas.openxmlformats.org/markup-compatibility/2006" xmlns:cx8="http://schemas.microsoft.com/office/drawing/2016/5/14/chartex" xmlns:cx7="http://schemas.microsoft.com/office/drawing/2016/5/13/chartex" xmlns:cx6="http://schemas.microsoft.com/office/drawing/2016/5/12/chartex" xmlns:cx5="http://schemas.microsoft.com/office/drawing/2016/5/11/chartex" xmlns:cx4="http://schemas.microsoft.com/office/drawing/2016/5/10/chartex" xmlns:cx3="http://schemas.microsoft.com/office/drawing/2016/5/9/chartex" xmlns:cx2="http://schemas.microsoft.com/office/drawing/2015/10/21/chartex" xmlns:cx1="http://schemas.microsoft.com/office/drawing/2015/9/8/chartex" xmlns:cx="http://schemas.microsoft.com/office/drawing/2014/chartex" xmlns:wpc="http://schemas.microsoft.com/office/word/2010/wordprocessingCanvas" xmlns="" val="0"/>
                         </a:ext>
                       </a:extLst>
                     </a:blip>
@@ -50186,9 +50505,6 @@
         <w:spacing w:line="360" w:lineRule="auto"/>
         <w:ind w:firstLine="708"/>
         <w:jc w:val="both"/>
-        <w:rPr>
-          <w:lang w:val="en-US"/>
-        </w:rPr>
       </w:pPr>
       <w:r>
         <w:t>Ряд нуклидов, образующихся в результате делени</w:t>
@@ -50421,15 +50737,7 @@
                   <w:sz w:val="28"/>
                   <w:szCs w:val="28"/>
                 </w:rPr>
-                <m:t xml:space="preserve"> </m:t>
-              </m:r>
-              <m:r>
-                <w:rPr>
-                  <w:rFonts w:ascii="Cambria Math" w:hAnsi="Cambria Math"/>
-                  <w:sz w:val="28"/>
-                  <w:szCs w:val="28"/>
-                </w:rPr>
-                <m:t>β</m:t>
+                <m:t xml:space="preserve"> β</m:t>
               </m:r>
             </m:oMath>
           </w:p>
@@ -55127,13 +55435,7 @@
                             <w:rPr>
                               <w:rFonts w:ascii="Cambria Math" w:hAnsi="Cambria Math"/>
                             </w:rPr>
-                            <m:t>T</m:t>
-                          </m:r>
-                          <m:r>
-                            <w:rPr>
-                              <w:rFonts w:ascii="Cambria Math" w:hAnsi="Cambria Math"/>
-                            </w:rPr>
-                            <m:t>f-</m:t>
+                            <m:t>Tf-</m:t>
                           </m:r>
                         </m:sub>
                       </m:sSub>
@@ -57501,7 +57803,7 @@
             <w:rPr>
               <w:noProof/>
             </w:rPr>
-            <w:t>51</w:t>
+            <w:t>56</w:t>
           </w:r>
         </w:fldSimple>
       </w:p>
@@ -59652,322 +59954,6 @@
 </w:styles>
 </file>
 
-<file path=word/glossary/document.xml><?xml version="1.0" encoding="utf-8"?>
-<w:glossaryDocument xmlns:ve="http://schemas.openxmlformats.org/markup-compatibility/2006" xmlns:o="urn:schemas-microsoft-com:office:office" xmlns:r="http://schemas.openxmlformats.org/officeDocument/2006/relationships" xmlns:m="http://schemas.openxmlformats.org/officeDocument/2006/math" xmlns:v="urn:schemas-microsoft-com:vml" xmlns:wp="http://schemas.openxmlformats.org/drawingml/2006/wordprocessingDrawing" xmlns:w10="urn:schemas-microsoft-com:office:word" xmlns:w="http://schemas.openxmlformats.org/wordprocessingml/2006/main" xmlns:wne="http://schemas.microsoft.com/office/word/2006/wordml">
-  <w:docParts/>
-</w:glossaryDocument>
-</file>
-
-<file path=word/glossary/fontTable.xml><?xml version="1.0" encoding="utf-8"?>
-<w:fonts xmlns:r="http://schemas.openxmlformats.org/officeDocument/2006/relationships" xmlns:w="http://schemas.openxmlformats.org/wordprocessingml/2006/main">
-  <w:font w:name="Symbol">
-    <w:panose1 w:val="05050102010706020507"/>
-    <w:charset w:val="02"/>
-    <w:family w:val="roman"/>
-    <w:pitch w:val="variable"/>
-    <w:sig w:usb0="00000000" w:usb1="10000000" w:usb2="00000000" w:usb3="00000000" w:csb0="80000000" w:csb1="00000000"/>
-  </w:font>
-  <w:font w:name="Times New Roman">
-    <w:altName w:val="Times New Roman"/>
-    <w:panose1 w:val="02020603050405020304"/>
-    <w:charset w:val="CC"/>
-    <w:family w:val="roman"/>
-    <w:pitch w:val="variable"/>
-    <w:sig w:usb0="E0002EFF" w:usb1="C000785B" w:usb2="00000009" w:usb3="00000000" w:csb0="000001FF" w:csb1="00000000"/>
-  </w:font>
-  <w:font w:name="Courier New">
-    <w:panose1 w:val="02070309020205020404"/>
-    <w:charset w:val="CC"/>
-    <w:family w:val="modern"/>
-    <w:pitch w:val="fixed"/>
-    <w:sig w:usb0="E0002EFF" w:usb1="C0007843" w:usb2="00000009" w:usb3="00000000" w:csb0="000001FF" w:csb1="00000000"/>
-  </w:font>
-  <w:font w:name="Wingdings">
-    <w:panose1 w:val="05000000000000000000"/>
-    <w:charset w:val="02"/>
-    <w:family w:val="auto"/>
-    <w:pitch w:val="variable"/>
-    <w:sig w:usb0="00000000" w:usb1="10000000" w:usb2="00000000" w:usb3="00000000" w:csb0="80000000" w:csb1="00000000"/>
-  </w:font>
-  <w:font w:name="Calibri">
-    <w:panose1 w:val="020F0502020204030204"/>
-    <w:charset w:val="CC"/>
-    <w:family w:val="swiss"/>
-    <w:pitch w:val="variable"/>
-    <w:sig w:usb0="E0002AFF" w:usb1="C000247B" w:usb2="00000009" w:usb3="00000000" w:csb0="000001FF" w:csb1="00000000"/>
-  </w:font>
-  <w:font w:name="Tahoma">
-    <w:panose1 w:val="020B0604030504040204"/>
-    <w:charset w:val="CC"/>
-    <w:family w:val="swiss"/>
-    <w:pitch w:val="variable"/>
-    <w:sig w:usb0="E1002EFF" w:usb1="C000605B" w:usb2="00000029" w:usb3="00000000" w:csb0="000101FF" w:csb1="00000000"/>
-  </w:font>
-  <w:font w:name="Cambria Math">
-    <w:panose1 w:val="02040503050406030204"/>
-    <w:charset w:val="CC"/>
-    <w:family w:val="roman"/>
-    <w:pitch w:val="variable"/>
-    <w:sig w:usb0="E00006FF" w:usb1="420024FF" w:usb2="02000000" w:usb3="00000000" w:csb0="0000019F" w:csb1="00000000"/>
-  </w:font>
-  <w:font w:name="Calibri Light">
-    <w:panose1 w:val="020F0302020204030204"/>
-    <w:charset w:val="CC"/>
-    <w:family w:val="swiss"/>
-    <w:pitch w:val="variable"/>
-    <w:sig w:usb0="E0002AFF" w:usb1="C000247B" w:usb2="00000009" w:usb3="00000000" w:csb0="000001FF" w:csb1="00000000"/>
-  </w:font>
-  <w:font w:name="Cambria">
-    <w:panose1 w:val="02040503050406030204"/>
-    <w:charset w:val="CC"/>
-    <w:family w:val="roman"/>
-    <w:pitch w:val="variable"/>
-    <w:sig w:usb0="E00006FF" w:usb1="400004FF" w:usb2="00000000" w:usb3="00000000" w:csb0="0000019F" w:csb1="00000000"/>
-  </w:font>
-</w:fonts>
-</file>
-
-<file path=word/glossary/settings.xml><?xml version="1.0" encoding="utf-8"?>
-<w:settings xmlns:o="urn:schemas-microsoft-com:office:office" xmlns:r="http://schemas.openxmlformats.org/officeDocument/2006/relationships" xmlns:m="http://schemas.openxmlformats.org/officeDocument/2006/math" xmlns:v="urn:schemas-microsoft-com:vml" xmlns:w10="urn:schemas-microsoft-com:office:word" xmlns:w="http://schemas.openxmlformats.org/wordprocessingml/2006/main" xmlns:sl="http://schemas.openxmlformats.org/schemaLibrary/2006/main">
-  <w:view w:val="normal"/>
-  <w:defaultTabStop w:val="708"/>
-  <w:characterSpacingControl w:val="doNotCompress"/>
-  <w:compat>
-    <w:useFELayout/>
-  </w:compat>
-  <w:rsids>
-    <w:rsidRoot w:val="005B26BD"/>
-    <w:rsid w:val="005B26BD"/>
-    <w:rsid w:val="00D621FB"/>
-  </w:rsids>
-  <m:mathPr>
-    <m:mathFont m:val="Cambria Math"/>
-    <m:brkBin m:val="before"/>
-    <m:brkBinSub m:val="--"/>
-    <m:smallFrac m:val="off"/>
-    <m:dispDef/>
-    <m:lMargin m:val="0"/>
-    <m:rMargin m:val="0"/>
-    <m:defJc m:val="centerGroup"/>
-    <m:wrapIndent m:val="1440"/>
-    <m:intLim m:val="subSup"/>
-    <m:naryLim m:val="undOvr"/>
-  </m:mathPr>
-  <w:themeFontLang w:val="ru-RU"/>
-  <w:clrSchemeMapping w:bg1="light1" w:t1="dark1" w:bg2="light2" w:t2="dark2" w:accent1="accent1" w:accent2="accent2" w:accent3="accent3" w:accent4="accent4" w:accent5="accent5" w:accent6="accent6" w:hyperlink="hyperlink" w:followedHyperlink="followedHyperlink"/>
-  <w:decimalSymbol w:val=","/>
-  <w:listSeparator w:val=";"/>
-</w:settings>
-</file>
-
-<file path=word/glossary/styles.xml><?xml version="1.0" encoding="utf-8"?>
-<w:styles xmlns:r="http://schemas.openxmlformats.org/officeDocument/2006/relationships" xmlns:w="http://schemas.openxmlformats.org/wordprocessingml/2006/main">
-  <w:docDefaults>
-    <w:rPrDefault>
-      <w:rPr>
-        <w:rFonts w:asciiTheme="minorHAnsi" w:eastAsiaTheme="minorEastAsia" w:hAnsiTheme="minorHAnsi" w:cstheme="minorBidi"/>
-        <w:sz w:val="22"/>
-        <w:szCs w:val="22"/>
-        <w:lang w:val="ru-RU" w:eastAsia="ru-RU" w:bidi="ar-SA"/>
-      </w:rPr>
-    </w:rPrDefault>
-    <w:pPrDefault>
-      <w:pPr>
-        <w:spacing w:after="200" w:line="276" w:lineRule="auto"/>
-      </w:pPr>
-    </w:pPrDefault>
-  </w:docDefaults>
-  <w:latentStyles w:defLockedState="0" w:defUIPriority="99" w:defSemiHidden="1" w:defUnhideWhenUsed="1" w:defQFormat="0" w:count="267">
-    <w:lsdException w:name="Normal" w:semiHidden="0" w:uiPriority="0" w:unhideWhenUsed="0" w:qFormat="1"/>
-    <w:lsdException w:name="heading 1" w:semiHidden="0" w:uiPriority="9" w:unhideWhenUsed="0" w:qFormat="1"/>
-    <w:lsdException w:name="heading 2" w:uiPriority="9" w:qFormat="1"/>
-    <w:lsdException w:name="heading 3" w:uiPriority="9" w:qFormat="1"/>
-    <w:lsdException w:name="heading 4" w:uiPriority="9" w:qFormat="1"/>
-    <w:lsdException w:name="heading 5" w:uiPriority="9" w:qFormat="1"/>
-    <w:lsdException w:name="heading 6" w:uiPriority="9" w:qFormat="1"/>
-    <w:lsdException w:name="heading 7" w:uiPriority="9" w:qFormat="1"/>
-    <w:lsdException w:name="heading 8" w:uiPriority="9" w:qFormat="1"/>
-    <w:lsdException w:name="heading 9" w:uiPriority="9" w:qFormat="1"/>
-    <w:lsdException w:name="toc 1" w:uiPriority="39"/>
-    <w:lsdException w:name="toc 2" w:uiPriority="39"/>
-    <w:lsdException w:name="toc 3" w:uiPriority="39"/>
-    <w:lsdException w:name="toc 4" w:uiPriority="39"/>
-    <w:lsdException w:name="toc 5" w:uiPriority="39"/>
-    <w:lsdException w:name="toc 6" w:uiPriority="39"/>
-    <w:lsdException w:name="toc 7" w:uiPriority="39"/>
-    <w:lsdException w:name="toc 8" w:uiPriority="39"/>
-    <w:lsdException w:name="toc 9" w:uiPriority="39"/>
-    <w:lsdException w:name="caption" w:uiPriority="35" w:qFormat="1"/>
-    <w:lsdException w:name="Title" w:semiHidden="0" w:uiPriority="10" w:unhideWhenUsed="0" w:qFormat="1"/>
-    <w:lsdException w:name="Default Paragraph Font" w:uiPriority="1"/>
-    <w:lsdException w:name="Subtitle" w:semiHidden="0" w:uiPriority="11" w:unhideWhenUsed="0" w:qFormat="1"/>
-    <w:lsdException w:name="Strong" w:semiHidden="0" w:uiPriority="22" w:unhideWhenUsed="0" w:qFormat="1"/>
-    <w:lsdException w:name="Emphasis" w:semiHidden="0" w:uiPriority="20" w:unhideWhenUsed="0" w:qFormat="1"/>
-    <w:lsdException w:name="Table Grid" w:semiHidden="0" w:uiPriority="59" w:unhideWhenUsed="0"/>
-    <w:lsdException w:name="Placeholder Text" w:unhideWhenUsed="0"/>
-    <w:lsdException w:name="No Spacing" w:semiHidden="0" w:uiPriority="1" w:unhideWhenUsed="0" w:qFormat="1"/>
-    <w:lsdException w:name="Light Shading" w:semiHidden="0" w:uiPriority="60" w:unhideWhenUsed="0"/>
-    <w:lsdException w:name="Light List" w:semiHidden="0" w:uiPriority="61" w:unhideWhenUsed="0"/>
-    <w:lsdException w:name="Light Grid" w:semiHidden="0" w:uiPriority="62" w:unhideWhenUsed="0"/>
-    <w:lsdException w:name="Medium Shading 1" w:semiHidden="0" w:uiPriority="63" w:unhideWhenUsed="0"/>
-    <w:lsdException w:name="Medium Shading 2" w:semiHidden="0" w:uiPriority="64" w:unhideWhenUsed="0"/>
-    <w:lsdException w:name="Medium List 1" w:semiHidden="0" w:uiPriority="65" w:unhideWhenUsed="0"/>
-    <w:lsdException w:name="Medium List 2" w:semiHidden="0" w:uiPriority="66" w:unhideWhenUsed="0"/>
-    <w:lsdException w:name="Medium Grid 1" w:semiHidden="0" w:uiPriority="67" w:unhideWhenUsed="0"/>
-    <w:lsdException w:name="Medium Grid 2" w:semiHidden="0" w:uiPriority="68" w:unhideWhenUsed="0"/>
-    <w:lsdException w:name="Medium Grid 3" w:semiHidden="0" w:uiPriority="69" w:unhideWhenUsed="0"/>
-    <w:lsdException w:name="Dark List" w:semiHidden="0" w:uiPriority="70" w:unhideWhenUsed="0"/>
-    <w:lsdException w:name="Colorful Shading" w:semiHidden="0" w:uiPriority="71" w:unhideWhenUsed="0"/>
-    <w:lsdException w:name="Colorful List" w:semiHidden="0" w:uiPriority="72" w:unhideWhenUsed="0"/>
-    <w:lsdException w:name="Colorful Grid" w:semiHidden="0" w:uiPriority="73" w:unhideWhenUsed="0"/>
-    <w:lsdException w:name="Light Shading Accent 1" w:semiHidden="0" w:uiPriority="60" w:unhideWhenUsed="0"/>
-    <w:lsdException w:name="Light List Accent 1" w:semiHidden="0" w:uiPriority="61" w:unhideWhenUsed="0"/>
-    <w:lsdException w:name="Light Grid Accent 1" w:semiHidden="0" w:uiPriority="62" w:unhideWhenUsed="0"/>
-    <w:lsdException w:name="Medium Shading 1 Accent 1" w:semiHidden="0" w:uiPriority="63" w:unhideWhenUsed="0"/>
-    <w:lsdException w:name="Medium Shading 2 Accent 1" w:semiHidden="0" w:uiPriority="64" w:unhideWhenUsed="0"/>
-    <w:lsdException w:name="Medium List 1 Accent 1" w:semiHidden="0" w:uiPriority="65" w:unhideWhenUsed="0"/>
-    <w:lsdException w:name="Revision" w:unhideWhenUsed="0"/>
-    <w:lsdException w:name="List Paragraph" w:semiHidden="0" w:uiPriority="34" w:unhideWhenUsed="0" w:qFormat="1"/>
-    <w:lsdException w:name="Quote" w:semiHidden="0" w:uiPriority="29" w:unhideWhenUsed="0" w:qFormat="1"/>
-    <w:lsdException w:name="Intense Quote" w:semiHidden="0" w:uiPriority="30" w:unhideWhenUsed="0" w:qFormat="1"/>
-    <w:lsdException w:name="Medium List 2 Accent 1" w:semiHidden="0" w:uiPriority="66" w:unhideWhenUsed="0"/>
-    <w:lsdException w:name="Medium Grid 1 Accent 1" w:semiHidden="0" w:uiPriority="67" w:unhideWhenUsed="0"/>
-    <w:lsdException w:name="Medium Grid 2 Accent 1" w:semiHidden="0" w:uiPriority="68" w:unhideWhenUsed="0"/>
-    <w:lsdException w:name="Medium Grid 3 Accent 1" w:semiHidden="0" w:uiPriority="69" w:unhideWhenUsed="0"/>
-    <w:lsdException w:name="Dark List Accent 1" w:semiHidden="0" w:uiPriority="70" w:unhideWhenUsed="0"/>
-    <w:lsdException w:name="Colorful Shading Accent 1" w:semiHidden="0" w:uiPriority="71" w:unhideWhenUsed="0"/>
-    <w:lsdException w:name="Colorful List Accent 1" w:semiHidden="0" w:uiPriority="72" w:unhideWhenUsed="0"/>
-    <w:lsdException w:name="Colorful Grid Accent 1" w:semiHidden="0" w:uiPriority="73" w:unhideWhenUsed="0"/>
-    <w:lsdException w:name="Light Shading Accent 2" w:semiHidden="0" w:uiPriority="60" w:unhideWhenUsed="0"/>
-    <w:lsdException w:name="Light List Accent 2" w:semiHidden="0" w:uiPriority="61" w:unhideWhenUsed="0"/>
-    <w:lsdException w:name="Light Grid Accent 2" w:semiHidden="0" w:uiPriority="62" w:unhideWhenUsed="0"/>
-    <w:lsdException w:name="Medium Shading 1 Accent 2" w:semiHidden="0" w:uiPriority="63" w:unhideWhenUsed="0"/>
-    <w:lsdException w:name="Medium Shading 2 Accent 2" w:semiHidden="0" w:uiPriority="64" w:unhideWhenUsed="0"/>
-    <w:lsdException w:name="Medium List 1 Accent 2" w:semiHidden="0" w:uiPriority="65" w:unhideWhenUsed="0"/>
-    <w:lsdException w:name="Medium List 2 Accent 2" w:semiHidden="0" w:uiPriority="66" w:unhideWhenUsed="0"/>
-    <w:lsdException w:name="Medium Grid 1 Accent 2" w:semiHidden="0" w:uiPriority="67" w:unhideWhenUsed="0"/>
-    <w:lsdException w:name="Medium Grid 2 Accent 2" w:semiHidden="0" w:uiPriority="68" w:unhideWhenUsed="0"/>
-    <w:lsdException w:name="Medium Grid 3 Accent 2" w:semiHidden="0" w:uiPriority="69" w:unhideWhenUsed="0"/>
-    <w:lsdException w:name="Dark List Accent 2" w:semiHidden="0" w:uiPriority="70" w:unhideWhenUsed="0"/>
-    <w:lsdException w:name="Colorful Shading Accent 2" w:semiHidden="0" w:uiPriority="71" w:unhideWhenUsed="0"/>
-    <w:lsdException w:name="Colorful List Accent 2" w:semiHidden="0" w:uiPriority="72" w:unhideWhenUsed="0"/>
-    <w:lsdException w:name="Colorful Grid Accent 2" w:semiHidden="0" w:uiPriority="73" w:unhideWhenUsed="0"/>
-    <w:lsdException w:name="Light Shading Accent 3" w:semiHidden="0" w:uiPriority="60" w:unhideWhenUsed="0"/>
-    <w:lsdException w:name="Light List Accent 3" w:semiHidden="0" w:uiPriority="61" w:unhideWhenUsed="0"/>
-    <w:lsdException w:name="Light Grid Accent 3" w:semiHidden="0" w:uiPriority="62" w:unhideWhenUsed="0"/>
-    <w:lsdException w:name="Medium Shading 1 Accent 3" w:semiHidden="0" w:uiPriority="63" w:unhideWhenUsed="0"/>
-    <w:lsdException w:name="Medium Shading 2 Accent 3" w:semiHidden="0" w:uiPriority="64" w:unhideWhenUsed="0"/>
-    <w:lsdException w:name="Medium List 1 Accent 3" w:semiHidden="0" w:uiPriority="65" w:unhideWhenUsed="0"/>
-    <w:lsdException w:name="Medium List 2 Accent 3" w:semiHidden="0" w:uiPriority="66" w:unhideWhenUsed="0"/>
-    <w:lsdException w:name="Medium Grid 1 Accent 3" w:semiHidden="0" w:uiPriority="67" w:unhideWhenUsed="0"/>
-    <w:lsdException w:name="Medium Grid 2 Accent 3" w:semiHidden="0" w:uiPriority="68" w:unhideWhenUsed="0"/>
-    <w:lsdException w:name="Medium Grid 3 Accent 3" w:semiHidden="0" w:uiPriority="69" w:unhideWhenUsed="0"/>
-    <w:lsdException w:name="Dark List Accent 3" w:semiHidden="0" w:uiPriority="70" w:unhideWhenUsed="0"/>
-    <w:lsdException w:name="Colorful Shading Accent 3" w:semiHidden="0" w:uiPriority="71" w:unhideWhenUsed="0"/>
-    <w:lsdException w:name="Colorful List Accent 3" w:semiHidden="0" w:uiPriority="72" w:unhideWhenUsed="0"/>
-    <w:lsdException w:name="Colorful Grid Accent 3" w:semiHidden="0" w:uiPriority="73" w:unhideWhenUsed="0"/>
-    <w:lsdException w:name="Light Shading Accent 4" w:semiHidden="0" w:uiPriority="60" w:unhideWhenUsed="0"/>
-    <w:lsdException w:name="Light List Accent 4" w:semiHidden="0" w:uiPriority="61" w:unhideWhenUsed="0"/>
-    <w:lsdException w:name="Light Grid Accent 4" w:semiHidden="0" w:uiPriority="62" w:unhideWhenUsed="0"/>
-    <w:lsdException w:name="Medium Shading 1 Accent 4" w:semiHidden="0" w:uiPriority="63" w:unhideWhenUsed="0"/>
-    <w:lsdException w:name="Medium Shading 2 Accent 4" w:semiHidden="0" w:uiPriority="64" w:unhideWhenUsed="0"/>
-    <w:lsdException w:name="Medium List 1 Accent 4" w:semiHidden="0" w:uiPriority="65" w:unhideWhenUsed="0"/>
-    <w:lsdException w:name="Medium List 2 Accent 4" w:semiHidden="0" w:uiPriority="66" w:unhideWhenUsed="0"/>
-    <w:lsdException w:name="Medium Grid 1 Accent 4" w:semiHidden="0" w:uiPriority="67" w:unhideWhenUsed="0"/>
-    <w:lsdException w:name="Medium Grid 2 Accent 4" w:semiHidden="0" w:uiPriority="68" w:unhideWhenUsed="0"/>
-    <w:lsdException w:name="Medium Grid 3 Accent 4" w:semiHidden="0" w:uiPriority="69" w:unhideWhenUsed="0"/>
-    <w:lsdException w:name="Dark List Accent 4" w:semiHidden="0" w:uiPriority="70" w:unhideWhenUsed="0"/>
-    <w:lsdException w:name="Colorful Shading Accent 4" w:semiHidden="0" w:uiPriority="71" w:unhideWhenUsed="0"/>
-    <w:lsdException w:name="Colorful List Accent 4" w:semiHidden="0" w:uiPriority="72" w:unhideWhenUsed="0"/>
-    <w:lsdException w:name="Colorful Grid Accent 4" w:semiHidden="0" w:uiPriority="73" w:unhideWhenUsed="0"/>
-    <w:lsdException w:name="Light Shading Accent 5" w:semiHidden="0" w:uiPriority="60" w:unhideWhenUsed="0"/>
-    <w:lsdException w:name="Light List Accent 5" w:semiHidden="0" w:uiPriority="61" w:unhideWhenUsed="0"/>
-    <w:lsdException w:name="Light Grid Accent 5" w:semiHidden="0" w:uiPriority="62" w:unhideWhenUsed="0"/>
-    <w:lsdException w:name="Medium Shading 1 Accent 5" w:semiHidden="0" w:uiPriority="63" w:unhideWhenUsed="0"/>
-    <w:lsdException w:name="Medium Shading 2 Accent 5" w:semiHidden="0" w:uiPriority="64" w:unhideWhenUsed="0"/>
-    <w:lsdException w:name="Medium List 1 Accent 5" w:semiHidden="0" w:uiPriority="65" w:unhideWhenUsed="0"/>
-    <w:lsdException w:name="Medium List 2 Accent 5" w:semiHidden="0" w:uiPriority="66" w:unhideWhenUsed="0"/>
-    <w:lsdException w:name="Medium Grid 1 Accent 5" w:semiHidden="0" w:uiPriority="67" w:unhideWhenUsed="0"/>
-    <w:lsdException w:name="Medium Grid 2 Accent 5" w:semiHidden="0" w:uiPriority="68" w:unhideWhenUsed="0"/>
-    <w:lsdException w:name="Medium Grid 3 Accent 5" w:semiHidden="0" w:uiPriority="69" w:unhideWhenUsed="0"/>
-    <w:lsdException w:name="Dark List Accent 5" w:semiHidden="0" w:uiPriority="70" w:unhideWhenUsed="0"/>
-    <w:lsdException w:name="Colorful Shading Accent 5" w:semiHidden="0" w:uiPriority="71" w:unhideWhenUsed="0"/>
-    <w:lsdException w:name="Colorful List Accent 5" w:semiHidden="0" w:uiPriority="72" w:unhideWhenUsed="0"/>
-    <w:lsdException w:name="Colorful Grid Accent 5" w:semiHidden="0" w:uiPriority="73" w:unhideWhenUsed="0"/>
-    <w:lsdException w:name="Light Shading Accent 6" w:semiHidden="0" w:uiPriority="60" w:unhideWhenUsed="0"/>
-    <w:lsdException w:name="Light List Accent 6" w:semiHidden="0" w:uiPriority="61" w:unhideWhenUsed="0"/>
-    <w:lsdException w:name="Light Grid Accent 6" w:semiHidden="0" w:uiPriority="62" w:unhideWhenUsed="0"/>
-    <w:lsdException w:name="Medium Shading 1 Accent 6" w:semiHidden="0" w:uiPriority="63" w:unhideWhenUsed="0"/>
-    <w:lsdException w:name="Medium Shading 2 Accent 6" w:semiHidden="0" w:uiPriority="64" w:unhideWhenUsed="0"/>
-    <w:lsdException w:name="Medium List 1 Accent 6" w:semiHidden="0" w:uiPriority="65" w:unhideWhenUsed="0"/>
-    <w:lsdException w:name="Medium List 2 Accent 6" w:semiHidden="0" w:uiPriority="66" w:unhideWhenUsed="0"/>
-    <w:lsdException w:name="Medium Grid 1 Accent 6" w:semiHidden="0" w:uiPriority="67" w:unhideWhenUsed="0"/>
-    <w:lsdException w:name="Medium Grid 2 Accent 6" w:semiHidden="0" w:uiPriority="68" w:unhideWhenUsed="0"/>
-    <w:lsdException w:name="Medium Grid 3 Accent 6" w:semiHidden="0" w:uiPriority="69" w:unhideWhenUsed="0"/>
-    <w:lsdException w:name="Dark List Accent 6" w:semiHidden="0" w:uiPriority="70" w:unhideWhenUsed="0"/>
-    <w:lsdException w:name="Colorful Shading Accent 6" w:semiHidden="0" w:uiPriority="71" w:unhideWhenUsed="0"/>
-    <w:lsdException w:name="Colorful List Accent 6" w:semiHidden="0" w:uiPriority="72" w:unhideWhenUsed="0"/>
-    <w:lsdException w:name="Colorful Grid Accent 6" w:semiHidden="0" w:uiPriority="73" w:unhideWhenUsed="0"/>
-    <w:lsdException w:name="Subtle Emphasis" w:semiHidden="0" w:uiPriority="19" w:unhideWhenUsed="0" w:qFormat="1"/>
-    <w:lsdException w:name="Intense Emphasis" w:semiHidden="0" w:uiPriority="21" w:unhideWhenUsed="0" w:qFormat="1"/>
-    <w:lsdException w:name="Subtle Reference" w:semiHidden="0" w:uiPriority="31" w:unhideWhenUsed="0" w:qFormat="1"/>
-    <w:lsdException w:name="Intense Reference" w:semiHidden="0" w:uiPriority="32" w:unhideWhenUsed="0" w:qFormat="1"/>
-    <w:lsdException w:name="Book Title" w:semiHidden="0" w:uiPriority="33" w:unhideWhenUsed="0" w:qFormat="1"/>
-    <w:lsdException w:name="Bibliography" w:uiPriority="37"/>
-    <w:lsdException w:name="TOC Heading" w:uiPriority="39" w:qFormat="1"/>
-  </w:latentStyles>
-  <w:style w:type="paragraph" w:default="1" w:styleId="a">
-    <w:name w:val="Normal"/>
-    <w:qFormat/>
-    <w:rsid w:val="00D621FB"/>
-  </w:style>
-  <w:style w:type="character" w:default="1" w:styleId="a0">
-    <w:name w:val="Default Paragraph Font"/>
-    <w:uiPriority w:val="1"/>
-    <w:semiHidden/>
-    <w:unhideWhenUsed/>
-  </w:style>
-  <w:style w:type="table" w:default="1" w:styleId="a1">
-    <w:name w:val="Normal Table"/>
-    <w:uiPriority w:val="99"/>
-    <w:semiHidden/>
-    <w:unhideWhenUsed/>
-    <w:qFormat/>
-    <w:tblPr>
-      <w:tblInd w:w="0" w:type="dxa"/>
-      <w:tblCellMar>
-        <w:top w:w="0" w:type="dxa"/>
-        <w:left w:w="108" w:type="dxa"/>
-        <w:bottom w:w="0" w:type="dxa"/>
-        <w:right w:w="108" w:type="dxa"/>
-      </w:tblCellMar>
-    </w:tblPr>
-  </w:style>
-  <w:style w:type="numbering" w:default="1" w:styleId="a2">
-    <w:name w:val="No List"/>
-    <w:uiPriority w:val="99"/>
-    <w:semiHidden/>
-    <w:unhideWhenUsed/>
-  </w:style>
-  <w:style w:type="character" w:styleId="a3">
-    <w:name w:val="Placeholder Text"/>
-    <w:basedOn w:val="a0"/>
-    <w:uiPriority w:val="99"/>
-    <w:semiHidden/>
-    <w:rsid w:val="00D621FB"/>
-    <w:rPr>
-      <w:color w:val="808080"/>
-    </w:rPr>
-  </w:style>
-</w:styles>
-</file>
-
-<file path=word/glossary/webSettings.xml><?xml version="1.0" encoding="utf-8"?>
-<w:webSettings xmlns:r="http://schemas.openxmlformats.org/officeDocument/2006/relationships" xmlns:w="http://schemas.openxmlformats.org/wordprocessingml/2006/main">
-  <w:optimizeForBrowser/>
-</w:webSettings>
-</file>
-
 <file path=word/theme/theme1.xml><?xml version="1.0" encoding="utf-8"?>
 <a:theme xmlns:a="http://schemas.openxmlformats.org/drawingml/2006/main" name="Тема Office">
   <a:themeElements>
@@ -60257,7 +60243,7 @@
   <a:extraClrSchemeLst/>
   <a:extLst>
     <a:ext uri="{05A4C25C-085E-4340-85A3-A5531E510DB2}">
-      <thm15:themeFamily xmlns="" xmlns:thm15="http://schemas.microsoft.com/office/thememl/2012/main" name="Office Theme" id="{62F939B6-93AF-4DB8-9C6B-D6C7DFDC589F}" vid="{4A3C46E8-61CC-4603-A589-7422A47A8E4A}"/>
+      <thm15:themeFamily xmlns:thm15="http://schemas.microsoft.com/office/thememl/2012/main" xmlns="" name="Office Theme" id="{62F939B6-93AF-4DB8-9C6B-D6C7DFDC589F}" vid="{4A3C46E8-61CC-4603-A589-7422A47A8E4A}"/>
     </a:ext>
   </a:extLst>
 </a:theme>

</xml_diff>

<commit_message>
Results of tsunami calculation before check
</commit_message>
<xml_diff>
--- a/docs/MainReport.docx
+++ b/docs/MainReport.docx
@@ -3365,7 +3365,7 @@
                     <a:blip r:embed="rId11">
                       <a:extLst>
                         <a:ext uri="{28A0092B-C50C-407E-A947-70E740481C1C}">
-                          <a14:useLocalDpi xmlns="" xmlns:wpc="http://schemas.microsoft.com/office/word/2010/wordprocessingCanvas" xmlns:cx="http://schemas.microsoft.com/office/drawing/2014/chartex" xmlns:cx1="http://schemas.microsoft.com/office/drawing/2015/9/8/chartex" xmlns:cx2="http://schemas.microsoft.com/office/drawing/2015/10/21/chartex" xmlns:cx3="http://schemas.microsoft.com/office/drawing/2016/5/9/chartex" xmlns:cx4="http://schemas.microsoft.com/office/drawing/2016/5/10/chartex" xmlns:cx5="http://schemas.microsoft.com/office/drawing/2016/5/11/chartex" xmlns:cx6="http://schemas.microsoft.com/office/drawing/2016/5/12/chartex" xmlns:cx7="http://schemas.microsoft.com/office/drawing/2016/5/13/chartex" xmlns:cx8="http://schemas.microsoft.com/office/drawing/2016/5/14/chartex" xmlns:mc="http://schemas.openxmlformats.org/markup-compatibility/2006" xmlns:aink="http://schemas.microsoft.com/office/drawing/2016/ink" xmlns:am3d="http://schemas.microsoft.com/office/drawing/2017/model3d" xmlns:o="urn:schemas-microsoft-com:office:office" xmlns:v="urn:schemas-microsoft-com:vml" xmlns:wp14="http://schemas.microsoft.com/office/word/2010/wordprocessingDrawing" xmlns:w10="urn:schemas-microsoft-com:office:word" xmlns:w="http://schemas.openxmlformats.org/wordprocessingml/2006/main" xmlns:w14="http://schemas.microsoft.com/office/word/2010/wordml" xmlns:w15="http://schemas.microsoft.com/office/word/2012/wordml" xmlns:w16cid="http://schemas.microsoft.com/office/word/2016/wordml/cid" xmlns:w16se="http://schemas.microsoft.com/office/word/2015/wordml/symex" xmlns:wpg="http://schemas.microsoft.com/office/word/2010/wordprocessingGroup" xmlns:wpi="http://schemas.microsoft.com/office/word/2010/wordprocessingInk" xmlns:wps="http://schemas.microsoft.com/office/word/2010/wordprocessingShape" xmlns:a14="http://schemas.microsoft.com/office/drawing/2010/main" val="0"/>
+                          <a14:useLocalDpi xmlns:a14="http://schemas.microsoft.com/office/drawing/2010/main" xmlns:wps="http://schemas.microsoft.com/office/word/2010/wordprocessingShape" xmlns:wpi="http://schemas.microsoft.com/office/word/2010/wordprocessingInk" xmlns:wpg="http://schemas.microsoft.com/office/word/2010/wordprocessingGroup" xmlns:w16se="http://schemas.microsoft.com/office/word/2015/wordml/symex" xmlns:w16cid="http://schemas.microsoft.com/office/word/2016/wordml/cid" xmlns:w15="http://schemas.microsoft.com/office/word/2012/wordml" xmlns:w14="http://schemas.microsoft.com/office/word/2010/wordml" xmlns:w="http://schemas.openxmlformats.org/wordprocessingml/2006/main" xmlns:w10="urn:schemas-microsoft-com:office:word" xmlns:wp14="http://schemas.microsoft.com/office/word/2010/wordprocessingDrawing" xmlns:v="urn:schemas-microsoft-com:vml" xmlns:o="urn:schemas-microsoft-com:office:office" xmlns:am3d="http://schemas.microsoft.com/office/drawing/2017/model3d" xmlns:aink="http://schemas.microsoft.com/office/drawing/2016/ink" xmlns:mc="http://schemas.openxmlformats.org/markup-compatibility/2006" xmlns:cx8="http://schemas.microsoft.com/office/drawing/2016/5/14/chartex" xmlns:cx7="http://schemas.microsoft.com/office/drawing/2016/5/13/chartex" xmlns:cx6="http://schemas.microsoft.com/office/drawing/2016/5/12/chartex" xmlns:cx5="http://schemas.microsoft.com/office/drawing/2016/5/11/chartex" xmlns:cx4="http://schemas.microsoft.com/office/drawing/2016/5/10/chartex" xmlns:cx3="http://schemas.microsoft.com/office/drawing/2016/5/9/chartex" xmlns:cx2="http://schemas.microsoft.com/office/drawing/2015/10/21/chartex" xmlns:cx1="http://schemas.microsoft.com/office/drawing/2015/9/8/chartex" xmlns:cx="http://schemas.microsoft.com/office/drawing/2014/chartex" xmlns:wpc="http://schemas.microsoft.com/office/word/2010/wordprocessingCanvas" xmlns="" val="0"/>
                         </a:ext>
                       </a:extLst>
                     </a:blip>
@@ -4389,7 +4389,7 @@
                     <a:blip r:embed="rId12">
                       <a:extLst>
                         <a:ext uri="{28A0092B-C50C-407E-A947-70E740481C1C}">
-                          <a14:useLocalDpi xmlns="" xmlns:wpc="http://schemas.microsoft.com/office/word/2010/wordprocessingCanvas" xmlns:cx="http://schemas.microsoft.com/office/drawing/2014/chartex" xmlns:cx1="http://schemas.microsoft.com/office/drawing/2015/9/8/chartex" xmlns:cx2="http://schemas.microsoft.com/office/drawing/2015/10/21/chartex" xmlns:cx3="http://schemas.microsoft.com/office/drawing/2016/5/9/chartex" xmlns:cx4="http://schemas.microsoft.com/office/drawing/2016/5/10/chartex" xmlns:cx5="http://schemas.microsoft.com/office/drawing/2016/5/11/chartex" xmlns:cx6="http://schemas.microsoft.com/office/drawing/2016/5/12/chartex" xmlns:cx7="http://schemas.microsoft.com/office/drawing/2016/5/13/chartex" xmlns:cx8="http://schemas.microsoft.com/office/drawing/2016/5/14/chartex" xmlns:mc="http://schemas.openxmlformats.org/markup-compatibility/2006" xmlns:aink="http://schemas.microsoft.com/office/drawing/2016/ink" xmlns:am3d="http://schemas.microsoft.com/office/drawing/2017/model3d" xmlns:o="urn:schemas-microsoft-com:office:office" xmlns:v="urn:schemas-microsoft-com:vml" xmlns:wp14="http://schemas.microsoft.com/office/word/2010/wordprocessingDrawing" xmlns:w10="urn:schemas-microsoft-com:office:word" xmlns:w="http://schemas.openxmlformats.org/wordprocessingml/2006/main" xmlns:w14="http://schemas.microsoft.com/office/word/2010/wordml" xmlns:w15="http://schemas.microsoft.com/office/word/2012/wordml" xmlns:w16cid="http://schemas.microsoft.com/office/word/2016/wordml/cid" xmlns:w16se="http://schemas.microsoft.com/office/word/2015/wordml/symex" xmlns:wpg="http://schemas.microsoft.com/office/word/2010/wordprocessingGroup" xmlns:wpi="http://schemas.microsoft.com/office/word/2010/wordprocessingInk" xmlns:wps="http://schemas.microsoft.com/office/word/2010/wordprocessingShape" xmlns:a14="http://schemas.microsoft.com/office/drawing/2010/main" val="0"/>
+                          <a14:useLocalDpi xmlns:a14="http://schemas.microsoft.com/office/drawing/2010/main" xmlns:wps="http://schemas.microsoft.com/office/word/2010/wordprocessingShape" xmlns:wpi="http://schemas.microsoft.com/office/word/2010/wordprocessingInk" xmlns:wpg="http://schemas.microsoft.com/office/word/2010/wordprocessingGroup" xmlns:w16se="http://schemas.microsoft.com/office/word/2015/wordml/symex" xmlns:w16cid="http://schemas.microsoft.com/office/word/2016/wordml/cid" xmlns:w15="http://schemas.microsoft.com/office/word/2012/wordml" xmlns:w14="http://schemas.microsoft.com/office/word/2010/wordml" xmlns:w="http://schemas.openxmlformats.org/wordprocessingml/2006/main" xmlns:w10="urn:schemas-microsoft-com:office:word" xmlns:wp14="http://schemas.microsoft.com/office/word/2010/wordprocessingDrawing" xmlns:v="urn:schemas-microsoft-com:vml" xmlns:o="urn:schemas-microsoft-com:office:office" xmlns:am3d="http://schemas.microsoft.com/office/drawing/2017/model3d" xmlns:aink="http://schemas.microsoft.com/office/drawing/2016/ink" xmlns:mc="http://schemas.openxmlformats.org/markup-compatibility/2006" xmlns:cx8="http://schemas.microsoft.com/office/drawing/2016/5/14/chartex" xmlns:cx7="http://schemas.microsoft.com/office/drawing/2016/5/13/chartex" xmlns:cx6="http://schemas.microsoft.com/office/drawing/2016/5/12/chartex" xmlns:cx5="http://schemas.microsoft.com/office/drawing/2016/5/11/chartex" xmlns:cx4="http://schemas.microsoft.com/office/drawing/2016/5/10/chartex" xmlns:cx3="http://schemas.microsoft.com/office/drawing/2016/5/9/chartex" xmlns:cx2="http://schemas.microsoft.com/office/drawing/2015/10/21/chartex" xmlns:cx1="http://schemas.microsoft.com/office/drawing/2015/9/8/chartex" xmlns:cx="http://schemas.microsoft.com/office/drawing/2014/chartex" xmlns:wpc="http://schemas.microsoft.com/office/word/2010/wordprocessingCanvas" xmlns="" val="0"/>
                         </a:ext>
                       </a:extLst>
                     </a:blip>
@@ -5000,7 +5000,7 @@
                     <a:blip r:embed="rId13">
                       <a:extLst>
                         <a:ext uri="{28A0092B-C50C-407E-A947-70E740481C1C}">
-                          <a14:useLocalDpi xmlns="" xmlns:wpc="http://schemas.microsoft.com/office/word/2010/wordprocessingCanvas" xmlns:cx="http://schemas.microsoft.com/office/drawing/2014/chartex" xmlns:cx1="http://schemas.microsoft.com/office/drawing/2015/9/8/chartex" xmlns:cx2="http://schemas.microsoft.com/office/drawing/2015/10/21/chartex" xmlns:cx3="http://schemas.microsoft.com/office/drawing/2016/5/9/chartex" xmlns:cx4="http://schemas.microsoft.com/office/drawing/2016/5/10/chartex" xmlns:cx5="http://schemas.microsoft.com/office/drawing/2016/5/11/chartex" xmlns:cx6="http://schemas.microsoft.com/office/drawing/2016/5/12/chartex" xmlns:cx7="http://schemas.microsoft.com/office/drawing/2016/5/13/chartex" xmlns:cx8="http://schemas.microsoft.com/office/drawing/2016/5/14/chartex" xmlns:mc="http://schemas.openxmlformats.org/markup-compatibility/2006" xmlns:aink="http://schemas.microsoft.com/office/drawing/2016/ink" xmlns:am3d="http://schemas.microsoft.com/office/drawing/2017/model3d" xmlns:o="urn:schemas-microsoft-com:office:office" xmlns:v="urn:schemas-microsoft-com:vml" xmlns:wp14="http://schemas.microsoft.com/office/word/2010/wordprocessingDrawing" xmlns:w10="urn:schemas-microsoft-com:office:word" xmlns:w="http://schemas.openxmlformats.org/wordprocessingml/2006/main" xmlns:w14="http://schemas.microsoft.com/office/word/2010/wordml" xmlns:w15="http://schemas.microsoft.com/office/word/2012/wordml" xmlns:w16cid="http://schemas.microsoft.com/office/word/2016/wordml/cid" xmlns:w16se="http://schemas.microsoft.com/office/word/2015/wordml/symex" xmlns:wpg="http://schemas.microsoft.com/office/word/2010/wordprocessingGroup" xmlns:wpi="http://schemas.microsoft.com/office/word/2010/wordprocessingInk" xmlns:wps="http://schemas.microsoft.com/office/word/2010/wordprocessingShape" xmlns:a14="http://schemas.microsoft.com/office/drawing/2010/main" val="0"/>
+                          <a14:useLocalDpi xmlns:a14="http://schemas.microsoft.com/office/drawing/2010/main" xmlns:wps="http://schemas.microsoft.com/office/word/2010/wordprocessingShape" xmlns:wpi="http://schemas.microsoft.com/office/word/2010/wordprocessingInk" xmlns:wpg="http://schemas.microsoft.com/office/word/2010/wordprocessingGroup" xmlns:w16se="http://schemas.microsoft.com/office/word/2015/wordml/symex" xmlns:w16cid="http://schemas.microsoft.com/office/word/2016/wordml/cid" xmlns:w15="http://schemas.microsoft.com/office/word/2012/wordml" xmlns:w14="http://schemas.microsoft.com/office/word/2010/wordml" xmlns:w="http://schemas.openxmlformats.org/wordprocessingml/2006/main" xmlns:w10="urn:schemas-microsoft-com:office:word" xmlns:wp14="http://schemas.microsoft.com/office/word/2010/wordprocessingDrawing" xmlns:v="urn:schemas-microsoft-com:vml" xmlns:o="urn:schemas-microsoft-com:office:office" xmlns:am3d="http://schemas.microsoft.com/office/drawing/2017/model3d" xmlns:aink="http://schemas.microsoft.com/office/drawing/2016/ink" xmlns:mc="http://schemas.openxmlformats.org/markup-compatibility/2006" xmlns:cx8="http://schemas.microsoft.com/office/drawing/2016/5/14/chartex" xmlns:cx7="http://schemas.microsoft.com/office/drawing/2016/5/13/chartex" xmlns:cx6="http://schemas.microsoft.com/office/drawing/2016/5/12/chartex" xmlns:cx5="http://schemas.microsoft.com/office/drawing/2016/5/11/chartex" xmlns:cx4="http://schemas.microsoft.com/office/drawing/2016/5/10/chartex" xmlns:cx3="http://schemas.microsoft.com/office/drawing/2016/5/9/chartex" xmlns:cx2="http://schemas.microsoft.com/office/drawing/2015/10/21/chartex" xmlns:cx1="http://schemas.microsoft.com/office/drawing/2015/9/8/chartex" xmlns:cx="http://schemas.microsoft.com/office/drawing/2014/chartex" xmlns:wpc="http://schemas.microsoft.com/office/word/2010/wordprocessingCanvas" xmlns="" val="0"/>
                         </a:ext>
                       </a:extLst>
                     </a:blip>
@@ -5244,7 +5244,7 @@
                     <a:blip r:embed="rId14">
                       <a:extLst>
                         <a:ext uri="{28A0092B-C50C-407E-A947-70E740481C1C}">
-                          <a14:useLocalDpi xmlns="" xmlns:wpc="http://schemas.microsoft.com/office/word/2010/wordprocessingCanvas" xmlns:cx="http://schemas.microsoft.com/office/drawing/2014/chartex" xmlns:cx1="http://schemas.microsoft.com/office/drawing/2015/9/8/chartex" xmlns:cx2="http://schemas.microsoft.com/office/drawing/2015/10/21/chartex" xmlns:cx3="http://schemas.microsoft.com/office/drawing/2016/5/9/chartex" xmlns:cx4="http://schemas.microsoft.com/office/drawing/2016/5/10/chartex" xmlns:cx5="http://schemas.microsoft.com/office/drawing/2016/5/11/chartex" xmlns:cx6="http://schemas.microsoft.com/office/drawing/2016/5/12/chartex" xmlns:cx7="http://schemas.microsoft.com/office/drawing/2016/5/13/chartex" xmlns:cx8="http://schemas.microsoft.com/office/drawing/2016/5/14/chartex" xmlns:mc="http://schemas.openxmlformats.org/markup-compatibility/2006" xmlns:aink="http://schemas.microsoft.com/office/drawing/2016/ink" xmlns:am3d="http://schemas.microsoft.com/office/drawing/2017/model3d" xmlns:o="urn:schemas-microsoft-com:office:office" xmlns:v="urn:schemas-microsoft-com:vml" xmlns:wp14="http://schemas.microsoft.com/office/word/2010/wordprocessingDrawing" xmlns:w10="urn:schemas-microsoft-com:office:word" xmlns:w="http://schemas.openxmlformats.org/wordprocessingml/2006/main" xmlns:w14="http://schemas.microsoft.com/office/word/2010/wordml" xmlns:w15="http://schemas.microsoft.com/office/word/2012/wordml" xmlns:w16cid="http://schemas.microsoft.com/office/word/2016/wordml/cid" xmlns:w16se="http://schemas.microsoft.com/office/word/2015/wordml/symex" xmlns:wpg="http://schemas.microsoft.com/office/word/2010/wordprocessingGroup" xmlns:wpi="http://schemas.microsoft.com/office/word/2010/wordprocessingInk" xmlns:wps="http://schemas.microsoft.com/office/word/2010/wordprocessingShape" xmlns:a14="http://schemas.microsoft.com/office/drawing/2010/main" val="0"/>
+                          <a14:useLocalDpi xmlns:a14="http://schemas.microsoft.com/office/drawing/2010/main" xmlns:wps="http://schemas.microsoft.com/office/word/2010/wordprocessingShape" xmlns:wpi="http://schemas.microsoft.com/office/word/2010/wordprocessingInk" xmlns:wpg="http://schemas.microsoft.com/office/word/2010/wordprocessingGroup" xmlns:w16se="http://schemas.microsoft.com/office/word/2015/wordml/symex" xmlns:w16cid="http://schemas.microsoft.com/office/word/2016/wordml/cid" xmlns:w15="http://schemas.microsoft.com/office/word/2012/wordml" xmlns:w14="http://schemas.microsoft.com/office/word/2010/wordml" xmlns:w="http://schemas.openxmlformats.org/wordprocessingml/2006/main" xmlns:w10="urn:schemas-microsoft-com:office:word" xmlns:wp14="http://schemas.microsoft.com/office/word/2010/wordprocessingDrawing" xmlns:v="urn:schemas-microsoft-com:vml" xmlns:o="urn:schemas-microsoft-com:office:office" xmlns:am3d="http://schemas.microsoft.com/office/drawing/2017/model3d" xmlns:aink="http://schemas.microsoft.com/office/drawing/2016/ink" xmlns:mc="http://schemas.openxmlformats.org/markup-compatibility/2006" xmlns:cx8="http://schemas.microsoft.com/office/drawing/2016/5/14/chartex" xmlns:cx7="http://schemas.microsoft.com/office/drawing/2016/5/13/chartex" xmlns:cx6="http://schemas.microsoft.com/office/drawing/2016/5/12/chartex" xmlns:cx5="http://schemas.microsoft.com/office/drawing/2016/5/11/chartex" xmlns:cx4="http://schemas.microsoft.com/office/drawing/2016/5/10/chartex" xmlns:cx3="http://schemas.microsoft.com/office/drawing/2016/5/9/chartex" xmlns:cx2="http://schemas.microsoft.com/office/drawing/2015/10/21/chartex" xmlns:cx1="http://schemas.microsoft.com/office/drawing/2015/9/8/chartex" xmlns:cx="http://schemas.microsoft.com/office/drawing/2014/chartex" xmlns:wpc="http://schemas.microsoft.com/office/word/2010/wordprocessingCanvas" xmlns="" val="0"/>
                         </a:ext>
                       </a:extLst>
                     </a:blip>
@@ -10607,7 +10607,7 @@
                     <a:blip r:embed="rId15" cstate="print">
                       <a:extLst>
                         <a:ext uri="{28A0092B-C50C-407E-A947-70E740481C1C}">
-                          <a14:useLocalDpi xmlns="" xmlns:wpc="http://schemas.microsoft.com/office/word/2010/wordprocessingCanvas" xmlns:cx="http://schemas.microsoft.com/office/drawing/2014/chartex" xmlns:cx1="http://schemas.microsoft.com/office/drawing/2015/9/8/chartex" xmlns:cx2="http://schemas.microsoft.com/office/drawing/2015/10/21/chartex" xmlns:cx3="http://schemas.microsoft.com/office/drawing/2016/5/9/chartex" xmlns:cx4="http://schemas.microsoft.com/office/drawing/2016/5/10/chartex" xmlns:cx5="http://schemas.microsoft.com/office/drawing/2016/5/11/chartex" xmlns:cx6="http://schemas.microsoft.com/office/drawing/2016/5/12/chartex" xmlns:cx7="http://schemas.microsoft.com/office/drawing/2016/5/13/chartex" xmlns:cx8="http://schemas.microsoft.com/office/drawing/2016/5/14/chartex" xmlns:mc="http://schemas.openxmlformats.org/markup-compatibility/2006" xmlns:aink="http://schemas.microsoft.com/office/drawing/2016/ink" xmlns:am3d="http://schemas.microsoft.com/office/drawing/2017/model3d" xmlns:o="urn:schemas-microsoft-com:office:office" xmlns:v="urn:schemas-microsoft-com:vml" xmlns:wp14="http://schemas.microsoft.com/office/word/2010/wordprocessingDrawing" xmlns:w10="urn:schemas-microsoft-com:office:word" xmlns:w="http://schemas.openxmlformats.org/wordprocessingml/2006/main" xmlns:w14="http://schemas.microsoft.com/office/word/2010/wordml" xmlns:w15="http://schemas.microsoft.com/office/word/2012/wordml" xmlns:w16cid="http://schemas.microsoft.com/office/word/2016/wordml/cid" xmlns:w16se="http://schemas.microsoft.com/office/word/2015/wordml/symex" xmlns:wpg="http://schemas.microsoft.com/office/word/2010/wordprocessingGroup" xmlns:wpi="http://schemas.microsoft.com/office/word/2010/wordprocessingInk" xmlns:wps="http://schemas.microsoft.com/office/word/2010/wordprocessingShape" xmlns:a14="http://schemas.microsoft.com/office/drawing/2010/main" val="0"/>
+                          <a14:useLocalDpi xmlns:a14="http://schemas.microsoft.com/office/drawing/2010/main" xmlns:wps="http://schemas.microsoft.com/office/word/2010/wordprocessingShape" xmlns:wpi="http://schemas.microsoft.com/office/word/2010/wordprocessingInk" xmlns:wpg="http://schemas.microsoft.com/office/word/2010/wordprocessingGroup" xmlns:w16se="http://schemas.microsoft.com/office/word/2015/wordml/symex" xmlns:w16cid="http://schemas.microsoft.com/office/word/2016/wordml/cid" xmlns:w15="http://schemas.microsoft.com/office/word/2012/wordml" xmlns:w14="http://schemas.microsoft.com/office/word/2010/wordml" xmlns:w="http://schemas.openxmlformats.org/wordprocessingml/2006/main" xmlns:w10="urn:schemas-microsoft-com:office:word" xmlns:wp14="http://schemas.microsoft.com/office/word/2010/wordprocessingDrawing" xmlns:v="urn:schemas-microsoft-com:vml" xmlns:o="urn:schemas-microsoft-com:office:office" xmlns:am3d="http://schemas.microsoft.com/office/drawing/2017/model3d" xmlns:aink="http://schemas.microsoft.com/office/drawing/2016/ink" xmlns:mc="http://schemas.openxmlformats.org/markup-compatibility/2006" xmlns:cx8="http://schemas.microsoft.com/office/drawing/2016/5/14/chartex" xmlns:cx7="http://schemas.microsoft.com/office/drawing/2016/5/13/chartex" xmlns:cx6="http://schemas.microsoft.com/office/drawing/2016/5/12/chartex" xmlns:cx5="http://schemas.microsoft.com/office/drawing/2016/5/11/chartex" xmlns:cx4="http://schemas.microsoft.com/office/drawing/2016/5/10/chartex" xmlns:cx3="http://schemas.microsoft.com/office/drawing/2016/5/9/chartex" xmlns:cx2="http://schemas.microsoft.com/office/drawing/2015/10/21/chartex" xmlns:cx1="http://schemas.microsoft.com/office/drawing/2015/9/8/chartex" xmlns:cx="http://schemas.microsoft.com/office/drawing/2014/chartex" xmlns:wpc="http://schemas.microsoft.com/office/word/2010/wordprocessingCanvas" xmlns="" val="0"/>
                         </a:ext>
                       </a:extLst>
                     </a:blip>
@@ -12265,7 +12265,7 @@
                     <a:blip r:embed="rId16">
                       <a:extLst>
                         <a:ext uri="{28A0092B-C50C-407E-A947-70E740481C1C}">
-                          <a14:useLocalDpi xmlns="" xmlns:wpc="http://schemas.microsoft.com/office/word/2010/wordprocessingCanvas" xmlns:cx="http://schemas.microsoft.com/office/drawing/2014/chartex" xmlns:cx1="http://schemas.microsoft.com/office/drawing/2015/9/8/chartex" xmlns:cx2="http://schemas.microsoft.com/office/drawing/2015/10/21/chartex" xmlns:cx3="http://schemas.microsoft.com/office/drawing/2016/5/9/chartex" xmlns:cx4="http://schemas.microsoft.com/office/drawing/2016/5/10/chartex" xmlns:cx5="http://schemas.microsoft.com/office/drawing/2016/5/11/chartex" xmlns:cx6="http://schemas.microsoft.com/office/drawing/2016/5/12/chartex" xmlns:cx7="http://schemas.microsoft.com/office/drawing/2016/5/13/chartex" xmlns:cx8="http://schemas.microsoft.com/office/drawing/2016/5/14/chartex" xmlns:mc="http://schemas.openxmlformats.org/markup-compatibility/2006" xmlns:aink="http://schemas.microsoft.com/office/drawing/2016/ink" xmlns:am3d="http://schemas.microsoft.com/office/drawing/2017/model3d" xmlns:o="urn:schemas-microsoft-com:office:office" xmlns:v="urn:schemas-microsoft-com:vml" xmlns:wp14="http://schemas.microsoft.com/office/word/2010/wordprocessingDrawing" xmlns:w10="urn:schemas-microsoft-com:office:word" xmlns:w="http://schemas.openxmlformats.org/wordprocessingml/2006/main" xmlns:w14="http://schemas.microsoft.com/office/word/2010/wordml" xmlns:w15="http://schemas.microsoft.com/office/word/2012/wordml" xmlns:w16cid="http://schemas.microsoft.com/office/word/2016/wordml/cid" xmlns:w16se="http://schemas.microsoft.com/office/word/2015/wordml/symex" xmlns:wpg="http://schemas.microsoft.com/office/word/2010/wordprocessingGroup" xmlns:wpi="http://schemas.microsoft.com/office/word/2010/wordprocessingInk" xmlns:wps="http://schemas.microsoft.com/office/word/2010/wordprocessingShape" xmlns:a14="http://schemas.microsoft.com/office/drawing/2010/main" val="0"/>
+                          <a14:useLocalDpi xmlns:a14="http://schemas.microsoft.com/office/drawing/2010/main" xmlns:wps="http://schemas.microsoft.com/office/word/2010/wordprocessingShape" xmlns:wpi="http://schemas.microsoft.com/office/word/2010/wordprocessingInk" xmlns:wpg="http://schemas.microsoft.com/office/word/2010/wordprocessingGroup" xmlns:w16se="http://schemas.microsoft.com/office/word/2015/wordml/symex" xmlns:w16cid="http://schemas.microsoft.com/office/word/2016/wordml/cid" xmlns:w15="http://schemas.microsoft.com/office/word/2012/wordml" xmlns:w14="http://schemas.microsoft.com/office/word/2010/wordml" xmlns:w="http://schemas.openxmlformats.org/wordprocessingml/2006/main" xmlns:w10="urn:schemas-microsoft-com:office:word" xmlns:wp14="http://schemas.microsoft.com/office/word/2010/wordprocessingDrawing" xmlns:v="urn:schemas-microsoft-com:vml" xmlns:o="urn:schemas-microsoft-com:office:office" xmlns:am3d="http://schemas.microsoft.com/office/drawing/2017/model3d" xmlns:aink="http://schemas.microsoft.com/office/drawing/2016/ink" xmlns:mc="http://schemas.openxmlformats.org/markup-compatibility/2006" xmlns:cx8="http://schemas.microsoft.com/office/drawing/2016/5/14/chartex" xmlns:cx7="http://schemas.microsoft.com/office/drawing/2016/5/13/chartex" xmlns:cx6="http://schemas.microsoft.com/office/drawing/2016/5/12/chartex" xmlns:cx5="http://schemas.microsoft.com/office/drawing/2016/5/11/chartex" xmlns:cx4="http://schemas.microsoft.com/office/drawing/2016/5/10/chartex" xmlns:cx3="http://schemas.microsoft.com/office/drawing/2016/5/9/chartex" xmlns:cx2="http://schemas.microsoft.com/office/drawing/2015/10/21/chartex" xmlns:cx1="http://schemas.microsoft.com/office/drawing/2015/9/8/chartex" xmlns:cx="http://schemas.microsoft.com/office/drawing/2014/chartex" xmlns:wpc="http://schemas.microsoft.com/office/word/2010/wordprocessingCanvas" xmlns="" val="0"/>
                         </a:ext>
                       </a:extLst>
                     </a:blip>
@@ -22710,7 +22710,7 @@
                     <a:blip r:embed="rId18">
                       <a:extLst>
                         <a:ext uri="{28A0092B-C50C-407E-A947-70E740481C1C}">
-                          <a14:useLocalDpi xmlns="" xmlns:wpc="http://schemas.microsoft.com/office/word/2010/wordprocessingCanvas" xmlns:cx="http://schemas.microsoft.com/office/drawing/2014/chartex" xmlns:cx1="http://schemas.microsoft.com/office/drawing/2015/9/8/chartex" xmlns:cx2="http://schemas.microsoft.com/office/drawing/2015/10/21/chartex" xmlns:cx3="http://schemas.microsoft.com/office/drawing/2016/5/9/chartex" xmlns:cx4="http://schemas.microsoft.com/office/drawing/2016/5/10/chartex" xmlns:cx5="http://schemas.microsoft.com/office/drawing/2016/5/11/chartex" xmlns:cx6="http://schemas.microsoft.com/office/drawing/2016/5/12/chartex" xmlns:cx7="http://schemas.microsoft.com/office/drawing/2016/5/13/chartex" xmlns:cx8="http://schemas.microsoft.com/office/drawing/2016/5/14/chartex" xmlns:mc="http://schemas.openxmlformats.org/markup-compatibility/2006" xmlns:aink="http://schemas.microsoft.com/office/drawing/2016/ink" xmlns:am3d="http://schemas.microsoft.com/office/drawing/2017/model3d" xmlns:o="urn:schemas-microsoft-com:office:office" xmlns:v="urn:schemas-microsoft-com:vml" xmlns:wp14="http://schemas.microsoft.com/office/word/2010/wordprocessingDrawing" xmlns:w10="urn:schemas-microsoft-com:office:word" xmlns:w="http://schemas.openxmlformats.org/wordprocessingml/2006/main" xmlns:w14="http://schemas.microsoft.com/office/word/2010/wordml" xmlns:w15="http://schemas.microsoft.com/office/word/2012/wordml" xmlns:w16cid="http://schemas.microsoft.com/office/word/2016/wordml/cid" xmlns:w16se="http://schemas.microsoft.com/office/word/2015/wordml/symex" xmlns:wpg="http://schemas.microsoft.com/office/word/2010/wordprocessingGroup" xmlns:wpi="http://schemas.microsoft.com/office/word/2010/wordprocessingInk" xmlns:wps="http://schemas.microsoft.com/office/word/2010/wordprocessingShape" xmlns:a14="http://schemas.microsoft.com/office/drawing/2010/main" val="0"/>
+                          <a14:useLocalDpi xmlns:a14="http://schemas.microsoft.com/office/drawing/2010/main" xmlns:wps="http://schemas.microsoft.com/office/word/2010/wordprocessingShape" xmlns:wpi="http://schemas.microsoft.com/office/word/2010/wordprocessingInk" xmlns:wpg="http://schemas.microsoft.com/office/word/2010/wordprocessingGroup" xmlns:w16se="http://schemas.microsoft.com/office/word/2015/wordml/symex" xmlns:w16cid="http://schemas.microsoft.com/office/word/2016/wordml/cid" xmlns:w15="http://schemas.microsoft.com/office/word/2012/wordml" xmlns:w14="http://schemas.microsoft.com/office/word/2010/wordml" xmlns:w="http://schemas.openxmlformats.org/wordprocessingml/2006/main" xmlns:w10="urn:schemas-microsoft-com:office:word" xmlns:wp14="http://schemas.microsoft.com/office/word/2010/wordprocessingDrawing" xmlns:v="urn:schemas-microsoft-com:vml" xmlns:o="urn:schemas-microsoft-com:office:office" xmlns:am3d="http://schemas.microsoft.com/office/drawing/2017/model3d" xmlns:aink="http://schemas.microsoft.com/office/drawing/2016/ink" xmlns:mc="http://schemas.openxmlformats.org/markup-compatibility/2006" xmlns:cx8="http://schemas.microsoft.com/office/drawing/2016/5/14/chartex" xmlns:cx7="http://schemas.microsoft.com/office/drawing/2016/5/13/chartex" xmlns:cx6="http://schemas.microsoft.com/office/drawing/2016/5/12/chartex" xmlns:cx5="http://schemas.microsoft.com/office/drawing/2016/5/11/chartex" xmlns:cx4="http://schemas.microsoft.com/office/drawing/2016/5/10/chartex" xmlns:cx3="http://schemas.microsoft.com/office/drawing/2016/5/9/chartex" xmlns:cx2="http://schemas.microsoft.com/office/drawing/2015/10/21/chartex" xmlns:cx1="http://schemas.microsoft.com/office/drawing/2015/9/8/chartex" xmlns:cx="http://schemas.microsoft.com/office/drawing/2014/chartex" xmlns:wpc="http://schemas.microsoft.com/office/word/2010/wordprocessingCanvas" xmlns="" val="0"/>
                         </a:ext>
                       </a:extLst>
                     </a:blip>
@@ -23005,7 +23005,7 @@
                     <a:blip r:embed="rId19">
                       <a:extLst>
                         <a:ext uri="{28A0092B-C50C-407E-A947-70E740481C1C}">
-                          <a14:useLocalDpi xmlns="" xmlns:wpc="http://schemas.microsoft.com/office/word/2010/wordprocessingCanvas" xmlns:cx="http://schemas.microsoft.com/office/drawing/2014/chartex" xmlns:cx1="http://schemas.microsoft.com/office/drawing/2015/9/8/chartex" xmlns:cx2="http://schemas.microsoft.com/office/drawing/2015/10/21/chartex" xmlns:cx3="http://schemas.microsoft.com/office/drawing/2016/5/9/chartex" xmlns:cx4="http://schemas.microsoft.com/office/drawing/2016/5/10/chartex" xmlns:cx5="http://schemas.microsoft.com/office/drawing/2016/5/11/chartex" xmlns:cx6="http://schemas.microsoft.com/office/drawing/2016/5/12/chartex" xmlns:cx7="http://schemas.microsoft.com/office/drawing/2016/5/13/chartex" xmlns:cx8="http://schemas.microsoft.com/office/drawing/2016/5/14/chartex" xmlns:mc="http://schemas.openxmlformats.org/markup-compatibility/2006" xmlns:aink="http://schemas.microsoft.com/office/drawing/2016/ink" xmlns:am3d="http://schemas.microsoft.com/office/drawing/2017/model3d" xmlns:o="urn:schemas-microsoft-com:office:office" xmlns:v="urn:schemas-microsoft-com:vml" xmlns:wp14="http://schemas.microsoft.com/office/word/2010/wordprocessingDrawing" xmlns:w10="urn:schemas-microsoft-com:office:word" xmlns:w="http://schemas.openxmlformats.org/wordprocessingml/2006/main" xmlns:w14="http://schemas.microsoft.com/office/word/2010/wordml" xmlns:w15="http://schemas.microsoft.com/office/word/2012/wordml" xmlns:w16cid="http://schemas.microsoft.com/office/word/2016/wordml/cid" xmlns:w16se="http://schemas.microsoft.com/office/word/2015/wordml/symex" xmlns:wpg="http://schemas.microsoft.com/office/word/2010/wordprocessingGroup" xmlns:wpi="http://schemas.microsoft.com/office/word/2010/wordprocessingInk" xmlns:wps="http://schemas.microsoft.com/office/word/2010/wordprocessingShape" xmlns:a14="http://schemas.microsoft.com/office/drawing/2010/main" val="0"/>
+                          <a14:useLocalDpi xmlns:a14="http://schemas.microsoft.com/office/drawing/2010/main" xmlns:wps="http://schemas.microsoft.com/office/word/2010/wordprocessingShape" xmlns:wpi="http://schemas.microsoft.com/office/word/2010/wordprocessingInk" xmlns:wpg="http://schemas.microsoft.com/office/word/2010/wordprocessingGroup" xmlns:w16se="http://schemas.microsoft.com/office/word/2015/wordml/symex" xmlns:w16cid="http://schemas.microsoft.com/office/word/2016/wordml/cid" xmlns:w15="http://schemas.microsoft.com/office/word/2012/wordml" xmlns:w14="http://schemas.microsoft.com/office/word/2010/wordml" xmlns:w="http://schemas.openxmlformats.org/wordprocessingml/2006/main" xmlns:w10="urn:schemas-microsoft-com:office:word" xmlns:wp14="http://schemas.microsoft.com/office/word/2010/wordprocessingDrawing" xmlns:v="urn:schemas-microsoft-com:vml" xmlns:o="urn:schemas-microsoft-com:office:office" xmlns:am3d="http://schemas.microsoft.com/office/drawing/2017/model3d" xmlns:aink="http://schemas.microsoft.com/office/drawing/2016/ink" xmlns:mc="http://schemas.openxmlformats.org/markup-compatibility/2006" xmlns:cx8="http://schemas.microsoft.com/office/drawing/2016/5/14/chartex" xmlns:cx7="http://schemas.microsoft.com/office/drawing/2016/5/13/chartex" xmlns:cx6="http://schemas.microsoft.com/office/drawing/2016/5/12/chartex" xmlns:cx5="http://schemas.microsoft.com/office/drawing/2016/5/11/chartex" xmlns:cx4="http://schemas.microsoft.com/office/drawing/2016/5/10/chartex" xmlns:cx3="http://schemas.microsoft.com/office/drawing/2016/5/9/chartex" xmlns:cx2="http://schemas.microsoft.com/office/drawing/2015/10/21/chartex" xmlns:cx1="http://schemas.microsoft.com/office/drawing/2015/9/8/chartex" xmlns:cx="http://schemas.microsoft.com/office/drawing/2014/chartex" xmlns:wpc="http://schemas.microsoft.com/office/word/2010/wordprocessingCanvas" xmlns="" val="0"/>
                         </a:ext>
                       </a:extLst>
                     </a:blip>
@@ -23106,7 +23106,7 @@
                     <a:blip r:embed="rId20">
                       <a:extLst>
                         <a:ext uri="{28A0092B-C50C-407E-A947-70E740481C1C}">
-                          <a14:useLocalDpi xmlns="" xmlns:wpc="http://schemas.microsoft.com/office/word/2010/wordprocessingCanvas" xmlns:cx="http://schemas.microsoft.com/office/drawing/2014/chartex" xmlns:cx1="http://schemas.microsoft.com/office/drawing/2015/9/8/chartex" xmlns:cx2="http://schemas.microsoft.com/office/drawing/2015/10/21/chartex" xmlns:cx3="http://schemas.microsoft.com/office/drawing/2016/5/9/chartex" xmlns:cx4="http://schemas.microsoft.com/office/drawing/2016/5/10/chartex" xmlns:cx5="http://schemas.microsoft.com/office/drawing/2016/5/11/chartex" xmlns:cx6="http://schemas.microsoft.com/office/drawing/2016/5/12/chartex" xmlns:cx7="http://schemas.microsoft.com/office/drawing/2016/5/13/chartex" xmlns:cx8="http://schemas.microsoft.com/office/drawing/2016/5/14/chartex" xmlns:mc="http://schemas.openxmlformats.org/markup-compatibility/2006" xmlns:aink="http://schemas.microsoft.com/office/drawing/2016/ink" xmlns:am3d="http://schemas.microsoft.com/office/drawing/2017/model3d" xmlns:o="urn:schemas-microsoft-com:office:office" xmlns:v="urn:schemas-microsoft-com:vml" xmlns:wp14="http://schemas.microsoft.com/office/word/2010/wordprocessingDrawing" xmlns:w10="urn:schemas-microsoft-com:office:word" xmlns:w="http://schemas.openxmlformats.org/wordprocessingml/2006/main" xmlns:w14="http://schemas.microsoft.com/office/word/2010/wordml" xmlns:w15="http://schemas.microsoft.com/office/word/2012/wordml" xmlns:w16cid="http://schemas.microsoft.com/office/word/2016/wordml/cid" xmlns:w16se="http://schemas.microsoft.com/office/word/2015/wordml/symex" xmlns:wpg="http://schemas.microsoft.com/office/word/2010/wordprocessingGroup" xmlns:wpi="http://schemas.microsoft.com/office/word/2010/wordprocessingInk" xmlns:wps="http://schemas.microsoft.com/office/word/2010/wordprocessingShape" xmlns:a14="http://schemas.microsoft.com/office/drawing/2010/main" val="0"/>
+                          <a14:useLocalDpi xmlns:a14="http://schemas.microsoft.com/office/drawing/2010/main" xmlns:wps="http://schemas.microsoft.com/office/word/2010/wordprocessingShape" xmlns:wpi="http://schemas.microsoft.com/office/word/2010/wordprocessingInk" xmlns:wpg="http://schemas.microsoft.com/office/word/2010/wordprocessingGroup" xmlns:w16se="http://schemas.microsoft.com/office/word/2015/wordml/symex" xmlns:w16cid="http://schemas.microsoft.com/office/word/2016/wordml/cid" xmlns:w15="http://schemas.microsoft.com/office/word/2012/wordml" xmlns:w14="http://schemas.microsoft.com/office/word/2010/wordml" xmlns:w="http://schemas.openxmlformats.org/wordprocessingml/2006/main" xmlns:w10="urn:schemas-microsoft-com:office:word" xmlns:wp14="http://schemas.microsoft.com/office/word/2010/wordprocessingDrawing" xmlns:v="urn:schemas-microsoft-com:vml" xmlns:o="urn:schemas-microsoft-com:office:office" xmlns:am3d="http://schemas.microsoft.com/office/drawing/2017/model3d" xmlns:aink="http://schemas.microsoft.com/office/drawing/2016/ink" xmlns:mc="http://schemas.openxmlformats.org/markup-compatibility/2006" xmlns:cx8="http://schemas.microsoft.com/office/drawing/2016/5/14/chartex" xmlns:cx7="http://schemas.microsoft.com/office/drawing/2016/5/13/chartex" xmlns:cx6="http://schemas.microsoft.com/office/drawing/2016/5/12/chartex" xmlns:cx5="http://schemas.microsoft.com/office/drawing/2016/5/11/chartex" xmlns:cx4="http://schemas.microsoft.com/office/drawing/2016/5/10/chartex" xmlns:cx3="http://schemas.microsoft.com/office/drawing/2016/5/9/chartex" xmlns:cx2="http://schemas.microsoft.com/office/drawing/2015/10/21/chartex" xmlns:cx1="http://schemas.microsoft.com/office/drawing/2015/9/8/chartex" xmlns:cx="http://schemas.microsoft.com/office/drawing/2014/chartex" xmlns:wpc="http://schemas.microsoft.com/office/word/2010/wordprocessingCanvas" xmlns="" val="0"/>
                         </a:ext>
                       </a:extLst>
                     </a:blip>
@@ -23208,7 +23208,7 @@
                     <a:blip r:embed="rId21">
                       <a:extLst>
                         <a:ext uri="{28A0092B-C50C-407E-A947-70E740481C1C}">
-                          <a14:useLocalDpi xmlns="" xmlns:wpc="http://schemas.microsoft.com/office/word/2010/wordprocessingCanvas" xmlns:cx="http://schemas.microsoft.com/office/drawing/2014/chartex" xmlns:cx1="http://schemas.microsoft.com/office/drawing/2015/9/8/chartex" xmlns:cx2="http://schemas.microsoft.com/office/drawing/2015/10/21/chartex" xmlns:cx3="http://schemas.microsoft.com/office/drawing/2016/5/9/chartex" xmlns:cx4="http://schemas.microsoft.com/office/drawing/2016/5/10/chartex" xmlns:cx5="http://schemas.microsoft.com/office/drawing/2016/5/11/chartex" xmlns:cx6="http://schemas.microsoft.com/office/drawing/2016/5/12/chartex" xmlns:cx7="http://schemas.microsoft.com/office/drawing/2016/5/13/chartex" xmlns:cx8="http://schemas.microsoft.com/office/drawing/2016/5/14/chartex" xmlns:mc="http://schemas.openxmlformats.org/markup-compatibility/2006" xmlns:aink="http://schemas.microsoft.com/office/drawing/2016/ink" xmlns:am3d="http://schemas.microsoft.com/office/drawing/2017/model3d" xmlns:o="urn:schemas-microsoft-com:office:office" xmlns:v="urn:schemas-microsoft-com:vml" xmlns:wp14="http://schemas.microsoft.com/office/word/2010/wordprocessingDrawing" xmlns:w10="urn:schemas-microsoft-com:office:word" xmlns:w="http://schemas.openxmlformats.org/wordprocessingml/2006/main" xmlns:w14="http://schemas.microsoft.com/office/word/2010/wordml" xmlns:w15="http://schemas.microsoft.com/office/word/2012/wordml" xmlns:w16cid="http://schemas.microsoft.com/office/word/2016/wordml/cid" xmlns:w16se="http://schemas.microsoft.com/office/word/2015/wordml/symex" xmlns:wpg="http://schemas.microsoft.com/office/word/2010/wordprocessingGroup" xmlns:wpi="http://schemas.microsoft.com/office/word/2010/wordprocessingInk" xmlns:wps="http://schemas.microsoft.com/office/word/2010/wordprocessingShape" xmlns:a14="http://schemas.microsoft.com/office/drawing/2010/main" val="0"/>
+                          <a14:useLocalDpi xmlns:a14="http://schemas.microsoft.com/office/drawing/2010/main" xmlns:wps="http://schemas.microsoft.com/office/word/2010/wordprocessingShape" xmlns:wpi="http://schemas.microsoft.com/office/word/2010/wordprocessingInk" xmlns:wpg="http://schemas.microsoft.com/office/word/2010/wordprocessingGroup" xmlns:w16se="http://schemas.microsoft.com/office/word/2015/wordml/symex" xmlns:w16cid="http://schemas.microsoft.com/office/word/2016/wordml/cid" xmlns:w15="http://schemas.microsoft.com/office/word/2012/wordml" xmlns:w14="http://schemas.microsoft.com/office/word/2010/wordml" xmlns:w="http://schemas.openxmlformats.org/wordprocessingml/2006/main" xmlns:w10="urn:schemas-microsoft-com:office:word" xmlns:wp14="http://schemas.microsoft.com/office/word/2010/wordprocessingDrawing" xmlns:v="urn:schemas-microsoft-com:vml" xmlns:o="urn:schemas-microsoft-com:office:office" xmlns:am3d="http://schemas.microsoft.com/office/drawing/2017/model3d" xmlns:aink="http://schemas.microsoft.com/office/drawing/2016/ink" xmlns:mc="http://schemas.openxmlformats.org/markup-compatibility/2006" xmlns:cx8="http://schemas.microsoft.com/office/drawing/2016/5/14/chartex" xmlns:cx7="http://schemas.microsoft.com/office/drawing/2016/5/13/chartex" xmlns:cx6="http://schemas.microsoft.com/office/drawing/2016/5/12/chartex" xmlns:cx5="http://schemas.microsoft.com/office/drawing/2016/5/11/chartex" xmlns:cx4="http://schemas.microsoft.com/office/drawing/2016/5/10/chartex" xmlns:cx3="http://schemas.microsoft.com/office/drawing/2016/5/9/chartex" xmlns:cx2="http://schemas.microsoft.com/office/drawing/2015/10/21/chartex" xmlns:cx1="http://schemas.microsoft.com/office/drawing/2015/9/8/chartex" xmlns:cx="http://schemas.microsoft.com/office/drawing/2014/chartex" xmlns:wpc="http://schemas.microsoft.com/office/word/2010/wordprocessingCanvas" xmlns="" val="0"/>
                         </a:ext>
                       </a:extLst>
                     </a:blip>
@@ -23309,7 +23309,7 @@
                     <a:blip r:embed="rId22">
                       <a:extLst>
                         <a:ext uri="{28A0092B-C50C-407E-A947-70E740481C1C}">
-                          <a14:useLocalDpi xmlns="" xmlns:wpc="http://schemas.microsoft.com/office/word/2010/wordprocessingCanvas" xmlns:cx="http://schemas.microsoft.com/office/drawing/2014/chartex" xmlns:cx1="http://schemas.microsoft.com/office/drawing/2015/9/8/chartex" xmlns:cx2="http://schemas.microsoft.com/office/drawing/2015/10/21/chartex" xmlns:cx3="http://schemas.microsoft.com/office/drawing/2016/5/9/chartex" xmlns:cx4="http://schemas.microsoft.com/office/drawing/2016/5/10/chartex" xmlns:cx5="http://schemas.microsoft.com/office/drawing/2016/5/11/chartex" xmlns:cx6="http://schemas.microsoft.com/office/drawing/2016/5/12/chartex" xmlns:cx7="http://schemas.microsoft.com/office/drawing/2016/5/13/chartex" xmlns:cx8="http://schemas.microsoft.com/office/drawing/2016/5/14/chartex" xmlns:mc="http://schemas.openxmlformats.org/markup-compatibility/2006" xmlns:aink="http://schemas.microsoft.com/office/drawing/2016/ink" xmlns:am3d="http://schemas.microsoft.com/office/drawing/2017/model3d" xmlns:o="urn:schemas-microsoft-com:office:office" xmlns:v="urn:schemas-microsoft-com:vml" xmlns:wp14="http://schemas.microsoft.com/office/word/2010/wordprocessingDrawing" xmlns:w10="urn:schemas-microsoft-com:office:word" xmlns:w="http://schemas.openxmlformats.org/wordprocessingml/2006/main" xmlns:w14="http://schemas.microsoft.com/office/word/2010/wordml" xmlns:w15="http://schemas.microsoft.com/office/word/2012/wordml" xmlns:w16cid="http://schemas.microsoft.com/office/word/2016/wordml/cid" xmlns:w16se="http://schemas.microsoft.com/office/word/2015/wordml/symex" xmlns:wpg="http://schemas.microsoft.com/office/word/2010/wordprocessingGroup" xmlns:wpi="http://schemas.microsoft.com/office/word/2010/wordprocessingInk" xmlns:wps="http://schemas.microsoft.com/office/word/2010/wordprocessingShape" xmlns:a14="http://schemas.microsoft.com/office/drawing/2010/main" val="0"/>
+                          <a14:useLocalDpi xmlns:a14="http://schemas.microsoft.com/office/drawing/2010/main" xmlns:wps="http://schemas.microsoft.com/office/word/2010/wordprocessingShape" xmlns:wpi="http://schemas.microsoft.com/office/word/2010/wordprocessingInk" xmlns:wpg="http://schemas.microsoft.com/office/word/2010/wordprocessingGroup" xmlns:w16se="http://schemas.microsoft.com/office/word/2015/wordml/symex" xmlns:w16cid="http://schemas.microsoft.com/office/word/2016/wordml/cid" xmlns:w15="http://schemas.microsoft.com/office/word/2012/wordml" xmlns:w14="http://schemas.microsoft.com/office/word/2010/wordml" xmlns:w="http://schemas.openxmlformats.org/wordprocessingml/2006/main" xmlns:w10="urn:schemas-microsoft-com:office:word" xmlns:wp14="http://schemas.microsoft.com/office/word/2010/wordprocessingDrawing" xmlns:v="urn:schemas-microsoft-com:vml" xmlns:o="urn:schemas-microsoft-com:office:office" xmlns:am3d="http://schemas.microsoft.com/office/drawing/2017/model3d" xmlns:aink="http://schemas.microsoft.com/office/drawing/2016/ink" xmlns:mc="http://schemas.openxmlformats.org/markup-compatibility/2006" xmlns:cx8="http://schemas.microsoft.com/office/drawing/2016/5/14/chartex" xmlns:cx7="http://schemas.microsoft.com/office/drawing/2016/5/13/chartex" xmlns:cx6="http://schemas.microsoft.com/office/drawing/2016/5/12/chartex" xmlns:cx5="http://schemas.microsoft.com/office/drawing/2016/5/11/chartex" xmlns:cx4="http://schemas.microsoft.com/office/drawing/2016/5/10/chartex" xmlns:cx3="http://schemas.microsoft.com/office/drawing/2016/5/9/chartex" xmlns:cx2="http://schemas.microsoft.com/office/drawing/2015/10/21/chartex" xmlns:cx1="http://schemas.microsoft.com/office/drawing/2015/9/8/chartex" xmlns:cx="http://schemas.microsoft.com/office/drawing/2014/chartex" xmlns:wpc="http://schemas.microsoft.com/office/word/2010/wordprocessingCanvas" xmlns="" val="0"/>
                         </a:ext>
                       </a:extLst>
                     </a:blip>
@@ -23479,7 +23479,7 @@
                     <a:blip r:embed="rId23">
                       <a:extLst>
                         <a:ext uri="{28A0092B-C50C-407E-A947-70E740481C1C}">
-                          <a14:useLocalDpi xmlns="" xmlns:wpc="http://schemas.microsoft.com/office/word/2010/wordprocessingCanvas" xmlns:cx="http://schemas.microsoft.com/office/drawing/2014/chartex" xmlns:cx1="http://schemas.microsoft.com/office/drawing/2015/9/8/chartex" xmlns:cx2="http://schemas.microsoft.com/office/drawing/2015/10/21/chartex" xmlns:cx3="http://schemas.microsoft.com/office/drawing/2016/5/9/chartex" xmlns:cx4="http://schemas.microsoft.com/office/drawing/2016/5/10/chartex" xmlns:cx5="http://schemas.microsoft.com/office/drawing/2016/5/11/chartex" xmlns:cx6="http://schemas.microsoft.com/office/drawing/2016/5/12/chartex" xmlns:cx7="http://schemas.microsoft.com/office/drawing/2016/5/13/chartex" xmlns:cx8="http://schemas.microsoft.com/office/drawing/2016/5/14/chartex" xmlns:mc="http://schemas.openxmlformats.org/markup-compatibility/2006" xmlns:aink="http://schemas.microsoft.com/office/drawing/2016/ink" xmlns:am3d="http://schemas.microsoft.com/office/drawing/2017/model3d" xmlns:o="urn:schemas-microsoft-com:office:office" xmlns:v="urn:schemas-microsoft-com:vml" xmlns:wp14="http://schemas.microsoft.com/office/word/2010/wordprocessingDrawing" xmlns:w10="urn:schemas-microsoft-com:office:word" xmlns:w="http://schemas.openxmlformats.org/wordprocessingml/2006/main" xmlns:w14="http://schemas.microsoft.com/office/word/2010/wordml" xmlns:w15="http://schemas.microsoft.com/office/word/2012/wordml" xmlns:w16cid="http://schemas.microsoft.com/office/word/2016/wordml/cid" xmlns:w16se="http://schemas.microsoft.com/office/word/2015/wordml/symex" xmlns:wpg="http://schemas.microsoft.com/office/word/2010/wordprocessingGroup" xmlns:wpi="http://schemas.microsoft.com/office/word/2010/wordprocessingInk" xmlns:wps="http://schemas.microsoft.com/office/word/2010/wordprocessingShape" xmlns:a14="http://schemas.microsoft.com/office/drawing/2010/main" val="0"/>
+                          <a14:useLocalDpi xmlns:a14="http://schemas.microsoft.com/office/drawing/2010/main" xmlns:wps="http://schemas.microsoft.com/office/word/2010/wordprocessingShape" xmlns:wpi="http://schemas.microsoft.com/office/word/2010/wordprocessingInk" xmlns:wpg="http://schemas.microsoft.com/office/word/2010/wordprocessingGroup" xmlns:w16se="http://schemas.microsoft.com/office/word/2015/wordml/symex" xmlns:w16cid="http://schemas.microsoft.com/office/word/2016/wordml/cid" xmlns:w15="http://schemas.microsoft.com/office/word/2012/wordml" xmlns:w14="http://schemas.microsoft.com/office/word/2010/wordml" xmlns:w="http://schemas.openxmlformats.org/wordprocessingml/2006/main" xmlns:w10="urn:schemas-microsoft-com:office:word" xmlns:wp14="http://schemas.microsoft.com/office/word/2010/wordprocessingDrawing" xmlns:v="urn:schemas-microsoft-com:vml" xmlns:o="urn:schemas-microsoft-com:office:office" xmlns:am3d="http://schemas.microsoft.com/office/drawing/2017/model3d" xmlns:aink="http://schemas.microsoft.com/office/drawing/2016/ink" xmlns:mc="http://schemas.openxmlformats.org/markup-compatibility/2006" xmlns:cx8="http://schemas.microsoft.com/office/drawing/2016/5/14/chartex" xmlns:cx7="http://schemas.microsoft.com/office/drawing/2016/5/13/chartex" xmlns:cx6="http://schemas.microsoft.com/office/drawing/2016/5/12/chartex" xmlns:cx5="http://schemas.microsoft.com/office/drawing/2016/5/11/chartex" xmlns:cx4="http://schemas.microsoft.com/office/drawing/2016/5/10/chartex" xmlns:cx3="http://schemas.microsoft.com/office/drawing/2016/5/9/chartex" xmlns:cx2="http://schemas.microsoft.com/office/drawing/2015/10/21/chartex" xmlns:cx1="http://schemas.microsoft.com/office/drawing/2015/9/8/chartex" xmlns:cx="http://schemas.microsoft.com/office/drawing/2014/chartex" xmlns:wpc="http://schemas.microsoft.com/office/word/2010/wordprocessingCanvas" xmlns="" val="0"/>
                         </a:ext>
                       </a:extLst>
                     </a:blip>
@@ -23938,14 +23938,23 @@
               <w:rPr>
                 <w:rFonts w:cs="Times New Roman"/>
                 <w:szCs w:val="28"/>
-              </w:rPr>
-            </w:pPr>
-            <w:r>
-              <w:rPr>
-                <w:rFonts w:cs="Times New Roman"/>
-                <w:szCs w:val="28"/>
-              </w:rPr>
-              <w:t>144</w:t>
+                <w:lang w:val="en-US"/>
+              </w:rPr>
+            </w:pPr>
+            <w:r>
+              <w:rPr>
+                <w:rFonts w:cs="Times New Roman"/>
+                <w:szCs w:val="28"/>
+              </w:rPr>
+              <w:t>1</w:t>
+            </w:r>
+            <w:r>
+              <w:rPr>
+                <w:rFonts w:cs="Times New Roman"/>
+                <w:szCs w:val="28"/>
+                <w:lang w:val="en-US"/>
+              </w:rPr>
+              <w:t>95</w:t>
             </w:r>
             <w:r>
               <w:rPr>
@@ -23959,8 +23968,9 @@
               <w:rPr>
                 <w:rFonts w:cs="Times New Roman"/>
                 <w:szCs w:val="28"/>
-              </w:rPr>
-              <w:t>060</w:t>
+                <w:lang w:val="en-US"/>
+              </w:rPr>
+              <w:t>922</w:t>
             </w:r>
           </w:p>
         </w:tc>
@@ -30014,7 +30024,7 @@
                     <a:blip r:embed="rId24">
                       <a:extLst>
                         <a:ext uri="{28A0092B-C50C-407E-A947-70E740481C1C}">
-                          <a14:useLocalDpi xmlns="" xmlns:wpc="http://schemas.microsoft.com/office/word/2010/wordprocessingCanvas" xmlns:cx="http://schemas.microsoft.com/office/drawing/2014/chartex" xmlns:cx1="http://schemas.microsoft.com/office/drawing/2015/9/8/chartex" xmlns:cx2="http://schemas.microsoft.com/office/drawing/2015/10/21/chartex" xmlns:cx3="http://schemas.microsoft.com/office/drawing/2016/5/9/chartex" xmlns:cx4="http://schemas.microsoft.com/office/drawing/2016/5/10/chartex" xmlns:cx5="http://schemas.microsoft.com/office/drawing/2016/5/11/chartex" xmlns:cx6="http://schemas.microsoft.com/office/drawing/2016/5/12/chartex" xmlns:cx7="http://schemas.microsoft.com/office/drawing/2016/5/13/chartex" xmlns:cx8="http://schemas.microsoft.com/office/drawing/2016/5/14/chartex" xmlns:mc="http://schemas.openxmlformats.org/markup-compatibility/2006" xmlns:aink="http://schemas.microsoft.com/office/drawing/2016/ink" xmlns:am3d="http://schemas.microsoft.com/office/drawing/2017/model3d" xmlns:o="urn:schemas-microsoft-com:office:office" xmlns:v="urn:schemas-microsoft-com:vml" xmlns:wp14="http://schemas.microsoft.com/office/word/2010/wordprocessingDrawing" xmlns:w10="urn:schemas-microsoft-com:office:word" xmlns:w="http://schemas.openxmlformats.org/wordprocessingml/2006/main" xmlns:w14="http://schemas.microsoft.com/office/word/2010/wordml" xmlns:w15="http://schemas.microsoft.com/office/word/2012/wordml" xmlns:w16cid="http://schemas.microsoft.com/office/word/2016/wordml/cid" xmlns:w16se="http://schemas.microsoft.com/office/word/2015/wordml/symex" xmlns:wpg="http://schemas.microsoft.com/office/word/2010/wordprocessingGroup" xmlns:wpi="http://schemas.microsoft.com/office/word/2010/wordprocessingInk" xmlns:wps="http://schemas.microsoft.com/office/word/2010/wordprocessingShape" xmlns:a14="http://schemas.microsoft.com/office/drawing/2010/main" val="0"/>
+                          <a14:useLocalDpi xmlns:a14="http://schemas.microsoft.com/office/drawing/2010/main" xmlns:wps="http://schemas.microsoft.com/office/word/2010/wordprocessingShape" xmlns:wpi="http://schemas.microsoft.com/office/word/2010/wordprocessingInk" xmlns:wpg="http://schemas.microsoft.com/office/word/2010/wordprocessingGroup" xmlns:w16se="http://schemas.microsoft.com/office/word/2015/wordml/symex" xmlns:w16cid="http://schemas.microsoft.com/office/word/2016/wordml/cid" xmlns:w15="http://schemas.microsoft.com/office/word/2012/wordml" xmlns:w14="http://schemas.microsoft.com/office/word/2010/wordml" xmlns:w="http://schemas.openxmlformats.org/wordprocessingml/2006/main" xmlns:w10="urn:schemas-microsoft-com:office:word" xmlns:wp14="http://schemas.microsoft.com/office/word/2010/wordprocessingDrawing" xmlns:v="urn:schemas-microsoft-com:vml" xmlns:o="urn:schemas-microsoft-com:office:office" xmlns:am3d="http://schemas.microsoft.com/office/drawing/2017/model3d" xmlns:aink="http://schemas.microsoft.com/office/drawing/2016/ink" xmlns:mc="http://schemas.openxmlformats.org/markup-compatibility/2006" xmlns:cx8="http://schemas.microsoft.com/office/drawing/2016/5/14/chartex" xmlns:cx7="http://schemas.microsoft.com/office/drawing/2016/5/13/chartex" xmlns:cx6="http://schemas.microsoft.com/office/drawing/2016/5/12/chartex" xmlns:cx5="http://schemas.microsoft.com/office/drawing/2016/5/11/chartex" xmlns:cx4="http://schemas.microsoft.com/office/drawing/2016/5/10/chartex" xmlns:cx3="http://schemas.microsoft.com/office/drawing/2016/5/9/chartex" xmlns:cx2="http://schemas.microsoft.com/office/drawing/2015/10/21/chartex" xmlns:cx1="http://schemas.microsoft.com/office/drawing/2015/9/8/chartex" xmlns:cx="http://schemas.microsoft.com/office/drawing/2014/chartex" xmlns:wpc="http://schemas.microsoft.com/office/word/2010/wordprocessingCanvas" xmlns="" val="0"/>
                         </a:ext>
                       </a:extLst>
                     </a:blip>
@@ -35025,7 +35035,7 @@
                     <a:blip r:embed="rId25">
                       <a:extLst>
                         <a:ext uri="{28A0092B-C50C-407E-A947-70E740481C1C}">
-                          <a14:useLocalDpi xmlns="" xmlns:wpc="http://schemas.microsoft.com/office/word/2010/wordprocessingCanvas" xmlns:cx="http://schemas.microsoft.com/office/drawing/2014/chartex" xmlns:cx1="http://schemas.microsoft.com/office/drawing/2015/9/8/chartex" xmlns:cx2="http://schemas.microsoft.com/office/drawing/2015/10/21/chartex" xmlns:cx3="http://schemas.microsoft.com/office/drawing/2016/5/9/chartex" xmlns:cx4="http://schemas.microsoft.com/office/drawing/2016/5/10/chartex" xmlns:cx5="http://schemas.microsoft.com/office/drawing/2016/5/11/chartex" xmlns:cx6="http://schemas.microsoft.com/office/drawing/2016/5/12/chartex" xmlns:cx7="http://schemas.microsoft.com/office/drawing/2016/5/13/chartex" xmlns:cx8="http://schemas.microsoft.com/office/drawing/2016/5/14/chartex" xmlns:mc="http://schemas.openxmlformats.org/markup-compatibility/2006" xmlns:aink="http://schemas.microsoft.com/office/drawing/2016/ink" xmlns:am3d="http://schemas.microsoft.com/office/drawing/2017/model3d" xmlns:o="urn:schemas-microsoft-com:office:office" xmlns:v="urn:schemas-microsoft-com:vml" xmlns:wp14="http://schemas.microsoft.com/office/word/2010/wordprocessingDrawing" xmlns:w10="urn:schemas-microsoft-com:office:word" xmlns:w="http://schemas.openxmlformats.org/wordprocessingml/2006/main" xmlns:w14="http://schemas.microsoft.com/office/word/2010/wordml" xmlns:w15="http://schemas.microsoft.com/office/word/2012/wordml" xmlns:w16cid="http://schemas.microsoft.com/office/word/2016/wordml/cid" xmlns:w16se="http://schemas.microsoft.com/office/word/2015/wordml/symex" xmlns:wpg="http://schemas.microsoft.com/office/word/2010/wordprocessingGroup" xmlns:wpi="http://schemas.microsoft.com/office/word/2010/wordprocessingInk" xmlns:wps="http://schemas.microsoft.com/office/word/2010/wordprocessingShape" xmlns:a14="http://schemas.microsoft.com/office/drawing/2010/main" val="0"/>
+                          <a14:useLocalDpi xmlns:a14="http://schemas.microsoft.com/office/drawing/2010/main" xmlns:wps="http://schemas.microsoft.com/office/word/2010/wordprocessingShape" xmlns:wpi="http://schemas.microsoft.com/office/word/2010/wordprocessingInk" xmlns:wpg="http://schemas.microsoft.com/office/word/2010/wordprocessingGroup" xmlns:w16se="http://schemas.microsoft.com/office/word/2015/wordml/symex" xmlns:w16cid="http://schemas.microsoft.com/office/word/2016/wordml/cid" xmlns:w15="http://schemas.microsoft.com/office/word/2012/wordml" xmlns:w14="http://schemas.microsoft.com/office/word/2010/wordml" xmlns:w="http://schemas.openxmlformats.org/wordprocessingml/2006/main" xmlns:w10="urn:schemas-microsoft-com:office:word" xmlns:wp14="http://schemas.microsoft.com/office/word/2010/wordprocessingDrawing" xmlns:v="urn:schemas-microsoft-com:vml" xmlns:o="urn:schemas-microsoft-com:office:office" xmlns:am3d="http://schemas.microsoft.com/office/drawing/2017/model3d" xmlns:aink="http://schemas.microsoft.com/office/drawing/2016/ink" xmlns:mc="http://schemas.openxmlformats.org/markup-compatibility/2006" xmlns:cx8="http://schemas.microsoft.com/office/drawing/2016/5/14/chartex" xmlns:cx7="http://schemas.microsoft.com/office/drawing/2016/5/13/chartex" xmlns:cx6="http://schemas.microsoft.com/office/drawing/2016/5/12/chartex" xmlns:cx5="http://schemas.microsoft.com/office/drawing/2016/5/11/chartex" xmlns:cx4="http://schemas.microsoft.com/office/drawing/2016/5/10/chartex" xmlns:cx3="http://schemas.microsoft.com/office/drawing/2016/5/9/chartex" xmlns:cx2="http://schemas.microsoft.com/office/drawing/2015/10/21/chartex" xmlns:cx1="http://schemas.microsoft.com/office/drawing/2015/9/8/chartex" xmlns:cx="http://schemas.microsoft.com/office/drawing/2014/chartex" xmlns:wpc="http://schemas.microsoft.com/office/word/2010/wordprocessingCanvas" xmlns="" val="0"/>
                         </a:ext>
                       </a:extLst>
                     </a:blip>
@@ -35158,7 +35168,7 @@
                     <a:blip r:embed="rId26">
                       <a:extLst>
                         <a:ext uri="{28A0092B-C50C-407E-A947-70E740481C1C}">
-                          <a14:useLocalDpi xmlns="" xmlns:wpc="http://schemas.microsoft.com/office/word/2010/wordprocessingCanvas" xmlns:cx="http://schemas.microsoft.com/office/drawing/2014/chartex" xmlns:cx1="http://schemas.microsoft.com/office/drawing/2015/9/8/chartex" xmlns:cx2="http://schemas.microsoft.com/office/drawing/2015/10/21/chartex" xmlns:cx3="http://schemas.microsoft.com/office/drawing/2016/5/9/chartex" xmlns:cx4="http://schemas.microsoft.com/office/drawing/2016/5/10/chartex" xmlns:cx5="http://schemas.microsoft.com/office/drawing/2016/5/11/chartex" xmlns:cx6="http://schemas.microsoft.com/office/drawing/2016/5/12/chartex" xmlns:cx7="http://schemas.microsoft.com/office/drawing/2016/5/13/chartex" xmlns:cx8="http://schemas.microsoft.com/office/drawing/2016/5/14/chartex" xmlns:mc="http://schemas.openxmlformats.org/markup-compatibility/2006" xmlns:aink="http://schemas.microsoft.com/office/drawing/2016/ink" xmlns:am3d="http://schemas.microsoft.com/office/drawing/2017/model3d" xmlns:o="urn:schemas-microsoft-com:office:office" xmlns:v="urn:schemas-microsoft-com:vml" xmlns:wp14="http://schemas.microsoft.com/office/word/2010/wordprocessingDrawing" xmlns:w10="urn:schemas-microsoft-com:office:word" xmlns:w="http://schemas.openxmlformats.org/wordprocessingml/2006/main" xmlns:w14="http://schemas.microsoft.com/office/word/2010/wordml" xmlns:w15="http://schemas.microsoft.com/office/word/2012/wordml" xmlns:w16cid="http://schemas.microsoft.com/office/word/2016/wordml/cid" xmlns:w16se="http://schemas.microsoft.com/office/word/2015/wordml/symex" xmlns:wpg="http://schemas.microsoft.com/office/word/2010/wordprocessingGroup" xmlns:wpi="http://schemas.microsoft.com/office/word/2010/wordprocessingInk" xmlns:wps="http://schemas.microsoft.com/office/word/2010/wordprocessingShape" xmlns:a14="http://schemas.microsoft.com/office/drawing/2010/main" val="0"/>
+                          <a14:useLocalDpi xmlns:a14="http://schemas.microsoft.com/office/drawing/2010/main" xmlns:wps="http://schemas.microsoft.com/office/word/2010/wordprocessingShape" xmlns:wpi="http://schemas.microsoft.com/office/word/2010/wordprocessingInk" xmlns:wpg="http://schemas.microsoft.com/office/word/2010/wordprocessingGroup" xmlns:w16se="http://schemas.microsoft.com/office/word/2015/wordml/symex" xmlns:w16cid="http://schemas.microsoft.com/office/word/2016/wordml/cid" xmlns:w15="http://schemas.microsoft.com/office/word/2012/wordml" xmlns:w14="http://schemas.microsoft.com/office/word/2010/wordml" xmlns:w="http://schemas.openxmlformats.org/wordprocessingml/2006/main" xmlns:w10="urn:schemas-microsoft-com:office:word" xmlns:wp14="http://schemas.microsoft.com/office/word/2010/wordprocessingDrawing" xmlns:v="urn:schemas-microsoft-com:vml" xmlns:o="urn:schemas-microsoft-com:office:office" xmlns:am3d="http://schemas.microsoft.com/office/drawing/2017/model3d" xmlns:aink="http://schemas.microsoft.com/office/drawing/2016/ink" xmlns:mc="http://schemas.openxmlformats.org/markup-compatibility/2006" xmlns:cx8="http://schemas.microsoft.com/office/drawing/2016/5/14/chartex" xmlns:cx7="http://schemas.microsoft.com/office/drawing/2016/5/13/chartex" xmlns:cx6="http://schemas.microsoft.com/office/drawing/2016/5/12/chartex" xmlns:cx5="http://schemas.microsoft.com/office/drawing/2016/5/11/chartex" xmlns:cx4="http://schemas.microsoft.com/office/drawing/2016/5/10/chartex" xmlns:cx3="http://schemas.microsoft.com/office/drawing/2016/5/9/chartex" xmlns:cx2="http://schemas.microsoft.com/office/drawing/2015/10/21/chartex" xmlns:cx1="http://schemas.microsoft.com/office/drawing/2015/9/8/chartex" xmlns:cx="http://schemas.microsoft.com/office/drawing/2014/chartex" xmlns:wpc="http://schemas.microsoft.com/office/word/2010/wordprocessingCanvas" xmlns="" val="0"/>
                         </a:ext>
                       </a:extLst>
                     </a:blip>
@@ -35282,7 +35292,7 @@
                     <a:blip r:embed="rId27">
                       <a:extLst>
                         <a:ext uri="{28A0092B-C50C-407E-A947-70E740481C1C}">
-                          <a14:useLocalDpi xmlns="" xmlns:wpc="http://schemas.microsoft.com/office/word/2010/wordprocessingCanvas" xmlns:cx="http://schemas.microsoft.com/office/drawing/2014/chartex" xmlns:cx1="http://schemas.microsoft.com/office/drawing/2015/9/8/chartex" xmlns:cx2="http://schemas.microsoft.com/office/drawing/2015/10/21/chartex" xmlns:cx3="http://schemas.microsoft.com/office/drawing/2016/5/9/chartex" xmlns:cx4="http://schemas.microsoft.com/office/drawing/2016/5/10/chartex" xmlns:cx5="http://schemas.microsoft.com/office/drawing/2016/5/11/chartex" xmlns:cx6="http://schemas.microsoft.com/office/drawing/2016/5/12/chartex" xmlns:cx7="http://schemas.microsoft.com/office/drawing/2016/5/13/chartex" xmlns:cx8="http://schemas.microsoft.com/office/drawing/2016/5/14/chartex" xmlns:mc="http://schemas.openxmlformats.org/markup-compatibility/2006" xmlns:aink="http://schemas.microsoft.com/office/drawing/2016/ink" xmlns:am3d="http://schemas.microsoft.com/office/drawing/2017/model3d" xmlns:o="urn:schemas-microsoft-com:office:office" xmlns:v="urn:schemas-microsoft-com:vml" xmlns:wp14="http://schemas.microsoft.com/office/word/2010/wordprocessingDrawing" xmlns:w10="urn:schemas-microsoft-com:office:word" xmlns:w="http://schemas.openxmlformats.org/wordprocessingml/2006/main" xmlns:w14="http://schemas.microsoft.com/office/word/2010/wordml" xmlns:w15="http://schemas.microsoft.com/office/word/2012/wordml" xmlns:w16cid="http://schemas.microsoft.com/office/word/2016/wordml/cid" xmlns:w16se="http://schemas.microsoft.com/office/word/2015/wordml/symex" xmlns:wpg="http://schemas.microsoft.com/office/word/2010/wordprocessingGroup" xmlns:wpi="http://schemas.microsoft.com/office/word/2010/wordprocessingInk" xmlns:wps="http://schemas.microsoft.com/office/word/2010/wordprocessingShape" xmlns:a14="http://schemas.microsoft.com/office/drawing/2010/main" val="0"/>
+                          <a14:useLocalDpi xmlns:a14="http://schemas.microsoft.com/office/drawing/2010/main" xmlns:wps="http://schemas.microsoft.com/office/word/2010/wordprocessingShape" xmlns:wpi="http://schemas.microsoft.com/office/word/2010/wordprocessingInk" xmlns:wpg="http://schemas.microsoft.com/office/word/2010/wordprocessingGroup" xmlns:w16se="http://schemas.microsoft.com/office/word/2015/wordml/symex" xmlns:w16cid="http://schemas.microsoft.com/office/word/2016/wordml/cid" xmlns:w15="http://schemas.microsoft.com/office/word/2012/wordml" xmlns:w14="http://schemas.microsoft.com/office/word/2010/wordml" xmlns:w="http://schemas.openxmlformats.org/wordprocessingml/2006/main" xmlns:w10="urn:schemas-microsoft-com:office:word" xmlns:wp14="http://schemas.microsoft.com/office/word/2010/wordprocessingDrawing" xmlns:v="urn:schemas-microsoft-com:vml" xmlns:o="urn:schemas-microsoft-com:office:office" xmlns:am3d="http://schemas.microsoft.com/office/drawing/2017/model3d" xmlns:aink="http://schemas.microsoft.com/office/drawing/2016/ink" xmlns:mc="http://schemas.openxmlformats.org/markup-compatibility/2006" xmlns:cx8="http://schemas.microsoft.com/office/drawing/2016/5/14/chartex" xmlns:cx7="http://schemas.microsoft.com/office/drawing/2016/5/13/chartex" xmlns:cx6="http://schemas.microsoft.com/office/drawing/2016/5/12/chartex" xmlns:cx5="http://schemas.microsoft.com/office/drawing/2016/5/11/chartex" xmlns:cx4="http://schemas.microsoft.com/office/drawing/2016/5/10/chartex" xmlns:cx3="http://schemas.microsoft.com/office/drawing/2016/5/9/chartex" xmlns:cx2="http://schemas.microsoft.com/office/drawing/2015/10/21/chartex" xmlns:cx1="http://schemas.microsoft.com/office/drawing/2015/9/8/chartex" xmlns:cx="http://schemas.microsoft.com/office/drawing/2014/chartex" xmlns:wpc="http://schemas.microsoft.com/office/word/2010/wordprocessingCanvas" xmlns="" val="0"/>
                         </a:ext>
                       </a:extLst>
                     </a:blip>
@@ -35413,7 +35423,7 @@
                     <a:blip r:embed="rId28">
                       <a:extLst>
                         <a:ext uri="{28A0092B-C50C-407E-A947-70E740481C1C}">
-                          <a14:useLocalDpi xmlns="" xmlns:wpc="http://schemas.microsoft.com/office/word/2010/wordprocessingCanvas" xmlns:cx="http://schemas.microsoft.com/office/drawing/2014/chartex" xmlns:cx1="http://schemas.microsoft.com/office/drawing/2015/9/8/chartex" xmlns:cx2="http://schemas.microsoft.com/office/drawing/2015/10/21/chartex" xmlns:cx3="http://schemas.microsoft.com/office/drawing/2016/5/9/chartex" xmlns:cx4="http://schemas.microsoft.com/office/drawing/2016/5/10/chartex" xmlns:cx5="http://schemas.microsoft.com/office/drawing/2016/5/11/chartex" xmlns:cx6="http://schemas.microsoft.com/office/drawing/2016/5/12/chartex" xmlns:cx7="http://schemas.microsoft.com/office/drawing/2016/5/13/chartex" xmlns:cx8="http://schemas.microsoft.com/office/drawing/2016/5/14/chartex" xmlns:mc="http://schemas.openxmlformats.org/markup-compatibility/2006" xmlns:aink="http://schemas.microsoft.com/office/drawing/2016/ink" xmlns:am3d="http://schemas.microsoft.com/office/drawing/2017/model3d" xmlns:o="urn:schemas-microsoft-com:office:office" xmlns:v="urn:schemas-microsoft-com:vml" xmlns:wp14="http://schemas.microsoft.com/office/word/2010/wordprocessingDrawing" xmlns:w10="urn:schemas-microsoft-com:office:word" xmlns:w="http://schemas.openxmlformats.org/wordprocessingml/2006/main" xmlns:w14="http://schemas.microsoft.com/office/word/2010/wordml" xmlns:w15="http://schemas.microsoft.com/office/word/2012/wordml" xmlns:w16cid="http://schemas.microsoft.com/office/word/2016/wordml/cid" xmlns:w16se="http://schemas.microsoft.com/office/word/2015/wordml/symex" xmlns:wpg="http://schemas.microsoft.com/office/word/2010/wordprocessingGroup" xmlns:wpi="http://schemas.microsoft.com/office/word/2010/wordprocessingInk" xmlns:wps="http://schemas.microsoft.com/office/word/2010/wordprocessingShape" xmlns:a14="http://schemas.microsoft.com/office/drawing/2010/main" val="0"/>
+                          <a14:useLocalDpi xmlns:a14="http://schemas.microsoft.com/office/drawing/2010/main" xmlns:wps="http://schemas.microsoft.com/office/word/2010/wordprocessingShape" xmlns:wpi="http://schemas.microsoft.com/office/word/2010/wordprocessingInk" xmlns:wpg="http://schemas.microsoft.com/office/word/2010/wordprocessingGroup" xmlns:w16se="http://schemas.microsoft.com/office/word/2015/wordml/symex" xmlns:w16cid="http://schemas.microsoft.com/office/word/2016/wordml/cid" xmlns:w15="http://schemas.microsoft.com/office/word/2012/wordml" xmlns:w14="http://schemas.microsoft.com/office/word/2010/wordml" xmlns:w="http://schemas.openxmlformats.org/wordprocessingml/2006/main" xmlns:w10="urn:schemas-microsoft-com:office:word" xmlns:wp14="http://schemas.microsoft.com/office/word/2010/wordprocessingDrawing" xmlns:v="urn:schemas-microsoft-com:vml" xmlns:o="urn:schemas-microsoft-com:office:office" xmlns:am3d="http://schemas.microsoft.com/office/drawing/2017/model3d" xmlns:aink="http://schemas.microsoft.com/office/drawing/2016/ink" xmlns:mc="http://schemas.openxmlformats.org/markup-compatibility/2006" xmlns:cx8="http://schemas.microsoft.com/office/drawing/2016/5/14/chartex" xmlns:cx7="http://schemas.microsoft.com/office/drawing/2016/5/13/chartex" xmlns:cx6="http://schemas.microsoft.com/office/drawing/2016/5/12/chartex" xmlns:cx5="http://schemas.microsoft.com/office/drawing/2016/5/11/chartex" xmlns:cx4="http://schemas.microsoft.com/office/drawing/2016/5/10/chartex" xmlns:cx3="http://schemas.microsoft.com/office/drawing/2016/5/9/chartex" xmlns:cx2="http://schemas.microsoft.com/office/drawing/2015/10/21/chartex" xmlns:cx1="http://schemas.microsoft.com/office/drawing/2015/9/8/chartex" xmlns:cx="http://schemas.microsoft.com/office/drawing/2014/chartex" xmlns:wpc="http://schemas.microsoft.com/office/word/2010/wordprocessingCanvas" xmlns="" val="0"/>
                         </a:ext>
                       </a:extLst>
                     </a:blip>
@@ -38540,7 +38550,7 @@
                     <a:blip r:embed="rId29">
                       <a:extLst>
                         <a:ext uri="{28A0092B-C50C-407E-A947-70E740481C1C}">
-                          <a14:useLocalDpi xmlns="" xmlns:wpc="http://schemas.microsoft.com/office/word/2010/wordprocessingCanvas" xmlns:cx="http://schemas.microsoft.com/office/drawing/2014/chartex" xmlns:cx1="http://schemas.microsoft.com/office/drawing/2015/9/8/chartex" xmlns:cx2="http://schemas.microsoft.com/office/drawing/2015/10/21/chartex" xmlns:cx3="http://schemas.microsoft.com/office/drawing/2016/5/9/chartex" xmlns:cx4="http://schemas.microsoft.com/office/drawing/2016/5/10/chartex" xmlns:cx5="http://schemas.microsoft.com/office/drawing/2016/5/11/chartex" xmlns:cx6="http://schemas.microsoft.com/office/drawing/2016/5/12/chartex" xmlns:cx7="http://schemas.microsoft.com/office/drawing/2016/5/13/chartex" xmlns:cx8="http://schemas.microsoft.com/office/drawing/2016/5/14/chartex" xmlns:mc="http://schemas.openxmlformats.org/markup-compatibility/2006" xmlns:aink="http://schemas.microsoft.com/office/drawing/2016/ink" xmlns:am3d="http://schemas.microsoft.com/office/drawing/2017/model3d" xmlns:o="urn:schemas-microsoft-com:office:office" xmlns:v="urn:schemas-microsoft-com:vml" xmlns:wp14="http://schemas.microsoft.com/office/word/2010/wordprocessingDrawing" xmlns:w10="urn:schemas-microsoft-com:office:word" xmlns:w="http://schemas.openxmlformats.org/wordprocessingml/2006/main" xmlns:w14="http://schemas.microsoft.com/office/word/2010/wordml" xmlns:w15="http://schemas.microsoft.com/office/word/2012/wordml" xmlns:w16cid="http://schemas.microsoft.com/office/word/2016/wordml/cid" xmlns:w16se="http://schemas.microsoft.com/office/word/2015/wordml/symex" xmlns:wpg="http://schemas.microsoft.com/office/word/2010/wordprocessingGroup" xmlns:wpi="http://schemas.microsoft.com/office/word/2010/wordprocessingInk" xmlns:wps="http://schemas.microsoft.com/office/word/2010/wordprocessingShape" xmlns:a14="http://schemas.microsoft.com/office/drawing/2010/main" val="0"/>
+                          <a14:useLocalDpi xmlns:a14="http://schemas.microsoft.com/office/drawing/2010/main" xmlns:wps="http://schemas.microsoft.com/office/word/2010/wordprocessingShape" xmlns:wpi="http://schemas.microsoft.com/office/word/2010/wordprocessingInk" xmlns:wpg="http://schemas.microsoft.com/office/word/2010/wordprocessingGroup" xmlns:w16se="http://schemas.microsoft.com/office/word/2015/wordml/symex" xmlns:w16cid="http://schemas.microsoft.com/office/word/2016/wordml/cid" xmlns:w15="http://schemas.microsoft.com/office/word/2012/wordml" xmlns:w14="http://schemas.microsoft.com/office/word/2010/wordml" xmlns:w="http://schemas.openxmlformats.org/wordprocessingml/2006/main" xmlns:w10="urn:schemas-microsoft-com:office:word" xmlns:wp14="http://schemas.microsoft.com/office/word/2010/wordprocessingDrawing" xmlns:v="urn:schemas-microsoft-com:vml" xmlns:o="urn:schemas-microsoft-com:office:office" xmlns:am3d="http://schemas.microsoft.com/office/drawing/2017/model3d" xmlns:aink="http://schemas.microsoft.com/office/drawing/2016/ink" xmlns:mc="http://schemas.openxmlformats.org/markup-compatibility/2006" xmlns:cx8="http://schemas.microsoft.com/office/drawing/2016/5/14/chartex" xmlns:cx7="http://schemas.microsoft.com/office/drawing/2016/5/13/chartex" xmlns:cx6="http://schemas.microsoft.com/office/drawing/2016/5/12/chartex" xmlns:cx5="http://schemas.microsoft.com/office/drawing/2016/5/11/chartex" xmlns:cx4="http://schemas.microsoft.com/office/drawing/2016/5/10/chartex" xmlns:cx3="http://schemas.microsoft.com/office/drawing/2016/5/9/chartex" xmlns:cx2="http://schemas.microsoft.com/office/drawing/2015/10/21/chartex" xmlns:cx1="http://schemas.microsoft.com/office/drawing/2015/9/8/chartex" xmlns:cx="http://schemas.microsoft.com/office/drawing/2014/chartex" xmlns:wpc="http://schemas.microsoft.com/office/word/2010/wordprocessingCanvas" xmlns="" val="0"/>
                         </a:ext>
                       </a:extLst>
                     </a:blip>
@@ -40193,15 +40203,7 @@
                     <w:szCs w:val="28"/>
                     <w:lang w:val="en-US"/>
                   </w:rPr>
-                  <m:t>=27</m:t>
-                </m:r>
-                <m:r>
-                  <w:rPr>
-                    <w:rFonts w:ascii="Cambria Math" w:eastAsia="Times New Roman" w:hAnsi="Cambria Math" w:cs="Times New Roman"/>
-                    <w:szCs w:val="28"/>
-                    <w:lang w:val="en-US"/>
-                  </w:rPr>
-                  <m:t>%</m:t>
+                  <m:t>=27%</m:t>
                 </m:r>
               </m:oMath>
             </m:oMathPara>
@@ -40601,14 +40603,7 @@
                     <w:rFonts w:ascii="Cambria Math" w:hAnsi="Cambria Math" w:cs="Times New Roman"/>
                     <w:szCs w:val="28"/>
                   </w:rPr>
-                  <m:t>γ=</m:t>
-                </m:r>
-                <m:r>
-                  <w:rPr>
-                    <w:rFonts w:ascii="Cambria Math" w:hAnsi="Cambria Math" w:cs="Times New Roman"/>
-                    <w:szCs w:val="28"/>
-                  </w:rPr>
-                  <m:t>4</m:t>
+                  <m:t>γ=4</m:t>
                 </m:r>
               </m:oMath>
             </m:oMathPara>
@@ -46269,7 +46264,7 @@
                     <a:blip r:embed="rId30">
                       <a:extLst>
                         <a:ext uri="{28A0092B-C50C-407E-A947-70E740481C1C}">
-                          <a14:useLocalDpi xmlns="" xmlns:wpc="http://schemas.microsoft.com/office/word/2010/wordprocessingCanvas" xmlns:cx="http://schemas.microsoft.com/office/drawing/2014/chartex" xmlns:cx1="http://schemas.microsoft.com/office/drawing/2015/9/8/chartex" xmlns:cx2="http://schemas.microsoft.com/office/drawing/2015/10/21/chartex" xmlns:cx3="http://schemas.microsoft.com/office/drawing/2016/5/9/chartex" xmlns:cx4="http://schemas.microsoft.com/office/drawing/2016/5/10/chartex" xmlns:cx5="http://schemas.microsoft.com/office/drawing/2016/5/11/chartex" xmlns:cx6="http://schemas.microsoft.com/office/drawing/2016/5/12/chartex" xmlns:cx7="http://schemas.microsoft.com/office/drawing/2016/5/13/chartex" xmlns:cx8="http://schemas.microsoft.com/office/drawing/2016/5/14/chartex" xmlns:mc="http://schemas.openxmlformats.org/markup-compatibility/2006" xmlns:aink="http://schemas.microsoft.com/office/drawing/2016/ink" xmlns:am3d="http://schemas.microsoft.com/office/drawing/2017/model3d" xmlns:o="urn:schemas-microsoft-com:office:office" xmlns:v="urn:schemas-microsoft-com:vml" xmlns:wp14="http://schemas.microsoft.com/office/word/2010/wordprocessingDrawing" xmlns:w10="urn:schemas-microsoft-com:office:word" xmlns:w="http://schemas.openxmlformats.org/wordprocessingml/2006/main" xmlns:w14="http://schemas.microsoft.com/office/word/2010/wordml" xmlns:w15="http://schemas.microsoft.com/office/word/2012/wordml" xmlns:w16cid="http://schemas.microsoft.com/office/word/2016/wordml/cid" xmlns:w16se="http://schemas.microsoft.com/office/word/2015/wordml/symex" xmlns:wpg="http://schemas.microsoft.com/office/word/2010/wordprocessingGroup" xmlns:wpi="http://schemas.microsoft.com/office/word/2010/wordprocessingInk" xmlns:wps="http://schemas.microsoft.com/office/word/2010/wordprocessingShape" xmlns:a14="http://schemas.microsoft.com/office/drawing/2010/main" val="0"/>
+                          <a14:useLocalDpi xmlns:a14="http://schemas.microsoft.com/office/drawing/2010/main" xmlns:wps="http://schemas.microsoft.com/office/word/2010/wordprocessingShape" xmlns:wpi="http://schemas.microsoft.com/office/word/2010/wordprocessingInk" xmlns:wpg="http://schemas.microsoft.com/office/word/2010/wordprocessingGroup" xmlns:w16se="http://schemas.microsoft.com/office/word/2015/wordml/symex" xmlns:w16cid="http://schemas.microsoft.com/office/word/2016/wordml/cid" xmlns:w15="http://schemas.microsoft.com/office/word/2012/wordml" xmlns:w14="http://schemas.microsoft.com/office/word/2010/wordml" xmlns:w="http://schemas.openxmlformats.org/wordprocessingml/2006/main" xmlns:w10="urn:schemas-microsoft-com:office:word" xmlns:wp14="http://schemas.microsoft.com/office/word/2010/wordprocessingDrawing" xmlns:v="urn:schemas-microsoft-com:vml" xmlns:o="urn:schemas-microsoft-com:office:office" xmlns:am3d="http://schemas.microsoft.com/office/drawing/2017/model3d" xmlns:aink="http://schemas.microsoft.com/office/drawing/2016/ink" xmlns:mc="http://schemas.openxmlformats.org/markup-compatibility/2006" xmlns:cx8="http://schemas.microsoft.com/office/drawing/2016/5/14/chartex" xmlns:cx7="http://schemas.microsoft.com/office/drawing/2016/5/13/chartex" xmlns:cx6="http://schemas.microsoft.com/office/drawing/2016/5/12/chartex" xmlns:cx5="http://schemas.microsoft.com/office/drawing/2016/5/11/chartex" xmlns:cx4="http://schemas.microsoft.com/office/drawing/2016/5/10/chartex" xmlns:cx3="http://schemas.microsoft.com/office/drawing/2016/5/9/chartex" xmlns:cx2="http://schemas.microsoft.com/office/drawing/2015/10/21/chartex" xmlns:cx1="http://schemas.microsoft.com/office/drawing/2015/9/8/chartex" xmlns:cx="http://schemas.microsoft.com/office/drawing/2014/chartex" xmlns:wpc="http://schemas.microsoft.com/office/word/2010/wordprocessingCanvas" xmlns="" val="0"/>
                         </a:ext>
                       </a:extLst>
                     </a:blip>
@@ -46509,7 +46504,7 @@
                     <a:blip r:embed="rId31">
                       <a:extLst>
                         <a:ext uri="{28A0092B-C50C-407E-A947-70E740481C1C}">
-                          <a14:useLocalDpi xmlns="" xmlns:wpc="http://schemas.microsoft.com/office/word/2010/wordprocessingCanvas" xmlns:cx="http://schemas.microsoft.com/office/drawing/2014/chartex" xmlns:cx1="http://schemas.microsoft.com/office/drawing/2015/9/8/chartex" xmlns:cx2="http://schemas.microsoft.com/office/drawing/2015/10/21/chartex" xmlns:cx3="http://schemas.microsoft.com/office/drawing/2016/5/9/chartex" xmlns:cx4="http://schemas.microsoft.com/office/drawing/2016/5/10/chartex" xmlns:cx5="http://schemas.microsoft.com/office/drawing/2016/5/11/chartex" xmlns:cx6="http://schemas.microsoft.com/office/drawing/2016/5/12/chartex" xmlns:cx7="http://schemas.microsoft.com/office/drawing/2016/5/13/chartex" xmlns:cx8="http://schemas.microsoft.com/office/drawing/2016/5/14/chartex" xmlns:mc="http://schemas.openxmlformats.org/markup-compatibility/2006" xmlns:aink="http://schemas.microsoft.com/office/drawing/2016/ink" xmlns:am3d="http://schemas.microsoft.com/office/drawing/2017/model3d" xmlns:o="urn:schemas-microsoft-com:office:office" xmlns:v="urn:schemas-microsoft-com:vml" xmlns:wp14="http://schemas.microsoft.com/office/word/2010/wordprocessingDrawing" xmlns:w10="urn:schemas-microsoft-com:office:word" xmlns:w="http://schemas.openxmlformats.org/wordprocessingml/2006/main" xmlns:w14="http://schemas.microsoft.com/office/word/2010/wordml" xmlns:w15="http://schemas.microsoft.com/office/word/2012/wordml" xmlns:w16cid="http://schemas.microsoft.com/office/word/2016/wordml/cid" xmlns:w16se="http://schemas.microsoft.com/office/word/2015/wordml/symex" xmlns:wpg="http://schemas.microsoft.com/office/word/2010/wordprocessingGroup" xmlns:wpi="http://schemas.microsoft.com/office/word/2010/wordprocessingInk" xmlns:wps="http://schemas.microsoft.com/office/word/2010/wordprocessingShape" xmlns:a14="http://schemas.microsoft.com/office/drawing/2010/main" val="0"/>
+                          <a14:useLocalDpi xmlns:a14="http://schemas.microsoft.com/office/drawing/2010/main" xmlns:wps="http://schemas.microsoft.com/office/word/2010/wordprocessingShape" xmlns:wpi="http://schemas.microsoft.com/office/word/2010/wordprocessingInk" xmlns:wpg="http://schemas.microsoft.com/office/word/2010/wordprocessingGroup" xmlns:w16se="http://schemas.microsoft.com/office/word/2015/wordml/symex" xmlns:w16cid="http://schemas.microsoft.com/office/word/2016/wordml/cid" xmlns:w15="http://schemas.microsoft.com/office/word/2012/wordml" xmlns:w14="http://schemas.microsoft.com/office/word/2010/wordml" xmlns:w="http://schemas.openxmlformats.org/wordprocessingml/2006/main" xmlns:w10="urn:schemas-microsoft-com:office:word" xmlns:wp14="http://schemas.microsoft.com/office/word/2010/wordprocessingDrawing" xmlns:v="urn:schemas-microsoft-com:vml" xmlns:o="urn:schemas-microsoft-com:office:office" xmlns:am3d="http://schemas.microsoft.com/office/drawing/2017/model3d" xmlns:aink="http://schemas.microsoft.com/office/drawing/2016/ink" xmlns:mc="http://schemas.openxmlformats.org/markup-compatibility/2006" xmlns:cx8="http://schemas.microsoft.com/office/drawing/2016/5/14/chartex" xmlns:cx7="http://schemas.microsoft.com/office/drawing/2016/5/13/chartex" xmlns:cx6="http://schemas.microsoft.com/office/drawing/2016/5/12/chartex" xmlns:cx5="http://schemas.microsoft.com/office/drawing/2016/5/11/chartex" xmlns:cx4="http://schemas.microsoft.com/office/drawing/2016/5/10/chartex" xmlns:cx3="http://schemas.microsoft.com/office/drawing/2016/5/9/chartex" xmlns:cx2="http://schemas.microsoft.com/office/drawing/2015/10/21/chartex" xmlns:cx1="http://schemas.microsoft.com/office/drawing/2015/9/8/chartex" xmlns:cx="http://schemas.microsoft.com/office/drawing/2014/chartex" xmlns:wpc="http://schemas.microsoft.com/office/word/2010/wordprocessingCanvas" xmlns="" val="0"/>
                         </a:ext>
                       </a:extLst>
                     </a:blip>
@@ -47249,7 +47244,7 @@
                     <a:blip r:embed="rId32">
                       <a:extLst>
                         <a:ext uri="{28A0092B-C50C-407E-A947-70E740481C1C}">
-                          <a14:useLocalDpi xmlns="" xmlns:wpc="http://schemas.microsoft.com/office/word/2010/wordprocessingCanvas" xmlns:cx="http://schemas.microsoft.com/office/drawing/2014/chartex" xmlns:cx1="http://schemas.microsoft.com/office/drawing/2015/9/8/chartex" xmlns:cx2="http://schemas.microsoft.com/office/drawing/2015/10/21/chartex" xmlns:cx3="http://schemas.microsoft.com/office/drawing/2016/5/9/chartex" xmlns:cx4="http://schemas.microsoft.com/office/drawing/2016/5/10/chartex" xmlns:cx5="http://schemas.microsoft.com/office/drawing/2016/5/11/chartex" xmlns:cx6="http://schemas.microsoft.com/office/drawing/2016/5/12/chartex" xmlns:cx7="http://schemas.microsoft.com/office/drawing/2016/5/13/chartex" xmlns:cx8="http://schemas.microsoft.com/office/drawing/2016/5/14/chartex" xmlns:mc="http://schemas.openxmlformats.org/markup-compatibility/2006" xmlns:aink="http://schemas.microsoft.com/office/drawing/2016/ink" xmlns:am3d="http://schemas.microsoft.com/office/drawing/2017/model3d" xmlns:o="urn:schemas-microsoft-com:office:office" xmlns:v="urn:schemas-microsoft-com:vml" xmlns:wp14="http://schemas.microsoft.com/office/word/2010/wordprocessingDrawing" xmlns:w10="urn:schemas-microsoft-com:office:word" xmlns:w="http://schemas.openxmlformats.org/wordprocessingml/2006/main" xmlns:w14="http://schemas.microsoft.com/office/word/2010/wordml" xmlns:w15="http://schemas.microsoft.com/office/word/2012/wordml" xmlns:w16cid="http://schemas.microsoft.com/office/word/2016/wordml/cid" xmlns:w16se="http://schemas.microsoft.com/office/word/2015/wordml/symex" xmlns:wpg="http://schemas.microsoft.com/office/word/2010/wordprocessingGroup" xmlns:wpi="http://schemas.microsoft.com/office/word/2010/wordprocessingInk" xmlns:wps="http://schemas.microsoft.com/office/word/2010/wordprocessingShape" xmlns:a14="http://schemas.microsoft.com/office/drawing/2010/main" val="0"/>
+                          <a14:useLocalDpi xmlns:a14="http://schemas.microsoft.com/office/drawing/2010/main" xmlns:wps="http://schemas.microsoft.com/office/word/2010/wordprocessingShape" xmlns:wpi="http://schemas.microsoft.com/office/word/2010/wordprocessingInk" xmlns:wpg="http://schemas.microsoft.com/office/word/2010/wordprocessingGroup" xmlns:w16se="http://schemas.microsoft.com/office/word/2015/wordml/symex" xmlns:w16cid="http://schemas.microsoft.com/office/word/2016/wordml/cid" xmlns:w15="http://schemas.microsoft.com/office/word/2012/wordml" xmlns:w14="http://schemas.microsoft.com/office/word/2010/wordml" xmlns:w="http://schemas.openxmlformats.org/wordprocessingml/2006/main" xmlns:w10="urn:schemas-microsoft-com:office:word" xmlns:wp14="http://schemas.microsoft.com/office/word/2010/wordprocessingDrawing" xmlns:v="urn:schemas-microsoft-com:vml" xmlns:o="urn:schemas-microsoft-com:office:office" xmlns:am3d="http://schemas.microsoft.com/office/drawing/2017/model3d" xmlns:aink="http://schemas.microsoft.com/office/drawing/2016/ink" xmlns:mc="http://schemas.openxmlformats.org/markup-compatibility/2006" xmlns:cx8="http://schemas.microsoft.com/office/drawing/2016/5/14/chartex" xmlns:cx7="http://schemas.microsoft.com/office/drawing/2016/5/13/chartex" xmlns:cx6="http://schemas.microsoft.com/office/drawing/2016/5/12/chartex" xmlns:cx5="http://schemas.microsoft.com/office/drawing/2016/5/11/chartex" xmlns:cx4="http://schemas.microsoft.com/office/drawing/2016/5/10/chartex" xmlns:cx3="http://schemas.microsoft.com/office/drawing/2016/5/9/chartex" xmlns:cx2="http://schemas.microsoft.com/office/drawing/2015/10/21/chartex" xmlns:cx1="http://schemas.microsoft.com/office/drawing/2015/9/8/chartex" xmlns:cx="http://schemas.microsoft.com/office/drawing/2014/chartex" xmlns:wpc="http://schemas.microsoft.com/office/word/2010/wordprocessingCanvas" xmlns="" val="0"/>
                         </a:ext>
                       </a:extLst>
                     </a:blip>
@@ -47828,7 +47823,7 @@
                     <a:blip r:embed="rId33">
                       <a:extLst>
                         <a:ext uri="{28A0092B-C50C-407E-A947-70E740481C1C}">
-                          <a14:useLocalDpi xmlns="" xmlns:wpc="http://schemas.microsoft.com/office/word/2010/wordprocessingCanvas" xmlns:cx="http://schemas.microsoft.com/office/drawing/2014/chartex" xmlns:cx1="http://schemas.microsoft.com/office/drawing/2015/9/8/chartex" xmlns:cx2="http://schemas.microsoft.com/office/drawing/2015/10/21/chartex" xmlns:cx3="http://schemas.microsoft.com/office/drawing/2016/5/9/chartex" xmlns:cx4="http://schemas.microsoft.com/office/drawing/2016/5/10/chartex" xmlns:cx5="http://schemas.microsoft.com/office/drawing/2016/5/11/chartex" xmlns:cx6="http://schemas.microsoft.com/office/drawing/2016/5/12/chartex" xmlns:cx7="http://schemas.microsoft.com/office/drawing/2016/5/13/chartex" xmlns:cx8="http://schemas.microsoft.com/office/drawing/2016/5/14/chartex" xmlns:mc="http://schemas.openxmlformats.org/markup-compatibility/2006" xmlns:aink="http://schemas.microsoft.com/office/drawing/2016/ink" xmlns:am3d="http://schemas.microsoft.com/office/drawing/2017/model3d" xmlns:o="urn:schemas-microsoft-com:office:office" xmlns:v="urn:schemas-microsoft-com:vml" xmlns:wp14="http://schemas.microsoft.com/office/word/2010/wordprocessingDrawing" xmlns:w10="urn:schemas-microsoft-com:office:word" xmlns:w="http://schemas.openxmlformats.org/wordprocessingml/2006/main" xmlns:w14="http://schemas.microsoft.com/office/word/2010/wordml" xmlns:w15="http://schemas.microsoft.com/office/word/2012/wordml" xmlns:w16cid="http://schemas.microsoft.com/office/word/2016/wordml/cid" xmlns:w16se="http://schemas.microsoft.com/office/word/2015/wordml/symex" xmlns:wpg="http://schemas.microsoft.com/office/word/2010/wordprocessingGroup" xmlns:wpi="http://schemas.microsoft.com/office/word/2010/wordprocessingInk" xmlns:wps="http://schemas.microsoft.com/office/word/2010/wordprocessingShape" xmlns:a14="http://schemas.microsoft.com/office/drawing/2010/main" val="0"/>
+                          <a14:useLocalDpi xmlns:a14="http://schemas.microsoft.com/office/drawing/2010/main" xmlns:wps="http://schemas.microsoft.com/office/word/2010/wordprocessingShape" xmlns:wpi="http://schemas.microsoft.com/office/word/2010/wordprocessingInk" xmlns:wpg="http://schemas.microsoft.com/office/word/2010/wordprocessingGroup" xmlns:w16se="http://schemas.microsoft.com/office/word/2015/wordml/symex" xmlns:w16cid="http://schemas.microsoft.com/office/word/2016/wordml/cid" xmlns:w15="http://schemas.microsoft.com/office/word/2012/wordml" xmlns:w14="http://schemas.microsoft.com/office/word/2010/wordml" xmlns:w="http://schemas.openxmlformats.org/wordprocessingml/2006/main" xmlns:w10="urn:schemas-microsoft-com:office:word" xmlns:wp14="http://schemas.microsoft.com/office/word/2010/wordprocessingDrawing" xmlns:v="urn:schemas-microsoft-com:vml" xmlns:o="urn:schemas-microsoft-com:office:office" xmlns:am3d="http://schemas.microsoft.com/office/drawing/2017/model3d" xmlns:aink="http://schemas.microsoft.com/office/drawing/2016/ink" xmlns:mc="http://schemas.openxmlformats.org/markup-compatibility/2006" xmlns:cx8="http://schemas.microsoft.com/office/drawing/2016/5/14/chartex" xmlns:cx7="http://schemas.microsoft.com/office/drawing/2016/5/13/chartex" xmlns:cx6="http://schemas.microsoft.com/office/drawing/2016/5/12/chartex" xmlns:cx5="http://schemas.microsoft.com/office/drawing/2016/5/11/chartex" xmlns:cx4="http://schemas.microsoft.com/office/drawing/2016/5/10/chartex" xmlns:cx3="http://schemas.microsoft.com/office/drawing/2016/5/9/chartex" xmlns:cx2="http://schemas.microsoft.com/office/drawing/2015/10/21/chartex" xmlns:cx1="http://schemas.microsoft.com/office/drawing/2015/9/8/chartex" xmlns:cx="http://schemas.microsoft.com/office/drawing/2014/chartex" xmlns:wpc="http://schemas.microsoft.com/office/word/2010/wordprocessingCanvas" xmlns="" val="0"/>
                         </a:ext>
                       </a:extLst>
                     </a:blip>
@@ -48063,7 +48058,7 @@
                     <a:blip r:embed="rId34">
                       <a:extLst>
                         <a:ext uri="{28A0092B-C50C-407E-A947-70E740481C1C}">
-                          <a14:useLocalDpi xmlns="" xmlns:wpc="http://schemas.microsoft.com/office/word/2010/wordprocessingCanvas" xmlns:cx="http://schemas.microsoft.com/office/drawing/2014/chartex" xmlns:cx1="http://schemas.microsoft.com/office/drawing/2015/9/8/chartex" xmlns:cx2="http://schemas.microsoft.com/office/drawing/2015/10/21/chartex" xmlns:cx3="http://schemas.microsoft.com/office/drawing/2016/5/9/chartex" xmlns:cx4="http://schemas.microsoft.com/office/drawing/2016/5/10/chartex" xmlns:cx5="http://schemas.microsoft.com/office/drawing/2016/5/11/chartex" xmlns:cx6="http://schemas.microsoft.com/office/drawing/2016/5/12/chartex" xmlns:cx7="http://schemas.microsoft.com/office/drawing/2016/5/13/chartex" xmlns:cx8="http://schemas.microsoft.com/office/drawing/2016/5/14/chartex" xmlns:mc="http://schemas.openxmlformats.org/markup-compatibility/2006" xmlns:aink="http://schemas.microsoft.com/office/drawing/2016/ink" xmlns:am3d="http://schemas.microsoft.com/office/drawing/2017/model3d" xmlns:o="urn:schemas-microsoft-com:office:office" xmlns:v="urn:schemas-microsoft-com:vml" xmlns:wp14="http://schemas.microsoft.com/office/word/2010/wordprocessingDrawing" xmlns:w10="urn:schemas-microsoft-com:office:word" xmlns:w="http://schemas.openxmlformats.org/wordprocessingml/2006/main" xmlns:w14="http://schemas.microsoft.com/office/word/2010/wordml" xmlns:w15="http://schemas.microsoft.com/office/word/2012/wordml" xmlns:w16cid="http://schemas.microsoft.com/office/word/2016/wordml/cid" xmlns:w16se="http://schemas.microsoft.com/office/word/2015/wordml/symex" xmlns:wpg="http://schemas.microsoft.com/office/word/2010/wordprocessingGroup" xmlns:wpi="http://schemas.microsoft.com/office/word/2010/wordprocessingInk" xmlns:wps="http://schemas.microsoft.com/office/word/2010/wordprocessingShape" xmlns:a14="http://schemas.microsoft.com/office/drawing/2010/main" val="0"/>
+                          <a14:useLocalDpi xmlns:a14="http://schemas.microsoft.com/office/drawing/2010/main" xmlns:wps="http://schemas.microsoft.com/office/word/2010/wordprocessingShape" xmlns:wpi="http://schemas.microsoft.com/office/word/2010/wordprocessingInk" xmlns:wpg="http://schemas.microsoft.com/office/word/2010/wordprocessingGroup" xmlns:w16se="http://schemas.microsoft.com/office/word/2015/wordml/symex" xmlns:w16cid="http://schemas.microsoft.com/office/word/2016/wordml/cid" xmlns:w15="http://schemas.microsoft.com/office/word/2012/wordml" xmlns:w14="http://schemas.microsoft.com/office/word/2010/wordml" xmlns:w="http://schemas.openxmlformats.org/wordprocessingml/2006/main" xmlns:w10="urn:schemas-microsoft-com:office:word" xmlns:wp14="http://schemas.microsoft.com/office/word/2010/wordprocessingDrawing" xmlns:v="urn:schemas-microsoft-com:vml" xmlns:o="urn:schemas-microsoft-com:office:office" xmlns:am3d="http://schemas.microsoft.com/office/drawing/2017/model3d" xmlns:aink="http://schemas.microsoft.com/office/drawing/2016/ink" xmlns:mc="http://schemas.openxmlformats.org/markup-compatibility/2006" xmlns:cx8="http://schemas.microsoft.com/office/drawing/2016/5/14/chartex" xmlns:cx7="http://schemas.microsoft.com/office/drawing/2016/5/13/chartex" xmlns:cx6="http://schemas.microsoft.com/office/drawing/2016/5/12/chartex" xmlns:cx5="http://schemas.microsoft.com/office/drawing/2016/5/11/chartex" xmlns:cx4="http://schemas.microsoft.com/office/drawing/2016/5/10/chartex" xmlns:cx3="http://schemas.microsoft.com/office/drawing/2016/5/9/chartex" xmlns:cx2="http://schemas.microsoft.com/office/drawing/2015/10/21/chartex" xmlns:cx1="http://schemas.microsoft.com/office/drawing/2015/9/8/chartex" xmlns:cx="http://schemas.microsoft.com/office/drawing/2014/chartex" xmlns:wpc="http://schemas.microsoft.com/office/word/2010/wordprocessingCanvas" xmlns="" val="0"/>
                         </a:ext>
                       </a:extLst>
                     </a:blip>
@@ -48723,7 +48718,7 @@
                     <a:blip r:embed="rId35">
                       <a:extLst>
                         <a:ext uri="{28A0092B-C50C-407E-A947-70E740481C1C}">
-                          <a14:useLocalDpi xmlns="" xmlns:wpc="http://schemas.microsoft.com/office/word/2010/wordprocessingCanvas" xmlns:cx="http://schemas.microsoft.com/office/drawing/2014/chartex" xmlns:cx1="http://schemas.microsoft.com/office/drawing/2015/9/8/chartex" xmlns:cx2="http://schemas.microsoft.com/office/drawing/2015/10/21/chartex" xmlns:cx3="http://schemas.microsoft.com/office/drawing/2016/5/9/chartex" xmlns:cx4="http://schemas.microsoft.com/office/drawing/2016/5/10/chartex" xmlns:cx5="http://schemas.microsoft.com/office/drawing/2016/5/11/chartex" xmlns:cx6="http://schemas.microsoft.com/office/drawing/2016/5/12/chartex" xmlns:cx7="http://schemas.microsoft.com/office/drawing/2016/5/13/chartex" xmlns:cx8="http://schemas.microsoft.com/office/drawing/2016/5/14/chartex" xmlns:mc="http://schemas.openxmlformats.org/markup-compatibility/2006" xmlns:aink="http://schemas.microsoft.com/office/drawing/2016/ink" xmlns:am3d="http://schemas.microsoft.com/office/drawing/2017/model3d" xmlns:o="urn:schemas-microsoft-com:office:office" xmlns:v="urn:schemas-microsoft-com:vml" xmlns:wp14="http://schemas.microsoft.com/office/word/2010/wordprocessingDrawing" xmlns:w10="urn:schemas-microsoft-com:office:word" xmlns:w="http://schemas.openxmlformats.org/wordprocessingml/2006/main" xmlns:w14="http://schemas.microsoft.com/office/word/2010/wordml" xmlns:w15="http://schemas.microsoft.com/office/word/2012/wordml" xmlns:w16cid="http://schemas.microsoft.com/office/word/2016/wordml/cid" xmlns:w16se="http://schemas.microsoft.com/office/word/2015/wordml/symex" xmlns:wpg="http://schemas.microsoft.com/office/word/2010/wordprocessingGroup" xmlns:wpi="http://schemas.microsoft.com/office/word/2010/wordprocessingInk" xmlns:wps="http://schemas.microsoft.com/office/word/2010/wordprocessingShape" xmlns:a14="http://schemas.microsoft.com/office/drawing/2010/main" val="0"/>
+                          <a14:useLocalDpi xmlns:a14="http://schemas.microsoft.com/office/drawing/2010/main" xmlns:wps="http://schemas.microsoft.com/office/word/2010/wordprocessingShape" xmlns:wpi="http://schemas.microsoft.com/office/word/2010/wordprocessingInk" xmlns:wpg="http://schemas.microsoft.com/office/word/2010/wordprocessingGroup" xmlns:w16se="http://schemas.microsoft.com/office/word/2015/wordml/symex" xmlns:w16cid="http://schemas.microsoft.com/office/word/2016/wordml/cid" xmlns:w15="http://schemas.microsoft.com/office/word/2012/wordml" xmlns:w14="http://schemas.microsoft.com/office/word/2010/wordml" xmlns:w="http://schemas.openxmlformats.org/wordprocessingml/2006/main" xmlns:w10="urn:schemas-microsoft-com:office:word" xmlns:wp14="http://schemas.microsoft.com/office/word/2010/wordprocessingDrawing" xmlns:v="urn:schemas-microsoft-com:vml" xmlns:o="urn:schemas-microsoft-com:office:office" xmlns:am3d="http://schemas.microsoft.com/office/drawing/2017/model3d" xmlns:aink="http://schemas.microsoft.com/office/drawing/2016/ink" xmlns:mc="http://schemas.openxmlformats.org/markup-compatibility/2006" xmlns:cx8="http://schemas.microsoft.com/office/drawing/2016/5/14/chartex" xmlns:cx7="http://schemas.microsoft.com/office/drawing/2016/5/13/chartex" xmlns:cx6="http://schemas.microsoft.com/office/drawing/2016/5/12/chartex" xmlns:cx5="http://schemas.microsoft.com/office/drawing/2016/5/11/chartex" xmlns:cx4="http://schemas.microsoft.com/office/drawing/2016/5/10/chartex" xmlns:cx3="http://schemas.microsoft.com/office/drawing/2016/5/9/chartex" xmlns:cx2="http://schemas.microsoft.com/office/drawing/2015/10/21/chartex" xmlns:cx1="http://schemas.microsoft.com/office/drawing/2015/9/8/chartex" xmlns:cx="http://schemas.microsoft.com/office/drawing/2014/chartex" xmlns:wpc="http://schemas.microsoft.com/office/word/2010/wordprocessingCanvas" xmlns="" val="0"/>
                         </a:ext>
                       </a:extLst>
                     </a:blip>
@@ -49838,7 +49833,7 @@
                     <a:blip r:embed="rId36">
                       <a:extLst>
                         <a:ext uri="{28A0092B-C50C-407E-A947-70E740481C1C}">
-                          <a14:useLocalDpi xmlns="" xmlns:wpc="http://schemas.microsoft.com/office/word/2010/wordprocessingCanvas" xmlns:cx="http://schemas.microsoft.com/office/drawing/2014/chartex" xmlns:cx1="http://schemas.microsoft.com/office/drawing/2015/9/8/chartex" xmlns:cx2="http://schemas.microsoft.com/office/drawing/2015/10/21/chartex" xmlns:cx3="http://schemas.microsoft.com/office/drawing/2016/5/9/chartex" xmlns:cx4="http://schemas.microsoft.com/office/drawing/2016/5/10/chartex" xmlns:cx5="http://schemas.microsoft.com/office/drawing/2016/5/11/chartex" xmlns:cx6="http://schemas.microsoft.com/office/drawing/2016/5/12/chartex" xmlns:cx7="http://schemas.microsoft.com/office/drawing/2016/5/13/chartex" xmlns:cx8="http://schemas.microsoft.com/office/drawing/2016/5/14/chartex" xmlns:mc="http://schemas.openxmlformats.org/markup-compatibility/2006" xmlns:aink="http://schemas.microsoft.com/office/drawing/2016/ink" xmlns:am3d="http://schemas.microsoft.com/office/drawing/2017/model3d" xmlns:o="urn:schemas-microsoft-com:office:office" xmlns:v="urn:schemas-microsoft-com:vml" xmlns:wp14="http://schemas.microsoft.com/office/word/2010/wordprocessingDrawing" xmlns:w10="urn:schemas-microsoft-com:office:word" xmlns:w="http://schemas.openxmlformats.org/wordprocessingml/2006/main" xmlns:w14="http://schemas.microsoft.com/office/word/2010/wordml" xmlns:w15="http://schemas.microsoft.com/office/word/2012/wordml" xmlns:w16cid="http://schemas.microsoft.com/office/word/2016/wordml/cid" xmlns:w16se="http://schemas.microsoft.com/office/word/2015/wordml/symex" xmlns:wpg="http://schemas.microsoft.com/office/word/2010/wordprocessingGroup" xmlns:wpi="http://schemas.microsoft.com/office/word/2010/wordprocessingInk" xmlns:wps="http://schemas.microsoft.com/office/word/2010/wordprocessingShape" xmlns:a14="http://schemas.microsoft.com/office/drawing/2010/main" val="0"/>
+                          <a14:useLocalDpi xmlns:a14="http://schemas.microsoft.com/office/drawing/2010/main" xmlns:wps="http://schemas.microsoft.com/office/word/2010/wordprocessingShape" xmlns:wpi="http://schemas.microsoft.com/office/word/2010/wordprocessingInk" xmlns:wpg="http://schemas.microsoft.com/office/word/2010/wordprocessingGroup" xmlns:w16se="http://schemas.microsoft.com/office/word/2015/wordml/symex" xmlns:w16cid="http://schemas.microsoft.com/office/word/2016/wordml/cid" xmlns:w15="http://schemas.microsoft.com/office/word/2012/wordml" xmlns:w14="http://schemas.microsoft.com/office/word/2010/wordml" xmlns:w="http://schemas.openxmlformats.org/wordprocessingml/2006/main" xmlns:w10="urn:schemas-microsoft-com:office:word" xmlns:wp14="http://schemas.microsoft.com/office/word/2010/wordprocessingDrawing" xmlns:v="urn:schemas-microsoft-com:vml" xmlns:o="urn:schemas-microsoft-com:office:office" xmlns:am3d="http://schemas.microsoft.com/office/drawing/2017/model3d" xmlns:aink="http://schemas.microsoft.com/office/drawing/2016/ink" xmlns:mc="http://schemas.openxmlformats.org/markup-compatibility/2006" xmlns:cx8="http://schemas.microsoft.com/office/drawing/2016/5/14/chartex" xmlns:cx7="http://schemas.microsoft.com/office/drawing/2016/5/13/chartex" xmlns:cx6="http://schemas.microsoft.com/office/drawing/2016/5/12/chartex" xmlns:cx5="http://schemas.microsoft.com/office/drawing/2016/5/11/chartex" xmlns:cx4="http://schemas.microsoft.com/office/drawing/2016/5/10/chartex" xmlns:cx3="http://schemas.microsoft.com/office/drawing/2016/5/9/chartex" xmlns:cx2="http://schemas.microsoft.com/office/drawing/2015/10/21/chartex" xmlns:cx1="http://schemas.microsoft.com/office/drawing/2015/9/8/chartex" xmlns:cx="http://schemas.microsoft.com/office/drawing/2014/chartex" xmlns:wpc="http://schemas.microsoft.com/office/word/2010/wordprocessingCanvas" xmlns="" val="0"/>
                         </a:ext>
                       </a:extLst>
                     </a:blip>
@@ -49937,7 +49932,7 @@
                     <a:blip r:embed="rId37">
                       <a:extLst>
                         <a:ext uri="{28A0092B-C50C-407E-A947-70E740481C1C}">
-                          <a14:useLocalDpi xmlns="" xmlns:wpc="http://schemas.microsoft.com/office/word/2010/wordprocessingCanvas" xmlns:cx="http://schemas.microsoft.com/office/drawing/2014/chartex" xmlns:cx1="http://schemas.microsoft.com/office/drawing/2015/9/8/chartex" xmlns:cx2="http://schemas.microsoft.com/office/drawing/2015/10/21/chartex" xmlns:cx3="http://schemas.microsoft.com/office/drawing/2016/5/9/chartex" xmlns:cx4="http://schemas.microsoft.com/office/drawing/2016/5/10/chartex" xmlns:cx5="http://schemas.microsoft.com/office/drawing/2016/5/11/chartex" xmlns:cx6="http://schemas.microsoft.com/office/drawing/2016/5/12/chartex" xmlns:cx7="http://schemas.microsoft.com/office/drawing/2016/5/13/chartex" xmlns:cx8="http://schemas.microsoft.com/office/drawing/2016/5/14/chartex" xmlns:mc="http://schemas.openxmlformats.org/markup-compatibility/2006" xmlns:aink="http://schemas.microsoft.com/office/drawing/2016/ink" xmlns:am3d="http://schemas.microsoft.com/office/drawing/2017/model3d" xmlns:o="urn:schemas-microsoft-com:office:office" xmlns:v="urn:schemas-microsoft-com:vml" xmlns:wp14="http://schemas.microsoft.com/office/word/2010/wordprocessingDrawing" xmlns:w10="urn:schemas-microsoft-com:office:word" xmlns:w="http://schemas.openxmlformats.org/wordprocessingml/2006/main" xmlns:w14="http://schemas.microsoft.com/office/word/2010/wordml" xmlns:w15="http://schemas.microsoft.com/office/word/2012/wordml" xmlns:w16cid="http://schemas.microsoft.com/office/word/2016/wordml/cid" xmlns:w16se="http://schemas.microsoft.com/office/word/2015/wordml/symex" xmlns:wpg="http://schemas.microsoft.com/office/word/2010/wordprocessingGroup" xmlns:wpi="http://schemas.microsoft.com/office/word/2010/wordprocessingInk" xmlns:wps="http://schemas.microsoft.com/office/word/2010/wordprocessingShape" xmlns:a14="http://schemas.microsoft.com/office/drawing/2010/main" val="0"/>
+                          <a14:useLocalDpi xmlns:a14="http://schemas.microsoft.com/office/drawing/2010/main" xmlns:wps="http://schemas.microsoft.com/office/word/2010/wordprocessingShape" xmlns:wpi="http://schemas.microsoft.com/office/word/2010/wordprocessingInk" xmlns:wpg="http://schemas.microsoft.com/office/word/2010/wordprocessingGroup" xmlns:w16se="http://schemas.microsoft.com/office/word/2015/wordml/symex" xmlns:w16cid="http://schemas.microsoft.com/office/word/2016/wordml/cid" xmlns:w15="http://schemas.microsoft.com/office/word/2012/wordml" xmlns:w14="http://schemas.microsoft.com/office/word/2010/wordml" xmlns:w="http://schemas.openxmlformats.org/wordprocessingml/2006/main" xmlns:w10="urn:schemas-microsoft-com:office:word" xmlns:wp14="http://schemas.microsoft.com/office/word/2010/wordprocessingDrawing" xmlns:v="urn:schemas-microsoft-com:vml" xmlns:o="urn:schemas-microsoft-com:office:office" xmlns:am3d="http://schemas.microsoft.com/office/drawing/2017/model3d" xmlns:aink="http://schemas.microsoft.com/office/drawing/2016/ink" xmlns:mc="http://schemas.openxmlformats.org/markup-compatibility/2006" xmlns:cx8="http://schemas.microsoft.com/office/drawing/2016/5/14/chartex" xmlns:cx7="http://schemas.microsoft.com/office/drawing/2016/5/13/chartex" xmlns:cx6="http://schemas.microsoft.com/office/drawing/2016/5/12/chartex" xmlns:cx5="http://schemas.microsoft.com/office/drawing/2016/5/11/chartex" xmlns:cx4="http://schemas.microsoft.com/office/drawing/2016/5/10/chartex" xmlns:cx3="http://schemas.microsoft.com/office/drawing/2016/5/9/chartex" xmlns:cx2="http://schemas.microsoft.com/office/drawing/2015/10/21/chartex" xmlns:cx1="http://schemas.microsoft.com/office/drawing/2015/9/8/chartex" xmlns:cx="http://schemas.microsoft.com/office/drawing/2014/chartex" xmlns:wpc="http://schemas.microsoft.com/office/word/2010/wordprocessingCanvas" xmlns="" val="0"/>
                         </a:ext>
                       </a:extLst>
                     </a:blip>
@@ -55842,7 +55837,7 @@
         <w:ind w:left="0" w:firstLine="708"/>
         <w:jc w:val="both"/>
         <w:rPr>
-          <w:lang w:bidi="he-IL"/>
+          <w:lang w:val="ru-RU" w:bidi="he-IL"/>
         </w:rPr>
       </w:pPr>
       <w:r>
@@ -58009,7 +58004,7 @@
             <w:rPr>
               <w:noProof/>
             </w:rPr>
-            <w:t>38</w:t>
+            <w:t>26</w:t>
           </w:r>
         </w:fldSimple>
       </w:p>
@@ -60449,7 +60444,7 @@
   <a:extraClrSchemeLst/>
   <a:extLst>
     <a:ext uri="{05A4C25C-085E-4340-85A3-A5531E510DB2}">
-      <thm15:themeFamily xmlns="" xmlns:thm15="http://schemas.microsoft.com/office/thememl/2012/main" name="Office Theme" id="{62F939B6-93AF-4DB8-9C6B-D6C7DFDC589F}" vid="{4A3C46E8-61CC-4603-A589-7422A47A8E4A}"/>
+      <thm15:themeFamily xmlns:thm15="http://schemas.microsoft.com/office/thememl/2012/main" xmlns="" name="Office Theme" id="{62F939B6-93AF-4DB8-9C6B-D6C7DFDC589F}" vid="{4A3C46E8-61CC-4603-A589-7422A47A8E4A}"/>
     </a:ext>
   </a:extLst>
 </a:theme>

</xml_diff>

<commit_message>
Complite biological calculation, tsunami calc in process
</commit_message>
<xml_diff>
--- a/docs/MainReport.docx
+++ b/docs/MainReport.docx
@@ -3090,7 +3090,7 @@
             <v:path o:extrusionok="f" gradientshapeok="t" o:connecttype="rect"/>
             <o:lock v:ext="edit" aspectratio="t"/>
           </v:shapetype>
-          <v:shape id="_x0000_i1025" type="#_x0000_t75" style="width:366pt;height:254.55pt;mso-position-horizontal:center;mso-position-horizontal-relative:text;mso-position-vertical-relative:text" o:allowoverlap="f">
+          <v:shape id="_x0000_i1025" type="#_x0000_t75" style="width:365.15pt;height:254.55pt;mso-position-horizontal:center;mso-position-horizontal-relative:text;mso-position-vertical-relative:text" o:allowoverlap="f">
             <v:imagedata r:id="rId9" o:title="ghkgkgh"/>
           </v:shape>
         </w:pict>
@@ -3365,7 +3365,7 @@
                     <a:blip r:embed="rId11">
                       <a:extLst>
                         <a:ext uri="{28A0092B-C50C-407E-A947-70E740481C1C}">
-                          <a14:useLocalDpi xmlns:a14="http://schemas.microsoft.com/office/drawing/2010/main" xmlns:wps="http://schemas.microsoft.com/office/word/2010/wordprocessingShape" xmlns:wpi="http://schemas.microsoft.com/office/word/2010/wordprocessingInk" xmlns:wpg="http://schemas.microsoft.com/office/word/2010/wordprocessingGroup" xmlns:w16se="http://schemas.microsoft.com/office/word/2015/wordml/symex" xmlns:w16cid="http://schemas.microsoft.com/office/word/2016/wordml/cid" xmlns:w15="http://schemas.microsoft.com/office/word/2012/wordml" xmlns:w14="http://schemas.microsoft.com/office/word/2010/wordml" xmlns:w="http://schemas.openxmlformats.org/wordprocessingml/2006/main" xmlns:w10="urn:schemas-microsoft-com:office:word" xmlns:wp14="http://schemas.microsoft.com/office/word/2010/wordprocessingDrawing" xmlns:v="urn:schemas-microsoft-com:vml" xmlns:o="urn:schemas-microsoft-com:office:office" xmlns:am3d="http://schemas.microsoft.com/office/drawing/2017/model3d" xmlns:aink="http://schemas.microsoft.com/office/drawing/2016/ink" xmlns:mc="http://schemas.openxmlformats.org/markup-compatibility/2006" xmlns:cx8="http://schemas.microsoft.com/office/drawing/2016/5/14/chartex" xmlns:cx7="http://schemas.microsoft.com/office/drawing/2016/5/13/chartex" xmlns:cx6="http://schemas.microsoft.com/office/drawing/2016/5/12/chartex" xmlns:cx5="http://schemas.microsoft.com/office/drawing/2016/5/11/chartex" xmlns:cx4="http://schemas.microsoft.com/office/drawing/2016/5/10/chartex" xmlns:cx3="http://schemas.microsoft.com/office/drawing/2016/5/9/chartex" xmlns:cx2="http://schemas.microsoft.com/office/drawing/2015/10/21/chartex" xmlns:cx1="http://schemas.microsoft.com/office/drawing/2015/9/8/chartex" xmlns:cx="http://schemas.microsoft.com/office/drawing/2014/chartex" xmlns:wpc="http://schemas.microsoft.com/office/word/2010/wordprocessingCanvas" xmlns="" val="0"/>
+                          <a14:useLocalDpi xmlns="" xmlns:wpc="http://schemas.microsoft.com/office/word/2010/wordprocessingCanvas" xmlns:cx="http://schemas.microsoft.com/office/drawing/2014/chartex" xmlns:cx1="http://schemas.microsoft.com/office/drawing/2015/9/8/chartex" xmlns:cx2="http://schemas.microsoft.com/office/drawing/2015/10/21/chartex" xmlns:cx3="http://schemas.microsoft.com/office/drawing/2016/5/9/chartex" xmlns:cx4="http://schemas.microsoft.com/office/drawing/2016/5/10/chartex" xmlns:cx5="http://schemas.microsoft.com/office/drawing/2016/5/11/chartex" xmlns:cx6="http://schemas.microsoft.com/office/drawing/2016/5/12/chartex" xmlns:cx7="http://schemas.microsoft.com/office/drawing/2016/5/13/chartex" xmlns:cx8="http://schemas.microsoft.com/office/drawing/2016/5/14/chartex" xmlns:mc="http://schemas.openxmlformats.org/markup-compatibility/2006" xmlns:aink="http://schemas.microsoft.com/office/drawing/2016/ink" xmlns:am3d="http://schemas.microsoft.com/office/drawing/2017/model3d" xmlns:o="urn:schemas-microsoft-com:office:office" xmlns:v="urn:schemas-microsoft-com:vml" xmlns:wp14="http://schemas.microsoft.com/office/word/2010/wordprocessingDrawing" xmlns:w10="urn:schemas-microsoft-com:office:word" xmlns:w="http://schemas.openxmlformats.org/wordprocessingml/2006/main" xmlns:w14="http://schemas.microsoft.com/office/word/2010/wordml" xmlns:w15="http://schemas.microsoft.com/office/word/2012/wordml" xmlns:w16cid="http://schemas.microsoft.com/office/word/2016/wordml/cid" xmlns:w16se="http://schemas.microsoft.com/office/word/2015/wordml/symex" xmlns:wpg="http://schemas.microsoft.com/office/word/2010/wordprocessingGroup" xmlns:wpi="http://schemas.microsoft.com/office/word/2010/wordprocessingInk" xmlns:wps="http://schemas.microsoft.com/office/word/2010/wordprocessingShape" xmlns:a14="http://schemas.microsoft.com/office/drawing/2010/main" val="0"/>
                         </a:ext>
                       </a:extLst>
                     </a:blip>
@@ -4389,7 +4389,7 @@
                     <a:blip r:embed="rId12">
                       <a:extLst>
                         <a:ext uri="{28A0092B-C50C-407E-A947-70E740481C1C}">
-                          <a14:useLocalDpi xmlns:a14="http://schemas.microsoft.com/office/drawing/2010/main" xmlns:wps="http://schemas.microsoft.com/office/word/2010/wordprocessingShape" xmlns:wpi="http://schemas.microsoft.com/office/word/2010/wordprocessingInk" xmlns:wpg="http://schemas.microsoft.com/office/word/2010/wordprocessingGroup" xmlns:w16se="http://schemas.microsoft.com/office/word/2015/wordml/symex" xmlns:w16cid="http://schemas.microsoft.com/office/word/2016/wordml/cid" xmlns:w15="http://schemas.microsoft.com/office/word/2012/wordml" xmlns:w14="http://schemas.microsoft.com/office/word/2010/wordml" xmlns:w="http://schemas.openxmlformats.org/wordprocessingml/2006/main" xmlns:w10="urn:schemas-microsoft-com:office:word" xmlns:wp14="http://schemas.microsoft.com/office/word/2010/wordprocessingDrawing" xmlns:v="urn:schemas-microsoft-com:vml" xmlns:o="urn:schemas-microsoft-com:office:office" xmlns:am3d="http://schemas.microsoft.com/office/drawing/2017/model3d" xmlns:aink="http://schemas.microsoft.com/office/drawing/2016/ink" xmlns:mc="http://schemas.openxmlformats.org/markup-compatibility/2006" xmlns:cx8="http://schemas.microsoft.com/office/drawing/2016/5/14/chartex" xmlns:cx7="http://schemas.microsoft.com/office/drawing/2016/5/13/chartex" xmlns:cx6="http://schemas.microsoft.com/office/drawing/2016/5/12/chartex" xmlns:cx5="http://schemas.microsoft.com/office/drawing/2016/5/11/chartex" xmlns:cx4="http://schemas.microsoft.com/office/drawing/2016/5/10/chartex" xmlns:cx3="http://schemas.microsoft.com/office/drawing/2016/5/9/chartex" xmlns:cx2="http://schemas.microsoft.com/office/drawing/2015/10/21/chartex" xmlns:cx1="http://schemas.microsoft.com/office/drawing/2015/9/8/chartex" xmlns:cx="http://schemas.microsoft.com/office/drawing/2014/chartex" xmlns:wpc="http://schemas.microsoft.com/office/word/2010/wordprocessingCanvas" xmlns="" val="0"/>
+                          <a14:useLocalDpi xmlns="" xmlns:wpc="http://schemas.microsoft.com/office/word/2010/wordprocessingCanvas" xmlns:cx="http://schemas.microsoft.com/office/drawing/2014/chartex" xmlns:cx1="http://schemas.microsoft.com/office/drawing/2015/9/8/chartex" xmlns:cx2="http://schemas.microsoft.com/office/drawing/2015/10/21/chartex" xmlns:cx3="http://schemas.microsoft.com/office/drawing/2016/5/9/chartex" xmlns:cx4="http://schemas.microsoft.com/office/drawing/2016/5/10/chartex" xmlns:cx5="http://schemas.microsoft.com/office/drawing/2016/5/11/chartex" xmlns:cx6="http://schemas.microsoft.com/office/drawing/2016/5/12/chartex" xmlns:cx7="http://schemas.microsoft.com/office/drawing/2016/5/13/chartex" xmlns:cx8="http://schemas.microsoft.com/office/drawing/2016/5/14/chartex" xmlns:mc="http://schemas.openxmlformats.org/markup-compatibility/2006" xmlns:aink="http://schemas.microsoft.com/office/drawing/2016/ink" xmlns:am3d="http://schemas.microsoft.com/office/drawing/2017/model3d" xmlns:o="urn:schemas-microsoft-com:office:office" xmlns:v="urn:schemas-microsoft-com:vml" xmlns:wp14="http://schemas.microsoft.com/office/word/2010/wordprocessingDrawing" xmlns:w10="urn:schemas-microsoft-com:office:word" xmlns:w="http://schemas.openxmlformats.org/wordprocessingml/2006/main" xmlns:w14="http://schemas.microsoft.com/office/word/2010/wordml" xmlns:w15="http://schemas.microsoft.com/office/word/2012/wordml" xmlns:w16cid="http://schemas.microsoft.com/office/word/2016/wordml/cid" xmlns:w16se="http://schemas.microsoft.com/office/word/2015/wordml/symex" xmlns:wpg="http://schemas.microsoft.com/office/word/2010/wordprocessingGroup" xmlns:wpi="http://schemas.microsoft.com/office/word/2010/wordprocessingInk" xmlns:wps="http://schemas.microsoft.com/office/word/2010/wordprocessingShape" xmlns:a14="http://schemas.microsoft.com/office/drawing/2010/main" val="0"/>
                         </a:ext>
                       </a:extLst>
                     </a:blip>
@@ -5000,7 +5000,7 @@
                     <a:blip r:embed="rId13">
                       <a:extLst>
                         <a:ext uri="{28A0092B-C50C-407E-A947-70E740481C1C}">
-                          <a14:useLocalDpi xmlns:a14="http://schemas.microsoft.com/office/drawing/2010/main" xmlns:wps="http://schemas.microsoft.com/office/word/2010/wordprocessingShape" xmlns:wpi="http://schemas.microsoft.com/office/word/2010/wordprocessingInk" xmlns:wpg="http://schemas.microsoft.com/office/word/2010/wordprocessingGroup" xmlns:w16se="http://schemas.microsoft.com/office/word/2015/wordml/symex" xmlns:w16cid="http://schemas.microsoft.com/office/word/2016/wordml/cid" xmlns:w15="http://schemas.microsoft.com/office/word/2012/wordml" xmlns:w14="http://schemas.microsoft.com/office/word/2010/wordml" xmlns:w="http://schemas.openxmlformats.org/wordprocessingml/2006/main" xmlns:w10="urn:schemas-microsoft-com:office:word" xmlns:wp14="http://schemas.microsoft.com/office/word/2010/wordprocessingDrawing" xmlns:v="urn:schemas-microsoft-com:vml" xmlns:o="urn:schemas-microsoft-com:office:office" xmlns:am3d="http://schemas.microsoft.com/office/drawing/2017/model3d" xmlns:aink="http://schemas.microsoft.com/office/drawing/2016/ink" xmlns:mc="http://schemas.openxmlformats.org/markup-compatibility/2006" xmlns:cx8="http://schemas.microsoft.com/office/drawing/2016/5/14/chartex" xmlns:cx7="http://schemas.microsoft.com/office/drawing/2016/5/13/chartex" xmlns:cx6="http://schemas.microsoft.com/office/drawing/2016/5/12/chartex" xmlns:cx5="http://schemas.microsoft.com/office/drawing/2016/5/11/chartex" xmlns:cx4="http://schemas.microsoft.com/office/drawing/2016/5/10/chartex" xmlns:cx3="http://schemas.microsoft.com/office/drawing/2016/5/9/chartex" xmlns:cx2="http://schemas.microsoft.com/office/drawing/2015/10/21/chartex" xmlns:cx1="http://schemas.microsoft.com/office/drawing/2015/9/8/chartex" xmlns:cx="http://schemas.microsoft.com/office/drawing/2014/chartex" xmlns:wpc="http://schemas.microsoft.com/office/word/2010/wordprocessingCanvas" xmlns="" val="0"/>
+                          <a14:useLocalDpi xmlns="" xmlns:wpc="http://schemas.microsoft.com/office/word/2010/wordprocessingCanvas" xmlns:cx="http://schemas.microsoft.com/office/drawing/2014/chartex" xmlns:cx1="http://schemas.microsoft.com/office/drawing/2015/9/8/chartex" xmlns:cx2="http://schemas.microsoft.com/office/drawing/2015/10/21/chartex" xmlns:cx3="http://schemas.microsoft.com/office/drawing/2016/5/9/chartex" xmlns:cx4="http://schemas.microsoft.com/office/drawing/2016/5/10/chartex" xmlns:cx5="http://schemas.microsoft.com/office/drawing/2016/5/11/chartex" xmlns:cx6="http://schemas.microsoft.com/office/drawing/2016/5/12/chartex" xmlns:cx7="http://schemas.microsoft.com/office/drawing/2016/5/13/chartex" xmlns:cx8="http://schemas.microsoft.com/office/drawing/2016/5/14/chartex" xmlns:mc="http://schemas.openxmlformats.org/markup-compatibility/2006" xmlns:aink="http://schemas.microsoft.com/office/drawing/2016/ink" xmlns:am3d="http://schemas.microsoft.com/office/drawing/2017/model3d" xmlns:o="urn:schemas-microsoft-com:office:office" xmlns:v="urn:schemas-microsoft-com:vml" xmlns:wp14="http://schemas.microsoft.com/office/word/2010/wordprocessingDrawing" xmlns:w10="urn:schemas-microsoft-com:office:word" xmlns:w="http://schemas.openxmlformats.org/wordprocessingml/2006/main" xmlns:w14="http://schemas.microsoft.com/office/word/2010/wordml" xmlns:w15="http://schemas.microsoft.com/office/word/2012/wordml" xmlns:w16cid="http://schemas.microsoft.com/office/word/2016/wordml/cid" xmlns:w16se="http://schemas.microsoft.com/office/word/2015/wordml/symex" xmlns:wpg="http://schemas.microsoft.com/office/word/2010/wordprocessingGroup" xmlns:wpi="http://schemas.microsoft.com/office/word/2010/wordprocessingInk" xmlns:wps="http://schemas.microsoft.com/office/word/2010/wordprocessingShape" xmlns:a14="http://schemas.microsoft.com/office/drawing/2010/main" val="0"/>
                         </a:ext>
                       </a:extLst>
                     </a:blip>
@@ -5244,7 +5244,7 @@
                     <a:blip r:embed="rId14">
                       <a:extLst>
                         <a:ext uri="{28A0092B-C50C-407E-A947-70E740481C1C}">
-                          <a14:useLocalDpi xmlns:a14="http://schemas.microsoft.com/office/drawing/2010/main" xmlns:wps="http://schemas.microsoft.com/office/word/2010/wordprocessingShape" xmlns:wpi="http://schemas.microsoft.com/office/word/2010/wordprocessingInk" xmlns:wpg="http://schemas.microsoft.com/office/word/2010/wordprocessingGroup" xmlns:w16se="http://schemas.microsoft.com/office/word/2015/wordml/symex" xmlns:w16cid="http://schemas.microsoft.com/office/word/2016/wordml/cid" xmlns:w15="http://schemas.microsoft.com/office/word/2012/wordml" xmlns:w14="http://schemas.microsoft.com/office/word/2010/wordml" xmlns:w="http://schemas.openxmlformats.org/wordprocessingml/2006/main" xmlns:w10="urn:schemas-microsoft-com:office:word" xmlns:wp14="http://schemas.microsoft.com/office/word/2010/wordprocessingDrawing" xmlns:v="urn:schemas-microsoft-com:vml" xmlns:o="urn:schemas-microsoft-com:office:office" xmlns:am3d="http://schemas.microsoft.com/office/drawing/2017/model3d" xmlns:aink="http://schemas.microsoft.com/office/drawing/2016/ink" xmlns:mc="http://schemas.openxmlformats.org/markup-compatibility/2006" xmlns:cx8="http://schemas.microsoft.com/office/drawing/2016/5/14/chartex" xmlns:cx7="http://schemas.microsoft.com/office/drawing/2016/5/13/chartex" xmlns:cx6="http://schemas.microsoft.com/office/drawing/2016/5/12/chartex" xmlns:cx5="http://schemas.microsoft.com/office/drawing/2016/5/11/chartex" xmlns:cx4="http://schemas.microsoft.com/office/drawing/2016/5/10/chartex" xmlns:cx3="http://schemas.microsoft.com/office/drawing/2016/5/9/chartex" xmlns:cx2="http://schemas.microsoft.com/office/drawing/2015/10/21/chartex" xmlns:cx1="http://schemas.microsoft.com/office/drawing/2015/9/8/chartex" xmlns:cx="http://schemas.microsoft.com/office/drawing/2014/chartex" xmlns:wpc="http://schemas.microsoft.com/office/word/2010/wordprocessingCanvas" xmlns="" val="0"/>
+                          <a14:useLocalDpi xmlns="" xmlns:wpc="http://schemas.microsoft.com/office/word/2010/wordprocessingCanvas" xmlns:cx="http://schemas.microsoft.com/office/drawing/2014/chartex" xmlns:cx1="http://schemas.microsoft.com/office/drawing/2015/9/8/chartex" xmlns:cx2="http://schemas.microsoft.com/office/drawing/2015/10/21/chartex" xmlns:cx3="http://schemas.microsoft.com/office/drawing/2016/5/9/chartex" xmlns:cx4="http://schemas.microsoft.com/office/drawing/2016/5/10/chartex" xmlns:cx5="http://schemas.microsoft.com/office/drawing/2016/5/11/chartex" xmlns:cx6="http://schemas.microsoft.com/office/drawing/2016/5/12/chartex" xmlns:cx7="http://schemas.microsoft.com/office/drawing/2016/5/13/chartex" xmlns:cx8="http://schemas.microsoft.com/office/drawing/2016/5/14/chartex" xmlns:mc="http://schemas.openxmlformats.org/markup-compatibility/2006" xmlns:aink="http://schemas.microsoft.com/office/drawing/2016/ink" xmlns:am3d="http://schemas.microsoft.com/office/drawing/2017/model3d" xmlns:o="urn:schemas-microsoft-com:office:office" xmlns:v="urn:schemas-microsoft-com:vml" xmlns:wp14="http://schemas.microsoft.com/office/word/2010/wordprocessingDrawing" xmlns:w10="urn:schemas-microsoft-com:office:word" xmlns:w="http://schemas.openxmlformats.org/wordprocessingml/2006/main" xmlns:w14="http://schemas.microsoft.com/office/word/2010/wordml" xmlns:w15="http://schemas.microsoft.com/office/word/2012/wordml" xmlns:w16cid="http://schemas.microsoft.com/office/word/2016/wordml/cid" xmlns:w16se="http://schemas.microsoft.com/office/word/2015/wordml/symex" xmlns:wpg="http://schemas.microsoft.com/office/word/2010/wordprocessingGroup" xmlns:wpi="http://schemas.microsoft.com/office/word/2010/wordprocessingInk" xmlns:wps="http://schemas.microsoft.com/office/word/2010/wordprocessingShape" xmlns:a14="http://schemas.microsoft.com/office/drawing/2010/main" val="0"/>
                         </a:ext>
                       </a:extLst>
                     </a:blip>
@@ -10607,7 +10607,7 @@
                     <a:blip r:embed="rId15" cstate="print">
                       <a:extLst>
                         <a:ext uri="{28A0092B-C50C-407E-A947-70E740481C1C}">
-                          <a14:useLocalDpi xmlns:a14="http://schemas.microsoft.com/office/drawing/2010/main" xmlns:wps="http://schemas.microsoft.com/office/word/2010/wordprocessingShape" xmlns:wpi="http://schemas.microsoft.com/office/word/2010/wordprocessingInk" xmlns:wpg="http://schemas.microsoft.com/office/word/2010/wordprocessingGroup" xmlns:w16se="http://schemas.microsoft.com/office/word/2015/wordml/symex" xmlns:w16cid="http://schemas.microsoft.com/office/word/2016/wordml/cid" xmlns:w15="http://schemas.microsoft.com/office/word/2012/wordml" xmlns:w14="http://schemas.microsoft.com/office/word/2010/wordml" xmlns:w="http://schemas.openxmlformats.org/wordprocessingml/2006/main" xmlns:w10="urn:schemas-microsoft-com:office:word" xmlns:wp14="http://schemas.microsoft.com/office/word/2010/wordprocessingDrawing" xmlns:v="urn:schemas-microsoft-com:vml" xmlns:o="urn:schemas-microsoft-com:office:office" xmlns:am3d="http://schemas.microsoft.com/office/drawing/2017/model3d" xmlns:aink="http://schemas.microsoft.com/office/drawing/2016/ink" xmlns:mc="http://schemas.openxmlformats.org/markup-compatibility/2006" xmlns:cx8="http://schemas.microsoft.com/office/drawing/2016/5/14/chartex" xmlns:cx7="http://schemas.microsoft.com/office/drawing/2016/5/13/chartex" xmlns:cx6="http://schemas.microsoft.com/office/drawing/2016/5/12/chartex" xmlns:cx5="http://schemas.microsoft.com/office/drawing/2016/5/11/chartex" xmlns:cx4="http://schemas.microsoft.com/office/drawing/2016/5/10/chartex" xmlns:cx3="http://schemas.microsoft.com/office/drawing/2016/5/9/chartex" xmlns:cx2="http://schemas.microsoft.com/office/drawing/2015/10/21/chartex" xmlns:cx1="http://schemas.microsoft.com/office/drawing/2015/9/8/chartex" xmlns:cx="http://schemas.microsoft.com/office/drawing/2014/chartex" xmlns:wpc="http://schemas.microsoft.com/office/word/2010/wordprocessingCanvas" xmlns="" val="0"/>
+                          <a14:useLocalDpi xmlns="" xmlns:wpc="http://schemas.microsoft.com/office/word/2010/wordprocessingCanvas" xmlns:cx="http://schemas.microsoft.com/office/drawing/2014/chartex" xmlns:cx1="http://schemas.microsoft.com/office/drawing/2015/9/8/chartex" xmlns:cx2="http://schemas.microsoft.com/office/drawing/2015/10/21/chartex" xmlns:cx3="http://schemas.microsoft.com/office/drawing/2016/5/9/chartex" xmlns:cx4="http://schemas.microsoft.com/office/drawing/2016/5/10/chartex" xmlns:cx5="http://schemas.microsoft.com/office/drawing/2016/5/11/chartex" xmlns:cx6="http://schemas.microsoft.com/office/drawing/2016/5/12/chartex" xmlns:cx7="http://schemas.microsoft.com/office/drawing/2016/5/13/chartex" xmlns:cx8="http://schemas.microsoft.com/office/drawing/2016/5/14/chartex" xmlns:mc="http://schemas.openxmlformats.org/markup-compatibility/2006" xmlns:aink="http://schemas.microsoft.com/office/drawing/2016/ink" xmlns:am3d="http://schemas.microsoft.com/office/drawing/2017/model3d" xmlns:o="urn:schemas-microsoft-com:office:office" xmlns:v="urn:schemas-microsoft-com:vml" xmlns:wp14="http://schemas.microsoft.com/office/word/2010/wordprocessingDrawing" xmlns:w10="urn:schemas-microsoft-com:office:word" xmlns:w="http://schemas.openxmlformats.org/wordprocessingml/2006/main" xmlns:w14="http://schemas.microsoft.com/office/word/2010/wordml" xmlns:w15="http://schemas.microsoft.com/office/word/2012/wordml" xmlns:w16cid="http://schemas.microsoft.com/office/word/2016/wordml/cid" xmlns:w16se="http://schemas.microsoft.com/office/word/2015/wordml/symex" xmlns:wpg="http://schemas.microsoft.com/office/word/2010/wordprocessingGroup" xmlns:wpi="http://schemas.microsoft.com/office/word/2010/wordprocessingInk" xmlns:wps="http://schemas.microsoft.com/office/word/2010/wordprocessingShape" xmlns:a14="http://schemas.microsoft.com/office/drawing/2010/main" val="0"/>
                         </a:ext>
                       </a:extLst>
                     </a:blip>
@@ -12265,7 +12265,7 @@
                     <a:blip r:embed="rId16">
                       <a:extLst>
                         <a:ext uri="{28A0092B-C50C-407E-A947-70E740481C1C}">
-                          <a14:useLocalDpi xmlns:a14="http://schemas.microsoft.com/office/drawing/2010/main" xmlns:wps="http://schemas.microsoft.com/office/word/2010/wordprocessingShape" xmlns:wpi="http://schemas.microsoft.com/office/word/2010/wordprocessingInk" xmlns:wpg="http://schemas.microsoft.com/office/word/2010/wordprocessingGroup" xmlns:w16se="http://schemas.microsoft.com/office/word/2015/wordml/symex" xmlns:w16cid="http://schemas.microsoft.com/office/word/2016/wordml/cid" xmlns:w15="http://schemas.microsoft.com/office/word/2012/wordml" xmlns:w14="http://schemas.microsoft.com/office/word/2010/wordml" xmlns:w="http://schemas.openxmlformats.org/wordprocessingml/2006/main" xmlns:w10="urn:schemas-microsoft-com:office:word" xmlns:wp14="http://schemas.microsoft.com/office/word/2010/wordprocessingDrawing" xmlns:v="urn:schemas-microsoft-com:vml" xmlns:o="urn:schemas-microsoft-com:office:office" xmlns:am3d="http://schemas.microsoft.com/office/drawing/2017/model3d" xmlns:aink="http://schemas.microsoft.com/office/drawing/2016/ink" xmlns:mc="http://schemas.openxmlformats.org/markup-compatibility/2006" xmlns:cx8="http://schemas.microsoft.com/office/drawing/2016/5/14/chartex" xmlns:cx7="http://schemas.microsoft.com/office/drawing/2016/5/13/chartex" xmlns:cx6="http://schemas.microsoft.com/office/drawing/2016/5/12/chartex" xmlns:cx5="http://schemas.microsoft.com/office/drawing/2016/5/11/chartex" xmlns:cx4="http://schemas.microsoft.com/office/drawing/2016/5/10/chartex" xmlns:cx3="http://schemas.microsoft.com/office/drawing/2016/5/9/chartex" xmlns:cx2="http://schemas.microsoft.com/office/drawing/2015/10/21/chartex" xmlns:cx1="http://schemas.microsoft.com/office/drawing/2015/9/8/chartex" xmlns:cx="http://schemas.microsoft.com/office/drawing/2014/chartex" xmlns:wpc="http://schemas.microsoft.com/office/word/2010/wordprocessingCanvas" xmlns="" val="0"/>
+                          <a14:useLocalDpi xmlns="" xmlns:wpc="http://schemas.microsoft.com/office/word/2010/wordprocessingCanvas" xmlns:cx="http://schemas.microsoft.com/office/drawing/2014/chartex" xmlns:cx1="http://schemas.microsoft.com/office/drawing/2015/9/8/chartex" xmlns:cx2="http://schemas.microsoft.com/office/drawing/2015/10/21/chartex" xmlns:cx3="http://schemas.microsoft.com/office/drawing/2016/5/9/chartex" xmlns:cx4="http://schemas.microsoft.com/office/drawing/2016/5/10/chartex" xmlns:cx5="http://schemas.microsoft.com/office/drawing/2016/5/11/chartex" xmlns:cx6="http://schemas.microsoft.com/office/drawing/2016/5/12/chartex" xmlns:cx7="http://schemas.microsoft.com/office/drawing/2016/5/13/chartex" xmlns:cx8="http://schemas.microsoft.com/office/drawing/2016/5/14/chartex" xmlns:mc="http://schemas.openxmlformats.org/markup-compatibility/2006" xmlns:aink="http://schemas.microsoft.com/office/drawing/2016/ink" xmlns:am3d="http://schemas.microsoft.com/office/drawing/2017/model3d" xmlns:o="urn:schemas-microsoft-com:office:office" xmlns:v="urn:schemas-microsoft-com:vml" xmlns:wp14="http://schemas.microsoft.com/office/word/2010/wordprocessingDrawing" xmlns:w10="urn:schemas-microsoft-com:office:word" xmlns:w="http://schemas.openxmlformats.org/wordprocessingml/2006/main" xmlns:w14="http://schemas.microsoft.com/office/word/2010/wordml" xmlns:w15="http://schemas.microsoft.com/office/word/2012/wordml" xmlns:w16cid="http://schemas.microsoft.com/office/word/2016/wordml/cid" xmlns:w16se="http://schemas.microsoft.com/office/word/2015/wordml/symex" xmlns:wpg="http://schemas.microsoft.com/office/word/2010/wordprocessingGroup" xmlns:wpi="http://schemas.microsoft.com/office/word/2010/wordprocessingInk" xmlns:wps="http://schemas.microsoft.com/office/word/2010/wordprocessingShape" xmlns:a14="http://schemas.microsoft.com/office/drawing/2010/main" val="0"/>
                         </a:ext>
                       </a:extLst>
                     </a:blip>
@@ -14838,26 +14838,17 @@
     <w:p>
       <w:pPr>
         <w:spacing w:line="360" w:lineRule="auto"/>
+        <w:ind w:firstLine="708"/>
         <w:rPr>
           <w:rFonts w:cs="Times New Roman"/>
           <w:szCs w:val="28"/>
         </w:rPr>
       </w:pPr>
-    </w:p>
-    <w:p>
-      <w:pPr>
-        <w:spacing w:line="360" w:lineRule="auto"/>
-        <w:rPr>
-          <w:rFonts w:cs="Times New Roman"/>
-          <w:szCs w:val="28"/>
-        </w:rPr>
-      </w:pPr>
-      <w:r>
-        <w:rPr>
-          <w:rFonts w:cs="Times New Roman"/>
-          <w:szCs w:val="28"/>
-        </w:rPr>
-        <w:tab/>
+      <w:r>
+        <w:rPr>
+          <w:rFonts w:cs="Times New Roman"/>
+          <w:szCs w:val="28"/>
+        </w:rPr>
         <w:t>Исходя из с</w:t>
       </w:r>
       <w:r>
@@ -15487,6 +15478,7 @@
           <w:rFonts w:cs="Times New Roman"/>
           <w:szCs w:val="28"/>
         </w:rPr>
+        <w:lastRenderedPageBreak/>
         <w:t>Результаты расчета дополнительных характеристик ТВС и активной</w:t>
       </w:r>
       <w:r>
@@ -17037,7 +17029,6 @@
                 <w:rFonts w:cs="Times New Roman"/>
                 <w:szCs w:val="28"/>
               </w:rPr>
-              <w:lastRenderedPageBreak/>
               <w:t xml:space="preserve">Межкассетные промежутки </w:t>
             </w:r>
             <m:oMath>
@@ -17317,6 +17308,7 @@
                 <w:rFonts w:cs="Times New Roman"/>
                 <w:szCs w:val="28"/>
               </w:rPr>
+              <w:lastRenderedPageBreak/>
               <w:t xml:space="preserve">Объем активной зоны </w:t>
             </w:r>
             <m:oMath>
@@ -18891,6 +18883,7 @@
           <w:rFonts w:cs="Times New Roman"/>
           <w:szCs w:val="28"/>
         </w:rPr>
+        <w:lastRenderedPageBreak/>
         <w:t>Результаты ра</w:t>
       </w:r>
       <w:r>
@@ -20131,7 +20124,6 @@
           <w:rFonts w:cs="Times New Roman"/>
           <w:szCs w:val="28"/>
         </w:rPr>
-        <w:lastRenderedPageBreak/>
         <w:t>Средняя тепловая мощность ТВС (учитываем только мощность, выделяемую в твэлах)</w:t>
       </w:r>
       <w:r>
@@ -21718,7 +21710,6 @@
       </w:pPr>
       <w:bookmarkStart w:id="14" w:name="_Toc508445088"/>
       <w:r>
-        <w:lastRenderedPageBreak/>
         <w:t>2.5</w:t>
       </w:r>
       <w:r>
@@ -22089,6 +22080,7 @@
           <w:rFonts w:cs="Times New Roman"/>
           <w:szCs w:val="28"/>
         </w:rPr>
+        <w:lastRenderedPageBreak/>
         <w:t>Используем гидравлическое профилирование для того, чтобы подогрев теплоносителя ТВСМ был равен среднему значению подогрева воды в реакторе. При этом</w:t>
       </w:r>
       <w:r>
@@ -22710,7 +22702,7 @@
                     <a:blip r:embed="rId18">
                       <a:extLst>
                         <a:ext uri="{28A0092B-C50C-407E-A947-70E740481C1C}">
-                          <a14:useLocalDpi xmlns:a14="http://schemas.microsoft.com/office/drawing/2010/main" xmlns:wps="http://schemas.microsoft.com/office/word/2010/wordprocessingShape" xmlns:wpi="http://schemas.microsoft.com/office/word/2010/wordprocessingInk" xmlns:wpg="http://schemas.microsoft.com/office/word/2010/wordprocessingGroup" xmlns:w16se="http://schemas.microsoft.com/office/word/2015/wordml/symex" xmlns:w16cid="http://schemas.microsoft.com/office/word/2016/wordml/cid" xmlns:w15="http://schemas.microsoft.com/office/word/2012/wordml" xmlns:w14="http://schemas.microsoft.com/office/word/2010/wordml" xmlns:w="http://schemas.openxmlformats.org/wordprocessingml/2006/main" xmlns:w10="urn:schemas-microsoft-com:office:word" xmlns:wp14="http://schemas.microsoft.com/office/word/2010/wordprocessingDrawing" xmlns:v="urn:schemas-microsoft-com:vml" xmlns:o="urn:schemas-microsoft-com:office:office" xmlns:am3d="http://schemas.microsoft.com/office/drawing/2017/model3d" xmlns:aink="http://schemas.microsoft.com/office/drawing/2016/ink" xmlns:mc="http://schemas.openxmlformats.org/markup-compatibility/2006" xmlns:cx8="http://schemas.microsoft.com/office/drawing/2016/5/14/chartex" xmlns:cx7="http://schemas.microsoft.com/office/drawing/2016/5/13/chartex" xmlns:cx6="http://schemas.microsoft.com/office/drawing/2016/5/12/chartex" xmlns:cx5="http://schemas.microsoft.com/office/drawing/2016/5/11/chartex" xmlns:cx4="http://schemas.microsoft.com/office/drawing/2016/5/10/chartex" xmlns:cx3="http://schemas.microsoft.com/office/drawing/2016/5/9/chartex" xmlns:cx2="http://schemas.microsoft.com/office/drawing/2015/10/21/chartex" xmlns:cx1="http://schemas.microsoft.com/office/drawing/2015/9/8/chartex" xmlns:cx="http://schemas.microsoft.com/office/drawing/2014/chartex" xmlns:wpc="http://schemas.microsoft.com/office/word/2010/wordprocessingCanvas" xmlns="" val="0"/>
+                          <a14:useLocalDpi xmlns="" xmlns:wpc="http://schemas.microsoft.com/office/word/2010/wordprocessingCanvas" xmlns:cx="http://schemas.microsoft.com/office/drawing/2014/chartex" xmlns:cx1="http://schemas.microsoft.com/office/drawing/2015/9/8/chartex" xmlns:cx2="http://schemas.microsoft.com/office/drawing/2015/10/21/chartex" xmlns:cx3="http://schemas.microsoft.com/office/drawing/2016/5/9/chartex" xmlns:cx4="http://schemas.microsoft.com/office/drawing/2016/5/10/chartex" xmlns:cx5="http://schemas.microsoft.com/office/drawing/2016/5/11/chartex" xmlns:cx6="http://schemas.microsoft.com/office/drawing/2016/5/12/chartex" xmlns:cx7="http://schemas.microsoft.com/office/drawing/2016/5/13/chartex" xmlns:cx8="http://schemas.microsoft.com/office/drawing/2016/5/14/chartex" xmlns:mc="http://schemas.openxmlformats.org/markup-compatibility/2006" xmlns:aink="http://schemas.microsoft.com/office/drawing/2016/ink" xmlns:am3d="http://schemas.microsoft.com/office/drawing/2017/model3d" xmlns:o="urn:schemas-microsoft-com:office:office" xmlns:v="urn:schemas-microsoft-com:vml" xmlns:wp14="http://schemas.microsoft.com/office/word/2010/wordprocessingDrawing" xmlns:w10="urn:schemas-microsoft-com:office:word" xmlns:w="http://schemas.openxmlformats.org/wordprocessingml/2006/main" xmlns:w14="http://schemas.microsoft.com/office/word/2010/wordml" xmlns:w15="http://schemas.microsoft.com/office/word/2012/wordml" xmlns:w16cid="http://schemas.microsoft.com/office/word/2016/wordml/cid" xmlns:w16se="http://schemas.microsoft.com/office/word/2015/wordml/symex" xmlns:wpg="http://schemas.microsoft.com/office/word/2010/wordprocessingGroup" xmlns:wpi="http://schemas.microsoft.com/office/word/2010/wordprocessingInk" xmlns:wps="http://schemas.microsoft.com/office/word/2010/wordprocessingShape" xmlns:a14="http://schemas.microsoft.com/office/drawing/2010/main" val="0"/>
                         </a:ext>
                       </a:extLst>
                     </a:blip>
@@ -22787,7 +22779,6 @@
           <w:rFonts w:cs="Times New Roman"/>
           <w:szCs w:val="28"/>
         </w:rPr>
-        <w:lastRenderedPageBreak/>
         <w:tab/>
         <w:t>Расчет</w:t>
       </w:r>
@@ -22984,6 +22975,7 @@
           <w:szCs w:val="28"/>
           <w:lang w:eastAsia="ru-RU"/>
         </w:rPr>
+        <w:lastRenderedPageBreak/>
         <w:drawing>
           <wp:inline distT="0" distB="0" distL="0" distR="0">
             <wp:extent cx="3175200" cy="2340000"/>
@@ -23005,7 +22997,7 @@
                     <a:blip r:embed="rId19">
                       <a:extLst>
                         <a:ext uri="{28A0092B-C50C-407E-A947-70E740481C1C}">
-                          <a14:useLocalDpi xmlns:a14="http://schemas.microsoft.com/office/drawing/2010/main" xmlns:wps="http://schemas.microsoft.com/office/word/2010/wordprocessingShape" xmlns:wpi="http://schemas.microsoft.com/office/word/2010/wordprocessingInk" xmlns:wpg="http://schemas.microsoft.com/office/word/2010/wordprocessingGroup" xmlns:w16se="http://schemas.microsoft.com/office/word/2015/wordml/symex" xmlns:w16cid="http://schemas.microsoft.com/office/word/2016/wordml/cid" xmlns:w15="http://schemas.microsoft.com/office/word/2012/wordml" xmlns:w14="http://schemas.microsoft.com/office/word/2010/wordml" xmlns:w="http://schemas.openxmlformats.org/wordprocessingml/2006/main" xmlns:w10="urn:schemas-microsoft-com:office:word" xmlns:wp14="http://schemas.microsoft.com/office/word/2010/wordprocessingDrawing" xmlns:v="urn:schemas-microsoft-com:vml" xmlns:o="urn:schemas-microsoft-com:office:office" xmlns:am3d="http://schemas.microsoft.com/office/drawing/2017/model3d" xmlns:aink="http://schemas.microsoft.com/office/drawing/2016/ink" xmlns:mc="http://schemas.openxmlformats.org/markup-compatibility/2006" xmlns:cx8="http://schemas.microsoft.com/office/drawing/2016/5/14/chartex" xmlns:cx7="http://schemas.microsoft.com/office/drawing/2016/5/13/chartex" xmlns:cx6="http://schemas.microsoft.com/office/drawing/2016/5/12/chartex" xmlns:cx5="http://schemas.microsoft.com/office/drawing/2016/5/11/chartex" xmlns:cx4="http://schemas.microsoft.com/office/drawing/2016/5/10/chartex" xmlns:cx3="http://schemas.microsoft.com/office/drawing/2016/5/9/chartex" xmlns:cx2="http://schemas.microsoft.com/office/drawing/2015/10/21/chartex" xmlns:cx1="http://schemas.microsoft.com/office/drawing/2015/9/8/chartex" xmlns:cx="http://schemas.microsoft.com/office/drawing/2014/chartex" xmlns:wpc="http://schemas.microsoft.com/office/word/2010/wordprocessingCanvas" xmlns="" val="0"/>
+                          <a14:useLocalDpi xmlns="" xmlns:wpc="http://schemas.microsoft.com/office/word/2010/wordprocessingCanvas" xmlns:cx="http://schemas.microsoft.com/office/drawing/2014/chartex" xmlns:cx1="http://schemas.microsoft.com/office/drawing/2015/9/8/chartex" xmlns:cx2="http://schemas.microsoft.com/office/drawing/2015/10/21/chartex" xmlns:cx3="http://schemas.microsoft.com/office/drawing/2016/5/9/chartex" xmlns:cx4="http://schemas.microsoft.com/office/drawing/2016/5/10/chartex" xmlns:cx5="http://schemas.microsoft.com/office/drawing/2016/5/11/chartex" xmlns:cx6="http://schemas.microsoft.com/office/drawing/2016/5/12/chartex" xmlns:cx7="http://schemas.microsoft.com/office/drawing/2016/5/13/chartex" xmlns:cx8="http://schemas.microsoft.com/office/drawing/2016/5/14/chartex" xmlns:mc="http://schemas.openxmlformats.org/markup-compatibility/2006" xmlns:aink="http://schemas.microsoft.com/office/drawing/2016/ink" xmlns:am3d="http://schemas.microsoft.com/office/drawing/2017/model3d" xmlns:o="urn:schemas-microsoft-com:office:office" xmlns:v="urn:schemas-microsoft-com:vml" xmlns:wp14="http://schemas.microsoft.com/office/word/2010/wordprocessingDrawing" xmlns:w10="urn:schemas-microsoft-com:office:word" xmlns:w="http://schemas.openxmlformats.org/wordprocessingml/2006/main" xmlns:w14="http://schemas.microsoft.com/office/word/2010/wordml" xmlns:w15="http://schemas.microsoft.com/office/word/2012/wordml" xmlns:w16cid="http://schemas.microsoft.com/office/word/2016/wordml/cid" xmlns:w16se="http://schemas.microsoft.com/office/word/2015/wordml/symex" xmlns:wpg="http://schemas.microsoft.com/office/word/2010/wordprocessingGroup" xmlns:wpi="http://schemas.microsoft.com/office/word/2010/wordprocessingInk" xmlns:wps="http://schemas.microsoft.com/office/word/2010/wordprocessingShape" xmlns:a14="http://schemas.microsoft.com/office/drawing/2010/main" val="0"/>
                         </a:ext>
                       </a:extLst>
                     </a:blip>
@@ -23106,7 +23098,7 @@
                     <a:blip r:embed="rId20">
                       <a:extLst>
                         <a:ext uri="{28A0092B-C50C-407E-A947-70E740481C1C}">
-                          <a14:useLocalDpi xmlns:a14="http://schemas.microsoft.com/office/drawing/2010/main" xmlns:wps="http://schemas.microsoft.com/office/word/2010/wordprocessingShape" xmlns:wpi="http://schemas.microsoft.com/office/word/2010/wordprocessingInk" xmlns:wpg="http://schemas.microsoft.com/office/word/2010/wordprocessingGroup" xmlns:w16se="http://schemas.microsoft.com/office/word/2015/wordml/symex" xmlns:w16cid="http://schemas.microsoft.com/office/word/2016/wordml/cid" xmlns:w15="http://schemas.microsoft.com/office/word/2012/wordml" xmlns:w14="http://schemas.microsoft.com/office/word/2010/wordml" xmlns:w="http://schemas.openxmlformats.org/wordprocessingml/2006/main" xmlns:w10="urn:schemas-microsoft-com:office:word" xmlns:wp14="http://schemas.microsoft.com/office/word/2010/wordprocessingDrawing" xmlns:v="urn:schemas-microsoft-com:vml" xmlns:o="urn:schemas-microsoft-com:office:office" xmlns:am3d="http://schemas.microsoft.com/office/drawing/2017/model3d" xmlns:aink="http://schemas.microsoft.com/office/drawing/2016/ink" xmlns:mc="http://schemas.openxmlformats.org/markup-compatibility/2006" xmlns:cx8="http://schemas.microsoft.com/office/drawing/2016/5/14/chartex" xmlns:cx7="http://schemas.microsoft.com/office/drawing/2016/5/13/chartex" xmlns:cx6="http://schemas.microsoft.com/office/drawing/2016/5/12/chartex" xmlns:cx5="http://schemas.microsoft.com/office/drawing/2016/5/11/chartex" xmlns:cx4="http://schemas.microsoft.com/office/drawing/2016/5/10/chartex" xmlns:cx3="http://schemas.microsoft.com/office/drawing/2016/5/9/chartex" xmlns:cx2="http://schemas.microsoft.com/office/drawing/2015/10/21/chartex" xmlns:cx1="http://schemas.microsoft.com/office/drawing/2015/9/8/chartex" xmlns:cx="http://schemas.microsoft.com/office/drawing/2014/chartex" xmlns:wpc="http://schemas.microsoft.com/office/word/2010/wordprocessingCanvas" xmlns="" val="0"/>
+                          <a14:useLocalDpi xmlns="" xmlns:wpc="http://schemas.microsoft.com/office/word/2010/wordprocessingCanvas" xmlns:cx="http://schemas.microsoft.com/office/drawing/2014/chartex" xmlns:cx1="http://schemas.microsoft.com/office/drawing/2015/9/8/chartex" xmlns:cx2="http://schemas.microsoft.com/office/drawing/2015/10/21/chartex" xmlns:cx3="http://schemas.microsoft.com/office/drawing/2016/5/9/chartex" xmlns:cx4="http://schemas.microsoft.com/office/drawing/2016/5/10/chartex" xmlns:cx5="http://schemas.microsoft.com/office/drawing/2016/5/11/chartex" xmlns:cx6="http://schemas.microsoft.com/office/drawing/2016/5/12/chartex" xmlns:cx7="http://schemas.microsoft.com/office/drawing/2016/5/13/chartex" xmlns:cx8="http://schemas.microsoft.com/office/drawing/2016/5/14/chartex" xmlns:mc="http://schemas.openxmlformats.org/markup-compatibility/2006" xmlns:aink="http://schemas.microsoft.com/office/drawing/2016/ink" xmlns:am3d="http://schemas.microsoft.com/office/drawing/2017/model3d" xmlns:o="urn:schemas-microsoft-com:office:office" xmlns:v="urn:schemas-microsoft-com:vml" xmlns:wp14="http://schemas.microsoft.com/office/word/2010/wordprocessingDrawing" xmlns:w10="urn:schemas-microsoft-com:office:word" xmlns:w="http://schemas.openxmlformats.org/wordprocessingml/2006/main" xmlns:w14="http://schemas.microsoft.com/office/word/2010/wordml" xmlns:w15="http://schemas.microsoft.com/office/word/2012/wordml" xmlns:w16cid="http://schemas.microsoft.com/office/word/2016/wordml/cid" xmlns:w16se="http://schemas.microsoft.com/office/word/2015/wordml/symex" xmlns:wpg="http://schemas.microsoft.com/office/word/2010/wordprocessingGroup" xmlns:wpi="http://schemas.microsoft.com/office/word/2010/wordprocessingInk" xmlns:wps="http://schemas.microsoft.com/office/word/2010/wordprocessingShape" xmlns:a14="http://schemas.microsoft.com/office/drawing/2010/main" val="0"/>
                         </a:ext>
                       </a:extLst>
                     </a:blip>
@@ -23186,7 +23178,6 @@
           <w:szCs w:val="24"/>
           <w:lang w:eastAsia="ru-RU"/>
         </w:rPr>
-        <w:lastRenderedPageBreak/>
         <w:drawing>
           <wp:inline distT="0" distB="0" distL="0" distR="0">
             <wp:extent cx="2790825" cy="2056770"/>
@@ -23208,7 +23199,7 @@
                     <a:blip r:embed="rId21">
                       <a:extLst>
                         <a:ext uri="{28A0092B-C50C-407E-A947-70E740481C1C}">
-                          <a14:useLocalDpi xmlns:a14="http://schemas.microsoft.com/office/drawing/2010/main" xmlns:wps="http://schemas.microsoft.com/office/word/2010/wordprocessingShape" xmlns:wpi="http://schemas.microsoft.com/office/word/2010/wordprocessingInk" xmlns:wpg="http://schemas.microsoft.com/office/word/2010/wordprocessingGroup" xmlns:w16se="http://schemas.microsoft.com/office/word/2015/wordml/symex" xmlns:w16cid="http://schemas.microsoft.com/office/word/2016/wordml/cid" xmlns:w15="http://schemas.microsoft.com/office/word/2012/wordml" xmlns:w14="http://schemas.microsoft.com/office/word/2010/wordml" xmlns:w="http://schemas.openxmlformats.org/wordprocessingml/2006/main" xmlns:w10="urn:schemas-microsoft-com:office:word" xmlns:wp14="http://schemas.microsoft.com/office/word/2010/wordprocessingDrawing" xmlns:v="urn:schemas-microsoft-com:vml" xmlns:o="urn:schemas-microsoft-com:office:office" xmlns:am3d="http://schemas.microsoft.com/office/drawing/2017/model3d" xmlns:aink="http://schemas.microsoft.com/office/drawing/2016/ink" xmlns:mc="http://schemas.openxmlformats.org/markup-compatibility/2006" xmlns:cx8="http://schemas.microsoft.com/office/drawing/2016/5/14/chartex" xmlns:cx7="http://schemas.microsoft.com/office/drawing/2016/5/13/chartex" xmlns:cx6="http://schemas.microsoft.com/office/drawing/2016/5/12/chartex" xmlns:cx5="http://schemas.microsoft.com/office/drawing/2016/5/11/chartex" xmlns:cx4="http://schemas.microsoft.com/office/drawing/2016/5/10/chartex" xmlns:cx3="http://schemas.microsoft.com/office/drawing/2016/5/9/chartex" xmlns:cx2="http://schemas.microsoft.com/office/drawing/2015/10/21/chartex" xmlns:cx1="http://schemas.microsoft.com/office/drawing/2015/9/8/chartex" xmlns:cx="http://schemas.microsoft.com/office/drawing/2014/chartex" xmlns:wpc="http://schemas.microsoft.com/office/word/2010/wordprocessingCanvas" xmlns="" val="0"/>
+                          <a14:useLocalDpi xmlns="" xmlns:wpc="http://schemas.microsoft.com/office/word/2010/wordprocessingCanvas" xmlns:cx="http://schemas.microsoft.com/office/drawing/2014/chartex" xmlns:cx1="http://schemas.microsoft.com/office/drawing/2015/9/8/chartex" xmlns:cx2="http://schemas.microsoft.com/office/drawing/2015/10/21/chartex" xmlns:cx3="http://schemas.microsoft.com/office/drawing/2016/5/9/chartex" xmlns:cx4="http://schemas.microsoft.com/office/drawing/2016/5/10/chartex" xmlns:cx5="http://schemas.microsoft.com/office/drawing/2016/5/11/chartex" xmlns:cx6="http://schemas.microsoft.com/office/drawing/2016/5/12/chartex" xmlns:cx7="http://schemas.microsoft.com/office/drawing/2016/5/13/chartex" xmlns:cx8="http://schemas.microsoft.com/office/drawing/2016/5/14/chartex" xmlns:mc="http://schemas.openxmlformats.org/markup-compatibility/2006" xmlns:aink="http://schemas.microsoft.com/office/drawing/2016/ink" xmlns:am3d="http://schemas.microsoft.com/office/drawing/2017/model3d" xmlns:o="urn:schemas-microsoft-com:office:office" xmlns:v="urn:schemas-microsoft-com:vml" xmlns:wp14="http://schemas.microsoft.com/office/word/2010/wordprocessingDrawing" xmlns:w10="urn:schemas-microsoft-com:office:word" xmlns:w="http://schemas.openxmlformats.org/wordprocessingml/2006/main" xmlns:w14="http://schemas.microsoft.com/office/word/2010/wordml" xmlns:w15="http://schemas.microsoft.com/office/word/2012/wordml" xmlns:w16cid="http://schemas.microsoft.com/office/word/2016/wordml/cid" xmlns:w16se="http://schemas.microsoft.com/office/word/2015/wordml/symex" xmlns:wpg="http://schemas.microsoft.com/office/word/2010/wordprocessingGroup" xmlns:wpi="http://schemas.microsoft.com/office/word/2010/wordprocessingInk" xmlns:wps="http://schemas.microsoft.com/office/word/2010/wordprocessingShape" xmlns:a14="http://schemas.microsoft.com/office/drawing/2010/main" val="0"/>
                         </a:ext>
                       </a:extLst>
                     </a:blip>
@@ -23288,6 +23279,7 @@
           <w:szCs w:val="24"/>
           <w:lang w:eastAsia="ru-RU"/>
         </w:rPr>
+        <w:lastRenderedPageBreak/>
         <w:drawing>
           <wp:inline distT="0" distB="0" distL="0" distR="0">
             <wp:extent cx="2886075" cy="2126968"/>
@@ -23309,7 +23301,7 @@
                     <a:blip r:embed="rId22">
                       <a:extLst>
                         <a:ext uri="{28A0092B-C50C-407E-A947-70E740481C1C}">
-                          <a14:useLocalDpi xmlns:a14="http://schemas.microsoft.com/office/drawing/2010/main" xmlns:wps="http://schemas.microsoft.com/office/word/2010/wordprocessingShape" xmlns:wpi="http://schemas.microsoft.com/office/word/2010/wordprocessingInk" xmlns:wpg="http://schemas.microsoft.com/office/word/2010/wordprocessingGroup" xmlns:w16se="http://schemas.microsoft.com/office/word/2015/wordml/symex" xmlns:w16cid="http://schemas.microsoft.com/office/word/2016/wordml/cid" xmlns:w15="http://schemas.microsoft.com/office/word/2012/wordml" xmlns:w14="http://schemas.microsoft.com/office/word/2010/wordml" xmlns:w="http://schemas.openxmlformats.org/wordprocessingml/2006/main" xmlns:w10="urn:schemas-microsoft-com:office:word" xmlns:wp14="http://schemas.microsoft.com/office/word/2010/wordprocessingDrawing" xmlns:v="urn:schemas-microsoft-com:vml" xmlns:o="urn:schemas-microsoft-com:office:office" xmlns:am3d="http://schemas.microsoft.com/office/drawing/2017/model3d" xmlns:aink="http://schemas.microsoft.com/office/drawing/2016/ink" xmlns:mc="http://schemas.openxmlformats.org/markup-compatibility/2006" xmlns:cx8="http://schemas.microsoft.com/office/drawing/2016/5/14/chartex" xmlns:cx7="http://schemas.microsoft.com/office/drawing/2016/5/13/chartex" xmlns:cx6="http://schemas.microsoft.com/office/drawing/2016/5/12/chartex" xmlns:cx5="http://schemas.microsoft.com/office/drawing/2016/5/11/chartex" xmlns:cx4="http://schemas.microsoft.com/office/drawing/2016/5/10/chartex" xmlns:cx3="http://schemas.microsoft.com/office/drawing/2016/5/9/chartex" xmlns:cx2="http://schemas.microsoft.com/office/drawing/2015/10/21/chartex" xmlns:cx1="http://schemas.microsoft.com/office/drawing/2015/9/8/chartex" xmlns:cx="http://schemas.microsoft.com/office/drawing/2014/chartex" xmlns:wpc="http://schemas.microsoft.com/office/word/2010/wordprocessingCanvas" xmlns="" val="0"/>
+                          <a14:useLocalDpi xmlns="" xmlns:wpc="http://schemas.microsoft.com/office/word/2010/wordprocessingCanvas" xmlns:cx="http://schemas.microsoft.com/office/drawing/2014/chartex" xmlns:cx1="http://schemas.microsoft.com/office/drawing/2015/9/8/chartex" xmlns:cx2="http://schemas.microsoft.com/office/drawing/2015/10/21/chartex" xmlns:cx3="http://schemas.microsoft.com/office/drawing/2016/5/9/chartex" xmlns:cx4="http://schemas.microsoft.com/office/drawing/2016/5/10/chartex" xmlns:cx5="http://schemas.microsoft.com/office/drawing/2016/5/11/chartex" xmlns:cx6="http://schemas.microsoft.com/office/drawing/2016/5/12/chartex" xmlns:cx7="http://schemas.microsoft.com/office/drawing/2016/5/13/chartex" xmlns:cx8="http://schemas.microsoft.com/office/drawing/2016/5/14/chartex" xmlns:mc="http://schemas.openxmlformats.org/markup-compatibility/2006" xmlns:aink="http://schemas.microsoft.com/office/drawing/2016/ink" xmlns:am3d="http://schemas.microsoft.com/office/drawing/2017/model3d" xmlns:o="urn:schemas-microsoft-com:office:office" xmlns:v="urn:schemas-microsoft-com:vml" xmlns:wp14="http://schemas.microsoft.com/office/word/2010/wordprocessingDrawing" xmlns:w10="urn:schemas-microsoft-com:office:word" xmlns:w="http://schemas.openxmlformats.org/wordprocessingml/2006/main" xmlns:w14="http://schemas.microsoft.com/office/word/2010/wordml" xmlns:w15="http://schemas.microsoft.com/office/word/2012/wordml" xmlns:w16cid="http://schemas.microsoft.com/office/word/2016/wordml/cid" xmlns:w16se="http://schemas.microsoft.com/office/word/2015/wordml/symex" xmlns:wpg="http://schemas.microsoft.com/office/word/2010/wordprocessingGroup" xmlns:wpi="http://schemas.microsoft.com/office/word/2010/wordprocessingInk" xmlns:wps="http://schemas.microsoft.com/office/word/2010/wordprocessingShape" xmlns:a14="http://schemas.microsoft.com/office/drawing/2010/main" val="0"/>
                         </a:ext>
                       </a:extLst>
                     </a:blip>
@@ -23479,7 +23471,7 @@
                     <a:blip r:embed="rId23">
                       <a:extLst>
                         <a:ext uri="{28A0092B-C50C-407E-A947-70E740481C1C}">
-                          <a14:useLocalDpi xmlns:a14="http://schemas.microsoft.com/office/drawing/2010/main" xmlns:wps="http://schemas.microsoft.com/office/word/2010/wordprocessingShape" xmlns:wpi="http://schemas.microsoft.com/office/word/2010/wordprocessingInk" xmlns:wpg="http://schemas.microsoft.com/office/word/2010/wordprocessingGroup" xmlns:w16se="http://schemas.microsoft.com/office/word/2015/wordml/symex" xmlns:w16cid="http://schemas.microsoft.com/office/word/2016/wordml/cid" xmlns:w15="http://schemas.microsoft.com/office/word/2012/wordml" xmlns:w14="http://schemas.microsoft.com/office/word/2010/wordml" xmlns:w="http://schemas.openxmlformats.org/wordprocessingml/2006/main" xmlns:w10="urn:schemas-microsoft-com:office:word" xmlns:wp14="http://schemas.microsoft.com/office/word/2010/wordprocessingDrawing" xmlns:v="urn:schemas-microsoft-com:vml" xmlns:o="urn:schemas-microsoft-com:office:office" xmlns:am3d="http://schemas.microsoft.com/office/drawing/2017/model3d" xmlns:aink="http://schemas.microsoft.com/office/drawing/2016/ink" xmlns:mc="http://schemas.openxmlformats.org/markup-compatibility/2006" xmlns:cx8="http://schemas.microsoft.com/office/drawing/2016/5/14/chartex" xmlns:cx7="http://schemas.microsoft.com/office/drawing/2016/5/13/chartex" xmlns:cx6="http://schemas.microsoft.com/office/drawing/2016/5/12/chartex" xmlns:cx5="http://schemas.microsoft.com/office/drawing/2016/5/11/chartex" xmlns:cx4="http://schemas.microsoft.com/office/drawing/2016/5/10/chartex" xmlns:cx3="http://schemas.microsoft.com/office/drawing/2016/5/9/chartex" xmlns:cx2="http://schemas.microsoft.com/office/drawing/2015/10/21/chartex" xmlns:cx1="http://schemas.microsoft.com/office/drawing/2015/9/8/chartex" xmlns:cx="http://schemas.microsoft.com/office/drawing/2014/chartex" xmlns:wpc="http://schemas.microsoft.com/office/word/2010/wordprocessingCanvas" xmlns="" val="0"/>
+                          <a14:useLocalDpi xmlns="" xmlns:wpc="http://schemas.microsoft.com/office/word/2010/wordprocessingCanvas" xmlns:cx="http://schemas.microsoft.com/office/drawing/2014/chartex" xmlns:cx1="http://schemas.microsoft.com/office/drawing/2015/9/8/chartex" xmlns:cx2="http://schemas.microsoft.com/office/drawing/2015/10/21/chartex" xmlns:cx3="http://schemas.microsoft.com/office/drawing/2016/5/9/chartex" xmlns:cx4="http://schemas.microsoft.com/office/drawing/2016/5/10/chartex" xmlns:cx5="http://schemas.microsoft.com/office/drawing/2016/5/11/chartex" xmlns:cx6="http://schemas.microsoft.com/office/drawing/2016/5/12/chartex" xmlns:cx7="http://schemas.microsoft.com/office/drawing/2016/5/13/chartex" xmlns:cx8="http://schemas.microsoft.com/office/drawing/2016/5/14/chartex" xmlns:mc="http://schemas.openxmlformats.org/markup-compatibility/2006" xmlns:aink="http://schemas.microsoft.com/office/drawing/2016/ink" xmlns:am3d="http://schemas.microsoft.com/office/drawing/2017/model3d" xmlns:o="urn:schemas-microsoft-com:office:office" xmlns:v="urn:schemas-microsoft-com:vml" xmlns:wp14="http://schemas.microsoft.com/office/word/2010/wordprocessingDrawing" xmlns:w10="urn:schemas-microsoft-com:office:word" xmlns:w="http://schemas.openxmlformats.org/wordprocessingml/2006/main" xmlns:w14="http://schemas.microsoft.com/office/word/2010/wordml" xmlns:w15="http://schemas.microsoft.com/office/word/2012/wordml" xmlns:w16cid="http://schemas.microsoft.com/office/word/2016/wordml/cid" xmlns:w16se="http://schemas.microsoft.com/office/word/2015/wordml/symex" xmlns:wpg="http://schemas.microsoft.com/office/word/2010/wordprocessingGroup" xmlns:wpi="http://schemas.microsoft.com/office/word/2010/wordprocessingInk" xmlns:wps="http://schemas.microsoft.com/office/word/2010/wordprocessingShape" xmlns:a14="http://schemas.microsoft.com/office/drawing/2010/main" val="0"/>
                         </a:ext>
                       </a:extLst>
                     </a:blip>
@@ -23622,7 +23614,6 @@
           <w:rFonts w:cs="Times New Roman"/>
           <w:szCs w:val="28"/>
         </w:rPr>
-        <w:lastRenderedPageBreak/>
         <w:t>Таблица 2.8</w:t>
       </w:r>
       <w:r>
@@ -24537,6 +24528,7 @@
                 <w:rFonts w:cs="Times New Roman"/>
                 <w:szCs w:val="28"/>
               </w:rPr>
+              <w:lastRenderedPageBreak/>
               <w:t xml:space="preserve">Расход воды на охлаждение твэлов и СВП </w:t>
             </w:r>
             <m:oMath>
@@ -25721,15 +25713,7 @@
           <w:szCs w:val="28"/>
         </w:rPr>
         <w:tab/>
-        <w:t xml:space="preserve">На графике распределения температуры внешней оболочки твэла по высоте видно, что присутствует область, в которой температура внешней </w:t>
-      </w:r>
-      <w:r>
-        <w:rPr>
-          <w:rFonts w:cs="Times New Roman"/>
-          <w:szCs w:val="28"/>
-        </w:rPr>
-        <w:lastRenderedPageBreak/>
-        <w:t xml:space="preserve">оболочки твэла выше температуры насыщения воды при давлении </w:t>
+        <w:t xml:space="preserve">На графике распределения температуры внешней оболочки твэла по высоте видно, что присутствует область, в которой температура внешней оболочки твэла выше температуры насыщения воды при давлении </w:t>
       </w:r>
       <m:oMath>
         <m:r>
@@ -25948,6 +25932,7 @@
       </w:pPr>
       <w:bookmarkStart w:id="15" w:name="_Toc508445089"/>
       <w:r>
+        <w:lastRenderedPageBreak/>
         <w:t>2.6</w:t>
       </w:r>
       <w:r>
@@ -27075,15 +27060,7 @@
           <w:rFonts w:cs="Times New Roman"/>
           <w:szCs w:val="28"/>
         </w:rPr>
-        <w:t xml:space="preserve"> методом линейной интерполяции при давлении 12.7 Мпа и массовой </w:t>
-      </w:r>
-      <w:r>
-        <w:rPr>
-          <w:rFonts w:cs="Times New Roman"/>
-          <w:szCs w:val="28"/>
-        </w:rPr>
-        <w:lastRenderedPageBreak/>
-        <w:t xml:space="preserve">скорости </w:t>
+        <w:t xml:space="preserve"> методом линейной интерполяции при давлении 12.7 Мпа и массовой скорости </w:t>
       </w:r>
       <m:oMath>
         <m:r>
@@ -30024,7 +30001,7 @@
                     <a:blip r:embed="rId24">
                       <a:extLst>
                         <a:ext uri="{28A0092B-C50C-407E-A947-70E740481C1C}">
-                          <a14:useLocalDpi xmlns:a14="http://schemas.microsoft.com/office/drawing/2010/main" xmlns:wps="http://schemas.microsoft.com/office/word/2010/wordprocessingShape" xmlns:wpi="http://schemas.microsoft.com/office/word/2010/wordprocessingInk" xmlns:wpg="http://schemas.microsoft.com/office/word/2010/wordprocessingGroup" xmlns:w16se="http://schemas.microsoft.com/office/word/2015/wordml/symex" xmlns:w16cid="http://schemas.microsoft.com/office/word/2016/wordml/cid" xmlns:w15="http://schemas.microsoft.com/office/word/2012/wordml" xmlns:w14="http://schemas.microsoft.com/office/word/2010/wordml" xmlns:w="http://schemas.openxmlformats.org/wordprocessingml/2006/main" xmlns:w10="urn:schemas-microsoft-com:office:word" xmlns:wp14="http://schemas.microsoft.com/office/word/2010/wordprocessingDrawing" xmlns:v="urn:schemas-microsoft-com:vml" xmlns:o="urn:schemas-microsoft-com:office:office" xmlns:am3d="http://schemas.microsoft.com/office/drawing/2017/model3d" xmlns:aink="http://schemas.microsoft.com/office/drawing/2016/ink" xmlns:mc="http://schemas.openxmlformats.org/markup-compatibility/2006" xmlns:cx8="http://schemas.microsoft.com/office/drawing/2016/5/14/chartex" xmlns:cx7="http://schemas.microsoft.com/office/drawing/2016/5/13/chartex" xmlns:cx6="http://schemas.microsoft.com/office/drawing/2016/5/12/chartex" xmlns:cx5="http://schemas.microsoft.com/office/drawing/2016/5/11/chartex" xmlns:cx4="http://schemas.microsoft.com/office/drawing/2016/5/10/chartex" xmlns:cx3="http://schemas.microsoft.com/office/drawing/2016/5/9/chartex" xmlns:cx2="http://schemas.microsoft.com/office/drawing/2015/10/21/chartex" xmlns:cx1="http://schemas.microsoft.com/office/drawing/2015/9/8/chartex" xmlns:cx="http://schemas.microsoft.com/office/drawing/2014/chartex" xmlns:wpc="http://schemas.microsoft.com/office/word/2010/wordprocessingCanvas" xmlns="" val="0"/>
+                          <a14:useLocalDpi xmlns="" xmlns:wpc="http://schemas.microsoft.com/office/word/2010/wordprocessingCanvas" xmlns:cx="http://schemas.microsoft.com/office/drawing/2014/chartex" xmlns:cx1="http://schemas.microsoft.com/office/drawing/2015/9/8/chartex" xmlns:cx2="http://schemas.microsoft.com/office/drawing/2015/10/21/chartex" xmlns:cx3="http://schemas.microsoft.com/office/drawing/2016/5/9/chartex" xmlns:cx4="http://schemas.microsoft.com/office/drawing/2016/5/10/chartex" xmlns:cx5="http://schemas.microsoft.com/office/drawing/2016/5/11/chartex" xmlns:cx6="http://schemas.microsoft.com/office/drawing/2016/5/12/chartex" xmlns:cx7="http://schemas.microsoft.com/office/drawing/2016/5/13/chartex" xmlns:cx8="http://schemas.microsoft.com/office/drawing/2016/5/14/chartex" xmlns:mc="http://schemas.openxmlformats.org/markup-compatibility/2006" xmlns:aink="http://schemas.microsoft.com/office/drawing/2016/ink" xmlns:am3d="http://schemas.microsoft.com/office/drawing/2017/model3d" xmlns:o="urn:schemas-microsoft-com:office:office" xmlns:v="urn:schemas-microsoft-com:vml" xmlns:wp14="http://schemas.microsoft.com/office/word/2010/wordprocessingDrawing" xmlns:w10="urn:schemas-microsoft-com:office:word" xmlns:w="http://schemas.openxmlformats.org/wordprocessingml/2006/main" xmlns:w14="http://schemas.microsoft.com/office/word/2010/wordml" xmlns:w15="http://schemas.microsoft.com/office/word/2012/wordml" xmlns:w16cid="http://schemas.microsoft.com/office/word/2016/wordml/cid" xmlns:w16se="http://schemas.microsoft.com/office/word/2015/wordml/symex" xmlns:wpg="http://schemas.microsoft.com/office/word/2010/wordprocessingGroup" xmlns:wpi="http://schemas.microsoft.com/office/word/2010/wordprocessingInk" xmlns:wps="http://schemas.microsoft.com/office/word/2010/wordprocessingShape" xmlns:a14="http://schemas.microsoft.com/office/drawing/2010/main" val="0"/>
                         </a:ext>
                       </a:extLst>
                     </a:blip>
@@ -35035,7 +35012,7 @@
                     <a:blip r:embed="rId25">
                       <a:extLst>
                         <a:ext uri="{28A0092B-C50C-407E-A947-70E740481C1C}">
-                          <a14:useLocalDpi xmlns:a14="http://schemas.microsoft.com/office/drawing/2010/main" xmlns:wps="http://schemas.microsoft.com/office/word/2010/wordprocessingShape" xmlns:wpi="http://schemas.microsoft.com/office/word/2010/wordprocessingInk" xmlns:wpg="http://schemas.microsoft.com/office/word/2010/wordprocessingGroup" xmlns:w16se="http://schemas.microsoft.com/office/word/2015/wordml/symex" xmlns:w16cid="http://schemas.microsoft.com/office/word/2016/wordml/cid" xmlns:w15="http://schemas.microsoft.com/office/word/2012/wordml" xmlns:w14="http://schemas.microsoft.com/office/word/2010/wordml" xmlns:w="http://schemas.openxmlformats.org/wordprocessingml/2006/main" xmlns:w10="urn:schemas-microsoft-com:office:word" xmlns:wp14="http://schemas.microsoft.com/office/word/2010/wordprocessingDrawing" xmlns:v="urn:schemas-microsoft-com:vml" xmlns:o="urn:schemas-microsoft-com:office:office" xmlns:am3d="http://schemas.microsoft.com/office/drawing/2017/model3d" xmlns:aink="http://schemas.microsoft.com/office/drawing/2016/ink" xmlns:mc="http://schemas.openxmlformats.org/markup-compatibility/2006" xmlns:cx8="http://schemas.microsoft.com/office/drawing/2016/5/14/chartex" xmlns:cx7="http://schemas.microsoft.com/office/drawing/2016/5/13/chartex" xmlns:cx6="http://schemas.microsoft.com/office/drawing/2016/5/12/chartex" xmlns:cx5="http://schemas.microsoft.com/office/drawing/2016/5/11/chartex" xmlns:cx4="http://schemas.microsoft.com/office/drawing/2016/5/10/chartex" xmlns:cx3="http://schemas.microsoft.com/office/drawing/2016/5/9/chartex" xmlns:cx2="http://schemas.microsoft.com/office/drawing/2015/10/21/chartex" xmlns:cx1="http://schemas.microsoft.com/office/drawing/2015/9/8/chartex" xmlns:cx="http://schemas.microsoft.com/office/drawing/2014/chartex" xmlns:wpc="http://schemas.microsoft.com/office/word/2010/wordprocessingCanvas" xmlns="" val="0"/>
+                          <a14:useLocalDpi xmlns="" xmlns:wpc="http://schemas.microsoft.com/office/word/2010/wordprocessingCanvas" xmlns:cx="http://schemas.microsoft.com/office/drawing/2014/chartex" xmlns:cx1="http://schemas.microsoft.com/office/drawing/2015/9/8/chartex" xmlns:cx2="http://schemas.microsoft.com/office/drawing/2015/10/21/chartex" xmlns:cx3="http://schemas.microsoft.com/office/drawing/2016/5/9/chartex" xmlns:cx4="http://schemas.microsoft.com/office/drawing/2016/5/10/chartex" xmlns:cx5="http://schemas.microsoft.com/office/drawing/2016/5/11/chartex" xmlns:cx6="http://schemas.microsoft.com/office/drawing/2016/5/12/chartex" xmlns:cx7="http://schemas.microsoft.com/office/drawing/2016/5/13/chartex" xmlns:cx8="http://schemas.microsoft.com/office/drawing/2016/5/14/chartex" xmlns:mc="http://schemas.openxmlformats.org/markup-compatibility/2006" xmlns:aink="http://schemas.microsoft.com/office/drawing/2016/ink" xmlns:am3d="http://schemas.microsoft.com/office/drawing/2017/model3d" xmlns:o="urn:schemas-microsoft-com:office:office" xmlns:v="urn:schemas-microsoft-com:vml" xmlns:wp14="http://schemas.microsoft.com/office/word/2010/wordprocessingDrawing" xmlns:w10="urn:schemas-microsoft-com:office:word" xmlns:w="http://schemas.openxmlformats.org/wordprocessingml/2006/main" xmlns:w14="http://schemas.microsoft.com/office/word/2010/wordml" xmlns:w15="http://schemas.microsoft.com/office/word/2012/wordml" xmlns:w16cid="http://schemas.microsoft.com/office/word/2016/wordml/cid" xmlns:w16se="http://schemas.microsoft.com/office/word/2015/wordml/symex" xmlns:wpg="http://schemas.microsoft.com/office/word/2010/wordprocessingGroup" xmlns:wpi="http://schemas.microsoft.com/office/word/2010/wordprocessingInk" xmlns:wps="http://schemas.microsoft.com/office/word/2010/wordprocessingShape" xmlns:a14="http://schemas.microsoft.com/office/drawing/2010/main" val="0"/>
                         </a:ext>
                       </a:extLst>
                     </a:blip>
@@ -35168,7 +35145,7 @@
                     <a:blip r:embed="rId26">
                       <a:extLst>
                         <a:ext uri="{28A0092B-C50C-407E-A947-70E740481C1C}">
-                          <a14:useLocalDpi xmlns:a14="http://schemas.microsoft.com/office/drawing/2010/main" xmlns:wps="http://schemas.microsoft.com/office/word/2010/wordprocessingShape" xmlns:wpi="http://schemas.microsoft.com/office/word/2010/wordprocessingInk" xmlns:wpg="http://schemas.microsoft.com/office/word/2010/wordprocessingGroup" xmlns:w16se="http://schemas.microsoft.com/office/word/2015/wordml/symex" xmlns:w16cid="http://schemas.microsoft.com/office/word/2016/wordml/cid" xmlns:w15="http://schemas.microsoft.com/office/word/2012/wordml" xmlns:w14="http://schemas.microsoft.com/office/word/2010/wordml" xmlns:w="http://schemas.openxmlformats.org/wordprocessingml/2006/main" xmlns:w10="urn:schemas-microsoft-com:office:word" xmlns:wp14="http://schemas.microsoft.com/office/word/2010/wordprocessingDrawing" xmlns:v="urn:schemas-microsoft-com:vml" xmlns:o="urn:schemas-microsoft-com:office:office" xmlns:am3d="http://schemas.microsoft.com/office/drawing/2017/model3d" xmlns:aink="http://schemas.microsoft.com/office/drawing/2016/ink" xmlns:mc="http://schemas.openxmlformats.org/markup-compatibility/2006" xmlns:cx8="http://schemas.microsoft.com/office/drawing/2016/5/14/chartex" xmlns:cx7="http://schemas.microsoft.com/office/drawing/2016/5/13/chartex" xmlns:cx6="http://schemas.microsoft.com/office/drawing/2016/5/12/chartex" xmlns:cx5="http://schemas.microsoft.com/office/drawing/2016/5/11/chartex" xmlns:cx4="http://schemas.microsoft.com/office/drawing/2016/5/10/chartex" xmlns:cx3="http://schemas.microsoft.com/office/drawing/2016/5/9/chartex" xmlns:cx2="http://schemas.microsoft.com/office/drawing/2015/10/21/chartex" xmlns:cx1="http://schemas.microsoft.com/office/drawing/2015/9/8/chartex" xmlns:cx="http://schemas.microsoft.com/office/drawing/2014/chartex" xmlns:wpc="http://schemas.microsoft.com/office/word/2010/wordprocessingCanvas" xmlns="" val="0"/>
+                          <a14:useLocalDpi xmlns="" xmlns:wpc="http://schemas.microsoft.com/office/word/2010/wordprocessingCanvas" xmlns:cx="http://schemas.microsoft.com/office/drawing/2014/chartex" xmlns:cx1="http://schemas.microsoft.com/office/drawing/2015/9/8/chartex" xmlns:cx2="http://schemas.microsoft.com/office/drawing/2015/10/21/chartex" xmlns:cx3="http://schemas.microsoft.com/office/drawing/2016/5/9/chartex" xmlns:cx4="http://schemas.microsoft.com/office/drawing/2016/5/10/chartex" xmlns:cx5="http://schemas.microsoft.com/office/drawing/2016/5/11/chartex" xmlns:cx6="http://schemas.microsoft.com/office/drawing/2016/5/12/chartex" xmlns:cx7="http://schemas.microsoft.com/office/drawing/2016/5/13/chartex" xmlns:cx8="http://schemas.microsoft.com/office/drawing/2016/5/14/chartex" xmlns:mc="http://schemas.openxmlformats.org/markup-compatibility/2006" xmlns:aink="http://schemas.microsoft.com/office/drawing/2016/ink" xmlns:am3d="http://schemas.microsoft.com/office/drawing/2017/model3d" xmlns:o="urn:schemas-microsoft-com:office:office" xmlns:v="urn:schemas-microsoft-com:vml" xmlns:wp14="http://schemas.microsoft.com/office/word/2010/wordprocessingDrawing" xmlns:w10="urn:schemas-microsoft-com:office:word" xmlns:w="http://schemas.openxmlformats.org/wordprocessingml/2006/main" xmlns:w14="http://schemas.microsoft.com/office/word/2010/wordml" xmlns:w15="http://schemas.microsoft.com/office/word/2012/wordml" xmlns:w16cid="http://schemas.microsoft.com/office/word/2016/wordml/cid" xmlns:w16se="http://schemas.microsoft.com/office/word/2015/wordml/symex" xmlns:wpg="http://schemas.microsoft.com/office/word/2010/wordprocessingGroup" xmlns:wpi="http://schemas.microsoft.com/office/word/2010/wordprocessingInk" xmlns:wps="http://schemas.microsoft.com/office/word/2010/wordprocessingShape" xmlns:a14="http://schemas.microsoft.com/office/drawing/2010/main" val="0"/>
                         </a:ext>
                       </a:extLst>
                     </a:blip>
@@ -35292,7 +35269,7 @@
                     <a:blip r:embed="rId27">
                       <a:extLst>
                         <a:ext uri="{28A0092B-C50C-407E-A947-70E740481C1C}">
-                          <a14:useLocalDpi xmlns:a14="http://schemas.microsoft.com/office/drawing/2010/main" xmlns:wps="http://schemas.microsoft.com/office/word/2010/wordprocessingShape" xmlns:wpi="http://schemas.microsoft.com/office/word/2010/wordprocessingInk" xmlns:wpg="http://schemas.microsoft.com/office/word/2010/wordprocessingGroup" xmlns:w16se="http://schemas.microsoft.com/office/word/2015/wordml/symex" xmlns:w16cid="http://schemas.microsoft.com/office/word/2016/wordml/cid" xmlns:w15="http://schemas.microsoft.com/office/word/2012/wordml" xmlns:w14="http://schemas.microsoft.com/office/word/2010/wordml" xmlns:w="http://schemas.openxmlformats.org/wordprocessingml/2006/main" xmlns:w10="urn:schemas-microsoft-com:office:word" xmlns:wp14="http://schemas.microsoft.com/office/word/2010/wordprocessingDrawing" xmlns:v="urn:schemas-microsoft-com:vml" xmlns:o="urn:schemas-microsoft-com:office:office" xmlns:am3d="http://schemas.microsoft.com/office/drawing/2017/model3d" xmlns:aink="http://schemas.microsoft.com/office/drawing/2016/ink" xmlns:mc="http://schemas.openxmlformats.org/markup-compatibility/2006" xmlns:cx8="http://schemas.microsoft.com/office/drawing/2016/5/14/chartex" xmlns:cx7="http://schemas.microsoft.com/office/drawing/2016/5/13/chartex" xmlns:cx6="http://schemas.microsoft.com/office/drawing/2016/5/12/chartex" xmlns:cx5="http://schemas.microsoft.com/office/drawing/2016/5/11/chartex" xmlns:cx4="http://schemas.microsoft.com/office/drawing/2016/5/10/chartex" xmlns:cx3="http://schemas.microsoft.com/office/drawing/2016/5/9/chartex" xmlns:cx2="http://schemas.microsoft.com/office/drawing/2015/10/21/chartex" xmlns:cx1="http://schemas.microsoft.com/office/drawing/2015/9/8/chartex" xmlns:cx="http://schemas.microsoft.com/office/drawing/2014/chartex" xmlns:wpc="http://schemas.microsoft.com/office/word/2010/wordprocessingCanvas" xmlns="" val="0"/>
+                          <a14:useLocalDpi xmlns="" xmlns:wpc="http://schemas.microsoft.com/office/word/2010/wordprocessingCanvas" xmlns:cx="http://schemas.microsoft.com/office/drawing/2014/chartex" xmlns:cx1="http://schemas.microsoft.com/office/drawing/2015/9/8/chartex" xmlns:cx2="http://schemas.microsoft.com/office/drawing/2015/10/21/chartex" xmlns:cx3="http://schemas.microsoft.com/office/drawing/2016/5/9/chartex" xmlns:cx4="http://schemas.microsoft.com/office/drawing/2016/5/10/chartex" xmlns:cx5="http://schemas.microsoft.com/office/drawing/2016/5/11/chartex" xmlns:cx6="http://schemas.microsoft.com/office/drawing/2016/5/12/chartex" xmlns:cx7="http://schemas.microsoft.com/office/drawing/2016/5/13/chartex" xmlns:cx8="http://schemas.microsoft.com/office/drawing/2016/5/14/chartex" xmlns:mc="http://schemas.openxmlformats.org/markup-compatibility/2006" xmlns:aink="http://schemas.microsoft.com/office/drawing/2016/ink" xmlns:am3d="http://schemas.microsoft.com/office/drawing/2017/model3d" xmlns:o="urn:schemas-microsoft-com:office:office" xmlns:v="urn:schemas-microsoft-com:vml" xmlns:wp14="http://schemas.microsoft.com/office/word/2010/wordprocessingDrawing" xmlns:w10="urn:schemas-microsoft-com:office:word" xmlns:w="http://schemas.openxmlformats.org/wordprocessingml/2006/main" xmlns:w14="http://schemas.microsoft.com/office/word/2010/wordml" xmlns:w15="http://schemas.microsoft.com/office/word/2012/wordml" xmlns:w16cid="http://schemas.microsoft.com/office/word/2016/wordml/cid" xmlns:w16se="http://schemas.microsoft.com/office/word/2015/wordml/symex" xmlns:wpg="http://schemas.microsoft.com/office/word/2010/wordprocessingGroup" xmlns:wpi="http://schemas.microsoft.com/office/word/2010/wordprocessingInk" xmlns:wps="http://schemas.microsoft.com/office/word/2010/wordprocessingShape" xmlns:a14="http://schemas.microsoft.com/office/drawing/2010/main" val="0"/>
                         </a:ext>
                       </a:extLst>
                     </a:blip>
@@ -35423,7 +35400,7 @@
                     <a:blip r:embed="rId28">
                       <a:extLst>
                         <a:ext uri="{28A0092B-C50C-407E-A947-70E740481C1C}">
-                          <a14:useLocalDpi xmlns:a14="http://schemas.microsoft.com/office/drawing/2010/main" xmlns:wps="http://schemas.microsoft.com/office/word/2010/wordprocessingShape" xmlns:wpi="http://schemas.microsoft.com/office/word/2010/wordprocessingInk" xmlns:wpg="http://schemas.microsoft.com/office/word/2010/wordprocessingGroup" xmlns:w16se="http://schemas.microsoft.com/office/word/2015/wordml/symex" xmlns:w16cid="http://schemas.microsoft.com/office/word/2016/wordml/cid" xmlns:w15="http://schemas.microsoft.com/office/word/2012/wordml" xmlns:w14="http://schemas.microsoft.com/office/word/2010/wordml" xmlns:w="http://schemas.openxmlformats.org/wordprocessingml/2006/main" xmlns:w10="urn:schemas-microsoft-com:office:word" xmlns:wp14="http://schemas.microsoft.com/office/word/2010/wordprocessingDrawing" xmlns:v="urn:schemas-microsoft-com:vml" xmlns:o="urn:schemas-microsoft-com:office:office" xmlns:am3d="http://schemas.microsoft.com/office/drawing/2017/model3d" xmlns:aink="http://schemas.microsoft.com/office/drawing/2016/ink" xmlns:mc="http://schemas.openxmlformats.org/markup-compatibility/2006" xmlns:cx8="http://schemas.microsoft.com/office/drawing/2016/5/14/chartex" xmlns:cx7="http://schemas.microsoft.com/office/drawing/2016/5/13/chartex" xmlns:cx6="http://schemas.microsoft.com/office/drawing/2016/5/12/chartex" xmlns:cx5="http://schemas.microsoft.com/office/drawing/2016/5/11/chartex" xmlns:cx4="http://schemas.microsoft.com/office/drawing/2016/5/10/chartex" xmlns:cx3="http://schemas.microsoft.com/office/drawing/2016/5/9/chartex" xmlns:cx2="http://schemas.microsoft.com/office/drawing/2015/10/21/chartex" xmlns:cx1="http://schemas.microsoft.com/office/drawing/2015/9/8/chartex" xmlns:cx="http://schemas.microsoft.com/office/drawing/2014/chartex" xmlns:wpc="http://schemas.microsoft.com/office/word/2010/wordprocessingCanvas" xmlns="" val="0"/>
+                          <a14:useLocalDpi xmlns="" xmlns:wpc="http://schemas.microsoft.com/office/word/2010/wordprocessingCanvas" xmlns:cx="http://schemas.microsoft.com/office/drawing/2014/chartex" xmlns:cx1="http://schemas.microsoft.com/office/drawing/2015/9/8/chartex" xmlns:cx2="http://schemas.microsoft.com/office/drawing/2015/10/21/chartex" xmlns:cx3="http://schemas.microsoft.com/office/drawing/2016/5/9/chartex" xmlns:cx4="http://schemas.microsoft.com/office/drawing/2016/5/10/chartex" xmlns:cx5="http://schemas.microsoft.com/office/drawing/2016/5/11/chartex" xmlns:cx6="http://schemas.microsoft.com/office/drawing/2016/5/12/chartex" xmlns:cx7="http://schemas.microsoft.com/office/drawing/2016/5/13/chartex" xmlns:cx8="http://schemas.microsoft.com/office/drawing/2016/5/14/chartex" xmlns:mc="http://schemas.openxmlformats.org/markup-compatibility/2006" xmlns:aink="http://schemas.microsoft.com/office/drawing/2016/ink" xmlns:am3d="http://schemas.microsoft.com/office/drawing/2017/model3d" xmlns:o="urn:schemas-microsoft-com:office:office" xmlns:v="urn:schemas-microsoft-com:vml" xmlns:wp14="http://schemas.microsoft.com/office/word/2010/wordprocessingDrawing" xmlns:w10="urn:schemas-microsoft-com:office:word" xmlns:w="http://schemas.openxmlformats.org/wordprocessingml/2006/main" xmlns:w14="http://schemas.microsoft.com/office/word/2010/wordml" xmlns:w15="http://schemas.microsoft.com/office/word/2012/wordml" xmlns:w16cid="http://schemas.microsoft.com/office/word/2016/wordml/cid" xmlns:w16se="http://schemas.microsoft.com/office/word/2015/wordml/symex" xmlns:wpg="http://schemas.microsoft.com/office/word/2010/wordprocessingGroup" xmlns:wpi="http://schemas.microsoft.com/office/word/2010/wordprocessingInk" xmlns:wps="http://schemas.microsoft.com/office/word/2010/wordprocessingShape" xmlns:a14="http://schemas.microsoft.com/office/drawing/2010/main" val="0"/>
                         </a:ext>
                       </a:extLst>
                     </a:blip>
@@ -38550,7 +38527,7 @@
                     <a:blip r:embed="rId29">
                       <a:extLst>
                         <a:ext uri="{28A0092B-C50C-407E-A947-70E740481C1C}">
-                          <a14:useLocalDpi xmlns:a14="http://schemas.microsoft.com/office/drawing/2010/main" xmlns:wps="http://schemas.microsoft.com/office/word/2010/wordprocessingShape" xmlns:wpi="http://schemas.microsoft.com/office/word/2010/wordprocessingInk" xmlns:wpg="http://schemas.microsoft.com/office/word/2010/wordprocessingGroup" xmlns:w16se="http://schemas.microsoft.com/office/word/2015/wordml/symex" xmlns:w16cid="http://schemas.microsoft.com/office/word/2016/wordml/cid" xmlns:w15="http://schemas.microsoft.com/office/word/2012/wordml" xmlns:w14="http://schemas.microsoft.com/office/word/2010/wordml" xmlns:w="http://schemas.openxmlformats.org/wordprocessingml/2006/main" xmlns:w10="urn:schemas-microsoft-com:office:word" xmlns:wp14="http://schemas.microsoft.com/office/word/2010/wordprocessingDrawing" xmlns:v="urn:schemas-microsoft-com:vml" xmlns:o="urn:schemas-microsoft-com:office:office" xmlns:am3d="http://schemas.microsoft.com/office/drawing/2017/model3d" xmlns:aink="http://schemas.microsoft.com/office/drawing/2016/ink" xmlns:mc="http://schemas.openxmlformats.org/markup-compatibility/2006" xmlns:cx8="http://schemas.microsoft.com/office/drawing/2016/5/14/chartex" xmlns:cx7="http://schemas.microsoft.com/office/drawing/2016/5/13/chartex" xmlns:cx6="http://schemas.microsoft.com/office/drawing/2016/5/12/chartex" xmlns:cx5="http://schemas.microsoft.com/office/drawing/2016/5/11/chartex" xmlns:cx4="http://schemas.microsoft.com/office/drawing/2016/5/10/chartex" xmlns:cx3="http://schemas.microsoft.com/office/drawing/2016/5/9/chartex" xmlns:cx2="http://schemas.microsoft.com/office/drawing/2015/10/21/chartex" xmlns:cx1="http://schemas.microsoft.com/office/drawing/2015/9/8/chartex" xmlns:cx="http://schemas.microsoft.com/office/drawing/2014/chartex" xmlns:wpc="http://schemas.microsoft.com/office/word/2010/wordprocessingCanvas" xmlns="" val="0"/>
+                          <a14:useLocalDpi xmlns="" xmlns:wpc="http://schemas.microsoft.com/office/word/2010/wordprocessingCanvas" xmlns:cx="http://schemas.microsoft.com/office/drawing/2014/chartex" xmlns:cx1="http://schemas.microsoft.com/office/drawing/2015/9/8/chartex" xmlns:cx2="http://schemas.microsoft.com/office/drawing/2015/10/21/chartex" xmlns:cx3="http://schemas.microsoft.com/office/drawing/2016/5/9/chartex" xmlns:cx4="http://schemas.microsoft.com/office/drawing/2016/5/10/chartex" xmlns:cx5="http://schemas.microsoft.com/office/drawing/2016/5/11/chartex" xmlns:cx6="http://schemas.microsoft.com/office/drawing/2016/5/12/chartex" xmlns:cx7="http://schemas.microsoft.com/office/drawing/2016/5/13/chartex" xmlns:cx8="http://schemas.microsoft.com/office/drawing/2016/5/14/chartex" xmlns:mc="http://schemas.openxmlformats.org/markup-compatibility/2006" xmlns:aink="http://schemas.microsoft.com/office/drawing/2016/ink" xmlns:am3d="http://schemas.microsoft.com/office/drawing/2017/model3d" xmlns:o="urn:schemas-microsoft-com:office:office" xmlns:v="urn:schemas-microsoft-com:vml" xmlns:wp14="http://schemas.microsoft.com/office/word/2010/wordprocessingDrawing" xmlns:w10="urn:schemas-microsoft-com:office:word" xmlns:w="http://schemas.openxmlformats.org/wordprocessingml/2006/main" xmlns:w14="http://schemas.microsoft.com/office/word/2010/wordml" xmlns:w15="http://schemas.microsoft.com/office/word/2012/wordml" xmlns:w16cid="http://schemas.microsoft.com/office/word/2016/wordml/cid" xmlns:w16se="http://schemas.microsoft.com/office/word/2015/wordml/symex" xmlns:wpg="http://schemas.microsoft.com/office/word/2010/wordprocessingGroup" xmlns:wpi="http://schemas.microsoft.com/office/word/2010/wordprocessingInk" xmlns:wps="http://schemas.microsoft.com/office/word/2010/wordprocessingShape" xmlns:a14="http://schemas.microsoft.com/office/drawing/2010/main" val="0"/>
                         </a:ext>
                       </a:extLst>
                     </a:blip>
@@ -46264,7 +46241,7 @@
                     <a:blip r:embed="rId30">
                       <a:extLst>
                         <a:ext uri="{28A0092B-C50C-407E-A947-70E740481C1C}">
-                          <a14:useLocalDpi xmlns:a14="http://schemas.microsoft.com/office/drawing/2010/main" xmlns:wps="http://schemas.microsoft.com/office/word/2010/wordprocessingShape" xmlns:wpi="http://schemas.microsoft.com/office/word/2010/wordprocessingInk" xmlns:wpg="http://schemas.microsoft.com/office/word/2010/wordprocessingGroup" xmlns:w16se="http://schemas.microsoft.com/office/word/2015/wordml/symex" xmlns:w16cid="http://schemas.microsoft.com/office/word/2016/wordml/cid" xmlns:w15="http://schemas.microsoft.com/office/word/2012/wordml" xmlns:w14="http://schemas.microsoft.com/office/word/2010/wordml" xmlns:w="http://schemas.openxmlformats.org/wordprocessingml/2006/main" xmlns:w10="urn:schemas-microsoft-com:office:word" xmlns:wp14="http://schemas.microsoft.com/office/word/2010/wordprocessingDrawing" xmlns:v="urn:schemas-microsoft-com:vml" xmlns:o="urn:schemas-microsoft-com:office:office" xmlns:am3d="http://schemas.microsoft.com/office/drawing/2017/model3d" xmlns:aink="http://schemas.microsoft.com/office/drawing/2016/ink" xmlns:mc="http://schemas.openxmlformats.org/markup-compatibility/2006" xmlns:cx8="http://schemas.microsoft.com/office/drawing/2016/5/14/chartex" xmlns:cx7="http://schemas.microsoft.com/office/drawing/2016/5/13/chartex" xmlns:cx6="http://schemas.microsoft.com/office/drawing/2016/5/12/chartex" xmlns:cx5="http://schemas.microsoft.com/office/drawing/2016/5/11/chartex" xmlns:cx4="http://schemas.microsoft.com/office/drawing/2016/5/10/chartex" xmlns:cx3="http://schemas.microsoft.com/office/drawing/2016/5/9/chartex" xmlns:cx2="http://schemas.microsoft.com/office/drawing/2015/10/21/chartex" xmlns:cx1="http://schemas.microsoft.com/office/drawing/2015/9/8/chartex" xmlns:cx="http://schemas.microsoft.com/office/drawing/2014/chartex" xmlns:wpc="http://schemas.microsoft.com/office/word/2010/wordprocessingCanvas" xmlns="" val="0"/>
+                          <a14:useLocalDpi xmlns="" xmlns:wpc="http://schemas.microsoft.com/office/word/2010/wordprocessingCanvas" xmlns:cx="http://schemas.microsoft.com/office/drawing/2014/chartex" xmlns:cx1="http://schemas.microsoft.com/office/drawing/2015/9/8/chartex" xmlns:cx2="http://schemas.microsoft.com/office/drawing/2015/10/21/chartex" xmlns:cx3="http://schemas.microsoft.com/office/drawing/2016/5/9/chartex" xmlns:cx4="http://schemas.microsoft.com/office/drawing/2016/5/10/chartex" xmlns:cx5="http://schemas.microsoft.com/office/drawing/2016/5/11/chartex" xmlns:cx6="http://schemas.microsoft.com/office/drawing/2016/5/12/chartex" xmlns:cx7="http://schemas.microsoft.com/office/drawing/2016/5/13/chartex" xmlns:cx8="http://schemas.microsoft.com/office/drawing/2016/5/14/chartex" xmlns:mc="http://schemas.openxmlformats.org/markup-compatibility/2006" xmlns:aink="http://schemas.microsoft.com/office/drawing/2016/ink" xmlns:am3d="http://schemas.microsoft.com/office/drawing/2017/model3d" xmlns:o="urn:schemas-microsoft-com:office:office" xmlns:v="urn:schemas-microsoft-com:vml" xmlns:wp14="http://schemas.microsoft.com/office/word/2010/wordprocessingDrawing" xmlns:w10="urn:schemas-microsoft-com:office:word" xmlns:w="http://schemas.openxmlformats.org/wordprocessingml/2006/main" xmlns:w14="http://schemas.microsoft.com/office/word/2010/wordml" xmlns:w15="http://schemas.microsoft.com/office/word/2012/wordml" xmlns:w16cid="http://schemas.microsoft.com/office/word/2016/wordml/cid" xmlns:w16se="http://schemas.microsoft.com/office/word/2015/wordml/symex" xmlns:wpg="http://schemas.microsoft.com/office/word/2010/wordprocessingGroup" xmlns:wpi="http://schemas.microsoft.com/office/word/2010/wordprocessingInk" xmlns:wps="http://schemas.microsoft.com/office/word/2010/wordprocessingShape" xmlns:a14="http://schemas.microsoft.com/office/drawing/2010/main" val="0"/>
                         </a:ext>
                       </a:extLst>
                     </a:blip>
@@ -46504,7 +46481,7 @@
                     <a:blip r:embed="rId31">
                       <a:extLst>
                         <a:ext uri="{28A0092B-C50C-407E-A947-70E740481C1C}">
-                          <a14:useLocalDpi xmlns:a14="http://schemas.microsoft.com/office/drawing/2010/main" xmlns:wps="http://schemas.microsoft.com/office/word/2010/wordprocessingShape" xmlns:wpi="http://schemas.microsoft.com/office/word/2010/wordprocessingInk" xmlns:wpg="http://schemas.microsoft.com/office/word/2010/wordprocessingGroup" xmlns:w16se="http://schemas.microsoft.com/office/word/2015/wordml/symex" xmlns:w16cid="http://schemas.microsoft.com/office/word/2016/wordml/cid" xmlns:w15="http://schemas.microsoft.com/office/word/2012/wordml" xmlns:w14="http://schemas.microsoft.com/office/word/2010/wordml" xmlns:w="http://schemas.openxmlformats.org/wordprocessingml/2006/main" xmlns:w10="urn:schemas-microsoft-com:office:word" xmlns:wp14="http://schemas.microsoft.com/office/word/2010/wordprocessingDrawing" xmlns:v="urn:schemas-microsoft-com:vml" xmlns:o="urn:schemas-microsoft-com:office:office" xmlns:am3d="http://schemas.microsoft.com/office/drawing/2017/model3d" xmlns:aink="http://schemas.microsoft.com/office/drawing/2016/ink" xmlns:mc="http://schemas.openxmlformats.org/markup-compatibility/2006" xmlns:cx8="http://schemas.microsoft.com/office/drawing/2016/5/14/chartex" xmlns:cx7="http://schemas.microsoft.com/office/drawing/2016/5/13/chartex" xmlns:cx6="http://schemas.microsoft.com/office/drawing/2016/5/12/chartex" xmlns:cx5="http://schemas.microsoft.com/office/drawing/2016/5/11/chartex" xmlns:cx4="http://schemas.microsoft.com/office/drawing/2016/5/10/chartex" xmlns:cx3="http://schemas.microsoft.com/office/drawing/2016/5/9/chartex" xmlns:cx2="http://schemas.microsoft.com/office/drawing/2015/10/21/chartex" xmlns:cx1="http://schemas.microsoft.com/office/drawing/2015/9/8/chartex" xmlns:cx="http://schemas.microsoft.com/office/drawing/2014/chartex" xmlns:wpc="http://schemas.microsoft.com/office/word/2010/wordprocessingCanvas" xmlns="" val="0"/>
+                          <a14:useLocalDpi xmlns="" xmlns:wpc="http://schemas.microsoft.com/office/word/2010/wordprocessingCanvas" xmlns:cx="http://schemas.microsoft.com/office/drawing/2014/chartex" xmlns:cx1="http://schemas.microsoft.com/office/drawing/2015/9/8/chartex" xmlns:cx2="http://schemas.microsoft.com/office/drawing/2015/10/21/chartex" xmlns:cx3="http://schemas.microsoft.com/office/drawing/2016/5/9/chartex" xmlns:cx4="http://schemas.microsoft.com/office/drawing/2016/5/10/chartex" xmlns:cx5="http://schemas.microsoft.com/office/drawing/2016/5/11/chartex" xmlns:cx6="http://schemas.microsoft.com/office/drawing/2016/5/12/chartex" xmlns:cx7="http://schemas.microsoft.com/office/drawing/2016/5/13/chartex" xmlns:cx8="http://schemas.microsoft.com/office/drawing/2016/5/14/chartex" xmlns:mc="http://schemas.openxmlformats.org/markup-compatibility/2006" xmlns:aink="http://schemas.microsoft.com/office/drawing/2016/ink" xmlns:am3d="http://schemas.microsoft.com/office/drawing/2017/model3d" xmlns:o="urn:schemas-microsoft-com:office:office" xmlns:v="urn:schemas-microsoft-com:vml" xmlns:wp14="http://schemas.microsoft.com/office/word/2010/wordprocessingDrawing" xmlns:w10="urn:schemas-microsoft-com:office:word" xmlns:w="http://schemas.openxmlformats.org/wordprocessingml/2006/main" xmlns:w14="http://schemas.microsoft.com/office/word/2010/wordml" xmlns:w15="http://schemas.microsoft.com/office/word/2012/wordml" xmlns:w16cid="http://schemas.microsoft.com/office/word/2016/wordml/cid" xmlns:w16se="http://schemas.microsoft.com/office/word/2015/wordml/symex" xmlns:wpg="http://schemas.microsoft.com/office/word/2010/wordprocessingGroup" xmlns:wpi="http://schemas.microsoft.com/office/word/2010/wordprocessingInk" xmlns:wps="http://schemas.microsoft.com/office/word/2010/wordprocessingShape" xmlns:a14="http://schemas.microsoft.com/office/drawing/2010/main" val="0"/>
                         </a:ext>
                       </a:extLst>
                     </a:blip>
@@ -47244,7 +47221,7 @@
                     <a:blip r:embed="rId32">
                       <a:extLst>
                         <a:ext uri="{28A0092B-C50C-407E-A947-70E740481C1C}">
-                          <a14:useLocalDpi xmlns:a14="http://schemas.microsoft.com/office/drawing/2010/main" xmlns:wps="http://schemas.microsoft.com/office/word/2010/wordprocessingShape" xmlns:wpi="http://schemas.microsoft.com/office/word/2010/wordprocessingInk" xmlns:wpg="http://schemas.microsoft.com/office/word/2010/wordprocessingGroup" xmlns:w16se="http://schemas.microsoft.com/office/word/2015/wordml/symex" xmlns:w16cid="http://schemas.microsoft.com/office/word/2016/wordml/cid" xmlns:w15="http://schemas.microsoft.com/office/word/2012/wordml" xmlns:w14="http://schemas.microsoft.com/office/word/2010/wordml" xmlns:w="http://schemas.openxmlformats.org/wordprocessingml/2006/main" xmlns:w10="urn:schemas-microsoft-com:office:word" xmlns:wp14="http://schemas.microsoft.com/office/word/2010/wordprocessingDrawing" xmlns:v="urn:schemas-microsoft-com:vml" xmlns:o="urn:schemas-microsoft-com:office:office" xmlns:am3d="http://schemas.microsoft.com/office/drawing/2017/model3d" xmlns:aink="http://schemas.microsoft.com/office/drawing/2016/ink" xmlns:mc="http://schemas.openxmlformats.org/markup-compatibility/2006" xmlns:cx8="http://schemas.microsoft.com/office/drawing/2016/5/14/chartex" xmlns:cx7="http://schemas.microsoft.com/office/drawing/2016/5/13/chartex" xmlns:cx6="http://schemas.microsoft.com/office/drawing/2016/5/12/chartex" xmlns:cx5="http://schemas.microsoft.com/office/drawing/2016/5/11/chartex" xmlns:cx4="http://schemas.microsoft.com/office/drawing/2016/5/10/chartex" xmlns:cx3="http://schemas.microsoft.com/office/drawing/2016/5/9/chartex" xmlns:cx2="http://schemas.microsoft.com/office/drawing/2015/10/21/chartex" xmlns:cx1="http://schemas.microsoft.com/office/drawing/2015/9/8/chartex" xmlns:cx="http://schemas.microsoft.com/office/drawing/2014/chartex" xmlns:wpc="http://schemas.microsoft.com/office/word/2010/wordprocessingCanvas" xmlns="" val="0"/>
+                          <a14:useLocalDpi xmlns="" xmlns:wpc="http://schemas.microsoft.com/office/word/2010/wordprocessingCanvas" xmlns:cx="http://schemas.microsoft.com/office/drawing/2014/chartex" xmlns:cx1="http://schemas.microsoft.com/office/drawing/2015/9/8/chartex" xmlns:cx2="http://schemas.microsoft.com/office/drawing/2015/10/21/chartex" xmlns:cx3="http://schemas.microsoft.com/office/drawing/2016/5/9/chartex" xmlns:cx4="http://schemas.microsoft.com/office/drawing/2016/5/10/chartex" xmlns:cx5="http://schemas.microsoft.com/office/drawing/2016/5/11/chartex" xmlns:cx6="http://schemas.microsoft.com/office/drawing/2016/5/12/chartex" xmlns:cx7="http://schemas.microsoft.com/office/drawing/2016/5/13/chartex" xmlns:cx8="http://schemas.microsoft.com/office/drawing/2016/5/14/chartex" xmlns:mc="http://schemas.openxmlformats.org/markup-compatibility/2006" xmlns:aink="http://schemas.microsoft.com/office/drawing/2016/ink" xmlns:am3d="http://schemas.microsoft.com/office/drawing/2017/model3d" xmlns:o="urn:schemas-microsoft-com:office:office" xmlns:v="urn:schemas-microsoft-com:vml" xmlns:wp14="http://schemas.microsoft.com/office/word/2010/wordprocessingDrawing" xmlns:w10="urn:schemas-microsoft-com:office:word" xmlns:w="http://schemas.openxmlformats.org/wordprocessingml/2006/main" xmlns:w14="http://schemas.microsoft.com/office/word/2010/wordml" xmlns:w15="http://schemas.microsoft.com/office/word/2012/wordml" xmlns:w16cid="http://schemas.microsoft.com/office/word/2016/wordml/cid" xmlns:w16se="http://schemas.microsoft.com/office/word/2015/wordml/symex" xmlns:wpg="http://schemas.microsoft.com/office/word/2010/wordprocessingGroup" xmlns:wpi="http://schemas.microsoft.com/office/word/2010/wordprocessingInk" xmlns:wps="http://schemas.microsoft.com/office/word/2010/wordprocessingShape" xmlns:a14="http://schemas.microsoft.com/office/drawing/2010/main" val="0"/>
                         </a:ext>
                       </a:extLst>
                     </a:blip>
@@ -47823,7 +47800,7 @@
                     <a:blip r:embed="rId33">
                       <a:extLst>
                         <a:ext uri="{28A0092B-C50C-407E-A947-70E740481C1C}">
-                          <a14:useLocalDpi xmlns:a14="http://schemas.microsoft.com/office/drawing/2010/main" xmlns:wps="http://schemas.microsoft.com/office/word/2010/wordprocessingShape" xmlns:wpi="http://schemas.microsoft.com/office/word/2010/wordprocessingInk" xmlns:wpg="http://schemas.microsoft.com/office/word/2010/wordprocessingGroup" xmlns:w16se="http://schemas.microsoft.com/office/word/2015/wordml/symex" xmlns:w16cid="http://schemas.microsoft.com/office/word/2016/wordml/cid" xmlns:w15="http://schemas.microsoft.com/office/word/2012/wordml" xmlns:w14="http://schemas.microsoft.com/office/word/2010/wordml" xmlns:w="http://schemas.openxmlformats.org/wordprocessingml/2006/main" xmlns:w10="urn:schemas-microsoft-com:office:word" xmlns:wp14="http://schemas.microsoft.com/office/word/2010/wordprocessingDrawing" xmlns:v="urn:schemas-microsoft-com:vml" xmlns:o="urn:schemas-microsoft-com:office:office" xmlns:am3d="http://schemas.microsoft.com/office/drawing/2017/model3d" xmlns:aink="http://schemas.microsoft.com/office/drawing/2016/ink" xmlns:mc="http://schemas.openxmlformats.org/markup-compatibility/2006" xmlns:cx8="http://schemas.microsoft.com/office/drawing/2016/5/14/chartex" xmlns:cx7="http://schemas.microsoft.com/office/drawing/2016/5/13/chartex" xmlns:cx6="http://schemas.microsoft.com/office/drawing/2016/5/12/chartex" xmlns:cx5="http://schemas.microsoft.com/office/drawing/2016/5/11/chartex" xmlns:cx4="http://schemas.microsoft.com/office/drawing/2016/5/10/chartex" xmlns:cx3="http://schemas.microsoft.com/office/drawing/2016/5/9/chartex" xmlns:cx2="http://schemas.microsoft.com/office/drawing/2015/10/21/chartex" xmlns:cx1="http://schemas.microsoft.com/office/drawing/2015/9/8/chartex" xmlns:cx="http://schemas.microsoft.com/office/drawing/2014/chartex" xmlns:wpc="http://schemas.microsoft.com/office/word/2010/wordprocessingCanvas" xmlns="" val="0"/>
+                          <a14:useLocalDpi xmlns="" xmlns:wpc="http://schemas.microsoft.com/office/word/2010/wordprocessingCanvas" xmlns:cx="http://schemas.microsoft.com/office/drawing/2014/chartex" xmlns:cx1="http://schemas.microsoft.com/office/drawing/2015/9/8/chartex" xmlns:cx2="http://schemas.microsoft.com/office/drawing/2015/10/21/chartex" xmlns:cx3="http://schemas.microsoft.com/office/drawing/2016/5/9/chartex" xmlns:cx4="http://schemas.microsoft.com/office/drawing/2016/5/10/chartex" xmlns:cx5="http://schemas.microsoft.com/office/drawing/2016/5/11/chartex" xmlns:cx6="http://schemas.microsoft.com/office/drawing/2016/5/12/chartex" xmlns:cx7="http://schemas.microsoft.com/office/drawing/2016/5/13/chartex" xmlns:cx8="http://schemas.microsoft.com/office/drawing/2016/5/14/chartex" xmlns:mc="http://schemas.openxmlformats.org/markup-compatibility/2006" xmlns:aink="http://schemas.microsoft.com/office/drawing/2016/ink" xmlns:am3d="http://schemas.microsoft.com/office/drawing/2017/model3d" xmlns:o="urn:schemas-microsoft-com:office:office" xmlns:v="urn:schemas-microsoft-com:vml" xmlns:wp14="http://schemas.microsoft.com/office/word/2010/wordprocessingDrawing" xmlns:w10="urn:schemas-microsoft-com:office:word" xmlns:w="http://schemas.openxmlformats.org/wordprocessingml/2006/main" xmlns:w14="http://schemas.microsoft.com/office/word/2010/wordml" xmlns:w15="http://schemas.microsoft.com/office/word/2012/wordml" xmlns:w16cid="http://schemas.microsoft.com/office/word/2016/wordml/cid" xmlns:w16se="http://schemas.microsoft.com/office/word/2015/wordml/symex" xmlns:wpg="http://schemas.microsoft.com/office/word/2010/wordprocessingGroup" xmlns:wpi="http://schemas.microsoft.com/office/word/2010/wordprocessingInk" xmlns:wps="http://schemas.microsoft.com/office/word/2010/wordprocessingShape" xmlns:a14="http://schemas.microsoft.com/office/drawing/2010/main" val="0"/>
                         </a:ext>
                       </a:extLst>
                     </a:blip>
@@ -48058,7 +48035,7 @@
                     <a:blip r:embed="rId34">
                       <a:extLst>
                         <a:ext uri="{28A0092B-C50C-407E-A947-70E740481C1C}">
-                          <a14:useLocalDpi xmlns:a14="http://schemas.microsoft.com/office/drawing/2010/main" xmlns:wps="http://schemas.microsoft.com/office/word/2010/wordprocessingShape" xmlns:wpi="http://schemas.microsoft.com/office/word/2010/wordprocessingInk" xmlns:wpg="http://schemas.microsoft.com/office/word/2010/wordprocessingGroup" xmlns:w16se="http://schemas.microsoft.com/office/word/2015/wordml/symex" xmlns:w16cid="http://schemas.microsoft.com/office/word/2016/wordml/cid" xmlns:w15="http://schemas.microsoft.com/office/word/2012/wordml" xmlns:w14="http://schemas.microsoft.com/office/word/2010/wordml" xmlns:w="http://schemas.openxmlformats.org/wordprocessingml/2006/main" xmlns:w10="urn:schemas-microsoft-com:office:word" xmlns:wp14="http://schemas.microsoft.com/office/word/2010/wordprocessingDrawing" xmlns:v="urn:schemas-microsoft-com:vml" xmlns:o="urn:schemas-microsoft-com:office:office" xmlns:am3d="http://schemas.microsoft.com/office/drawing/2017/model3d" xmlns:aink="http://schemas.microsoft.com/office/drawing/2016/ink" xmlns:mc="http://schemas.openxmlformats.org/markup-compatibility/2006" xmlns:cx8="http://schemas.microsoft.com/office/drawing/2016/5/14/chartex" xmlns:cx7="http://schemas.microsoft.com/office/drawing/2016/5/13/chartex" xmlns:cx6="http://schemas.microsoft.com/office/drawing/2016/5/12/chartex" xmlns:cx5="http://schemas.microsoft.com/office/drawing/2016/5/11/chartex" xmlns:cx4="http://schemas.microsoft.com/office/drawing/2016/5/10/chartex" xmlns:cx3="http://schemas.microsoft.com/office/drawing/2016/5/9/chartex" xmlns:cx2="http://schemas.microsoft.com/office/drawing/2015/10/21/chartex" xmlns:cx1="http://schemas.microsoft.com/office/drawing/2015/9/8/chartex" xmlns:cx="http://schemas.microsoft.com/office/drawing/2014/chartex" xmlns:wpc="http://schemas.microsoft.com/office/word/2010/wordprocessingCanvas" xmlns="" val="0"/>
+                          <a14:useLocalDpi xmlns="" xmlns:wpc="http://schemas.microsoft.com/office/word/2010/wordprocessingCanvas" xmlns:cx="http://schemas.microsoft.com/office/drawing/2014/chartex" xmlns:cx1="http://schemas.microsoft.com/office/drawing/2015/9/8/chartex" xmlns:cx2="http://schemas.microsoft.com/office/drawing/2015/10/21/chartex" xmlns:cx3="http://schemas.microsoft.com/office/drawing/2016/5/9/chartex" xmlns:cx4="http://schemas.microsoft.com/office/drawing/2016/5/10/chartex" xmlns:cx5="http://schemas.microsoft.com/office/drawing/2016/5/11/chartex" xmlns:cx6="http://schemas.microsoft.com/office/drawing/2016/5/12/chartex" xmlns:cx7="http://schemas.microsoft.com/office/drawing/2016/5/13/chartex" xmlns:cx8="http://schemas.microsoft.com/office/drawing/2016/5/14/chartex" xmlns:mc="http://schemas.openxmlformats.org/markup-compatibility/2006" xmlns:aink="http://schemas.microsoft.com/office/drawing/2016/ink" xmlns:am3d="http://schemas.microsoft.com/office/drawing/2017/model3d" xmlns:o="urn:schemas-microsoft-com:office:office" xmlns:v="urn:schemas-microsoft-com:vml" xmlns:wp14="http://schemas.microsoft.com/office/word/2010/wordprocessingDrawing" xmlns:w10="urn:schemas-microsoft-com:office:word" xmlns:w="http://schemas.openxmlformats.org/wordprocessingml/2006/main" xmlns:w14="http://schemas.microsoft.com/office/word/2010/wordml" xmlns:w15="http://schemas.microsoft.com/office/word/2012/wordml" xmlns:w16cid="http://schemas.microsoft.com/office/word/2016/wordml/cid" xmlns:w16se="http://schemas.microsoft.com/office/word/2015/wordml/symex" xmlns:wpg="http://schemas.microsoft.com/office/word/2010/wordprocessingGroup" xmlns:wpi="http://schemas.microsoft.com/office/word/2010/wordprocessingInk" xmlns:wps="http://schemas.microsoft.com/office/word/2010/wordprocessingShape" xmlns:a14="http://schemas.microsoft.com/office/drawing/2010/main" val="0"/>
                         </a:ext>
                       </a:extLst>
                     </a:blip>
@@ -48718,7 +48695,7 @@
                     <a:blip r:embed="rId35">
                       <a:extLst>
                         <a:ext uri="{28A0092B-C50C-407E-A947-70E740481C1C}">
-                          <a14:useLocalDpi xmlns:a14="http://schemas.microsoft.com/office/drawing/2010/main" xmlns:wps="http://schemas.microsoft.com/office/word/2010/wordprocessingShape" xmlns:wpi="http://schemas.microsoft.com/office/word/2010/wordprocessingInk" xmlns:wpg="http://schemas.microsoft.com/office/word/2010/wordprocessingGroup" xmlns:w16se="http://schemas.microsoft.com/office/word/2015/wordml/symex" xmlns:w16cid="http://schemas.microsoft.com/office/word/2016/wordml/cid" xmlns:w15="http://schemas.microsoft.com/office/word/2012/wordml" xmlns:w14="http://schemas.microsoft.com/office/word/2010/wordml" xmlns:w="http://schemas.openxmlformats.org/wordprocessingml/2006/main" xmlns:w10="urn:schemas-microsoft-com:office:word" xmlns:wp14="http://schemas.microsoft.com/office/word/2010/wordprocessingDrawing" xmlns:v="urn:schemas-microsoft-com:vml" xmlns:o="urn:schemas-microsoft-com:office:office" xmlns:am3d="http://schemas.microsoft.com/office/drawing/2017/model3d" xmlns:aink="http://schemas.microsoft.com/office/drawing/2016/ink" xmlns:mc="http://schemas.openxmlformats.org/markup-compatibility/2006" xmlns:cx8="http://schemas.microsoft.com/office/drawing/2016/5/14/chartex" xmlns:cx7="http://schemas.microsoft.com/office/drawing/2016/5/13/chartex" xmlns:cx6="http://schemas.microsoft.com/office/drawing/2016/5/12/chartex" xmlns:cx5="http://schemas.microsoft.com/office/drawing/2016/5/11/chartex" xmlns:cx4="http://schemas.microsoft.com/office/drawing/2016/5/10/chartex" xmlns:cx3="http://schemas.microsoft.com/office/drawing/2016/5/9/chartex" xmlns:cx2="http://schemas.microsoft.com/office/drawing/2015/10/21/chartex" xmlns:cx1="http://schemas.microsoft.com/office/drawing/2015/9/8/chartex" xmlns:cx="http://schemas.microsoft.com/office/drawing/2014/chartex" xmlns:wpc="http://schemas.microsoft.com/office/word/2010/wordprocessingCanvas" xmlns="" val="0"/>
+                          <a14:useLocalDpi xmlns="" xmlns:wpc="http://schemas.microsoft.com/office/word/2010/wordprocessingCanvas" xmlns:cx="http://schemas.microsoft.com/office/drawing/2014/chartex" xmlns:cx1="http://schemas.microsoft.com/office/drawing/2015/9/8/chartex" xmlns:cx2="http://schemas.microsoft.com/office/drawing/2015/10/21/chartex" xmlns:cx3="http://schemas.microsoft.com/office/drawing/2016/5/9/chartex" xmlns:cx4="http://schemas.microsoft.com/office/drawing/2016/5/10/chartex" xmlns:cx5="http://schemas.microsoft.com/office/drawing/2016/5/11/chartex" xmlns:cx6="http://schemas.microsoft.com/office/drawing/2016/5/12/chartex" xmlns:cx7="http://schemas.microsoft.com/office/drawing/2016/5/13/chartex" xmlns:cx8="http://schemas.microsoft.com/office/drawing/2016/5/14/chartex" xmlns:mc="http://schemas.openxmlformats.org/markup-compatibility/2006" xmlns:aink="http://schemas.microsoft.com/office/drawing/2016/ink" xmlns:am3d="http://schemas.microsoft.com/office/drawing/2017/model3d" xmlns:o="urn:schemas-microsoft-com:office:office" xmlns:v="urn:schemas-microsoft-com:vml" xmlns:wp14="http://schemas.microsoft.com/office/word/2010/wordprocessingDrawing" xmlns:w10="urn:schemas-microsoft-com:office:word" xmlns:w="http://schemas.openxmlformats.org/wordprocessingml/2006/main" xmlns:w14="http://schemas.microsoft.com/office/word/2010/wordml" xmlns:w15="http://schemas.microsoft.com/office/word/2012/wordml" xmlns:w16cid="http://schemas.microsoft.com/office/word/2016/wordml/cid" xmlns:w16se="http://schemas.microsoft.com/office/word/2015/wordml/symex" xmlns:wpg="http://schemas.microsoft.com/office/word/2010/wordprocessingGroup" xmlns:wpi="http://schemas.microsoft.com/office/word/2010/wordprocessingInk" xmlns:wps="http://schemas.microsoft.com/office/word/2010/wordprocessingShape" xmlns:a14="http://schemas.microsoft.com/office/drawing/2010/main" val="0"/>
                         </a:ext>
                       </a:extLst>
                     </a:blip>
@@ -49833,7 +49810,7 @@
                     <a:blip r:embed="rId36">
                       <a:extLst>
                         <a:ext uri="{28A0092B-C50C-407E-A947-70E740481C1C}">
-                          <a14:useLocalDpi xmlns:a14="http://schemas.microsoft.com/office/drawing/2010/main" xmlns:wps="http://schemas.microsoft.com/office/word/2010/wordprocessingShape" xmlns:wpi="http://schemas.microsoft.com/office/word/2010/wordprocessingInk" xmlns:wpg="http://schemas.microsoft.com/office/word/2010/wordprocessingGroup" xmlns:w16se="http://schemas.microsoft.com/office/word/2015/wordml/symex" xmlns:w16cid="http://schemas.microsoft.com/office/word/2016/wordml/cid" xmlns:w15="http://schemas.microsoft.com/office/word/2012/wordml" xmlns:w14="http://schemas.microsoft.com/office/word/2010/wordml" xmlns:w="http://schemas.openxmlformats.org/wordprocessingml/2006/main" xmlns:w10="urn:schemas-microsoft-com:office:word" xmlns:wp14="http://schemas.microsoft.com/office/word/2010/wordprocessingDrawing" xmlns:v="urn:schemas-microsoft-com:vml" xmlns:o="urn:schemas-microsoft-com:office:office" xmlns:am3d="http://schemas.microsoft.com/office/drawing/2017/model3d" xmlns:aink="http://schemas.microsoft.com/office/drawing/2016/ink" xmlns:mc="http://schemas.openxmlformats.org/markup-compatibility/2006" xmlns:cx8="http://schemas.microsoft.com/office/drawing/2016/5/14/chartex" xmlns:cx7="http://schemas.microsoft.com/office/drawing/2016/5/13/chartex" xmlns:cx6="http://schemas.microsoft.com/office/drawing/2016/5/12/chartex" xmlns:cx5="http://schemas.microsoft.com/office/drawing/2016/5/11/chartex" xmlns:cx4="http://schemas.microsoft.com/office/drawing/2016/5/10/chartex" xmlns:cx3="http://schemas.microsoft.com/office/drawing/2016/5/9/chartex" xmlns:cx2="http://schemas.microsoft.com/office/drawing/2015/10/21/chartex" xmlns:cx1="http://schemas.microsoft.com/office/drawing/2015/9/8/chartex" xmlns:cx="http://schemas.microsoft.com/office/drawing/2014/chartex" xmlns:wpc="http://schemas.microsoft.com/office/word/2010/wordprocessingCanvas" xmlns="" val="0"/>
+                          <a14:useLocalDpi xmlns="" xmlns:wpc="http://schemas.microsoft.com/office/word/2010/wordprocessingCanvas" xmlns:cx="http://schemas.microsoft.com/office/drawing/2014/chartex" xmlns:cx1="http://schemas.microsoft.com/office/drawing/2015/9/8/chartex" xmlns:cx2="http://schemas.microsoft.com/office/drawing/2015/10/21/chartex" xmlns:cx3="http://schemas.microsoft.com/office/drawing/2016/5/9/chartex" xmlns:cx4="http://schemas.microsoft.com/office/drawing/2016/5/10/chartex" xmlns:cx5="http://schemas.microsoft.com/office/drawing/2016/5/11/chartex" xmlns:cx6="http://schemas.microsoft.com/office/drawing/2016/5/12/chartex" xmlns:cx7="http://schemas.microsoft.com/office/drawing/2016/5/13/chartex" xmlns:cx8="http://schemas.microsoft.com/office/drawing/2016/5/14/chartex" xmlns:mc="http://schemas.openxmlformats.org/markup-compatibility/2006" xmlns:aink="http://schemas.microsoft.com/office/drawing/2016/ink" xmlns:am3d="http://schemas.microsoft.com/office/drawing/2017/model3d" xmlns:o="urn:schemas-microsoft-com:office:office" xmlns:v="urn:schemas-microsoft-com:vml" xmlns:wp14="http://schemas.microsoft.com/office/word/2010/wordprocessingDrawing" xmlns:w10="urn:schemas-microsoft-com:office:word" xmlns:w="http://schemas.openxmlformats.org/wordprocessingml/2006/main" xmlns:w14="http://schemas.microsoft.com/office/word/2010/wordml" xmlns:w15="http://schemas.microsoft.com/office/word/2012/wordml" xmlns:w16cid="http://schemas.microsoft.com/office/word/2016/wordml/cid" xmlns:w16se="http://schemas.microsoft.com/office/word/2015/wordml/symex" xmlns:wpg="http://schemas.microsoft.com/office/word/2010/wordprocessingGroup" xmlns:wpi="http://schemas.microsoft.com/office/word/2010/wordprocessingInk" xmlns:wps="http://schemas.microsoft.com/office/word/2010/wordprocessingShape" xmlns:a14="http://schemas.microsoft.com/office/drawing/2010/main" val="0"/>
                         </a:ext>
                       </a:extLst>
                     </a:blip>
@@ -49932,7 +49909,7 @@
                     <a:blip r:embed="rId37">
                       <a:extLst>
                         <a:ext uri="{28A0092B-C50C-407E-A947-70E740481C1C}">
-                          <a14:useLocalDpi xmlns:a14="http://schemas.microsoft.com/office/drawing/2010/main" xmlns:wps="http://schemas.microsoft.com/office/word/2010/wordprocessingShape" xmlns:wpi="http://schemas.microsoft.com/office/word/2010/wordprocessingInk" xmlns:wpg="http://schemas.microsoft.com/office/word/2010/wordprocessingGroup" xmlns:w16se="http://schemas.microsoft.com/office/word/2015/wordml/symex" xmlns:w16cid="http://schemas.microsoft.com/office/word/2016/wordml/cid" xmlns:w15="http://schemas.microsoft.com/office/word/2012/wordml" xmlns:w14="http://schemas.microsoft.com/office/word/2010/wordml" xmlns:w="http://schemas.openxmlformats.org/wordprocessingml/2006/main" xmlns:w10="urn:schemas-microsoft-com:office:word" xmlns:wp14="http://schemas.microsoft.com/office/word/2010/wordprocessingDrawing" xmlns:v="urn:schemas-microsoft-com:vml" xmlns:o="urn:schemas-microsoft-com:office:office" xmlns:am3d="http://schemas.microsoft.com/office/drawing/2017/model3d" xmlns:aink="http://schemas.microsoft.com/office/drawing/2016/ink" xmlns:mc="http://schemas.openxmlformats.org/markup-compatibility/2006" xmlns:cx8="http://schemas.microsoft.com/office/drawing/2016/5/14/chartex" xmlns:cx7="http://schemas.microsoft.com/office/drawing/2016/5/13/chartex" xmlns:cx6="http://schemas.microsoft.com/office/drawing/2016/5/12/chartex" xmlns:cx5="http://schemas.microsoft.com/office/drawing/2016/5/11/chartex" xmlns:cx4="http://schemas.microsoft.com/office/drawing/2016/5/10/chartex" xmlns:cx3="http://schemas.microsoft.com/office/drawing/2016/5/9/chartex" xmlns:cx2="http://schemas.microsoft.com/office/drawing/2015/10/21/chartex" xmlns:cx1="http://schemas.microsoft.com/office/drawing/2015/9/8/chartex" xmlns:cx="http://schemas.microsoft.com/office/drawing/2014/chartex" xmlns:wpc="http://schemas.microsoft.com/office/word/2010/wordprocessingCanvas" xmlns="" val="0"/>
+                          <a14:useLocalDpi xmlns="" xmlns:wpc="http://schemas.microsoft.com/office/word/2010/wordprocessingCanvas" xmlns:cx="http://schemas.microsoft.com/office/drawing/2014/chartex" xmlns:cx1="http://schemas.microsoft.com/office/drawing/2015/9/8/chartex" xmlns:cx2="http://schemas.microsoft.com/office/drawing/2015/10/21/chartex" xmlns:cx3="http://schemas.microsoft.com/office/drawing/2016/5/9/chartex" xmlns:cx4="http://schemas.microsoft.com/office/drawing/2016/5/10/chartex" xmlns:cx5="http://schemas.microsoft.com/office/drawing/2016/5/11/chartex" xmlns:cx6="http://schemas.microsoft.com/office/drawing/2016/5/12/chartex" xmlns:cx7="http://schemas.microsoft.com/office/drawing/2016/5/13/chartex" xmlns:cx8="http://schemas.microsoft.com/office/drawing/2016/5/14/chartex" xmlns:mc="http://schemas.openxmlformats.org/markup-compatibility/2006" xmlns:aink="http://schemas.microsoft.com/office/drawing/2016/ink" xmlns:am3d="http://schemas.microsoft.com/office/drawing/2017/model3d" xmlns:o="urn:schemas-microsoft-com:office:office" xmlns:v="urn:schemas-microsoft-com:vml" xmlns:wp14="http://schemas.microsoft.com/office/word/2010/wordprocessingDrawing" xmlns:w10="urn:schemas-microsoft-com:office:word" xmlns:w="http://schemas.openxmlformats.org/wordprocessingml/2006/main" xmlns:w14="http://schemas.microsoft.com/office/word/2010/wordml" xmlns:w15="http://schemas.microsoft.com/office/word/2012/wordml" xmlns:w16cid="http://schemas.microsoft.com/office/word/2016/wordml/cid" xmlns:w16se="http://schemas.microsoft.com/office/word/2015/wordml/symex" xmlns:wpg="http://schemas.microsoft.com/office/word/2010/wordprocessingGroup" xmlns:wpi="http://schemas.microsoft.com/office/word/2010/wordprocessingInk" xmlns:wps="http://schemas.microsoft.com/office/word/2010/wordprocessingShape" xmlns:a14="http://schemas.microsoft.com/office/drawing/2010/main" val="0"/>
                         </a:ext>
                       </a:extLst>
                     </a:blip>
@@ -58004,7 +57981,7 @@
             <w:rPr>
               <w:noProof/>
             </w:rPr>
-            <w:t>26</w:t>
+            <w:t>20</w:t>
           </w:r>
         </w:fldSimple>
       </w:p>
@@ -60444,7 +60421,7 @@
   <a:extraClrSchemeLst/>
   <a:extLst>
     <a:ext uri="{05A4C25C-085E-4340-85A3-A5531E510DB2}">
-      <thm15:themeFamily xmlns:thm15="http://schemas.microsoft.com/office/thememl/2012/main" xmlns="" name="Office Theme" id="{62F939B6-93AF-4DB8-9C6B-D6C7DFDC589F}" vid="{4A3C46E8-61CC-4603-A589-7422A47A8E4A}"/>
+      <thm15:themeFamily xmlns="" xmlns:thm15="http://schemas.microsoft.com/office/thememl/2012/main" name="Office Theme" id="{62F939B6-93AF-4DB8-9C6B-D6C7DFDC589F}" vid="{4A3C46E8-61CC-4603-A589-7422A47A8E4A}"/>
     </a:ext>
   </a:extLst>
 </a:theme>

</xml_diff>